<commit_message>
added notes and first paragraph
</commit_message>
<xml_diff>
--- a/first_draft.docx
+++ b/first_draft.docx
@@ -1,10 +1,11 @@
 
 <file path=word/document.xml><?xml version="1.0" encoding="utf-8"?>
-<w:document xmlns:wpc="http://schemas.microsoft.com/office/word/2010/wordprocessingCanvas" xmlns:cx="http://schemas.microsoft.com/office/drawing/2014/chartex" xmlns:cx1="http://schemas.microsoft.com/office/drawing/2015/9/8/chartex" xmlns:cx2="http://schemas.microsoft.com/office/drawing/2015/10/21/chartex" xmlns:cx3="http://schemas.microsoft.com/office/drawing/2016/5/9/chartex" xmlns:cx4="http://schemas.microsoft.com/office/drawing/2016/5/10/chartex" xmlns:cx5="http://schemas.microsoft.com/office/drawing/2016/5/11/chartex" xmlns:cx6="http://schemas.microsoft.com/office/drawing/2016/5/12/chartex" xmlns:cx7="http://schemas.microsoft.com/office/drawing/2016/5/13/chartex" xmlns:cx8="http://schemas.microsoft.com/office/drawing/2016/5/14/chartex" xmlns:mc="http://schemas.openxmlformats.org/markup-compatibility/2006" xmlns:aink="http://schemas.microsoft.com/office/drawing/2016/ink" xmlns:am3d="http://schemas.microsoft.com/office/drawing/2017/model3d" xmlns:o="urn:schemas-microsoft-com:office:office" xmlns:oel="http://schemas.microsoft.com/office/2019/extlst" xmlns:r="http://schemas.openxmlformats.org/officeDocument/2006/relationships" xmlns:m="http://schemas.openxmlformats.org/officeDocument/2006/math" xmlns:v="urn:schemas-microsoft-com:vml" xmlns:wp14="http://schemas.microsoft.com/office/word/2010/wordprocessingDrawing" xmlns:wp="http://schemas.openxmlformats.org/drawingml/2006/wordprocessingDrawing" xmlns:w10="urn:schemas-microsoft-com:office:word" xmlns:w="http://schemas.openxmlformats.org/wordprocessingml/2006/main" xmlns:w14="http://schemas.microsoft.com/office/word/2010/wordml" xmlns:w15="http://schemas.microsoft.com/office/word/2012/wordml" xmlns:w16cex="http://schemas.microsoft.com/office/word/2018/wordml/cex" xmlns:w16cid="http://schemas.microsoft.com/office/word/2016/wordml/cid" xmlns:w16="http://schemas.microsoft.com/office/word/2018/wordml" xmlns:w16sdtdh="http://schemas.microsoft.com/office/word/2020/wordml/sdtdatahash" xmlns:w16se="http://schemas.microsoft.com/office/word/2015/wordml/symex" xmlns:wpg="http://schemas.microsoft.com/office/word/2010/wordprocessingGroup" xmlns:wpi="http://schemas.microsoft.com/office/word/2010/wordprocessingInk" xmlns:wne="http://schemas.microsoft.com/office/word/2006/wordml" xmlns:wps="http://schemas.microsoft.com/office/word/2010/wordprocessingShape" mc:Ignorable="w14 w15 w16se w16cid w16 w16cex w16sdtdh wp14">
+<w:document xmlns:wpc="http://schemas.microsoft.com/office/word/2010/wordprocessingCanvas" xmlns:cx="http://schemas.microsoft.com/office/drawing/2014/chartex" xmlns:cx1="http://schemas.microsoft.com/office/drawing/2015/9/8/chartex" xmlns:cx2="http://schemas.microsoft.com/office/drawing/2015/10/21/chartex" xmlns:cx3="http://schemas.microsoft.com/office/drawing/2016/5/9/chartex" xmlns:cx4="http://schemas.microsoft.com/office/drawing/2016/5/10/chartex" xmlns:cx5="http://schemas.microsoft.com/office/drawing/2016/5/11/chartex" xmlns:cx6="http://schemas.microsoft.com/office/drawing/2016/5/12/chartex" xmlns:cx7="http://schemas.microsoft.com/office/drawing/2016/5/13/chartex" xmlns:cx8="http://schemas.microsoft.com/office/drawing/2016/5/14/chartex" xmlns:mc="http://schemas.openxmlformats.org/markup-compatibility/2006" xmlns:aink="http://schemas.microsoft.com/office/drawing/2016/ink" xmlns:am3d="http://schemas.microsoft.com/office/drawing/2017/model3d" xmlns:o="urn:schemas-microsoft-com:office:office" xmlns:oel="http://schemas.microsoft.com/office/2019/extlst" xmlns:r="http://schemas.openxmlformats.org/officeDocument/2006/relationships" xmlns:m="http://schemas.openxmlformats.org/officeDocument/2006/math" xmlns:v="urn:schemas-microsoft-com:vml" xmlns:wp14="http://schemas.microsoft.com/office/word/2010/wordprocessingDrawing" xmlns:wp="http://schemas.openxmlformats.org/drawingml/2006/wordprocessingDrawing" xmlns:w10="urn:schemas-microsoft-com:office:word" xmlns:w="http://schemas.openxmlformats.org/wordprocessingml/2006/main" xmlns:w14="http://schemas.microsoft.com/office/word/2010/wordml" xmlns:w15="http://schemas.microsoft.com/office/word/2012/wordml" xmlns:w16cex="http://schemas.microsoft.com/office/word/2018/wordml/cex" xmlns:w16cid="http://schemas.microsoft.com/office/word/2016/wordml/cid" xmlns:w16="http://schemas.microsoft.com/office/word/2018/wordml" xmlns:w16du="http://schemas.microsoft.com/office/word/2023/wordml/word16du" xmlns:w16sdtdh="http://schemas.microsoft.com/office/word/2020/wordml/sdtdatahash" xmlns:w16se="http://schemas.microsoft.com/office/word/2015/wordml/symex" xmlns:wpg="http://schemas.microsoft.com/office/word/2010/wordprocessingGroup" xmlns:wpi="http://schemas.microsoft.com/office/word/2010/wordprocessingInk" xmlns:wne="http://schemas.microsoft.com/office/word/2006/wordml" xmlns:wps="http://schemas.microsoft.com/office/word/2010/wordprocessingShape" mc:Ignorable="w14 w15 w16se w16cid w16 w16cex w16sdtdh w16du wp14">
   <w:body>
     <w:p>
       <w:pPr>
         <w:spacing w:line="360" w:lineRule="auto"/>
+        <w:jc w:val="both"/>
         <w:rPr>
           <w:rFonts w:ascii="Arial" w:hAnsi="Arial" w:cs="Arial"/>
           <w:color w:val="000000" w:themeColor="text1"/>
@@ -16,6 +17,7 @@
     <w:p>
       <w:pPr>
         <w:spacing w:line="360" w:lineRule="auto"/>
+        <w:jc w:val="both"/>
         <w:rPr>
           <w:rFonts w:ascii="Arial" w:hAnsi="Arial" w:cs="Arial"/>
           <w:color w:val="000000" w:themeColor="text1"/>
@@ -27,6 +29,7 @@
     <w:p>
       <w:pPr>
         <w:spacing w:line="360" w:lineRule="auto"/>
+        <w:jc w:val="both"/>
         <w:rPr>
           <w:rFonts w:ascii="Arial" w:hAnsi="Arial" w:cs="Arial"/>
           <w:color w:val="000000" w:themeColor="text1"/>
@@ -38,7 +41,7 @@
     <w:p>
       <w:pPr>
         <w:spacing w:line="360" w:lineRule="auto"/>
-        <w:jc w:val="center"/>
+        <w:jc w:val="both"/>
         <w:rPr>
           <w:rFonts w:ascii="Arial" w:hAnsi="Arial" w:cs="Arial"/>
           <w:b/>
@@ -63,7 +66,7 @@
     <w:p>
       <w:pPr>
         <w:spacing w:line="360" w:lineRule="auto"/>
-        <w:jc w:val="center"/>
+        <w:jc w:val="both"/>
         <w:rPr>
           <w:rFonts w:ascii="Arial" w:hAnsi="Arial" w:cs="Arial"/>
           <w:color w:val="000000" w:themeColor="text1"/>
@@ -104,7 +107,7 @@
     <w:p>
       <w:pPr>
         <w:spacing w:line="360" w:lineRule="auto"/>
-        <w:jc w:val="center"/>
+        <w:jc w:val="both"/>
         <w:rPr>
           <w:rFonts w:ascii="Arial" w:hAnsi="Arial" w:cs="Arial"/>
           <w:color w:val="000000" w:themeColor="text1"/>
@@ -116,7 +119,7 @@
     <w:p>
       <w:pPr>
         <w:spacing w:line="360" w:lineRule="auto"/>
-        <w:jc w:val="center"/>
+        <w:jc w:val="both"/>
         <w:rPr>
           <w:rFonts w:ascii="Arial" w:hAnsi="Arial" w:cs="Arial"/>
         </w:rPr>
@@ -147,7 +150,7 @@
     <w:p>
       <w:pPr>
         <w:spacing w:line="360" w:lineRule="auto"/>
-        <w:jc w:val="center"/>
+        <w:jc w:val="both"/>
         <w:rPr>
           <w:rFonts w:ascii="Arial" w:hAnsi="Arial" w:cs="Arial"/>
           <w:color w:val="000000" w:themeColor="text1"/>
@@ -168,7 +171,7 @@
     <w:p>
       <w:pPr>
         <w:spacing w:line="360" w:lineRule="auto"/>
-        <w:jc w:val="center"/>
+        <w:jc w:val="both"/>
         <w:rPr>
           <w:rFonts w:ascii="Arial" w:hAnsi="Arial" w:cs="Arial"/>
           <w:color w:val="000000" w:themeColor="text1"/>
@@ -189,7 +192,7 @@
     <w:p>
       <w:pPr>
         <w:spacing w:line="360" w:lineRule="auto"/>
-        <w:jc w:val="center"/>
+        <w:jc w:val="both"/>
         <w:rPr>
           <w:rFonts w:ascii="Arial" w:hAnsi="Arial" w:cs="Arial"/>
           <w:color w:val="000000" w:themeColor="text1"/>
@@ -201,7 +204,7 @@
     <w:p>
       <w:pPr>
         <w:spacing w:line="360" w:lineRule="auto"/>
-        <w:jc w:val="center"/>
+        <w:jc w:val="both"/>
         <w:rPr>
           <w:rFonts w:ascii="Arial" w:hAnsi="Arial" w:cs="Arial"/>
           <w:color w:val="000000" w:themeColor="text1"/>
@@ -249,6 +252,7 @@
     <w:p>
       <w:pPr>
         <w:spacing w:line="360" w:lineRule="auto"/>
+        <w:jc w:val="both"/>
         <w:rPr>
           <w:rFonts w:ascii="Arial" w:hAnsi="Arial" w:cs="Arial"/>
           <w:color w:val="000000" w:themeColor="text1"/>
@@ -270,6 +274,7 @@
       <w:pPr>
         <w:pStyle w:val="berschrift1"/>
         <w:spacing w:line="360" w:lineRule="auto"/>
+        <w:jc w:val="both"/>
         <w:rPr>
           <w:rFonts w:ascii="Arial" w:hAnsi="Arial" w:cs="Arial"/>
           <w:color w:val="000000" w:themeColor="text1"/>
@@ -430,6 +435,7 @@
       <w:pPr>
         <w:pStyle w:val="berschrift1"/>
         <w:spacing w:line="360" w:lineRule="auto"/>
+        <w:jc w:val="both"/>
         <w:rPr>
           <w:rFonts w:ascii="Arial" w:hAnsi="Arial" w:cs="Arial"/>
           <w:color w:val="000000" w:themeColor="text1"/>
@@ -588,16 +594,18 @@
     <w:p>
       <w:pPr>
         <w:spacing w:line="360" w:lineRule="auto"/>
-        <w:rPr>
-          <w:rFonts w:ascii="Arial" w:hAnsi="Arial" w:cs="Arial"/>
-          <w:color w:val="000000" w:themeColor="text1"/>
-          <w:sz w:val="36"/>
-          <w:szCs w:val="36"/>
-        </w:rPr>
-      </w:pPr>
-    </w:p>
-    <w:p>
-      <w:pPr>
+        <w:jc w:val="both"/>
+        <w:rPr>
+          <w:rFonts w:ascii="Arial" w:hAnsi="Arial" w:cs="Arial"/>
+          <w:color w:val="000000" w:themeColor="text1"/>
+          <w:sz w:val="36"/>
+          <w:szCs w:val="36"/>
+        </w:rPr>
+      </w:pPr>
+    </w:p>
+    <w:p>
+      <w:pPr>
+        <w:jc w:val="both"/>
         <w:rPr>
           <w:rFonts w:ascii="Arial" w:hAnsi="Arial" w:cs="Arial"/>
           <w:color w:val="000000" w:themeColor="text1"/>
@@ -643,6 +651,7 @@
           <w:pPr>
             <w:pStyle w:val="Inhaltsverzeichnisberschrift"/>
             <w:spacing w:line="276" w:lineRule="auto"/>
+            <w:jc w:val="both"/>
             <w:rPr>
               <w:rFonts w:ascii="Arial" w:hAnsi="Arial" w:cs="Arial"/>
               <w:color w:val="000000" w:themeColor="text1"/>
@@ -666,6 +675,7 @@
             <w:tabs>
               <w:tab w:val="right" w:leader="dot" w:pos="8494"/>
             </w:tabs>
+            <w:jc w:val="both"/>
             <w:rPr>
               <w:noProof/>
               <w:kern w:val="2"/>
@@ -757,6 +767,7 @@
             <w:tabs>
               <w:tab w:val="right" w:leader="dot" w:pos="8494"/>
             </w:tabs>
+            <w:jc w:val="both"/>
             <w:rPr>
               <w:noProof/>
               <w:kern w:val="2"/>
@@ -830,6 +841,7 @@
             <w:tabs>
               <w:tab w:val="right" w:leader="dot" w:pos="8494"/>
             </w:tabs>
+            <w:jc w:val="both"/>
             <w:rPr>
               <w:noProof/>
               <w:kern w:val="2"/>
@@ -904,6 +916,7 @@
               <w:tab w:val="left" w:pos="720"/>
               <w:tab w:val="right" w:leader="dot" w:pos="8494"/>
             </w:tabs>
+            <w:jc w:val="both"/>
             <w:rPr>
               <w:noProof/>
               <w:kern w:val="2"/>
@@ -996,6 +1009,7 @@
               <w:tab w:val="left" w:pos="720"/>
               <w:tab w:val="right" w:leader="dot" w:pos="8494"/>
             </w:tabs>
+            <w:jc w:val="both"/>
             <w:rPr>
               <w:noProof/>
               <w:kern w:val="2"/>
@@ -1087,6 +1101,7 @@
             <w:tabs>
               <w:tab w:val="right" w:leader="dot" w:pos="8494"/>
             </w:tabs>
+            <w:jc w:val="both"/>
             <w:rPr>
               <w:noProof/>
               <w:kern w:val="2"/>
@@ -1160,6 +1175,7 @@
             <w:tabs>
               <w:tab w:val="right" w:leader="dot" w:pos="8494"/>
             </w:tabs>
+            <w:jc w:val="both"/>
             <w:rPr>
               <w:noProof/>
               <w:kern w:val="2"/>
@@ -1233,6 +1249,7 @@
             <w:tabs>
               <w:tab w:val="right" w:leader="dot" w:pos="8494"/>
             </w:tabs>
+            <w:jc w:val="both"/>
             <w:rPr>
               <w:noProof/>
               <w:kern w:val="2"/>
@@ -1306,6 +1323,7 @@
             <w:tabs>
               <w:tab w:val="right" w:leader="dot" w:pos="8494"/>
             </w:tabs>
+            <w:jc w:val="both"/>
             <w:rPr>
               <w:noProof/>
               <w:kern w:val="2"/>
@@ -1379,6 +1397,7 @@
             <w:tabs>
               <w:tab w:val="right" w:leader="dot" w:pos="8494"/>
             </w:tabs>
+            <w:jc w:val="both"/>
             <w:rPr>
               <w:noProof/>
               <w:kern w:val="2"/>
@@ -1452,6 +1471,7 @@
             <w:tabs>
               <w:tab w:val="right" w:leader="dot" w:pos="8494"/>
             </w:tabs>
+            <w:jc w:val="both"/>
             <w:rPr>
               <w:noProof/>
               <w:kern w:val="2"/>
@@ -1525,6 +1545,7 @@
             <w:tabs>
               <w:tab w:val="right" w:leader="dot" w:pos="8494"/>
             </w:tabs>
+            <w:jc w:val="both"/>
             <w:rPr>
               <w:noProof/>
               <w:kern w:val="2"/>
@@ -1598,6 +1619,7 @@
             <w:tabs>
               <w:tab w:val="right" w:leader="dot" w:pos="8494"/>
             </w:tabs>
+            <w:jc w:val="both"/>
             <w:rPr>
               <w:noProof/>
               <w:kern w:val="2"/>
@@ -1671,6 +1693,7 @@
             <w:tabs>
               <w:tab w:val="right" w:leader="dot" w:pos="8494"/>
             </w:tabs>
+            <w:jc w:val="both"/>
             <w:rPr>
               <w:noProof/>
               <w:kern w:val="2"/>
@@ -1744,6 +1767,7 @@
             <w:tabs>
               <w:tab w:val="right" w:leader="dot" w:pos="8494"/>
             </w:tabs>
+            <w:jc w:val="both"/>
             <w:rPr>
               <w:noProof/>
               <w:kern w:val="2"/>
@@ -1814,6 +1838,7 @@
         <w:p>
           <w:pPr>
             <w:spacing w:line="276" w:lineRule="auto"/>
+            <w:jc w:val="both"/>
             <w:rPr>
               <w:rFonts w:ascii="Arial" w:hAnsi="Arial" w:cs="Arial"/>
             </w:rPr>
@@ -1922,6 +1947,7 @@
     <w:p>
       <w:pPr>
         <w:spacing w:line="360" w:lineRule="auto"/>
+        <w:jc w:val="both"/>
         <w:rPr>
           <w:rFonts w:ascii="Arial" w:hAnsi="Arial" w:cs="Arial"/>
           <w:color w:val="000000" w:themeColor="text1"/>
@@ -1939,6 +1965,7 @@
       <w:pPr>
         <w:pStyle w:val="berschrift1"/>
         <w:spacing w:line="360" w:lineRule="auto"/>
+        <w:jc w:val="both"/>
         <w:rPr>
           <w:rFonts w:ascii="Arial" w:hAnsi="Arial" w:cs="Arial"/>
           <w:color w:val="000000" w:themeColor="text1"/>
@@ -2301,15 +2328,7 @@
           <w:rFonts w:ascii="Arial" w:hAnsi="Arial" w:cs="Arial"/>
           <w:color w:val="000000" w:themeColor="text1"/>
         </w:rPr>
-        <w:t xml:space="preserve"> </w:t>
-      </w:r>
-      <w:proofErr w:type="spellStart"/>
-      <w:r>
-        <w:rPr>
-          <w:rFonts w:ascii="Arial" w:hAnsi="Arial" w:cs="Arial"/>
-          <w:color w:val="000000" w:themeColor="text1"/>
-        </w:rPr>
-        <w:t>Ta</w:t>
+        <w:t xml:space="preserve"> Ta</w:t>
       </w:r>
       <w:r>
         <w:rPr>
@@ -2318,7 +2337,6 @@
         </w:rPr>
         <w:t>c</w:t>
       </w:r>
-      <w:proofErr w:type="spellEnd"/>
       <w:r>
         <w:rPr>
           <w:rFonts w:ascii="Arial" w:hAnsi="Arial" w:cs="Arial"/>
@@ -2359,15 +2377,7 @@
           <w:rFonts w:ascii="Arial" w:hAnsi="Arial" w:cs="Arial"/>
           <w:color w:val="000000" w:themeColor="text1"/>
         </w:rPr>
-        <w:t xml:space="preserve"> </w:t>
-      </w:r>
-      <w:proofErr w:type="spellStart"/>
-      <w:r>
-        <w:rPr>
-          <w:rFonts w:ascii="Arial" w:hAnsi="Arial" w:cs="Arial"/>
-          <w:color w:val="000000" w:themeColor="text1"/>
-        </w:rPr>
-        <w:t>Ta</w:t>
+        <w:t xml:space="preserve"> Ta</w:t>
       </w:r>
       <w:r>
         <w:rPr>
@@ -2376,7 +2386,6 @@
         </w:rPr>
         <w:t>c</w:t>
       </w:r>
-      <w:proofErr w:type="spellEnd"/>
       <w:r>
         <w:rPr>
           <w:rFonts w:ascii="Arial" w:hAnsi="Arial" w:cs="Arial"/>
@@ -2520,15 +2529,7 @@
           <w:rFonts w:ascii="Arial" w:hAnsi="Arial" w:cs="Arial"/>
           <w:color w:val="000000" w:themeColor="text1"/>
         </w:rPr>
-        <w:t xml:space="preserve">Dementsprechend ist ein Videospiel, ein digitales Unterhaltungsmedium, dass mehrere Regeln und Muster </w:t>
-      </w:r>
-      <w:proofErr w:type="gramStart"/>
-      <w:r>
-        <w:rPr>
-          <w:rFonts w:ascii="Arial" w:hAnsi="Arial" w:cs="Arial"/>
-          <w:color w:val="000000" w:themeColor="text1"/>
-        </w:rPr>
-        <w:t>aufweis</w:t>
+        <w:t>Dementsprechend ist ein Videospiel, ein digitales Unterhaltungsmedium, dass mehrere Regeln und Muster aufweis</w:t>
       </w:r>
       <w:r>
         <w:rPr>
@@ -2537,7 +2538,6 @@
         </w:rPr>
         <w:t>t</w:t>
       </w:r>
-      <w:proofErr w:type="gramEnd"/>
       <w:r>
         <w:rPr>
           <w:rFonts w:ascii="Arial" w:hAnsi="Arial" w:cs="Arial"/>
@@ -2701,6 +2701,7 @@
           <w:numId w:val="12"/>
         </w:numPr>
         <w:spacing w:line="360" w:lineRule="auto"/>
+        <w:jc w:val="both"/>
         <w:rPr>
           <w:rFonts w:ascii="Arial" w:hAnsi="Arial" w:cs="Arial"/>
           <w:color w:val="000000" w:themeColor="text1"/>
@@ -2762,7 +2763,21 @@
           <w:rFonts w:ascii="Arial" w:hAnsi="Arial" w:cs="Arial"/>
           <w:color w:val="000000" w:themeColor="text1"/>
         </w:rPr>
-        <w:t>Eine andere Herangehensweise, um etwas zu definieren, ist es festzustellen, wo der Begriff endet und ab wann ein anderer Begriff passender ist.</w:t>
+        <w:t xml:space="preserve">Eine andere Herangehensweise, um etwas zu definieren, ist festzustellen, wo der Begriff endet und ab wann ein anderer Begriff passender </w:t>
+      </w:r>
+      <w:r>
+        <w:rPr>
+          <w:rFonts w:ascii="Arial" w:hAnsi="Arial" w:cs="Arial"/>
+          <w:color w:val="000000" w:themeColor="text1"/>
+        </w:rPr>
+        <w:t>wäre</w:t>
+      </w:r>
+      <w:r>
+        <w:rPr>
+          <w:rFonts w:ascii="Arial" w:hAnsi="Arial" w:cs="Arial"/>
+          <w:color w:val="000000" w:themeColor="text1"/>
+        </w:rPr>
+        <w:t>.</w:t>
       </w:r>
     </w:p>
     <w:p>
@@ -2800,17 +2815,8 @@
           <w:rFonts w:ascii="Arial" w:hAnsi="Arial" w:cs="Arial"/>
           <w:color w:val="000000" w:themeColor="text1"/>
         </w:rPr>
-        <w:t xml:space="preserve">Ebenso verfolgt man oft eine Geschichte, die einem durch diese Welt führt. Die Grenze zwischen diesen beiden Medien identifiziert Sid Meier darin, dass Spiele eine Reihe an interessanten Entscheidungen </w:t>
-      </w:r>
-      <w:proofErr w:type="gramStart"/>
-      <w:r>
-        <w:rPr>
-          <w:rFonts w:ascii="Arial" w:hAnsi="Arial" w:cs="Arial"/>
-          <w:color w:val="000000" w:themeColor="text1"/>
-        </w:rPr>
-        <w:t>sind</w:t>
-      </w:r>
-      <w:proofErr w:type="gramEnd"/>
+        <w:t>Ebenso verfolgt man oft eine Geschichte, die einem durch diese Welt führt. Die Grenze zwischen diesen beiden Medien identifiziert Sid Meier darin, dass Spiele eine Reihe an interessanten Entscheidungen sind</w:t>
+      </w:r>
       <w:sdt>
         <w:sdtPr>
           <w:rPr>
@@ -2996,55 +3002,7 @@
           <w:rFonts w:ascii="Arial" w:hAnsi="Arial" w:cs="Arial"/>
           <w:color w:val="000000" w:themeColor="text1"/>
         </w:rPr>
-        <w:t xml:space="preserve">So etwa ist </w:t>
-      </w:r>
-      <w:proofErr w:type="spellStart"/>
-      <w:r>
-        <w:rPr>
-          <w:rFonts w:ascii="Arial" w:hAnsi="Arial" w:cs="Arial"/>
-          <w:color w:val="000000" w:themeColor="text1"/>
-        </w:rPr>
-        <w:t>What</w:t>
-      </w:r>
-      <w:proofErr w:type="spellEnd"/>
-      <w:r>
-        <w:rPr>
-          <w:rFonts w:ascii="Arial" w:hAnsi="Arial" w:cs="Arial"/>
-          <w:color w:val="000000" w:themeColor="text1"/>
-        </w:rPr>
-        <w:t xml:space="preserve"> </w:t>
-      </w:r>
-      <w:proofErr w:type="spellStart"/>
-      <w:r>
-        <w:rPr>
-          <w:rFonts w:ascii="Arial" w:hAnsi="Arial" w:cs="Arial"/>
-          <w:color w:val="000000" w:themeColor="text1"/>
-        </w:rPr>
-        <w:t>Remains</w:t>
-      </w:r>
-      <w:proofErr w:type="spellEnd"/>
-      <w:r>
-        <w:rPr>
-          <w:rFonts w:ascii="Arial" w:hAnsi="Arial" w:cs="Arial"/>
-          <w:color w:val="000000" w:themeColor="text1"/>
-        </w:rPr>
-        <w:t xml:space="preserve"> </w:t>
-      </w:r>
-      <w:proofErr w:type="spellStart"/>
-      <w:r>
-        <w:rPr>
-          <w:rFonts w:ascii="Arial" w:hAnsi="Arial" w:cs="Arial"/>
-          <w:color w:val="000000" w:themeColor="text1"/>
-        </w:rPr>
-        <w:t>of</w:t>
-      </w:r>
-      <w:proofErr w:type="spellEnd"/>
-      <w:r>
-        <w:rPr>
-          <w:rFonts w:ascii="Arial" w:hAnsi="Arial" w:cs="Arial"/>
-          <w:color w:val="000000" w:themeColor="text1"/>
-        </w:rPr>
-        <w:t xml:space="preserve"> Edith Finch</w:t>
+        <w:t>So etwa ist What Remains of Edith Finch</w:t>
       </w:r>
       <w:r>
         <w:rPr>
@@ -3132,6 +3090,27 @@
           <w:color w:val="000000" w:themeColor="text1"/>
         </w:rPr>
       </w:pPr>
+      <w:r>
+        <w:rPr>
+          <w:rFonts w:ascii="Arial" w:hAnsi="Arial" w:cs="Arial"/>
+          <w:color w:val="000000" w:themeColor="text1"/>
+        </w:rPr>
+        <w:t>Aus der oben beschriebenen Eingrenzung folgt die Frage, wie sich das Spielerlebnis verändert, wenn sich Spiele mehr anderen Medien annähern. Also was würde passieren, wenn man Entscheidungen aus einem Spiel entfernt und den Spielern weniger Interaktionsmöglichkeiten gibt. Anders formuliert</w:t>
+      </w:r>
+      <w:r>
+        <w:rPr>
+          <w:rFonts w:ascii="Arial" w:hAnsi="Arial" w:cs="Arial"/>
+          <w:color w:val="000000" w:themeColor="text1"/>
+        </w:rPr>
+        <w:t>:</w:t>
+      </w:r>
+      <w:r>
+        <w:rPr>
+          <w:rFonts w:ascii="Arial" w:hAnsi="Arial" w:cs="Arial"/>
+          <w:color w:val="000000" w:themeColor="text1"/>
+        </w:rPr>
+        <w:t xml:space="preserve"> „Wie viel Gameplay braucht ein Spiel?“</w:t>
+      </w:r>
     </w:p>
     <w:p>
       <w:pPr>
@@ -3153,7 +3132,11 @@
         </w:rPr>
       </w:pPr>
     </w:p>
-    <w:p/>
+    <w:p>
+      <w:pPr>
+        <w:jc w:val="both"/>
+      </w:pPr>
+    </w:p>
     <w:p>
       <w:pPr>
         <w:pStyle w:val="berschrift1"/>
@@ -3162,6 +3145,7 @@
           <w:numId w:val="12"/>
         </w:numPr>
         <w:spacing w:line="360" w:lineRule="auto"/>
+        <w:jc w:val="both"/>
         <w:rPr>
           <w:rFonts w:ascii="Arial" w:hAnsi="Arial" w:cs="Arial"/>
           <w:color w:val="000000" w:themeColor="text1"/>
@@ -3177,15 +3161,405 @@
           <w:sz w:val="36"/>
           <w:szCs w:val="36"/>
         </w:rPr>
+        <w:lastRenderedPageBreak/>
         <w:t>Entscheidungen bewerten und kategorisieren</w:t>
       </w:r>
       <w:bookmarkEnd w:id="6"/>
     </w:p>
-    <w:p/>
+    <w:p>
+      <w:pPr>
+        <w:spacing w:line="360" w:lineRule="auto"/>
+        <w:jc w:val="both"/>
+        <w:rPr>
+          <w:rFonts w:ascii="Arial" w:hAnsi="Arial" w:cs="Arial"/>
+          <w:color w:val="000000" w:themeColor="text1"/>
+        </w:rPr>
+      </w:pPr>
+      <w:r>
+        <w:rPr>
+          <w:rFonts w:ascii="Arial" w:hAnsi="Arial" w:cs="Arial"/>
+          <w:color w:val="000000" w:themeColor="text1"/>
+        </w:rPr>
+        <w:t xml:space="preserve">Zuvor wurde beschrieben, dass Entscheidungen der entscheidende </w:t>
+      </w:r>
+      <w:r>
+        <w:rPr>
+          <w:rFonts w:ascii="Arial" w:hAnsi="Arial" w:cs="Arial"/>
+          <w:color w:val="000000" w:themeColor="text1"/>
+        </w:rPr>
+        <w:t>Aspekt an Spielen sind, dass diese von anderen Medien abgrenzt. Als nächstes möchte ich diesen Entscheidungen genauer analysieren und identifizieren, wodurch sich diese zusammensetzten und wie man diese Kategorisieren kann. Ebenso möchte ich anreißen welche Auswirkungen die verschiedenen Ausführungen der Entscheidungen auf ein Spiel haben, dazu aber mehr im Absatz zu meinem Prototyp.</w:t>
+      </w:r>
+    </w:p>
+    <w:p>
+      <w:pPr>
+        <w:spacing w:line="360" w:lineRule="auto"/>
+        <w:jc w:val="both"/>
+        <w:rPr>
+          <w:rFonts w:ascii="Arial" w:hAnsi="Arial" w:cs="Arial"/>
+          <w:color w:val="000000" w:themeColor="text1"/>
+        </w:rPr>
+      </w:pPr>
+      <w:r>
+        <w:rPr>
+          <w:rFonts w:ascii="Arial" w:hAnsi="Arial" w:cs="Arial"/>
+          <w:color w:val="000000" w:themeColor="text1"/>
+        </w:rPr>
+        <w:t xml:space="preserve">Wir spielen Videospiele, um Spaß zu haben, dabei gibt es verschiedene Wege dies zu erreichen, sei es nun durch eine mitreißende Story, das Gefühl eines Sieges, das Treffen einer interessanten Entscheidung oder durch zwischenmenschliche Interaktion </w:t>
+      </w:r>
+      <w:sdt>
+        <w:sdtPr>
+          <w:rPr>
+            <w:rFonts w:ascii="Arial" w:hAnsi="Arial" w:cs="Arial"/>
+            <w:color w:val="000000" w:themeColor="text1"/>
+          </w:rPr>
+          <w:id w:val="-1656749225"/>
+          <w:citation/>
+        </w:sdtPr>
+        <w:sdtContent>
+          <w:r>
+            <w:rPr>
+              <w:rFonts w:ascii="Arial" w:hAnsi="Arial" w:cs="Arial"/>
+              <w:color w:val="000000" w:themeColor="text1"/>
+            </w:rPr>
+            <w:fldChar w:fldCharType="begin"/>
+          </w:r>
+          <w:r>
+            <w:rPr>
+              <w:rFonts w:ascii="Arial" w:hAnsi="Arial" w:cs="Arial"/>
+              <w:color w:val="000000" w:themeColor="text1"/>
+            </w:rPr>
+            <w:instrText xml:space="preserve"> CITATION Kos14 \l 1031 </w:instrText>
+          </w:r>
+          <w:r>
+            <w:rPr>
+              <w:rFonts w:ascii="Arial" w:hAnsi="Arial" w:cs="Arial"/>
+              <w:color w:val="000000" w:themeColor="text1"/>
+            </w:rPr>
+            <w:fldChar w:fldCharType="separate"/>
+          </w:r>
+          <w:r>
+            <w:rPr>
+              <w:rFonts w:ascii="Arial" w:hAnsi="Arial" w:cs="Arial"/>
+              <w:noProof/>
+              <w:color w:val="000000" w:themeColor="text1"/>
+            </w:rPr>
+            <w:t>(Koster, 2014)</w:t>
+          </w:r>
+          <w:r>
+            <w:rPr>
+              <w:rFonts w:ascii="Arial" w:hAnsi="Arial" w:cs="Arial"/>
+              <w:color w:val="000000" w:themeColor="text1"/>
+            </w:rPr>
+            <w:fldChar w:fldCharType="end"/>
+          </w:r>
+        </w:sdtContent>
+      </w:sdt>
+      <w:r>
+        <w:rPr>
+          <w:rFonts w:ascii="Arial" w:hAnsi="Arial" w:cs="Arial"/>
+          <w:color w:val="000000" w:themeColor="text1"/>
+        </w:rPr>
+        <w:t xml:space="preserve">. Dies ist für Entscheidungen insofern relevant, dass oft interessante, immersive und spannende Entscheidungen ein sehr guter Katalysator sind für ein spaßiges Spielerlebnis </w:t>
+      </w:r>
+      <w:sdt>
+        <w:sdtPr>
+          <w:rPr>
+            <w:rFonts w:ascii="Arial" w:hAnsi="Arial" w:cs="Arial"/>
+            <w:color w:val="000000" w:themeColor="text1"/>
+          </w:rPr>
+          <w:id w:val="1624659461"/>
+          <w:citation/>
+        </w:sdtPr>
+        <w:sdtContent>
+          <w:r>
+            <w:rPr>
+              <w:rFonts w:ascii="Arial" w:hAnsi="Arial" w:cs="Arial"/>
+              <w:color w:val="000000" w:themeColor="text1"/>
+            </w:rPr>
+            <w:fldChar w:fldCharType="begin"/>
+          </w:r>
+          <w:r>
+            <w:rPr>
+              <w:rFonts w:ascii="Arial" w:hAnsi="Arial" w:cs="Arial"/>
+              <w:color w:val="000000" w:themeColor="text1"/>
+            </w:rPr>
+            <w:instrText xml:space="preserve"> CITATION Mei24 \l 1031 </w:instrText>
+          </w:r>
+          <w:r>
+            <w:rPr>
+              <w:rFonts w:ascii="Arial" w:hAnsi="Arial" w:cs="Arial"/>
+              <w:color w:val="000000" w:themeColor="text1"/>
+            </w:rPr>
+            <w:fldChar w:fldCharType="separate"/>
+          </w:r>
+          <w:r>
+            <w:rPr>
+              <w:rFonts w:ascii="Arial" w:hAnsi="Arial" w:cs="Arial"/>
+              <w:noProof/>
+              <w:color w:val="000000" w:themeColor="text1"/>
+            </w:rPr>
+            <w:t>(Meier, 2024)</w:t>
+          </w:r>
+          <w:r>
+            <w:rPr>
+              <w:rFonts w:ascii="Arial" w:hAnsi="Arial" w:cs="Arial"/>
+              <w:color w:val="000000" w:themeColor="text1"/>
+            </w:rPr>
+            <w:fldChar w:fldCharType="end"/>
+          </w:r>
+        </w:sdtContent>
+      </w:sdt>
+      <w:r>
+        <w:rPr>
+          <w:rFonts w:ascii="Arial" w:hAnsi="Arial" w:cs="Arial"/>
+          <w:color w:val="000000" w:themeColor="text1"/>
+        </w:rPr>
+        <w:t>.</w:t>
+      </w:r>
+    </w:p>
+    <w:p>
+      <w:pPr>
+        <w:spacing w:line="360" w:lineRule="auto"/>
+        <w:jc w:val="both"/>
+        <w:rPr>
+          <w:rFonts w:ascii="Arial" w:hAnsi="Arial" w:cs="Arial"/>
+          <w:color w:val="000000" w:themeColor="text1"/>
+        </w:rPr>
+      </w:pPr>
+      <w:r>
+        <w:rPr>
+          <w:rFonts w:ascii="Arial" w:hAnsi="Arial" w:cs="Arial"/>
+          <w:color w:val="000000" w:themeColor="text1"/>
+        </w:rPr>
+        <w:t xml:space="preserve">Typische Eigenschaften von interessanten Entscheidungen sind Kompromisse, Situationsabhängigkeit, ein persönlicher Zugang und/oder langfristige Auswirkungen </w:t>
+      </w:r>
+      <w:sdt>
+        <w:sdtPr>
+          <w:rPr>
+            <w:rFonts w:ascii="Arial" w:hAnsi="Arial" w:cs="Arial"/>
+            <w:color w:val="000000" w:themeColor="text1"/>
+          </w:rPr>
+          <w:id w:val="1670360672"/>
+          <w:citation/>
+        </w:sdtPr>
+        <w:sdtContent>
+          <w:r>
+            <w:rPr>
+              <w:rFonts w:ascii="Arial" w:hAnsi="Arial" w:cs="Arial"/>
+              <w:color w:val="000000" w:themeColor="text1"/>
+            </w:rPr>
+            <w:fldChar w:fldCharType="begin"/>
+          </w:r>
+          <w:r>
+            <w:rPr>
+              <w:rFonts w:ascii="Arial" w:hAnsi="Arial" w:cs="Arial"/>
+              <w:color w:val="000000" w:themeColor="text1"/>
+            </w:rPr>
+            <w:instrText xml:space="preserve"> CITATION Mei24 \l 1031 </w:instrText>
+          </w:r>
+          <w:r>
+            <w:rPr>
+              <w:rFonts w:ascii="Arial" w:hAnsi="Arial" w:cs="Arial"/>
+              <w:color w:val="000000" w:themeColor="text1"/>
+            </w:rPr>
+            <w:fldChar w:fldCharType="separate"/>
+          </w:r>
+          <w:r>
+            <w:rPr>
+              <w:rFonts w:ascii="Arial" w:hAnsi="Arial" w:cs="Arial"/>
+              <w:noProof/>
+              <w:color w:val="000000" w:themeColor="text1"/>
+            </w:rPr>
+            <w:t>(Meier, 2024)</w:t>
+          </w:r>
+          <w:r>
+            <w:rPr>
+              <w:rFonts w:ascii="Arial" w:hAnsi="Arial" w:cs="Arial"/>
+              <w:color w:val="000000" w:themeColor="text1"/>
+            </w:rPr>
+            <w:fldChar w:fldCharType="end"/>
+          </w:r>
+        </w:sdtContent>
+      </w:sdt>
+      <w:r>
+        <w:rPr>
+          <w:rFonts w:ascii="Arial" w:hAnsi="Arial" w:cs="Arial"/>
+          <w:color w:val="000000" w:themeColor="text1"/>
+        </w:rPr>
+        <w:t>.</w:t>
+      </w:r>
+    </w:p>
+    <w:p>
+      <w:pPr>
+        <w:spacing w:line="360" w:lineRule="auto"/>
+        <w:jc w:val="both"/>
+        <w:rPr>
+          <w:rFonts w:ascii="Arial" w:hAnsi="Arial" w:cs="Arial"/>
+          <w:color w:val="000000" w:themeColor="text1"/>
+        </w:rPr>
+      </w:pPr>
+      <w:r>
+        <w:rPr>
+          <w:rFonts w:ascii="Arial" w:hAnsi="Arial" w:cs="Arial"/>
+          <w:color w:val="000000" w:themeColor="text1"/>
+        </w:rPr>
+        <w:t>Kompromisse werden in Spielen oft dargestellt dadurch, dass einer positiven Option negative Konsequenzen angehängt werden. Beispielsweise wenn man in einem Rennspiel die Wahl zwischen einem schnellen Auto mit schlechter Steuerung oder einem langsameren Auto mit guter Steuerung hat. Beides mal gibt es verschiedene Hauptargumente eine der beiden Optionen zu wählen, jedoch sind auch an beiden negative Effekte angehängt.</w:t>
+      </w:r>
+    </w:p>
+    <w:p>
+      <w:pPr>
+        <w:spacing w:line="360" w:lineRule="auto"/>
+        <w:jc w:val="both"/>
+        <w:rPr>
+          <w:rFonts w:ascii="Arial" w:hAnsi="Arial" w:cs="Arial"/>
+          <w:color w:val="000000" w:themeColor="text1"/>
+        </w:rPr>
+      </w:pPr>
+      <w:r>
+        <w:rPr>
+          <w:rFonts w:ascii="Arial" w:hAnsi="Arial" w:cs="Arial"/>
+          <w:color w:val="000000" w:themeColor="text1"/>
+        </w:rPr>
+        <w:t xml:space="preserve">Interessante Entscheidungen können sehr situationsabhängig sein. Das bedeutet, dass die Entscheidung die Immersion des Spieles nicht bricht und darauf aufbaut. In dem Rennbeispiel von oben </w:t>
+      </w:r>
+      <w:r>
+        <w:rPr>
+          <w:rFonts w:ascii="Arial" w:hAnsi="Arial" w:cs="Arial"/>
+          <w:color w:val="000000" w:themeColor="text1"/>
+        </w:rPr>
+        <w:t>könnte so etwa vor der Autoauswahl angesagt werden, ob die nächste Rennstrecke kurvig oder grade wäre, wodurch man einen anderen Zugang zu der Bedingung der Steuerung hat. Ebenso kann es auch bedeuten, dass eine Wahloption einer Entscheidung nur in einer Situation sehr gut sind und in den meisten anderen suboptimal.</w:t>
+      </w:r>
+    </w:p>
+    <w:p>
+      <w:pPr>
+        <w:spacing w:line="360" w:lineRule="auto"/>
+        <w:jc w:val="both"/>
+        <w:rPr>
+          <w:rFonts w:ascii="Arial" w:hAnsi="Arial" w:cs="Arial"/>
+          <w:color w:val="000000" w:themeColor="text1"/>
+        </w:rPr>
+      </w:pPr>
+      <w:r>
+        <w:rPr>
+          <w:rFonts w:ascii="Arial" w:hAnsi="Arial" w:cs="Arial"/>
+          <w:color w:val="000000" w:themeColor="text1"/>
+        </w:rPr>
+        <w:t xml:space="preserve">Ein persönlicher Zugang zu einer Entscheidung kann in der Form von Spielertypen entstehen. Das bedeutet, dass die verschiedenen Optionen einer Entscheidung gezielt auf verschiedene Spieler abgestimmt werden. Grundlegend ist dieses Konzept in allen Spielen mit verschiedenen auswählbaren Charakteren vorhanden, solange sich diese etwas unterschiedlich verhalten. Dadurch können Spieler genauer sich mit ihrem digitalen Avatar identifizieren und ihren Spielstil stärker repräsentieren. Ein anderes Beispiel für </w:t>
+      </w:r>
+      <w:r>
+        <w:rPr>
+          <w:rFonts w:ascii="Arial" w:hAnsi="Arial" w:cs="Arial"/>
+          <w:color w:val="000000" w:themeColor="text1"/>
+        </w:rPr>
+        <w:lastRenderedPageBreak/>
+        <w:t>persönliche Entscheidungen lässt sich in vielen Strategiespielen finden, dort gibt es meist die Option aggressiv anzugreifen und Konflikte mit den Computergegnern oder den Mitspielern zu suchen. Alternativ könnte man sich auch auf seine eigene Verteidigung fokussieren und</w:t>
+      </w:r>
+      <w:r>
+        <w:rPr>
+          <w:rFonts w:ascii="Arial" w:hAnsi="Arial" w:cs="Arial"/>
+          <w:color w:val="000000" w:themeColor="text1"/>
+        </w:rPr>
+        <w:t xml:space="preserve"> den Gegenspielern aus dem Weg gehen.</w:t>
+      </w:r>
+    </w:p>
+    <w:p>
+      <w:pPr>
+        <w:spacing w:line="360" w:lineRule="auto"/>
+        <w:jc w:val="both"/>
+        <w:rPr>
+          <w:rFonts w:ascii="Arial" w:hAnsi="Arial" w:cs="Arial"/>
+          <w:color w:val="000000" w:themeColor="text1"/>
+        </w:rPr>
+      </w:pPr>
+      <w:r>
+        <w:rPr>
+          <w:rFonts w:ascii="Arial" w:hAnsi="Arial" w:cs="Arial"/>
+          <w:color w:val="000000" w:themeColor="text1"/>
+        </w:rPr>
+        <w:t>Der letzte Aspekt, den ich hier thematisieren möchte, sind die langfristigen Auswirkungen einer Entscheidung. In dem man einer Entscheidung permanente Konsequenzen anheftet denken die meisten Spieler länger drüber nach und versuchen die richtige Wahl zu treffen. So etwa in dem Beispiel von verschiedenen Rennautos, wäre eine langfristige Implementierung der Auswahl der Autos umsetzbar, in dem man das gewählte Auto für mehrere Rennen benutzen muss und nicht nach einer Strecke wechseln kann.</w:t>
+      </w:r>
+      <w:r>
+        <w:rPr>
+          <w:rFonts w:ascii="Arial" w:hAnsi="Arial" w:cs="Arial"/>
+          <w:color w:val="000000" w:themeColor="text1"/>
+        </w:rPr>
+        <w:t xml:space="preserve"> Jedoch ist es insbesondere bei dieser Art von Entscheidungen wichtig, dass die Spieler vor der Entscheidung wissen, dass die Konsequenzen der Entscheidungen langfristig sind </w:t>
+      </w:r>
+      <w:sdt>
+        <w:sdtPr>
+          <w:rPr>
+            <w:rFonts w:ascii="Arial" w:hAnsi="Arial" w:cs="Arial"/>
+            <w:color w:val="000000" w:themeColor="text1"/>
+          </w:rPr>
+          <w:id w:val="-1794975099"/>
+          <w:citation/>
+        </w:sdtPr>
+        <w:sdtContent>
+          <w:r>
+            <w:rPr>
+              <w:rFonts w:ascii="Arial" w:hAnsi="Arial" w:cs="Arial"/>
+              <w:color w:val="000000" w:themeColor="text1"/>
+            </w:rPr>
+            <w:fldChar w:fldCharType="begin"/>
+          </w:r>
+          <w:r>
+            <w:rPr>
+              <w:rFonts w:ascii="Arial" w:hAnsi="Arial" w:cs="Arial"/>
+              <w:color w:val="000000" w:themeColor="text1"/>
+            </w:rPr>
+            <w:instrText xml:space="preserve"> CITATION Mei24 \l 1031 </w:instrText>
+          </w:r>
+          <w:r>
+            <w:rPr>
+              <w:rFonts w:ascii="Arial" w:hAnsi="Arial" w:cs="Arial"/>
+              <w:color w:val="000000" w:themeColor="text1"/>
+            </w:rPr>
+            <w:fldChar w:fldCharType="separate"/>
+          </w:r>
+          <w:r>
+            <w:rPr>
+              <w:rFonts w:ascii="Arial" w:hAnsi="Arial" w:cs="Arial"/>
+              <w:noProof/>
+              <w:color w:val="000000" w:themeColor="text1"/>
+            </w:rPr>
+            <w:t>(Meier, 2024)</w:t>
+          </w:r>
+          <w:r>
+            <w:rPr>
+              <w:rFonts w:ascii="Arial" w:hAnsi="Arial" w:cs="Arial"/>
+              <w:color w:val="000000" w:themeColor="text1"/>
+            </w:rPr>
+            <w:fldChar w:fldCharType="end"/>
+          </w:r>
+        </w:sdtContent>
+      </w:sdt>
+      <w:r>
+        <w:rPr>
+          <w:rFonts w:ascii="Arial" w:hAnsi="Arial" w:cs="Arial"/>
+          <w:color w:val="000000" w:themeColor="text1"/>
+        </w:rPr>
+        <w:t>.</w:t>
+      </w:r>
+    </w:p>
+    <w:p>
+      <w:pPr>
+        <w:jc w:val="both"/>
+        <w:rPr>
+          <w:rFonts w:ascii="Arial" w:hAnsi="Arial" w:cs="Arial"/>
+          <w:color w:val="000000" w:themeColor="text1"/>
+        </w:rPr>
+      </w:pPr>
+    </w:p>
+    <w:p>
+      <w:pPr>
+        <w:jc w:val="both"/>
+      </w:pPr>
+    </w:p>
     <w:p>
       <w:pPr>
         <w:pStyle w:val="berschrift1"/>
         <w:spacing w:line="360" w:lineRule="auto"/>
+        <w:jc w:val="both"/>
         <w:rPr>
           <w:rFonts w:ascii="Arial" w:hAnsi="Arial" w:cs="Arial"/>
           <w:color w:val="000000" w:themeColor="text1"/>
@@ -3201,7 +3575,6 @@
           <w:sz w:val="36"/>
           <w:szCs w:val="36"/>
         </w:rPr>
-        <w:lastRenderedPageBreak/>
         <w:t>2</w:t>
       </w:r>
       <w:r>
@@ -3228,6 +3601,7 @@
       <w:pPr>
         <w:pStyle w:val="berschrift1"/>
         <w:spacing w:line="360" w:lineRule="auto"/>
+        <w:jc w:val="both"/>
         <w:rPr>
           <w:rFonts w:ascii="Arial" w:hAnsi="Arial" w:cs="Arial"/>
           <w:color w:val="000000" w:themeColor="text1"/>
@@ -3287,6 +3661,7 @@
       <w:pPr>
         <w:pStyle w:val="berschrift1"/>
         <w:spacing w:line="360" w:lineRule="auto"/>
+        <w:jc w:val="both"/>
         <w:rPr>
           <w:rFonts w:ascii="Arial" w:hAnsi="Arial" w:cs="Arial"/>
           <w:color w:val="000000" w:themeColor="text1"/>
@@ -3342,11 +3717,16 @@
       </w:r>
       <w:bookmarkEnd w:id="9"/>
     </w:p>
-    <w:p/>
+    <w:p>
+      <w:pPr>
+        <w:jc w:val="both"/>
+      </w:pPr>
+    </w:p>
     <w:p>
       <w:pPr>
         <w:pStyle w:val="berschrift1"/>
         <w:spacing w:line="360" w:lineRule="auto"/>
+        <w:jc w:val="both"/>
         <w:rPr>
           <w:rFonts w:ascii="Arial" w:hAnsi="Arial" w:cs="Arial"/>
           <w:color w:val="000000" w:themeColor="text1"/>
@@ -3380,25 +3760,15 @@
           <w:sz w:val="36"/>
           <w:szCs w:val="36"/>
         </w:rPr>
-        <w:t xml:space="preserve">Aufkommen zweier neuer Genres: Survivor-Like und </w:t>
-      </w:r>
-      <w:proofErr w:type="spellStart"/>
-      <w:r>
-        <w:rPr>
-          <w:rFonts w:ascii="Arial" w:hAnsi="Arial" w:cs="Arial"/>
-          <w:color w:val="000000" w:themeColor="text1"/>
-          <w:sz w:val="36"/>
-          <w:szCs w:val="36"/>
-        </w:rPr>
-        <w:t>Autobattler</w:t>
+        <w:t>Aufkommen zweier neuer Genres: Survivor-Like und Autobattler</w:t>
       </w:r>
       <w:bookmarkEnd w:id="10"/>
-      <w:proofErr w:type="spellEnd"/>
     </w:p>
     <w:p>
       <w:pPr>
         <w:pStyle w:val="berschrift1"/>
         <w:spacing w:line="360" w:lineRule="auto"/>
+        <w:jc w:val="both"/>
         <w:rPr>
           <w:rFonts w:ascii="Arial" w:hAnsi="Arial" w:cs="Arial"/>
           <w:color w:val="000000" w:themeColor="text1"/>
@@ -3443,7 +3813,6 @@
         </w:rPr>
         <w:t xml:space="preserve"> </w:t>
       </w:r>
-      <w:proofErr w:type="spellStart"/>
       <w:r>
         <w:rPr>
           <w:rFonts w:ascii="Arial" w:hAnsi="Arial" w:cs="Arial"/>
@@ -3454,12 +3823,12 @@
         <w:t>Autobattler</w:t>
       </w:r>
       <w:bookmarkEnd w:id="11"/>
-      <w:proofErr w:type="spellEnd"/>
     </w:p>
     <w:p>
       <w:pPr>
         <w:pStyle w:val="berschrift1"/>
         <w:spacing w:line="360" w:lineRule="auto"/>
+        <w:jc w:val="both"/>
         <w:rPr>
           <w:rFonts w:ascii="Arial" w:hAnsi="Arial" w:cs="Arial"/>
           <w:color w:val="000000" w:themeColor="text1"/>
@@ -3519,6 +3888,7 @@
       <w:pPr>
         <w:pStyle w:val="berschrift1"/>
         <w:spacing w:line="360" w:lineRule="auto"/>
+        <w:jc w:val="both"/>
         <w:rPr>
           <w:rFonts w:ascii="Arial" w:hAnsi="Arial" w:cs="Arial"/>
           <w:color w:val="000000" w:themeColor="text1"/>
@@ -3576,6 +3946,7 @@
     </w:p>
     <w:p>
       <w:pPr>
+        <w:jc w:val="both"/>
         <w:rPr>
           <w:rFonts w:ascii="Arial" w:hAnsi="Arial" w:cs="Arial"/>
           <w:color w:val="000000" w:themeColor="text1"/>
@@ -3629,15 +4000,23 @@
         <w:t>Analyse von Beispielen</w:t>
       </w:r>
     </w:p>
-    <w:p/>
-    <w:p>
-      <w:r>
-        <w:rPr>
-          <w:rFonts w:ascii="Arial" w:hAnsi="Arial" w:cs="Arial"/>
-          <w:color w:val="000000" w:themeColor="text1"/>
-          <w:sz w:val="36"/>
-          <w:szCs w:val="36"/>
-        </w:rPr>
+    <w:p>
+      <w:pPr>
+        <w:jc w:val="both"/>
+      </w:pPr>
+    </w:p>
+    <w:p>
+      <w:pPr>
+        <w:jc w:val="both"/>
+      </w:pPr>
+      <w:r>
+        <w:rPr>
+          <w:rFonts w:ascii="Arial" w:hAnsi="Arial" w:cs="Arial"/>
+          <w:color w:val="000000" w:themeColor="text1"/>
+          <w:sz w:val="36"/>
+          <w:szCs w:val="36"/>
+        </w:rPr>
+        <w:lastRenderedPageBreak/>
         <w:t>4</w:t>
       </w:r>
       <w:r>
@@ -3663,6 +4042,7 @@
       <w:pPr>
         <w:pStyle w:val="berschrift1"/>
         <w:spacing w:line="360" w:lineRule="auto"/>
+        <w:jc w:val="both"/>
         <w:rPr>
           <w:rFonts w:ascii="Arial" w:hAnsi="Arial" w:cs="Arial"/>
           <w:color w:val="000000" w:themeColor="text1"/>
@@ -3722,6 +4102,7 @@
       <w:pPr>
         <w:pStyle w:val="berschrift1"/>
         <w:spacing w:line="360" w:lineRule="auto"/>
+        <w:jc w:val="both"/>
         <w:rPr>
           <w:rFonts w:ascii="Arial" w:hAnsi="Arial" w:cs="Arial"/>
           <w:color w:val="000000" w:themeColor="text1"/>
@@ -3741,8 +4122,15 @@
       </w:r>
       <w:bookmarkEnd w:id="15"/>
     </w:p>
-    <w:p/>
-    <w:p>
+    <w:p>
+      <w:pPr>
+        <w:jc w:val="both"/>
+      </w:pPr>
+    </w:p>
+    <w:p>
+      <w:pPr>
+        <w:jc w:val="both"/>
+      </w:pPr>
       <w:r>
         <w:rPr>
           <w:rFonts w:ascii="Arial" w:hAnsi="Arial" w:cs="Arial"/>
@@ -3773,6 +4161,7 @@
     </w:p>
     <w:p>
       <w:pPr>
+        <w:jc w:val="both"/>
         <w:rPr>
           <w:rFonts w:ascii="Arial" w:hAnsi="Arial" w:cs="Arial"/>
           <w:color w:val="000000" w:themeColor="text1"/>
@@ -3853,6 +4242,7 @@
           <w:pPr>
             <w:pStyle w:val="berschrift1"/>
             <w:spacing w:line="360" w:lineRule="auto"/>
+            <w:jc w:val="both"/>
             <w:rPr>
               <w:rFonts w:ascii="Arial" w:hAnsi="Arial" w:cs="Arial"/>
               <w:color w:val="000000" w:themeColor="text1"/>
@@ -3884,6 +4274,7 @@
               <w:pPr>
                 <w:pStyle w:val="Literaturverzeichnis"/>
                 <w:ind w:left="720" w:hanging="720"/>
+                <w:jc w:val="both"/>
                 <w:rPr>
                   <w:rFonts w:ascii="Arial" w:hAnsi="Arial" w:cs="Arial"/>
                   <w:noProof/>
@@ -3948,6 +4339,7 @@
               <w:pPr>
                 <w:pStyle w:val="Literaturverzeichnis"/>
                 <w:ind w:left="720" w:hanging="720"/>
+                <w:jc w:val="both"/>
                 <w:rPr>
                   <w:rFonts w:ascii="Arial" w:hAnsi="Arial" w:cs="Arial"/>
                   <w:noProof/>
@@ -3985,6 +4377,7 @@
               <w:pPr>
                 <w:pStyle w:val="Literaturverzeichnis"/>
                 <w:ind w:left="720" w:hanging="720"/>
+                <w:jc w:val="both"/>
                 <w:rPr>
                   <w:rFonts w:ascii="Arial" w:hAnsi="Arial" w:cs="Arial"/>
                   <w:noProof/>
@@ -4022,6 +4415,7 @@
               <w:pPr>
                 <w:pStyle w:val="Literaturverzeichnis"/>
                 <w:ind w:left="720" w:hanging="720"/>
+                <w:jc w:val="both"/>
                 <w:rPr>
                   <w:rFonts w:ascii="Arial" w:hAnsi="Arial" w:cs="Arial"/>
                   <w:noProof/>
@@ -4059,6 +4453,7 @@
               <w:pPr>
                 <w:pStyle w:val="Literaturverzeichnis"/>
                 <w:ind w:left="720" w:hanging="720"/>
+                <w:jc w:val="both"/>
                 <w:rPr>
                   <w:rFonts w:ascii="Arial" w:hAnsi="Arial" w:cs="Arial"/>
                   <w:noProof/>
@@ -4096,6 +4491,7 @@
               <w:pPr>
                 <w:pStyle w:val="Literaturverzeichnis"/>
                 <w:ind w:left="720" w:hanging="720"/>
+                <w:jc w:val="both"/>
                 <w:rPr>
                   <w:rFonts w:ascii="Arial" w:hAnsi="Arial" w:cs="Arial"/>
                   <w:noProof/>
@@ -4141,6 +4537,7 @@
               <w:pPr>
                 <w:pStyle w:val="Literaturverzeichnis"/>
                 <w:ind w:left="720" w:hanging="720"/>
+                <w:jc w:val="both"/>
                 <w:rPr>
                   <w:rFonts w:ascii="Arial" w:hAnsi="Arial" w:cs="Arial"/>
                   <w:noProof/>
@@ -4178,6 +4575,7 @@
               <w:pPr>
                 <w:pStyle w:val="Literaturverzeichnis"/>
                 <w:ind w:left="720" w:hanging="720"/>
+                <w:jc w:val="both"/>
                 <w:rPr>
                   <w:rFonts w:ascii="Arial" w:hAnsi="Arial" w:cs="Arial"/>
                   <w:noProof/>
@@ -4215,6 +4613,7 @@
               <w:pPr>
                 <w:pStyle w:val="Literaturverzeichnis"/>
                 <w:ind w:left="720" w:hanging="720"/>
+                <w:jc w:val="both"/>
                 <w:rPr>
                   <w:rFonts w:ascii="Arial" w:hAnsi="Arial" w:cs="Arial"/>
                   <w:noProof/>
@@ -4252,6 +4651,7 @@
               <w:pPr>
                 <w:pStyle w:val="Literaturverzeichnis"/>
                 <w:ind w:left="720" w:hanging="720"/>
+                <w:jc w:val="both"/>
                 <w:rPr>
                   <w:rFonts w:ascii="Arial" w:hAnsi="Arial" w:cs="Arial"/>
                   <w:noProof/>
@@ -4295,6 +4695,7 @@
               <w:pPr>
                 <w:pStyle w:val="Literaturverzeichnis"/>
                 <w:ind w:left="720" w:hanging="720"/>
+                <w:jc w:val="both"/>
                 <w:rPr>
                   <w:rFonts w:ascii="Arial" w:hAnsi="Arial" w:cs="Arial"/>
                   <w:noProof/>
@@ -4340,6 +4741,7 @@
               <w:pPr>
                 <w:pStyle w:val="Literaturverzeichnis"/>
                 <w:ind w:left="720" w:hanging="720"/>
+                <w:jc w:val="both"/>
                 <w:rPr>
                   <w:rFonts w:ascii="Arial" w:hAnsi="Arial" w:cs="Arial"/>
                   <w:noProof/>
@@ -4377,6 +4779,7 @@
               <w:pPr>
                 <w:pStyle w:val="Literaturverzeichnis"/>
                 <w:ind w:left="720" w:hanging="720"/>
+                <w:jc w:val="both"/>
                 <w:rPr>
                   <w:rFonts w:ascii="Arial" w:hAnsi="Arial" w:cs="Arial"/>
                   <w:noProof/>
@@ -4420,6 +4823,7 @@
               <w:pPr>
                 <w:pStyle w:val="Literaturverzeichnis"/>
                 <w:ind w:left="720" w:hanging="720"/>
+                <w:jc w:val="both"/>
                 <w:rPr>
                   <w:rFonts w:ascii="Arial" w:hAnsi="Arial" w:cs="Arial"/>
                   <w:noProof/>
@@ -4464,6 +4868,7 @@
             <w:p>
               <w:pPr>
                 <w:spacing w:line="276" w:lineRule="auto"/>
+                <w:jc w:val="both"/>
                 <w:rPr>
                   <w:rFonts w:ascii="Arial" w:hAnsi="Arial" w:cs="Arial"/>
                 </w:rPr>
@@ -4482,6 +4887,7 @@
     <w:p>
       <w:pPr>
         <w:spacing w:line="360" w:lineRule="auto"/>
+        <w:jc w:val="both"/>
         <w:rPr>
           <w:rFonts w:ascii="Arial" w:hAnsi="Arial" w:cs="Arial"/>
           <w:color w:val="000000" w:themeColor="text1"/>
@@ -4501,7 +4907,7 @@
 </file>
 
 <file path=word/endnotes.xml><?xml version="1.0" encoding="utf-8"?>
-<w:endnotes xmlns:wpc="http://schemas.microsoft.com/office/word/2010/wordprocessingCanvas" xmlns:cx="http://schemas.microsoft.com/office/drawing/2014/chartex" xmlns:cx1="http://schemas.microsoft.com/office/drawing/2015/9/8/chartex" xmlns:cx2="http://schemas.microsoft.com/office/drawing/2015/10/21/chartex" xmlns:cx3="http://schemas.microsoft.com/office/drawing/2016/5/9/chartex" xmlns:cx4="http://schemas.microsoft.com/office/drawing/2016/5/10/chartex" xmlns:cx5="http://schemas.microsoft.com/office/drawing/2016/5/11/chartex" xmlns:cx6="http://schemas.microsoft.com/office/drawing/2016/5/12/chartex" xmlns:cx7="http://schemas.microsoft.com/office/drawing/2016/5/13/chartex" xmlns:cx8="http://schemas.microsoft.com/office/drawing/2016/5/14/chartex" xmlns:mc="http://schemas.openxmlformats.org/markup-compatibility/2006" xmlns:aink="http://schemas.microsoft.com/office/drawing/2016/ink" xmlns:am3d="http://schemas.microsoft.com/office/drawing/2017/model3d" xmlns:o="urn:schemas-microsoft-com:office:office" xmlns:oel="http://schemas.microsoft.com/office/2019/extlst" xmlns:r="http://schemas.openxmlformats.org/officeDocument/2006/relationships" xmlns:m="http://schemas.openxmlformats.org/officeDocument/2006/math" xmlns:v="urn:schemas-microsoft-com:vml" xmlns:wp14="http://schemas.microsoft.com/office/word/2010/wordprocessingDrawing" xmlns:wp="http://schemas.openxmlformats.org/drawingml/2006/wordprocessingDrawing" xmlns:w10="urn:schemas-microsoft-com:office:word" xmlns:w="http://schemas.openxmlformats.org/wordprocessingml/2006/main" xmlns:w14="http://schemas.microsoft.com/office/word/2010/wordml" xmlns:w15="http://schemas.microsoft.com/office/word/2012/wordml" xmlns:w16cex="http://schemas.microsoft.com/office/word/2018/wordml/cex" xmlns:w16cid="http://schemas.microsoft.com/office/word/2016/wordml/cid" xmlns:w16="http://schemas.microsoft.com/office/word/2018/wordml" xmlns:w16sdtdh="http://schemas.microsoft.com/office/word/2020/wordml/sdtdatahash" xmlns:w16se="http://schemas.microsoft.com/office/word/2015/wordml/symex" xmlns:wpg="http://schemas.microsoft.com/office/word/2010/wordprocessingGroup" xmlns:wpi="http://schemas.microsoft.com/office/word/2010/wordprocessingInk" xmlns:wne="http://schemas.microsoft.com/office/word/2006/wordml" xmlns:wps="http://schemas.microsoft.com/office/word/2010/wordprocessingShape" mc:Ignorable="w14 w15 w16se w16cid w16 w16cex w16sdtdh wp14">
+<w:endnotes xmlns:wpc="http://schemas.microsoft.com/office/word/2010/wordprocessingCanvas" xmlns:cx="http://schemas.microsoft.com/office/drawing/2014/chartex" xmlns:cx1="http://schemas.microsoft.com/office/drawing/2015/9/8/chartex" xmlns:cx2="http://schemas.microsoft.com/office/drawing/2015/10/21/chartex" xmlns:cx3="http://schemas.microsoft.com/office/drawing/2016/5/9/chartex" xmlns:cx4="http://schemas.microsoft.com/office/drawing/2016/5/10/chartex" xmlns:cx5="http://schemas.microsoft.com/office/drawing/2016/5/11/chartex" xmlns:cx6="http://schemas.microsoft.com/office/drawing/2016/5/12/chartex" xmlns:cx7="http://schemas.microsoft.com/office/drawing/2016/5/13/chartex" xmlns:cx8="http://schemas.microsoft.com/office/drawing/2016/5/14/chartex" xmlns:mc="http://schemas.openxmlformats.org/markup-compatibility/2006" xmlns:aink="http://schemas.microsoft.com/office/drawing/2016/ink" xmlns:am3d="http://schemas.microsoft.com/office/drawing/2017/model3d" xmlns:o="urn:schemas-microsoft-com:office:office" xmlns:oel="http://schemas.microsoft.com/office/2019/extlst" xmlns:r="http://schemas.openxmlformats.org/officeDocument/2006/relationships" xmlns:m="http://schemas.openxmlformats.org/officeDocument/2006/math" xmlns:v="urn:schemas-microsoft-com:vml" xmlns:wp14="http://schemas.microsoft.com/office/word/2010/wordprocessingDrawing" xmlns:wp="http://schemas.openxmlformats.org/drawingml/2006/wordprocessingDrawing" xmlns:w10="urn:schemas-microsoft-com:office:word" xmlns:w="http://schemas.openxmlformats.org/wordprocessingml/2006/main" xmlns:w14="http://schemas.microsoft.com/office/word/2010/wordml" xmlns:w15="http://schemas.microsoft.com/office/word/2012/wordml" xmlns:w16cex="http://schemas.microsoft.com/office/word/2018/wordml/cex" xmlns:w16cid="http://schemas.microsoft.com/office/word/2016/wordml/cid" xmlns:w16="http://schemas.microsoft.com/office/word/2018/wordml" xmlns:w16du="http://schemas.microsoft.com/office/word/2023/wordml/word16du" xmlns:w16sdtdh="http://schemas.microsoft.com/office/word/2020/wordml/sdtdatahash" xmlns:w16se="http://schemas.microsoft.com/office/word/2015/wordml/symex" xmlns:wpg="http://schemas.microsoft.com/office/word/2010/wordprocessingGroup" xmlns:wpi="http://schemas.microsoft.com/office/word/2010/wordprocessingInk" xmlns:wne="http://schemas.microsoft.com/office/word/2006/wordml" xmlns:wps="http://schemas.microsoft.com/office/word/2010/wordprocessingShape" mc:Ignorable="w14 w15 w16se w16cid w16 w16cex w16sdtdh w16du wp14">
   <w:endnote w:type="separator" w:id="-1">
     <w:p>
       <w:pPr>
@@ -4526,7 +4932,7 @@
 </file>
 
 <file path=word/footer1.xml><?xml version="1.0" encoding="utf-8"?>
-<w:ftr xmlns:wpc="http://schemas.microsoft.com/office/word/2010/wordprocessingCanvas" xmlns:cx="http://schemas.microsoft.com/office/drawing/2014/chartex" xmlns:cx1="http://schemas.microsoft.com/office/drawing/2015/9/8/chartex" xmlns:cx2="http://schemas.microsoft.com/office/drawing/2015/10/21/chartex" xmlns:cx3="http://schemas.microsoft.com/office/drawing/2016/5/9/chartex" xmlns:cx4="http://schemas.microsoft.com/office/drawing/2016/5/10/chartex" xmlns:cx5="http://schemas.microsoft.com/office/drawing/2016/5/11/chartex" xmlns:cx6="http://schemas.microsoft.com/office/drawing/2016/5/12/chartex" xmlns:cx7="http://schemas.microsoft.com/office/drawing/2016/5/13/chartex" xmlns:cx8="http://schemas.microsoft.com/office/drawing/2016/5/14/chartex" xmlns:mc="http://schemas.openxmlformats.org/markup-compatibility/2006" xmlns:aink="http://schemas.microsoft.com/office/drawing/2016/ink" xmlns:am3d="http://schemas.microsoft.com/office/drawing/2017/model3d" xmlns:o="urn:schemas-microsoft-com:office:office" xmlns:oel="http://schemas.microsoft.com/office/2019/extlst" xmlns:r="http://schemas.openxmlformats.org/officeDocument/2006/relationships" xmlns:m="http://schemas.openxmlformats.org/officeDocument/2006/math" xmlns:v="urn:schemas-microsoft-com:vml" xmlns:wp14="http://schemas.microsoft.com/office/word/2010/wordprocessingDrawing" xmlns:wp="http://schemas.openxmlformats.org/drawingml/2006/wordprocessingDrawing" xmlns:w10="urn:schemas-microsoft-com:office:word" xmlns:w="http://schemas.openxmlformats.org/wordprocessingml/2006/main" xmlns:w14="http://schemas.microsoft.com/office/word/2010/wordml" xmlns:w15="http://schemas.microsoft.com/office/word/2012/wordml" xmlns:w16cex="http://schemas.microsoft.com/office/word/2018/wordml/cex" xmlns:w16cid="http://schemas.microsoft.com/office/word/2016/wordml/cid" xmlns:w16="http://schemas.microsoft.com/office/word/2018/wordml" xmlns:w16sdtdh="http://schemas.microsoft.com/office/word/2020/wordml/sdtdatahash" xmlns:w16se="http://schemas.microsoft.com/office/word/2015/wordml/symex" xmlns:wpg="http://schemas.microsoft.com/office/word/2010/wordprocessingGroup" xmlns:wpi="http://schemas.microsoft.com/office/word/2010/wordprocessingInk" xmlns:wne="http://schemas.microsoft.com/office/word/2006/wordml" xmlns:wps="http://schemas.microsoft.com/office/word/2010/wordprocessingShape" mc:Ignorable="w14 w15 w16se w16cid w16 w16cex w16sdtdh wp14">
+<w:ftr xmlns:wpc="http://schemas.microsoft.com/office/word/2010/wordprocessingCanvas" xmlns:cx="http://schemas.microsoft.com/office/drawing/2014/chartex" xmlns:cx1="http://schemas.microsoft.com/office/drawing/2015/9/8/chartex" xmlns:cx2="http://schemas.microsoft.com/office/drawing/2015/10/21/chartex" xmlns:cx3="http://schemas.microsoft.com/office/drawing/2016/5/9/chartex" xmlns:cx4="http://schemas.microsoft.com/office/drawing/2016/5/10/chartex" xmlns:cx5="http://schemas.microsoft.com/office/drawing/2016/5/11/chartex" xmlns:cx6="http://schemas.microsoft.com/office/drawing/2016/5/12/chartex" xmlns:cx7="http://schemas.microsoft.com/office/drawing/2016/5/13/chartex" xmlns:cx8="http://schemas.microsoft.com/office/drawing/2016/5/14/chartex" xmlns:mc="http://schemas.openxmlformats.org/markup-compatibility/2006" xmlns:aink="http://schemas.microsoft.com/office/drawing/2016/ink" xmlns:am3d="http://schemas.microsoft.com/office/drawing/2017/model3d" xmlns:o="urn:schemas-microsoft-com:office:office" xmlns:oel="http://schemas.microsoft.com/office/2019/extlst" xmlns:r="http://schemas.openxmlformats.org/officeDocument/2006/relationships" xmlns:m="http://schemas.openxmlformats.org/officeDocument/2006/math" xmlns:v="urn:schemas-microsoft-com:vml" xmlns:wp14="http://schemas.microsoft.com/office/word/2010/wordprocessingDrawing" xmlns:wp="http://schemas.openxmlformats.org/drawingml/2006/wordprocessingDrawing" xmlns:w10="urn:schemas-microsoft-com:office:word" xmlns:w="http://schemas.openxmlformats.org/wordprocessingml/2006/main" xmlns:w14="http://schemas.microsoft.com/office/word/2010/wordml" xmlns:w15="http://schemas.microsoft.com/office/word/2012/wordml" xmlns:w16cex="http://schemas.microsoft.com/office/word/2018/wordml/cex" xmlns:w16cid="http://schemas.microsoft.com/office/word/2016/wordml/cid" xmlns:w16="http://schemas.microsoft.com/office/word/2018/wordml" xmlns:w16du="http://schemas.microsoft.com/office/word/2023/wordml/word16du" xmlns:w16sdtdh="http://schemas.microsoft.com/office/word/2020/wordml/sdtdatahash" xmlns:w16se="http://schemas.microsoft.com/office/word/2015/wordml/symex" xmlns:wpg="http://schemas.microsoft.com/office/word/2010/wordprocessingGroup" xmlns:wpi="http://schemas.microsoft.com/office/word/2010/wordprocessingInk" xmlns:wne="http://schemas.microsoft.com/office/word/2006/wordml" xmlns:wps="http://schemas.microsoft.com/office/word/2010/wordprocessingShape" mc:Ignorable="w14 w15 w16se w16cid w16 w16cex w16sdtdh w16du wp14">
   <w:sdt>
     <w:sdtPr>
       <w:id w:val="-994409251"/>
@@ -4568,7 +4974,7 @@
 </file>
 
 <file path=word/footnotes.xml><?xml version="1.0" encoding="utf-8"?>
-<w:footnotes xmlns:wpc="http://schemas.microsoft.com/office/word/2010/wordprocessingCanvas" xmlns:cx="http://schemas.microsoft.com/office/drawing/2014/chartex" xmlns:cx1="http://schemas.microsoft.com/office/drawing/2015/9/8/chartex" xmlns:cx2="http://schemas.microsoft.com/office/drawing/2015/10/21/chartex" xmlns:cx3="http://schemas.microsoft.com/office/drawing/2016/5/9/chartex" xmlns:cx4="http://schemas.microsoft.com/office/drawing/2016/5/10/chartex" xmlns:cx5="http://schemas.microsoft.com/office/drawing/2016/5/11/chartex" xmlns:cx6="http://schemas.microsoft.com/office/drawing/2016/5/12/chartex" xmlns:cx7="http://schemas.microsoft.com/office/drawing/2016/5/13/chartex" xmlns:cx8="http://schemas.microsoft.com/office/drawing/2016/5/14/chartex" xmlns:mc="http://schemas.openxmlformats.org/markup-compatibility/2006" xmlns:aink="http://schemas.microsoft.com/office/drawing/2016/ink" xmlns:am3d="http://schemas.microsoft.com/office/drawing/2017/model3d" xmlns:o="urn:schemas-microsoft-com:office:office" xmlns:oel="http://schemas.microsoft.com/office/2019/extlst" xmlns:r="http://schemas.openxmlformats.org/officeDocument/2006/relationships" xmlns:m="http://schemas.openxmlformats.org/officeDocument/2006/math" xmlns:v="urn:schemas-microsoft-com:vml" xmlns:wp14="http://schemas.microsoft.com/office/word/2010/wordprocessingDrawing" xmlns:wp="http://schemas.openxmlformats.org/drawingml/2006/wordprocessingDrawing" xmlns:w10="urn:schemas-microsoft-com:office:word" xmlns:w="http://schemas.openxmlformats.org/wordprocessingml/2006/main" xmlns:w14="http://schemas.microsoft.com/office/word/2010/wordml" xmlns:w15="http://schemas.microsoft.com/office/word/2012/wordml" xmlns:w16cex="http://schemas.microsoft.com/office/word/2018/wordml/cex" xmlns:w16cid="http://schemas.microsoft.com/office/word/2016/wordml/cid" xmlns:w16="http://schemas.microsoft.com/office/word/2018/wordml" xmlns:w16sdtdh="http://schemas.microsoft.com/office/word/2020/wordml/sdtdatahash" xmlns:w16se="http://schemas.microsoft.com/office/word/2015/wordml/symex" xmlns:wpg="http://schemas.microsoft.com/office/word/2010/wordprocessingGroup" xmlns:wpi="http://schemas.microsoft.com/office/word/2010/wordprocessingInk" xmlns:wne="http://schemas.microsoft.com/office/word/2006/wordml" xmlns:wps="http://schemas.microsoft.com/office/word/2010/wordprocessingShape" mc:Ignorable="w14 w15 w16se w16cid w16 w16cex w16sdtdh wp14">
+<w:footnotes xmlns:wpc="http://schemas.microsoft.com/office/word/2010/wordprocessingCanvas" xmlns:cx="http://schemas.microsoft.com/office/drawing/2014/chartex" xmlns:cx1="http://schemas.microsoft.com/office/drawing/2015/9/8/chartex" xmlns:cx2="http://schemas.microsoft.com/office/drawing/2015/10/21/chartex" xmlns:cx3="http://schemas.microsoft.com/office/drawing/2016/5/9/chartex" xmlns:cx4="http://schemas.microsoft.com/office/drawing/2016/5/10/chartex" xmlns:cx5="http://schemas.microsoft.com/office/drawing/2016/5/11/chartex" xmlns:cx6="http://schemas.microsoft.com/office/drawing/2016/5/12/chartex" xmlns:cx7="http://schemas.microsoft.com/office/drawing/2016/5/13/chartex" xmlns:cx8="http://schemas.microsoft.com/office/drawing/2016/5/14/chartex" xmlns:mc="http://schemas.openxmlformats.org/markup-compatibility/2006" xmlns:aink="http://schemas.microsoft.com/office/drawing/2016/ink" xmlns:am3d="http://schemas.microsoft.com/office/drawing/2017/model3d" xmlns:o="urn:schemas-microsoft-com:office:office" xmlns:oel="http://schemas.microsoft.com/office/2019/extlst" xmlns:r="http://schemas.openxmlformats.org/officeDocument/2006/relationships" xmlns:m="http://schemas.openxmlformats.org/officeDocument/2006/math" xmlns:v="urn:schemas-microsoft-com:vml" xmlns:wp14="http://schemas.microsoft.com/office/word/2010/wordprocessingDrawing" xmlns:wp="http://schemas.openxmlformats.org/drawingml/2006/wordprocessingDrawing" xmlns:w10="urn:schemas-microsoft-com:office:word" xmlns:w="http://schemas.openxmlformats.org/wordprocessingml/2006/main" xmlns:w14="http://schemas.microsoft.com/office/word/2010/wordml" xmlns:w15="http://schemas.microsoft.com/office/word/2012/wordml" xmlns:w16cex="http://schemas.microsoft.com/office/word/2018/wordml/cex" xmlns:w16cid="http://schemas.microsoft.com/office/word/2016/wordml/cid" xmlns:w16="http://schemas.microsoft.com/office/word/2018/wordml" xmlns:w16du="http://schemas.microsoft.com/office/word/2023/wordml/word16du" xmlns:w16sdtdh="http://schemas.microsoft.com/office/word/2020/wordml/sdtdatahash" xmlns:w16se="http://schemas.microsoft.com/office/word/2015/wordml/symex" xmlns:wpg="http://schemas.microsoft.com/office/word/2010/wordprocessingGroup" xmlns:wpi="http://schemas.microsoft.com/office/word/2010/wordprocessingInk" xmlns:wne="http://schemas.microsoft.com/office/word/2006/wordml" xmlns:wps="http://schemas.microsoft.com/office/word/2010/wordprocessingShape" mc:Ignorable="w14 w15 w16se w16cid w16 w16cex w16sdtdh w16du wp14">
   <w:footnote w:type="separator" w:id="-1">
     <w:p>
       <w:pPr>
@@ -4593,7 +4999,7 @@
 </file>
 
 <file path=word/numbering.xml><?xml version="1.0" encoding="utf-8"?>
-<w:numbering xmlns:wpc="http://schemas.microsoft.com/office/word/2010/wordprocessingCanvas" xmlns:cx="http://schemas.microsoft.com/office/drawing/2014/chartex" xmlns:cx1="http://schemas.microsoft.com/office/drawing/2015/9/8/chartex" xmlns:cx2="http://schemas.microsoft.com/office/drawing/2015/10/21/chartex" xmlns:cx3="http://schemas.microsoft.com/office/drawing/2016/5/9/chartex" xmlns:cx4="http://schemas.microsoft.com/office/drawing/2016/5/10/chartex" xmlns:cx5="http://schemas.microsoft.com/office/drawing/2016/5/11/chartex" xmlns:cx6="http://schemas.microsoft.com/office/drawing/2016/5/12/chartex" xmlns:cx7="http://schemas.microsoft.com/office/drawing/2016/5/13/chartex" xmlns:cx8="http://schemas.microsoft.com/office/drawing/2016/5/14/chartex" xmlns:mc="http://schemas.openxmlformats.org/markup-compatibility/2006" xmlns:aink="http://schemas.microsoft.com/office/drawing/2016/ink" xmlns:am3d="http://schemas.microsoft.com/office/drawing/2017/model3d" xmlns:o="urn:schemas-microsoft-com:office:office" xmlns:oel="http://schemas.microsoft.com/office/2019/extlst" xmlns:r="http://schemas.openxmlformats.org/officeDocument/2006/relationships" xmlns:m="http://schemas.openxmlformats.org/officeDocument/2006/math" xmlns:v="urn:schemas-microsoft-com:vml" xmlns:wp14="http://schemas.microsoft.com/office/word/2010/wordprocessingDrawing" xmlns:wp="http://schemas.openxmlformats.org/drawingml/2006/wordprocessingDrawing" xmlns:w10="urn:schemas-microsoft-com:office:word" xmlns:w="http://schemas.openxmlformats.org/wordprocessingml/2006/main" xmlns:w14="http://schemas.microsoft.com/office/word/2010/wordml" xmlns:w15="http://schemas.microsoft.com/office/word/2012/wordml" xmlns:w16cex="http://schemas.microsoft.com/office/word/2018/wordml/cex" xmlns:w16cid="http://schemas.microsoft.com/office/word/2016/wordml/cid" xmlns:w16="http://schemas.microsoft.com/office/word/2018/wordml" xmlns:w16sdtdh="http://schemas.microsoft.com/office/word/2020/wordml/sdtdatahash" xmlns:w16se="http://schemas.microsoft.com/office/word/2015/wordml/symex" xmlns:wpg="http://schemas.microsoft.com/office/word/2010/wordprocessingGroup" xmlns:wpi="http://schemas.microsoft.com/office/word/2010/wordprocessingInk" xmlns:wne="http://schemas.microsoft.com/office/word/2006/wordml" xmlns:wps="http://schemas.microsoft.com/office/word/2010/wordprocessingShape" mc:Ignorable="w14 w15 w16se w16cid w16 w16cex w16sdtdh wp14">
+<w:numbering xmlns:wpc="http://schemas.microsoft.com/office/word/2010/wordprocessingCanvas" xmlns:cx="http://schemas.microsoft.com/office/drawing/2014/chartex" xmlns:cx1="http://schemas.microsoft.com/office/drawing/2015/9/8/chartex" xmlns:cx2="http://schemas.microsoft.com/office/drawing/2015/10/21/chartex" xmlns:cx3="http://schemas.microsoft.com/office/drawing/2016/5/9/chartex" xmlns:cx4="http://schemas.microsoft.com/office/drawing/2016/5/10/chartex" xmlns:cx5="http://schemas.microsoft.com/office/drawing/2016/5/11/chartex" xmlns:cx6="http://schemas.microsoft.com/office/drawing/2016/5/12/chartex" xmlns:cx7="http://schemas.microsoft.com/office/drawing/2016/5/13/chartex" xmlns:cx8="http://schemas.microsoft.com/office/drawing/2016/5/14/chartex" xmlns:mc="http://schemas.openxmlformats.org/markup-compatibility/2006" xmlns:aink="http://schemas.microsoft.com/office/drawing/2016/ink" xmlns:am3d="http://schemas.microsoft.com/office/drawing/2017/model3d" xmlns:o="urn:schemas-microsoft-com:office:office" xmlns:oel="http://schemas.microsoft.com/office/2019/extlst" xmlns:r="http://schemas.openxmlformats.org/officeDocument/2006/relationships" xmlns:m="http://schemas.openxmlformats.org/officeDocument/2006/math" xmlns:v="urn:schemas-microsoft-com:vml" xmlns:wp14="http://schemas.microsoft.com/office/word/2010/wordprocessingDrawing" xmlns:wp="http://schemas.openxmlformats.org/drawingml/2006/wordprocessingDrawing" xmlns:w10="urn:schemas-microsoft-com:office:word" xmlns:w="http://schemas.openxmlformats.org/wordprocessingml/2006/main" xmlns:w14="http://schemas.microsoft.com/office/word/2010/wordml" xmlns:w15="http://schemas.microsoft.com/office/word/2012/wordml" xmlns:w16cex="http://schemas.microsoft.com/office/word/2018/wordml/cex" xmlns:w16cid="http://schemas.microsoft.com/office/word/2016/wordml/cid" xmlns:w16="http://schemas.microsoft.com/office/word/2018/wordml" xmlns:w16du="http://schemas.microsoft.com/office/word/2023/wordml/word16du" xmlns:w16sdtdh="http://schemas.microsoft.com/office/word/2020/wordml/sdtdatahash" xmlns:w16se="http://schemas.microsoft.com/office/word/2015/wordml/symex" xmlns:wpg="http://schemas.microsoft.com/office/word/2010/wordprocessingGroup" xmlns:wpi="http://schemas.microsoft.com/office/word/2010/wordprocessingInk" xmlns:wne="http://schemas.microsoft.com/office/word/2006/wordml" xmlns:wps="http://schemas.microsoft.com/office/word/2010/wordprocessingShape" mc:Ignorable="w14 w15 w16se w16cid w16 w16cex w16sdtdh w16du wp14">
   <w:abstractNum w:abstractNumId="0" w15:restartNumberingAfterBreak="0">
     <w:nsid w:val="FFFFFF89"/>
     <w:multiLevelType w:val="singleLevel"/>
@@ -5806,7 +6212,7 @@
 </file>
 
 <file path=word/styles.xml><?xml version="1.0" encoding="utf-8"?>
-<w:styles xmlns:mc="http://schemas.openxmlformats.org/markup-compatibility/2006" xmlns:r="http://schemas.openxmlformats.org/officeDocument/2006/relationships" xmlns:w="http://schemas.openxmlformats.org/wordprocessingml/2006/main" xmlns:w14="http://schemas.microsoft.com/office/word/2010/wordml" xmlns:w15="http://schemas.microsoft.com/office/word/2012/wordml" xmlns:w16cex="http://schemas.microsoft.com/office/word/2018/wordml/cex" xmlns:w16cid="http://schemas.microsoft.com/office/word/2016/wordml/cid" xmlns:w16="http://schemas.microsoft.com/office/word/2018/wordml" xmlns:w16sdtdh="http://schemas.microsoft.com/office/word/2020/wordml/sdtdatahash" xmlns:w16se="http://schemas.microsoft.com/office/word/2015/wordml/symex" mc:Ignorable="w14 w15 w16se w16cid w16 w16cex w16sdtdh">
+<w:styles xmlns:mc="http://schemas.openxmlformats.org/markup-compatibility/2006" xmlns:r="http://schemas.openxmlformats.org/officeDocument/2006/relationships" xmlns:w="http://schemas.openxmlformats.org/wordprocessingml/2006/main" xmlns:w14="http://schemas.microsoft.com/office/word/2010/wordml" xmlns:w15="http://schemas.microsoft.com/office/word/2012/wordml" xmlns:w16cex="http://schemas.microsoft.com/office/word/2018/wordml/cex" xmlns:w16cid="http://schemas.microsoft.com/office/word/2016/wordml/cid" xmlns:w16="http://schemas.microsoft.com/office/word/2018/wordml" xmlns:w16du="http://schemas.microsoft.com/office/word/2023/wordml/word16du" xmlns:w16sdtdh="http://schemas.microsoft.com/office/word/2020/wordml/sdtdatahash" xmlns:w16se="http://schemas.microsoft.com/office/word/2015/wordml/symex" mc:Ignorable="w14 w15 w16se w16cid w16 w16cex w16sdtdh w16du">
   <w:docDefaults>
     <w:rPrDefault>
       <w:rPr>

</xml_diff>

<commit_message>
Revert "added another page"
This reverts commit 0d6b5de5f583dd2cf01123bca31dc1516d18e213.
</commit_message>
<xml_diff>
--- a/first_draft.docx
+++ b/first_draft.docx
@@ -3951,474 +3951,6 @@
     </w:p>
     <w:p>
       <w:pPr>
-        <w:spacing w:line="360" w:lineRule="auto"/>
-        <w:jc w:val="both"/>
-        <w:rPr>
-          <w:rFonts w:ascii="Arial" w:hAnsi="Arial" w:cs="Arial"/>
-          <w:color w:val="000000" w:themeColor="text1"/>
-        </w:rPr>
-      </w:pPr>
-    </w:p>
-    <w:p>
-      <w:pPr>
-        <w:spacing w:line="360" w:lineRule="auto"/>
-        <w:jc w:val="both"/>
-        <w:rPr>
-          <w:rFonts w:ascii="Arial" w:hAnsi="Arial" w:cs="Arial"/>
-          <w:color w:val="000000" w:themeColor="text1"/>
-        </w:rPr>
-      </w:pPr>
-      <w:r>
-        <w:rPr>
-          <w:rFonts w:ascii="Arial" w:hAnsi="Arial" w:cs="Arial"/>
-          <w:color w:val="000000" w:themeColor="text1"/>
-        </w:rPr>
-        <w:t xml:space="preserve">Um Entscheidungen bewerten zu können, kann man sie an verschiedenen Kriterien messen und dann darauf basierend sie einstufen. Hierbei ist es wichtig, zu bedenken, dass nicht alle Entscheidungen gleichwertig sind und gleichwertig sein müssen. So etwa sind die Auswirkungen einer großen Entscheidung in einem Story-basierten Spiel langfristig relevanter, als welchen Gegner man in einem Shooter als nächstes angreift </w:t>
-      </w:r>
-      <w:sdt>
-        <w:sdtPr>
-          <w:rPr>
-            <w:rFonts w:ascii="Arial" w:hAnsi="Arial" w:cs="Arial"/>
-            <w:color w:val="000000" w:themeColor="text1"/>
-          </w:rPr>
-          <w:id w:val="-588075908"/>
-          <w:citation/>
-        </w:sdtPr>
-        <w:sdtContent>
-          <w:r>
-            <w:rPr>
-              <w:rFonts w:ascii="Arial" w:hAnsi="Arial" w:cs="Arial"/>
-              <w:color w:val="000000" w:themeColor="text1"/>
-            </w:rPr>
-            <w:fldChar w:fldCharType="begin"/>
-          </w:r>
-          <w:r>
-            <w:rPr>
-              <w:rFonts w:ascii="Arial" w:hAnsi="Arial" w:cs="Arial"/>
-              <w:color w:val="000000" w:themeColor="text1"/>
-            </w:rPr>
-            <w:instrText xml:space="preserve"> CITATION Mei24 \l 1031 </w:instrText>
-          </w:r>
-          <w:r>
-            <w:rPr>
-              <w:rFonts w:ascii="Arial" w:hAnsi="Arial" w:cs="Arial"/>
-              <w:color w:val="000000" w:themeColor="text1"/>
-            </w:rPr>
-            <w:fldChar w:fldCharType="separate"/>
-          </w:r>
-          <w:r>
-            <w:rPr>
-              <w:rFonts w:ascii="Arial" w:hAnsi="Arial" w:cs="Arial"/>
-              <w:noProof/>
-              <w:color w:val="000000" w:themeColor="text1"/>
-            </w:rPr>
-            <w:t>(Meier, 2024)</w:t>
-          </w:r>
-          <w:r>
-            <w:rPr>
-              <w:rFonts w:ascii="Arial" w:hAnsi="Arial" w:cs="Arial"/>
-              <w:color w:val="000000" w:themeColor="text1"/>
-            </w:rPr>
-            <w:fldChar w:fldCharType="end"/>
-          </w:r>
-        </w:sdtContent>
-      </w:sdt>
-      <w:r>
-        <w:rPr>
-          <w:rFonts w:ascii="Arial" w:hAnsi="Arial" w:cs="Arial"/>
-          <w:color w:val="000000" w:themeColor="text1"/>
-        </w:rPr>
-        <w:t>.</w:t>
-      </w:r>
-    </w:p>
-    <w:p>
-      <w:pPr>
-        <w:spacing w:line="360" w:lineRule="auto"/>
-        <w:jc w:val="both"/>
-        <w:rPr>
-          <w:rFonts w:ascii="Arial" w:hAnsi="Arial" w:cs="Arial"/>
-          <w:color w:val="000000" w:themeColor="text1"/>
-        </w:rPr>
-      </w:pPr>
-      <w:r>
-        <w:rPr>
-          <w:rFonts w:ascii="Arial" w:hAnsi="Arial" w:cs="Arial"/>
-          <w:color w:val="000000" w:themeColor="text1"/>
-        </w:rPr>
-        <w:t xml:space="preserve">Für ein erfüllendes Spielerlebnis ist es wichtig, dass die Spieler durch die Entscheidungen nicht überfordert sind, aber auch nicht gelangweilt sind durch die Abwesenheit von Entscheidungen </w:t>
-      </w:r>
-      <w:sdt>
-        <w:sdtPr>
-          <w:rPr>
-            <w:rFonts w:ascii="Arial" w:hAnsi="Arial" w:cs="Arial"/>
-            <w:color w:val="000000" w:themeColor="text1"/>
-          </w:rPr>
-          <w:id w:val="-1311325897"/>
-          <w:citation/>
-        </w:sdtPr>
-        <w:sdtContent>
-          <w:r>
-            <w:rPr>
-              <w:rFonts w:ascii="Arial" w:hAnsi="Arial" w:cs="Arial"/>
-              <w:color w:val="000000" w:themeColor="text1"/>
-            </w:rPr>
-            <w:fldChar w:fldCharType="begin"/>
-          </w:r>
-          <w:r>
-            <w:rPr>
-              <w:rFonts w:ascii="Arial" w:hAnsi="Arial" w:cs="Arial"/>
-              <w:color w:val="000000" w:themeColor="text1"/>
-            </w:rPr>
-            <w:instrText xml:space="preserve"> CITATION Csi75 \l 1031 </w:instrText>
-          </w:r>
-          <w:r>
-            <w:rPr>
-              <w:rFonts w:ascii="Arial" w:hAnsi="Arial" w:cs="Arial"/>
-              <w:color w:val="000000" w:themeColor="text1"/>
-            </w:rPr>
-            <w:fldChar w:fldCharType="separate"/>
-          </w:r>
-          <w:r>
-            <w:rPr>
-              <w:rFonts w:ascii="Arial" w:hAnsi="Arial" w:cs="Arial"/>
-              <w:noProof/>
-              <w:color w:val="000000" w:themeColor="text1"/>
-            </w:rPr>
-            <w:t>(Csikszentmihalyi, 1975)</w:t>
-          </w:r>
-          <w:r>
-            <w:rPr>
-              <w:rFonts w:ascii="Arial" w:hAnsi="Arial" w:cs="Arial"/>
-              <w:color w:val="000000" w:themeColor="text1"/>
-            </w:rPr>
-            <w:fldChar w:fldCharType="end"/>
-          </w:r>
-        </w:sdtContent>
-      </w:sdt>
-      <w:r>
-        <w:rPr>
-          <w:rFonts w:ascii="Arial" w:hAnsi="Arial" w:cs="Arial"/>
-          <w:color w:val="000000" w:themeColor="text1"/>
-        </w:rPr>
-        <w:t>. Um dies zu erreichen, kann man eine Balance der verschiedenen Entscheidungen anstreben, dazu gibt es verschiedene Herangehensweisen, um Entscheidungen relevanter und interessanter zu gestalten.</w:t>
-      </w:r>
-    </w:p>
-    <w:p>
-      <w:pPr>
-        <w:spacing w:line="360" w:lineRule="auto"/>
-        <w:jc w:val="both"/>
-        <w:rPr>
-          <w:rFonts w:ascii="Arial" w:hAnsi="Arial" w:cs="Arial"/>
-          <w:color w:val="000000" w:themeColor="text1"/>
-        </w:rPr>
-      </w:pPr>
-      <w:r>
-        <w:rPr>
-          <w:rFonts w:ascii="Arial" w:hAnsi="Arial" w:cs="Arial"/>
-          <w:color w:val="000000" w:themeColor="text1"/>
-        </w:rPr>
-        <w:t xml:space="preserve">Eine Möglichkeit ist es mehrere Entscheidungen zu einer größeren und relevanteren zusammen zu führen. Beispielsweise in einem Rollenspiel könnte man anstelle fünf verschiedener Ausrüstungsgegenstände zu haben, alle diese in einer Rüstung zusammenfassen. Dadurch müsste man nicht bei jedem Ausrüstungsgegenstand abwägen, ob er sich lohnen würde, sondern hätte eine fokussierte und einflussreichere Entscheidung </w:t>
-      </w:r>
-      <w:sdt>
-        <w:sdtPr>
-          <w:rPr>
-            <w:rFonts w:ascii="Arial" w:hAnsi="Arial" w:cs="Arial"/>
-            <w:color w:val="000000" w:themeColor="text1"/>
-          </w:rPr>
-          <w:id w:val="1820841682"/>
-          <w:citation/>
-        </w:sdtPr>
-        <w:sdtContent>
-          <w:r>
-            <w:rPr>
-              <w:rFonts w:ascii="Arial" w:hAnsi="Arial" w:cs="Arial"/>
-              <w:color w:val="000000" w:themeColor="text1"/>
-            </w:rPr>
-            <w:fldChar w:fldCharType="begin"/>
-          </w:r>
-          <w:r>
-            <w:rPr>
-              <w:rFonts w:ascii="Arial" w:hAnsi="Arial" w:cs="Arial"/>
-              <w:color w:val="000000" w:themeColor="text1"/>
-            </w:rPr>
-            <w:instrText xml:space="preserve"> CITATION Mei24 \l 1031 </w:instrText>
-          </w:r>
-          <w:r>
-            <w:rPr>
-              <w:rFonts w:ascii="Arial" w:hAnsi="Arial" w:cs="Arial"/>
-              <w:color w:val="000000" w:themeColor="text1"/>
-            </w:rPr>
-            <w:fldChar w:fldCharType="separate"/>
-          </w:r>
-          <w:r>
-            <w:rPr>
-              <w:rFonts w:ascii="Arial" w:hAnsi="Arial" w:cs="Arial"/>
-              <w:noProof/>
-              <w:color w:val="000000" w:themeColor="text1"/>
-            </w:rPr>
-            <w:t>(Meier, 2024)</w:t>
-          </w:r>
-          <w:r>
-            <w:rPr>
-              <w:rFonts w:ascii="Arial" w:hAnsi="Arial" w:cs="Arial"/>
-              <w:color w:val="000000" w:themeColor="text1"/>
-            </w:rPr>
-            <w:fldChar w:fldCharType="end"/>
-          </w:r>
-        </w:sdtContent>
-      </w:sdt>
-      <w:r>
-        <w:rPr>
-          <w:rFonts w:ascii="Arial" w:hAnsi="Arial" w:cs="Arial"/>
-          <w:color w:val="000000" w:themeColor="text1"/>
-        </w:rPr>
-        <w:t>.</w:t>
-      </w:r>
-    </w:p>
-    <w:p>
-      <w:pPr>
-        <w:spacing w:line="360" w:lineRule="auto"/>
-        <w:jc w:val="both"/>
-        <w:rPr>
-          <w:rFonts w:ascii="Arial" w:hAnsi="Arial" w:cs="Arial"/>
-          <w:color w:val="000000" w:themeColor="text1"/>
-        </w:rPr>
-      </w:pPr>
-      <w:r>
-        <w:rPr>
-          <w:rFonts w:ascii="Arial" w:hAnsi="Arial" w:cs="Arial"/>
-          <w:color w:val="000000" w:themeColor="text1"/>
-        </w:rPr>
-        <w:t xml:space="preserve">Um Entscheidungen leichter zu machen, kann man die Menge der Informationen, die die Spieler haben anpassen. So etwa ist es leichter in einem Strategiespiel eine Einheit zu bewegen, wenn man nicht das gesamte Spielfeld und alle möglichen Optionen kennt. In vielen Spielen wird sogenannter „Fog </w:t>
-      </w:r>
-      <w:proofErr w:type="spellStart"/>
-      <w:r>
-        <w:rPr>
-          <w:rFonts w:ascii="Arial" w:hAnsi="Arial" w:cs="Arial"/>
-          <w:color w:val="000000" w:themeColor="text1"/>
-        </w:rPr>
-        <w:t>of</w:t>
-      </w:r>
-      <w:proofErr w:type="spellEnd"/>
-      <w:r>
-        <w:rPr>
-          <w:rFonts w:ascii="Arial" w:hAnsi="Arial" w:cs="Arial"/>
-          <w:color w:val="000000" w:themeColor="text1"/>
-        </w:rPr>
-        <w:t xml:space="preserve"> War“ verwendet, um gegnerische Einheiten zu verstecken, bis die Spieler sie selbst finden, dadurch sollen die Spieler am Anfang einer </w:t>
-      </w:r>
-      <w:r>
-        <w:rPr>
-          <w:rFonts w:ascii="Arial" w:hAnsi="Arial" w:cs="Arial"/>
-          <w:color w:val="000000" w:themeColor="text1"/>
-        </w:rPr>
-        <w:lastRenderedPageBreak/>
-        <w:t xml:space="preserve">Partie nicht durch die Menge der Informationen überfordert werden. Natürlich kann man dieses Prinzip auch in die andere Richtung auslegen und mehr Informationen den Spielern zur Verfügung um die Entscheidung schwerer und komplizierter zu gestallten </w:t>
-      </w:r>
-      <w:sdt>
-        <w:sdtPr>
-          <w:rPr>
-            <w:rFonts w:ascii="Arial" w:hAnsi="Arial" w:cs="Arial"/>
-            <w:color w:val="000000" w:themeColor="text1"/>
-          </w:rPr>
-          <w:id w:val="2088193204"/>
-          <w:citation/>
-        </w:sdtPr>
-        <w:sdtContent>
-          <w:r>
-            <w:rPr>
-              <w:rFonts w:ascii="Arial" w:hAnsi="Arial" w:cs="Arial"/>
-              <w:color w:val="000000" w:themeColor="text1"/>
-            </w:rPr>
-            <w:fldChar w:fldCharType="begin"/>
-          </w:r>
-          <w:r>
-            <w:rPr>
-              <w:rFonts w:ascii="Arial" w:hAnsi="Arial" w:cs="Arial"/>
-              <w:color w:val="000000" w:themeColor="text1"/>
-            </w:rPr>
-            <w:instrText xml:space="preserve"> CITATION Mei24 \l 1031 </w:instrText>
-          </w:r>
-          <w:r>
-            <w:rPr>
-              <w:rFonts w:ascii="Arial" w:hAnsi="Arial" w:cs="Arial"/>
-              <w:color w:val="000000" w:themeColor="text1"/>
-            </w:rPr>
-            <w:fldChar w:fldCharType="separate"/>
-          </w:r>
-          <w:r>
-            <w:rPr>
-              <w:rFonts w:ascii="Arial" w:hAnsi="Arial" w:cs="Arial"/>
-              <w:noProof/>
-              <w:color w:val="000000" w:themeColor="text1"/>
-            </w:rPr>
-            <w:t>(Meier, 2024)</w:t>
-          </w:r>
-          <w:r>
-            <w:rPr>
-              <w:rFonts w:ascii="Arial" w:hAnsi="Arial" w:cs="Arial"/>
-              <w:color w:val="000000" w:themeColor="text1"/>
-            </w:rPr>
-            <w:fldChar w:fldCharType="end"/>
-          </w:r>
-        </w:sdtContent>
-      </w:sdt>
-      <w:r>
-        <w:rPr>
-          <w:rFonts w:ascii="Arial" w:hAnsi="Arial" w:cs="Arial"/>
-          <w:color w:val="000000" w:themeColor="text1"/>
-        </w:rPr>
-        <w:t>.</w:t>
-      </w:r>
-    </w:p>
-    <w:p>
-      <w:pPr>
-        <w:spacing w:line="360" w:lineRule="auto"/>
-        <w:jc w:val="both"/>
-        <w:rPr>
-          <w:rFonts w:ascii="Arial" w:hAnsi="Arial" w:cs="Arial"/>
-          <w:color w:val="000000" w:themeColor="text1"/>
-        </w:rPr>
-      </w:pPr>
-      <w:r>
-        <w:rPr>
-          <w:rFonts w:ascii="Arial" w:hAnsi="Arial" w:cs="Arial"/>
-          <w:color w:val="000000" w:themeColor="text1"/>
-        </w:rPr>
-        <w:t xml:space="preserve">Die letzte große Maßnahme, die man vorgehen kann, um die Entscheidung an die Spieler besser anzupassen, ist die Zeit, die die Spieler haben, um die Entscheidung zu treffen, anzupassen. Dadurch kann im Extremfall das Genre des Spieles bestimmt und verändert werden. Zum Beispiel </w:t>
-      </w:r>
-      <w:r>
-        <w:rPr>
-          <w:rFonts w:ascii="Arial" w:hAnsi="Arial" w:cs="Arial"/>
-          <w:color w:val="000000" w:themeColor="text1"/>
-        </w:rPr>
-        <w:t xml:space="preserve">hat man in einem Stealth-Spiel mehr </w:t>
-      </w:r>
-      <w:r>
-        <w:rPr>
-          <w:rFonts w:ascii="Arial" w:hAnsi="Arial" w:cs="Arial"/>
-          <w:color w:val="000000" w:themeColor="text1"/>
-        </w:rPr>
-        <w:t>Zeit,</w:t>
-      </w:r>
-      <w:r>
-        <w:rPr>
-          <w:rFonts w:ascii="Arial" w:hAnsi="Arial" w:cs="Arial"/>
-          <w:color w:val="000000" w:themeColor="text1"/>
-        </w:rPr>
-        <w:t xml:space="preserve"> um sich fortzubewegen und seine Gegner zu eliminieren, während man in einem Action-Shooter deutlich weniger Zeit für sehr ähnliche Entscheidungen </w:t>
-      </w:r>
-      <w:proofErr w:type="gramStart"/>
-      <w:r>
-        <w:rPr>
-          <w:rFonts w:ascii="Arial" w:hAnsi="Arial" w:cs="Arial"/>
-          <w:color w:val="000000" w:themeColor="text1"/>
-        </w:rPr>
-        <w:t>hat</w:t>
-      </w:r>
-      <w:proofErr w:type="gramEnd"/>
-      <w:r>
-        <w:rPr>
-          <w:rFonts w:ascii="Arial" w:hAnsi="Arial" w:cs="Arial"/>
-          <w:color w:val="000000" w:themeColor="text1"/>
-        </w:rPr>
-        <w:t xml:space="preserve"> </w:t>
-      </w:r>
-      <w:sdt>
-        <w:sdtPr>
-          <w:rPr>
-            <w:rFonts w:ascii="Arial" w:hAnsi="Arial" w:cs="Arial"/>
-            <w:color w:val="000000" w:themeColor="text1"/>
-          </w:rPr>
-          <w:id w:val="1218162927"/>
-          <w:citation/>
-        </w:sdtPr>
-        <w:sdtContent>
-          <w:r>
-            <w:rPr>
-              <w:rFonts w:ascii="Arial" w:hAnsi="Arial" w:cs="Arial"/>
-              <w:color w:val="000000" w:themeColor="text1"/>
-            </w:rPr>
-            <w:fldChar w:fldCharType="begin"/>
-          </w:r>
-          <w:r>
-            <w:rPr>
-              <w:rFonts w:ascii="Arial" w:hAnsi="Arial" w:cs="Arial"/>
-              <w:color w:val="000000" w:themeColor="text1"/>
-            </w:rPr>
-            <w:instrText xml:space="preserve"> CITATION Mei24 \l 1031 </w:instrText>
-          </w:r>
-          <w:r>
-            <w:rPr>
-              <w:rFonts w:ascii="Arial" w:hAnsi="Arial" w:cs="Arial"/>
-              <w:color w:val="000000" w:themeColor="text1"/>
-            </w:rPr>
-            <w:fldChar w:fldCharType="separate"/>
-          </w:r>
-          <w:r>
-            <w:rPr>
-              <w:rFonts w:ascii="Arial" w:hAnsi="Arial" w:cs="Arial"/>
-              <w:noProof/>
-              <w:color w:val="000000" w:themeColor="text1"/>
-            </w:rPr>
-            <w:t>(Meier, 2024)</w:t>
-          </w:r>
-          <w:r>
-            <w:rPr>
-              <w:rFonts w:ascii="Arial" w:hAnsi="Arial" w:cs="Arial"/>
-              <w:color w:val="000000" w:themeColor="text1"/>
-            </w:rPr>
-            <w:fldChar w:fldCharType="end"/>
-          </w:r>
-        </w:sdtContent>
-      </w:sdt>
-      <w:r>
-        <w:rPr>
-          <w:rFonts w:ascii="Arial" w:hAnsi="Arial" w:cs="Arial"/>
-          <w:color w:val="000000" w:themeColor="text1"/>
-        </w:rPr>
-        <w:t>.</w:t>
-      </w:r>
-      <w:r>
-        <w:rPr>
-          <w:rFonts w:ascii="Arial" w:hAnsi="Arial" w:cs="Arial"/>
-          <w:color w:val="000000" w:themeColor="text1"/>
-        </w:rPr>
-        <w:t xml:space="preserve"> </w:t>
-      </w:r>
-      <w:r>
-        <w:rPr>
-          <w:rFonts w:ascii="Arial" w:hAnsi="Arial" w:cs="Arial"/>
-          <w:color w:val="000000" w:themeColor="text1"/>
-        </w:rPr>
-        <w:t xml:space="preserve">Ein Beispiel dafür ist das </w:t>
-      </w:r>
-      <w:r>
-        <w:rPr>
-          <w:rFonts w:ascii="Arial" w:hAnsi="Arial" w:cs="Arial"/>
-          <w:color w:val="000000" w:themeColor="text1"/>
-        </w:rPr>
-        <w:t xml:space="preserve">2016 veröffentlichte </w:t>
-      </w:r>
-      <w:proofErr w:type="spellStart"/>
-      <w:r>
-        <w:rPr>
-          <w:rFonts w:ascii="Arial" w:hAnsi="Arial" w:cs="Arial"/>
-          <w:color w:val="000000" w:themeColor="text1"/>
-        </w:rPr>
-        <w:t>Superhot</w:t>
-      </w:r>
-      <w:proofErr w:type="spellEnd"/>
-      <w:r>
-        <w:rPr>
-          <w:rFonts w:ascii="Arial" w:hAnsi="Arial" w:cs="Arial"/>
-          <w:color w:val="000000" w:themeColor="text1"/>
-        </w:rPr>
-        <w:t>, welches im Grunde eine Action-Shoot ist, jedoch hat man zwischen Bewegungen und Schüssen deutlich mehr Zeit, als es bei herkömmlichen Action-Shootern der Fall ist. Dadurch spielt es sich mehr wie ein Strategie- oder Stealth-Spiel.</w:t>
-      </w:r>
-    </w:p>
-    <w:p>
-      <w:pPr>
         <w:jc w:val="both"/>
         <w:rPr>
           <w:rFonts w:ascii="Arial" w:hAnsi="Arial" w:cs="Arial"/>
@@ -4627,7 +4159,6 @@
           <w:sz w:val="36"/>
           <w:szCs w:val="36"/>
         </w:rPr>
-        <w:lastRenderedPageBreak/>
         <w:t>3</w:t>
       </w:r>
       <w:r>

</xml_diff>

<commit_message>
added 20 minutes till dawn part
</commit_message>
<xml_diff>
--- a/first_draft.docx
+++ b/first_draft.docx
@@ -5767,7 +5767,76 @@
           <w:sz w:val="36"/>
           <w:szCs w:val="36"/>
         </w:rPr>
-        <w:t>4</w:t>
+        <w:t>4.</w:t>
+      </w:r>
+      <w:r>
+        <w:rPr>
+          <w:rFonts w:ascii="Arial" w:hAnsi="Arial" w:cs="Arial"/>
+          <w:color w:val="000000" w:themeColor="text1"/>
+          <w:sz w:val="36"/>
+          <w:szCs w:val="36"/>
+        </w:rPr>
+        <w:t xml:space="preserve"> </w:t>
+      </w:r>
+      <w:r>
+        <w:rPr>
+          <w:rFonts w:ascii="Arial" w:hAnsi="Arial" w:cs="Arial"/>
+          <w:color w:val="000000" w:themeColor="text1"/>
+          <w:sz w:val="36"/>
+          <w:szCs w:val="36"/>
+        </w:rPr>
+        <w:t>Moderne Survivor-Like</w:t>
+      </w:r>
+    </w:p>
+    <w:p>
+      <w:pPr>
+        <w:spacing w:line="360" w:lineRule="auto"/>
+        <w:jc w:val="both"/>
+        <w:rPr>
+          <w:rFonts w:ascii="Arial" w:hAnsi="Arial" w:cs="Arial"/>
+          <w:color w:val="000000" w:themeColor="text1"/>
+        </w:rPr>
+      </w:pPr>
+      <w:r>
+        <w:rPr>
+          <w:rFonts w:ascii="Arial" w:hAnsi="Arial" w:cs="Arial"/>
+          <w:color w:val="000000" w:themeColor="text1"/>
+        </w:rPr>
+        <w:t xml:space="preserve">Moderne Survivor-Like Spiele schaffen es Tiefe und </w:t>
+      </w:r>
+      <w:r>
+        <w:rPr>
+          <w:rFonts w:ascii="Arial" w:hAnsi="Arial" w:cs="Arial"/>
+          <w:color w:val="000000" w:themeColor="text1"/>
+        </w:rPr>
+        <w:t>Wiederspielwert zu generieren, obwohl sie innerhalb der Restriktionen des Genres bleiben. Das heißt trotz automatischem Angreifen und Zielen, reduzierte Fähigkeiten oder geringere Interaktionsmöglichkeiten ist es möglich ein interessantes Spielerlebnis zu gestalten. Dazu gibt es verschiedene Herangehensweisen, im Folgenden sind drei der erfolgreichsten modernen Survivor-Like Spiele analysiert.</w:t>
+      </w:r>
+    </w:p>
+    <w:p>
+      <w:pPr>
+        <w:jc w:val="both"/>
+      </w:pPr>
+    </w:p>
+    <w:p>
+      <w:pPr>
+        <w:pStyle w:val="berschrift1"/>
+        <w:spacing w:line="360" w:lineRule="auto"/>
+        <w:jc w:val="both"/>
+        <w:rPr>
+          <w:rFonts w:ascii="Arial" w:hAnsi="Arial" w:cs="Arial"/>
+          <w:color w:val="000000" w:themeColor="text1"/>
+          <w:sz w:val="36"/>
+          <w:szCs w:val="36"/>
+        </w:rPr>
+      </w:pPr>
+      <w:r>
+        <w:rPr>
+          <w:rFonts w:ascii="Arial" w:hAnsi="Arial" w:cs="Arial"/>
+          <w:color w:val="000000" w:themeColor="text1"/>
+          <w:sz w:val="36"/>
+          <w:szCs w:val="36"/>
+        </w:rPr>
+        <w:t>3</w:t>
       </w:r>
       <w:r>
         <w:rPr>
@@ -5785,6 +5854,24 @@
           <w:sz w:val="36"/>
           <w:szCs w:val="36"/>
         </w:rPr>
+        <w:t>4.</w:t>
+      </w:r>
+      <w:r>
+        <w:rPr>
+          <w:rFonts w:ascii="Arial" w:hAnsi="Arial" w:cs="Arial"/>
+          <w:color w:val="000000" w:themeColor="text1"/>
+          <w:sz w:val="36"/>
+          <w:szCs w:val="36"/>
+        </w:rPr>
+        <w:t>1.</w:t>
+      </w:r>
+      <w:r>
+        <w:rPr>
+          <w:rFonts w:ascii="Arial" w:hAnsi="Arial" w:cs="Arial"/>
+          <w:color w:val="000000" w:themeColor="text1"/>
+          <w:sz w:val="36"/>
+          <w:szCs w:val="36"/>
+        </w:rPr>
         <w:t xml:space="preserve"> </w:t>
       </w:r>
       <w:r>
@@ -5794,7 +5881,576 @@
           <w:sz w:val="36"/>
           <w:szCs w:val="36"/>
         </w:rPr>
-        <w:t>Moderne Survivor-Like</w:t>
+        <w:t>Vampire Survivors</w:t>
+      </w:r>
+    </w:p>
+    <w:p>
+      <w:pPr>
+        <w:jc w:val="both"/>
+      </w:pPr>
+    </w:p>
+    <w:p>
+      <w:pPr>
+        <w:pStyle w:val="berschrift1"/>
+        <w:spacing w:line="360" w:lineRule="auto"/>
+        <w:jc w:val="both"/>
+        <w:rPr>
+          <w:rFonts w:ascii="Arial" w:hAnsi="Arial" w:cs="Arial"/>
+          <w:color w:val="000000" w:themeColor="text1"/>
+          <w:sz w:val="36"/>
+          <w:szCs w:val="36"/>
+        </w:rPr>
+      </w:pPr>
+      <w:r>
+        <w:rPr>
+          <w:rFonts w:ascii="Arial" w:hAnsi="Arial" w:cs="Arial"/>
+          <w:color w:val="000000" w:themeColor="text1"/>
+          <w:sz w:val="36"/>
+          <w:szCs w:val="36"/>
+        </w:rPr>
+        <w:t>3</w:t>
+      </w:r>
+      <w:r>
+        <w:rPr>
+          <w:rFonts w:ascii="Arial" w:hAnsi="Arial" w:cs="Arial"/>
+          <w:color w:val="000000" w:themeColor="text1"/>
+          <w:sz w:val="36"/>
+          <w:szCs w:val="36"/>
+        </w:rPr>
+        <w:t>.</w:t>
+      </w:r>
+      <w:r>
+        <w:rPr>
+          <w:rFonts w:ascii="Arial" w:hAnsi="Arial" w:cs="Arial"/>
+          <w:color w:val="000000" w:themeColor="text1"/>
+          <w:sz w:val="36"/>
+          <w:szCs w:val="36"/>
+        </w:rPr>
+        <w:t>4.</w:t>
+      </w:r>
+      <w:r>
+        <w:rPr>
+          <w:rFonts w:ascii="Arial" w:hAnsi="Arial" w:cs="Arial"/>
+          <w:color w:val="000000" w:themeColor="text1"/>
+          <w:sz w:val="36"/>
+          <w:szCs w:val="36"/>
+        </w:rPr>
+        <w:t>2</w:t>
+      </w:r>
+      <w:r>
+        <w:rPr>
+          <w:rFonts w:ascii="Arial" w:hAnsi="Arial" w:cs="Arial"/>
+          <w:color w:val="000000" w:themeColor="text1"/>
+          <w:sz w:val="36"/>
+          <w:szCs w:val="36"/>
+        </w:rPr>
+        <w:t>.</w:t>
+      </w:r>
+      <w:r>
+        <w:rPr>
+          <w:rFonts w:ascii="Arial" w:hAnsi="Arial" w:cs="Arial"/>
+          <w:color w:val="000000" w:themeColor="text1"/>
+          <w:sz w:val="36"/>
+          <w:szCs w:val="36"/>
+        </w:rPr>
+        <w:t xml:space="preserve"> </w:t>
+      </w:r>
+      <w:proofErr w:type="spellStart"/>
+      <w:r>
+        <w:rPr>
+          <w:rFonts w:ascii="Arial" w:hAnsi="Arial" w:cs="Arial"/>
+          <w:color w:val="000000" w:themeColor="text1"/>
+          <w:sz w:val="36"/>
+          <w:szCs w:val="36"/>
+        </w:rPr>
+        <w:t>Brotato</w:t>
+      </w:r>
+      <w:proofErr w:type="spellEnd"/>
+    </w:p>
+    <w:p>
+      <w:pPr>
+        <w:jc w:val="both"/>
+      </w:pPr>
+    </w:p>
+    <w:p>
+      <w:pPr>
+        <w:pStyle w:val="berschrift1"/>
+        <w:spacing w:line="360" w:lineRule="auto"/>
+        <w:jc w:val="both"/>
+        <w:rPr>
+          <w:rFonts w:ascii="Arial" w:hAnsi="Arial" w:cs="Arial"/>
+          <w:color w:val="000000" w:themeColor="text1"/>
+          <w:sz w:val="36"/>
+          <w:szCs w:val="36"/>
+        </w:rPr>
+      </w:pPr>
+      <w:r>
+        <w:rPr>
+          <w:rFonts w:ascii="Arial" w:hAnsi="Arial" w:cs="Arial"/>
+          <w:color w:val="000000" w:themeColor="text1"/>
+          <w:sz w:val="36"/>
+          <w:szCs w:val="36"/>
+        </w:rPr>
+        <w:t>3</w:t>
+      </w:r>
+      <w:r>
+        <w:rPr>
+          <w:rFonts w:ascii="Arial" w:hAnsi="Arial" w:cs="Arial"/>
+          <w:color w:val="000000" w:themeColor="text1"/>
+          <w:sz w:val="36"/>
+          <w:szCs w:val="36"/>
+        </w:rPr>
+        <w:t>.</w:t>
+      </w:r>
+      <w:r>
+        <w:rPr>
+          <w:rFonts w:ascii="Arial" w:hAnsi="Arial" w:cs="Arial"/>
+          <w:color w:val="000000" w:themeColor="text1"/>
+          <w:sz w:val="36"/>
+          <w:szCs w:val="36"/>
+        </w:rPr>
+        <w:t>4.</w:t>
+      </w:r>
+      <w:r>
+        <w:rPr>
+          <w:rFonts w:ascii="Arial" w:hAnsi="Arial" w:cs="Arial"/>
+          <w:color w:val="000000" w:themeColor="text1"/>
+          <w:sz w:val="36"/>
+          <w:szCs w:val="36"/>
+        </w:rPr>
+        <w:t>3</w:t>
+      </w:r>
+      <w:r>
+        <w:rPr>
+          <w:rFonts w:ascii="Arial" w:hAnsi="Arial" w:cs="Arial"/>
+          <w:color w:val="000000" w:themeColor="text1"/>
+          <w:sz w:val="36"/>
+          <w:szCs w:val="36"/>
+        </w:rPr>
+        <w:t>.</w:t>
+      </w:r>
+      <w:r>
+        <w:rPr>
+          <w:rFonts w:ascii="Arial" w:hAnsi="Arial" w:cs="Arial"/>
+          <w:color w:val="000000" w:themeColor="text1"/>
+          <w:sz w:val="36"/>
+          <w:szCs w:val="36"/>
+        </w:rPr>
+        <w:t xml:space="preserve"> </w:t>
+      </w:r>
+      <w:r>
+        <w:rPr>
+          <w:rFonts w:ascii="Arial" w:hAnsi="Arial" w:cs="Arial"/>
+          <w:color w:val="000000" w:themeColor="text1"/>
+          <w:sz w:val="36"/>
+          <w:szCs w:val="36"/>
+        </w:rPr>
+        <w:t xml:space="preserve">20 </w:t>
+      </w:r>
+      <w:proofErr w:type="spellStart"/>
+      <w:r>
+        <w:rPr>
+          <w:rFonts w:ascii="Arial" w:hAnsi="Arial" w:cs="Arial"/>
+          <w:color w:val="000000" w:themeColor="text1"/>
+          <w:sz w:val="36"/>
+          <w:szCs w:val="36"/>
+        </w:rPr>
+        <w:t>Minutes</w:t>
+      </w:r>
+      <w:proofErr w:type="spellEnd"/>
+      <w:r>
+        <w:rPr>
+          <w:rFonts w:ascii="Arial" w:hAnsi="Arial" w:cs="Arial"/>
+          <w:color w:val="000000" w:themeColor="text1"/>
+          <w:sz w:val="36"/>
+          <w:szCs w:val="36"/>
+        </w:rPr>
+        <w:t xml:space="preserve"> Till Dawn</w:t>
+      </w:r>
+    </w:p>
+    <w:p>
+      <w:pPr>
+        <w:spacing w:line="360" w:lineRule="auto"/>
+        <w:jc w:val="both"/>
+        <w:rPr>
+          <w:rFonts w:ascii="Arial" w:hAnsi="Arial" w:cs="Arial"/>
+          <w:color w:val="000000" w:themeColor="text1"/>
+        </w:rPr>
+      </w:pPr>
+      <w:r>
+        <w:rPr>
+          <w:rFonts w:ascii="Arial" w:hAnsi="Arial" w:cs="Arial"/>
+          <w:color w:val="000000" w:themeColor="text1"/>
+        </w:rPr>
+        <w:t xml:space="preserve">Im Jahre 2022 erschien 20 </w:t>
+      </w:r>
+      <w:proofErr w:type="spellStart"/>
+      <w:r>
+        <w:rPr>
+          <w:rFonts w:ascii="Arial" w:hAnsi="Arial" w:cs="Arial"/>
+          <w:color w:val="000000" w:themeColor="text1"/>
+        </w:rPr>
+        <w:t>Minutes</w:t>
+      </w:r>
+      <w:proofErr w:type="spellEnd"/>
+      <w:r>
+        <w:rPr>
+          <w:rFonts w:ascii="Arial" w:hAnsi="Arial" w:cs="Arial"/>
+          <w:color w:val="000000" w:themeColor="text1"/>
+        </w:rPr>
+        <w:t xml:space="preserve"> Till Dawn, entwickelt von </w:t>
+      </w:r>
+      <w:proofErr w:type="spellStart"/>
+      <w:r>
+        <w:rPr>
+          <w:rFonts w:ascii="Arial" w:hAnsi="Arial" w:cs="Arial"/>
+          <w:color w:val="000000" w:themeColor="text1"/>
+        </w:rPr>
+        <w:t>flanne</w:t>
+      </w:r>
+      <w:proofErr w:type="spellEnd"/>
+      <w:r>
+        <w:rPr>
+          <w:rFonts w:ascii="Arial" w:hAnsi="Arial" w:cs="Arial"/>
+          <w:color w:val="000000" w:themeColor="text1"/>
+        </w:rPr>
+        <w:t xml:space="preserve">, zunächst in </w:t>
+      </w:r>
+      <w:proofErr w:type="spellStart"/>
+      <w:r>
+        <w:rPr>
+          <w:rFonts w:ascii="Arial" w:hAnsi="Arial" w:cs="Arial"/>
+          <w:color w:val="000000" w:themeColor="text1"/>
+        </w:rPr>
+        <w:t>early</w:t>
+      </w:r>
+      <w:proofErr w:type="spellEnd"/>
+      <w:r>
+        <w:rPr>
+          <w:rFonts w:ascii="Arial" w:hAnsi="Arial" w:cs="Arial"/>
+          <w:color w:val="000000" w:themeColor="text1"/>
+        </w:rPr>
+        <w:t xml:space="preserve"> </w:t>
+      </w:r>
+      <w:proofErr w:type="spellStart"/>
+      <w:r>
+        <w:rPr>
+          <w:rFonts w:ascii="Arial" w:hAnsi="Arial" w:cs="Arial"/>
+          <w:color w:val="000000" w:themeColor="text1"/>
+        </w:rPr>
+        <w:t>access</w:t>
+      </w:r>
+      <w:proofErr w:type="spellEnd"/>
+      <w:r>
+        <w:rPr>
+          <w:rFonts w:ascii="Arial" w:hAnsi="Arial" w:cs="Arial"/>
+          <w:color w:val="000000" w:themeColor="text1"/>
+        </w:rPr>
+        <w:t xml:space="preserve"> und erhielt 2023 einen vollen Release </w:t>
+      </w:r>
+      <w:sdt>
+        <w:sdtPr>
+          <w:rPr>
+            <w:rFonts w:ascii="Arial" w:hAnsi="Arial" w:cs="Arial"/>
+            <w:color w:val="000000" w:themeColor="text1"/>
+          </w:rPr>
+          <w:id w:val="-1157680737"/>
+          <w:citation/>
+        </w:sdtPr>
+        <w:sdtContent>
+          <w:r>
+            <w:rPr>
+              <w:rFonts w:ascii="Arial" w:hAnsi="Arial" w:cs="Arial"/>
+              <w:color w:val="000000" w:themeColor="text1"/>
+            </w:rPr>
+            <w:fldChar w:fldCharType="begin"/>
+          </w:r>
+          <w:r>
+            <w:rPr>
+              <w:rFonts w:ascii="Arial" w:hAnsi="Arial" w:cs="Arial"/>
+              <w:color w:val="000000" w:themeColor="text1"/>
+            </w:rPr>
+            <w:instrText xml:space="preserve"> CITATION fla23 \l 1031 </w:instrText>
+          </w:r>
+          <w:r>
+            <w:rPr>
+              <w:rFonts w:ascii="Arial" w:hAnsi="Arial" w:cs="Arial"/>
+              <w:color w:val="000000" w:themeColor="text1"/>
+            </w:rPr>
+            <w:fldChar w:fldCharType="separate"/>
+          </w:r>
+          <w:r>
+            <w:rPr>
+              <w:rFonts w:ascii="Arial" w:hAnsi="Arial" w:cs="Arial"/>
+              <w:noProof/>
+              <w:color w:val="000000" w:themeColor="text1"/>
+            </w:rPr>
+            <w:t>(flanne, 2023)</w:t>
+          </w:r>
+          <w:r>
+            <w:rPr>
+              <w:rFonts w:ascii="Arial" w:hAnsi="Arial" w:cs="Arial"/>
+              <w:color w:val="000000" w:themeColor="text1"/>
+            </w:rPr>
+            <w:fldChar w:fldCharType="end"/>
+          </w:r>
+        </w:sdtContent>
+      </w:sdt>
+      <w:r>
+        <w:rPr>
+          <w:rFonts w:ascii="Arial" w:hAnsi="Arial" w:cs="Arial"/>
+          <w:color w:val="000000" w:themeColor="text1"/>
+        </w:rPr>
+        <w:t>. Das Spiel behält die Grundlagen, die in Klassikern wie Vampire Survivors etabliert wurden, jedoch bricht es eine grundlegende Regel des Genres</w:t>
+      </w:r>
+      <w:r>
+        <w:rPr>
+          <w:rFonts w:ascii="Arial" w:hAnsi="Arial" w:cs="Arial"/>
+          <w:color w:val="000000" w:themeColor="text1"/>
+        </w:rPr>
+        <w:t>,</w:t>
+      </w:r>
+      <w:r>
+        <w:rPr>
+          <w:rFonts w:ascii="Arial" w:hAnsi="Arial" w:cs="Arial"/>
+          <w:color w:val="000000" w:themeColor="text1"/>
+        </w:rPr>
+        <w:t xml:space="preserve"> </w:t>
+      </w:r>
+      <w:r>
+        <w:rPr>
+          <w:rFonts w:ascii="Arial" w:hAnsi="Arial" w:cs="Arial"/>
+          <w:color w:val="000000" w:themeColor="text1"/>
+        </w:rPr>
+        <w:t>d</w:t>
+      </w:r>
+      <w:r>
+        <w:rPr>
+          <w:rFonts w:ascii="Arial" w:hAnsi="Arial" w:cs="Arial"/>
+          <w:color w:val="000000" w:themeColor="text1"/>
+        </w:rPr>
+        <w:t xml:space="preserve">enn die kontrollierbaren Charaktere greifen nicht mehr automatisch an, sondern man muss aktiv klicken, damit dieser seine Waffe betätig. </w:t>
+      </w:r>
+      <w:r>
+        <w:rPr>
+          <w:rFonts w:ascii="Arial" w:hAnsi="Arial" w:cs="Arial"/>
+          <w:color w:val="000000" w:themeColor="text1"/>
+        </w:rPr>
+        <w:lastRenderedPageBreak/>
+        <w:t xml:space="preserve">Die restlichen Grundmechaniken sind sehr ähnlich wie in herkömmlichen Spielen des Genres. So etwa kommen von allen Seiten Gegner auf die </w:t>
+      </w:r>
+      <w:proofErr w:type="spellStart"/>
+      <w:proofErr w:type="gramStart"/>
+      <w:r>
+        <w:rPr>
+          <w:rFonts w:ascii="Arial" w:hAnsi="Arial" w:cs="Arial"/>
+          <w:color w:val="000000" w:themeColor="text1"/>
+        </w:rPr>
+        <w:t>Spieler:innen</w:t>
+      </w:r>
+      <w:proofErr w:type="spellEnd"/>
+      <w:proofErr w:type="gramEnd"/>
+      <w:r>
+        <w:rPr>
+          <w:rFonts w:ascii="Arial" w:hAnsi="Arial" w:cs="Arial"/>
+          <w:color w:val="000000" w:themeColor="text1"/>
+        </w:rPr>
+        <w:t xml:space="preserve"> zugelaufen, gegen die man sich verteidigen muss. Diese hinterlassen Erfahrungspunkte, wenn man sie besiegt. Nachdem man genug Erfahrungspunkte eingesammelt hat, erhält man ein Level-Up und kann eine von mehreren neuen Verbesserungen auswählen. Dieser Gameplay-Loop wird durch gelegentliche Boss-Gegner unterbrochen. Die Versuche spielen in einer von mehreren Arenas, manche sind unbegrenzt, die anderen haben verschiedene Barrieren.</w:t>
+      </w:r>
+      <w:r>
+        <w:rPr>
+          <w:rFonts w:ascii="Arial" w:hAnsi="Arial" w:cs="Arial"/>
+          <w:color w:val="000000" w:themeColor="text1"/>
+        </w:rPr>
+        <w:t xml:space="preserve"> Wie der Name impliziert ist es das Ziel des Spieles 20 Minuten lang zu überleben, danach hat man einen Versuch erfolgreich absolviert.</w:t>
+      </w:r>
+    </w:p>
+    <w:p>
+      <w:pPr>
+        <w:spacing w:line="360" w:lineRule="auto"/>
+        <w:jc w:val="both"/>
+        <w:rPr>
+          <w:rFonts w:ascii="Arial" w:hAnsi="Arial" w:cs="Arial"/>
+          <w:color w:val="000000" w:themeColor="text1"/>
+        </w:rPr>
+      </w:pPr>
+      <w:r>
+        <w:rPr>
+          <w:rFonts w:ascii="Arial" w:hAnsi="Arial" w:cs="Arial"/>
+          <w:color w:val="000000" w:themeColor="text1"/>
+        </w:rPr>
+        <w:t xml:space="preserve">Insbesondere das Angriff System ist sehr einzigartig in dem Genre, denn wie oben beschrieben greift man nicht automatisch an. Stattdessen muss man manuell auf die Gegner zielen und zum Schießen mit der Maus klicken. Wenn man das Magazin aufgebraucht hat oder aufhört zu schießen wird die Waffe automatisch nachgeladen, jedoch kann man dies nur unterbrechen, solange man übrige Munition hat. Eine weitere Restriktion liegt darin, dass man sich beim Schießen langsamer bewegt, als wenn man nicht schießt. Durch diese Einschränkungen wird eine weitere Ebene dem Spiel hinzugefügt, es geht nun nicht mehr nur größtenteils um effizientes Kiten der Gegner, sondern man muss seine Munition haushalten, sowie abschätzen wann man Schießen kann, beziehungsweise wann die Gegner zu nahe sind. Diese Restriktion wurde hinzugefügt, da für </w:t>
+      </w:r>
+      <w:proofErr w:type="spellStart"/>
+      <w:r>
+        <w:rPr>
+          <w:rFonts w:ascii="Arial" w:hAnsi="Arial" w:cs="Arial"/>
+          <w:color w:val="000000" w:themeColor="text1"/>
+        </w:rPr>
+        <w:t>flanne</w:t>
+      </w:r>
+      <w:proofErr w:type="spellEnd"/>
+      <w:r>
+        <w:rPr>
+          <w:rFonts w:ascii="Arial" w:hAnsi="Arial" w:cs="Arial"/>
+          <w:color w:val="000000" w:themeColor="text1"/>
+        </w:rPr>
+        <w:t xml:space="preserve"> ein automatisches Angriff-System die </w:t>
+      </w:r>
+      <w:proofErr w:type="spellStart"/>
+      <w:proofErr w:type="gramStart"/>
+      <w:r>
+        <w:rPr>
+          <w:rFonts w:ascii="Arial" w:hAnsi="Arial" w:cs="Arial"/>
+          <w:color w:val="000000" w:themeColor="text1"/>
+        </w:rPr>
+        <w:t>Spieler:innen</w:t>
+      </w:r>
+      <w:proofErr w:type="spellEnd"/>
+      <w:proofErr w:type="gramEnd"/>
+      <w:r>
+        <w:rPr>
+          <w:rFonts w:ascii="Arial" w:hAnsi="Arial" w:cs="Arial"/>
+          <w:color w:val="000000" w:themeColor="text1"/>
+        </w:rPr>
+        <w:t xml:space="preserve"> nicht aktiv genug involviert </w:t>
+      </w:r>
+      <w:sdt>
+        <w:sdtPr>
+          <w:rPr>
+            <w:rFonts w:ascii="Arial" w:hAnsi="Arial" w:cs="Arial"/>
+            <w:color w:val="000000" w:themeColor="text1"/>
+          </w:rPr>
+          <w:id w:val="-1857724290"/>
+          <w:citation/>
+        </w:sdtPr>
+        <w:sdtContent>
+          <w:r>
+            <w:rPr>
+              <w:rFonts w:ascii="Arial" w:hAnsi="Arial" w:cs="Arial"/>
+              <w:color w:val="000000" w:themeColor="text1"/>
+            </w:rPr>
+            <w:fldChar w:fldCharType="begin"/>
+          </w:r>
+          <w:r>
+            <w:rPr>
+              <w:rFonts w:ascii="Arial" w:hAnsi="Arial" w:cs="Arial"/>
+              <w:color w:val="000000" w:themeColor="text1"/>
+            </w:rPr>
+            <w:instrText xml:space="preserve"> CITATION zuk23 \l 1031 </w:instrText>
+          </w:r>
+          <w:r>
+            <w:rPr>
+              <w:rFonts w:ascii="Arial" w:hAnsi="Arial" w:cs="Arial"/>
+              <w:color w:val="000000" w:themeColor="text1"/>
+            </w:rPr>
+            <w:fldChar w:fldCharType="separate"/>
+          </w:r>
+          <w:r>
+            <w:rPr>
+              <w:rFonts w:ascii="Arial" w:hAnsi="Arial" w:cs="Arial"/>
+              <w:noProof/>
+              <w:color w:val="000000" w:themeColor="text1"/>
+            </w:rPr>
+            <w:t>(zukalous, 2023)</w:t>
+          </w:r>
+          <w:r>
+            <w:rPr>
+              <w:rFonts w:ascii="Arial" w:hAnsi="Arial" w:cs="Arial"/>
+              <w:color w:val="000000" w:themeColor="text1"/>
+            </w:rPr>
+            <w:fldChar w:fldCharType="end"/>
+          </w:r>
+        </w:sdtContent>
+      </w:sdt>
+      <w:r>
+        <w:rPr>
+          <w:rFonts w:ascii="Arial" w:hAnsi="Arial" w:cs="Arial"/>
+          <w:color w:val="000000" w:themeColor="text1"/>
+        </w:rPr>
+        <w:t>.</w:t>
+      </w:r>
+    </w:p>
+    <w:p>
+      <w:pPr>
+        <w:spacing w:line="360" w:lineRule="auto"/>
+        <w:jc w:val="both"/>
+        <w:rPr>
+          <w:rFonts w:ascii="Arial" w:hAnsi="Arial" w:cs="Arial"/>
+          <w:color w:val="000000" w:themeColor="text1"/>
+          <w:u w:val="single"/>
+        </w:rPr>
+      </w:pPr>
+      <w:r>
+        <w:rPr>
+          <w:rFonts w:ascii="Arial" w:hAnsi="Arial" w:cs="Arial"/>
+          <w:color w:val="000000" w:themeColor="text1"/>
+        </w:rPr>
+        <w:t>Eine weitere Innovation liegt in dem Upgrade System, dadurch dass die meisten Items nicht nur die Werte des Charakters verändern, ist es nicht sinnvoll diese mehrfach aufzusammeln. Daher sind alle Verbesserungen einzigartig in einem Versuch, um trotzdem Fortschritt und Combos zu ermöglichen schaltet man mit jedem ausgewählten Item weitere</w:t>
+      </w:r>
+      <w:r>
+        <w:rPr>
+          <w:rFonts w:ascii="Arial" w:hAnsi="Arial" w:cs="Arial"/>
+          <w:color w:val="000000" w:themeColor="text1"/>
+        </w:rPr>
+        <w:t xml:space="preserve"> verwandte Items frei. Beispielsweise gibt es ein Item, mit dem man Gegner verbrennen kann. Sobald man dieses erhalten hat, kann ein anderes Item, das die </w:t>
+      </w:r>
+      <w:proofErr w:type="spellStart"/>
+      <w:proofErr w:type="gramStart"/>
+      <w:r>
+        <w:rPr>
+          <w:rFonts w:ascii="Arial" w:hAnsi="Arial" w:cs="Arial"/>
+          <w:color w:val="000000" w:themeColor="text1"/>
+        </w:rPr>
+        <w:t>Spieler:innen</w:t>
+      </w:r>
+      <w:proofErr w:type="spellEnd"/>
+      <w:proofErr w:type="gramEnd"/>
+      <w:r>
+        <w:rPr>
+          <w:rFonts w:ascii="Arial" w:hAnsi="Arial" w:cs="Arial"/>
+          <w:color w:val="000000" w:themeColor="text1"/>
+        </w:rPr>
+        <w:t xml:space="preserve"> heilt wenn man genug Gegner verbrannt hat bei einem Level-Up erscheinen. Dadurch sind die einzelnen Items deutlich einzigartiger verglichen mit anderen Survivor-Likes, jedoch ist es auch schwieriger starke Item Kombinationen aufzubauen, da einige Kombinationen erst im Laufe eines Versuches freigeschaltet werden müssen.</w:t>
+      </w:r>
+      <w:r>
+        <w:rPr>
+          <w:rFonts w:ascii="Arial" w:hAnsi="Arial" w:cs="Arial"/>
+          <w:color w:val="000000" w:themeColor="text1"/>
+        </w:rPr>
+        <w:t xml:space="preserve"> Um manche Combos zu fördern und zusätzliche Vorteile zu vergeben gibt es sogenannte </w:t>
+      </w:r>
+      <w:proofErr w:type="spellStart"/>
+      <w:r>
+        <w:rPr>
+          <w:rFonts w:ascii="Arial" w:hAnsi="Arial" w:cs="Arial"/>
+          <w:color w:val="000000" w:themeColor="text1"/>
+        </w:rPr>
+        <w:t>Synergies</w:t>
+      </w:r>
+      <w:proofErr w:type="spellEnd"/>
+      <w:r>
+        <w:rPr>
+          <w:rFonts w:ascii="Arial" w:hAnsi="Arial" w:cs="Arial"/>
+          <w:color w:val="000000" w:themeColor="text1"/>
+        </w:rPr>
+        <w:t xml:space="preserve"> die in dem Item-Pool hinzugefügt werden, wenn man entsprechende zweier oder dreier Pärchen an Items ausgewählt hat. Diese variieren in Einzigartigkeit und Einfluss auf das Spiel sehr, dadurch werden auch untypische Kombinationen gefördert. Ähnliche System gibt es auch in vielen anderen Survivor-Like Spielen, beispielsweise die </w:t>
+      </w:r>
+      <w:proofErr w:type="spellStart"/>
+      <w:r>
+        <w:rPr>
+          <w:rFonts w:ascii="Arial" w:hAnsi="Arial" w:cs="Arial"/>
+          <w:color w:val="000000" w:themeColor="text1"/>
+        </w:rPr>
+        <w:t>Evolutios</w:t>
+      </w:r>
+      <w:proofErr w:type="spellEnd"/>
+      <w:r>
+        <w:rPr>
+          <w:rFonts w:ascii="Arial" w:hAnsi="Arial" w:cs="Arial"/>
+          <w:color w:val="000000" w:themeColor="text1"/>
+        </w:rPr>
+        <w:t xml:space="preserve"> in Vampire Survivors.</w:t>
       </w:r>
     </w:p>
     <w:p/>
@@ -6209,7 +6865,6 @@
                   <w:noProof/>
                   <w:sz w:val="24"/>
                   <w:szCs w:val="24"/>
-                  <w:lang w:val="en-US"/>
                 </w:rPr>
               </w:pPr>
               <w:r>
@@ -6221,6 +6876,7 @@
               <w:r>
                 <w:rPr>
                   <w:rFonts w:ascii="Arial" w:hAnsi="Arial" w:cs="Arial"/>
+                  <w:lang w:val="en-US"/>
                 </w:rPr>
                 <w:instrText>BIBLIOGRAPHY</w:instrText>
               </w:r>
@@ -6234,28 +6890,19 @@
                 <w:rPr>
                   <w:noProof/>
                 </w:rPr>
-                <w:t xml:space="preserve">Abuhamdeh, S., &amp; Csikszentmihalyi, M. (2012). </w:t>
-              </w:r>
-              <w:r>
-                <w:rPr>
-                  <w:noProof/>
-                  <w:lang w:val="en-US"/>
-                </w:rPr>
-                <w:t xml:space="preserve">The Importance of Challenge for the Enjoyment of Intrinsically Motivated, Goal-Directed Activities. </w:t>
+                <w:t xml:space="preserve">Abuhamdeh, S., &amp; Csikszentmihalyi, M. (2012). The Importance of Challenge for the Enjoyment of Intrinsically Motivated, Goal-Directed Activities. </w:t>
               </w:r>
               <w:r>
                 <w:rPr>
                   <w:i/>
                   <w:iCs/>
                   <w:noProof/>
-                  <w:lang w:val="en-US"/>
                 </w:rPr>
                 <w:t>Personality and Social Psychology Bulletin, 38</w:t>
               </w:r>
               <w:r>
                 <w:rPr>
                   <w:noProof/>
-                  <w:lang w:val="en-US"/>
                 </w:rPr>
                 <w:t>(3), S. 317-330.</w:t>
               </w:r>
@@ -6266,13 +6913,11 @@
                 <w:ind w:left="720" w:hanging="720"/>
                 <w:rPr>
                   <w:noProof/>
-                  <w:lang w:val="en-US"/>
                 </w:rPr>
               </w:pPr>
               <w:r>
                 <w:rPr>
                   <w:noProof/>
-                  <w:lang w:val="en-US"/>
                 </w:rPr>
                 <w:t xml:space="preserve">Alexander, J., Sear, J., &amp; Oikonomou, A. (2013). An investigation of the effects of game difficulty on player enjoyment. </w:t>
               </w:r>
@@ -6281,14 +6926,12 @@
                   <w:i/>
                   <w:iCs/>
                   <w:noProof/>
-                  <w:lang w:val="en-US"/>
                 </w:rPr>
                 <w:t>Entertainment Computing, 4</w:t>
               </w:r>
               <w:r>
                 <w:rPr>
                   <w:noProof/>
-                  <w:lang w:val="en-US"/>
                 </w:rPr>
                 <w:t>(1), S. 53-62.</w:t>
               </w:r>
@@ -6299,13 +6942,11 @@
                 <w:ind w:left="720" w:hanging="720"/>
                 <w:rPr>
                   <w:noProof/>
-                  <w:lang w:val="en-US"/>
                 </w:rPr>
               </w:pPr>
               <w:r>
                 <w:rPr>
                   <w:noProof/>
-                  <w:lang w:val="en-US"/>
                 </w:rPr>
                 <w:t xml:space="preserve">Chen, Y. (2019). Exploring Design Guidelines of Using User-Centered Design in Gamification Development: A Delphi Study. </w:t>
               </w:r>
@@ -6314,14 +6955,12 @@
                   <w:i/>
                   <w:iCs/>
                   <w:noProof/>
-                  <w:lang w:val="en-US"/>
                 </w:rPr>
                 <w:t>International Journal of Human-Computer Interaction, 35</w:t>
               </w:r>
               <w:r>
                 <w:rPr>
                   <w:noProof/>
-                  <w:lang w:val="en-US"/>
                 </w:rPr>
                 <w:t>(13), S. 1170-1181.</w:t>
               </w:r>
@@ -6332,13 +6971,11 @@
                 <w:ind w:left="720" w:hanging="720"/>
                 <w:rPr>
                   <w:noProof/>
-                  <w:lang w:val="en-US"/>
                 </w:rPr>
               </w:pPr>
               <w:r>
                 <w:rPr>
                   <w:noProof/>
-                  <w:lang w:val="en-US"/>
                 </w:rPr>
                 <w:t xml:space="preserve">Csikszentmihalyi, M. (1975). </w:t>
               </w:r>
@@ -6347,14 +6984,12 @@
                   <w:i/>
                   <w:iCs/>
                   <w:noProof/>
-                  <w:lang w:val="en-US"/>
                 </w:rPr>
                 <w:t>Beyond Boredom and Anxiety: Experiencing Flow in Work and Play.</w:t>
               </w:r>
               <w:r>
                 <w:rPr>
                   <w:noProof/>
-                  <w:lang w:val="en-US"/>
                 </w:rPr>
                 <w:t xml:space="preserve"> Jossey-Bass Publishers.</w:t>
               </w:r>
@@ -6365,13 +7000,11 @@
                 <w:ind w:left="720" w:hanging="720"/>
                 <w:rPr>
                   <w:noProof/>
-                  <w:lang w:val="en-US"/>
                 </w:rPr>
               </w:pPr>
               <w:r>
                 <w:rPr>
                   <w:noProof/>
-                  <w:lang w:val="en-US"/>
                 </w:rPr>
                 <w:t xml:space="preserve">Dagmara, D., &amp; Wojciech, W. (2018). Approaches to Measuring the Difficulty of Games in Dynamic Difficulty Adjustment Systems. </w:t>
               </w:r>
@@ -6380,16 +7013,101 @@
                   <w:i/>
                   <w:iCs/>
                   <w:noProof/>
-                  <w:lang w:val="en-US"/>
                 </w:rPr>
                 <w:t>International Journal of Human-Computer Interaction, 34</w:t>
               </w:r>
               <w:r>
                 <w:rPr>
                   <w:noProof/>
-                  <w:lang w:val="en-US"/>
                 </w:rPr>
                 <w:t>(8), S. 707-715.</w:t>
+              </w:r>
+            </w:p>
+            <w:p>
+              <w:pPr>
+                <w:pStyle w:val="Literaturverzeichnis"/>
+                <w:ind w:left="720" w:hanging="720"/>
+                <w:rPr>
+                  <w:noProof/>
+                </w:rPr>
+              </w:pPr>
+              <w:r>
+                <w:rPr>
+                  <w:noProof/>
+                </w:rPr>
+                <w:t xml:space="preserve">Eugene Jarvis, Larry DeMa. (1982). </w:t>
+              </w:r>
+              <w:r>
+                <w:rPr>
+                  <w:i/>
+                  <w:iCs/>
+                  <w:noProof/>
+                </w:rPr>
+                <w:t>Robotron: 2084</w:t>
+              </w:r>
+              <w:r>
+                <w:rPr>
+                  <w:noProof/>
+                </w:rPr>
+                <w:t>.</w:t>
+              </w:r>
+            </w:p>
+            <w:p>
+              <w:pPr>
+                <w:pStyle w:val="Literaturverzeichnis"/>
+                <w:ind w:left="720" w:hanging="720"/>
+                <w:rPr>
+                  <w:noProof/>
+                </w:rPr>
+              </w:pPr>
+              <w:r>
+                <w:rPr>
+                  <w:noProof/>
+                </w:rPr>
+                <w:t xml:space="preserve">Eugene Jarvis, Mark Turmell. (1990). </w:t>
+              </w:r>
+              <w:r>
+                <w:rPr>
+                  <w:i/>
+                  <w:iCs/>
+                  <w:noProof/>
+                </w:rPr>
+                <w:t>Smash TV</w:t>
+              </w:r>
+              <w:r>
+                <w:rPr>
+                  <w:noProof/>
+                </w:rPr>
+                <w:t>.</w:t>
+              </w:r>
+            </w:p>
+            <w:p>
+              <w:pPr>
+                <w:pStyle w:val="Literaturverzeichnis"/>
+                <w:ind w:left="720" w:hanging="720"/>
+                <w:rPr>
+                  <w:noProof/>
+                </w:rPr>
+              </w:pPr>
+              <w:r>
+                <w:rPr>
+                  <w:noProof/>
+                </w:rPr>
+                <w:t xml:space="preserve">flanne. (2023). </w:t>
+              </w:r>
+              <w:r>
+                <w:rPr>
+                  <w:i/>
+                  <w:iCs/>
+                  <w:noProof/>
+                </w:rPr>
+                <w:t>20 Minutes Till Dawn</w:t>
+              </w:r>
+              <w:r>
+                <w:rPr>
+                  <w:noProof/>
+                </w:rPr>
+                <w:t>.</w:t>
               </w:r>
             </w:p>
             <w:p>
@@ -6431,13 +7149,11 @@
                 <w:ind w:left="720" w:hanging="720"/>
                 <w:rPr>
                   <w:noProof/>
-                  <w:lang w:val="en-US"/>
                 </w:rPr>
               </w:pPr>
               <w:r>
                 <w:rPr>
                   <w:noProof/>
-                  <w:lang w:val="en-US"/>
                 </w:rPr>
                 <w:t xml:space="preserve">Kremers, R. (2009). </w:t>
               </w:r>
@@ -6446,14 +7162,12 @@
                   <w:i/>
                   <w:iCs/>
                   <w:noProof/>
-                  <w:lang w:val="en-US"/>
                 </w:rPr>
                 <w:t>Level design: concept, theory, and practice.</w:t>
               </w:r>
               <w:r>
                 <w:rPr>
                   <w:noProof/>
-                  <w:lang w:val="en-US"/>
                 </w:rPr>
                 <w:t xml:space="preserve"> Natick, Massachusetts: A K Peters.</w:t>
               </w:r>
@@ -6464,13 +7178,40 @@
                 <w:ind w:left="720" w:hanging="720"/>
                 <w:rPr>
                   <w:noProof/>
-                  <w:lang w:val="en-US"/>
                 </w:rPr>
               </w:pPr>
               <w:r>
                 <w:rPr>
                   <w:noProof/>
-                  <w:lang w:val="en-US"/>
+                </w:rPr>
+                <w:t xml:space="preserve">Leme. (2019). </w:t>
+              </w:r>
+              <w:r>
+                <w:rPr>
+                  <w:i/>
+                  <w:iCs/>
+                  <w:noProof/>
+                </w:rPr>
+                <w:t>Magic Surival</w:t>
+              </w:r>
+              <w:r>
+                <w:rPr>
+                  <w:noProof/>
+                </w:rPr>
+                <w:t>.</w:t>
+              </w:r>
+            </w:p>
+            <w:p>
+              <w:pPr>
+                <w:pStyle w:val="Literaturverzeichnis"/>
+                <w:ind w:left="720" w:hanging="720"/>
+                <w:rPr>
+                  <w:noProof/>
+                </w:rPr>
+              </w:pPr>
+              <w:r>
+                <w:rPr>
+                  <w:noProof/>
                 </w:rPr>
                 <w:t xml:space="preserve">Liu, C., Agrawal, P., Sarkar, N., &amp; Chen, S. (2009). Dynamic Difficulty Adjustment in Computer Games Through Real-Time Anxiety-Based Affective Feedback. </w:t>
               </w:r>
@@ -6479,14 +7220,12 @@
                   <w:i/>
                   <w:iCs/>
                   <w:noProof/>
-                  <w:lang w:val="en-US"/>
                 </w:rPr>
                 <w:t>International Journal of Human-Computer Interaction, 25</w:t>
               </w:r>
               <w:r>
                 <w:rPr>
                   <w:noProof/>
-                  <w:lang w:val="en-US"/>
                 </w:rPr>
                 <w:t>(6).</w:t>
               </w:r>
@@ -6497,13 +7236,11 @@
                 <w:ind w:left="720" w:hanging="720"/>
                 <w:rPr>
                   <w:noProof/>
-                  <w:lang w:val="en-US"/>
                 </w:rPr>
               </w:pPr>
               <w:r>
                 <w:rPr>
                   <w:noProof/>
-                  <w:lang w:val="en-US"/>
                 </w:rPr>
                 <w:t xml:space="preserve">Liu, P., &amp; Li, Z. (2012). Task complexity: A review and conceptualization framework. </w:t>
               </w:r>
@@ -6512,14 +7249,12 @@
                   <w:i/>
                   <w:iCs/>
                   <w:noProof/>
-                  <w:lang w:val="en-US"/>
                 </w:rPr>
                 <w:t>International Journal of Industrial Ergonomics, 42</w:t>
               </w:r>
               <w:r>
                 <w:rPr>
                   <w:noProof/>
-                  <w:lang w:val="en-US"/>
                 </w:rPr>
                 <w:t>(6), S. 553-568.</w:t>
               </w:r>
@@ -6535,7 +7270,35 @@
               <w:r>
                 <w:rPr>
                   <w:noProof/>
-                  <w:lang w:val="en-US"/>
+                </w:rPr>
+                <w:t xml:space="preserve">Luca Galante. (2021). </w:t>
+              </w:r>
+              <w:r>
+                <w:rPr>
+                  <w:i/>
+                  <w:iCs/>
+                  <w:noProof/>
+                </w:rPr>
+                <w:t>Vampire Survivors</w:t>
+              </w:r>
+              <w:r>
+                <w:rPr>
+                  <w:noProof/>
+                </w:rPr>
+                <w:t>.</w:t>
+              </w:r>
+            </w:p>
+            <w:p>
+              <w:pPr>
+                <w:pStyle w:val="Literaturverzeichnis"/>
+                <w:ind w:left="720" w:hanging="720"/>
+                <w:rPr>
+                  <w:noProof/>
+                </w:rPr>
+              </w:pPr>
+              <w:r>
+                <w:rPr>
+                  <w:noProof/>
                 </w:rPr>
                 <w:t xml:space="preserve">Meier, S. (23. 4 2024). </w:t>
               </w:r>
@@ -6544,22 +7307,14 @@
                   <w:i/>
                   <w:iCs/>
                   <w:noProof/>
-                  <w:lang w:val="en-US"/>
                 </w:rPr>
                 <w:t>Sid Meier's Interesting Decisions</w:t>
               </w:r>
               <w:r>
                 <w:rPr>
                   <w:noProof/>
-                  <w:lang w:val="en-US"/>
                 </w:rPr>
-                <w:t xml:space="preserve">. </w:t>
-              </w:r>
-              <w:r>
-                <w:rPr>
-                  <w:noProof/>
-                </w:rPr>
-                <w:t>Von YouTube: https://www.youtube.com/watch?v=WggIdtrqgKg abgerufen</w:t>
+                <w:t>. Von YouTube: https://www.youtube.com/watch?v=WggIdtrqgKg abgerufen</w:t>
               </w:r>
             </w:p>
             <w:p>
@@ -6581,154 +7336,14 @@
                   <w:i/>
                   <w:iCs/>
                   <w:noProof/>
-                  <w:lang w:val="en-US"/>
                 </w:rPr>
                 <w:t>Competitive Agents and Adaptive Difficulty Within Educational Video Games.</w:t>
               </w:r>
               <w:r>
                 <w:rPr>
                   <w:noProof/>
-                  <w:lang w:val="en-US"/>
                 </w:rPr>
-                <w:t xml:space="preserve"> </w:t>
-              </w:r>
-              <w:r>
-                <w:rPr>
-                  <w:noProof/>
-                </w:rPr>
-                <w:t>Von Frontiers in Education: https://www.frontiersin.org/articles/10.3389/feduc.2020.00129/full abgerufen</w:t>
-              </w:r>
-            </w:p>
-            <w:p>
-              <w:pPr>
-                <w:pStyle w:val="Literaturverzeichnis"/>
-                <w:ind w:left="720" w:hanging="720"/>
-                <w:rPr>
-                  <w:noProof/>
-                  <w:lang w:val="en-US"/>
-                </w:rPr>
-              </w:pPr>
-              <w:r>
-                <w:rPr>
-                  <w:noProof/>
-                  <w:lang w:val="en-US"/>
-                </w:rPr>
-                <w:t xml:space="preserve">Pato, V., &amp; Delgado-Mata, C. (2013). Dynamic difficulty adjusting strategy for a two-player video game. </w:t>
-              </w:r>
-              <w:r>
-                <w:rPr>
-                  <w:i/>
-                  <w:iCs/>
-                  <w:noProof/>
-                  <w:lang w:val="en-US"/>
-                </w:rPr>
-                <w:t>Procedia Technology, 7</w:t>
-              </w:r>
-              <w:r>
-                <w:rPr>
-                  <w:noProof/>
-                  <w:lang w:val="en-US"/>
-                </w:rPr>
-                <w:t>, S. 315 – 321.</w:t>
-              </w:r>
-            </w:p>
-            <w:p>
-              <w:pPr>
-                <w:pStyle w:val="Literaturverzeichnis"/>
-                <w:ind w:left="720" w:hanging="720"/>
-                <w:rPr>
-                  <w:noProof/>
-                  <w:lang w:val="en-US"/>
-                </w:rPr>
-              </w:pPr>
-              <w:r>
-                <w:rPr>
-                  <w:noProof/>
-                  <w:lang w:val="en-US"/>
-                </w:rPr>
-                <w:t xml:space="preserve">Shakhova, M., &amp; Zagarskikh, A. (2019). Dynamic Difficulty Adjustment with a simplification ability using neuroevolution. </w:t>
-              </w:r>
-              <w:r>
-                <w:rPr>
-                  <w:i/>
-                  <w:iCs/>
-                  <w:noProof/>
-                  <w:lang w:val="en-US"/>
-                </w:rPr>
-                <w:t>Procedia Computer Science, 156</w:t>
-              </w:r>
-              <w:r>
-                <w:rPr>
-                  <w:noProof/>
-                  <w:lang w:val="en-US"/>
-                </w:rPr>
-                <w:t>, S. 395–403.</w:t>
-              </w:r>
-            </w:p>
-            <w:p>
-              <w:pPr>
-                <w:pStyle w:val="Literaturverzeichnis"/>
-                <w:ind w:left="720" w:hanging="720"/>
-                <w:rPr>
-                  <w:noProof/>
-                  <w:lang w:val="en-US"/>
-                </w:rPr>
-              </w:pPr>
-              <w:r>
-                <w:rPr>
-                  <w:noProof/>
-                  <w:lang w:val="en-US"/>
-                </w:rPr>
-                <w:t xml:space="preserve">Sparrow Giants. (2017). </w:t>
-              </w:r>
-              <w:r>
-                <w:rPr>
-                  <w:i/>
-                  <w:iCs/>
-                  <w:noProof/>
-                  <w:lang w:val="en-US"/>
-                </w:rPr>
-                <w:t>What Remains of Edith Finch</w:t>
-              </w:r>
-              <w:r>
-                <w:rPr>
-                  <w:noProof/>
-                  <w:lang w:val="en-US"/>
-                </w:rPr>
-                <w:t>.</w:t>
-              </w:r>
-            </w:p>
-            <w:p>
-              <w:pPr>
-                <w:pStyle w:val="Literaturverzeichnis"/>
-                <w:ind w:left="720" w:hanging="720"/>
-                <w:rPr>
-                  <w:noProof/>
-                  <w:lang w:val="en-US"/>
-                </w:rPr>
-              </w:pPr>
-              <w:r>
-                <w:rPr>
-                  <w:noProof/>
-                  <w:lang w:val="en-US"/>
-                </w:rPr>
-                <w:t xml:space="preserve">Sparrow, G. (Regisseur). (2017). </w:t>
-              </w:r>
-              <w:r>
-                <w:rPr>
-                  <w:i/>
-                  <w:iCs/>
-                  <w:noProof/>
-                  <w:lang w:val="en-US"/>
-                </w:rPr>
-                <w:t>What Remains of Edith Finch</w:t>
-              </w:r>
-              <w:r>
-                <w:rPr>
-                  <w:noProof/>
-                  <w:lang w:val="en-US"/>
-                </w:rPr>
-                <w:t xml:space="preserve"> [Kinofilm].</w:t>
+                <w:t xml:space="preserve"> Von Frontiers in Education: https://www.frontiersin.org/articles/10.3389/feduc.2020.00129/full abgerufen</w:t>
               </w:r>
             </w:p>
             <w:p>
@@ -6742,31 +7357,22 @@
               <w:r>
                 <w:rPr>
                   <w:noProof/>
-                  <w:lang w:val="en-US"/>
                 </w:rPr>
-                <w:t xml:space="preserve">Thirslund, A. (18. Juni 2022). </w:t>
+                <w:t xml:space="preserve">Pato, V., &amp; Delgado-Mata, C. (2013). Dynamic difficulty adjusting strategy for a two-player video game. </w:t>
               </w:r>
               <w:r>
                 <w:rPr>
                   <w:i/>
                   <w:iCs/>
                   <w:noProof/>
-                  <w:lang w:val="en-US"/>
                 </w:rPr>
-                <w:t>Difficulty in Video Games - Game Design.</w:t>
-              </w:r>
-              <w:r>
-                <w:rPr>
-                  <w:noProof/>
-                  <w:lang w:val="en-US"/>
-                </w:rPr>
-                <w:t xml:space="preserve"> </w:t>
+                <w:t>Procedia Technology, 7</w:t>
               </w:r>
               <w:r>
                 <w:rPr>
                   <w:noProof/>
                 </w:rPr>
-                <w:t>Von YouTube: https://www.youtube.com/watch?v=bxp4G-oJATM abgerufen</w:t>
+                <w:t>, S. 315 – 321.</w:t>
               </w:r>
             </w:p>
             <w:p>
@@ -6775,13 +7381,157 @@
                 <w:ind w:left="720" w:hanging="720"/>
                 <w:rPr>
                   <w:noProof/>
-                  <w:lang w:val="en-US"/>
                 </w:rPr>
               </w:pPr>
               <w:r>
                 <w:rPr>
                   <w:noProof/>
-                  <w:lang w:val="en-US"/>
+                </w:rPr>
+                <w:t xml:space="preserve">Shakhova, M., &amp; Zagarskikh, A. (2019). Dynamic Difficulty Adjustment with a simplification ability using neuroevolution. </w:t>
+              </w:r>
+              <w:r>
+                <w:rPr>
+                  <w:i/>
+                  <w:iCs/>
+                  <w:noProof/>
+                </w:rPr>
+                <w:t>Procedia Computer Science, 156</w:t>
+              </w:r>
+              <w:r>
+                <w:rPr>
+                  <w:noProof/>
+                </w:rPr>
+                <w:t>, S. 395–403.</w:t>
+              </w:r>
+            </w:p>
+            <w:p>
+              <w:pPr>
+                <w:pStyle w:val="Literaturverzeichnis"/>
+                <w:ind w:left="720" w:hanging="720"/>
+                <w:rPr>
+                  <w:noProof/>
+                </w:rPr>
+              </w:pPr>
+              <w:r>
+                <w:rPr>
+                  <w:noProof/>
+                </w:rPr>
+                <w:t xml:space="preserve">Sparrow Giants. (2017). </w:t>
+              </w:r>
+              <w:r>
+                <w:rPr>
+                  <w:i/>
+                  <w:iCs/>
+                  <w:noProof/>
+                </w:rPr>
+                <w:t>What Remains of Edith Finch</w:t>
+              </w:r>
+              <w:r>
+                <w:rPr>
+                  <w:noProof/>
+                </w:rPr>
+                <w:t>.</w:t>
+              </w:r>
+            </w:p>
+            <w:p>
+              <w:pPr>
+                <w:pStyle w:val="Literaturverzeichnis"/>
+                <w:ind w:left="720" w:hanging="720"/>
+                <w:rPr>
+                  <w:noProof/>
+                </w:rPr>
+              </w:pPr>
+              <w:r>
+                <w:rPr>
+                  <w:noProof/>
+                </w:rPr>
+                <w:lastRenderedPageBreak/>
+                <w:t xml:space="preserve">Thirslund, A. (18. Juni 2022). </w:t>
+              </w:r>
+              <w:r>
+                <w:rPr>
+                  <w:i/>
+                  <w:iCs/>
+                  <w:noProof/>
+                </w:rPr>
+                <w:t>Difficulty in Video Games - Game Design.</w:t>
+              </w:r>
+              <w:r>
+                <w:rPr>
+                  <w:noProof/>
+                </w:rPr>
+                <w:t xml:space="preserve"> Von YouTube: https://www.youtube.com/watch?v=bxp4G-oJATM abgerufen</w:t>
+              </w:r>
+            </w:p>
+            <w:p>
+              <w:pPr>
+                <w:pStyle w:val="Literaturverzeichnis"/>
+                <w:ind w:left="720" w:hanging="720"/>
+                <w:rPr>
+                  <w:noProof/>
+                </w:rPr>
+              </w:pPr>
+              <w:r>
+                <w:rPr>
+                  <w:noProof/>
+                </w:rPr>
+                <w:t xml:space="preserve">Wah-Software. (1997). </w:t>
+              </w:r>
+              <w:r>
+                <w:rPr>
+                  <w:i/>
+                  <w:iCs/>
+                  <w:noProof/>
+                </w:rPr>
+                <w:t>Alien Phobia</w:t>
+              </w:r>
+              <w:r>
+                <w:rPr>
+                  <w:noProof/>
+                </w:rPr>
+                <w:t>.</w:t>
+              </w:r>
+            </w:p>
+            <w:p>
+              <w:pPr>
+                <w:pStyle w:val="Literaturverzeichnis"/>
+                <w:ind w:left="720" w:hanging="720"/>
+                <w:rPr>
+                  <w:noProof/>
+                </w:rPr>
+              </w:pPr>
+              <w:r>
+                <w:rPr>
+                  <w:noProof/>
+                </w:rPr>
+                <w:t xml:space="preserve">Wah-Software. (1998). </w:t>
+              </w:r>
+              <w:r>
+                <w:rPr>
+                  <w:i/>
+                  <w:iCs/>
+                  <w:noProof/>
+                </w:rPr>
+                <w:t>Phobia II</w:t>
+              </w:r>
+              <w:r>
+                <w:rPr>
+                  <w:noProof/>
+                </w:rPr>
+                <w:t>.</w:t>
+              </w:r>
+            </w:p>
+            <w:p>
+              <w:pPr>
+                <w:pStyle w:val="Literaturverzeichnis"/>
+                <w:ind w:left="720" w:hanging="720"/>
+                <w:rPr>
+                  <w:noProof/>
+                </w:rPr>
+              </w:pPr>
+              <w:r>
+                <w:rPr>
+                  <w:noProof/>
                 </w:rPr>
                 <w:t xml:space="preserve">Yun, C., Shastri, D., Pavlidis, Z., &amp; Deng, Z. (2009). O' game, can you feel my frustration?: improving user's gaming experience via stresscam. </w:t>
               </w:r>
@@ -6790,16 +7540,43 @@
                   <w:i/>
                   <w:iCs/>
                   <w:noProof/>
-                  <w:lang w:val="en-US"/>
                 </w:rPr>
                 <w:t>Proceedings of the SIGCHI conference on human factors in computing systems</w:t>
               </w:r>
               <w:r>
                 <w:rPr>
                   <w:noProof/>
-                  <w:lang w:val="en-US"/>
                 </w:rPr>
                 <w:t>, S. 2195–2204.</w:t>
+              </w:r>
+            </w:p>
+            <w:p>
+              <w:pPr>
+                <w:pStyle w:val="Literaturverzeichnis"/>
+                <w:ind w:left="720" w:hanging="720"/>
+                <w:rPr>
+                  <w:noProof/>
+                </w:rPr>
+              </w:pPr>
+              <w:r>
+                <w:rPr>
+                  <w:noProof/>
+                </w:rPr>
+                <w:t xml:space="preserve">zukalous. (23. 5 2023). </w:t>
+              </w:r>
+              <w:r>
+                <w:rPr>
+                  <w:i/>
+                  <w:iCs/>
+                  <w:noProof/>
+                </w:rPr>
+                <w:t>HOW TO MARKET A GAME</w:t>
+              </w:r>
+              <w:r>
+                <w:rPr>
+                  <w:noProof/>
+                </w:rPr>
+                <w:t>. Von https://howtomarketagame.com/2022/06/14/20-minutes-till-dawn/ abgerufen</w:t>
               </w:r>
             </w:p>
             <w:p>
@@ -8546,7 +9323,7 @@
   <w:style w:type="paragraph" w:default="1" w:styleId="Standard">
     <w:name w:val="Normal"/>
     <w:qFormat/>
-    <w:rsid w:val="00AC6339"/>
+    <w:rsid w:val="00FC2240"/>
   </w:style>
   <w:style w:type="paragraph" w:styleId="berschrift1">
     <w:name w:val="heading 1"/>
@@ -8572,6 +9349,7 @@
   <w:style w:type="character" w:default="1" w:styleId="Absatz-Standardschriftart">
     <w:name w:val="Default Paragraph Font"/>
     <w:uiPriority w:val="1"/>
+    <w:semiHidden/>
     <w:unhideWhenUsed/>
   </w:style>
   <w:style w:type="table" w:default="1" w:styleId="NormaleTabelle">
@@ -9189,7 +9967,7 @@
     <b:Year>2009</b:Year>
     <b:City>Natick, Massachusetts</b:City>
     <b:Publisher>A K Peters</b:Publisher>
-    <b:RefOrder>12</b:RefOrder>
+    <b:RefOrder>14</b:RefOrder>
   </b:Source>
   <b:Source>
     <b:Tag>Dag18</b:Tag>
@@ -9215,7 +9993,7 @@
     <b:Pages>707-715</b:Pages>
     <b:Volume>34</b:Volume>
     <b:Issue>8</b:Issue>
-    <b:RefOrder>13</b:RefOrder>
+    <b:RefOrder>15</b:RefOrder>
   </b:Source>
   <b:Source>
     <b:Tag>Liu12</b:Tag>
@@ -9241,7 +10019,7 @@
     <b:Pages>553-568</b:Pages>
     <b:Volume>42</b:Volume>
     <b:Issue>6</b:Issue>
-    <b:RefOrder>14</b:RefOrder>
+    <b:RefOrder>16</b:RefOrder>
   </b:Source>
   <b:Source>
     <b:Tag>Che19</b:Tag>
@@ -9263,7 +10041,7 @@
     <b:Pages>1170-1181</b:Pages>
     <b:Volume>35</b:Volume>
     <b:Issue>13</b:Issue>
-    <b:RefOrder>15</b:RefOrder>
+    <b:RefOrder>17</b:RefOrder>
   </b:Source>
   <b:Source>
     <b:Tag>Yun</b:Tag>
@@ -9295,7 +10073,7 @@
     <b:PeriodicalTitle>Proceedings of the SIGCHI conference on human factors in computing systems</b:PeriodicalTitle>
     <b:Pages>2195–2204</b:Pages>
     <b:Year>2009</b:Year>
-    <b:RefOrder>16</b:RefOrder>
+    <b:RefOrder>18</b:RefOrder>
   </b:Source>
   <b:Source>
     <b:Tag>Pat13</b:Tag>
@@ -9320,7 +10098,7 @@
     <b:Year>2013</b:Year>
     <b:Pages>315 – 321</b:Pages>
     <b:Volume>7</b:Volume>
-    <b:RefOrder>17</b:RefOrder>
+    <b:RefOrder>19</b:RefOrder>
   </b:Source>
   <b:Source>
     <b:Tag>Liu09</b:Tag>
@@ -9353,7 +10131,7 @@
     <b:Year>2009</b:Year>
     <b:Volume>25</b:Volume>
     <b:Issue>6</b:Issue>
-    <b:RefOrder>18</b:RefOrder>
+    <b:RefOrder>20</b:RefOrder>
   </b:Source>
   <b:Source>
     <b:Tag>Sha19</b:Tag>
@@ -9378,7 +10156,7 @@
     <b:Year>2019</b:Year>
     <b:Pages>395–403</b:Pages>
     <b:Volume>156</b:Volume>
-    <b:RefOrder>19</b:RefOrder>
+    <b:RefOrder>21</b:RefOrder>
   </b:Source>
   <b:Source>
     <b:Tag>Neb20</b:Tag>
@@ -9442,7 +10220,7 @@
     <b:Pages>53-62</b:Pages>
     <b:Volume>4</b:Volume>
     <b:Issue>1</b:Issue>
-    <b:RefOrder>20</b:RefOrder>
+    <b:RefOrder>22</b:RefOrder>
   </b:Source>
   <b:Source>
     <b:Tag>Abu12</b:Tag>
@@ -9468,7 +10246,7 @@
     <b:Pages>317-330</b:Pages>
     <b:Volume>38</b:Volume>
     <b:Issue>3</b:Issue>
-    <b:RefOrder>21</b:RefOrder>
+    <b:RefOrder>23</b:RefOrder>
   </b:Source>
   <b:Source>
     <b:Tag>Thi22</b:Tag>
@@ -9491,7 +10269,7 @@
     <b:Day>18</b:Day>
     <b:URL>https://www.youtube.com/watch?v=bxp4G-oJATM</b:URL>
     <b:LCID>de-DE</b:LCID>
-    <b:RefOrder>22</b:RefOrder>
+    <b:RefOrder>24</b:RefOrder>
   </b:Source>
   <b:Source>
     <b:Tag>Mei24</b:Tag>
@@ -9588,11 +10366,40 @@
     <b:Year>2021</b:Year>
     <b:RefOrder>6</b:RefOrder>
   </b:Source>
+  <b:Source>
+    <b:Tag>fla23</b:Tag>
+    <b:SourceType>Misc</b:SourceType>
+    <b:Guid>{A16BD1D0-B185-4678-89D7-19D7385EF275}</b:Guid>
+    <b:Title>flanne</b:Title>
+    <b:PublicationTitle>20 Minutes Till Dawn</b:PublicationTitle>
+    <b:Year>2023</b:Year>
+    <b:RefOrder>12</b:RefOrder>
+  </b:Source>
+  <b:Source>
+    <b:Tag>zuk23</b:Tag>
+    <b:SourceType>InternetSite</b:SourceType>
+    <b:Guid>{01E7057E-482A-4F2F-9BD2-3273079229E6}</b:Guid>
+    <b:Title>HOW TO MARKET A GAME</b:Title>
+    <b:Year>2023</b:Year>
+    <b:Month>5</b:Month>
+    <b:Day>23</b:Day>
+    <b:Author>
+      <b:Author>
+        <b:NameList>
+          <b:Person>
+            <b:Last>zukalous</b:Last>
+          </b:Person>
+        </b:NameList>
+      </b:Author>
+    </b:Author>
+    <b:URL>https://howtomarketagame.com/2022/06/14/20-minutes-till-dawn/</b:URL>
+    <b:RefOrder>13</b:RefOrder>
+  </b:Source>
 </b:Sources>
 </file>
 
 <file path=customXml/itemProps1.xml><?xml version="1.0" encoding="utf-8"?>
-<ds:datastoreItem xmlns:ds="http://schemas.openxmlformats.org/officeDocument/2006/customXml" ds:itemID="{B72014F2-A2A2-4436-831D-6C4993871234}">
+<ds:datastoreItem xmlns:ds="http://schemas.openxmlformats.org/officeDocument/2006/customXml" ds:itemID="{56547B93-CFF2-499D-B17C-487AB169BF4B}">
   <ds:schemaRefs>
     <ds:schemaRef ds:uri="http://schemas.openxmlformats.org/officeDocument/2006/bibliography"/>
   </ds:schemaRefs>

</xml_diff>

<commit_message>
finished 20 minutes till dawn thing
</commit_message>
<xml_diff>
--- a/first_draft.docx
+++ b/first_draft.docx
@@ -85,21 +85,8 @@
           <w:sz w:val="44"/>
           <w:szCs w:val="44"/>
         </w:rPr>
-        <w:t xml:space="preserve">Survivor-Like und </w:t>
-      </w:r>
-      <w:proofErr w:type="spellStart"/>
-      <w:r>
-        <w:rPr>
-          <w:rFonts w:ascii="Arial" w:hAnsi="Arial" w:cs="Arial"/>
-          <w:b/>
-          <w:bCs/>
-          <w:color w:val="000000" w:themeColor="text1"/>
-          <w:sz w:val="44"/>
-          <w:szCs w:val="44"/>
-        </w:rPr>
-        <w:t>Autobattler</w:t>
-      </w:r>
-      <w:proofErr w:type="spellEnd"/>
+        <w:t>Survivor-Like und Autobattler</w:t>
+      </w:r>
     </w:p>
     <w:p>
       <w:pPr>
@@ -2346,15 +2333,7 @@
           <w:rFonts w:ascii="Arial" w:hAnsi="Arial" w:cs="Arial"/>
           <w:color w:val="000000" w:themeColor="text1"/>
         </w:rPr>
-        <w:t xml:space="preserve"> </w:t>
-      </w:r>
-      <w:proofErr w:type="spellStart"/>
-      <w:r>
-        <w:rPr>
-          <w:rFonts w:ascii="Arial" w:hAnsi="Arial" w:cs="Arial"/>
-          <w:color w:val="000000" w:themeColor="text1"/>
-        </w:rPr>
-        <w:t>Ta</w:t>
+        <w:t xml:space="preserve"> Ta</w:t>
       </w:r>
       <w:r>
         <w:rPr>
@@ -2363,7 +2342,6 @@
         </w:rPr>
         <w:t>c</w:t>
       </w:r>
-      <w:proofErr w:type="spellEnd"/>
       <w:r>
         <w:rPr>
           <w:rFonts w:ascii="Arial" w:hAnsi="Arial" w:cs="Arial"/>
@@ -2404,15 +2382,7 @@
           <w:rFonts w:ascii="Arial" w:hAnsi="Arial" w:cs="Arial"/>
           <w:color w:val="000000" w:themeColor="text1"/>
         </w:rPr>
-        <w:t xml:space="preserve"> </w:t>
-      </w:r>
-      <w:proofErr w:type="spellStart"/>
-      <w:r>
-        <w:rPr>
-          <w:rFonts w:ascii="Arial" w:hAnsi="Arial" w:cs="Arial"/>
-          <w:color w:val="000000" w:themeColor="text1"/>
-        </w:rPr>
-        <w:t>Ta</w:t>
+        <w:t xml:space="preserve"> Ta</w:t>
       </w:r>
       <w:r>
         <w:rPr>
@@ -2421,7 +2391,6 @@
         </w:rPr>
         <w:t>c</w:t>
       </w:r>
-      <w:proofErr w:type="spellEnd"/>
       <w:r>
         <w:rPr>
           <w:rFonts w:ascii="Arial" w:hAnsi="Arial" w:cs="Arial"/>
@@ -2565,15 +2534,7 @@
           <w:rFonts w:ascii="Arial" w:hAnsi="Arial" w:cs="Arial"/>
           <w:color w:val="000000" w:themeColor="text1"/>
         </w:rPr>
-        <w:t xml:space="preserve">Dementsprechend ist ein Videospiel, ein digitales Unterhaltungsmedium, dass mehrere Regeln und Muster </w:t>
-      </w:r>
-      <w:proofErr w:type="gramStart"/>
-      <w:r>
-        <w:rPr>
-          <w:rFonts w:ascii="Arial" w:hAnsi="Arial" w:cs="Arial"/>
-          <w:color w:val="000000" w:themeColor="text1"/>
-        </w:rPr>
-        <w:t>aufweis</w:t>
+        <w:t>Dementsprechend ist ein Videospiel, ein digitales Unterhaltungsmedium, dass mehrere Regeln und Muster aufweis</w:t>
       </w:r>
       <w:r>
         <w:rPr>
@@ -2582,7 +2543,6 @@
         </w:rPr>
         <w:t>t</w:t>
       </w:r>
-      <w:proofErr w:type="gramEnd"/>
       <w:r>
         <w:rPr>
           <w:rFonts w:ascii="Arial" w:hAnsi="Arial" w:cs="Arial"/>
@@ -2860,17 +2820,8 @@
           <w:rFonts w:ascii="Arial" w:hAnsi="Arial" w:cs="Arial"/>
           <w:color w:val="000000" w:themeColor="text1"/>
         </w:rPr>
-        <w:t xml:space="preserve">Ebenso verfolgt man oft eine Geschichte, die einem durch diese Welt führt. Die Grenze zwischen diesen beiden Medien identifiziert Sid Meier darin, dass Spiele eine Reihe an interessanten Entscheidungen </w:t>
-      </w:r>
-      <w:proofErr w:type="gramStart"/>
-      <w:r>
-        <w:rPr>
-          <w:rFonts w:ascii="Arial" w:hAnsi="Arial" w:cs="Arial"/>
-          <w:color w:val="000000" w:themeColor="text1"/>
-        </w:rPr>
-        <w:t>sind</w:t>
-      </w:r>
-      <w:proofErr w:type="gramEnd"/>
+        <w:t>Ebenso verfolgt man oft eine Geschichte, die einem durch diese Welt führt. Die Grenze zwischen diesen beiden Medien identifiziert Sid Meier darin, dass Spiele eine Reihe an interessanten Entscheidungen sind</w:t>
+      </w:r>
       <w:sdt>
         <w:sdtPr>
           <w:rPr>
@@ -3070,55 +3021,7 @@
           <w:rFonts w:ascii="Arial" w:hAnsi="Arial" w:cs="Arial"/>
           <w:color w:val="000000" w:themeColor="text1"/>
         </w:rPr>
-        <w:t xml:space="preserve">So etwa ist </w:t>
-      </w:r>
-      <w:proofErr w:type="spellStart"/>
-      <w:r>
-        <w:rPr>
-          <w:rFonts w:ascii="Arial" w:hAnsi="Arial" w:cs="Arial"/>
-          <w:color w:val="000000" w:themeColor="text1"/>
-        </w:rPr>
-        <w:t>What</w:t>
-      </w:r>
-      <w:proofErr w:type="spellEnd"/>
-      <w:r>
-        <w:rPr>
-          <w:rFonts w:ascii="Arial" w:hAnsi="Arial" w:cs="Arial"/>
-          <w:color w:val="000000" w:themeColor="text1"/>
-        </w:rPr>
-        <w:t xml:space="preserve"> </w:t>
-      </w:r>
-      <w:proofErr w:type="spellStart"/>
-      <w:r>
-        <w:rPr>
-          <w:rFonts w:ascii="Arial" w:hAnsi="Arial" w:cs="Arial"/>
-          <w:color w:val="000000" w:themeColor="text1"/>
-        </w:rPr>
-        <w:t>Remains</w:t>
-      </w:r>
-      <w:proofErr w:type="spellEnd"/>
-      <w:r>
-        <w:rPr>
-          <w:rFonts w:ascii="Arial" w:hAnsi="Arial" w:cs="Arial"/>
-          <w:color w:val="000000" w:themeColor="text1"/>
-        </w:rPr>
-        <w:t xml:space="preserve"> </w:t>
-      </w:r>
-      <w:proofErr w:type="spellStart"/>
-      <w:r>
-        <w:rPr>
-          <w:rFonts w:ascii="Arial" w:hAnsi="Arial" w:cs="Arial"/>
-          <w:color w:val="000000" w:themeColor="text1"/>
-        </w:rPr>
-        <w:t>of</w:t>
-      </w:r>
-      <w:proofErr w:type="spellEnd"/>
-      <w:r>
-        <w:rPr>
-          <w:rFonts w:ascii="Arial" w:hAnsi="Arial" w:cs="Arial"/>
-          <w:color w:val="000000" w:themeColor="text1"/>
-        </w:rPr>
-        <w:t xml:space="preserve"> Edith Finch</w:t>
+        <w:t>So etwa ist What Remains of Edith Finch</w:t>
       </w:r>
       <w:r>
         <w:rPr>
@@ -3303,23 +3206,7 @@
           <w:rFonts w:ascii="Arial" w:hAnsi="Arial" w:cs="Arial"/>
           <w:color w:val="000000" w:themeColor="text1"/>
         </w:rPr>
-        <w:t xml:space="preserve">Aspekt an Spielen sind, dass diese von anderen Medien abgrenzt. Als nächstes möchte ich diesen Entscheidungen genauer analysieren und identifizieren, wodurch sich diese zusammensetzten und wie man </w:t>
-      </w:r>
-      <w:proofErr w:type="gramStart"/>
-      <w:r>
-        <w:rPr>
-          <w:rFonts w:ascii="Arial" w:hAnsi="Arial" w:cs="Arial"/>
-          <w:color w:val="000000" w:themeColor="text1"/>
-        </w:rPr>
-        <w:t>diese Kategorisieren</w:t>
-      </w:r>
-      <w:proofErr w:type="gramEnd"/>
-      <w:r>
-        <w:rPr>
-          <w:rFonts w:ascii="Arial" w:hAnsi="Arial" w:cs="Arial"/>
-          <w:color w:val="000000" w:themeColor="text1"/>
-        </w:rPr>
-        <w:t xml:space="preserve"> kann. Ebenso möchte ich anreißen</w:t>
+        <w:t>Aspekt an Spielen sind, dass diese von anderen Medien abgrenzt. Als nächstes möchte ich diesen Entscheidungen genauer analysieren und identifizieren, wodurch sich diese zusammensetzten und wie man diese Kategorisieren kann. Ebenso möchte ich anreißen</w:t>
       </w:r>
       <w:r>
         <w:rPr>
@@ -3629,23 +3516,7 @@
           <w:rFonts w:ascii="Arial" w:hAnsi="Arial" w:cs="Arial"/>
           <w:color w:val="000000" w:themeColor="text1"/>
         </w:rPr>
-        <w:t xml:space="preserve"> Jedoch ist es insbesondere bei dieser Art von Entscheidungen wichtig, dass die Spieler vor der Entscheidung wissen, dass die Konsequenzen der Entscheidungen langfristig </w:t>
-      </w:r>
-      <w:proofErr w:type="gramStart"/>
-      <w:r>
-        <w:rPr>
-          <w:rFonts w:ascii="Arial" w:hAnsi="Arial" w:cs="Arial"/>
-          <w:color w:val="000000" w:themeColor="text1"/>
-        </w:rPr>
-        <w:t>sind</w:t>
-      </w:r>
-      <w:proofErr w:type="gramEnd"/>
-      <w:r>
-        <w:rPr>
-          <w:rFonts w:ascii="Arial" w:hAnsi="Arial" w:cs="Arial"/>
-          <w:color w:val="000000" w:themeColor="text1"/>
-        </w:rPr>
-        <w:t xml:space="preserve"> </w:t>
+        <w:t xml:space="preserve"> Jedoch ist es insbesondere bei dieser Art von Entscheidungen wichtig, dass die Spieler vor der Entscheidung wissen, dass die Konsequenzen der Entscheidungen langfristig sind </w:t>
       </w:r>
       <w:sdt>
         <w:sdtPr>
@@ -3727,39 +3598,7 @@
           <w:rFonts w:ascii="Arial" w:hAnsi="Arial" w:cs="Arial"/>
           <w:color w:val="000000" w:themeColor="text1"/>
         </w:rPr>
-        <w:t xml:space="preserve">Um Entscheidungen genauer beurteilen zu können, hilft es diese in Gruppen zu unterteilen und dementsprechend zu bewerten. Sid Meier definiert folgende fünf Arten von Entscheidungen: Risk versus </w:t>
-      </w:r>
-      <w:proofErr w:type="spellStart"/>
-      <w:r>
-        <w:rPr>
-          <w:rFonts w:ascii="Arial" w:hAnsi="Arial" w:cs="Arial"/>
-          <w:color w:val="000000" w:themeColor="text1"/>
-        </w:rPr>
-        <w:t>Reward</w:t>
-      </w:r>
-      <w:proofErr w:type="spellEnd"/>
-      <w:r>
-        <w:rPr>
-          <w:rFonts w:ascii="Arial" w:hAnsi="Arial" w:cs="Arial"/>
-          <w:color w:val="000000" w:themeColor="text1"/>
-        </w:rPr>
-        <w:t xml:space="preserve">, Kurz- versus Langfristig, Playstyle und Persönlichkeit, Zielorientiert, und </w:t>
-      </w:r>
-      <w:proofErr w:type="spellStart"/>
-      <w:r>
-        <w:rPr>
-          <w:rFonts w:ascii="Arial" w:hAnsi="Arial" w:cs="Arial"/>
-          <w:color w:val="000000" w:themeColor="text1"/>
-        </w:rPr>
-        <w:t>Customization</w:t>
-      </w:r>
-      <w:proofErr w:type="spellEnd"/>
-      <w:r>
-        <w:rPr>
-          <w:rFonts w:ascii="Arial" w:hAnsi="Arial" w:cs="Arial"/>
-          <w:color w:val="000000" w:themeColor="text1"/>
-        </w:rPr>
-        <w:t xml:space="preserve">/Personalisierung </w:t>
+        <w:t xml:space="preserve">Um Entscheidungen genauer beurteilen zu können, hilft es diese in Gruppen zu unterteilen und dementsprechend zu bewerten. Sid Meier definiert folgende fünf Arten von Entscheidungen: Risk versus Reward, Kurz- versus Langfristig, Playstyle und Persönlichkeit, Zielorientiert, und Customization/Personalisierung </w:t>
       </w:r>
       <w:sdt>
         <w:sdtPr>
@@ -3831,23 +3670,7 @@
           <w:rFonts w:ascii="Arial" w:hAnsi="Arial" w:cs="Arial"/>
           <w:color w:val="000000" w:themeColor="text1"/>
         </w:rPr>
-        <w:t xml:space="preserve">Als erstes stellen Risk versus </w:t>
-      </w:r>
-      <w:proofErr w:type="spellStart"/>
-      <w:r>
-        <w:rPr>
-          <w:rFonts w:ascii="Arial" w:hAnsi="Arial" w:cs="Arial"/>
-          <w:color w:val="000000" w:themeColor="text1"/>
-        </w:rPr>
-        <w:t>Reward</w:t>
-      </w:r>
-      <w:proofErr w:type="spellEnd"/>
-      <w:r>
-        <w:rPr>
-          <w:rFonts w:ascii="Arial" w:hAnsi="Arial" w:cs="Arial"/>
-          <w:color w:val="000000" w:themeColor="text1"/>
-        </w:rPr>
-        <w:t xml:space="preserve"> Entscheidungen die Spieler auf die Probe, ob sie ein Risiko für eine große Belohnung eingehen wollen oder können, oder ob sie lieber die sichere, aber weniger lukrative, Lösung wählen. Ein Beispiel aus dem oben erwähnten Rennspiel könnte eine schwierig zufahren Abkürzung sein. Auf der einen Seite kann man einen Vorsprung erhalten, wenn man es schafft die Strecke richtig zu fahren. Auf der anderen Seite könnte man sich verfahren oder einen Unfall bauen, wodurch man weiter nach hinten fallen würde. Als Kontrast dazu gibt es die sichere Option einfach die normale Strecke zufahren, ohne Aussichten auf eine Vergrößerung eines Vorsprungs.</w:t>
+        <w:t>Als erstes stellen Risk versus Reward Entscheidungen die Spieler auf die Probe, ob sie ein Risiko für eine große Belohnung eingehen wollen oder können, oder ob sie lieber die sichere, aber weniger lukrative, Lösung wählen. Ein Beispiel aus dem oben erwähnten Rennspiel könnte eine schwierig zufahren Abkürzung sein. Auf der einen Seite kann man einen Vorsprung erhalten, wenn man es schafft die Strecke richtig zu fahren. Auf der anderen Seite könnte man sich verfahren oder einen Unfall bauen, wodurch man weiter nach hinten fallen würde. Als Kontrast dazu gibt es die sichere Option einfach die normale Strecke zufahren, ohne Aussichten auf eine Vergrößerung eines Vorsprungs.</w:t>
       </w:r>
     </w:p>
     <w:p>
@@ -3930,23 +3753,7 @@
           <w:rFonts w:ascii="Arial" w:hAnsi="Arial" w:cs="Arial"/>
           <w:color w:val="000000" w:themeColor="text1"/>
         </w:rPr>
-        <w:t xml:space="preserve">Die letzte Art der Entscheidungen sind die der </w:t>
-      </w:r>
-      <w:proofErr w:type="spellStart"/>
-      <w:r>
-        <w:rPr>
-          <w:rFonts w:ascii="Arial" w:hAnsi="Arial" w:cs="Arial"/>
-          <w:color w:val="000000" w:themeColor="text1"/>
-        </w:rPr>
-        <w:t>Customization</w:t>
-      </w:r>
-      <w:proofErr w:type="spellEnd"/>
-      <w:r>
-        <w:rPr>
-          <w:rFonts w:ascii="Arial" w:hAnsi="Arial" w:cs="Arial"/>
-          <w:color w:val="000000" w:themeColor="text1"/>
-        </w:rPr>
-        <w:t xml:space="preserve"> oder Personalisierung des Aussehens. Das kann beispielsweise durch verschiedene Outfits für spielbare Charaktere geschehen. Dadurch können Spieler wieder mehr ihre persönlichen Interessen und Vorlieben zur Show stellen.</w:t>
+        <w:t>Die letzte Art der Entscheidungen sind die der Customization oder Personalisierung des Aussehens. Das kann beispielsweise durch verschiedene Outfits für spielbare Charaktere geschehen. Dadurch können Spieler wieder mehr ihre persönlichen Interessen und Vorlieben zur Show stellen.</w:t>
       </w:r>
     </w:p>
     <w:p>
@@ -4189,23 +3996,7 @@
           <w:rFonts w:ascii="Arial" w:hAnsi="Arial" w:cs="Arial"/>
           <w:color w:val="000000" w:themeColor="text1"/>
         </w:rPr>
-        <w:t xml:space="preserve">Um Entscheidungen leichter zu machen, kann man die Menge der Informationen, die die Spieler haben anpassen. So etwa ist es leichter in einem Strategiespiel eine Einheit zu bewegen, wenn man nicht das gesamte Spielfeld und alle möglichen Optionen kennt. In vielen Spielen wird sogenannter „Fog </w:t>
-      </w:r>
-      <w:proofErr w:type="spellStart"/>
-      <w:r>
-        <w:rPr>
-          <w:rFonts w:ascii="Arial" w:hAnsi="Arial" w:cs="Arial"/>
-          <w:color w:val="000000" w:themeColor="text1"/>
-        </w:rPr>
-        <w:t>of</w:t>
-      </w:r>
-      <w:proofErr w:type="spellEnd"/>
-      <w:r>
-        <w:rPr>
-          <w:rFonts w:ascii="Arial" w:hAnsi="Arial" w:cs="Arial"/>
-          <w:color w:val="000000" w:themeColor="text1"/>
-        </w:rPr>
-        <w:t xml:space="preserve"> War“ verwendet, um gegnerische Einheiten zu verstecken, bis die Spieler sie selbst finden, dadurch sollen die Spieler am Anfang einer </w:t>
+        <w:t xml:space="preserve">Um Entscheidungen leichter zu machen, kann man die Menge der Informationen, die die Spieler haben anpassen. So etwa ist es leichter in einem Strategiespiel eine Einheit zu bewegen, wenn man nicht das gesamte Spielfeld und alle möglichen Optionen kennt. In vielen Spielen wird sogenannter „Fog of War“ verwendet, um gegnerische Einheiten zu verstecken, bis die Spieler sie selbst finden, dadurch sollen die Spieler am Anfang einer </w:t>
       </w:r>
       <w:r>
         <w:rPr>
@@ -4306,17 +4097,8 @@
           <w:rFonts w:ascii="Arial" w:hAnsi="Arial" w:cs="Arial"/>
           <w:color w:val="000000" w:themeColor="text1"/>
         </w:rPr>
-        <w:t xml:space="preserve"> um sich fortzubewegen und seine Gegner zu eliminieren, während man in einem Action-Shooter deutlich weniger Zeit für sehr ähnliche Entscheidungen </w:t>
-      </w:r>
-      <w:proofErr w:type="gramStart"/>
-      <w:r>
-        <w:rPr>
-          <w:rFonts w:ascii="Arial" w:hAnsi="Arial" w:cs="Arial"/>
-          <w:color w:val="000000" w:themeColor="text1"/>
-        </w:rPr>
-        <w:t>hat</w:t>
-      </w:r>
-      <w:proofErr w:type="gramEnd"/>
+        <w:t xml:space="preserve"> um sich fortzubewegen und seine Gegner zu eliminieren, während man in einem Action-Shooter deutlich weniger Zeit für sehr ähnliche Entscheidungen hat</w:t>
+      </w:r>
       <w:r>
         <w:rPr>
           <w:rFonts w:ascii="Arial" w:hAnsi="Arial" w:cs="Arial"/>
@@ -4405,23 +4187,7 @@
           <w:rFonts w:ascii="Arial" w:hAnsi="Arial" w:cs="Arial"/>
           <w:color w:val="000000" w:themeColor="text1"/>
         </w:rPr>
-        <w:t xml:space="preserve">2016 veröffentlichte </w:t>
-      </w:r>
-      <w:proofErr w:type="spellStart"/>
-      <w:r>
-        <w:rPr>
-          <w:rFonts w:ascii="Arial" w:hAnsi="Arial" w:cs="Arial"/>
-          <w:color w:val="000000" w:themeColor="text1"/>
-        </w:rPr>
-        <w:t>Superhot</w:t>
-      </w:r>
-      <w:proofErr w:type="spellEnd"/>
-      <w:r>
-        <w:rPr>
-          <w:rFonts w:ascii="Arial" w:hAnsi="Arial" w:cs="Arial"/>
-          <w:color w:val="000000" w:themeColor="text1"/>
-        </w:rPr>
-        <w:t>, welches im Grunde eine Action-Shoot ist, jedoch hat man zwischen Bewegungen und Schüssen deutlich mehr Zeit, als es bei herkömmlichen Action-Shootern der Fall ist. Dadurch spielt es sich mehr wie ein Strategie- oder Stealth-Spiel.</w:t>
+        <w:t>2016 veröffentlichte Superhot, welches im Grunde eine Action-Shoot ist, jedoch hat man zwischen Bewegungen und Schüssen deutlich mehr Zeit, als es bei herkömmlichen Action-Shootern der Fall ist. Dadurch spielt es sich mehr wie ein Strategie- oder Stealth-Spiel.</w:t>
       </w:r>
     </w:p>
     <w:p>
@@ -4671,20 +4437,9 @@
           <w:sz w:val="36"/>
           <w:szCs w:val="36"/>
         </w:rPr>
-        <w:t xml:space="preserve">Aufkommen zweier neuer Genres: Survivor-Like und </w:t>
-      </w:r>
-      <w:proofErr w:type="spellStart"/>
-      <w:r>
-        <w:rPr>
-          <w:rFonts w:ascii="Arial" w:hAnsi="Arial" w:cs="Arial"/>
-          <w:color w:val="000000" w:themeColor="text1"/>
-          <w:sz w:val="36"/>
-          <w:szCs w:val="36"/>
-        </w:rPr>
-        <w:t>Autobattler</w:t>
+        <w:t>Aufkommen zweier neuer Genres: Survivor-Like und Autobattler</w:t>
       </w:r>
       <w:bookmarkEnd w:id="10"/>
-      <w:proofErr w:type="spellEnd"/>
     </w:p>
     <w:p/>
     <w:p>
@@ -4742,19 +4497,8 @@
           <w:sz w:val="36"/>
           <w:szCs w:val="36"/>
         </w:rPr>
-        <w:t xml:space="preserve">Geschichte der </w:t>
-      </w:r>
-      <w:proofErr w:type="spellStart"/>
-      <w:r>
-        <w:rPr>
-          <w:rFonts w:ascii="Arial" w:hAnsi="Arial" w:cs="Arial"/>
-          <w:color w:val="000000" w:themeColor="text1"/>
-          <w:sz w:val="36"/>
-          <w:szCs w:val="36"/>
-        </w:rPr>
-        <w:t>Autobattler</w:t>
-      </w:r>
-      <w:proofErr w:type="spellEnd"/>
+        <w:t>Geschichte der Autobattler</w:t>
+      </w:r>
     </w:p>
     <w:p>
       <w:pPr>
@@ -4830,19 +4574,8 @@
           <w:sz w:val="36"/>
           <w:szCs w:val="36"/>
         </w:rPr>
-        <w:t xml:space="preserve">Moderne </w:t>
-      </w:r>
-      <w:proofErr w:type="spellStart"/>
-      <w:r>
-        <w:rPr>
-          <w:rFonts w:ascii="Arial" w:hAnsi="Arial" w:cs="Arial"/>
-          <w:color w:val="000000" w:themeColor="text1"/>
-          <w:sz w:val="36"/>
-          <w:szCs w:val="36"/>
-        </w:rPr>
-        <w:t>Autobattler</w:t>
-      </w:r>
-      <w:proofErr w:type="spellEnd"/>
+        <w:t>Moderne Autobattler</w:t>
+      </w:r>
     </w:p>
     <w:p/>
     <w:p>
@@ -5281,23 +5014,7 @@
           <w:rFonts w:ascii="Arial" w:hAnsi="Arial" w:cs="Arial"/>
           <w:color w:val="000000" w:themeColor="text1"/>
         </w:rPr>
-        <w:t xml:space="preserve">Das im Jahre 1997 erschiene Alien </w:t>
-      </w:r>
-      <w:proofErr w:type="spellStart"/>
-      <w:r>
-        <w:rPr>
-          <w:rFonts w:ascii="Arial" w:hAnsi="Arial" w:cs="Arial"/>
-          <w:color w:val="000000" w:themeColor="text1"/>
-        </w:rPr>
-        <w:t>Phobia</w:t>
-      </w:r>
-      <w:proofErr w:type="spellEnd"/>
-      <w:r>
-        <w:rPr>
-          <w:rFonts w:ascii="Arial" w:hAnsi="Arial" w:cs="Arial"/>
-          <w:color w:val="000000" w:themeColor="text1"/>
-        </w:rPr>
-        <w:t xml:space="preserve"> steuert sich ähnlich wie seine Vorgänger, der große Unterschied liegt darin, dass die Gegner sich gezielt auf die Spieler zubewegen und nicht mehr nur ihrem eigenen Bewegungsmuster hinterherlaufen </w:t>
+        <w:t xml:space="preserve">Das im Jahre 1997 erschiene Alien Phobia steuert sich ähnlich wie seine Vorgänger, der große Unterschied liegt darin, dass die Gegner sich gezielt auf die Spieler zubewegen und nicht mehr nur ihrem eigenen Bewegungsmuster hinterherlaufen </w:t>
       </w:r>
       <w:sdt>
         <w:sdtPr>
@@ -5354,21 +5071,12 @@
         </w:rPr>
         <w:t xml:space="preserve">. Später wurde in </w:t>
       </w:r>
-      <w:proofErr w:type="spellStart"/>
-      <w:r>
-        <w:rPr>
-          <w:rFonts w:ascii="Arial" w:hAnsi="Arial" w:cs="Arial"/>
-          <w:color w:val="000000" w:themeColor="text1"/>
-        </w:rPr>
-        <w:t>Phobia</w:t>
-      </w:r>
-      <w:proofErr w:type="spellEnd"/>
-      <w:r>
-        <w:rPr>
-          <w:rFonts w:ascii="Arial" w:hAnsi="Arial" w:cs="Arial"/>
-          <w:color w:val="000000" w:themeColor="text1"/>
-        </w:rPr>
-        <w:t xml:space="preserve"> II</w:t>
+      <w:r>
+        <w:rPr>
+          <w:rFonts w:ascii="Arial" w:hAnsi="Arial" w:cs="Arial"/>
+          <w:color w:val="000000" w:themeColor="text1"/>
+        </w:rPr>
+        <w:t>Phobia II</w:t>
       </w:r>
       <w:r>
         <w:rPr>
@@ -5512,39 +5220,7 @@
           <w:rFonts w:ascii="Arial" w:hAnsi="Arial" w:cs="Arial"/>
           <w:color w:val="000000" w:themeColor="text1"/>
         </w:rPr>
-        <w:t xml:space="preserve">. Die Grundmechaniken waren wie bei den Vorgängern ähnlich, doch einige neue Standards des Genres wurden hier zum ersten Mal etabliert. So etwa konnte man nur noch die Bewegungen des Charakters kontrollieren und nicht mehr die Schussrichtung oder die Fähigkeiten. Diese wurden automatisch aktiviert beziehungsweise es wurde automatisch auf die Gegner geschossen. Wie bei </w:t>
-      </w:r>
-      <w:proofErr w:type="spellStart"/>
-      <w:r>
-        <w:rPr>
-          <w:rFonts w:ascii="Arial" w:hAnsi="Arial" w:cs="Arial"/>
-          <w:color w:val="000000" w:themeColor="text1"/>
-        </w:rPr>
-        <w:t>Phobia</w:t>
-      </w:r>
-      <w:proofErr w:type="spellEnd"/>
-      <w:r>
-        <w:rPr>
-          <w:rFonts w:ascii="Arial" w:hAnsi="Arial" w:cs="Arial"/>
-          <w:color w:val="000000" w:themeColor="text1"/>
-        </w:rPr>
-        <w:t xml:space="preserve"> bewegen sich die Gegner größtenteils gezielt auf den Spieler zu, dadurch besteht großer Teil des Gameplays im </w:t>
-      </w:r>
-      <w:proofErr w:type="spellStart"/>
-      <w:r>
-        <w:rPr>
-          <w:rFonts w:ascii="Arial" w:hAnsi="Arial" w:cs="Arial"/>
-          <w:color w:val="000000" w:themeColor="text1"/>
-        </w:rPr>
-        <w:t>Kiting</w:t>
-      </w:r>
-      <w:proofErr w:type="spellEnd"/>
-      <w:r>
-        <w:rPr>
-          <w:rFonts w:ascii="Arial" w:hAnsi="Arial" w:cs="Arial"/>
-          <w:color w:val="000000" w:themeColor="text1"/>
-        </w:rPr>
-        <w:t xml:space="preserve"> der Gegner, das bedeutet das Locken und Manipulieren der Gegner, durch geschicktes Positionieren des Charakters. Andere Hauptmechaniken liegen im Upgrade System, nämlich wenn man genug Gegner getötet hat und/oder genug Mana-Orbs aufgesammelt hat, erhält man ein Level-Up. Mit diesem kann man weitere Zaubersprüche freischalten, die sich periodisch automatisch aktivieren, oder bisherige Zaubersprüche verbessern. Im Gegensatz zu bisherigen Spielen des Genres ersetzen diese nicht die bisherigen Waffen bzw. Zaubersprüche, die man bereits hat, sondern werden zusätzlich </w:t>
+        <w:t xml:space="preserve">. Die Grundmechaniken waren wie bei den Vorgängern ähnlich, doch einige neue Standards des Genres wurden hier zum ersten Mal etabliert. So etwa konnte man nur noch die Bewegungen des Charakters kontrollieren und nicht mehr die Schussrichtung oder die Fähigkeiten. Diese wurden automatisch aktiviert beziehungsweise es wurde automatisch auf die Gegner geschossen. Wie bei Phobia bewegen sich die Gegner größtenteils gezielt auf den Spieler zu, dadurch besteht großer Teil des Gameplays im Kiting der Gegner, das bedeutet das Locken und Manipulieren der Gegner, durch geschicktes Positionieren des Charakters. Andere Hauptmechaniken liegen im Upgrade System, nämlich wenn man genug Gegner getötet hat und/oder genug Mana-Orbs aufgesammelt hat, erhält man ein Level-Up. Mit diesem kann man weitere Zaubersprüche freischalten, die sich periodisch automatisch aktivieren, oder bisherige Zaubersprüche verbessern. Im Gegensatz zu bisherigen Spielen des Genres ersetzen diese nicht die bisherigen Waffen bzw. Zaubersprüche, die man bereits hat, sondern werden zusätzlich </w:t>
       </w:r>
       <w:r>
         <w:rPr>
@@ -5579,23 +5255,7 @@
           <w:rFonts w:ascii="Arial" w:hAnsi="Arial" w:cs="Arial"/>
           <w:color w:val="000000" w:themeColor="text1"/>
         </w:rPr>
-        <w:t xml:space="preserve">Wenige Jahre später erschien </w:t>
-      </w:r>
-      <w:proofErr w:type="gramStart"/>
-      <w:r>
-        <w:rPr>
-          <w:rFonts w:ascii="Arial" w:hAnsi="Arial" w:cs="Arial"/>
-          <w:color w:val="000000" w:themeColor="text1"/>
-        </w:rPr>
-        <w:t>das Namen</w:t>
-      </w:r>
-      <w:proofErr w:type="gramEnd"/>
-      <w:r>
-        <w:rPr>
-          <w:rFonts w:ascii="Arial" w:hAnsi="Arial" w:cs="Arial"/>
-          <w:color w:val="000000" w:themeColor="text1"/>
-        </w:rPr>
-        <w:t xml:space="preserve"> gebende Spiel des Genres: Vampire Survivors </w:t>
+        <w:t xml:space="preserve">Wenige Jahre später erschien das Namen gebende Spiel des Genres: Vampire Survivors </w:t>
       </w:r>
       <w:sdt>
         <w:sdtPr>
@@ -5650,23 +5310,7 @@
           <w:rFonts w:ascii="Arial" w:hAnsi="Arial" w:cs="Arial"/>
           <w:color w:val="000000" w:themeColor="text1"/>
         </w:rPr>
-        <w:t>. Die Grundmechaniken sind sehr ähnlich wie bei Magic Survival, doch wurde das Upgrade System erweitert sowie das Voranschreiten im Spiel angepasst. Man konnte nun auch passive Ausrüstungen erhalten, die die Werte des Charakters oder andere Attribute verbesserten. Zusätzlich konnte man sogenannte „</w:t>
-      </w:r>
-      <w:proofErr w:type="spellStart"/>
-      <w:r>
-        <w:rPr>
-          <w:rFonts w:ascii="Arial" w:hAnsi="Arial" w:cs="Arial"/>
-          <w:color w:val="000000" w:themeColor="text1"/>
-        </w:rPr>
-        <w:t>Evolutions</w:t>
-      </w:r>
-      <w:proofErr w:type="spellEnd"/>
-      <w:r>
-        <w:rPr>
-          <w:rFonts w:ascii="Arial" w:hAnsi="Arial" w:cs="Arial"/>
-          <w:color w:val="000000" w:themeColor="text1"/>
-        </w:rPr>
-        <w:t>“ erhalten, sobald man das Richtige Pärchen an Waffen und Ausrüstungen vollständig verbessert hat. Dadurch gab es verschiedene Kombinationen, auf die man sich spezialisieren konnte. Zusätzlich wurden eine viel Zahl an verschiedenen Maps, mit verschiedenen Begrenzungen und Gegnerwellen, sowie mehrere Charaktere und Waffen designt. Eine der größten Veränderungen gegenüber Magic Survival liegt darin, dass die Gegner, nachdem man sie besiegt hat, ihre Erfahrungspunkte auf den Boden fallen lassen und man diese nicht direkt erhält. Daher muss man später nochmal an denselben Ort laufen, um das Level-Up zu erhalten. Dadurch wurde das Kiten der Gegner deutlich interessanter und man musste vorrauschauender planen, wohin man sich fortbewegen möchte. Die größte Innovation jedoch, lag in der Verwendung einer sogenannten Meta-Progression (dt. Meta-Fortschritt). Diese Mechanik entstammt dem Rogue-Lite Genre und ermöglicht es Spielern in den einzelnen Versuchen Währung zu sammeln, diese zwischen den Versuchen für permanente Upgrades ausgegeben werden kann. Dadurch kann man die Werte des Charakters verbessern, aber auch neue Waffen und Items freischalten.</w:t>
+        <w:t>. Die Grundmechaniken sind sehr ähnlich wie bei Magic Survival, doch wurde das Upgrade System erweitert sowie das Voranschreiten im Spiel angepasst. Man konnte nun auch passive Ausrüstungen erhalten, die die Werte des Charakters oder andere Attribute verbesserten. Zusätzlich konnte man sogenannte „Evolutions“ erhalten, sobald man das Richtige Pärchen an Waffen und Ausrüstungen vollständig verbessert hat. Dadurch gab es verschiedene Kombinationen, auf die man sich spezialisieren konnte. Zusätzlich wurden eine viel Zahl an verschiedenen Maps, mit verschiedenen Begrenzungen und Gegnerwellen, sowie mehrere Charaktere und Waffen designt. Eine der größten Veränderungen gegenüber Magic Survival liegt darin, dass die Gegner, nachdem man sie besiegt hat, ihre Erfahrungspunkte auf den Boden fallen lassen und man diese nicht direkt erhält. Daher muss man später nochmal an denselben Ort laufen, um das Level-Up zu erhalten. Dadurch wurde das Kiten der Gegner deutlich interessanter und man musste vorrauschauender planen, wohin man sich fortbewegen möchte. Die größte Innovation jedoch, lag in der Verwendung einer sogenannten Meta-Progression (dt. Meta-Fortschritt). Diese Mechanik entstammt dem Rogue-Lite Genre und ermöglicht es Spielern in den einzelnen Versuchen Währung zu sammeln, diese zwischen den Versuchen für permanente Upgrades ausgegeben werden kann. Dadurch kann man die Werte des Charakters verbessern, aber auch neue Waffen und Items freischalten.</w:t>
       </w:r>
     </w:p>
     <w:p>
@@ -5807,7 +5451,21 @@
           <w:rFonts w:ascii="Arial" w:hAnsi="Arial" w:cs="Arial"/>
           <w:color w:val="000000" w:themeColor="text1"/>
         </w:rPr>
-        <w:t>Wiederspielwert zu generieren, obwohl sie innerhalb der Restriktionen des Genres bleiben. Das heißt trotz automatischem Angreifen und Zielen, reduzierte Fähigkeiten oder geringere Interaktionsmöglichkeiten ist es möglich ein interessantes Spielerlebnis zu gestalten. Dazu gibt es verschiedene Herangehensweisen, im Folgenden sind drei der erfolgreichsten modernen Survivor-Like Spiele analysiert.</w:t>
+        <w:t>Wiederspielwert zu generieren, obwohl sie innerhalb der Restriktionen des Genres bleiben. Das heißt trotz automatischem Angreifen und Zielen, reduzierte Fähigkeiten oder geringere</w:t>
+      </w:r>
+      <w:r>
+        <w:rPr>
+          <w:rFonts w:ascii="Arial" w:hAnsi="Arial" w:cs="Arial"/>
+          <w:color w:val="000000" w:themeColor="text1"/>
+        </w:rPr>
+        <w:t>n</w:t>
+      </w:r>
+      <w:r>
+        <w:rPr>
+          <w:rFonts w:ascii="Arial" w:hAnsi="Arial" w:cs="Arial"/>
+          <w:color w:val="000000" w:themeColor="text1"/>
+        </w:rPr>
+        <w:t xml:space="preserve"> Interaktionsmöglichkeiten ist es möglich ein interessantes Spielerlebnis zu gestalten. Dazu gibt es verschiedene Herangehensweisen, im Folgenden sind drei der erfolgreichsten modernen Survivor-Like Spiele analysiert.</w:t>
       </w:r>
     </w:p>
     <w:p>
@@ -5868,27 +5526,15 @@
           <w:szCs w:val="36"/>
           <w:lang w:val="en-US"/>
         </w:rPr>
-        <w:t xml:space="preserve">3.4.2. </w:t>
-      </w:r>
-      <w:proofErr w:type="spellStart"/>
-      <w:r>
-        <w:rPr>
-          <w:rFonts w:ascii="Arial" w:hAnsi="Arial" w:cs="Arial"/>
-          <w:color w:val="000000" w:themeColor="text1"/>
-          <w:sz w:val="36"/>
-          <w:szCs w:val="36"/>
+        <w:t>3.4.2. Brotato</w:t>
+      </w:r>
+    </w:p>
+    <w:p>
+      <w:pPr>
+        <w:jc w:val="both"/>
+        <w:rPr>
           <w:lang w:val="en-US"/>
         </w:rPr>
-        <w:t>Brotato</w:t>
-      </w:r>
-      <w:proofErr w:type="spellEnd"/>
-    </w:p>
-    <w:p>
-      <w:pPr>
-        <w:jc w:val="both"/>
-        <w:rPr>
-          <w:lang w:val="en-US"/>
-        </w:rPr>
       </w:pPr>
     </w:p>
     <w:p>
@@ -5901,121 +5547,33 @@
           <w:color w:val="000000" w:themeColor="text1"/>
           <w:sz w:val="36"/>
           <w:szCs w:val="36"/>
-          <w:lang w:val="en-US"/>
-        </w:rPr>
-      </w:pPr>
-      <w:r>
-        <w:rPr>
-          <w:rFonts w:ascii="Arial" w:hAnsi="Arial" w:cs="Arial"/>
-          <w:color w:val="000000" w:themeColor="text1"/>
-          <w:sz w:val="36"/>
-          <w:szCs w:val="36"/>
-          <w:lang w:val="en-US"/>
-        </w:rPr>
-        <w:t xml:space="preserve">3.4.3. 20 Minutes </w:t>
-      </w:r>
-      <w:proofErr w:type="gramStart"/>
-      <w:r>
-        <w:rPr>
-          <w:rFonts w:ascii="Arial" w:hAnsi="Arial" w:cs="Arial"/>
-          <w:color w:val="000000" w:themeColor="text1"/>
-          <w:sz w:val="36"/>
-          <w:szCs w:val="36"/>
-          <w:lang w:val="en-US"/>
-        </w:rPr>
-        <w:t>Till</w:t>
-      </w:r>
-      <w:proofErr w:type="gramEnd"/>
-      <w:r>
-        <w:rPr>
-          <w:rFonts w:ascii="Arial" w:hAnsi="Arial" w:cs="Arial"/>
-          <w:color w:val="000000" w:themeColor="text1"/>
-          <w:sz w:val="36"/>
-          <w:szCs w:val="36"/>
-          <w:lang w:val="en-US"/>
-        </w:rPr>
-        <w:t xml:space="preserve"> Dawn</w:t>
-      </w:r>
-    </w:p>
-    <w:p>
-      <w:pPr>
-        <w:spacing w:line="360" w:lineRule="auto"/>
-        <w:jc w:val="both"/>
-        <w:rPr>
-          <w:rFonts w:ascii="Arial" w:hAnsi="Arial" w:cs="Arial"/>
-          <w:color w:val="000000" w:themeColor="text1"/>
-        </w:rPr>
-      </w:pPr>
-      <w:r>
-        <w:rPr>
-          <w:rFonts w:ascii="Arial" w:hAnsi="Arial" w:cs="Arial"/>
-          <w:color w:val="000000" w:themeColor="text1"/>
-        </w:rPr>
-        <w:t xml:space="preserve">Im Jahre 2022 erschien 20 </w:t>
-      </w:r>
-      <w:proofErr w:type="spellStart"/>
-      <w:r>
-        <w:rPr>
-          <w:rFonts w:ascii="Arial" w:hAnsi="Arial" w:cs="Arial"/>
-          <w:color w:val="000000" w:themeColor="text1"/>
-        </w:rPr>
-        <w:t>Minutes</w:t>
-      </w:r>
-      <w:proofErr w:type="spellEnd"/>
-      <w:r>
-        <w:rPr>
-          <w:rFonts w:ascii="Arial" w:hAnsi="Arial" w:cs="Arial"/>
-          <w:color w:val="000000" w:themeColor="text1"/>
-        </w:rPr>
-        <w:t xml:space="preserve"> Till Dawn, entwickelt von </w:t>
-      </w:r>
-      <w:proofErr w:type="spellStart"/>
-      <w:r>
-        <w:rPr>
-          <w:rFonts w:ascii="Arial" w:hAnsi="Arial" w:cs="Arial"/>
-          <w:color w:val="000000" w:themeColor="text1"/>
-        </w:rPr>
-        <w:t>flanne</w:t>
-      </w:r>
-      <w:proofErr w:type="spellEnd"/>
-      <w:r>
-        <w:rPr>
-          <w:rFonts w:ascii="Arial" w:hAnsi="Arial" w:cs="Arial"/>
-          <w:color w:val="000000" w:themeColor="text1"/>
-        </w:rPr>
-        <w:t xml:space="preserve">, zunächst in </w:t>
-      </w:r>
-      <w:proofErr w:type="spellStart"/>
-      <w:r>
-        <w:rPr>
-          <w:rFonts w:ascii="Arial" w:hAnsi="Arial" w:cs="Arial"/>
-          <w:color w:val="000000" w:themeColor="text1"/>
-        </w:rPr>
-        <w:t>early</w:t>
-      </w:r>
-      <w:proofErr w:type="spellEnd"/>
-      <w:r>
-        <w:rPr>
-          <w:rFonts w:ascii="Arial" w:hAnsi="Arial" w:cs="Arial"/>
-          <w:color w:val="000000" w:themeColor="text1"/>
-        </w:rPr>
-        <w:t xml:space="preserve"> </w:t>
-      </w:r>
-      <w:proofErr w:type="spellStart"/>
-      <w:r>
-        <w:rPr>
-          <w:rFonts w:ascii="Arial" w:hAnsi="Arial" w:cs="Arial"/>
-          <w:color w:val="000000" w:themeColor="text1"/>
-        </w:rPr>
-        <w:t>access</w:t>
-      </w:r>
-      <w:proofErr w:type="spellEnd"/>
-      <w:r>
-        <w:rPr>
-          <w:rFonts w:ascii="Arial" w:hAnsi="Arial" w:cs="Arial"/>
-          <w:color w:val="000000" w:themeColor="text1"/>
-        </w:rPr>
-        <w:t xml:space="preserve"> und erhielt 2023 einen vollen Release </w:t>
+        </w:rPr>
+      </w:pPr>
+      <w:r>
+        <w:rPr>
+          <w:rFonts w:ascii="Arial" w:hAnsi="Arial" w:cs="Arial"/>
+          <w:color w:val="000000" w:themeColor="text1"/>
+          <w:sz w:val="36"/>
+          <w:szCs w:val="36"/>
+        </w:rPr>
+        <w:t>3.4.3. 20 Minutes Till Dawn</w:t>
+      </w:r>
+    </w:p>
+    <w:p>
+      <w:pPr>
+        <w:spacing w:line="360" w:lineRule="auto"/>
+        <w:jc w:val="both"/>
+        <w:rPr>
+          <w:rFonts w:ascii="Arial" w:hAnsi="Arial" w:cs="Arial"/>
+          <w:color w:val="000000" w:themeColor="text1"/>
+        </w:rPr>
+      </w:pPr>
+      <w:r>
+        <w:rPr>
+          <w:rFonts w:ascii="Arial" w:hAnsi="Arial" w:cs="Arial"/>
+          <w:color w:val="000000" w:themeColor="text1"/>
+        </w:rPr>
+        <w:t xml:space="preserve">Im Jahre 2022 erschien 20 Minutes Till Dawn, entwickelt von flanne, zunächst in early access und erhielt 2023 einen vollen Release </w:t>
       </w:r>
       <w:sdt>
         <w:sdtPr>
@@ -6098,7 +5656,35 @@
           <w:rFonts w:ascii="Arial" w:hAnsi="Arial" w:cs="Arial"/>
           <w:color w:val="000000" w:themeColor="text1"/>
         </w:rPr>
-        <w:t xml:space="preserve">enn die kontrollierbaren Charaktere greifen nicht mehr automatisch an, sondern man muss aktiv klicken, damit dieser seine Waffe betätig. </w:t>
+        <w:t xml:space="preserve">enn die kontrollierbaren Charaktere greifen nicht mehr automatisch an, sondern man muss aktiv klicken, damit diese </w:t>
+      </w:r>
+      <w:r>
+        <w:rPr>
+          <w:rFonts w:ascii="Arial" w:hAnsi="Arial" w:cs="Arial"/>
+          <w:color w:val="000000" w:themeColor="text1"/>
+        </w:rPr>
+        <w:t xml:space="preserve">ihre </w:t>
+      </w:r>
+      <w:r>
+        <w:rPr>
+          <w:rFonts w:ascii="Arial" w:hAnsi="Arial" w:cs="Arial"/>
+          <w:color w:val="000000" w:themeColor="text1"/>
+        </w:rPr>
+        <w:t>Waffe</w:t>
+      </w:r>
+      <w:r>
+        <w:rPr>
+          <w:rFonts w:ascii="Arial" w:hAnsi="Arial" w:cs="Arial"/>
+          <w:color w:val="000000" w:themeColor="text1"/>
+        </w:rPr>
+        <w:t>n</w:t>
+      </w:r>
+      <w:r>
+        <w:rPr>
+          <w:rFonts w:ascii="Arial" w:hAnsi="Arial" w:cs="Arial"/>
+          <w:color w:val="000000" w:themeColor="text1"/>
+        </w:rPr>
+        <w:t xml:space="preserve"> </w:t>
       </w:r>
       <w:r>
         <w:rPr>
@@ -6106,83 +5692,115 @@
           <w:color w:val="000000" w:themeColor="text1"/>
         </w:rPr>
         <w:lastRenderedPageBreak/>
-        <w:t xml:space="preserve">Die restlichen Grundmechaniken sind sehr ähnlich wie in herkömmlichen Spielen des Genres. So etwa kommen von allen Seiten Gegner auf die </w:t>
-      </w:r>
-      <w:proofErr w:type="spellStart"/>
-      <w:proofErr w:type="gramStart"/>
-      <w:r>
-        <w:rPr>
-          <w:rFonts w:ascii="Arial" w:hAnsi="Arial" w:cs="Arial"/>
-          <w:color w:val="000000" w:themeColor="text1"/>
-        </w:rPr>
-        <w:t>Spieler:innen</w:t>
-      </w:r>
-      <w:proofErr w:type="spellEnd"/>
-      <w:proofErr w:type="gramEnd"/>
-      <w:r>
-        <w:rPr>
-          <w:rFonts w:ascii="Arial" w:hAnsi="Arial" w:cs="Arial"/>
-          <w:color w:val="000000" w:themeColor="text1"/>
-        </w:rPr>
-        <w:t xml:space="preserve"> zugelaufen, gegen die man sich verteidigen muss. Diese hinterlassen Erfahrungspunkte, wenn man sie besiegt. Nachdem man genug Erfahrungspunkte eingesammelt hat, erhält man ein Level-Up und kann eine von mehreren neuen Verbesserungen auswählen. Dieser Gameplay-Loop wird durch gelegentliche Boss-Gegner unterbrochen. Die Versuche spielen in einer von mehreren Arenas, manche sind unbegrenzt, die anderen haben verschiedene Barrieren.</w:t>
-      </w:r>
-      <w:r>
-        <w:rPr>
-          <w:rFonts w:ascii="Arial" w:hAnsi="Arial" w:cs="Arial"/>
-          <w:color w:val="000000" w:themeColor="text1"/>
-        </w:rPr>
-        <w:t xml:space="preserve"> Wie der Name impliziert ist es das Ziel des Spieles 20 Minuten lang zu überleben, danach hat man einen Versuch erfolgreich absolviert.</w:t>
-      </w:r>
-    </w:p>
-    <w:p>
-      <w:pPr>
-        <w:spacing w:line="360" w:lineRule="auto"/>
-        <w:jc w:val="both"/>
-        <w:rPr>
-          <w:rFonts w:ascii="Arial" w:hAnsi="Arial" w:cs="Arial"/>
-          <w:color w:val="000000" w:themeColor="text1"/>
-        </w:rPr>
-      </w:pPr>
-      <w:r>
-        <w:rPr>
-          <w:rFonts w:ascii="Arial" w:hAnsi="Arial" w:cs="Arial"/>
-          <w:color w:val="000000" w:themeColor="text1"/>
-        </w:rPr>
-        <w:t xml:space="preserve">Insbesondere das Angriff System ist sehr einzigartig in dem Genre, denn wie oben beschrieben greift man nicht automatisch an. Stattdessen muss man manuell auf die Gegner zielen und zum Schießen mit der Maus klicken. Wenn man das Magazin aufgebraucht hat oder aufhört zu schießen wird die Waffe automatisch nachgeladen, jedoch kann man dies nur unterbrechen, solange man übrige Munition hat. Eine weitere Restriktion liegt darin, dass man sich beim Schießen langsamer bewegt, als wenn man nicht schießt. Durch diese Einschränkungen wird eine weitere Ebene dem Spiel hinzugefügt, es geht nun nicht mehr nur größtenteils um effizientes Kiten der Gegner, sondern man muss seine Munition haushalten, sowie abschätzen wann man Schießen kann, beziehungsweise wann die Gegner zu nahe sind. Diese Restriktion wurde hinzugefügt, da für </w:t>
-      </w:r>
-      <w:proofErr w:type="spellStart"/>
-      <w:r>
-        <w:rPr>
-          <w:rFonts w:ascii="Arial" w:hAnsi="Arial" w:cs="Arial"/>
-          <w:color w:val="000000" w:themeColor="text1"/>
-        </w:rPr>
-        <w:t>flanne</w:t>
-      </w:r>
-      <w:proofErr w:type="spellEnd"/>
-      <w:r>
-        <w:rPr>
-          <w:rFonts w:ascii="Arial" w:hAnsi="Arial" w:cs="Arial"/>
-          <w:color w:val="000000" w:themeColor="text1"/>
-        </w:rPr>
-        <w:t xml:space="preserve"> ein automatisches Angriff-System die </w:t>
-      </w:r>
-      <w:proofErr w:type="spellStart"/>
-      <w:proofErr w:type="gramStart"/>
-      <w:r>
-        <w:rPr>
-          <w:rFonts w:ascii="Arial" w:hAnsi="Arial" w:cs="Arial"/>
-          <w:color w:val="000000" w:themeColor="text1"/>
-        </w:rPr>
-        <w:t>Spieler:innen</w:t>
-      </w:r>
-      <w:proofErr w:type="spellEnd"/>
-      <w:proofErr w:type="gramEnd"/>
-      <w:r>
-        <w:rPr>
-          <w:rFonts w:ascii="Arial" w:hAnsi="Arial" w:cs="Arial"/>
-          <w:color w:val="000000" w:themeColor="text1"/>
-        </w:rPr>
-        <w:t xml:space="preserve"> nicht aktiv genug involviert </w:t>
+        <w:t>betätig</w:t>
+      </w:r>
+      <w:r>
+        <w:rPr>
+          <w:rFonts w:ascii="Arial" w:hAnsi="Arial" w:cs="Arial"/>
+          <w:color w:val="000000" w:themeColor="text1"/>
+        </w:rPr>
+        <w:t>en</w:t>
+      </w:r>
+      <w:r>
+        <w:rPr>
+          <w:rFonts w:ascii="Arial" w:hAnsi="Arial" w:cs="Arial"/>
+          <w:color w:val="000000" w:themeColor="text1"/>
+        </w:rPr>
+        <w:t>. Die restlichen Grundmechaniken sind sehr ähnlich wie in herkömmlichen Spielen des Genres. So etwa kommen von allen Seiten Gegner auf die Spieler:innen zugelaufen, gegen die man sich verteidigen muss. Diese hinterlassen Erfahrungspunkte, wenn man sie besiegt. Nachdem man genug Erfahrungspunkte eingesammelt hat, erhält man ein Level-Up und kann eine von mehreren neuen Verbesserungen auswählen. Dieser Gameplay-Loop wird durch gelegentliche Boss-Gegner unterbrochen. Die Versuche spielen in einer von mehreren Aren</w:t>
+      </w:r>
+      <w:r>
+        <w:rPr>
+          <w:rFonts w:ascii="Arial" w:hAnsi="Arial" w:cs="Arial"/>
+          <w:color w:val="000000" w:themeColor="text1"/>
+        </w:rPr>
+        <w:t>en</w:t>
+      </w:r>
+      <w:r>
+        <w:rPr>
+          <w:rFonts w:ascii="Arial" w:hAnsi="Arial" w:cs="Arial"/>
+          <w:color w:val="000000" w:themeColor="text1"/>
+        </w:rPr>
+        <w:t>, manche sind unbegrenzt, die anderen haben verschiedene Barrieren.</w:t>
+      </w:r>
+      <w:r>
+        <w:rPr>
+          <w:rFonts w:ascii="Arial" w:hAnsi="Arial" w:cs="Arial"/>
+          <w:color w:val="000000" w:themeColor="text1"/>
+        </w:rPr>
+        <w:t xml:space="preserve"> Wie der Name impliziert</w:t>
+      </w:r>
+      <w:r>
+        <w:rPr>
+          <w:rFonts w:ascii="Arial" w:hAnsi="Arial" w:cs="Arial"/>
+          <w:color w:val="000000" w:themeColor="text1"/>
+        </w:rPr>
+        <w:t>,</w:t>
+      </w:r>
+      <w:r>
+        <w:rPr>
+          <w:rFonts w:ascii="Arial" w:hAnsi="Arial" w:cs="Arial"/>
+          <w:color w:val="000000" w:themeColor="text1"/>
+        </w:rPr>
+        <w:t xml:space="preserve"> ist es das Ziel des Spieles 20 Minuten lang zu überleben, danach hat man einen Versuch erfolgreich absolviert.</w:t>
+      </w:r>
+    </w:p>
+    <w:p>
+      <w:pPr>
+        <w:spacing w:line="360" w:lineRule="auto"/>
+        <w:jc w:val="both"/>
+        <w:rPr>
+          <w:rFonts w:ascii="Arial" w:hAnsi="Arial" w:cs="Arial"/>
+          <w:color w:val="000000" w:themeColor="text1"/>
+        </w:rPr>
+      </w:pPr>
+      <w:r>
+        <w:rPr>
+          <w:rFonts w:ascii="Arial" w:hAnsi="Arial" w:cs="Arial"/>
+          <w:color w:val="000000" w:themeColor="text1"/>
+        </w:rPr>
+        <w:t>Insbesondere das Angriff System ist sehr einzigartig in dem Genre, denn wie oben beschrieben greift man nicht automatisch an. Stattdessen muss man manuell auf die Gegner zielen und zum Schießen mit der Maus klicken. Wenn man das Magazin aufgebraucht hat oder aufhört zu schießen</w:t>
+      </w:r>
+      <w:r>
+        <w:rPr>
+          <w:rFonts w:ascii="Arial" w:hAnsi="Arial" w:cs="Arial"/>
+          <w:color w:val="000000" w:themeColor="text1"/>
+        </w:rPr>
+        <w:t>,</w:t>
+      </w:r>
+      <w:r>
+        <w:rPr>
+          <w:rFonts w:ascii="Arial" w:hAnsi="Arial" w:cs="Arial"/>
+          <w:color w:val="000000" w:themeColor="text1"/>
+        </w:rPr>
+        <w:t xml:space="preserve"> wird die Waffe automatisch nachgeladen</w:t>
+      </w:r>
+      <w:r>
+        <w:rPr>
+          <w:rFonts w:ascii="Arial" w:hAnsi="Arial" w:cs="Arial"/>
+          <w:color w:val="000000" w:themeColor="text1"/>
+        </w:rPr>
+        <w:t>.</w:t>
+      </w:r>
+      <w:r>
+        <w:rPr>
+          <w:rFonts w:ascii="Arial" w:hAnsi="Arial" w:cs="Arial"/>
+          <w:color w:val="000000" w:themeColor="text1"/>
+        </w:rPr>
+        <w:t xml:space="preserve"> </w:t>
+      </w:r>
+      <w:r>
+        <w:rPr>
+          <w:rFonts w:ascii="Arial" w:hAnsi="Arial" w:cs="Arial"/>
+          <w:color w:val="000000" w:themeColor="text1"/>
+        </w:rPr>
+        <w:t xml:space="preserve">Dies </w:t>
+      </w:r>
+      <w:r>
+        <w:rPr>
+          <w:rFonts w:ascii="Arial" w:hAnsi="Arial" w:cs="Arial"/>
+          <w:color w:val="000000" w:themeColor="text1"/>
+        </w:rPr>
+        <w:t xml:space="preserve">kann man nur unterbrechen, solange man übrige Munition hat. Eine weitere Restriktion liegt darin, dass man sich beim Schießen langsamer bewegt, als wenn man nicht schießt. Durch diese Einschränkungen wird eine weitere Ebene dem Spiel hinzugefügt, es geht nun nicht mehr nur größtenteils um effizientes Kiten der Gegner, sondern man muss seine Munition haushalten, sowie abschätzen wann man Schießen kann, beziehungsweise wann die Gegner zu nahe sind. Diese Restriktion wurde hinzugefügt, da für flanne ein automatisches Angriff-System die Spieler:innen nicht aktiv genug involviert </w:t>
       </w:r>
       <w:sdt>
         <w:sdtPr>
@@ -6254,47 +5872,21 @@
           <w:rFonts w:ascii="Arial" w:hAnsi="Arial" w:cs="Arial"/>
           <w:color w:val="000000" w:themeColor="text1"/>
         </w:rPr>
-        <w:t>Eine weitere Innovation liegt in dem Upgrade System, dadurch dass die meisten Items nicht nur die Werte des Charakters verändern, ist es nicht sinnvoll diese mehrfach aufzusammeln. Daher sind alle Verbesserungen einzigartig in einem Versuch</w:t>
-      </w:r>
-    </w:p>
-    <w:p>
-      <w:pPr>
-        <w:spacing w:line="360" w:lineRule="auto"/>
-        <w:jc w:val="both"/>
-        <w:rPr>
-          <w:rFonts w:ascii="Arial" w:hAnsi="Arial" w:cs="Arial"/>
-          <w:color w:val="000000" w:themeColor="text1"/>
-        </w:rPr>
-      </w:pPr>
-      <w:r>
-        <w:rPr>
-          <w:rFonts w:ascii="Arial" w:hAnsi="Arial" w:cs="Arial"/>
-          <w:color w:val="000000" w:themeColor="text1"/>
-        </w:rPr>
-        <w:t>Eine weitere Innovation liegt in dem Upgrade System</w:t>
-      </w:r>
-      <w:r>
-        <w:rPr>
-          <w:rFonts w:ascii="Arial" w:hAnsi="Arial" w:cs="Arial"/>
-          <w:color w:val="000000" w:themeColor="text1"/>
-        </w:rPr>
-        <w:t xml:space="preserve">, denn die auswählbaren Items verändern nicht nur die Werte des Charakters, sondern haben oft vielschichtige und komplexe Effekte. Des Weiteren sind diese Items nur einmalig einsammelbar und dementsprechend nicht </w:t>
-      </w:r>
-      <w:proofErr w:type="spellStart"/>
-      <w:r>
-        <w:rPr>
-          <w:rFonts w:ascii="Arial" w:hAnsi="Arial" w:cs="Arial"/>
-          <w:color w:val="000000" w:themeColor="text1"/>
-        </w:rPr>
-        <w:t>stackable</w:t>
-      </w:r>
-      <w:proofErr w:type="spellEnd"/>
-      <w:r>
-        <w:rPr>
-          <w:rFonts w:ascii="Arial" w:hAnsi="Arial" w:cs="Arial"/>
-          <w:color w:val="000000" w:themeColor="text1"/>
-        </w:rPr>
-        <w:t xml:space="preserve"> (dt. stapelbar), das heißt, dass sich die Effekte nicht addieren oder verstärken, wenn man mehrmals das gleiche Item einsammeln würde. U</w:t>
+        <w:t>Eine weitere Innovation liegt in dem Upgrade System, denn die auswählbaren Items verändern nicht nur die Werte des Charakters, sondern haben oft vielschichtige und komplexe Effekte. Des Weiteren sind diese Items nur einmalig einsammelbar und dementsprechend nicht stackable (dt. stapelbar</w:t>
+      </w:r>
+      <w:r>
+        <w:rPr>
+          <w:rFonts w:ascii="Arial" w:hAnsi="Arial" w:cs="Arial"/>
+          <w:color w:val="000000" w:themeColor="text1"/>
+        </w:rPr>
+        <w:t>, akkumulierbar</w:t>
+      </w:r>
+      <w:r>
+        <w:rPr>
+          <w:rFonts w:ascii="Arial" w:hAnsi="Arial" w:cs="Arial"/>
+          <w:color w:val="000000" w:themeColor="text1"/>
+        </w:rPr>
+        <w:t>), das heißt, dass sich die Effekte nicht addieren oder verstärken, wenn man mehrmals das gleiche Item einsammeln würde. U</w:t>
       </w:r>
       <w:r>
         <w:rPr>
@@ -6322,42 +5914,8 @@
           <w:rFonts w:ascii="Arial" w:hAnsi="Arial" w:cs="Arial"/>
           <w:color w:val="000000" w:themeColor="text1"/>
         </w:rPr>
-        <w:t xml:space="preserve"> verwandte Items frei. Beispielsweise gibt es ein Item, mit dem man Gegner verbrennen kann. Sobald man dieses erhalten hat, kann ein anderes Item, das die </w:t>
-      </w:r>
-      <w:proofErr w:type="spellStart"/>
-      <w:proofErr w:type="gramStart"/>
-      <w:r>
-        <w:rPr>
-          <w:rFonts w:ascii="Arial" w:hAnsi="Arial" w:cs="Arial"/>
-          <w:color w:val="000000" w:themeColor="text1"/>
-        </w:rPr>
-        <w:t>Spieler:innen</w:t>
-      </w:r>
-      <w:proofErr w:type="spellEnd"/>
-      <w:proofErr w:type="gramEnd"/>
-      <w:r>
-        <w:rPr>
-          <w:rFonts w:ascii="Arial" w:hAnsi="Arial" w:cs="Arial"/>
-          <w:color w:val="000000" w:themeColor="text1"/>
-        </w:rPr>
-        <w:t xml:space="preserve"> heilt wenn man genug Gegner verbrannt hat bei einem Level-Up erscheinen. Dadurch sind die einzelnen Items deutlich einzigartiger verglichen mit anderen Survivor-Likes, jedoch ist es auch schwieriger starke Item Kombinationen aufzubauen, da einige Kombinationen erst im Laufe eines Versuches freigeschaltet werden müssen.</w:t>
-      </w:r>
-      <w:r>
-        <w:rPr>
-          <w:rFonts w:ascii="Arial" w:hAnsi="Arial" w:cs="Arial"/>
-          <w:color w:val="000000" w:themeColor="text1"/>
-        </w:rPr>
-        <w:t xml:space="preserve"> Um manche Combos zu fördern und zusätzliche Vorteile zu vergeben gibt es sogenannte </w:t>
-      </w:r>
-      <w:proofErr w:type="spellStart"/>
-      <w:r>
-        <w:rPr>
-          <w:rFonts w:ascii="Arial" w:hAnsi="Arial" w:cs="Arial"/>
-          <w:color w:val="000000" w:themeColor="text1"/>
-        </w:rPr>
-        <w:t>Synergies</w:t>
-      </w:r>
-      <w:proofErr w:type="spellEnd"/>
+        <w:t xml:space="preserve"> verwandte Items frei. Beispielsweise gibt es ein Item, mit dem man Gegner verbrennen kann. Sobald man dieses erhalten hat, kann ein anderes Item, das die Spieler:innen heilt wenn man genug Gegner verbrannt hat bei einem Level-Up erscheinen. Dadurch sind die einzelnen Items deutlich einzigartiger verglichen mit anderen Survivor-Likes, jedoch ist es auch schwieriger starke Item Kombinationen aufzubauen, da einige Kombinationen erst im Laufe eines Versuches freigeschaltet werden müssen.</w:t>
+      </w:r>
       <w:r>
         <w:rPr>
           <w:rFonts w:ascii="Arial" w:hAnsi="Arial" w:cs="Arial"/>
@@ -6365,29 +5923,30 @@
         </w:rPr>
         <w:t xml:space="preserve"> </w:t>
       </w:r>
+    </w:p>
+    <w:p>
+      <w:pPr>
+        <w:spacing w:line="360" w:lineRule="auto"/>
+        <w:jc w:val="both"/>
+        <w:rPr>
+          <w:rFonts w:ascii="Arial" w:hAnsi="Arial" w:cs="Arial"/>
+          <w:color w:val="000000" w:themeColor="text1"/>
+        </w:rPr>
+      </w:pPr>
+      <w:r>
+        <w:rPr>
+          <w:rFonts w:ascii="Arial" w:hAnsi="Arial" w:cs="Arial"/>
+          <w:color w:val="000000" w:themeColor="text1"/>
+        </w:rPr>
+        <w:t xml:space="preserve">Um manche Combos zu fördern und zusätzliche Vorteile zu vergeben gibt es sogenannte Synergies die in dem Item-Pool hinzugefügt werden, wenn man entsprechende zweier oder dreier Pärchen an Items ausgewählt hat. Diese variieren in Einzigartigkeit </w:t>
+      </w:r>
       <w:r>
         <w:rPr>
           <w:rFonts w:ascii="Arial" w:hAnsi="Arial" w:cs="Arial"/>
           <w:color w:val="000000" w:themeColor="text1"/>
         </w:rPr>
         <w:lastRenderedPageBreak/>
-        <w:t xml:space="preserve">die in dem Item-Pool hinzugefügt werden, wenn man entsprechende zweier oder dreier Pärchen an Items ausgewählt hat. Diese variieren in Einzigartigkeit und Einfluss auf das Spiel sehr, dadurch werden auch untypische Kombinationen gefördert. Ähnliche System gibt es auch in vielen anderen Survivor-Like Spielen, beispielsweise die </w:t>
-      </w:r>
-      <w:proofErr w:type="spellStart"/>
-      <w:r>
-        <w:rPr>
-          <w:rFonts w:ascii="Arial" w:hAnsi="Arial" w:cs="Arial"/>
-          <w:color w:val="000000" w:themeColor="text1"/>
-        </w:rPr>
-        <w:t>Evolutios</w:t>
-      </w:r>
-      <w:proofErr w:type="spellEnd"/>
-      <w:r>
-        <w:rPr>
-          <w:rFonts w:ascii="Arial" w:hAnsi="Arial" w:cs="Arial"/>
-          <w:color w:val="000000" w:themeColor="text1"/>
-        </w:rPr>
-        <w:t xml:space="preserve"> in Vampire Survivors.</w:t>
+        <w:t>und Einfluss auf das Spiel sehr, dadurch werden auch untypische Kombinationen gefördert. Ähnliche System gibt es auch in vielen anderen Survivor-Like Spielen, beispielsweise die Evolutios in Vampire Survivors.</w:t>
       </w:r>
     </w:p>
     <w:p>
@@ -6456,21 +6015,7 @@
           <w:rFonts w:ascii="Arial" w:hAnsi="Arial" w:cs="Arial"/>
           <w:color w:val="000000" w:themeColor="text1"/>
         </w:rPr>
-        <w:t xml:space="preserve"> als </w:t>
-      </w:r>
-      <w:r>
-        <w:rPr>
-          <w:rFonts w:ascii="Arial" w:hAnsi="Arial" w:cs="Arial"/>
-          <w:color w:val="000000" w:themeColor="text1"/>
-        </w:rPr>
-        <w:t>Playstyle und Persönlichkeit</w:t>
-      </w:r>
-      <w:r>
-        <w:rPr>
-          <w:rFonts w:ascii="Arial" w:hAnsi="Arial" w:cs="Arial"/>
-          <w:color w:val="000000" w:themeColor="text1"/>
-        </w:rPr>
-        <w:t xml:space="preserve">s-Entscheidung einordbar mit langfristigen Aspekten </w:t>
+        <w:t xml:space="preserve"> als Playstyle und Persönlichkeits-Entscheidung einordbar mit langfristigen Aspekten </w:t>
       </w:r>
       <w:sdt>
         <w:sdtPr>
@@ -6532,19 +6077,88 @@
           <w:rFonts w:ascii="Arial" w:hAnsi="Arial" w:cs="Arial"/>
           <w:color w:val="000000" w:themeColor="text1"/>
         </w:rPr>
-        <w:t xml:space="preserve">Jedoch bietet sie nur eine einmalige Interaktionsmöglichkeit pro Versuch, wodurch der Wiederspielwert gesteigert wird, aber nicht die Aktivität der </w:t>
-      </w:r>
-      <w:proofErr w:type="spellStart"/>
-      <w:proofErr w:type="gramStart"/>
-      <w:r>
-        <w:rPr>
-          <w:rFonts w:ascii="Arial" w:hAnsi="Arial" w:cs="Arial"/>
-          <w:color w:val="000000" w:themeColor="text1"/>
-        </w:rPr>
-        <w:t>Spieler:innen</w:t>
-      </w:r>
-      <w:proofErr w:type="spellEnd"/>
-      <w:proofErr w:type="gramEnd"/>
+        <w:t xml:space="preserve">Jedoch bietet sie nur eine einmalige Interaktionsmöglichkeit pro Versuch, wodurch der Wiederspielwert gesteigert wird, aber nicht die Aktivität der Spieler:innen </w:t>
+      </w:r>
+      <w:r>
+        <w:rPr>
+          <w:rFonts w:ascii="Arial" w:hAnsi="Arial" w:cs="Arial"/>
+          <w:color w:val="000000" w:themeColor="text1"/>
+        </w:rPr>
+        <w:t>während eines Versuches.</w:t>
+      </w:r>
+    </w:p>
+    <w:p>
+      <w:pPr>
+        <w:spacing w:line="360" w:lineRule="auto"/>
+        <w:jc w:val="both"/>
+        <w:rPr>
+          <w:rFonts w:ascii="Arial" w:hAnsi="Arial" w:cs="Arial"/>
+          <w:color w:val="000000" w:themeColor="text1"/>
+        </w:rPr>
+      </w:pPr>
+      <w:r>
+        <w:rPr>
+          <w:rFonts w:ascii="Arial" w:hAnsi="Arial" w:cs="Arial"/>
+          <w:color w:val="000000" w:themeColor="text1"/>
+        </w:rPr>
+        <w:t>Im Laufe eines Versuch</w:t>
+      </w:r>
+      <w:r>
+        <w:rPr>
+          <w:rFonts w:ascii="Arial" w:hAnsi="Arial" w:cs="Arial"/>
+          <w:color w:val="000000" w:themeColor="text1"/>
+        </w:rPr>
+        <w:t>e</w:t>
+      </w:r>
+      <w:r>
+        <w:rPr>
+          <w:rFonts w:ascii="Arial" w:hAnsi="Arial" w:cs="Arial"/>
+          <w:color w:val="000000" w:themeColor="text1"/>
+        </w:rPr>
+        <w:t>s muss alle paar Sekunden entschieden werden, in welche Richtung man sich bewegen möchte.</w:t>
+      </w:r>
+      <w:r>
+        <w:rPr>
+          <w:rFonts w:ascii="Arial" w:hAnsi="Arial" w:cs="Arial"/>
+          <w:color w:val="000000" w:themeColor="text1"/>
+        </w:rPr>
+        <w:t xml:space="preserve"> Hier gibt es sowohl Ansätze von Risk versus</w:t>
+      </w:r>
+      <w:r>
+        <w:rPr>
+          <w:rFonts w:ascii="Arial" w:hAnsi="Arial" w:cs="Arial"/>
+          <w:color w:val="000000" w:themeColor="text1"/>
+        </w:rPr>
+        <w:t xml:space="preserve"> Reward aber auch </w:t>
+      </w:r>
+      <w:r>
+        <w:rPr>
+          <w:rFonts w:ascii="Arial" w:hAnsi="Arial" w:cs="Arial"/>
+          <w:color w:val="000000" w:themeColor="text1"/>
+        </w:rPr>
+        <w:t>l</w:t>
+      </w:r>
+      <w:r>
+        <w:rPr>
+          <w:rFonts w:ascii="Arial" w:hAnsi="Arial" w:cs="Arial"/>
+          <w:color w:val="000000" w:themeColor="text1"/>
+        </w:rPr>
+        <w:t>angfristi</w:t>
+      </w:r>
+      <w:r>
+        <w:rPr>
+          <w:rFonts w:ascii="Arial" w:hAnsi="Arial" w:cs="Arial"/>
+          <w:color w:val="000000" w:themeColor="text1"/>
+        </w:rPr>
+        <w:t>g</w:t>
+      </w:r>
+      <w:r>
+        <w:rPr>
+          <w:rFonts w:ascii="Arial" w:hAnsi="Arial" w:cs="Arial"/>
+          <w:color w:val="000000" w:themeColor="text1"/>
+        </w:rPr>
+        <w:t>e</w:t>
+      </w:r>
       <w:r>
         <w:rPr>
           <w:rFonts w:ascii="Arial" w:hAnsi="Arial" w:cs="Arial"/>
@@ -6557,91 +6171,7 @@
           <w:rFonts w:ascii="Arial" w:hAnsi="Arial" w:cs="Arial"/>
           <w:color w:val="000000" w:themeColor="text1"/>
         </w:rPr>
-        <w:t>während eines Versuches.</w:t>
-      </w:r>
-    </w:p>
-    <w:p>
-      <w:pPr>
-        <w:spacing w:line="360" w:lineRule="auto"/>
-        <w:jc w:val="both"/>
-        <w:rPr>
-          <w:rFonts w:ascii="Arial" w:hAnsi="Arial" w:cs="Arial"/>
-          <w:color w:val="000000" w:themeColor="text1"/>
-        </w:rPr>
-      </w:pPr>
-      <w:r>
-        <w:rPr>
-          <w:rFonts w:ascii="Arial" w:hAnsi="Arial" w:cs="Arial"/>
-          <w:color w:val="000000" w:themeColor="text1"/>
-        </w:rPr>
-        <w:t>Im Laufe eines Versuch</w:t>
-      </w:r>
-      <w:r>
-        <w:rPr>
-          <w:rFonts w:ascii="Arial" w:hAnsi="Arial" w:cs="Arial"/>
-          <w:color w:val="000000" w:themeColor="text1"/>
-        </w:rPr>
-        <w:t>e</w:t>
-      </w:r>
-      <w:r>
-        <w:rPr>
-          <w:rFonts w:ascii="Arial" w:hAnsi="Arial" w:cs="Arial"/>
-          <w:color w:val="000000" w:themeColor="text1"/>
-        </w:rPr>
-        <w:t>s muss alle paar Sekunden entschieden werden, in welche Richtung man sich bewegen möchte.</w:t>
-      </w:r>
-      <w:r>
-        <w:rPr>
-          <w:rFonts w:ascii="Arial" w:hAnsi="Arial" w:cs="Arial"/>
-          <w:color w:val="000000" w:themeColor="text1"/>
-        </w:rPr>
-        <w:t xml:space="preserve"> Hier gibt es sowohl Ansätze von Risk versus</w:t>
-      </w:r>
-      <w:r>
-        <w:rPr>
-          <w:rFonts w:ascii="Arial" w:hAnsi="Arial" w:cs="Arial"/>
-          <w:color w:val="000000" w:themeColor="text1"/>
-        </w:rPr>
-        <w:t xml:space="preserve"> </w:t>
-      </w:r>
-      <w:proofErr w:type="spellStart"/>
-      <w:r>
-        <w:rPr>
-          <w:rFonts w:ascii="Arial" w:hAnsi="Arial" w:cs="Arial"/>
-          <w:color w:val="000000" w:themeColor="text1"/>
-        </w:rPr>
-        <w:t>Reward</w:t>
-      </w:r>
-      <w:proofErr w:type="spellEnd"/>
-      <w:r>
-        <w:rPr>
-          <w:rFonts w:ascii="Arial" w:hAnsi="Arial" w:cs="Arial"/>
-          <w:color w:val="000000" w:themeColor="text1"/>
-        </w:rPr>
-        <w:t xml:space="preserve"> aber auch </w:t>
-      </w:r>
-      <w:proofErr w:type="gramStart"/>
-      <w:r>
-        <w:rPr>
-          <w:rFonts w:ascii="Arial" w:hAnsi="Arial" w:cs="Arial"/>
-          <w:color w:val="000000" w:themeColor="text1"/>
-        </w:rPr>
-        <w:t>Langfristi</w:t>
-      </w:r>
-      <w:r>
-        <w:rPr>
-          <w:rFonts w:ascii="Arial" w:hAnsi="Arial" w:cs="Arial"/>
-          <w:color w:val="000000" w:themeColor="text1"/>
-        </w:rPr>
-        <w:t>g</w:t>
-      </w:r>
-      <w:proofErr w:type="gramEnd"/>
-      <w:r>
-        <w:rPr>
-          <w:rFonts w:ascii="Arial" w:hAnsi="Arial" w:cs="Arial"/>
-          <w:color w:val="000000" w:themeColor="text1"/>
-        </w:rPr>
-        <w:t xml:space="preserve"> gegenüber Kurzfristig</w:t>
+        <w:t>gegenüber kurzfristigen Vorteilen</w:t>
       </w:r>
       <w:r>
         <w:rPr>
@@ -6703,23 +6233,7 @@
           <w:rFonts w:ascii="Arial" w:hAnsi="Arial" w:cs="Arial"/>
           <w:color w:val="000000" w:themeColor="text1"/>
         </w:rPr>
-        <w:t xml:space="preserve">. Risk versus </w:t>
-      </w:r>
-      <w:proofErr w:type="spellStart"/>
-      <w:r>
-        <w:rPr>
-          <w:rFonts w:ascii="Arial" w:hAnsi="Arial" w:cs="Arial"/>
-          <w:color w:val="000000" w:themeColor="text1"/>
-        </w:rPr>
-        <w:t>Reward</w:t>
-      </w:r>
-      <w:proofErr w:type="spellEnd"/>
-      <w:r>
-        <w:rPr>
-          <w:rFonts w:ascii="Arial" w:hAnsi="Arial" w:cs="Arial"/>
-          <w:color w:val="000000" w:themeColor="text1"/>
-        </w:rPr>
-        <w:t xml:space="preserve"> insofern, da man gezielt nah an Gegnergruppen herangehen kann, um schnell viele Erfahrungspunkte auf einmal zu erhalten, jedoch mit dem Risiko, dass man überrumpelt wird und </w:t>
+        <w:t xml:space="preserve">. Risk versus Reward insofern, da man gezielt nah an Gegnergruppen herangehen kann, um schnell viele Erfahrungspunkte auf einmal zu erhalten, jedoch mit dem Risiko, dass man überrumpelt wird und </w:t>
       </w:r>
       <w:r>
         <w:rPr>
@@ -6742,114 +6256,151 @@
         </w:rPr>
         <w:t>Auswirkungen nicht sehr signifikant.</w:t>
       </w:r>
-    </w:p>
-    <w:p>
-      <w:pPr>
-        <w:spacing w:line="360" w:lineRule="auto"/>
-        <w:jc w:val="both"/>
-        <w:rPr>
-          <w:rFonts w:ascii="Arial" w:hAnsi="Arial" w:cs="Arial"/>
-          <w:color w:val="000000" w:themeColor="text1"/>
-        </w:rPr>
-      </w:pPr>
-    </w:p>
-    <w:p>
-      <w:pPr>
-        <w:spacing w:line="360" w:lineRule="auto"/>
-        <w:jc w:val="both"/>
-        <w:rPr>
-          <w:rFonts w:ascii="Arial" w:hAnsi="Arial" w:cs="Arial"/>
-          <w:color w:val="000000" w:themeColor="text1"/>
-        </w:rPr>
-      </w:pPr>
-    </w:p>
-    <w:p>
-      <w:pPr>
-        <w:spacing w:line="360" w:lineRule="auto"/>
-        <w:jc w:val="both"/>
-        <w:rPr>
-          <w:rFonts w:ascii="Arial" w:hAnsi="Arial" w:cs="Arial"/>
-          <w:color w:val="000000" w:themeColor="text1"/>
-        </w:rPr>
-      </w:pPr>
-      <w:r>
-        <w:rPr>
-          <w:rFonts w:ascii="Arial" w:hAnsi="Arial" w:cs="Arial"/>
-          <w:color w:val="000000" w:themeColor="text1"/>
-        </w:rPr>
-        <w:t xml:space="preserve">1 Charakter + </w:t>
-      </w:r>
-      <w:proofErr w:type="spellStart"/>
-      <w:r>
-        <w:rPr>
-          <w:rFonts w:ascii="Arial" w:hAnsi="Arial" w:cs="Arial"/>
-          <w:color w:val="000000" w:themeColor="text1"/>
-        </w:rPr>
-        <w:t>waffe</w:t>
-      </w:r>
-      <w:proofErr w:type="spellEnd"/>
-    </w:p>
-    <w:p>
-      <w:pPr>
-        <w:spacing w:line="360" w:lineRule="auto"/>
-        <w:jc w:val="both"/>
-        <w:rPr>
-          <w:rFonts w:ascii="Arial" w:hAnsi="Arial" w:cs="Arial"/>
-          <w:color w:val="000000" w:themeColor="text1"/>
-        </w:rPr>
-      </w:pPr>
-      <w:r>
-        <w:rPr>
-          <w:rFonts w:ascii="Arial" w:hAnsi="Arial" w:cs="Arial"/>
-          <w:color w:val="000000" w:themeColor="text1"/>
-        </w:rPr>
-        <w:t xml:space="preserve">2 Movement </w:t>
-      </w:r>
-      <w:proofErr w:type="spellStart"/>
-      <w:r>
-        <w:rPr>
-          <w:rFonts w:ascii="Arial" w:hAnsi="Arial" w:cs="Arial"/>
-          <w:color w:val="000000" w:themeColor="text1"/>
-        </w:rPr>
-        <w:t>entscheidung</w:t>
-      </w:r>
-      <w:proofErr w:type="spellEnd"/>
-    </w:p>
-    <w:p>
-      <w:pPr>
-        <w:spacing w:line="360" w:lineRule="auto"/>
-        <w:jc w:val="both"/>
-        <w:rPr>
-          <w:rFonts w:ascii="Arial" w:hAnsi="Arial" w:cs="Arial"/>
-          <w:color w:val="000000" w:themeColor="text1"/>
-        </w:rPr>
-      </w:pPr>
-      <w:r>
-        <w:rPr>
-          <w:rFonts w:ascii="Arial" w:hAnsi="Arial" w:cs="Arial"/>
-          <w:color w:val="000000" w:themeColor="text1"/>
-        </w:rPr>
-        <w:t>3 Shooting</w:t>
-      </w:r>
-    </w:p>
-    <w:p>
-      <w:pPr>
-        <w:spacing w:line="360" w:lineRule="auto"/>
-        <w:jc w:val="both"/>
-        <w:rPr>
-          <w:rFonts w:ascii="Arial" w:hAnsi="Arial" w:cs="Arial"/>
-          <w:color w:val="000000" w:themeColor="text1"/>
-        </w:rPr>
-      </w:pPr>
-      <w:r>
-        <w:rPr>
-          <w:rFonts w:ascii="Arial" w:hAnsi="Arial" w:cs="Arial"/>
-          <w:color w:val="000000" w:themeColor="text1"/>
-        </w:rPr>
-        <w:t>4 Items</w:t>
+      <w:r>
+        <w:rPr>
+          <w:rFonts w:ascii="Arial" w:hAnsi="Arial" w:cs="Arial"/>
+          <w:color w:val="000000" w:themeColor="text1"/>
+        </w:rPr>
+        <w:t xml:space="preserve"> Direkt damit verbunden ist die Entscheidung, ob man schießen möchte oder lieber nicht, da dies die Laufgeschwindigkeit des Charakters beeinflusst. Das heißt man muss abwägen, ob man einen größeren Vorteil erhält, wenn man wegläuft und kurzfristig dem Problem aus dem Weg geht oder Gegner bekämpft und mehr Erfahrung erhält so wie potenziellen Schaden präventiv verhindert, jedoch geht man dabei das Risiko ein zu langsam zu sein und Schaden zu erhalten. Diese Entscheidung hat ähnlich wie das Bewegen des Charakters eine hohe Frequenz und man muss sie mehrmals pro Minute treffen, jedoch sind die Auswirkungen langfristig betrachtet nicht sehr signifikant.</w:t>
+      </w:r>
+    </w:p>
+    <w:p>
+      <w:pPr>
+        <w:spacing w:line="360" w:lineRule="auto"/>
+        <w:jc w:val="both"/>
+        <w:rPr>
+          <w:rFonts w:ascii="Arial" w:hAnsi="Arial" w:cs="Arial"/>
+          <w:color w:val="000000" w:themeColor="text1"/>
+        </w:rPr>
+      </w:pPr>
+      <w:r>
+        <w:rPr>
+          <w:rFonts w:ascii="Arial" w:hAnsi="Arial" w:cs="Arial"/>
+          <w:color w:val="000000" w:themeColor="text1"/>
+        </w:rPr>
+        <w:t xml:space="preserve">Die letzte Interaktionsmöglichkeit innerhalb eines Versuches liegt in der Item Auswahl bei einem Level-Up. </w:t>
+      </w:r>
+      <w:r>
+        <w:rPr>
+          <w:rFonts w:ascii="Arial" w:hAnsi="Arial" w:cs="Arial"/>
+          <w:color w:val="000000" w:themeColor="text1"/>
+        </w:rPr>
+        <w:t xml:space="preserve">Hier gibt es stellenweise Aspekte von langfristigen gegenüber </w:t>
+      </w:r>
+      <w:r>
+        <w:rPr>
+          <w:rFonts w:ascii="Arial" w:hAnsi="Arial" w:cs="Arial"/>
+          <w:color w:val="000000" w:themeColor="text1"/>
+        </w:rPr>
+        <w:lastRenderedPageBreak/>
+        <w:t xml:space="preserve">kurzfristigen Entscheidung, aber insbesondere Playstyle Entscheidungen </w:t>
+      </w:r>
+      <w:sdt>
+        <w:sdtPr>
+          <w:rPr>
+            <w:rFonts w:ascii="Arial" w:hAnsi="Arial" w:cs="Arial"/>
+            <w:color w:val="000000" w:themeColor="text1"/>
+          </w:rPr>
+          <w:id w:val="-1254731856"/>
+          <w:citation/>
+        </w:sdtPr>
+        <w:sdtContent>
+          <w:r>
+            <w:rPr>
+              <w:rFonts w:ascii="Arial" w:hAnsi="Arial" w:cs="Arial"/>
+              <w:color w:val="000000" w:themeColor="text1"/>
+            </w:rPr>
+            <w:fldChar w:fldCharType="begin"/>
+          </w:r>
+          <w:r>
+            <w:rPr>
+              <w:rFonts w:ascii="Arial" w:hAnsi="Arial" w:cs="Arial"/>
+              <w:color w:val="000000" w:themeColor="text1"/>
+            </w:rPr>
+            <w:instrText xml:space="preserve"> CITATION Mei24 \l 1031 </w:instrText>
+          </w:r>
+          <w:r>
+            <w:rPr>
+              <w:rFonts w:ascii="Arial" w:hAnsi="Arial" w:cs="Arial"/>
+              <w:color w:val="000000" w:themeColor="text1"/>
+            </w:rPr>
+            <w:fldChar w:fldCharType="separate"/>
+          </w:r>
+          <w:r>
+            <w:rPr>
+              <w:rFonts w:ascii="Arial" w:hAnsi="Arial" w:cs="Arial"/>
+              <w:noProof/>
+              <w:color w:val="000000" w:themeColor="text1"/>
+            </w:rPr>
+            <w:t>(Meier, 2024)</w:t>
+          </w:r>
+          <w:r>
+            <w:rPr>
+              <w:rFonts w:ascii="Arial" w:hAnsi="Arial" w:cs="Arial"/>
+              <w:color w:val="000000" w:themeColor="text1"/>
+            </w:rPr>
+            <w:fldChar w:fldCharType="end"/>
+          </w:r>
+        </w:sdtContent>
+      </w:sdt>
+      <w:r>
+        <w:rPr>
+          <w:rFonts w:ascii="Arial" w:hAnsi="Arial" w:cs="Arial"/>
+          <w:color w:val="000000" w:themeColor="text1"/>
+        </w:rPr>
+        <w:t xml:space="preserve">. </w:t>
+      </w:r>
+      <w:r>
+        <w:rPr>
+          <w:rFonts w:ascii="Arial" w:hAnsi="Arial" w:cs="Arial"/>
+          <w:color w:val="000000" w:themeColor="text1"/>
+        </w:rPr>
+        <w:t xml:space="preserve">Da die ausgewählten Items nicht verfallen, sondern sich ansammeln haben frühe Entscheidungen </w:t>
+      </w:r>
+      <w:r>
+        <w:rPr>
+          <w:rFonts w:ascii="Arial" w:hAnsi="Arial" w:cs="Arial"/>
+          <w:color w:val="000000" w:themeColor="text1"/>
+        </w:rPr>
+        <w:t>große Auswirkungen auf den Rest des Versuches. Zusätzlich schaltet man durch das Auswählen von Items weitere frei, wodurch jede Entscheidung die weiteren Optionen eines Versuches stark beeinflussen. Des Weiteren gibt es einige Items, die einen direkten Vorteil geben (bspw. Gibt es ein Item, das die Spieler:innen um 1 Leben heilt), jedoch gibt es deutlich mehr mit einem langfristigen Vorteil (bspw. Eine Schadenserhöhung). Daher kann man stellenweise sich entscheiden lieber langfristig zu investieren oder kurzfristig sich zu heilen. Im Laufe eines Versuches erhält man zwischen 35 und 45 Level-Ups, dementsprechend muss man die Auswahl eines Items etwa alle 30 Sekunden treffen. Durch die Kombinationsmöglichkeiten der Items, so wie ihrer langfristigen Auswirkung, hat diese Entscheidung einen sehr starken Einfluss auf das Spiel und sind die primäre Interaktionsmöglichkeit mit dem Spiel. Durch eine hohe Anzahl an Items so wie eine zufällige Auswahl wird der Wiederspielwert gehoben.</w:t>
+      </w:r>
+    </w:p>
+    <w:p>
+      <w:pPr>
+        <w:spacing w:line="360" w:lineRule="auto"/>
+        <w:jc w:val="both"/>
+        <w:rPr>
+          <w:rFonts w:ascii="Arial" w:hAnsi="Arial" w:cs="Arial"/>
+          <w:color w:val="000000" w:themeColor="text1"/>
+        </w:rPr>
+      </w:pPr>
+    </w:p>
+    <w:p>
+      <w:pPr>
+        <w:spacing w:line="360" w:lineRule="auto"/>
+        <w:jc w:val="both"/>
+        <w:rPr>
+          <w:rFonts w:ascii="Arial" w:hAnsi="Arial" w:cs="Arial"/>
+          <w:color w:val="000000" w:themeColor="text1"/>
+        </w:rPr>
+      </w:pPr>
+      <w:r>
+        <w:rPr>
+          <w:rFonts w:ascii="Arial" w:hAnsi="Arial" w:cs="Arial"/>
+          <w:color w:val="000000" w:themeColor="text1"/>
+        </w:rPr>
+        <w:t xml:space="preserve">Zusammenfassend lässt sich sagen, dass </w:t>
+      </w:r>
+      <w:r>
+        <w:rPr>
+          <w:rFonts w:ascii="Arial" w:hAnsi="Arial" w:cs="Arial"/>
+          <w:color w:val="000000" w:themeColor="text1"/>
+        </w:rPr>
+        <w:t>man in 20 Minutes till Dawn als erstes eine sehr einflussreiche Entscheidung in der Auswahl des Charakters und der Waffe treffen muss. Im Laufe eines Versuches muss man dann alle paar Sekunden durch Bewegung und Schießen kleine Entscheidungen treffen, deren Auswirkungen sind tendenziell kurzfristig und nicht sehr einzigartig. Dies wird etwa alle 30 Sekunden durch eine sehr einflussreiche Entscheidung der Item Auswahlunterbrochen. Diese Entscheidung ist das Hauptelement des Core-Gameplay-Loop von 20 Minutes till Dawn.</w:t>
       </w:r>
     </w:p>
     <w:p/>
+    <w:p/>
     <w:p>
       <w:pPr>
         <w:pStyle w:val="berschrift1"/>
@@ -6981,25 +6532,65 @@
           <w:sz w:val="36"/>
           <w:szCs w:val="36"/>
         </w:rPr>
-        <w:t>Analyse von Beispielen</w:t>
-      </w:r>
-    </w:p>
-    <w:p>
-      <w:pPr>
-        <w:jc w:val="both"/>
-      </w:pPr>
-    </w:p>
-    <w:p>
-      <w:pPr>
-        <w:jc w:val="both"/>
-      </w:pPr>
-      <w:r>
-        <w:rPr>
-          <w:rFonts w:ascii="Arial" w:hAnsi="Arial" w:cs="Arial"/>
-          <w:color w:val="000000" w:themeColor="text1"/>
-          <w:sz w:val="36"/>
-          <w:szCs w:val="36"/>
-        </w:rPr>
+        <w:t>Reduktion in den</w:t>
+      </w:r>
+      <w:r>
+        <w:rPr>
+          <w:rFonts w:ascii="Arial" w:hAnsi="Arial" w:cs="Arial"/>
+          <w:color w:val="000000" w:themeColor="text1"/>
+          <w:sz w:val="36"/>
+          <w:szCs w:val="36"/>
+        </w:rPr>
+        <w:t xml:space="preserve"> Beispielen</w:t>
+      </w:r>
+    </w:p>
+    <w:p>
+      <w:pPr>
+        <w:jc w:val="both"/>
+      </w:pPr>
+    </w:p>
+    <w:p>
+      <w:pPr>
+        <w:jc w:val="both"/>
+      </w:pPr>
+    </w:p>
+    <w:p>
+      <w:pPr>
+        <w:jc w:val="both"/>
+      </w:pPr>
+    </w:p>
+    <w:p>
+      <w:pPr>
+        <w:jc w:val="both"/>
+      </w:pPr>
+    </w:p>
+    <w:p>
+      <w:pPr>
+        <w:jc w:val="both"/>
+      </w:pPr>
+    </w:p>
+    <w:p>
+      <w:pPr>
+        <w:jc w:val="both"/>
+      </w:pPr>
+    </w:p>
+    <w:p>
+      <w:pPr>
+        <w:jc w:val="both"/>
+      </w:pPr>
+    </w:p>
+    <w:p>
+      <w:pPr>
+        <w:jc w:val="both"/>
+      </w:pPr>
+      <w:r>
+        <w:rPr>
+          <w:rFonts w:ascii="Arial" w:hAnsi="Arial" w:cs="Arial"/>
+          <w:color w:val="000000" w:themeColor="text1"/>
+          <w:sz w:val="36"/>
+          <w:szCs w:val="36"/>
+        </w:rPr>
+        <w:lastRenderedPageBreak/>
         <w:t>4</w:t>
       </w:r>
       <w:r>

</xml_diff>

<commit_message>
started evoliuton of mainstream
</commit_message>
<xml_diff>
--- a/first_draft.docx
+++ b/first_draft.docx
@@ -85,8 +85,21 @@
           <w:sz w:val="44"/>
           <w:szCs w:val="44"/>
         </w:rPr>
-        <w:t>Survivor-Like und Autobattler</w:t>
-      </w:r>
+        <w:t xml:space="preserve">Survivor-Like und </w:t>
+      </w:r>
+      <w:proofErr w:type="spellStart"/>
+      <w:r>
+        <w:rPr>
+          <w:rFonts w:ascii="Arial" w:hAnsi="Arial" w:cs="Arial"/>
+          <w:b/>
+          <w:bCs/>
+          <w:color w:val="000000" w:themeColor="text1"/>
+          <w:sz w:val="44"/>
+          <w:szCs w:val="44"/>
+        </w:rPr>
+        <w:t>Autobattler</w:t>
+      </w:r>
+      <w:proofErr w:type="spellEnd"/>
     </w:p>
     <w:p>
       <w:pPr>
@@ -2333,7 +2346,15 @@
           <w:rFonts w:ascii="Arial" w:hAnsi="Arial" w:cs="Arial"/>
           <w:color w:val="000000" w:themeColor="text1"/>
         </w:rPr>
-        <w:t xml:space="preserve"> Ta</w:t>
+        <w:t xml:space="preserve"> </w:t>
+      </w:r>
+      <w:proofErr w:type="spellStart"/>
+      <w:r>
+        <w:rPr>
+          <w:rFonts w:ascii="Arial" w:hAnsi="Arial" w:cs="Arial"/>
+          <w:color w:val="000000" w:themeColor="text1"/>
+        </w:rPr>
+        <w:t>Ta</w:t>
       </w:r>
       <w:r>
         <w:rPr>
@@ -2342,6 +2363,7 @@
         </w:rPr>
         <w:t>c</w:t>
       </w:r>
+      <w:proofErr w:type="spellEnd"/>
       <w:r>
         <w:rPr>
           <w:rFonts w:ascii="Arial" w:hAnsi="Arial" w:cs="Arial"/>
@@ -2382,7 +2404,15 @@
           <w:rFonts w:ascii="Arial" w:hAnsi="Arial" w:cs="Arial"/>
           <w:color w:val="000000" w:themeColor="text1"/>
         </w:rPr>
-        <w:t xml:space="preserve"> Ta</w:t>
+        <w:t xml:space="preserve"> </w:t>
+      </w:r>
+      <w:proofErr w:type="spellStart"/>
+      <w:r>
+        <w:rPr>
+          <w:rFonts w:ascii="Arial" w:hAnsi="Arial" w:cs="Arial"/>
+          <w:color w:val="000000" w:themeColor="text1"/>
+        </w:rPr>
+        <w:t>Ta</w:t>
       </w:r>
       <w:r>
         <w:rPr>
@@ -2391,6 +2421,7 @@
         </w:rPr>
         <w:t>c</w:t>
       </w:r>
+      <w:proofErr w:type="spellEnd"/>
       <w:r>
         <w:rPr>
           <w:rFonts w:ascii="Arial" w:hAnsi="Arial" w:cs="Arial"/>
@@ -3021,7 +3052,55 @@
           <w:rFonts w:ascii="Arial" w:hAnsi="Arial" w:cs="Arial"/>
           <w:color w:val="000000" w:themeColor="text1"/>
         </w:rPr>
-        <w:t>So etwa ist What Remains of Edith Finch</w:t>
+        <w:t xml:space="preserve">So etwa ist </w:t>
+      </w:r>
+      <w:proofErr w:type="spellStart"/>
+      <w:r>
+        <w:rPr>
+          <w:rFonts w:ascii="Arial" w:hAnsi="Arial" w:cs="Arial"/>
+          <w:color w:val="000000" w:themeColor="text1"/>
+        </w:rPr>
+        <w:t>What</w:t>
+      </w:r>
+      <w:proofErr w:type="spellEnd"/>
+      <w:r>
+        <w:rPr>
+          <w:rFonts w:ascii="Arial" w:hAnsi="Arial" w:cs="Arial"/>
+          <w:color w:val="000000" w:themeColor="text1"/>
+        </w:rPr>
+        <w:t xml:space="preserve"> </w:t>
+      </w:r>
+      <w:proofErr w:type="spellStart"/>
+      <w:r>
+        <w:rPr>
+          <w:rFonts w:ascii="Arial" w:hAnsi="Arial" w:cs="Arial"/>
+          <w:color w:val="000000" w:themeColor="text1"/>
+        </w:rPr>
+        <w:t>Remains</w:t>
+      </w:r>
+      <w:proofErr w:type="spellEnd"/>
+      <w:r>
+        <w:rPr>
+          <w:rFonts w:ascii="Arial" w:hAnsi="Arial" w:cs="Arial"/>
+          <w:color w:val="000000" w:themeColor="text1"/>
+        </w:rPr>
+        <w:t xml:space="preserve"> </w:t>
+      </w:r>
+      <w:proofErr w:type="spellStart"/>
+      <w:r>
+        <w:rPr>
+          <w:rFonts w:ascii="Arial" w:hAnsi="Arial" w:cs="Arial"/>
+          <w:color w:val="000000" w:themeColor="text1"/>
+        </w:rPr>
+        <w:t>of</w:t>
+      </w:r>
+      <w:proofErr w:type="spellEnd"/>
+      <w:r>
+        <w:rPr>
+          <w:rFonts w:ascii="Arial" w:hAnsi="Arial" w:cs="Arial"/>
+          <w:color w:val="000000" w:themeColor="text1"/>
+        </w:rPr>
+        <w:t xml:space="preserve"> Edith Finch</w:t>
       </w:r>
       <w:r>
         <w:rPr>
@@ -3598,7 +3677,39 @@
           <w:rFonts w:ascii="Arial" w:hAnsi="Arial" w:cs="Arial"/>
           <w:color w:val="000000" w:themeColor="text1"/>
         </w:rPr>
-        <w:t xml:space="preserve">Um Entscheidungen genauer beurteilen zu können, hilft es diese in Gruppen zu unterteilen und dementsprechend zu bewerten. Sid Meier definiert folgende fünf Arten von Entscheidungen: Risk versus Reward, Kurz- versus Langfristig, Playstyle und Persönlichkeit, Zielorientiert, und Customization/Personalisierung </w:t>
+        <w:t xml:space="preserve">Um Entscheidungen genauer beurteilen zu können, hilft es diese in Gruppen zu unterteilen und dementsprechend zu bewerten. Sid Meier definiert folgende fünf Arten von Entscheidungen: Risk versus </w:t>
+      </w:r>
+      <w:proofErr w:type="spellStart"/>
+      <w:r>
+        <w:rPr>
+          <w:rFonts w:ascii="Arial" w:hAnsi="Arial" w:cs="Arial"/>
+          <w:color w:val="000000" w:themeColor="text1"/>
+        </w:rPr>
+        <w:t>Reward</w:t>
+      </w:r>
+      <w:proofErr w:type="spellEnd"/>
+      <w:r>
+        <w:rPr>
+          <w:rFonts w:ascii="Arial" w:hAnsi="Arial" w:cs="Arial"/>
+          <w:color w:val="000000" w:themeColor="text1"/>
+        </w:rPr>
+        <w:t xml:space="preserve">, Kurz- versus Langfristig, Playstyle und Persönlichkeit, Zielorientiert, und </w:t>
+      </w:r>
+      <w:proofErr w:type="spellStart"/>
+      <w:r>
+        <w:rPr>
+          <w:rFonts w:ascii="Arial" w:hAnsi="Arial" w:cs="Arial"/>
+          <w:color w:val="000000" w:themeColor="text1"/>
+        </w:rPr>
+        <w:t>Customization</w:t>
+      </w:r>
+      <w:proofErr w:type="spellEnd"/>
+      <w:r>
+        <w:rPr>
+          <w:rFonts w:ascii="Arial" w:hAnsi="Arial" w:cs="Arial"/>
+          <w:color w:val="000000" w:themeColor="text1"/>
+        </w:rPr>
+        <w:t xml:space="preserve">/Personalisierung </w:t>
       </w:r>
       <w:sdt>
         <w:sdtPr>
@@ -3670,7 +3781,23 @@
           <w:rFonts w:ascii="Arial" w:hAnsi="Arial" w:cs="Arial"/>
           <w:color w:val="000000" w:themeColor="text1"/>
         </w:rPr>
-        <w:t>Als erstes stellen Risk versus Reward Entscheidungen die Spieler auf die Probe, ob sie ein Risiko für eine große Belohnung eingehen wollen oder können, oder ob sie lieber die sichere, aber weniger lukrative, Lösung wählen. Ein Beispiel aus dem oben erwähnten Rennspiel könnte eine schwierig zufahren Abkürzung sein. Auf der einen Seite kann man einen Vorsprung erhalten, wenn man es schafft die Strecke richtig zu fahren. Auf der anderen Seite könnte man sich verfahren oder einen Unfall bauen, wodurch man weiter nach hinten fallen würde. Als Kontrast dazu gibt es die sichere Option einfach die normale Strecke zufahren, ohne Aussichten auf eine Vergrößerung eines Vorsprungs.</w:t>
+        <w:t xml:space="preserve">Als erstes stellen Risk versus </w:t>
+      </w:r>
+      <w:proofErr w:type="spellStart"/>
+      <w:r>
+        <w:rPr>
+          <w:rFonts w:ascii="Arial" w:hAnsi="Arial" w:cs="Arial"/>
+          <w:color w:val="000000" w:themeColor="text1"/>
+        </w:rPr>
+        <w:t>Reward</w:t>
+      </w:r>
+      <w:proofErr w:type="spellEnd"/>
+      <w:r>
+        <w:rPr>
+          <w:rFonts w:ascii="Arial" w:hAnsi="Arial" w:cs="Arial"/>
+          <w:color w:val="000000" w:themeColor="text1"/>
+        </w:rPr>
+        <w:t xml:space="preserve"> Entscheidungen die Spieler auf die Probe, ob sie ein Risiko für eine große Belohnung eingehen wollen oder können, oder ob sie lieber die sichere, aber weniger lukrative, Lösung wählen. Ein Beispiel aus dem oben erwähnten Rennspiel könnte eine schwierig zufahren Abkürzung sein. Auf der einen Seite kann man einen Vorsprung erhalten, wenn man es schafft die Strecke richtig zu fahren. Auf der anderen Seite könnte man sich verfahren oder einen Unfall bauen, wodurch man weiter nach hinten fallen würde. Als Kontrast dazu gibt es die sichere Option einfach die normale Strecke zufahren, ohne Aussichten auf eine Vergrößerung eines Vorsprungs.</w:t>
       </w:r>
     </w:p>
     <w:p>
@@ -3753,7 +3880,23 @@
           <w:rFonts w:ascii="Arial" w:hAnsi="Arial" w:cs="Arial"/>
           <w:color w:val="000000" w:themeColor="text1"/>
         </w:rPr>
-        <w:t>Die letzte Art der Entscheidungen sind die der Customization oder Personalisierung des Aussehens. Das kann beispielsweise durch verschiedene Outfits für spielbare Charaktere geschehen. Dadurch können Spieler wieder mehr ihre persönlichen Interessen und Vorlieben zur Show stellen.</w:t>
+        <w:t xml:space="preserve">Die letzte Art der Entscheidungen sind die der </w:t>
+      </w:r>
+      <w:proofErr w:type="spellStart"/>
+      <w:r>
+        <w:rPr>
+          <w:rFonts w:ascii="Arial" w:hAnsi="Arial" w:cs="Arial"/>
+          <w:color w:val="000000" w:themeColor="text1"/>
+        </w:rPr>
+        <w:t>Customization</w:t>
+      </w:r>
+      <w:proofErr w:type="spellEnd"/>
+      <w:r>
+        <w:rPr>
+          <w:rFonts w:ascii="Arial" w:hAnsi="Arial" w:cs="Arial"/>
+          <w:color w:val="000000" w:themeColor="text1"/>
+        </w:rPr>
+        <w:t xml:space="preserve"> oder Personalisierung des Aussehens. Das kann beispielsweise durch verschiedene Outfits für spielbare Charaktere geschehen. Dadurch können Spieler wieder mehr ihre persönlichen Interessen und Vorlieben zur Show stellen.</w:t>
       </w:r>
     </w:p>
     <w:p>
@@ -3996,7 +4139,23 @@
           <w:rFonts w:ascii="Arial" w:hAnsi="Arial" w:cs="Arial"/>
           <w:color w:val="000000" w:themeColor="text1"/>
         </w:rPr>
-        <w:t xml:space="preserve">Um Entscheidungen leichter zu machen, kann man die Menge der Informationen, die die Spieler haben anpassen. So etwa ist es leichter in einem Strategiespiel eine Einheit zu bewegen, wenn man nicht das gesamte Spielfeld und alle möglichen Optionen kennt. In vielen Spielen wird sogenannter „Fog of War“ verwendet, um gegnerische Einheiten zu verstecken, bis die Spieler sie selbst finden, dadurch sollen die Spieler am Anfang einer </w:t>
+        <w:t xml:space="preserve">Um Entscheidungen leichter zu machen, kann man die Menge der Informationen, die die Spieler haben anpassen. So etwa ist es leichter in einem Strategiespiel eine Einheit zu bewegen, wenn man nicht das gesamte Spielfeld und alle möglichen Optionen kennt. In vielen Spielen wird sogenannter „Fog </w:t>
+      </w:r>
+      <w:proofErr w:type="spellStart"/>
+      <w:r>
+        <w:rPr>
+          <w:rFonts w:ascii="Arial" w:hAnsi="Arial" w:cs="Arial"/>
+          <w:color w:val="000000" w:themeColor="text1"/>
+        </w:rPr>
+        <w:t>of</w:t>
+      </w:r>
+      <w:proofErr w:type="spellEnd"/>
+      <w:r>
+        <w:rPr>
+          <w:rFonts w:ascii="Arial" w:hAnsi="Arial" w:cs="Arial"/>
+          <w:color w:val="000000" w:themeColor="text1"/>
+        </w:rPr>
+        <w:t xml:space="preserve"> War“ verwendet, um gegnerische Einheiten zu verstecken, bis die Spieler sie selbst finden, dadurch sollen die Spieler am Anfang einer </w:t>
       </w:r>
       <w:r>
         <w:rPr>
@@ -4187,7 +4346,23 @@
           <w:rFonts w:ascii="Arial" w:hAnsi="Arial" w:cs="Arial"/>
           <w:color w:val="000000" w:themeColor="text1"/>
         </w:rPr>
-        <w:t>2016 veröffentlichte Superhot, welches im Grunde eine Action-Shoot ist, jedoch hat man zwischen Bewegungen und Schüssen deutlich mehr Zeit, als es bei herkömmlichen Action-Shootern der Fall ist. Dadurch spielt es sich mehr wie ein Strategie- oder Stealth-Spiel.</w:t>
+        <w:t xml:space="preserve">2016 veröffentlichte </w:t>
+      </w:r>
+      <w:proofErr w:type="spellStart"/>
+      <w:r>
+        <w:rPr>
+          <w:rFonts w:ascii="Arial" w:hAnsi="Arial" w:cs="Arial"/>
+          <w:color w:val="000000" w:themeColor="text1"/>
+        </w:rPr>
+        <w:t>Superhot</w:t>
+      </w:r>
+      <w:proofErr w:type="spellEnd"/>
+      <w:r>
+        <w:rPr>
+          <w:rFonts w:ascii="Arial" w:hAnsi="Arial" w:cs="Arial"/>
+          <w:color w:val="000000" w:themeColor="text1"/>
+        </w:rPr>
+        <w:t>, welches im Grunde eine Action-Shoot ist, jedoch hat man zwischen Bewegungen und Schüssen deutlich mehr Zeit, als es bei herkömmlichen Action-Shootern der Fall ist. Dadurch spielt es sich mehr wie ein Strategie- oder Stealth-Spiel.</w:t>
       </w:r>
     </w:p>
     <w:p>
@@ -4243,6 +4418,24 @@
           <w:szCs w:val="36"/>
         </w:rPr>
       </w:pPr>
+      <w:r>
+        <w:rPr>
+          <w:rFonts w:ascii="Arial" w:hAnsi="Arial" w:cs="Arial"/>
+          <w:color w:val="000000" w:themeColor="text1"/>
+          <w:sz w:val="36"/>
+          <w:szCs w:val="36"/>
+        </w:rPr>
+        <w:t>2</w:t>
+      </w:r>
+      <w:r>
+        <w:rPr>
+          <w:rFonts w:ascii="Arial" w:hAnsi="Arial" w:cs="Arial"/>
+          <w:color w:val="000000" w:themeColor="text1"/>
+          <w:sz w:val="36"/>
+          <w:szCs w:val="36"/>
+        </w:rPr>
+        <w:t>.</w:t>
+      </w:r>
       <w:bookmarkStart w:id="7" w:name="_Toc164853437"/>
       <w:r>
         <w:rPr>
@@ -4251,6 +4444,759 @@
           <w:sz w:val="36"/>
           <w:szCs w:val="36"/>
         </w:rPr>
+        <w:t xml:space="preserve"> </w:t>
+      </w:r>
+      <w:r>
+        <w:rPr>
+          <w:rFonts w:ascii="Arial" w:hAnsi="Arial" w:cs="Arial"/>
+          <w:color w:val="000000" w:themeColor="text1"/>
+          <w:sz w:val="36"/>
+          <w:szCs w:val="36"/>
+        </w:rPr>
+        <w:t>Zielgruppenentwicklung: Gaming für den Mainstream</w:t>
+      </w:r>
+      <w:bookmarkEnd w:id="7"/>
+    </w:p>
+    <w:p>
+      <w:pPr>
+        <w:rPr>
+          <w:rFonts w:ascii="Arial" w:hAnsi="Arial" w:cs="Arial"/>
+          <w:color w:val="000000" w:themeColor="text1"/>
+        </w:rPr>
+      </w:pPr>
+    </w:p>
+    <w:p>
+      <w:pPr>
+        <w:spacing w:line="360" w:lineRule="auto"/>
+        <w:rPr>
+          <w:rFonts w:ascii="Arial" w:hAnsi="Arial" w:cs="Arial"/>
+          <w:color w:val="000000" w:themeColor="text1"/>
+        </w:rPr>
+      </w:pPr>
+      <w:r>
+        <w:rPr>
+          <w:rFonts w:ascii="Arial" w:hAnsi="Arial" w:cs="Arial"/>
+          <w:color w:val="000000" w:themeColor="text1"/>
+        </w:rPr>
+        <w:t xml:space="preserve">In den Medien werden Spieler traditionell als </w:t>
+      </w:r>
+      <w:r>
+        <w:rPr>
+          <w:rFonts w:ascii="Arial" w:hAnsi="Arial" w:cs="Arial"/>
+          <w:color w:val="000000" w:themeColor="text1"/>
+        </w:rPr>
+        <w:t>eine Nischengruppe von einsamen Männern</w:t>
+      </w:r>
+      <w:r>
+        <w:rPr>
+          <w:rFonts w:ascii="Arial" w:hAnsi="Arial" w:cs="Arial"/>
+          <w:color w:val="000000" w:themeColor="text1"/>
+        </w:rPr>
+        <w:t xml:space="preserve"> in einem Keller dargestellt, doch dieses Vorurteil entspricht nicht der Wirklichkeit. </w:t>
+      </w:r>
+      <w:r>
+        <w:rPr>
+          <w:rFonts w:ascii="Arial" w:hAnsi="Arial" w:cs="Arial"/>
+          <w:color w:val="000000" w:themeColor="text1"/>
+        </w:rPr>
+        <w:t xml:space="preserve">In Deutschland gab es </w:t>
+      </w:r>
+      <w:r>
+        <w:rPr>
+          <w:rFonts w:ascii="Arial" w:hAnsi="Arial" w:cs="Arial"/>
+          <w:color w:val="000000" w:themeColor="text1"/>
+        </w:rPr>
+        <w:t xml:space="preserve">2020 über 34 Millionen Videospieler, das entspricht mehr als 41% der gesamten Bevölkerung inklusive Kinder und Ältere. Davon waren über 48% weiblich, das heißt das moderne Spiele nicht mehr eine männerdominierte Branche ist und definitiv nicht mehr eine Nische ist, in der sich wenige Experten aufhalten </w:t>
+      </w:r>
+      <w:sdt>
+        <w:sdtPr>
+          <w:rPr>
+            <w:rFonts w:ascii="Arial" w:hAnsi="Arial" w:cs="Arial"/>
+            <w:color w:val="000000" w:themeColor="text1"/>
+          </w:rPr>
+          <w:id w:val="1787229447"/>
+          <w:citation/>
+        </w:sdtPr>
+        <w:sdtContent>
+          <w:r>
+            <w:rPr>
+              <w:rFonts w:ascii="Arial" w:hAnsi="Arial" w:cs="Arial"/>
+              <w:color w:val="000000" w:themeColor="text1"/>
+            </w:rPr>
+            <w:fldChar w:fldCharType="begin"/>
+          </w:r>
+          <w:r>
+            <w:rPr>
+              <w:rFonts w:ascii="Arial" w:hAnsi="Arial" w:cs="Arial"/>
+              <w:color w:val="000000" w:themeColor="text1"/>
+            </w:rPr>
+            <w:instrText xml:space="preserve"> CITATION gam20 \l 1031 </w:instrText>
+          </w:r>
+          <w:r>
+            <w:rPr>
+              <w:rFonts w:ascii="Arial" w:hAnsi="Arial" w:cs="Arial"/>
+              <w:color w:val="000000" w:themeColor="text1"/>
+            </w:rPr>
+            <w:fldChar w:fldCharType="separate"/>
+          </w:r>
+          <w:r>
+            <w:rPr>
+              <w:rFonts w:ascii="Arial" w:hAnsi="Arial" w:cs="Arial"/>
+              <w:noProof/>
+              <w:color w:val="000000" w:themeColor="text1"/>
+            </w:rPr>
+            <w:t>(game.de, 2020)</w:t>
+          </w:r>
+          <w:r>
+            <w:rPr>
+              <w:rFonts w:ascii="Arial" w:hAnsi="Arial" w:cs="Arial"/>
+              <w:color w:val="000000" w:themeColor="text1"/>
+            </w:rPr>
+            <w:fldChar w:fldCharType="end"/>
+          </w:r>
+        </w:sdtContent>
+      </w:sdt>
+      <w:r>
+        <w:rPr>
+          <w:rFonts w:ascii="Arial" w:hAnsi="Arial" w:cs="Arial"/>
+          <w:color w:val="000000" w:themeColor="text1"/>
+        </w:rPr>
+        <w:t xml:space="preserve">. </w:t>
+      </w:r>
+      <w:r>
+        <w:rPr>
+          <w:rFonts w:ascii="Arial" w:hAnsi="Arial" w:cs="Arial"/>
+          <w:color w:val="000000" w:themeColor="text1"/>
+        </w:rPr>
+        <w:t xml:space="preserve">Im Jahre 2020 haben über 35% der Weltbevölkerung regelmäßig </w:t>
+      </w:r>
+      <w:r>
+        <w:rPr>
+          <w:rFonts w:ascii="Arial" w:hAnsi="Arial" w:cs="Arial"/>
+          <w:color w:val="000000" w:themeColor="text1"/>
+        </w:rPr>
+        <w:lastRenderedPageBreak/>
+        <w:t xml:space="preserve">Videospiele gespielt, darauf basierend erwarten </w:t>
+      </w:r>
+      <w:r>
+        <w:rPr>
+          <w:rFonts w:ascii="Arial" w:hAnsi="Arial" w:cs="Arial"/>
+          <w:color w:val="000000" w:themeColor="text1"/>
+        </w:rPr>
+        <w:t xml:space="preserve">Experten eine weitere Entwicklung, </w:t>
+      </w:r>
+      <w:r>
+        <w:rPr>
+          <w:rFonts w:ascii="Arial" w:hAnsi="Arial" w:cs="Arial"/>
+          <w:color w:val="000000" w:themeColor="text1"/>
+        </w:rPr>
+        <w:t xml:space="preserve">so </w:t>
+      </w:r>
+      <w:r>
+        <w:rPr>
+          <w:rFonts w:ascii="Arial" w:hAnsi="Arial" w:cs="Arial"/>
+          <w:color w:val="000000" w:themeColor="text1"/>
+        </w:rPr>
+        <w:t xml:space="preserve">dass bis 2040 über 50% der globalen Bevölkerung Videospiele spielen werden </w:t>
+      </w:r>
+      <w:sdt>
+        <w:sdtPr>
+          <w:rPr>
+            <w:rFonts w:ascii="Arial" w:hAnsi="Arial" w:cs="Arial"/>
+            <w:color w:val="000000" w:themeColor="text1"/>
+          </w:rPr>
+          <w:id w:val="235589384"/>
+          <w:citation/>
+        </w:sdtPr>
+        <w:sdtContent>
+          <w:r>
+            <w:rPr>
+              <w:rFonts w:ascii="Arial" w:hAnsi="Arial" w:cs="Arial"/>
+              <w:color w:val="000000" w:themeColor="text1"/>
+            </w:rPr>
+            <w:fldChar w:fldCharType="begin"/>
+          </w:r>
+          <w:r>
+            <w:rPr>
+              <w:rFonts w:ascii="Arial" w:hAnsi="Arial" w:cs="Arial"/>
+              <w:color w:val="000000" w:themeColor="text1"/>
+            </w:rPr>
+            <w:instrText xml:space="preserve"> CITATION Fie23 \l 1031 </w:instrText>
+          </w:r>
+          <w:r>
+            <w:rPr>
+              <w:rFonts w:ascii="Arial" w:hAnsi="Arial" w:cs="Arial"/>
+              <w:color w:val="000000" w:themeColor="text1"/>
+            </w:rPr>
+            <w:fldChar w:fldCharType="separate"/>
+          </w:r>
+          <w:r>
+            <w:rPr>
+              <w:rFonts w:ascii="Arial" w:hAnsi="Arial" w:cs="Arial"/>
+              <w:noProof/>
+              <w:color w:val="000000" w:themeColor="text1"/>
+            </w:rPr>
+            <w:t>(Fields, 2023)</w:t>
+          </w:r>
+          <w:r>
+            <w:rPr>
+              <w:rFonts w:ascii="Arial" w:hAnsi="Arial" w:cs="Arial"/>
+              <w:color w:val="000000" w:themeColor="text1"/>
+            </w:rPr>
+            <w:fldChar w:fldCharType="end"/>
+          </w:r>
+        </w:sdtContent>
+      </w:sdt>
+      <w:r>
+        <w:rPr>
+          <w:rFonts w:ascii="Arial" w:hAnsi="Arial" w:cs="Arial"/>
+          <w:color w:val="000000" w:themeColor="text1"/>
+        </w:rPr>
+        <w:t xml:space="preserve">. Ebenso wird auch erwartet, dass die Mehrheit der Spieler in der Zukunft weiblich sein werden und die Geschlechtsverteilung, die es bei der Entstehung von Videospielen gab, umgedreht wird </w:t>
+      </w:r>
+      <w:sdt>
+        <w:sdtPr>
+          <w:rPr>
+            <w:rFonts w:ascii="Arial" w:hAnsi="Arial" w:cs="Arial"/>
+            <w:color w:val="000000" w:themeColor="text1"/>
+          </w:rPr>
+          <w:id w:val="1858617384"/>
+          <w:citation/>
+        </w:sdtPr>
+        <w:sdtContent>
+          <w:r>
+            <w:rPr>
+              <w:rFonts w:ascii="Arial" w:hAnsi="Arial" w:cs="Arial"/>
+              <w:color w:val="000000" w:themeColor="text1"/>
+            </w:rPr>
+            <w:fldChar w:fldCharType="begin"/>
+          </w:r>
+          <w:r>
+            <w:rPr>
+              <w:rFonts w:ascii="Arial" w:hAnsi="Arial" w:cs="Arial"/>
+              <w:color w:val="000000" w:themeColor="text1"/>
+            </w:rPr>
+            <w:instrText xml:space="preserve"> CITATION Kos14 \l 1031 </w:instrText>
+          </w:r>
+          <w:r>
+            <w:rPr>
+              <w:rFonts w:ascii="Arial" w:hAnsi="Arial" w:cs="Arial"/>
+              <w:color w:val="000000" w:themeColor="text1"/>
+            </w:rPr>
+            <w:fldChar w:fldCharType="separate"/>
+          </w:r>
+          <w:r>
+            <w:rPr>
+              <w:rFonts w:ascii="Arial" w:hAnsi="Arial" w:cs="Arial"/>
+              <w:noProof/>
+              <w:color w:val="000000" w:themeColor="text1"/>
+            </w:rPr>
+            <w:t>(Koster, 2014)</w:t>
+          </w:r>
+          <w:r>
+            <w:rPr>
+              <w:rFonts w:ascii="Arial" w:hAnsi="Arial" w:cs="Arial"/>
+              <w:color w:val="000000" w:themeColor="text1"/>
+            </w:rPr>
+            <w:fldChar w:fldCharType="end"/>
+          </w:r>
+        </w:sdtContent>
+      </w:sdt>
+      <w:r>
+        <w:rPr>
+          <w:rFonts w:ascii="Arial" w:hAnsi="Arial" w:cs="Arial"/>
+          <w:color w:val="000000" w:themeColor="text1"/>
+        </w:rPr>
+        <w:t>.</w:t>
+      </w:r>
+    </w:p>
+    <w:p>
+      <w:pPr>
+        <w:spacing w:line="360" w:lineRule="auto"/>
+        <w:rPr>
+          <w:rFonts w:ascii="Arial" w:hAnsi="Arial" w:cs="Arial"/>
+          <w:color w:val="000000" w:themeColor="text1"/>
+        </w:rPr>
+      </w:pPr>
+    </w:p>
+    <w:p>
+      <w:pPr>
+        <w:spacing w:line="360" w:lineRule="auto"/>
+        <w:rPr>
+          <w:rFonts w:ascii="Arial" w:hAnsi="Arial" w:cs="Arial"/>
+          <w:color w:val="000000" w:themeColor="text1"/>
+        </w:rPr>
+      </w:pPr>
+      <w:r>
+        <w:rPr>
+          <w:rFonts w:ascii="Arial" w:hAnsi="Arial" w:cs="Arial"/>
+          <w:color w:val="000000" w:themeColor="text1"/>
+        </w:rPr>
+        <w:t xml:space="preserve">Jetzt entsteht die Frage, wie so ein grundlegender Wandel in einem Medium stattfinden kann. Dafür gibt es verschiedene hinreichende Erklärungen, so etwa sind laut Koster Frauen langfristig treuere Kunden und werden die gleichen Spiele und Spielereihen viele Jahre lang unterstützen, während Männer insbesondere im mittleren Alter das Hobby oft aufgeben und sich andere Freizeitbeschäftigungen suchen </w:t>
+      </w:r>
+      <w:sdt>
+        <w:sdtPr>
+          <w:rPr>
+            <w:rFonts w:ascii="Arial" w:hAnsi="Arial" w:cs="Arial"/>
+            <w:color w:val="000000" w:themeColor="text1"/>
+          </w:rPr>
+          <w:id w:val="-212741195"/>
+          <w:citation/>
+        </w:sdtPr>
+        <w:sdtContent>
+          <w:r>
+            <w:rPr>
+              <w:rFonts w:ascii="Arial" w:hAnsi="Arial" w:cs="Arial"/>
+              <w:color w:val="000000" w:themeColor="text1"/>
+            </w:rPr>
+            <w:fldChar w:fldCharType="begin"/>
+          </w:r>
+          <w:r>
+            <w:rPr>
+              <w:rFonts w:ascii="Arial" w:hAnsi="Arial" w:cs="Arial"/>
+              <w:color w:val="000000" w:themeColor="text1"/>
+            </w:rPr>
+            <w:instrText xml:space="preserve"> CITATION Kos14 \l 1031 </w:instrText>
+          </w:r>
+          <w:r>
+            <w:rPr>
+              <w:rFonts w:ascii="Arial" w:hAnsi="Arial" w:cs="Arial"/>
+              <w:color w:val="000000" w:themeColor="text1"/>
+            </w:rPr>
+            <w:fldChar w:fldCharType="separate"/>
+          </w:r>
+          <w:r>
+            <w:rPr>
+              <w:rFonts w:ascii="Arial" w:hAnsi="Arial" w:cs="Arial"/>
+              <w:noProof/>
+              <w:color w:val="000000" w:themeColor="text1"/>
+            </w:rPr>
+            <w:t>(Koster, 2014)</w:t>
+          </w:r>
+          <w:r>
+            <w:rPr>
+              <w:rFonts w:ascii="Arial" w:hAnsi="Arial" w:cs="Arial"/>
+              <w:color w:val="000000" w:themeColor="text1"/>
+            </w:rPr>
+            <w:fldChar w:fldCharType="end"/>
+          </w:r>
+        </w:sdtContent>
+      </w:sdt>
+      <w:r>
+        <w:rPr>
+          <w:rFonts w:ascii="Arial" w:hAnsi="Arial" w:cs="Arial"/>
+          <w:color w:val="000000" w:themeColor="text1"/>
+        </w:rPr>
+        <w:t>.</w:t>
+      </w:r>
+    </w:p>
+    <w:p>
+      <w:pPr>
+        <w:spacing w:line="360" w:lineRule="auto"/>
+        <w:rPr>
+          <w:rFonts w:ascii="Arial" w:hAnsi="Arial" w:cs="Arial"/>
+          <w:color w:val="000000" w:themeColor="text1"/>
+        </w:rPr>
+      </w:pPr>
+      <w:r>
+        <w:rPr>
+          <w:rFonts w:ascii="Arial" w:hAnsi="Arial" w:cs="Arial"/>
+          <w:color w:val="000000" w:themeColor="text1"/>
+        </w:rPr>
+        <w:t xml:space="preserve">Eine andere faktenorientierte Herangehensweise </w:t>
+      </w:r>
+      <w:r>
+        <w:rPr>
+          <w:rFonts w:ascii="Arial" w:hAnsi="Arial" w:cs="Arial"/>
+          <w:color w:val="000000" w:themeColor="text1"/>
+        </w:rPr>
+        <w:t>beinhaltet</w:t>
+      </w:r>
+      <w:r>
+        <w:rPr>
+          <w:rFonts w:ascii="Arial" w:hAnsi="Arial" w:cs="Arial"/>
+          <w:color w:val="000000" w:themeColor="text1"/>
+        </w:rPr>
+        <w:t xml:space="preserve"> die globale Verteilung von Mobiltelefonen als Hauptgrund für die steigenden Nutzerzahlen. </w:t>
+      </w:r>
+      <w:r>
+        <w:rPr>
+          <w:rFonts w:ascii="Arial" w:hAnsi="Arial" w:cs="Arial"/>
+          <w:color w:val="000000" w:themeColor="text1"/>
+        </w:rPr>
+        <w:t xml:space="preserve">So etwa </w:t>
+      </w:r>
+      <w:r>
+        <w:rPr>
+          <w:rFonts w:ascii="Arial" w:hAnsi="Arial" w:cs="Arial"/>
+          <w:color w:val="000000" w:themeColor="text1"/>
+        </w:rPr>
+        <w:t xml:space="preserve">wurden </w:t>
+      </w:r>
+      <w:r>
+        <w:rPr>
+          <w:rFonts w:ascii="Arial" w:hAnsi="Arial" w:cs="Arial"/>
+          <w:color w:val="000000" w:themeColor="text1"/>
+        </w:rPr>
+        <w:t xml:space="preserve">Spieler </w:t>
+      </w:r>
+      <w:r>
+        <w:rPr>
+          <w:rFonts w:ascii="Arial" w:hAnsi="Arial" w:cs="Arial"/>
+          <w:color w:val="000000" w:themeColor="text1"/>
+        </w:rPr>
+        <w:t>befragt, auf welchen Geräten sie am öftesten Spielen</w:t>
+      </w:r>
+      <w:r>
+        <w:rPr>
+          <w:rFonts w:ascii="Arial" w:hAnsi="Arial" w:cs="Arial"/>
+          <w:color w:val="000000" w:themeColor="text1"/>
+        </w:rPr>
+        <w:t xml:space="preserve">, dabei waren die zwei häufigsten Antworten Handys und Tablets </w:t>
+      </w:r>
+      <w:sdt>
+        <w:sdtPr>
+          <w:rPr>
+            <w:rFonts w:ascii="Arial" w:hAnsi="Arial" w:cs="Arial"/>
+            <w:color w:val="000000" w:themeColor="text1"/>
+          </w:rPr>
+          <w:id w:val="1375649781"/>
+          <w:citation/>
+        </w:sdtPr>
+        <w:sdtContent>
+          <w:r>
+            <w:rPr>
+              <w:rFonts w:ascii="Arial" w:hAnsi="Arial" w:cs="Arial"/>
+              <w:color w:val="000000" w:themeColor="text1"/>
+            </w:rPr>
+            <w:fldChar w:fldCharType="begin"/>
+          </w:r>
+          <w:r>
+            <w:rPr>
+              <w:rFonts w:ascii="Arial" w:hAnsi="Arial" w:cs="Arial"/>
+              <w:color w:val="000000" w:themeColor="text1"/>
+            </w:rPr>
+            <w:instrText xml:space="preserve"> CITATION GWI21 \l 1031 </w:instrText>
+          </w:r>
+          <w:r>
+            <w:rPr>
+              <w:rFonts w:ascii="Arial" w:hAnsi="Arial" w:cs="Arial"/>
+              <w:color w:val="000000" w:themeColor="text1"/>
+            </w:rPr>
+            <w:fldChar w:fldCharType="separate"/>
+          </w:r>
+          <w:r>
+            <w:rPr>
+              <w:rFonts w:ascii="Arial" w:hAnsi="Arial" w:cs="Arial"/>
+              <w:noProof/>
+              <w:color w:val="000000" w:themeColor="text1"/>
+            </w:rPr>
+            <w:t>(GWI, 2021)</w:t>
+          </w:r>
+          <w:r>
+            <w:rPr>
+              <w:rFonts w:ascii="Arial" w:hAnsi="Arial" w:cs="Arial"/>
+              <w:color w:val="000000" w:themeColor="text1"/>
+            </w:rPr>
+            <w:fldChar w:fldCharType="end"/>
+          </w:r>
+        </w:sdtContent>
+      </w:sdt>
+      <w:r>
+        <w:rPr>
+          <w:rFonts w:ascii="Arial" w:hAnsi="Arial" w:cs="Arial"/>
+          <w:color w:val="000000" w:themeColor="text1"/>
+        </w:rPr>
+        <w:t xml:space="preserve">. In technologisch fortgeschrittenen Ländern wie beispielsweise Deutschland war die Diskrepanz zwischen PC-, Konsolen- so wie Laptop-Spielern und Mobile- und Tablet-Spielern gering. Aber insbesondere in Ländern, in denen erst im Laufe der letzten Jahre Technologie deckend verbreitet wurde wie etwa Thailand oder den Philippinen wurden Handys mit Abstand als häufigstes Spielmedium genannt. </w:t>
+      </w:r>
+      <w:r>
+        <w:rPr>
+          <w:rFonts w:ascii="Arial" w:hAnsi="Arial" w:cs="Arial"/>
+          <w:color w:val="000000" w:themeColor="text1"/>
+        </w:rPr>
+        <w:t xml:space="preserve">Jeweils haben über 90%, der befragten Spieler, angegeben auf ihrem Handy zu spielen, während in den Philippinen nur 46% auf einem Laptop oder PC spielen </w:t>
+      </w:r>
+      <w:sdt>
+        <w:sdtPr>
+          <w:rPr>
+            <w:rFonts w:ascii="Arial" w:hAnsi="Arial" w:cs="Arial"/>
+            <w:color w:val="000000" w:themeColor="text1"/>
+          </w:rPr>
+          <w:id w:val="1889615292"/>
+          <w:citation/>
+        </w:sdtPr>
+        <w:sdtContent>
+          <w:r>
+            <w:rPr>
+              <w:rFonts w:ascii="Arial" w:hAnsi="Arial" w:cs="Arial"/>
+              <w:color w:val="000000" w:themeColor="text1"/>
+            </w:rPr>
+            <w:fldChar w:fldCharType="begin"/>
+          </w:r>
+          <w:r>
+            <w:rPr>
+              <w:rFonts w:ascii="Arial" w:hAnsi="Arial" w:cs="Arial"/>
+              <w:color w:val="000000" w:themeColor="text1"/>
+            </w:rPr>
+            <w:instrText xml:space="preserve"> CITATION Dat \l 1031 </w:instrText>
+          </w:r>
+          <w:r>
+            <w:rPr>
+              <w:rFonts w:ascii="Arial" w:hAnsi="Arial" w:cs="Arial"/>
+              <w:color w:val="000000" w:themeColor="text1"/>
+            </w:rPr>
+            <w:fldChar w:fldCharType="separate"/>
+          </w:r>
+          <w:r>
+            <w:rPr>
+              <w:rFonts w:ascii="Arial" w:hAnsi="Arial" w:cs="Arial"/>
+              <w:noProof/>
+              <w:color w:val="000000" w:themeColor="text1"/>
+            </w:rPr>
+            <w:t>(DataReportal, &amp; We Are Social, &amp; Hootsuite, 2024)</w:t>
+          </w:r>
+          <w:r>
+            <w:rPr>
+              <w:rFonts w:ascii="Arial" w:hAnsi="Arial" w:cs="Arial"/>
+              <w:color w:val="000000" w:themeColor="text1"/>
+            </w:rPr>
+            <w:fldChar w:fldCharType="end"/>
+          </w:r>
+        </w:sdtContent>
+      </w:sdt>
+      <w:r>
+        <w:rPr>
+          <w:rFonts w:ascii="Arial" w:hAnsi="Arial" w:cs="Arial"/>
+          <w:color w:val="000000" w:themeColor="text1"/>
+        </w:rPr>
+        <w:t xml:space="preserve">. In Thailand waren es sogar nur 36% die regelmäßig auf einem Laptop oder Desktop spielen </w:t>
+      </w:r>
+      <w:sdt>
+        <w:sdtPr>
+          <w:rPr>
+            <w:rFonts w:ascii="Arial" w:hAnsi="Arial" w:cs="Arial"/>
+            <w:color w:val="000000" w:themeColor="text1"/>
+          </w:rPr>
+          <w:id w:val="-849249952"/>
+          <w:citation/>
+        </w:sdtPr>
+        <w:sdtContent>
+          <w:r>
+            <w:rPr>
+              <w:rFonts w:ascii="Arial" w:hAnsi="Arial" w:cs="Arial"/>
+              <w:color w:val="000000" w:themeColor="text1"/>
+            </w:rPr>
+            <w:fldChar w:fldCharType="begin"/>
+          </w:r>
+          <w:r>
+            <w:rPr>
+              <w:rFonts w:ascii="Arial" w:hAnsi="Arial" w:cs="Arial"/>
+              <w:color w:val="000000" w:themeColor="text1"/>
+            </w:rPr>
+            <w:instrText xml:space="preserve"> CITATION WeA21 \l 1031 </w:instrText>
+          </w:r>
+          <w:r>
+            <w:rPr>
+              <w:rFonts w:ascii="Arial" w:hAnsi="Arial" w:cs="Arial"/>
+              <w:color w:val="000000" w:themeColor="text1"/>
+            </w:rPr>
+            <w:fldChar w:fldCharType="separate"/>
+          </w:r>
+          <w:r>
+            <w:rPr>
+              <w:rFonts w:ascii="Arial" w:hAnsi="Arial" w:cs="Arial"/>
+              <w:noProof/>
+              <w:color w:val="000000" w:themeColor="text1"/>
+            </w:rPr>
+            <w:t>(We Are Social, &amp; Hootsuite, &amp; DataReportal, 2021)</w:t>
+          </w:r>
+          <w:r>
+            <w:rPr>
+              <w:rFonts w:ascii="Arial" w:hAnsi="Arial" w:cs="Arial"/>
+              <w:color w:val="000000" w:themeColor="text1"/>
+            </w:rPr>
+            <w:fldChar w:fldCharType="end"/>
+          </w:r>
+        </w:sdtContent>
+      </w:sdt>
+      <w:r>
+        <w:rPr>
+          <w:rFonts w:ascii="Arial" w:hAnsi="Arial" w:cs="Arial"/>
+          <w:color w:val="000000" w:themeColor="text1"/>
+        </w:rPr>
+        <w:t>. Das heißt, das global betrachtet ein Großteil der Spieler auf einem Handy zwischendurch oder unterwegs spielen.</w:t>
+      </w:r>
+    </w:p>
+    <w:p>
+      <w:pPr>
+        <w:rPr>
+          <w:rFonts w:ascii="Arial" w:hAnsi="Arial" w:cs="Arial"/>
+          <w:color w:val="000000" w:themeColor="text1"/>
+        </w:rPr>
+      </w:pPr>
+    </w:p>
+    <w:p>
+      <w:pPr>
+        <w:rPr>
+          <w:rFonts w:ascii="Arial" w:hAnsi="Arial" w:cs="Arial"/>
+          <w:color w:val="000000" w:themeColor="text1"/>
+        </w:rPr>
+      </w:pPr>
+      <w:r>
+        <w:rPr>
+          <w:rFonts w:ascii="Arial" w:hAnsi="Arial" w:cs="Arial"/>
+          <w:color w:val="000000" w:themeColor="text1"/>
+        </w:rPr>
+        <w:t xml:space="preserve">An den sich stetig wandelnden Markt müssen sich Spieleentwickler anpassen, um monetär erfolgreich sein zu können. Eine naheliegende Lösung liegt darin, sich gezielt auf den Mobile-Markt zu fokussieren und Spiele nicht mehr primär für PC und Konsolen zu entwickeln, sondern für Handys und Tablets </w:t>
+      </w:r>
+      <w:sdt>
+        <w:sdtPr>
+          <w:rPr>
+            <w:rFonts w:ascii="Arial" w:hAnsi="Arial" w:cs="Arial"/>
+            <w:color w:val="000000" w:themeColor="text1"/>
+          </w:rPr>
+          <w:id w:val="-1141575274"/>
+          <w:citation/>
+        </w:sdtPr>
+        <w:sdtContent>
+          <w:r>
+            <w:rPr>
+              <w:rFonts w:ascii="Arial" w:hAnsi="Arial" w:cs="Arial"/>
+              <w:color w:val="000000" w:themeColor="text1"/>
+            </w:rPr>
+            <w:fldChar w:fldCharType="begin"/>
+          </w:r>
+          <w:r>
+            <w:rPr>
+              <w:rFonts w:ascii="Arial" w:hAnsi="Arial" w:cs="Arial"/>
+              <w:color w:val="000000" w:themeColor="text1"/>
+            </w:rPr>
+            <w:instrText xml:space="preserve"> CITATION Fie23 \l 1031 </w:instrText>
+          </w:r>
+          <w:r>
+            <w:rPr>
+              <w:rFonts w:ascii="Arial" w:hAnsi="Arial" w:cs="Arial"/>
+              <w:color w:val="000000" w:themeColor="text1"/>
+            </w:rPr>
+            <w:fldChar w:fldCharType="separate"/>
+          </w:r>
+          <w:r>
+            <w:rPr>
+              <w:rFonts w:ascii="Arial" w:hAnsi="Arial" w:cs="Arial"/>
+              <w:noProof/>
+              <w:color w:val="000000" w:themeColor="text1"/>
+            </w:rPr>
+            <w:t>(Fields, 2023)</w:t>
+          </w:r>
+          <w:r>
+            <w:rPr>
+              <w:rFonts w:ascii="Arial" w:hAnsi="Arial" w:cs="Arial"/>
+              <w:color w:val="000000" w:themeColor="text1"/>
+            </w:rPr>
+            <w:fldChar w:fldCharType="end"/>
+          </w:r>
+        </w:sdtContent>
+      </w:sdt>
+      <w:r>
+        <w:rPr>
+          <w:rFonts w:ascii="Arial" w:hAnsi="Arial" w:cs="Arial"/>
+          <w:color w:val="000000" w:themeColor="text1"/>
+        </w:rPr>
+        <w:t xml:space="preserve">. </w:t>
+      </w:r>
+      <w:r>
+        <w:rPr>
+          <w:rFonts w:ascii="Arial" w:hAnsi="Arial" w:cs="Arial"/>
+          <w:color w:val="000000" w:themeColor="text1"/>
+        </w:rPr>
+        <w:t xml:space="preserve">Jedoch kann man nicht einfach das gleiche Spiel sowohl für PC als auch für Handys veröffentlichen. Bereits bei den verschiedenen Inputmöglichkeiten entstehen große Unterschiede, ob man nun einen Controller, eine Tastatur und Maus oder einen Touchscreen zur Verfügung hat können grundlegende Einschränkungen für ein Spiel sein. Ebenso muss man auch bedenken, dass verschiedene Arten von Spielern verschiedene Interessen und Präferenzen haben </w:t>
+      </w:r>
+      <w:sdt>
+        <w:sdtPr>
+          <w:rPr>
+            <w:rFonts w:ascii="Arial" w:hAnsi="Arial" w:cs="Arial"/>
+            <w:color w:val="000000" w:themeColor="text1"/>
+          </w:rPr>
+          <w:id w:val="602308997"/>
+          <w:citation/>
+        </w:sdtPr>
+        <w:sdtContent>
+          <w:r>
+            <w:rPr>
+              <w:rFonts w:ascii="Arial" w:hAnsi="Arial" w:cs="Arial"/>
+              <w:color w:val="000000" w:themeColor="text1"/>
+            </w:rPr>
+            <w:fldChar w:fldCharType="begin"/>
+          </w:r>
+          <w:r>
+            <w:rPr>
+              <w:rFonts w:ascii="Arial" w:hAnsi="Arial" w:cs="Arial"/>
+              <w:color w:val="000000" w:themeColor="text1"/>
+            </w:rPr>
+            <w:instrText xml:space="preserve"> CITATION Kos14 \l 1031 </w:instrText>
+          </w:r>
+          <w:r>
+            <w:rPr>
+              <w:rFonts w:ascii="Arial" w:hAnsi="Arial" w:cs="Arial"/>
+              <w:color w:val="000000" w:themeColor="text1"/>
+            </w:rPr>
+            <w:fldChar w:fldCharType="separate"/>
+          </w:r>
+          <w:r>
+            <w:rPr>
+              <w:rFonts w:ascii="Arial" w:hAnsi="Arial" w:cs="Arial"/>
+              <w:noProof/>
+              <w:color w:val="000000" w:themeColor="text1"/>
+            </w:rPr>
+            <w:t>(Koster, 2014)</w:t>
+          </w:r>
+          <w:r>
+            <w:rPr>
+              <w:rFonts w:ascii="Arial" w:hAnsi="Arial" w:cs="Arial"/>
+              <w:color w:val="000000" w:themeColor="text1"/>
+            </w:rPr>
+            <w:fldChar w:fldCharType="end"/>
+          </w:r>
+        </w:sdtContent>
+      </w:sdt>
+      <w:r>
+        <w:rPr>
+          <w:rFonts w:ascii="Arial" w:hAnsi="Arial" w:cs="Arial"/>
+          <w:color w:val="000000" w:themeColor="text1"/>
+        </w:rPr>
+        <w:t xml:space="preserve">. So etwa ist das Umfeld ein anderes, ob man nun im täglichen Transit im Zug am Handy spielt oder abends in Ruhe daheim. </w:t>
+      </w:r>
+    </w:p>
+    <w:p>
+      <w:pPr>
+        <w:rPr>
+          <w:rFonts w:ascii="Arial" w:hAnsi="Arial" w:cs="Arial"/>
+          <w:color w:val="000000" w:themeColor="text1"/>
+        </w:rPr>
+      </w:pPr>
+    </w:p>
+    <w:p/>
+    <w:p>
+      <w:pPr>
+        <w:pStyle w:val="berschrift1"/>
+        <w:spacing w:line="360" w:lineRule="auto"/>
+        <w:jc w:val="both"/>
+        <w:rPr>
+          <w:rFonts w:ascii="Arial" w:hAnsi="Arial" w:cs="Arial"/>
+          <w:color w:val="000000" w:themeColor="text1"/>
+          <w:sz w:val="36"/>
+          <w:szCs w:val="36"/>
+        </w:rPr>
+      </w:pPr>
+      <w:bookmarkStart w:id="8" w:name="_Toc164853438"/>
+      <w:r>
+        <w:rPr>
+          <w:rFonts w:ascii="Arial" w:hAnsi="Arial" w:cs="Arial"/>
+          <w:color w:val="000000" w:themeColor="text1"/>
+          <w:sz w:val="36"/>
+          <w:szCs w:val="36"/>
+        </w:rPr>
+        <w:lastRenderedPageBreak/>
         <w:t>2</w:t>
       </w:r>
       <w:r>
@@ -4260,19 +5206,156 @@
           <w:sz w:val="36"/>
           <w:szCs w:val="36"/>
         </w:rPr>
+        <w:t>.</w:t>
+      </w:r>
+      <w:r>
+        <w:rPr>
+          <w:rFonts w:ascii="Arial" w:hAnsi="Arial" w:cs="Arial"/>
+          <w:color w:val="000000" w:themeColor="text1"/>
+          <w:sz w:val="36"/>
+          <w:szCs w:val="36"/>
+        </w:rPr>
+        <w:t>1.</w:t>
+      </w:r>
+      <w:r>
+        <w:rPr>
+          <w:rFonts w:ascii="Arial" w:hAnsi="Arial" w:cs="Arial"/>
+          <w:color w:val="000000" w:themeColor="text1"/>
+          <w:sz w:val="36"/>
+          <w:szCs w:val="36"/>
+        </w:rPr>
+        <w:t xml:space="preserve"> </w:t>
+      </w:r>
+      <w:r>
+        <w:rPr>
+          <w:rFonts w:ascii="Arial" w:hAnsi="Arial" w:cs="Arial"/>
+          <w:color w:val="000000" w:themeColor="text1"/>
+          <w:sz w:val="36"/>
+          <w:szCs w:val="36"/>
+        </w:rPr>
+        <w:t>Einfluss von Filmen auf Spiele</w:t>
+      </w:r>
+      <w:bookmarkEnd w:id="8"/>
+    </w:p>
+    <w:p>
+      <w:pPr>
+        <w:pStyle w:val="berschrift1"/>
+        <w:spacing w:line="360" w:lineRule="auto"/>
+        <w:jc w:val="both"/>
+        <w:rPr>
+          <w:rFonts w:ascii="Arial" w:hAnsi="Arial" w:cs="Arial"/>
+          <w:color w:val="000000" w:themeColor="text1"/>
+          <w:sz w:val="36"/>
+          <w:szCs w:val="36"/>
+        </w:rPr>
+      </w:pPr>
+      <w:bookmarkStart w:id="9" w:name="_Toc164853439"/>
+      <w:r>
+        <w:rPr>
+          <w:rFonts w:ascii="Arial" w:hAnsi="Arial" w:cs="Arial"/>
+          <w:color w:val="000000" w:themeColor="text1"/>
+          <w:sz w:val="36"/>
+          <w:szCs w:val="36"/>
+        </w:rPr>
+        <w:t>2</w:t>
+      </w:r>
+      <w:r>
+        <w:rPr>
+          <w:rFonts w:ascii="Arial" w:hAnsi="Arial" w:cs="Arial"/>
+          <w:color w:val="000000" w:themeColor="text1"/>
+          <w:sz w:val="36"/>
+          <w:szCs w:val="36"/>
+        </w:rPr>
+        <w:t>.</w:t>
+      </w:r>
+      <w:r>
+        <w:rPr>
+          <w:rFonts w:ascii="Arial" w:hAnsi="Arial" w:cs="Arial"/>
+          <w:color w:val="000000" w:themeColor="text1"/>
+          <w:sz w:val="36"/>
+          <w:szCs w:val="36"/>
+        </w:rPr>
+        <w:t>2.</w:t>
+      </w:r>
+      <w:r>
+        <w:rPr>
+          <w:rFonts w:ascii="Arial" w:hAnsi="Arial" w:cs="Arial"/>
+          <w:color w:val="000000" w:themeColor="text1"/>
+          <w:sz w:val="36"/>
+          <w:szCs w:val="36"/>
+        </w:rPr>
+        <w:t xml:space="preserve"> </w:t>
+      </w:r>
+      <w:r>
+        <w:rPr>
+          <w:rFonts w:ascii="Arial" w:hAnsi="Arial" w:cs="Arial"/>
+          <w:color w:val="000000" w:themeColor="text1"/>
+          <w:sz w:val="36"/>
+          <w:szCs w:val="36"/>
+        </w:rPr>
+        <w:t>Anpassung von Spielen</w:t>
+      </w:r>
+      <w:bookmarkEnd w:id="9"/>
+    </w:p>
+    <w:p>
+      <w:pPr>
+        <w:jc w:val="both"/>
+      </w:pPr>
+    </w:p>
+    <w:p>
+      <w:pPr>
+        <w:pStyle w:val="berschrift1"/>
+        <w:spacing w:line="360" w:lineRule="auto"/>
+        <w:jc w:val="both"/>
+        <w:rPr>
+          <w:rFonts w:ascii="Arial" w:hAnsi="Arial" w:cs="Arial"/>
+          <w:color w:val="000000" w:themeColor="text1"/>
+          <w:sz w:val="36"/>
+          <w:szCs w:val="36"/>
+        </w:rPr>
+      </w:pPr>
+      <w:r>
+        <w:rPr>
+          <w:rFonts w:ascii="Arial" w:hAnsi="Arial" w:cs="Arial"/>
+          <w:color w:val="000000" w:themeColor="text1"/>
+          <w:sz w:val="36"/>
+          <w:szCs w:val="36"/>
+        </w:rPr>
+        <w:t>3</w:t>
+      </w:r>
+      <w:r>
+        <w:rPr>
+          <w:rFonts w:ascii="Arial" w:hAnsi="Arial" w:cs="Arial"/>
+          <w:color w:val="000000" w:themeColor="text1"/>
+          <w:sz w:val="36"/>
+          <w:szCs w:val="36"/>
+        </w:rPr>
         <w:t xml:space="preserve">. </w:t>
       </w:r>
-      <w:r>
-        <w:rPr>
-          <w:rFonts w:ascii="Arial" w:hAnsi="Arial" w:cs="Arial"/>
-          <w:color w:val="000000" w:themeColor="text1"/>
-          <w:sz w:val="36"/>
-          <w:szCs w:val="36"/>
-        </w:rPr>
-        <w:t>Zielgruppenentwicklung: Gaming für den Mainstream</w:t>
-      </w:r>
-      <w:bookmarkEnd w:id="7"/>
-    </w:p>
+      <w:bookmarkStart w:id="10" w:name="_Toc164853440"/>
+      <w:r>
+        <w:rPr>
+          <w:rFonts w:ascii="Arial" w:hAnsi="Arial" w:cs="Arial"/>
+          <w:color w:val="000000" w:themeColor="text1"/>
+          <w:sz w:val="36"/>
+          <w:szCs w:val="36"/>
+        </w:rPr>
+        <w:t xml:space="preserve">Aufkommen zweier neuer Genres: Survivor-Like und </w:t>
+      </w:r>
+      <w:proofErr w:type="spellStart"/>
+      <w:r>
+        <w:rPr>
+          <w:rFonts w:ascii="Arial" w:hAnsi="Arial" w:cs="Arial"/>
+          <w:color w:val="000000" w:themeColor="text1"/>
+          <w:sz w:val="36"/>
+          <w:szCs w:val="36"/>
+        </w:rPr>
+        <w:t>Autobattler</w:t>
+      </w:r>
+      <w:bookmarkEnd w:id="10"/>
+      <w:proofErr w:type="spellEnd"/>
+    </w:p>
+    <w:p/>
     <w:p>
       <w:pPr>
         <w:pStyle w:val="berschrift1"/>
@@ -4285,7 +5368,103 @@
           <w:szCs w:val="36"/>
         </w:rPr>
       </w:pPr>
-      <w:bookmarkStart w:id="8" w:name="_Toc164853438"/>
+      <w:r>
+        <w:rPr>
+          <w:rFonts w:ascii="Arial" w:hAnsi="Arial" w:cs="Arial"/>
+          <w:color w:val="000000" w:themeColor="text1"/>
+          <w:sz w:val="36"/>
+          <w:szCs w:val="36"/>
+        </w:rPr>
+        <w:t>3</w:t>
+      </w:r>
+      <w:r>
+        <w:rPr>
+          <w:rFonts w:ascii="Arial" w:hAnsi="Arial" w:cs="Arial"/>
+          <w:color w:val="000000" w:themeColor="text1"/>
+          <w:sz w:val="36"/>
+          <w:szCs w:val="36"/>
+        </w:rPr>
+        <w:t>.</w:t>
+      </w:r>
+      <w:r>
+        <w:rPr>
+          <w:rFonts w:ascii="Arial" w:hAnsi="Arial" w:cs="Arial"/>
+          <w:color w:val="000000" w:themeColor="text1"/>
+          <w:sz w:val="36"/>
+          <w:szCs w:val="36"/>
+        </w:rPr>
+        <w:t>1.</w:t>
+      </w:r>
+      <w:r>
+        <w:rPr>
+          <w:rFonts w:ascii="Arial" w:hAnsi="Arial" w:cs="Arial"/>
+          <w:color w:val="000000" w:themeColor="text1"/>
+          <w:sz w:val="36"/>
+          <w:szCs w:val="36"/>
+        </w:rPr>
+        <w:t xml:space="preserve"> </w:t>
+      </w:r>
+      <w:r>
+        <w:rPr>
+          <w:rFonts w:ascii="Arial" w:hAnsi="Arial" w:cs="Arial"/>
+          <w:color w:val="000000" w:themeColor="text1"/>
+          <w:sz w:val="36"/>
+          <w:szCs w:val="36"/>
+        </w:rPr>
+        <w:t xml:space="preserve">Geschichte der </w:t>
+      </w:r>
+      <w:proofErr w:type="spellStart"/>
+      <w:r>
+        <w:rPr>
+          <w:rFonts w:ascii="Arial" w:hAnsi="Arial" w:cs="Arial"/>
+          <w:color w:val="000000" w:themeColor="text1"/>
+          <w:sz w:val="36"/>
+          <w:szCs w:val="36"/>
+        </w:rPr>
+        <w:t>Autobattler</w:t>
+      </w:r>
+      <w:proofErr w:type="spellEnd"/>
+    </w:p>
+    <w:p>
+      <w:pPr>
+        <w:spacing w:line="360" w:lineRule="auto"/>
+        <w:jc w:val="both"/>
+        <w:rPr>
+          <w:rFonts w:ascii="Arial" w:hAnsi="Arial" w:cs="Arial"/>
+          <w:color w:val="000000" w:themeColor="text1"/>
+        </w:rPr>
+      </w:pPr>
+    </w:p>
+    <w:p>
+      <w:pPr>
+        <w:pStyle w:val="berschrift1"/>
+        <w:spacing w:line="360" w:lineRule="auto"/>
+        <w:jc w:val="both"/>
+        <w:rPr>
+          <w:rFonts w:ascii="Arial" w:hAnsi="Arial" w:cs="Arial"/>
+          <w:color w:val="000000" w:themeColor="text1"/>
+          <w:sz w:val="36"/>
+          <w:szCs w:val="36"/>
+        </w:rPr>
+      </w:pPr>
+      <w:r>
+        <w:rPr>
+          <w:rFonts w:ascii="Arial" w:hAnsi="Arial" w:cs="Arial"/>
+          <w:color w:val="000000" w:themeColor="text1"/>
+          <w:sz w:val="36"/>
+          <w:szCs w:val="36"/>
+        </w:rPr>
+        <w:t>3</w:t>
+      </w:r>
+      <w:r>
+        <w:rPr>
+          <w:rFonts w:ascii="Arial" w:hAnsi="Arial" w:cs="Arial"/>
+          <w:color w:val="000000" w:themeColor="text1"/>
+          <w:sz w:val="36"/>
+          <w:szCs w:val="36"/>
+        </w:rPr>
+        <w:t>.</w:t>
+      </w:r>
       <w:r>
         <w:rPr>
           <w:rFonts w:ascii="Arial" w:hAnsi="Arial" w:cs="Arial"/>
@@ -4311,15 +5490,6 @@
           <w:sz w:val="36"/>
           <w:szCs w:val="36"/>
         </w:rPr>
-        <w:t>1.</w:t>
-      </w:r>
-      <w:r>
-        <w:rPr>
-          <w:rFonts w:ascii="Arial" w:hAnsi="Arial" w:cs="Arial"/>
-          <w:color w:val="000000" w:themeColor="text1"/>
-          <w:sz w:val="36"/>
-          <w:szCs w:val="36"/>
-        </w:rPr>
         <w:t xml:space="preserve"> </w:t>
       </w:r>
       <w:r>
@@ -4329,253 +5499,19 @@
           <w:sz w:val="36"/>
           <w:szCs w:val="36"/>
         </w:rPr>
-        <w:t>Einfluss von Filmen auf Spiele</w:t>
-      </w:r>
-      <w:bookmarkEnd w:id="8"/>
-    </w:p>
-    <w:p>
-      <w:pPr>
-        <w:pStyle w:val="berschrift1"/>
-        <w:spacing w:line="360" w:lineRule="auto"/>
-        <w:jc w:val="both"/>
-        <w:rPr>
-          <w:rFonts w:ascii="Arial" w:hAnsi="Arial" w:cs="Arial"/>
-          <w:color w:val="000000" w:themeColor="text1"/>
-          <w:sz w:val="36"/>
-          <w:szCs w:val="36"/>
-        </w:rPr>
-      </w:pPr>
-      <w:bookmarkStart w:id="9" w:name="_Toc164853439"/>
-      <w:r>
-        <w:rPr>
-          <w:rFonts w:ascii="Arial" w:hAnsi="Arial" w:cs="Arial"/>
-          <w:color w:val="000000" w:themeColor="text1"/>
-          <w:sz w:val="36"/>
-          <w:szCs w:val="36"/>
-        </w:rPr>
-        <w:t>2</w:t>
-      </w:r>
-      <w:r>
-        <w:rPr>
-          <w:rFonts w:ascii="Arial" w:hAnsi="Arial" w:cs="Arial"/>
-          <w:color w:val="000000" w:themeColor="text1"/>
-          <w:sz w:val="36"/>
-          <w:szCs w:val="36"/>
-        </w:rPr>
-        <w:t>.</w:t>
-      </w:r>
-      <w:r>
-        <w:rPr>
-          <w:rFonts w:ascii="Arial" w:hAnsi="Arial" w:cs="Arial"/>
-          <w:color w:val="000000" w:themeColor="text1"/>
-          <w:sz w:val="36"/>
-          <w:szCs w:val="36"/>
-        </w:rPr>
-        <w:t>2.</w:t>
-      </w:r>
-      <w:r>
-        <w:rPr>
-          <w:rFonts w:ascii="Arial" w:hAnsi="Arial" w:cs="Arial"/>
-          <w:color w:val="000000" w:themeColor="text1"/>
-          <w:sz w:val="36"/>
-          <w:szCs w:val="36"/>
-        </w:rPr>
-        <w:t xml:space="preserve"> </w:t>
-      </w:r>
-      <w:r>
-        <w:rPr>
-          <w:rFonts w:ascii="Arial" w:hAnsi="Arial" w:cs="Arial"/>
-          <w:color w:val="000000" w:themeColor="text1"/>
-          <w:sz w:val="36"/>
-          <w:szCs w:val="36"/>
-        </w:rPr>
-        <w:t>Anpassung von Spielen</w:t>
-      </w:r>
-      <w:bookmarkEnd w:id="9"/>
-    </w:p>
-    <w:p>
-      <w:pPr>
-        <w:jc w:val="both"/>
-      </w:pPr>
-    </w:p>
-    <w:p>
-      <w:pPr>
-        <w:pStyle w:val="berschrift1"/>
-        <w:spacing w:line="360" w:lineRule="auto"/>
-        <w:jc w:val="both"/>
-        <w:rPr>
-          <w:rFonts w:ascii="Arial" w:hAnsi="Arial" w:cs="Arial"/>
-          <w:color w:val="000000" w:themeColor="text1"/>
-          <w:sz w:val="36"/>
-          <w:szCs w:val="36"/>
-        </w:rPr>
-      </w:pPr>
-      <w:r>
-        <w:rPr>
-          <w:rFonts w:ascii="Arial" w:hAnsi="Arial" w:cs="Arial"/>
-          <w:color w:val="000000" w:themeColor="text1"/>
-          <w:sz w:val="36"/>
-          <w:szCs w:val="36"/>
-        </w:rPr>
-        <w:lastRenderedPageBreak/>
-        <w:t>3</w:t>
-      </w:r>
-      <w:r>
-        <w:rPr>
-          <w:rFonts w:ascii="Arial" w:hAnsi="Arial" w:cs="Arial"/>
-          <w:color w:val="000000" w:themeColor="text1"/>
-          <w:sz w:val="36"/>
-          <w:szCs w:val="36"/>
-        </w:rPr>
-        <w:t xml:space="preserve">. </w:t>
-      </w:r>
-      <w:bookmarkStart w:id="10" w:name="_Toc164853440"/>
-      <w:r>
-        <w:rPr>
-          <w:rFonts w:ascii="Arial" w:hAnsi="Arial" w:cs="Arial"/>
-          <w:color w:val="000000" w:themeColor="text1"/>
-          <w:sz w:val="36"/>
-          <w:szCs w:val="36"/>
-        </w:rPr>
-        <w:t>Aufkommen zweier neuer Genres: Survivor-Like und Autobattler</w:t>
-      </w:r>
-      <w:bookmarkEnd w:id="10"/>
-    </w:p>
-    <w:p/>
-    <w:p>
-      <w:pPr>
-        <w:pStyle w:val="berschrift1"/>
-        <w:spacing w:line="360" w:lineRule="auto"/>
-        <w:jc w:val="both"/>
-        <w:rPr>
-          <w:rFonts w:ascii="Arial" w:hAnsi="Arial" w:cs="Arial"/>
-          <w:color w:val="000000" w:themeColor="text1"/>
-          <w:sz w:val="36"/>
-          <w:szCs w:val="36"/>
-        </w:rPr>
-      </w:pPr>
-      <w:r>
-        <w:rPr>
-          <w:rFonts w:ascii="Arial" w:hAnsi="Arial" w:cs="Arial"/>
-          <w:color w:val="000000" w:themeColor="text1"/>
-          <w:sz w:val="36"/>
-          <w:szCs w:val="36"/>
-        </w:rPr>
-        <w:t>3</w:t>
-      </w:r>
-      <w:r>
-        <w:rPr>
-          <w:rFonts w:ascii="Arial" w:hAnsi="Arial" w:cs="Arial"/>
-          <w:color w:val="000000" w:themeColor="text1"/>
-          <w:sz w:val="36"/>
-          <w:szCs w:val="36"/>
-        </w:rPr>
-        <w:t>.</w:t>
-      </w:r>
-      <w:r>
-        <w:rPr>
-          <w:rFonts w:ascii="Arial" w:hAnsi="Arial" w:cs="Arial"/>
-          <w:color w:val="000000" w:themeColor="text1"/>
-          <w:sz w:val="36"/>
-          <w:szCs w:val="36"/>
-        </w:rPr>
-        <w:t>1.</w:t>
-      </w:r>
-      <w:r>
-        <w:rPr>
-          <w:rFonts w:ascii="Arial" w:hAnsi="Arial" w:cs="Arial"/>
-          <w:color w:val="000000" w:themeColor="text1"/>
-          <w:sz w:val="36"/>
-          <w:szCs w:val="36"/>
-        </w:rPr>
-        <w:t xml:space="preserve"> </w:t>
-      </w:r>
-      <w:r>
-        <w:rPr>
-          <w:rFonts w:ascii="Arial" w:hAnsi="Arial" w:cs="Arial"/>
-          <w:color w:val="000000" w:themeColor="text1"/>
-          <w:sz w:val="36"/>
-          <w:szCs w:val="36"/>
-        </w:rPr>
-        <w:t>Geschichte der Autobattler</w:t>
-      </w:r>
-    </w:p>
-    <w:p>
-      <w:pPr>
-        <w:spacing w:line="360" w:lineRule="auto"/>
-        <w:jc w:val="both"/>
-        <w:rPr>
-          <w:rFonts w:ascii="Arial" w:hAnsi="Arial" w:cs="Arial"/>
-          <w:color w:val="000000" w:themeColor="text1"/>
-        </w:rPr>
-      </w:pPr>
-    </w:p>
-    <w:p>
-      <w:pPr>
-        <w:pStyle w:val="berschrift1"/>
-        <w:spacing w:line="360" w:lineRule="auto"/>
-        <w:jc w:val="both"/>
-        <w:rPr>
-          <w:rFonts w:ascii="Arial" w:hAnsi="Arial" w:cs="Arial"/>
-          <w:color w:val="000000" w:themeColor="text1"/>
-          <w:sz w:val="36"/>
-          <w:szCs w:val="36"/>
-        </w:rPr>
-      </w:pPr>
-      <w:r>
-        <w:rPr>
-          <w:rFonts w:ascii="Arial" w:hAnsi="Arial" w:cs="Arial"/>
-          <w:color w:val="000000" w:themeColor="text1"/>
-          <w:sz w:val="36"/>
-          <w:szCs w:val="36"/>
-        </w:rPr>
-        <w:t>3</w:t>
-      </w:r>
-      <w:r>
-        <w:rPr>
-          <w:rFonts w:ascii="Arial" w:hAnsi="Arial" w:cs="Arial"/>
-          <w:color w:val="000000" w:themeColor="text1"/>
-          <w:sz w:val="36"/>
-          <w:szCs w:val="36"/>
-        </w:rPr>
-        <w:t>.</w:t>
-      </w:r>
-      <w:r>
-        <w:rPr>
-          <w:rFonts w:ascii="Arial" w:hAnsi="Arial" w:cs="Arial"/>
-          <w:color w:val="000000" w:themeColor="text1"/>
-          <w:sz w:val="36"/>
-          <w:szCs w:val="36"/>
-        </w:rPr>
-        <w:t>2</w:t>
-      </w:r>
-      <w:r>
-        <w:rPr>
-          <w:rFonts w:ascii="Arial" w:hAnsi="Arial" w:cs="Arial"/>
-          <w:color w:val="000000" w:themeColor="text1"/>
-          <w:sz w:val="36"/>
-          <w:szCs w:val="36"/>
-        </w:rPr>
-        <w:t>.</w:t>
-      </w:r>
-      <w:r>
-        <w:rPr>
-          <w:rFonts w:ascii="Arial" w:hAnsi="Arial" w:cs="Arial"/>
-          <w:color w:val="000000" w:themeColor="text1"/>
-          <w:sz w:val="36"/>
-          <w:szCs w:val="36"/>
-        </w:rPr>
-        <w:t xml:space="preserve"> </w:t>
-      </w:r>
-      <w:r>
-        <w:rPr>
-          <w:rFonts w:ascii="Arial" w:hAnsi="Arial" w:cs="Arial"/>
-          <w:color w:val="000000" w:themeColor="text1"/>
-          <w:sz w:val="36"/>
-          <w:szCs w:val="36"/>
-        </w:rPr>
-        <w:t>Moderne Autobattler</w:t>
-      </w:r>
+        <w:t xml:space="preserve">Moderne </w:t>
+      </w:r>
+      <w:proofErr w:type="spellStart"/>
+      <w:r>
+        <w:rPr>
+          <w:rFonts w:ascii="Arial" w:hAnsi="Arial" w:cs="Arial"/>
+          <w:color w:val="000000" w:themeColor="text1"/>
+          <w:sz w:val="36"/>
+          <w:szCs w:val="36"/>
+        </w:rPr>
+        <w:t>Autobattler</w:t>
+      </w:r>
+      <w:proofErr w:type="spellEnd"/>
     </w:p>
     <w:p/>
     <w:p>
@@ -4876,34 +5812,41 @@
           <w:rFonts w:ascii="Arial" w:hAnsi="Arial" w:cs="Arial"/>
           <w:color w:val="000000" w:themeColor="text1"/>
         </w:rPr>
-        <w:t>. Die Mechaniken des Spieles basierten auf dem Layout der Arcade-Maschine, durch zwei Joysticks kann man den Protagonisten von Robotron kontrollieren, sowie die Richtung, in die dieser schießt. Im Laufe des Spieles muss man sich durch mehrere Level, in einer begrenzten Arena, kämpfen und die dort vorhandenen Gegner besiegen, das Geschehen betrachtet man aus der Vogelperspektive. Nachdem Abschluss einer Welle kommt man, nach einer kurzen Überblende, in das nächste Level. Die Gegner variieren sich durch ihr Bewegungsmuster, so wie ihre Lebensanzahl. Diese grundlegenden Attribute werden immer noch in den meisten Survivor-Like Spielen verwendet.</w:t>
-      </w:r>
-    </w:p>
-    <w:p>
-      <w:pPr>
-        <w:spacing w:line="360" w:lineRule="auto"/>
-        <w:jc w:val="both"/>
-        <w:rPr>
-          <w:rFonts w:ascii="Arial" w:hAnsi="Arial" w:cs="Arial"/>
-          <w:color w:val="000000" w:themeColor="text1"/>
-        </w:rPr>
-      </w:pPr>
-    </w:p>
-    <w:p>
-      <w:pPr>
-        <w:spacing w:line="360" w:lineRule="auto"/>
-        <w:jc w:val="both"/>
-        <w:rPr>
-          <w:rFonts w:ascii="Arial" w:hAnsi="Arial" w:cs="Arial"/>
-          <w:color w:val="000000" w:themeColor="text1"/>
-        </w:rPr>
-      </w:pPr>
+        <w:t xml:space="preserve">. Die Mechaniken des Spieles basierten auf dem Layout der Arcade-Maschine, durch zwei Joysticks kann man den Protagonisten von Robotron kontrollieren, sowie die Richtung, in die dieser schießt. Im Laufe des Spieles muss man sich durch mehrere Level, in einer begrenzten Arena, kämpfen und die dort vorhandenen Gegner besiegen, </w:t>
+      </w:r>
       <w:r>
         <w:rPr>
           <w:rFonts w:ascii="Arial" w:hAnsi="Arial" w:cs="Arial"/>
           <w:color w:val="000000" w:themeColor="text1"/>
         </w:rPr>
         <w:lastRenderedPageBreak/>
+        <w:t>das Geschehen betrachtet man aus der Vogelperspektive. Nachdem Abschluss einer Welle kommt man, nach einer kurzen Überblende, in das nächste Level. Die Gegner variieren sich durch ihr Bewegungsmuster, so wie ihre Lebensanzahl. Diese grundlegenden Attribute werden immer noch in den meisten Survivor-Like Spielen verwendet.</w:t>
+      </w:r>
+    </w:p>
+    <w:p>
+      <w:pPr>
+        <w:spacing w:line="360" w:lineRule="auto"/>
+        <w:jc w:val="both"/>
+        <w:rPr>
+          <w:rFonts w:ascii="Arial" w:hAnsi="Arial" w:cs="Arial"/>
+          <w:color w:val="000000" w:themeColor="text1"/>
+        </w:rPr>
+      </w:pPr>
+    </w:p>
+    <w:p>
+      <w:pPr>
+        <w:spacing w:line="360" w:lineRule="auto"/>
+        <w:jc w:val="both"/>
+        <w:rPr>
+          <w:rFonts w:ascii="Arial" w:hAnsi="Arial" w:cs="Arial"/>
+          <w:color w:val="000000" w:themeColor="text1"/>
+        </w:rPr>
+      </w:pPr>
+      <w:r>
+        <w:rPr>
+          <w:rFonts w:ascii="Arial" w:hAnsi="Arial" w:cs="Arial"/>
+          <w:color w:val="000000" w:themeColor="text1"/>
+        </w:rPr>
         <w:t xml:space="preserve">Einige Jahre später erschien </w:t>
       </w:r>
       <w:r>
@@ -5014,7 +5957,23 @@
           <w:rFonts w:ascii="Arial" w:hAnsi="Arial" w:cs="Arial"/>
           <w:color w:val="000000" w:themeColor="text1"/>
         </w:rPr>
-        <w:t xml:space="preserve">Das im Jahre 1997 erschiene Alien Phobia steuert sich ähnlich wie seine Vorgänger, der große Unterschied liegt darin, dass die Gegner sich gezielt auf die Spieler zubewegen und nicht mehr nur ihrem eigenen Bewegungsmuster hinterherlaufen </w:t>
+        <w:t xml:space="preserve">Das im Jahre 1997 erschiene Alien </w:t>
+      </w:r>
+      <w:proofErr w:type="spellStart"/>
+      <w:r>
+        <w:rPr>
+          <w:rFonts w:ascii="Arial" w:hAnsi="Arial" w:cs="Arial"/>
+          <w:color w:val="000000" w:themeColor="text1"/>
+        </w:rPr>
+        <w:t>Phobia</w:t>
+      </w:r>
+      <w:proofErr w:type="spellEnd"/>
+      <w:r>
+        <w:rPr>
+          <w:rFonts w:ascii="Arial" w:hAnsi="Arial" w:cs="Arial"/>
+          <w:color w:val="000000" w:themeColor="text1"/>
+        </w:rPr>
+        <w:t xml:space="preserve"> steuert sich ähnlich wie seine Vorgänger, der große Unterschied liegt darin, dass die Gegner sich gezielt auf die Spieler zubewegen und nicht mehr nur ihrem eigenen Bewegungsmuster hinterherlaufen </w:t>
       </w:r>
       <w:sdt>
         <w:sdtPr>
@@ -5071,12 +6030,21 @@
         </w:rPr>
         <w:t xml:space="preserve">. Später wurde in </w:t>
       </w:r>
-      <w:r>
-        <w:rPr>
-          <w:rFonts w:ascii="Arial" w:hAnsi="Arial" w:cs="Arial"/>
-          <w:color w:val="000000" w:themeColor="text1"/>
-        </w:rPr>
-        <w:t>Phobia II</w:t>
+      <w:proofErr w:type="spellStart"/>
+      <w:r>
+        <w:rPr>
+          <w:rFonts w:ascii="Arial" w:hAnsi="Arial" w:cs="Arial"/>
+          <w:color w:val="000000" w:themeColor="text1"/>
+        </w:rPr>
+        <w:t>Phobia</w:t>
+      </w:r>
+      <w:proofErr w:type="spellEnd"/>
+      <w:r>
+        <w:rPr>
+          <w:rFonts w:ascii="Arial" w:hAnsi="Arial" w:cs="Arial"/>
+          <w:color w:val="000000" w:themeColor="text1"/>
+        </w:rPr>
+        <w:t xml:space="preserve"> II</w:t>
       </w:r>
       <w:r>
         <w:rPr>
@@ -5220,7 +6188,39 @@
           <w:rFonts w:ascii="Arial" w:hAnsi="Arial" w:cs="Arial"/>
           <w:color w:val="000000" w:themeColor="text1"/>
         </w:rPr>
-        <w:t xml:space="preserve">. Die Grundmechaniken waren wie bei den Vorgängern ähnlich, doch einige neue Standards des Genres wurden hier zum ersten Mal etabliert. So etwa konnte man nur noch die Bewegungen des Charakters kontrollieren und nicht mehr die Schussrichtung oder die Fähigkeiten. Diese wurden automatisch aktiviert beziehungsweise es wurde automatisch auf die Gegner geschossen. Wie bei Phobia bewegen sich die Gegner größtenteils gezielt auf den Spieler zu, dadurch besteht großer Teil des Gameplays im Kiting der Gegner, das bedeutet das Locken und Manipulieren der Gegner, durch geschicktes Positionieren des Charakters. Andere Hauptmechaniken liegen im Upgrade System, nämlich wenn man genug Gegner getötet hat und/oder genug Mana-Orbs aufgesammelt hat, erhält man ein Level-Up. Mit diesem kann man weitere Zaubersprüche freischalten, die sich periodisch automatisch aktivieren, oder bisherige Zaubersprüche verbessern. Im Gegensatz zu bisherigen Spielen des Genres ersetzen diese nicht die bisherigen Waffen bzw. Zaubersprüche, die man bereits hat, sondern werden zusätzlich </w:t>
+        <w:t xml:space="preserve">. Die Grundmechaniken waren wie bei den Vorgängern ähnlich, doch einige neue Standards des Genres wurden hier zum ersten Mal etabliert. So etwa konnte man nur noch die Bewegungen des Charakters kontrollieren und nicht mehr die Schussrichtung oder die Fähigkeiten. Diese wurden automatisch aktiviert beziehungsweise es wurde automatisch auf die Gegner geschossen. Wie bei </w:t>
+      </w:r>
+      <w:proofErr w:type="spellStart"/>
+      <w:r>
+        <w:rPr>
+          <w:rFonts w:ascii="Arial" w:hAnsi="Arial" w:cs="Arial"/>
+          <w:color w:val="000000" w:themeColor="text1"/>
+        </w:rPr>
+        <w:t>Phobia</w:t>
+      </w:r>
+      <w:proofErr w:type="spellEnd"/>
+      <w:r>
+        <w:rPr>
+          <w:rFonts w:ascii="Arial" w:hAnsi="Arial" w:cs="Arial"/>
+          <w:color w:val="000000" w:themeColor="text1"/>
+        </w:rPr>
+        <w:t xml:space="preserve"> bewegen sich die Gegner größtenteils gezielt auf den Spieler zu, dadurch besteht großer Teil des Gameplays im </w:t>
+      </w:r>
+      <w:proofErr w:type="spellStart"/>
+      <w:r>
+        <w:rPr>
+          <w:rFonts w:ascii="Arial" w:hAnsi="Arial" w:cs="Arial"/>
+          <w:color w:val="000000" w:themeColor="text1"/>
+        </w:rPr>
+        <w:t>Kiting</w:t>
+      </w:r>
+      <w:proofErr w:type="spellEnd"/>
+      <w:r>
+        <w:rPr>
+          <w:rFonts w:ascii="Arial" w:hAnsi="Arial" w:cs="Arial"/>
+          <w:color w:val="000000" w:themeColor="text1"/>
+        </w:rPr>
+        <w:t xml:space="preserve"> der Gegner, das bedeutet das Locken und Manipulieren der Gegner, durch geschicktes Positionieren des Charakters. Andere Hauptmechaniken liegen im Upgrade </w:t>
       </w:r>
       <w:r>
         <w:rPr>
@@ -5228,7 +6228,7 @@
           <w:color w:val="000000" w:themeColor="text1"/>
         </w:rPr>
         <w:lastRenderedPageBreak/>
-        <w:t>hinzugefügt, dadurch wird der Charakter immer stärker im Laufe des Spieles und man kann immer mehr Gegner gleichzeitig bekämpfen.</w:t>
+        <w:t>System, nämlich wenn man genug Gegner getötet hat und/oder genug Mana-Orbs aufgesammelt hat, erhält man ein Level-Up. Mit diesem kann man weitere Zaubersprüche freischalten, die sich periodisch automatisch aktivieren, oder bisherige Zaubersprüche verbessern. Im Gegensatz zu bisherigen Spielen des Genres ersetzen diese nicht die bisherigen Waffen bzw. Zaubersprüche, die man bereits hat, sondern werden zusätzlich hinzugefügt, dadurch wird der Charakter immer stärker im Laufe des Spieles und man kann immer mehr Gegner gleichzeitig bekämpfen.</w:t>
       </w:r>
     </w:p>
     <w:p>
@@ -5310,34 +6310,50 @@
           <w:rFonts w:ascii="Arial" w:hAnsi="Arial" w:cs="Arial"/>
           <w:color w:val="000000" w:themeColor="text1"/>
         </w:rPr>
-        <w:t>. Die Grundmechaniken sind sehr ähnlich wie bei Magic Survival, doch wurde das Upgrade System erweitert sowie das Voranschreiten im Spiel angepasst. Man konnte nun auch passive Ausrüstungen erhalten, die die Werte des Charakters oder andere Attribute verbesserten. Zusätzlich konnte man sogenannte „Evolutions“ erhalten, sobald man das Richtige Pärchen an Waffen und Ausrüstungen vollständig verbessert hat. Dadurch gab es verschiedene Kombinationen, auf die man sich spezialisieren konnte. Zusätzlich wurden eine viel Zahl an verschiedenen Maps, mit verschiedenen Begrenzungen und Gegnerwellen, sowie mehrere Charaktere und Waffen designt. Eine der größten Veränderungen gegenüber Magic Survival liegt darin, dass die Gegner, nachdem man sie besiegt hat, ihre Erfahrungspunkte auf den Boden fallen lassen und man diese nicht direkt erhält. Daher muss man später nochmal an denselben Ort laufen, um das Level-Up zu erhalten. Dadurch wurde das Kiten der Gegner deutlich interessanter und man musste vorrauschauender planen, wohin man sich fortbewegen möchte. Die größte Innovation jedoch, lag in der Verwendung einer sogenannten Meta-Progression (dt. Meta-Fortschritt). Diese Mechanik entstammt dem Rogue-Lite Genre und ermöglicht es Spielern in den einzelnen Versuchen Währung zu sammeln, diese zwischen den Versuchen für permanente Upgrades ausgegeben werden kann. Dadurch kann man die Werte des Charakters verbessern, aber auch neue Waffen und Items freischalten.</w:t>
-      </w:r>
-    </w:p>
-    <w:p>
-      <w:pPr>
-        <w:spacing w:line="360" w:lineRule="auto"/>
-        <w:jc w:val="both"/>
-        <w:rPr>
-          <w:rFonts w:ascii="Arial" w:hAnsi="Arial" w:cs="Arial"/>
-          <w:color w:val="000000" w:themeColor="text1"/>
-        </w:rPr>
-      </w:pPr>
-    </w:p>
-    <w:p>
-      <w:pPr>
-        <w:spacing w:line="360" w:lineRule="auto"/>
-        <w:jc w:val="both"/>
-        <w:rPr>
-          <w:rFonts w:ascii="Arial" w:hAnsi="Arial" w:cs="Arial"/>
-          <w:color w:val="000000" w:themeColor="text1"/>
-        </w:rPr>
-      </w:pPr>
-      <w:r>
-        <w:rPr>
-          <w:rFonts w:ascii="Arial" w:hAnsi="Arial" w:cs="Arial"/>
-          <w:color w:val="000000" w:themeColor="text1"/>
-        </w:rPr>
-        <w:t xml:space="preserve">Zusammengefasst besitzen moderne Survivor-Like Spiele meistens folgende Qualitäten und Mechaniken. Der Core-Gameplay-Loop besteht darin in einer begrenzten oder unbegrenzten Arena bis zu einem Zeitpunkt oder dem Besiegen eines Boss-Gegners zu überleben. Um das zu erschweren, kommen von mehreren Seiten Gegner auf die Spieler zu, diese fügen bei Berührung Schaden zu und können vom Spieler getötet werden. Der spielbare Charakter ist nur in der Bewegung kontrollierbar, das heißt, dass dieser automatisch angreift und/oder automatisch auf den nächsten Gegner zielt. Wenn man ausreichend Gegner getötet hat, erhält man ein Level-Up, da kann man seine Waffen verbessern oder neue Fähigkeiten freischalten. Oft gibt es ein Kombinationssystem, mit dem man Boni erhält, wenn man die Richtigen Waffen ausrüstet. Die Arena, in der sich der Core-Gameplay-Loop abspielt, wird nicht zufällig generiert und ist bei jedem Versuch sehr ähnlich. Außerhalb von Versuchen kann man erhöhte Schwierigkeitsstufen </w:t>
+        <w:t>. Die Grundmechaniken sind sehr ähnlich wie bei Magic Survival, doch wurde das Upgrade System erweitert sowie das Voranschreiten im Spiel angepasst. Man konnte nun auch passive Ausrüstungen erhalten, die die Werte des Charakters oder andere Attribute verbesserten. Zusätzlich konnte man sogenannte „</w:t>
+      </w:r>
+      <w:proofErr w:type="spellStart"/>
+      <w:r>
+        <w:rPr>
+          <w:rFonts w:ascii="Arial" w:hAnsi="Arial" w:cs="Arial"/>
+          <w:color w:val="000000" w:themeColor="text1"/>
+        </w:rPr>
+        <w:t>Evolutions</w:t>
+      </w:r>
+      <w:proofErr w:type="spellEnd"/>
+      <w:r>
+        <w:rPr>
+          <w:rFonts w:ascii="Arial" w:hAnsi="Arial" w:cs="Arial"/>
+          <w:color w:val="000000" w:themeColor="text1"/>
+        </w:rPr>
+        <w:t>“ erhalten, sobald man das Richtige Pärchen an Waffen und Ausrüstungen vollständig verbessert hat. Dadurch gab es verschiedene Kombinationen, auf die man sich spezialisieren konnte. Zusätzlich wurden eine viel Zahl an verschiedenen Maps, mit verschiedenen Begrenzungen und Gegnerwellen, sowie mehrere Charaktere und Waffen designt. Eine der größten Veränderungen gegenüber Magic Survival liegt darin, dass die Gegner, nachdem man sie besiegt hat, ihre Erfahrungspunkte auf den Boden fallen lassen und man diese nicht direkt erhält. Daher muss man später nochmal an denselben Ort laufen, um das Level-Up zu erhalten. Dadurch wurde das Kiten der Gegner deutlich interessanter und man musste vorrauschauender planen, wohin man sich fortbewegen möchte. Die größte Innovation jedoch, lag in der Verwendung einer sogenannten Meta-Progression (dt. Meta-Fortschritt). Diese Mechanik entstammt dem Rogue-Lite Genre und ermöglicht es Spielern in den einzelnen Versuchen Währung zu sammeln, diese zwischen den Versuchen für permanente Upgrades ausgegeben werden kann. Dadurch kann man die Werte des Charakters verbessern, aber auch neue Waffen und Items freischalten.</w:t>
+      </w:r>
+    </w:p>
+    <w:p>
+      <w:pPr>
+        <w:spacing w:line="360" w:lineRule="auto"/>
+        <w:jc w:val="both"/>
+        <w:rPr>
+          <w:rFonts w:ascii="Arial" w:hAnsi="Arial" w:cs="Arial"/>
+          <w:color w:val="000000" w:themeColor="text1"/>
+        </w:rPr>
+      </w:pPr>
+    </w:p>
+    <w:p>
+      <w:pPr>
+        <w:spacing w:line="360" w:lineRule="auto"/>
+        <w:jc w:val="both"/>
+        <w:rPr>
+          <w:rFonts w:ascii="Arial" w:hAnsi="Arial" w:cs="Arial"/>
+          <w:color w:val="000000" w:themeColor="text1"/>
+        </w:rPr>
+      </w:pPr>
+      <w:r>
+        <w:rPr>
+          <w:rFonts w:ascii="Arial" w:hAnsi="Arial" w:cs="Arial"/>
+          <w:color w:val="000000" w:themeColor="text1"/>
+        </w:rPr>
+        <w:t xml:space="preserve">Zusammengefasst besitzen moderne Survivor-Like Spiele meistens folgende Qualitäten und Mechaniken. Der Core-Gameplay-Loop besteht darin in einer begrenzten oder unbegrenzten Arena bis zu einem Zeitpunkt oder dem Besiegen eines Boss-Gegners zu überleben. Um das zu erschweren, kommen von mehreren Seiten Gegner auf die Spieler zu, diese fügen bei Berührung Schaden zu und können vom Spieler getötet werden. Der spielbare Charakter ist nur in der Bewegung kontrollierbar, das heißt, dass dieser automatisch angreift und/oder automatisch auf den nächsten Gegner zielt. Wenn man </w:t>
       </w:r>
       <w:r>
         <w:rPr>
@@ -5345,7 +6361,7 @@
           <w:color w:val="000000" w:themeColor="text1"/>
         </w:rPr>
         <w:lastRenderedPageBreak/>
-        <w:t>freischalten, beispielsweise erscheinen mehr Gegner oder manche Waffen sind schwächer. Dem gegenüber steht die Meta-Progression, in der man sich permanente Upgrades kaufen kann. Ebenso kann man verschiedene Startwaffen oder Startcharaktere freischalten, die einen anderen Ausgangspunkt zu dem Level-Up System bieten. Als letztes kann man weitere Maps freischalten, die durch andere Begrenzungen oder neue Gegnervariationen wiederspielwert hinzufügen.</w:t>
+        <w:t>ausreichend Gegner getötet hat, erhält man ein Level-Up, da kann man seine Waffen verbessern oder neue Fähigkeiten freischalten. Oft gibt es ein Kombinationssystem, mit dem man Boni erhält, wenn man die Richtigen Waffen ausrüstet. Die Arena, in der sich der Core-Gameplay-Loop abspielt, wird nicht zufällig generiert und ist bei jedem Versuch sehr ähnlich. Außerhalb von Versuchen kann man erhöhte Schwierigkeitsstufen freischalten, beispielsweise erscheinen mehr Gegner oder manche Waffen sind schwächer. Dem gegenüber steht die Meta-Progression, in der man sich permanente Upgrades kaufen kann. Ebenso kann man verschiedene Startwaffen oder Startcharaktere freischalten, die einen anderen Ausgangspunkt zu dem Level-Up System bieten. Als letztes kann man weitere Maps freischalten, die durch andere Begrenzungen oder neue Gegnervariationen wiederspielwert hinzufügen.</w:t>
       </w:r>
     </w:p>
     <w:p>
@@ -5526,15 +6542,27 @@
           <w:szCs w:val="36"/>
           <w:lang w:val="en-US"/>
         </w:rPr>
-        <w:t>3.4.2. Brotato</w:t>
-      </w:r>
-    </w:p>
-    <w:p>
-      <w:pPr>
-        <w:jc w:val="both"/>
-        <w:rPr>
+        <w:t xml:space="preserve">3.4.2. </w:t>
+      </w:r>
+      <w:proofErr w:type="spellStart"/>
+      <w:r>
+        <w:rPr>
+          <w:rFonts w:ascii="Arial" w:hAnsi="Arial" w:cs="Arial"/>
+          <w:color w:val="000000" w:themeColor="text1"/>
+          <w:sz w:val="36"/>
+          <w:szCs w:val="36"/>
           <w:lang w:val="en-US"/>
         </w:rPr>
+        <w:t>Brotato</w:t>
+      </w:r>
+      <w:proofErr w:type="spellEnd"/>
+    </w:p>
+    <w:p>
+      <w:pPr>
+        <w:jc w:val="both"/>
+        <w:rPr>
+          <w:lang w:val="en-US"/>
+        </w:rPr>
       </w:pPr>
     </w:p>
     <w:p>
@@ -5547,15 +6575,18 @@
           <w:color w:val="000000" w:themeColor="text1"/>
           <w:sz w:val="36"/>
           <w:szCs w:val="36"/>
-        </w:rPr>
-      </w:pPr>
-      <w:r>
-        <w:rPr>
-          <w:rFonts w:ascii="Arial" w:hAnsi="Arial" w:cs="Arial"/>
-          <w:color w:val="000000" w:themeColor="text1"/>
-          <w:sz w:val="36"/>
-          <w:szCs w:val="36"/>
-        </w:rPr>
+          <w:lang w:val="en-US"/>
+        </w:rPr>
+      </w:pPr>
+      <w:r>
+        <w:rPr>
+          <w:rFonts w:ascii="Arial" w:hAnsi="Arial" w:cs="Arial"/>
+          <w:color w:val="000000" w:themeColor="text1"/>
+          <w:sz w:val="36"/>
+          <w:szCs w:val="36"/>
+          <w:lang w:val="en-US"/>
+        </w:rPr>
+        <w:lastRenderedPageBreak/>
         <w:t>3.4.3. 20 Minutes Till Dawn</w:t>
       </w:r>
     </w:p>
@@ -5573,7 +6604,71 @@
           <w:rFonts w:ascii="Arial" w:hAnsi="Arial" w:cs="Arial"/>
           <w:color w:val="000000" w:themeColor="text1"/>
         </w:rPr>
-        <w:t xml:space="preserve">Im Jahre 2022 erschien 20 Minutes Till Dawn, entwickelt von flanne, zunächst in early access und erhielt 2023 einen vollen Release </w:t>
+        <w:t xml:space="preserve">Im Jahre 2022 erschien 20 </w:t>
+      </w:r>
+      <w:proofErr w:type="spellStart"/>
+      <w:r>
+        <w:rPr>
+          <w:rFonts w:ascii="Arial" w:hAnsi="Arial" w:cs="Arial"/>
+          <w:color w:val="000000" w:themeColor="text1"/>
+        </w:rPr>
+        <w:t>Minutes</w:t>
+      </w:r>
+      <w:proofErr w:type="spellEnd"/>
+      <w:r>
+        <w:rPr>
+          <w:rFonts w:ascii="Arial" w:hAnsi="Arial" w:cs="Arial"/>
+          <w:color w:val="000000" w:themeColor="text1"/>
+        </w:rPr>
+        <w:t xml:space="preserve"> Till Dawn, entwickelt von </w:t>
+      </w:r>
+      <w:proofErr w:type="spellStart"/>
+      <w:r>
+        <w:rPr>
+          <w:rFonts w:ascii="Arial" w:hAnsi="Arial" w:cs="Arial"/>
+          <w:color w:val="000000" w:themeColor="text1"/>
+        </w:rPr>
+        <w:t>flanne</w:t>
+      </w:r>
+      <w:proofErr w:type="spellEnd"/>
+      <w:r>
+        <w:rPr>
+          <w:rFonts w:ascii="Arial" w:hAnsi="Arial" w:cs="Arial"/>
+          <w:color w:val="000000" w:themeColor="text1"/>
+        </w:rPr>
+        <w:t xml:space="preserve">, zunächst in </w:t>
+      </w:r>
+      <w:proofErr w:type="spellStart"/>
+      <w:r>
+        <w:rPr>
+          <w:rFonts w:ascii="Arial" w:hAnsi="Arial" w:cs="Arial"/>
+          <w:color w:val="000000" w:themeColor="text1"/>
+        </w:rPr>
+        <w:t>early</w:t>
+      </w:r>
+      <w:proofErr w:type="spellEnd"/>
+      <w:r>
+        <w:rPr>
+          <w:rFonts w:ascii="Arial" w:hAnsi="Arial" w:cs="Arial"/>
+          <w:color w:val="000000" w:themeColor="text1"/>
+        </w:rPr>
+        <w:t xml:space="preserve"> </w:t>
+      </w:r>
+      <w:proofErr w:type="spellStart"/>
+      <w:r>
+        <w:rPr>
+          <w:rFonts w:ascii="Arial" w:hAnsi="Arial" w:cs="Arial"/>
+          <w:color w:val="000000" w:themeColor="text1"/>
+        </w:rPr>
+        <w:t>access</w:t>
+      </w:r>
+      <w:proofErr w:type="spellEnd"/>
+      <w:r>
+        <w:rPr>
+          <w:rFonts w:ascii="Arial" w:hAnsi="Arial" w:cs="Arial"/>
+          <w:color w:val="000000" w:themeColor="text1"/>
+        </w:rPr>
+        <w:t xml:space="preserve"> und erhielt 2023 einen vollen Release </w:t>
       </w:r>
       <w:sdt>
         <w:sdtPr>
@@ -5684,6 +6779,116 @@
           <w:rFonts w:ascii="Arial" w:hAnsi="Arial" w:cs="Arial"/>
           <w:color w:val="000000" w:themeColor="text1"/>
         </w:rPr>
+        <w:t xml:space="preserve"> betätig</w:t>
+      </w:r>
+      <w:r>
+        <w:rPr>
+          <w:rFonts w:ascii="Arial" w:hAnsi="Arial" w:cs="Arial"/>
+          <w:color w:val="000000" w:themeColor="text1"/>
+        </w:rPr>
+        <w:t>en</w:t>
+      </w:r>
+      <w:r>
+        <w:rPr>
+          <w:rFonts w:ascii="Arial" w:hAnsi="Arial" w:cs="Arial"/>
+          <w:color w:val="000000" w:themeColor="text1"/>
+        </w:rPr>
+        <w:t xml:space="preserve">. Die restlichen Grundmechaniken sind sehr ähnlich wie in herkömmlichen Spielen des Genres. So etwa kommen von allen Seiten Gegner auf die </w:t>
+      </w:r>
+      <w:proofErr w:type="spellStart"/>
+      <w:r>
+        <w:rPr>
+          <w:rFonts w:ascii="Arial" w:hAnsi="Arial" w:cs="Arial"/>
+          <w:color w:val="000000" w:themeColor="text1"/>
+        </w:rPr>
+        <w:t>Spieler:innen</w:t>
+      </w:r>
+      <w:proofErr w:type="spellEnd"/>
+      <w:r>
+        <w:rPr>
+          <w:rFonts w:ascii="Arial" w:hAnsi="Arial" w:cs="Arial"/>
+          <w:color w:val="000000" w:themeColor="text1"/>
+        </w:rPr>
+        <w:t xml:space="preserve"> zugelaufen, gegen die man sich verteidigen muss. Diese hinterlassen Erfahrungspunkte, wenn man sie besiegt. Nachdem man genug Erfahrungspunkte eingesammelt hat, erhält man ein Level-Up und kann eine von mehreren neuen Verbesserungen auswählen. Dieser Gameplay-Loop wird durch gelegentliche Boss-Gegner unterbrochen. Die Versuche spielen in einer von mehreren Aren</w:t>
+      </w:r>
+      <w:r>
+        <w:rPr>
+          <w:rFonts w:ascii="Arial" w:hAnsi="Arial" w:cs="Arial"/>
+          <w:color w:val="000000" w:themeColor="text1"/>
+        </w:rPr>
+        <w:t>en</w:t>
+      </w:r>
+      <w:r>
+        <w:rPr>
+          <w:rFonts w:ascii="Arial" w:hAnsi="Arial" w:cs="Arial"/>
+          <w:color w:val="000000" w:themeColor="text1"/>
+        </w:rPr>
+        <w:t>, manche sind unbegrenzt, die anderen haben verschiedene Barrieren.</w:t>
+      </w:r>
+      <w:r>
+        <w:rPr>
+          <w:rFonts w:ascii="Arial" w:hAnsi="Arial" w:cs="Arial"/>
+          <w:color w:val="000000" w:themeColor="text1"/>
+        </w:rPr>
+        <w:t xml:space="preserve"> Wie der Name impliziert</w:t>
+      </w:r>
+      <w:r>
+        <w:rPr>
+          <w:rFonts w:ascii="Arial" w:hAnsi="Arial" w:cs="Arial"/>
+          <w:color w:val="000000" w:themeColor="text1"/>
+        </w:rPr>
+        <w:t>,</w:t>
+      </w:r>
+      <w:r>
+        <w:rPr>
+          <w:rFonts w:ascii="Arial" w:hAnsi="Arial" w:cs="Arial"/>
+          <w:color w:val="000000" w:themeColor="text1"/>
+        </w:rPr>
+        <w:t xml:space="preserve"> ist es das Ziel des Spieles 20 Minuten lang zu überleben, danach hat man einen Versuch erfolgreich absolviert.</w:t>
+      </w:r>
+    </w:p>
+    <w:p>
+      <w:pPr>
+        <w:spacing w:line="360" w:lineRule="auto"/>
+        <w:jc w:val="both"/>
+        <w:rPr>
+          <w:rFonts w:ascii="Arial" w:hAnsi="Arial" w:cs="Arial"/>
+          <w:color w:val="000000" w:themeColor="text1"/>
+        </w:rPr>
+      </w:pPr>
+      <w:r>
+        <w:rPr>
+          <w:rFonts w:ascii="Arial" w:hAnsi="Arial" w:cs="Arial"/>
+          <w:color w:val="000000" w:themeColor="text1"/>
+        </w:rPr>
+        <w:t>Insbesondere das Angriff System ist sehr einzigartig in dem Genre, denn wie oben beschrieben greift man nicht automatisch an. Stattdessen muss man manuell auf die Gegner zielen und zum Schießen mit der Maus klicken. Wenn man das Magazin aufgebraucht hat oder aufhört zu schießen</w:t>
+      </w:r>
+      <w:r>
+        <w:rPr>
+          <w:rFonts w:ascii="Arial" w:hAnsi="Arial" w:cs="Arial"/>
+          <w:color w:val="000000" w:themeColor="text1"/>
+        </w:rPr>
+        <w:t>,</w:t>
+      </w:r>
+      <w:r>
+        <w:rPr>
+          <w:rFonts w:ascii="Arial" w:hAnsi="Arial" w:cs="Arial"/>
+          <w:color w:val="000000" w:themeColor="text1"/>
+        </w:rPr>
+        <w:t xml:space="preserve"> wird die Waffe automatisch nachgeladen</w:t>
+      </w:r>
+      <w:r>
+        <w:rPr>
+          <w:rFonts w:ascii="Arial" w:hAnsi="Arial" w:cs="Arial"/>
+          <w:color w:val="000000" w:themeColor="text1"/>
+        </w:rPr>
+        <w:t>.</w:t>
+      </w:r>
+      <w:r>
+        <w:rPr>
+          <w:rFonts w:ascii="Arial" w:hAnsi="Arial" w:cs="Arial"/>
+          <w:color w:val="000000" w:themeColor="text1"/>
+        </w:rPr>
         <w:t xml:space="preserve"> </w:t>
       </w:r>
       <w:r>
@@ -5691,108 +6896,6 @@
           <w:rFonts w:ascii="Arial" w:hAnsi="Arial" w:cs="Arial"/>
           <w:color w:val="000000" w:themeColor="text1"/>
         </w:rPr>
-        <w:lastRenderedPageBreak/>
-        <w:t>betätig</w:t>
-      </w:r>
-      <w:r>
-        <w:rPr>
-          <w:rFonts w:ascii="Arial" w:hAnsi="Arial" w:cs="Arial"/>
-          <w:color w:val="000000" w:themeColor="text1"/>
-        </w:rPr>
-        <w:t>en</w:t>
-      </w:r>
-      <w:r>
-        <w:rPr>
-          <w:rFonts w:ascii="Arial" w:hAnsi="Arial" w:cs="Arial"/>
-          <w:color w:val="000000" w:themeColor="text1"/>
-        </w:rPr>
-        <w:t>. Die restlichen Grundmechaniken sind sehr ähnlich wie in herkömmlichen Spielen des Genres. So etwa kommen von allen Seiten Gegner auf die Spieler:innen zugelaufen, gegen die man sich verteidigen muss. Diese hinterlassen Erfahrungspunkte, wenn man sie besiegt. Nachdem man genug Erfahrungspunkte eingesammelt hat, erhält man ein Level-Up und kann eine von mehreren neuen Verbesserungen auswählen. Dieser Gameplay-Loop wird durch gelegentliche Boss-Gegner unterbrochen. Die Versuche spielen in einer von mehreren Aren</w:t>
-      </w:r>
-      <w:r>
-        <w:rPr>
-          <w:rFonts w:ascii="Arial" w:hAnsi="Arial" w:cs="Arial"/>
-          <w:color w:val="000000" w:themeColor="text1"/>
-        </w:rPr>
-        <w:t>en</w:t>
-      </w:r>
-      <w:r>
-        <w:rPr>
-          <w:rFonts w:ascii="Arial" w:hAnsi="Arial" w:cs="Arial"/>
-          <w:color w:val="000000" w:themeColor="text1"/>
-        </w:rPr>
-        <w:t>, manche sind unbegrenzt, die anderen haben verschiedene Barrieren.</w:t>
-      </w:r>
-      <w:r>
-        <w:rPr>
-          <w:rFonts w:ascii="Arial" w:hAnsi="Arial" w:cs="Arial"/>
-          <w:color w:val="000000" w:themeColor="text1"/>
-        </w:rPr>
-        <w:t xml:space="preserve"> Wie der Name impliziert</w:t>
-      </w:r>
-      <w:r>
-        <w:rPr>
-          <w:rFonts w:ascii="Arial" w:hAnsi="Arial" w:cs="Arial"/>
-          <w:color w:val="000000" w:themeColor="text1"/>
-        </w:rPr>
-        <w:t>,</w:t>
-      </w:r>
-      <w:r>
-        <w:rPr>
-          <w:rFonts w:ascii="Arial" w:hAnsi="Arial" w:cs="Arial"/>
-          <w:color w:val="000000" w:themeColor="text1"/>
-        </w:rPr>
-        <w:t xml:space="preserve"> ist es das Ziel des Spieles 20 Minuten lang zu überleben, danach hat man einen Versuch erfolgreich absolviert.</w:t>
-      </w:r>
-    </w:p>
-    <w:p>
-      <w:pPr>
-        <w:spacing w:line="360" w:lineRule="auto"/>
-        <w:jc w:val="both"/>
-        <w:rPr>
-          <w:rFonts w:ascii="Arial" w:hAnsi="Arial" w:cs="Arial"/>
-          <w:color w:val="000000" w:themeColor="text1"/>
-        </w:rPr>
-      </w:pPr>
-      <w:r>
-        <w:rPr>
-          <w:rFonts w:ascii="Arial" w:hAnsi="Arial" w:cs="Arial"/>
-          <w:color w:val="000000" w:themeColor="text1"/>
-        </w:rPr>
-        <w:t>Insbesondere das Angriff System ist sehr einzigartig in dem Genre, denn wie oben beschrieben greift man nicht automatisch an. Stattdessen muss man manuell auf die Gegner zielen und zum Schießen mit der Maus klicken. Wenn man das Magazin aufgebraucht hat oder aufhört zu schießen</w:t>
-      </w:r>
-      <w:r>
-        <w:rPr>
-          <w:rFonts w:ascii="Arial" w:hAnsi="Arial" w:cs="Arial"/>
-          <w:color w:val="000000" w:themeColor="text1"/>
-        </w:rPr>
-        <w:t>,</w:t>
-      </w:r>
-      <w:r>
-        <w:rPr>
-          <w:rFonts w:ascii="Arial" w:hAnsi="Arial" w:cs="Arial"/>
-          <w:color w:val="000000" w:themeColor="text1"/>
-        </w:rPr>
-        <w:t xml:space="preserve"> wird die Waffe automatisch nachgeladen</w:t>
-      </w:r>
-      <w:r>
-        <w:rPr>
-          <w:rFonts w:ascii="Arial" w:hAnsi="Arial" w:cs="Arial"/>
-          <w:color w:val="000000" w:themeColor="text1"/>
-        </w:rPr>
-        <w:t>.</w:t>
-      </w:r>
-      <w:r>
-        <w:rPr>
-          <w:rFonts w:ascii="Arial" w:hAnsi="Arial" w:cs="Arial"/>
-          <w:color w:val="000000" w:themeColor="text1"/>
-        </w:rPr>
-        <w:t xml:space="preserve"> </w:t>
-      </w:r>
-      <w:r>
-        <w:rPr>
-          <w:rFonts w:ascii="Arial" w:hAnsi="Arial" w:cs="Arial"/>
-          <w:color w:val="000000" w:themeColor="text1"/>
-        </w:rPr>
         <w:t xml:space="preserve">Dies </w:t>
       </w:r>
       <w:r>
@@ -5800,7 +6903,39 @@
           <w:rFonts w:ascii="Arial" w:hAnsi="Arial" w:cs="Arial"/>
           <w:color w:val="000000" w:themeColor="text1"/>
         </w:rPr>
-        <w:t xml:space="preserve">kann man nur unterbrechen, solange man übrige Munition hat. Eine weitere Restriktion liegt darin, dass man sich beim Schießen langsamer bewegt, als wenn man nicht schießt. Durch diese Einschränkungen wird eine weitere Ebene dem Spiel hinzugefügt, es geht nun nicht mehr nur größtenteils um effizientes Kiten der Gegner, sondern man muss seine Munition haushalten, sowie abschätzen wann man Schießen kann, beziehungsweise wann die Gegner zu nahe sind. Diese Restriktion wurde hinzugefügt, da für flanne ein automatisches Angriff-System die Spieler:innen nicht aktiv genug involviert </w:t>
+        <w:t xml:space="preserve">kann man nur unterbrechen, solange man übrige Munition hat. Eine weitere Restriktion liegt darin, dass man sich beim Schießen langsamer bewegt, als wenn man nicht schießt. Durch diese Einschränkungen wird eine weitere Ebene dem Spiel hinzugefügt, es geht nun nicht mehr nur größtenteils um effizientes Kiten der Gegner, sondern man muss seine Munition haushalten, sowie abschätzen wann man Schießen kann, beziehungsweise wann die Gegner zu nahe sind. Diese Restriktion wurde hinzugefügt, da für </w:t>
+      </w:r>
+      <w:proofErr w:type="spellStart"/>
+      <w:r>
+        <w:rPr>
+          <w:rFonts w:ascii="Arial" w:hAnsi="Arial" w:cs="Arial"/>
+          <w:color w:val="000000" w:themeColor="text1"/>
+        </w:rPr>
+        <w:t>flanne</w:t>
+      </w:r>
+      <w:proofErr w:type="spellEnd"/>
+      <w:r>
+        <w:rPr>
+          <w:rFonts w:ascii="Arial" w:hAnsi="Arial" w:cs="Arial"/>
+          <w:color w:val="000000" w:themeColor="text1"/>
+        </w:rPr>
+        <w:t xml:space="preserve"> ein automatisches Angriff-System die </w:t>
+      </w:r>
+      <w:proofErr w:type="spellStart"/>
+      <w:r>
+        <w:rPr>
+          <w:rFonts w:ascii="Arial" w:hAnsi="Arial" w:cs="Arial"/>
+          <w:color w:val="000000" w:themeColor="text1"/>
+        </w:rPr>
+        <w:t>Spieler:innen</w:t>
+      </w:r>
+      <w:proofErr w:type="spellEnd"/>
+      <w:r>
+        <w:rPr>
+          <w:rFonts w:ascii="Arial" w:hAnsi="Arial" w:cs="Arial"/>
+          <w:color w:val="000000" w:themeColor="text1"/>
+        </w:rPr>
+        <w:t xml:space="preserve"> nicht aktiv genug involviert </w:t>
       </w:r>
       <w:sdt>
         <w:sdtPr>
@@ -5872,15 +7007,40 @@
           <w:rFonts w:ascii="Arial" w:hAnsi="Arial" w:cs="Arial"/>
           <w:color w:val="000000" w:themeColor="text1"/>
         </w:rPr>
-        <w:t>Eine weitere Innovation liegt in dem Upgrade System, denn die auswählbaren Items verändern nicht nur die Werte des Charakters, sondern haben oft vielschichtige und komplexe Effekte. Des Weiteren sind diese Items nur einmalig einsammelbar und dementsprechend nicht stackable (dt. stapelbar</w:t>
-      </w:r>
-      <w:r>
-        <w:rPr>
-          <w:rFonts w:ascii="Arial" w:hAnsi="Arial" w:cs="Arial"/>
-          <w:color w:val="000000" w:themeColor="text1"/>
-        </w:rPr>
-        <w:t>, akkumulierbar</w:t>
-      </w:r>
+        <w:t xml:space="preserve">Eine weitere Innovation liegt in dem Upgrade System, denn die auswählbaren Items verändern nicht nur die Werte des Charakters, sondern haben oft vielschichtige und komplexe Effekte. Des Weiteren sind diese Items nur einmalig einsammelbar und dementsprechend nicht </w:t>
+      </w:r>
+      <w:proofErr w:type="spellStart"/>
+      <w:r>
+        <w:rPr>
+          <w:rFonts w:ascii="Arial" w:hAnsi="Arial" w:cs="Arial"/>
+          <w:color w:val="000000" w:themeColor="text1"/>
+        </w:rPr>
+        <w:t>stackable</w:t>
+      </w:r>
+      <w:proofErr w:type="spellEnd"/>
+      <w:r>
+        <w:rPr>
+          <w:rFonts w:ascii="Arial" w:hAnsi="Arial" w:cs="Arial"/>
+          <w:color w:val="000000" w:themeColor="text1"/>
+        </w:rPr>
+        <w:t xml:space="preserve"> (dt. stapelbar</w:t>
+      </w:r>
+      <w:r>
+        <w:rPr>
+          <w:rFonts w:ascii="Arial" w:hAnsi="Arial" w:cs="Arial"/>
+          <w:color w:val="000000" w:themeColor="text1"/>
+        </w:rPr>
+        <w:t xml:space="preserve">, </w:t>
+      </w:r>
+      <w:proofErr w:type="spellStart"/>
+      <w:r>
+        <w:rPr>
+          <w:rFonts w:ascii="Arial" w:hAnsi="Arial" w:cs="Arial"/>
+          <w:color w:val="000000" w:themeColor="text1"/>
+        </w:rPr>
+        <w:t>akkumulierbar</w:t>
+      </w:r>
+      <w:proofErr w:type="spellEnd"/>
       <w:r>
         <w:rPr>
           <w:rFonts w:ascii="Arial" w:hAnsi="Arial" w:cs="Arial"/>
@@ -5914,7 +7074,31 @@
           <w:rFonts w:ascii="Arial" w:hAnsi="Arial" w:cs="Arial"/>
           <w:color w:val="000000" w:themeColor="text1"/>
         </w:rPr>
-        <w:t xml:space="preserve"> verwandte Items frei. Beispielsweise gibt es ein Item, mit dem man Gegner verbrennen kann. Sobald man dieses erhalten hat, kann ein anderes Item, das die Spieler:innen heilt wenn man genug Gegner verbrannt hat bei einem Level-Up erscheinen. Dadurch sind die einzelnen Items deutlich einzigartiger verglichen mit anderen Survivor-Likes, jedoch ist es auch schwieriger starke Item Kombinationen aufzubauen, da einige Kombinationen erst im Laufe eines Versuches freigeschaltet werden müssen.</w:t>
+        <w:t xml:space="preserve"> verwandte Items frei. Beispielsweise gibt es ein Item, mit dem man Gegner verbrennen kann. Sobald man dieses erhalten hat, kann ein anderes Item, das die </w:t>
+      </w:r>
+      <w:proofErr w:type="spellStart"/>
+      <w:r>
+        <w:rPr>
+          <w:rFonts w:ascii="Arial" w:hAnsi="Arial" w:cs="Arial"/>
+          <w:color w:val="000000" w:themeColor="text1"/>
+        </w:rPr>
+        <w:t>Spieler:innen</w:t>
+      </w:r>
+      <w:proofErr w:type="spellEnd"/>
+      <w:r>
+        <w:rPr>
+          <w:rFonts w:ascii="Arial" w:hAnsi="Arial" w:cs="Arial"/>
+          <w:color w:val="000000" w:themeColor="text1"/>
+        </w:rPr>
+        <w:t xml:space="preserve"> heilt wenn man genug Gegner verbrannt hat bei einem Level-</w:t>
+      </w:r>
+      <w:r>
+        <w:rPr>
+          <w:rFonts w:ascii="Arial" w:hAnsi="Arial" w:cs="Arial"/>
+          <w:color w:val="000000" w:themeColor="text1"/>
+        </w:rPr>
+        <w:lastRenderedPageBreak/>
+        <w:t>Up erscheinen. Dadurch sind die einzelnen Items deutlich einzigartiger verglichen mit anderen Survivor-Likes, jedoch ist es auch schwieriger starke Item Kombinationen aufzubauen, da einige Kombinationen erst im Laufe eines Versuches freigeschaltet werden müssen.</w:t>
       </w:r>
       <w:r>
         <w:rPr>
@@ -5938,15 +7122,39 @@
           <w:rFonts w:ascii="Arial" w:hAnsi="Arial" w:cs="Arial"/>
           <w:color w:val="000000" w:themeColor="text1"/>
         </w:rPr>
-        <w:t xml:space="preserve">Um manche Combos zu fördern und zusätzliche Vorteile zu vergeben gibt es sogenannte Synergies die in dem Item-Pool hinzugefügt werden, wenn man entsprechende zweier oder dreier Pärchen an Items ausgewählt hat. Diese variieren in Einzigartigkeit </w:t>
-      </w:r>
-      <w:r>
-        <w:rPr>
-          <w:rFonts w:ascii="Arial" w:hAnsi="Arial" w:cs="Arial"/>
-          <w:color w:val="000000" w:themeColor="text1"/>
-        </w:rPr>
-        <w:lastRenderedPageBreak/>
-        <w:t>und Einfluss auf das Spiel sehr, dadurch werden auch untypische Kombinationen gefördert. Ähnliche System gibt es auch in vielen anderen Survivor-Like Spielen, beispielsweise die Evolutios in Vampire Survivors.</w:t>
+        <w:t xml:space="preserve">Um manche Combos zu fördern und zusätzliche Vorteile zu vergeben gibt es sogenannte </w:t>
+      </w:r>
+      <w:proofErr w:type="spellStart"/>
+      <w:r>
+        <w:rPr>
+          <w:rFonts w:ascii="Arial" w:hAnsi="Arial" w:cs="Arial"/>
+          <w:color w:val="000000" w:themeColor="text1"/>
+        </w:rPr>
+        <w:t>Synergies</w:t>
+      </w:r>
+      <w:proofErr w:type="spellEnd"/>
+      <w:r>
+        <w:rPr>
+          <w:rFonts w:ascii="Arial" w:hAnsi="Arial" w:cs="Arial"/>
+          <w:color w:val="000000" w:themeColor="text1"/>
+        </w:rPr>
+        <w:t xml:space="preserve"> die in dem Item-Pool hinzugefügt werden, wenn man entsprechende zweier oder dreier Pärchen an Items ausgewählt hat. Diese variieren in Einzigartigkeit und Einfluss auf das Spiel sehr, dadurch werden auch untypische Kombinationen gefördert. Ähnliche System gibt es auch in vielen anderen Survivor-Like Spielen, beispielsweise die </w:t>
+      </w:r>
+      <w:proofErr w:type="spellStart"/>
+      <w:r>
+        <w:rPr>
+          <w:rFonts w:ascii="Arial" w:hAnsi="Arial" w:cs="Arial"/>
+          <w:color w:val="000000" w:themeColor="text1"/>
+        </w:rPr>
+        <w:t>Evolutios</w:t>
+      </w:r>
+      <w:proofErr w:type="spellEnd"/>
+      <w:r>
+        <w:rPr>
+          <w:rFonts w:ascii="Arial" w:hAnsi="Arial" w:cs="Arial"/>
+          <w:color w:val="000000" w:themeColor="text1"/>
+        </w:rPr>
+        <w:t xml:space="preserve"> in Vampire Survivors.</w:t>
       </w:r>
     </w:p>
     <w:p>
@@ -6077,7 +7285,23 @@
           <w:rFonts w:ascii="Arial" w:hAnsi="Arial" w:cs="Arial"/>
           <w:color w:val="000000" w:themeColor="text1"/>
         </w:rPr>
-        <w:t xml:space="preserve">Jedoch bietet sie nur eine einmalige Interaktionsmöglichkeit pro Versuch, wodurch der Wiederspielwert gesteigert wird, aber nicht die Aktivität der Spieler:innen </w:t>
+        <w:t xml:space="preserve">Jedoch bietet sie nur eine einmalige Interaktionsmöglichkeit pro Versuch, wodurch der Wiederspielwert gesteigert wird, aber nicht die Aktivität der </w:t>
+      </w:r>
+      <w:proofErr w:type="spellStart"/>
+      <w:r>
+        <w:rPr>
+          <w:rFonts w:ascii="Arial" w:hAnsi="Arial" w:cs="Arial"/>
+          <w:color w:val="000000" w:themeColor="text1"/>
+        </w:rPr>
+        <w:t>Spieler:innen</w:t>
+      </w:r>
+      <w:proofErr w:type="spellEnd"/>
+      <w:r>
+        <w:rPr>
+          <w:rFonts w:ascii="Arial" w:hAnsi="Arial" w:cs="Arial"/>
+          <w:color w:val="000000" w:themeColor="text1"/>
+        </w:rPr>
+        <w:t xml:space="preserve"> </w:t>
       </w:r>
       <w:r>
         <w:rPr>
@@ -6129,7 +7353,23 @@
           <w:rFonts w:ascii="Arial" w:hAnsi="Arial" w:cs="Arial"/>
           <w:color w:val="000000" w:themeColor="text1"/>
         </w:rPr>
-        <w:t xml:space="preserve"> Reward aber auch </w:t>
+        <w:t xml:space="preserve"> </w:t>
+      </w:r>
+      <w:proofErr w:type="spellStart"/>
+      <w:r>
+        <w:rPr>
+          <w:rFonts w:ascii="Arial" w:hAnsi="Arial" w:cs="Arial"/>
+          <w:color w:val="000000" w:themeColor="text1"/>
+        </w:rPr>
+        <w:t>Reward</w:t>
+      </w:r>
+      <w:proofErr w:type="spellEnd"/>
+      <w:r>
+        <w:rPr>
+          <w:rFonts w:ascii="Arial" w:hAnsi="Arial" w:cs="Arial"/>
+          <w:color w:val="000000" w:themeColor="text1"/>
+        </w:rPr>
+        <w:t xml:space="preserve"> aber auch </w:t>
       </w:r>
       <w:r>
         <w:rPr>
@@ -6233,7 +7473,23 @@
           <w:rFonts w:ascii="Arial" w:hAnsi="Arial" w:cs="Arial"/>
           <w:color w:val="000000" w:themeColor="text1"/>
         </w:rPr>
-        <w:t xml:space="preserve">. Risk versus Reward insofern, da man gezielt nah an Gegnergruppen herangehen kann, um schnell viele Erfahrungspunkte auf einmal zu erhalten, jedoch mit dem Risiko, dass man überrumpelt wird und </w:t>
+        <w:t xml:space="preserve">. Risk versus </w:t>
+      </w:r>
+      <w:proofErr w:type="spellStart"/>
+      <w:r>
+        <w:rPr>
+          <w:rFonts w:ascii="Arial" w:hAnsi="Arial" w:cs="Arial"/>
+          <w:color w:val="000000" w:themeColor="text1"/>
+        </w:rPr>
+        <w:t>Reward</w:t>
+      </w:r>
+      <w:proofErr w:type="spellEnd"/>
+      <w:r>
+        <w:rPr>
+          <w:rFonts w:ascii="Arial" w:hAnsi="Arial" w:cs="Arial"/>
+          <w:color w:val="000000" w:themeColor="text1"/>
+        </w:rPr>
+        <w:t xml:space="preserve"> insofern, da man gezielt nah an Gegnergruppen herangehen kann, um schnell viele Erfahrungspunkte auf einmal zu erhalten, jedoch mit dem Risiko, dass man überrumpelt wird und </w:t>
       </w:r>
       <w:r>
         <w:rPr>
@@ -6261,7 +7517,15 @@
           <w:rFonts w:ascii="Arial" w:hAnsi="Arial" w:cs="Arial"/>
           <w:color w:val="000000" w:themeColor="text1"/>
         </w:rPr>
-        <w:t xml:space="preserve"> Direkt damit verbunden ist die Entscheidung, ob man schießen möchte oder lieber nicht, da dies die Laufgeschwindigkeit des Charakters beeinflusst. Das heißt man muss abwägen, ob man einen größeren Vorteil erhält, wenn man wegläuft und kurzfristig dem Problem aus dem Weg geht oder Gegner bekämpft und mehr Erfahrung erhält so wie potenziellen Schaden präventiv verhindert, jedoch geht man dabei das Risiko ein zu langsam zu sein und Schaden zu erhalten. Diese Entscheidung hat ähnlich wie das Bewegen des Charakters eine hohe Frequenz und man muss sie mehrmals pro Minute treffen, jedoch sind die Auswirkungen langfristig betrachtet nicht sehr signifikant.</w:t>
+        <w:t xml:space="preserve"> Direkt damit verbunden ist die Entscheidung, ob man schießen möchte oder lieber nicht, da dies die Laufgeschwindigkeit des Charakters beeinflusst. Das heißt man muss abwägen, ob man einen größeren Vorteil erhält, wenn man wegläuft und kurzfristig </w:t>
+      </w:r>
+      <w:r>
+        <w:rPr>
+          <w:rFonts w:ascii="Arial" w:hAnsi="Arial" w:cs="Arial"/>
+          <w:color w:val="000000" w:themeColor="text1"/>
+        </w:rPr>
+        <w:lastRenderedPageBreak/>
+        <w:t>dem Problem aus dem Weg geht oder Gegner bekämpft und mehr Erfahrung erhält so wie potenziellen Schaden präventiv verhindert, jedoch geht man dabei das Risiko ein zu langsam zu sein und Schaden zu erhalten. Diese Entscheidung hat ähnlich wie das Bewegen des Charakters eine hohe Frequenz und man muss sie mehrmals pro Minute treffen, jedoch sind die Auswirkungen langfristig betrachtet nicht sehr signifikant.</w:t>
       </w:r>
     </w:p>
     <w:p>
@@ -6285,15 +7549,7 @@
           <w:rFonts w:ascii="Arial" w:hAnsi="Arial" w:cs="Arial"/>
           <w:color w:val="000000" w:themeColor="text1"/>
         </w:rPr>
-        <w:t xml:space="preserve">Hier gibt es stellenweise Aspekte von langfristigen gegenüber </w:t>
-      </w:r>
-      <w:r>
-        <w:rPr>
-          <w:rFonts w:ascii="Arial" w:hAnsi="Arial" w:cs="Arial"/>
-          <w:color w:val="000000" w:themeColor="text1"/>
-        </w:rPr>
-        <w:lastRenderedPageBreak/>
-        <w:t xml:space="preserve">kurzfristigen Entscheidung, aber insbesondere Playstyle Entscheidungen </w:t>
+        <w:t xml:space="preserve">Hier gibt es stellenweise Aspekte von langfristigen gegenüber kurzfristigen Entscheidung, aber insbesondere Playstyle Entscheidungen </w:t>
       </w:r>
       <w:sdt>
         <w:sdtPr>
@@ -6348,21 +7604,39 @@
           <w:rFonts w:ascii="Arial" w:hAnsi="Arial" w:cs="Arial"/>
           <w:color w:val="000000" w:themeColor="text1"/>
         </w:rPr>
-        <w:t xml:space="preserve">. </w:t>
-      </w:r>
-      <w:r>
-        <w:rPr>
-          <w:rFonts w:ascii="Arial" w:hAnsi="Arial" w:cs="Arial"/>
-          <w:color w:val="000000" w:themeColor="text1"/>
-        </w:rPr>
-        <w:t xml:space="preserve">Da die ausgewählten Items nicht verfallen, sondern sich ansammeln haben frühe Entscheidungen </w:t>
-      </w:r>
-      <w:r>
-        <w:rPr>
-          <w:rFonts w:ascii="Arial" w:hAnsi="Arial" w:cs="Arial"/>
-          <w:color w:val="000000" w:themeColor="text1"/>
-        </w:rPr>
-        <w:t>große Auswirkungen auf den Rest des Versuches. Zusätzlich schaltet man durch das Auswählen von Items weitere frei, wodurch jede Entscheidung die weiteren Optionen eines Versuches stark beeinflussen. Des Weiteren gibt es einige Items, die einen direkten Vorteil geben (bspw. Gibt es ein Item, das die Spieler:innen um 1 Leben heilt), jedoch gibt es deutlich mehr mit einem langfristigen Vorteil (bspw. Eine Schadenserhöhung). Daher kann man stellenweise sich entscheiden lieber langfristig zu investieren oder kurzfristig sich zu heilen. Im Laufe eines Versuches erhält man zwischen 35 und 45 Level-Ups, dementsprechend muss man die Auswahl eines Items etwa alle 30 Sekunden treffen. Durch die Kombinationsmöglichkeiten der Items, so wie ihrer langfristigen Auswirkung, hat diese Entscheidung einen sehr starken Einfluss auf das Spiel und sind die primäre Interaktionsmöglichkeit mit dem Spiel. Durch eine hohe Anzahl an Items so wie eine zufällige Auswahl wird der Wiederspielwert gehoben.</w:t>
+        <w:t xml:space="preserve">. Da die ausgewählten Items nicht verfallen, sondern sich ansammeln haben frühe Entscheidungen große Auswirkungen auf den Rest des Versuches. Zusätzlich schaltet man durch das Auswählen von Items weitere frei, wodurch jede Entscheidung die weiteren Optionen eines Versuches stark beeinflussen. Des Weiteren gibt es einige Items, die einen direkten Vorteil geben (bspw. Gibt es ein Item, das die </w:t>
+      </w:r>
+      <w:proofErr w:type="spellStart"/>
+      <w:r>
+        <w:rPr>
+          <w:rFonts w:ascii="Arial" w:hAnsi="Arial" w:cs="Arial"/>
+          <w:color w:val="000000" w:themeColor="text1"/>
+        </w:rPr>
+        <w:t>Spieler:innen</w:t>
+      </w:r>
+      <w:proofErr w:type="spellEnd"/>
+      <w:r>
+        <w:rPr>
+          <w:rFonts w:ascii="Arial" w:hAnsi="Arial" w:cs="Arial"/>
+          <w:color w:val="000000" w:themeColor="text1"/>
+        </w:rPr>
+        <w:t xml:space="preserve"> um 1 Leben heilt), jedoch gibt es deutlich mehr mit einem langfristigen Vorteil (bspw. Eine Schadenserhöhung). Daher kann man stellenweise sich entscheiden lieber langfristig zu investieren oder kurzfristig sich zu heilen. Im Laufe eines Versuches erhält man zwischen 35 und 45 Level-</w:t>
+      </w:r>
+      <w:proofErr w:type="spellStart"/>
+      <w:r>
+        <w:rPr>
+          <w:rFonts w:ascii="Arial" w:hAnsi="Arial" w:cs="Arial"/>
+          <w:color w:val="000000" w:themeColor="text1"/>
+        </w:rPr>
+        <w:t>Ups</w:t>
+      </w:r>
+      <w:proofErr w:type="spellEnd"/>
+      <w:r>
+        <w:rPr>
+          <w:rFonts w:ascii="Arial" w:hAnsi="Arial" w:cs="Arial"/>
+          <w:color w:val="000000" w:themeColor="text1"/>
+        </w:rPr>
+        <w:t>, dementsprechend muss man die Auswahl eines Items etwa alle 30 Sekunden treffen. Durch die Kombinationsmöglichkeiten der Items, so wie ihrer langfristigen Auswirkung, hat diese Entscheidung einen sehr starken Einfluss auf das Spiel und sind die primäre Interaktionsmöglichkeit mit dem Spiel. Durch eine hohe Anzahl an Items so wie eine zufällige Auswahl wird der Wiederspielwert gehoben.</w:t>
       </w:r>
     </w:p>
     <w:p>
@@ -6396,7 +7670,71 @@
           <w:rFonts w:ascii="Arial" w:hAnsi="Arial" w:cs="Arial"/>
           <w:color w:val="000000" w:themeColor="text1"/>
         </w:rPr>
-        <w:t>man in 20 Minutes till Dawn als erstes eine sehr einflussreiche Entscheidung in der Auswahl des Charakters und der Waffe treffen muss. Im Laufe eines Versuches muss man dann alle paar Sekunden durch Bewegung und Schießen kleine Entscheidungen treffen, deren Auswirkungen sind tendenziell kurzfristig und nicht sehr einzigartig. Dies wird etwa alle 30 Sekunden durch eine sehr einflussreiche Entscheidung der Item Auswahlunterbrochen. Diese Entscheidung ist das Hauptelement des Core-Gameplay-Loop von 20 Minutes till Dawn.</w:t>
+        <w:t xml:space="preserve">man in 20 </w:t>
+      </w:r>
+      <w:proofErr w:type="spellStart"/>
+      <w:r>
+        <w:rPr>
+          <w:rFonts w:ascii="Arial" w:hAnsi="Arial" w:cs="Arial"/>
+          <w:color w:val="000000" w:themeColor="text1"/>
+        </w:rPr>
+        <w:t>Minutes</w:t>
+      </w:r>
+      <w:proofErr w:type="spellEnd"/>
+      <w:r>
+        <w:rPr>
+          <w:rFonts w:ascii="Arial" w:hAnsi="Arial" w:cs="Arial"/>
+          <w:color w:val="000000" w:themeColor="text1"/>
+        </w:rPr>
+        <w:t xml:space="preserve"> </w:t>
+      </w:r>
+      <w:proofErr w:type="spellStart"/>
+      <w:r>
+        <w:rPr>
+          <w:rFonts w:ascii="Arial" w:hAnsi="Arial" w:cs="Arial"/>
+          <w:color w:val="000000" w:themeColor="text1"/>
+        </w:rPr>
+        <w:t>till</w:t>
+      </w:r>
+      <w:proofErr w:type="spellEnd"/>
+      <w:r>
+        <w:rPr>
+          <w:rFonts w:ascii="Arial" w:hAnsi="Arial" w:cs="Arial"/>
+          <w:color w:val="000000" w:themeColor="text1"/>
+        </w:rPr>
+        <w:t xml:space="preserve"> Dawn als erstes eine sehr einflussreiche Entscheidung in der Auswahl des Charakters und der Waffe treffen muss. Im Laufe eines Versuches muss man dann alle paar Sekunden durch Bewegung und Schießen kleine Entscheidungen treffen, deren Auswirkungen sind tendenziell kurzfristig und nicht sehr einzigartig. Dies wird etwa alle 30 Sekunden durch eine sehr einflussreiche Entscheidung der Item Auswahlunterbrochen. Diese Entscheidung ist das Hauptelement des Core-Gameplay-Loop von 20 </w:t>
+      </w:r>
+      <w:proofErr w:type="spellStart"/>
+      <w:r>
+        <w:rPr>
+          <w:rFonts w:ascii="Arial" w:hAnsi="Arial" w:cs="Arial"/>
+          <w:color w:val="000000" w:themeColor="text1"/>
+        </w:rPr>
+        <w:t>Minutes</w:t>
+      </w:r>
+      <w:proofErr w:type="spellEnd"/>
+      <w:r>
+        <w:rPr>
+          <w:rFonts w:ascii="Arial" w:hAnsi="Arial" w:cs="Arial"/>
+          <w:color w:val="000000" w:themeColor="text1"/>
+        </w:rPr>
+        <w:t xml:space="preserve"> </w:t>
+      </w:r>
+      <w:proofErr w:type="spellStart"/>
+      <w:r>
+        <w:rPr>
+          <w:rFonts w:ascii="Arial" w:hAnsi="Arial" w:cs="Arial"/>
+          <w:color w:val="000000" w:themeColor="text1"/>
+        </w:rPr>
+        <w:t>till</w:t>
+      </w:r>
+      <w:proofErr w:type="spellEnd"/>
+      <w:r>
+        <w:rPr>
+          <w:rFonts w:ascii="Arial" w:hAnsi="Arial" w:cs="Arial"/>
+          <w:color w:val="000000" w:themeColor="text1"/>
+        </w:rPr>
+        <w:t xml:space="preserve"> Dawn.</w:t>
       </w:r>
     </w:p>
     <w:p/>
@@ -6590,7 +7928,6 @@
           <w:sz w:val="36"/>
           <w:szCs w:val="36"/>
         </w:rPr>
-        <w:lastRenderedPageBreak/>
         <w:t>4</w:t>
       </w:r>
       <w:r>
@@ -7119,6 +8456,39 @@
                   <w:noProof/>
                   <w:lang w:val="en-US"/>
                 </w:rPr>
+                <w:t xml:space="preserve">Fields, T. (2023). </w:t>
+              </w:r>
+              <w:r>
+                <w:rPr>
+                  <w:i/>
+                  <w:iCs/>
+                  <w:noProof/>
+                  <w:lang w:val="en-US"/>
+                </w:rPr>
+                <w:t>Game Development 2042 - The Future of Game Design, Development and Publishing.</w:t>
+              </w:r>
+              <w:r>
+                <w:rPr>
+                  <w:noProof/>
+                  <w:lang w:val="en-US"/>
+                </w:rPr>
+                <w:t xml:space="preserve"> London: CRC Press.</w:t>
+              </w:r>
+            </w:p>
+            <w:p>
+              <w:pPr>
+                <w:pStyle w:val="Literaturverzeichnis"/>
+                <w:ind w:left="720" w:hanging="720"/>
+                <w:rPr>
+                  <w:noProof/>
+                  <w:lang w:val="en-US"/>
+                </w:rPr>
+              </w:pPr>
+              <w:r>
+                <w:rPr>
+                  <w:noProof/>
+                  <w:lang w:val="en-US"/>
+                </w:rPr>
                 <w:t xml:space="preserve">flanne. (2023). </w:t>
               </w:r>
               <w:r>
@@ -7136,6 +8506,37 @@
                   <w:lang w:val="en-US"/>
                 </w:rPr>
                 <w:t>.</w:t>
+              </w:r>
+            </w:p>
+            <w:p>
+              <w:pPr>
+                <w:pStyle w:val="Literaturverzeichnis"/>
+                <w:ind w:left="720" w:hanging="720"/>
+                <w:rPr>
+                  <w:noProof/>
+                </w:rPr>
+              </w:pPr>
+              <w:r>
+                <w:rPr>
+                  <w:i/>
+                  <w:iCs/>
+                  <w:noProof/>
+                  <w:lang w:val="en-US"/>
+                </w:rPr>
+                <w:t>game.de.</w:t>
+              </w:r>
+              <w:r>
+                <w:rPr>
+                  <w:noProof/>
+                  <w:lang w:val="en-US"/>
+                </w:rPr>
+                <w:t xml:space="preserve"> (2. April 2020). </w:t>
+              </w:r>
+              <w:r>
+                <w:rPr>
+                  <w:noProof/>
+                </w:rPr>
+                <w:t>Von Number of computer gamers in Germany in 2020, by gender (in millions) von Statista abgerufen 13 Juni 2024: https://www.statista.com/statistics/462041/computer-gamers-in-germany-by-gender/ abgerufen</w:t>
               </w:r>
             </w:p>
             <w:p>
@@ -7425,6 +8826,7 @@
                   <w:noProof/>
                   <w:lang w:val="en-US"/>
                 </w:rPr>
+                <w:lastRenderedPageBreak/>
                 <w:t xml:space="preserve">Pato, V., &amp; Delgado-Mata, C. (2013). Dynamic difficulty adjusting strategy for a two-player video game. </w:t>
               </w:r>
               <w:r>
@@ -7523,7 +8925,6 @@
                   <w:noProof/>
                   <w:lang w:val="en-US"/>
                 </w:rPr>
-                <w:lastRenderedPageBreak/>
                 <w:t xml:space="preserve">Thirslund, A. (18. Juni 2022). </w:t>
               </w:r>
               <w:r>
@@ -9550,7 +10951,6 @@
   <w:style w:type="character" w:default="1" w:styleId="Absatz-Standardschriftart">
     <w:name w:val="Default Paragraph Font"/>
     <w:uiPriority w:val="1"/>
-    <w:semiHidden/>
     <w:unhideWhenUsed/>
   </w:style>
   <w:style w:type="table" w:default="1" w:styleId="NormaleTabelle">
@@ -10168,7 +11568,7 @@
     <b:Year>2009</b:Year>
     <b:City>Natick, Massachusetts</b:City>
     <b:Publisher>A K Peters</b:Publisher>
-    <b:RefOrder>14</b:RefOrder>
+    <b:RefOrder>19</b:RefOrder>
   </b:Source>
   <b:Source>
     <b:Tag>Dag18</b:Tag>
@@ -10194,7 +11594,7 @@
     <b:Pages>707-715</b:Pages>
     <b:Volume>34</b:Volume>
     <b:Issue>8</b:Issue>
-    <b:RefOrder>15</b:RefOrder>
+    <b:RefOrder>20</b:RefOrder>
   </b:Source>
   <b:Source>
     <b:Tag>Liu12</b:Tag>
@@ -10220,7 +11620,7 @@
     <b:Pages>553-568</b:Pages>
     <b:Volume>42</b:Volume>
     <b:Issue>6</b:Issue>
-    <b:RefOrder>16</b:RefOrder>
+    <b:RefOrder>21</b:RefOrder>
   </b:Source>
   <b:Source>
     <b:Tag>Che19</b:Tag>
@@ -10242,7 +11642,7 @@
     <b:Pages>1170-1181</b:Pages>
     <b:Volume>35</b:Volume>
     <b:Issue>13</b:Issue>
-    <b:RefOrder>17</b:RefOrder>
+    <b:RefOrder>22</b:RefOrder>
   </b:Source>
   <b:Source>
     <b:Tag>Yun</b:Tag>
@@ -10274,7 +11674,7 @@
     <b:PeriodicalTitle>Proceedings of the SIGCHI conference on human factors in computing systems</b:PeriodicalTitle>
     <b:Pages>2195–2204</b:Pages>
     <b:Year>2009</b:Year>
-    <b:RefOrder>18</b:RefOrder>
+    <b:RefOrder>23</b:RefOrder>
   </b:Source>
   <b:Source>
     <b:Tag>Pat13</b:Tag>
@@ -10299,7 +11699,7 @@
     <b:Year>2013</b:Year>
     <b:Pages>315 – 321</b:Pages>
     <b:Volume>7</b:Volume>
-    <b:RefOrder>19</b:RefOrder>
+    <b:RefOrder>24</b:RefOrder>
   </b:Source>
   <b:Source>
     <b:Tag>Liu09</b:Tag>
@@ -10332,7 +11732,7 @@
     <b:Year>2009</b:Year>
     <b:Volume>25</b:Volume>
     <b:Issue>6</b:Issue>
-    <b:RefOrder>20</b:RefOrder>
+    <b:RefOrder>25</b:RefOrder>
   </b:Source>
   <b:Source>
     <b:Tag>Sha19</b:Tag>
@@ -10357,7 +11757,7 @@
     <b:Year>2019</b:Year>
     <b:Pages>395–403</b:Pages>
     <b:Volume>156</b:Volume>
-    <b:RefOrder>21</b:RefOrder>
+    <b:RefOrder>26</b:RefOrder>
   </b:Source>
   <b:Source>
     <b:Tag>Neb20</b:Tag>
@@ -10421,7 +11821,7 @@
     <b:Pages>53-62</b:Pages>
     <b:Volume>4</b:Volume>
     <b:Issue>1</b:Issue>
-    <b:RefOrder>22</b:RefOrder>
+    <b:RefOrder>27</b:RefOrder>
   </b:Source>
   <b:Source>
     <b:Tag>Abu12</b:Tag>
@@ -10447,7 +11847,7 @@
     <b:Pages>317-330</b:Pages>
     <b:Volume>38</b:Volume>
     <b:Issue>3</b:Issue>
-    <b:RefOrder>23</b:RefOrder>
+    <b:RefOrder>28</b:RefOrder>
   </b:Source>
   <b:Source>
     <b:Tag>Thi22</b:Tag>
@@ -10470,7 +11870,7 @@
     <b:Day>18</b:Day>
     <b:URL>https://www.youtube.com/watch?v=bxp4G-oJATM</b:URL>
     <b:LCID>de-DE</b:LCID>
-    <b:RefOrder>24</b:RefOrder>
+    <b:RefOrder>29</b:RefOrder>
   </b:Source>
   <b:Source>
     <b:Tag>Mei24</b:Tag>
@@ -10520,7 +11920,7 @@
     <b:Title>Eugene Jarvis, Larry DeMa</b:Title>
     <b:PublicationTitle>Robotron: 2084</b:PublicationTitle>
     <b:Year>1982</b:Year>
-    <b:RefOrder>7</b:RefOrder>
+    <b:RefOrder>12</b:RefOrder>
   </b:Source>
   <b:Source>
     <b:Tag>Wah97</b:Tag>
@@ -10529,7 +11929,7 @@
     <b:Title>Wah-Software</b:Title>
     <b:PublicationTitle>Alien Phobia</b:PublicationTitle>
     <b:Year>1997</b:Year>
-    <b:RefOrder>9</b:RefOrder>
+    <b:RefOrder>14</b:RefOrder>
   </b:Source>
   <b:Source>
     <b:Tag>Eug90</b:Tag>
@@ -10538,7 +11938,7 @@
     <b:Title>Eugene Jarvis, Mark Turmell</b:Title>
     <b:PublicationTitle>Smash TV</b:PublicationTitle>
     <b:Year>1990</b:Year>
-    <b:RefOrder>8</b:RefOrder>
+    <b:RefOrder>13</b:RefOrder>
   </b:Source>
   <b:Source>
     <b:Tag>Wah98</b:Tag>
@@ -10547,7 +11947,7 @@
     <b:Title>Wah-Software</b:Title>
     <b:PublicationTitle>Phobia II</b:PublicationTitle>
     <b:Year>1998</b:Year>
-    <b:RefOrder>10</b:RefOrder>
+    <b:RefOrder>15</b:RefOrder>
   </b:Source>
   <b:Source>
     <b:Tag>Lem19</b:Tag>
@@ -10556,7 +11956,7 @@
     <b:Title>Leme</b:Title>
     <b:PublicationTitle>Magic Surival</b:PublicationTitle>
     <b:Year>2019</b:Year>
-    <b:RefOrder>11</b:RefOrder>
+    <b:RefOrder>16</b:RefOrder>
   </b:Source>
   <b:Source>
     <b:Tag>Luc22</b:Tag>
@@ -10565,7 +11965,7 @@
     <b:Title>Luca Galante</b:Title>
     <b:PublicationTitle>Vampire Survivors</b:PublicationTitle>
     <b:Year>2021</b:Year>
-    <b:RefOrder>6</b:RefOrder>
+    <b:RefOrder>11</b:RefOrder>
   </b:Source>
   <b:Source>
     <b:Tag>fla23</b:Tag>
@@ -10574,7 +11974,7 @@
     <b:Title>flanne</b:Title>
     <b:PublicationTitle>20 Minutes Till Dawn</b:PublicationTitle>
     <b:Year>2023</b:Year>
-    <b:RefOrder>12</b:RefOrder>
+    <b:RefOrder>17</b:RefOrder>
   </b:Source>
   <b:Source>
     <b:Tag>zuk23</b:Tag>
@@ -10594,13 +11994,81 @@
       </b:Author>
     </b:Author>
     <b:URL>https://howtomarketagame.com/2022/06/14/20-minutes-till-dawn/</b:URL>
-    <b:RefOrder>13</b:RefOrder>
+    <b:RefOrder>18</b:RefOrder>
+  </b:Source>
+  <b:Source>
+    <b:Tag>Fie23</b:Tag>
+    <b:SourceType>Book</b:SourceType>
+    <b:Guid>{712FF3BA-D144-4361-B2C4-3B02BF753FC7}</b:Guid>
+    <b:Author>
+      <b:Author>
+        <b:NameList>
+          <b:Person>
+            <b:Last>Fields</b:Last>
+            <b:First>T.</b:First>
+          </b:Person>
+        </b:NameList>
+      </b:Author>
+    </b:Author>
+    <b:Title>Game Development 2042 - The Future of Game Design, Development and Publishing</b:Title>
+    <b:Year>2023</b:Year>
+    <b:City>London</b:City>
+    <b:Publisher>CRC Press</b:Publisher>
+    <b:RefOrder>7</b:RefOrder>
+  </b:Source>
+  <b:Source>
+    <b:Tag>gam20</b:Tag>
+    <b:SourceType>DocumentFromInternetSite</b:SourceType>
+    <b:Guid>{BE71E796-5024-42BD-B7A8-0CFA3BA1A0B2}</b:Guid>
+    <b:Title>game.de</b:Title>
+    <b:Year>2020</b:Year>
+    <b:InternetSiteTitle>Number of computer gamers in Germany in 2020, by gender (in millions) von Statista abgerufen 13. Juni 2024</b:InternetSiteTitle>
+    <b:Month>April</b:Month>
+    <b:Day>2</b:Day>
+    <b:URL>https://www.statista.com/statistics/462041/computer-gamers-in-germany-by-gender/</b:URL>
+    <b:RefOrder>6</b:RefOrder>
+  </b:Source>
+  <b:Source>
+    <b:Tag>GWI21</b:Tag>
+    <b:SourceType>DocumentFromInternetSite</b:SourceType>
+    <b:Guid>{11EC64EF-8E04-467A-A6CD-865E39800594}</b:Guid>
+    <b:Title>GWI</b:Title>
+    <b:Year>2021</b:Year>
+    <b:Month>Mai</b:Month>
+    <b:Day>24</b:Day>
+    <b:InternetSiteTitle>Share of global gaming audiences who play every day as of 4th quarter 2020, by device von Statista abgerufen 13. Juni 2024</b:InternetSiteTitle>
+    <b:URL>https://www.statista.com/statistics/1247236/daily-gamers-by-device/</b:URL>
+    <b:RefOrder>8</b:RefOrder>
+  </b:Source>
+  <b:Source>
+    <b:Tag>Dat</b:Tag>
+    <b:SourceType>DocumentFromInternetSite</b:SourceType>
+    <b:Guid>{5E73D65B-3B21-4B10-A4B9-0C6562FEDF33}</b:Guid>
+    <b:Title>DataReportal, &amp; We Are Social, &amp; Hootsuite</b:Title>
+    <b:InternetSiteTitle>Share of devices used among internet users who play video games in the Philippines as of 3rd quarter 2023, by type von Statista abgerufen 13. Juni 2024</b:InternetSiteTitle>
+    <b:Year>2024</b:Year>
+    <b:Month>Februar</b:Month>
+    <b:Day>21</b:Day>
+    <b:URL>https://www.statista.com/statistics/1127960/philippines-device-internet-users-video-games-by-type/</b:URL>
+    <b:RefOrder>9</b:RefOrder>
+  </b:Source>
+  <b:Source>
+    <b:Tag>WeA21</b:Tag>
+    <b:SourceType>DocumentFromInternetSite</b:SourceType>
+    <b:Guid>{C30DA830-FD2B-47C2-BB74-40AE55CB5C03}</b:Guid>
+    <b:Title>We Are Social, &amp; Hootsuite, &amp; DataReportal</b:Title>
+    <b:InternetSiteTitle>Share of gamers in Thailand in the 3rd quarter 2020, by device von Statista abgerufen 13. Juni 2024</b:InternetSiteTitle>
+    <b:Year>2021</b:Year>
+    <b:Month>Februar</b:Month>
+    <b:Day>11</b:Day>
+    <b:URL>https://www.statista.com/statistics/1097628/thailand-share-of-gamers-by-device/</b:URL>
+    <b:RefOrder>10</b:RefOrder>
   </b:Source>
 </b:Sources>
 </file>
 
 <file path=customXml/itemProps1.xml><?xml version="1.0" encoding="utf-8"?>
-<ds:datastoreItem xmlns:ds="http://schemas.openxmlformats.org/officeDocument/2006/customXml" ds:itemID="{56547B93-CFF2-499D-B17C-487AB169BF4B}">
+<ds:datastoreItem xmlns:ds="http://schemas.openxmlformats.org/officeDocument/2006/customXml" ds:itemID="{E1178EE7-2B64-4EAA-887D-4AC24E5F6B93}">
   <ds:schemaRefs>
     <ds:schemaRef ds:uri="http://schemas.openxmlformats.org/officeDocument/2006/bibliography"/>
   </ds:schemaRefs>

</xml_diff>

<commit_message>
finished gaming für den mainstream
</commit_message>
<xml_diff>
--- a/first_draft.docx
+++ b/first_draft.docx
@@ -2565,7 +2565,15 @@
           <w:rFonts w:ascii="Arial" w:hAnsi="Arial" w:cs="Arial"/>
           <w:color w:val="000000" w:themeColor="text1"/>
         </w:rPr>
-        <w:t>Dementsprechend ist ein Videospiel, ein digitales Unterhaltungsmedium, dass mehrere Regeln und Muster aufweis</w:t>
+        <w:t xml:space="preserve">Dementsprechend ist ein Videospiel, ein digitales Unterhaltungsmedium, dass mehrere Regeln und Muster </w:t>
+      </w:r>
+      <w:proofErr w:type="gramStart"/>
+      <w:r>
+        <w:rPr>
+          <w:rFonts w:ascii="Arial" w:hAnsi="Arial" w:cs="Arial"/>
+          <w:color w:val="000000" w:themeColor="text1"/>
+        </w:rPr>
+        <w:t>aufweis</w:t>
       </w:r>
       <w:r>
         <w:rPr>
@@ -2574,6 +2582,7 @@
         </w:rPr>
         <w:t>t</w:t>
       </w:r>
+      <w:proofErr w:type="gramEnd"/>
       <w:r>
         <w:rPr>
           <w:rFonts w:ascii="Arial" w:hAnsi="Arial" w:cs="Arial"/>
@@ -2851,8 +2860,17 @@
           <w:rFonts w:ascii="Arial" w:hAnsi="Arial" w:cs="Arial"/>
           <w:color w:val="000000" w:themeColor="text1"/>
         </w:rPr>
-        <w:t>Ebenso verfolgt man oft eine Geschichte, die einem durch diese Welt führt. Die Grenze zwischen diesen beiden Medien identifiziert Sid Meier darin, dass Spiele eine Reihe an interessanten Entscheidungen sind</w:t>
-      </w:r>
+        <w:t xml:space="preserve">Ebenso verfolgt man oft eine Geschichte, die einem durch diese Welt führt. Die Grenze zwischen diesen beiden Medien identifiziert Sid Meier darin, dass Spiele eine Reihe an interessanten Entscheidungen </w:t>
+      </w:r>
+      <w:proofErr w:type="gramStart"/>
+      <w:r>
+        <w:rPr>
+          <w:rFonts w:ascii="Arial" w:hAnsi="Arial" w:cs="Arial"/>
+          <w:color w:val="000000" w:themeColor="text1"/>
+        </w:rPr>
+        <w:t>sind</w:t>
+      </w:r>
+      <w:proofErr w:type="gramEnd"/>
       <w:sdt>
         <w:sdtPr>
           <w:rPr>
@@ -3285,7 +3303,23 @@
           <w:rFonts w:ascii="Arial" w:hAnsi="Arial" w:cs="Arial"/>
           <w:color w:val="000000" w:themeColor="text1"/>
         </w:rPr>
-        <w:t>Aspekt an Spielen sind, dass diese von anderen Medien abgrenzt. Als nächstes möchte ich diesen Entscheidungen genauer analysieren und identifizieren, wodurch sich diese zusammensetzten und wie man diese Kategorisieren kann. Ebenso möchte ich anreißen</w:t>
+        <w:t xml:space="preserve">Aspekt an Spielen sind, dass diese von anderen Medien abgrenzt. Als nächstes möchte ich diesen Entscheidungen genauer analysieren und identifizieren, wodurch sich diese zusammensetzten und wie man </w:t>
+      </w:r>
+      <w:proofErr w:type="gramStart"/>
+      <w:r>
+        <w:rPr>
+          <w:rFonts w:ascii="Arial" w:hAnsi="Arial" w:cs="Arial"/>
+          <w:color w:val="000000" w:themeColor="text1"/>
+        </w:rPr>
+        <w:t>diese Kategorisieren</w:t>
+      </w:r>
+      <w:proofErr w:type="gramEnd"/>
+      <w:r>
+        <w:rPr>
+          <w:rFonts w:ascii="Arial" w:hAnsi="Arial" w:cs="Arial"/>
+          <w:color w:val="000000" w:themeColor="text1"/>
+        </w:rPr>
+        <w:t xml:space="preserve"> kann. Ebenso möchte ich anreißen</w:t>
       </w:r>
       <w:r>
         <w:rPr>
@@ -3595,7 +3629,23 @@
           <w:rFonts w:ascii="Arial" w:hAnsi="Arial" w:cs="Arial"/>
           <w:color w:val="000000" w:themeColor="text1"/>
         </w:rPr>
-        <w:t xml:space="preserve"> Jedoch ist es insbesondere bei dieser Art von Entscheidungen wichtig, dass die Spieler vor der Entscheidung wissen, dass die Konsequenzen der Entscheidungen langfristig sind </w:t>
+        <w:t xml:space="preserve"> Jedoch ist es insbesondere bei dieser Art von Entscheidungen wichtig, dass die Spieler vor der Entscheidung wissen, dass die Konsequenzen der Entscheidungen langfristig </w:t>
+      </w:r>
+      <w:proofErr w:type="gramStart"/>
+      <w:r>
+        <w:rPr>
+          <w:rFonts w:ascii="Arial" w:hAnsi="Arial" w:cs="Arial"/>
+          <w:color w:val="000000" w:themeColor="text1"/>
+        </w:rPr>
+        <w:t>sind</w:t>
+      </w:r>
+      <w:proofErr w:type="gramEnd"/>
+      <w:r>
+        <w:rPr>
+          <w:rFonts w:ascii="Arial" w:hAnsi="Arial" w:cs="Arial"/>
+          <w:color w:val="000000" w:themeColor="text1"/>
+        </w:rPr>
+        <w:t xml:space="preserve"> </w:t>
       </w:r>
       <w:sdt>
         <w:sdtPr>
@@ -4256,8 +4306,17 @@
           <w:rFonts w:ascii="Arial" w:hAnsi="Arial" w:cs="Arial"/>
           <w:color w:val="000000" w:themeColor="text1"/>
         </w:rPr>
-        <w:t xml:space="preserve"> um sich fortzubewegen und seine Gegner zu eliminieren, während man in einem Action-Shooter deutlich weniger Zeit für sehr ähnliche Entscheidungen hat</w:t>
-      </w:r>
+        <w:t xml:space="preserve"> um sich fortzubewegen und seine Gegner zu eliminieren, während man in einem Action-Shooter deutlich weniger Zeit für sehr ähnliche Entscheidungen </w:t>
+      </w:r>
+      <w:proofErr w:type="gramStart"/>
+      <w:r>
+        <w:rPr>
+          <w:rFonts w:ascii="Arial" w:hAnsi="Arial" w:cs="Arial"/>
+          <w:color w:val="000000" w:themeColor="text1"/>
+        </w:rPr>
+        <w:t>hat</w:t>
+      </w:r>
+      <w:proofErr w:type="gramEnd"/>
       <w:r>
         <w:rPr>
           <w:rFonts w:ascii="Arial" w:hAnsi="Arial" w:cs="Arial"/>
@@ -4410,7 +4469,6 @@
       <w:pPr>
         <w:pStyle w:val="berschrift1"/>
         <w:spacing w:line="360" w:lineRule="auto"/>
-        <w:jc w:val="both"/>
         <w:rPr>
           <w:rFonts w:ascii="Arial" w:hAnsi="Arial" w:cs="Arial"/>
           <w:color w:val="000000" w:themeColor="text1"/>
@@ -4468,6 +4526,7 @@
     <w:p>
       <w:pPr>
         <w:spacing w:line="360" w:lineRule="auto"/>
+        <w:jc w:val="both"/>
         <w:rPr>
           <w:rFonts w:ascii="Arial" w:hAnsi="Arial" w:cs="Arial"/>
           <w:color w:val="000000" w:themeColor="text1"/>
@@ -4506,7 +4565,49 @@
           <w:rFonts w:ascii="Arial" w:hAnsi="Arial" w:cs="Arial"/>
           <w:color w:val="000000" w:themeColor="text1"/>
         </w:rPr>
-        <w:t xml:space="preserve">2020 über 34 Millionen Videospieler, das entspricht mehr als 41% der gesamten Bevölkerung inklusive Kinder und Ältere. Davon waren über 48% weiblich, das heißt das moderne Spiele nicht mehr eine männerdominierte Branche ist und definitiv nicht mehr eine Nische ist, in der sich wenige Experten aufhalten </w:t>
+        <w:t xml:space="preserve">2020 über 34 Millionen Videospieler, das entspricht mehr als 41% der gesamten Bevölkerung inklusive </w:t>
+      </w:r>
+      <w:r>
+        <w:rPr>
+          <w:rFonts w:ascii="Arial" w:hAnsi="Arial" w:cs="Arial"/>
+          <w:color w:val="000000" w:themeColor="text1"/>
+        </w:rPr>
+        <w:t>Kleink</w:t>
+      </w:r>
+      <w:r>
+        <w:rPr>
+          <w:rFonts w:ascii="Arial" w:hAnsi="Arial" w:cs="Arial"/>
+          <w:color w:val="000000" w:themeColor="text1"/>
+        </w:rPr>
+        <w:t>inder und Ältere</w:t>
+      </w:r>
+      <w:r>
+        <w:rPr>
+          <w:rFonts w:ascii="Arial" w:hAnsi="Arial" w:cs="Arial"/>
+          <w:color w:val="000000" w:themeColor="text1"/>
+        </w:rPr>
+        <w:t xml:space="preserve"> Menschen</w:t>
+      </w:r>
+      <w:r>
+        <w:rPr>
+          <w:rFonts w:ascii="Arial" w:hAnsi="Arial" w:cs="Arial"/>
+          <w:color w:val="000000" w:themeColor="text1"/>
+        </w:rPr>
+        <w:t xml:space="preserve">. Davon waren über 48% weiblich, das heißt das moderne Spiele nicht mehr eine männerdominierte Branche ist und definitiv nicht mehr eine Nische ist, in der sich </w:t>
+      </w:r>
+      <w:r>
+        <w:rPr>
+          <w:rFonts w:ascii="Arial" w:hAnsi="Arial" w:cs="Arial"/>
+          <w:color w:val="000000" w:themeColor="text1"/>
+        </w:rPr>
+        <w:t>nur Nerds</w:t>
+      </w:r>
+      <w:r>
+        <w:rPr>
+          <w:rFonts w:ascii="Arial" w:hAnsi="Arial" w:cs="Arial"/>
+          <w:color w:val="000000" w:themeColor="text1"/>
+        </w:rPr>
+        <w:t xml:space="preserve"> aufhalten </w:t>
       </w:r>
       <w:sdt>
         <w:sdtPr>
@@ -4713,6 +4814,7 @@
     <w:p>
       <w:pPr>
         <w:spacing w:line="360" w:lineRule="auto"/>
+        <w:jc w:val="both"/>
         <w:rPr>
           <w:rFonts w:ascii="Arial" w:hAnsi="Arial" w:cs="Arial"/>
           <w:color w:val="000000" w:themeColor="text1"/>
@@ -4722,6 +4824,7 @@
     <w:p>
       <w:pPr>
         <w:spacing w:line="360" w:lineRule="auto"/>
+        <w:jc w:val="both"/>
         <w:rPr>
           <w:rFonts w:ascii="Arial" w:hAnsi="Arial" w:cs="Arial"/>
           <w:color w:val="000000" w:themeColor="text1"/>
@@ -4793,6 +4896,7 @@
     <w:p>
       <w:pPr>
         <w:spacing w:line="360" w:lineRule="auto"/>
+        <w:jc w:val="both"/>
         <w:rPr>
           <w:rFonts w:ascii="Arial" w:hAnsi="Arial" w:cs="Arial"/>
           <w:color w:val="000000" w:themeColor="text1"/>
@@ -4914,7 +5018,23 @@
           <w:rFonts w:ascii="Arial" w:hAnsi="Arial" w:cs="Arial"/>
           <w:color w:val="000000" w:themeColor="text1"/>
         </w:rPr>
-        <w:t xml:space="preserve">Jeweils haben über 90%, der befragten Spieler, angegeben auf ihrem Handy zu spielen, während in den Philippinen nur 46% auf einem Laptop oder PC spielen </w:t>
+        <w:t xml:space="preserve">Jeweils haben über 90%, der befragten Spieler, angegeben auf ihrem Handy zu spielen, während in den Philippinen nur 46% auf einem Laptop oder PC </w:t>
+      </w:r>
+      <w:proofErr w:type="gramStart"/>
+      <w:r>
+        <w:rPr>
+          <w:rFonts w:ascii="Arial" w:hAnsi="Arial" w:cs="Arial"/>
+          <w:color w:val="000000" w:themeColor="text1"/>
+        </w:rPr>
+        <w:t>spielen</w:t>
+      </w:r>
+      <w:proofErr w:type="gramEnd"/>
+      <w:r>
+        <w:rPr>
+          <w:rFonts w:ascii="Arial" w:hAnsi="Arial" w:cs="Arial"/>
+          <w:color w:val="000000" w:themeColor="text1"/>
+        </w:rPr>
+        <w:t xml:space="preserve"> </w:t>
       </w:r>
       <w:sdt>
         <w:sdtPr>
@@ -5029,14 +5149,17 @@
     </w:p>
     <w:p>
       <w:pPr>
-        <w:rPr>
-          <w:rFonts w:ascii="Arial" w:hAnsi="Arial" w:cs="Arial"/>
-          <w:color w:val="000000" w:themeColor="text1"/>
-        </w:rPr>
-      </w:pPr>
-    </w:p>
-    <w:p>
-      <w:pPr>
+        <w:jc w:val="both"/>
+        <w:rPr>
+          <w:rFonts w:ascii="Arial" w:hAnsi="Arial" w:cs="Arial"/>
+          <w:color w:val="000000" w:themeColor="text1"/>
+        </w:rPr>
+      </w:pPr>
+    </w:p>
+    <w:p>
+      <w:pPr>
+        <w:spacing w:line="360" w:lineRule="auto"/>
+        <w:jc w:val="both"/>
         <w:rPr>
           <w:rFonts w:ascii="Arial" w:hAnsi="Arial" w:cs="Arial"/>
           <w:color w:val="000000" w:themeColor="text1"/>
@@ -5164,16 +5287,312 @@
           <w:rFonts w:ascii="Arial" w:hAnsi="Arial" w:cs="Arial"/>
           <w:color w:val="000000" w:themeColor="text1"/>
         </w:rPr>
-        <w:t xml:space="preserve">. So etwa ist das Umfeld ein anderes, ob man nun im täglichen Transit im Zug am Handy spielt oder abends in Ruhe daheim. </w:t>
-      </w:r>
-    </w:p>
-    <w:p>
-      <w:pPr>
-        <w:rPr>
-          <w:rFonts w:ascii="Arial" w:hAnsi="Arial" w:cs="Arial"/>
-          <w:color w:val="000000" w:themeColor="text1"/>
-        </w:rPr>
-      </w:pPr>
+        <w:t xml:space="preserve">. So etwa ist das Umfeld ein anderes, ob man nun im täglichen </w:t>
+      </w:r>
+      <w:r>
+        <w:rPr>
+          <w:rFonts w:ascii="Arial" w:hAnsi="Arial" w:cs="Arial"/>
+          <w:color w:val="000000" w:themeColor="text1"/>
+        </w:rPr>
+        <w:lastRenderedPageBreak/>
+        <w:t xml:space="preserve">Transit im Zug am Handy spielt oder abends in Ruhe daheim. </w:t>
+      </w:r>
+      <w:r>
+        <w:rPr>
+          <w:rFonts w:ascii="Arial" w:hAnsi="Arial" w:cs="Arial"/>
+          <w:color w:val="000000" w:themeColor="text1"/>
+        </w:rPr>
+        <w:t xml:space="preserve">Allein die Dauer einer durchschnittlichen Spielsitzung variiert je nach Endgerät sehr. Beispielsweise dauerte eine durchschnittliche Game Session in den USA 2022 auf Konsolen zu 61% der Zeit über eine Stunde. Ähnlich ergeht es bei Desktop Spielern, da gaben 50% der Befragten an über eine Stunde am PC pro Sitzung zu spielen. Auf der anderen Seite </w:t>
+      </w:r>
+      <w:r>
+        <w:rPr>
+          <w:rFonts w:ascii="Arial" w:hAnsi="Arial" w:cs="Arial"/>
+          <w:color w:val="000000" w:themeColor="text1"/>
+        </w:rPr>
+        <w:t>gaben 62% der Handyspieler an weniger als eine Stunde zu spielen, davon sogar 41% weniger als 30 Minuten. Bei Tablet-Nutzern waren es sogar 66% die weniger als eine Stunde spielen und 46% die</w:t>
+      </w:r>
+      <w:r>
+        <w:rPr>
+          <w:rFonts w:ascii="Arial" w:hAnsi="Arial" w:cs="Arial"/>
+          <w:color w:val="000000" w:themeColor="text1"/>
+        </w:rPr>
+        <w:t xml:space="preserve"> bei</w:t>
+      </w:r>
+      <w:r>
+        <w:rPr>
+          <w:rFonts w:ascii="Arial" w:hAnsi="Arial" w:cs="Arial"/>
+          <w:color w:val="000000" w:themeColor="text1"/>
+        </w:rPr>
+        <w:t xml:space="preserve"> unter 30 Minuten lagen </w:t>
+      </w:r>
+      <w:sdt>
+        <w:sdtPr>
+          <w:rPr>
+            <w:rFonts w:ascii="Arial" w:hAnsi="Arial" w:cs="Arial"/>
+            <w:color w:val="000000" w:themeColor="text1"/>
+          </w:rPr>
+          <w:id w:val="98773056"/>
+          <w:citation/>
+        </w:sdtPr>
+        <w:sdtContent>
+          <w:r>
+            <w:rPr>
+              <w:rFonts w:ascii="Arial" w:hAnsi="Arial" w:cs="Arial"/>
+              <w:color w:val="000000" w:themeColor="text1"/>
+            </w:rPr>
+            <w:fldChar w:fldCharType="begin"/>
+          </w:r>
+          <w:r>
+            <w:rPr>
+              <w:rFonts w:ascii="Arial" w:hAnsi="Arial" w:cs="Arial"/>
+              <w:color w:val="000000" w:themeColor="text1"/>
+            </w:rPr>
+            <w:instrText xml:space="preserve"> CITATION Sta22 \l 1031 </w:instrText>
+          </w:r>
+          <w:r>
+            <w:rPr>
+              <w:rFonts w:ascii="Arial" w:hAnsi="Arial" w:cs="Arial"/>
+              <w:color w:val="000000" w:themeColor="text1"/>
+            </w:rPr>
+            <w:fldChar w:fldCharType="separate"/>
+          </w:r>
+          <w:r>
+            <w:rPr>
+              <w:rFonts w:ascii="Arial" w:hAnsi="Arial" w:cs="Arial"/>
+              <w:noProof/>
+              <w:color w:val="000000" w:themeColor="text1"/>
+            </w:rPr>
+            <w:t>(Statista, 2022)</w:t>
+          </w:r>
+          <w:r>
+            <w:rPr>
+              <w:rFonts w:ascii="Arial" w:hAnsi="Arial" w:cs="Arial"/>
+              <w:color w:val="000000" w:themeColor="text1"/>
+            </w:rPr>
+            <w:fldChar w:fldCharType="end"/>
+          </w:r>
+        </w:sdtContent>
+      </w:sdt>
+      <w:r>
+        <w:rPr>
+          <w:rFonts w:ascii="Arial" w:hAnsi="Arial" w:cs="Arial"/>
+          <w:color w:val="000000" w:themeColor="text1"/>
+        </w:rPr>
+        <w:t>.</w:t>
+      </w:r>
+      <w:r>
+        <w:rPr>
+          <w:rFonts w:ascii="Arial" w:hAnsi="Arial" w:cs="Arial"/>
+          <w:color w:val="000000" w:themeColor="text1"/>
+        </w:rPr>
+        <w:t xml:space="preserve"> Je nach Spielgenre ist dies sehr relevant. Beispielsweise beträgt die Dauer eines erfolgreich abgeschlossenen Versuches in Strategie Rogue-Like Spielen wie </w:t>
+      </w:r>
+      <w:proofErr w:type="spellStart"/>
+      <w:r>
+        <w:rPr>
+          <w:rFonts w:ascii="Arial" w:hAnsi="Arial" w:cs="Arial"/>
+          <w:color w:val="000000" w:themeColor="text1"/>
+        </w:rPr>
+        <w:t>Slay</w:t>
+      </w:r>
+      <w:proofErr w:type="spellEnd"/>
+      <w:r>
+        <w:rPr>
+          <w:rFonts w:ascii="Arial" w:hAnsi="Arial" w:cs="Arial"/>
+          <w:color w:val="000000" w:themeColor="text1"/>
+        </w:rPr>
+        <w:t xml:space="preserve"> </w:t>
+      </w:r>
+      <w:proofErr w:type="spellStart"/>
+      <w:r>
+        <w:rPr>
+          <w:rFonts w:ascii="Arial" w:hAnsi="Arial" w:cs="Arial"/>
+          <w:color w:val="000000" w:themeColor="text1"/>
+        </w:rPr>
+        <w:t>the</w:t>
+      </w:r>
+      <w:proofErr w:type="spellEnd"/>
+      <w:r>
+        <w:rPr>
+          <w:rFonts w:ascii="Arial" w:hAnsi="Arial" w:cs="Arial"/>
+          <w:color w:val="000000" w:themeColor="text1"/>
+        </w:rPr>
+        <w:t xml:space="preserve"> </w:t>
+      </w:r>
+      <w:proofErr w:type="spellStart"/>
+      <w:r>
+        <w:rPr>
+          <w:rFonts w:ascii="Arial" w:hAnsi="Arial" w:cs="Arial"/>
+          <w:color w:val="000000" w:themeColor="text1"/>
+        </w:rPr>
+        <w:t>Spire</w:t>
+      </w:r>
+      <w:proofErr w:type="spellEnd"/>
+      <w:r>
+        <w:rPr>
+          <w:rFonts w:ascii="Arial" w:hAnsi="Arial" w:cs="Arial"/>
+          <w:color w:val="000000" w:themeColor="text1"/>
+        </w:rPr>
+        <w:t xml:space="preserve"> oder </w:t>
+      </w:r>
+      <w:proofErr w:type="spellStart"/>
+      <w:r>
+        <w:rPr>
+          <w:rFonts w:ascii="Arial" w:hAnsi="Arial" w:cs="Arial"/>
+          <w:color w:val="000000" w:themeColor="text1"/>
+        </w:rPr>
+        <w:t>Into</w:t>
+      </w:r>
+      <w:proofErr w:type="spellEnd"/>
+      <w:r>
+        <w:rPr>
+          <w:rFonts w:ascii="Arial" w:hAnsi="Arial" w:cs="Arial"/>
+          <w:color w:val="000000" w:themeColor="text1"/>
+        </w:rPr>
+        <w:t xml:space="preserve"> </w:t>
+      </w:r>
+      <w:proofErr w:type="spellStart"/>
+      <w:r>
+        <w:rPr>
+          <w:rFonts w:ascii="Arial" w:hAnsi="Arial" w:cs="Arial"/>
+          <w:color w:val="000000" w:themeColor="text1"/>
+        </w:rPr>
+        <w:t>the</w:t>
+      </w:r>
+      <w:proofErr w:type="spellEnd"/>
+      <w:r>
+        <w:rPr>
+          <w:rFonts w:ascii="Arial" w:hAnsi="Arial" w:cs="Arial"/>
+          <w:color w:val="000000" w:themeColor="text1"/>
+        </w:rPr>
+        <w:t xml:space="preserve"> </w:t>
+      </w:r>
+      <w:proofErr w:type="spellStart"/>
+      <w:r>
+        <w:rPr>
+          <w:rFonts w:ascii="Arial" w:hAnsi="Arial" w:cs="Arial"/>
+          <w:color w:val="000000" w:themeColor="text1"/>
+        </w:rPr>
+        <w:t>Breach</w:t>
+      </w:r>
+      <w:proofErr w:type="spellEnd"/>
+      <w:r>
+        <w:rPr>
+          <w:rFonts w:ascii="Arial" w:hAnsi="Arial" w:cs="Arial"/>
+          <w:color w:val="000000" w:themeColor="text1"/>
+        </w:rPr>
+        <w:t xml:space="preserve"> zwischen zwei und vier Stunden </w:t>
+      </w:r>
+      <w:sdt>
+        <w:sdtPr>
+          <w:rPr>
+            <w:rFonts w:ascii="Arial" w:hAnsi="Arial" w:cs="Arial"/>
+            <w:color w:val="000000" w:themeColor="text1"/>
+          </w:rPr>
+          <w:id w:val="-642348429"/>
+          <w:citation/>
+        </w:sdtPr>
+        <w:sdtContent>
+          <w:r>
+            <w:rPr>
+              <w:rFonts w:ascii="Arial" w:hAnsi="Arial" w:cs="Arial"/>
+              <w:color w:val="000000" w:themeColor="text1"/>
+            </w:rPr>
+            <w:fldChar w:fldCharType="begin"/>
+          </w:r>
+          <w:r>
+            <w:rPr>
+              <w:rFonts w:ascii="Arial" w:hAnsi="Arial" w:cs="Arial"/>
+              <w:color w:val="000000" w:themeColor="text1"/>
+            </w:rPr>
+            <w:instrText xml:space="preserve"> CITATION Meg19 \l 1031 </w:instrText>
+          </w:r>
+          <w:r>
+            <w:rPr>
+              <w:rFonts w:ascii="Arial" w:hAnsi="Arial" w:cs="Arial"/>
+              <w:color w:val="000000" w:themeColor="text1"/>
+            </w:rPr>
+            <w:fldChar w:fldCharType="separate"/>
+          </w:r>
+          <w:r>
+            <w:rPr>
+              <w:rFonts w:ascii="Arial" w:hAnsi="Arial" w:cs="Arial"/>
+              <w:noProof/>
+              <w:color w:val="000000" w:themeColor="text1"/>
+            </w:rPr>
+            <w:t>(Mega Crit, 2019)</w:t>
+          </w:r>
+          <w:r>
+            <w:rPr>
+              <w:rFonts w:ascii="Arial" w:hAnsi="Arial" w:cs="Arial"/>
+              <w:color w:val="000000" w:themeColor="text1"/>
+            </w:rPr>
+            <w:fldChar w:fldCharType="end"/>
+          </w:r>
+        </w:sdtContent>
+      </w:sdt>
+      <w:r>
+        <w:rPr>
+          <w:rFonts w:ascii="Arial" w:hAnsi="Arial" w:cs="Arial"/>
+          <w:color w:val="000000" w:themeColor="text1"/>
+        </w:rPr>
+        <w:t xml:space="preserve"> </w:t>
+      </w:r>
+      <w:sdt>
+        <w:sdtPr>
+          <w:rPr>
+            <w:rFonts w:ascii="Arial" w:hAnsi="Arial" w:cs="Arial"/>
+            <w:color w:val="000000" w:themeColor="text1"/>
+          </w:rPr>
+          <w:id w:val="-291597507"/>
+          <w:citation/>
+        </w:sdtPr>
+        <w:sdtContent>
+          <w:r>
+            <w:rPr>
+              <w:rFonts w:ascii="Arial" w:hAnsi="Arial" w:cs="Arial"/>
+              <w:color w:val="000000" w:themeColor="text1"/>
+            </w:rPr>
+            <w:fldChar w:fldCharType="begin"/>
+          </w:r>
+          <w:r>
+            <w:rPr>
+              <w:rFonts w:ascii="Arial" w:hAnsi="Arial" w:cs="Arial"/>
+              <w:color w:val="000000" w:themeColor="text1"/>
+            </w:rPr>
+            <w:instrText xml:space="preserve"> CITATION Sub18 \l 1031 </w:instrText>
+          </w:r>
+          <w:r>
+            <w:rPr>
+              <w:rFonts w:ascii="Arial" w:hAnsi="Arial" w:cs="Arial"/>
+              <w:color w:val="000000" w:themeColor="text1"/>
+            </w:rPr>
+            <w:fldChar w:fldCharType="separate"/>
+          </w:r>
+          <w:r>
+            <w:rPr>
+              <w:rFonts w:ascii="Arial" w:hAnsi="Arial" w:cs="Arial"/>
+              <w:noProof/>
+              <w:color w:val="000000" w:themeColor="text1"/>
+            </w:rPr>
+            <w:t>(Subset Games, 2018)</w:t>
+          </w:r>
+          <w:r>
+            <w:rPr>
+              <w:rFonts w:ascii="Arial" w:hAnsi="Arial" w:cs="Arial"/>
+              <w:color w:val="000000" w:themeColor="text1"/>
+            </w:rPr>
+            <w:fldChar w:fldCharType="end"/>
+          </w:r>
+        </w:sdtContent>
+      </w:sdt>
+      <w:r>
+        <w:rPr>
+          <w:rFonts w:ascii="Arial" w:hAnsi="Arial" w:cs="Arial"/>
+          <w:color w:val="000000" w:themeColor="text1"/>
+        </w:rPr>
+        <w:t>. Daher muss man den Core Gameplay-Loop bei derartigen Spielen präzise an die Anforderungen anpassen und gegebenenfalls kürzen, um der Zielgruppe gerecht zu werden.</w:t>
+      </w:r>
     </w:p>
     <w:p/>
     <w:p>
@@ -5196,7 +5615,6 @@
           <w:sz w:val="36"/>
           <w:szCs w:val="36"/>
         </w:rPr>
-        <w:lastRenderedPageBreak/>
         <w:t>2</w:t>
       </w:r>
       <w:r>
@@ -5238,6 +5656,16 @@
       <w:bookmarkEnd w:id="8"/>
     </w:p>
     <w:p>
+      <w:r>
+        <w:rPr>
+          <w:rFonts w:ascii="Arial" w:hAnsi="Arial" w:cs="Arial"/>
+          <w:color w:val="000000" w:themeColor="text1"/>
+        </w:rPr>
+        <w:t>und 46</w:t>
+      </w:r>
+    </w:p>
+    <w:p/>
+    <w:p>
       <w:pPr>
         <w:pStyle w:val="berschrift1"/>
         <w:spacing w:line="360" w:lineRule="auto"/>
@@ -5634,7 +6062,15 @@
           <w:rFonts w:ascii="Arial" w:hAnsi="Arial" w:cs="Arial"/>
           <w:color w:val="000000" w:themeColor="text1"/>
         </w:rPr>
-        <w:t>Survivor-Like spiele reduzieren das Rogue-Like Genre und das Action-Shooter Genre auf ihre Hauptkomponenten und entfernen dabei Interaktionsmöglichkeiten zwischen den Spielern und dem Spiel. Dennoch erhalten sie hohen Wiederspielwert und Tiefe durch andere Mechaniken. Um sich das genauer anzuschauen ist es hilfreich sich die Wurzeln und Vorgänger des Genres anzuschauen und nennenswerte Einträge und ihre Innovation genauer zu betrachten.</w:t>
+        <w:t xml:space="preserve">Survivor-Like spiele reduzieren das Rogue-Like Genre und das Action-Shooter Genre auf ihre Hauptkomponenten und entfernen dabei Interaktionsmöglichkeiten zwischen </w:t>
+      </w:r>
+      <w:r>
+        <w:rPr>
+          <w:rFonts w:ascii="Arial" w:hAnsi="Arial" w:cs="Arial"/>
+          <w:color w:val="000000" w:themeColor="text1"/>
+        </w:rPr>
+        <w:lastRenderedPageBreak/>
+        <w:t>den Spielern und dem Spiel. Dennoch erhalten sie hohen Wiederspielwert und Tiefe durch andere Mechaniken. Um sich das genauer anzuschauen ist es hilfreich sich die Wurzeln und Vorgänger des Genres anzuschauen und nennenswerte Einträge und ihre Innovation genauer zu betrachten.</w:t>
       </w:r>
     </w:p>
     <w:p>
@@ -5812,15 +6248,7 @@
           <w:rFonts w:ascii="Arial" w:hAnsi="Arial" w:cs="Arial"/>
           <w:color w:val="000000" w:themeColor="text1"/>
         </w:rPr>
-        <w:t xml:space="preserve">. Die Mechaniken des Spieles basierten auf dem Layout der Arcade-Maschine, durch zwei Joysticks kann man den Protagonisten von Robotron kontrollieren, sowie die Richtung, in die dieser schießt. Im Laufe des Spieles muss man sich durch mehrere Level, in einer begrenzten Arena, kämpfen und die dort vorhandenen Gegner besiegen, </w:t>
-      </w:r>
-      <w:r>
-        <w:rPr>
-          <w:rFonts w:ascii="Arial" w:hAnsi="Arial" w:cs="Arial"/>
-          <w:color w:val="000000" w:themeColor="text1"/>
-        </w:rPr>
-        <w:lastRenderedPageBreak/>
-        <w:t>das Geschehen betrachtet man aus der Vogelperspektive. Nachdem Abschluss einer Welle kommt man, nach einer kurzen Überblende, in das nächste Level. Die Gegner variieren sich durch ihr Bewegungsmuster, so wie ihre Lebensanzahl. Diese grundlegenden Attribute werden immer noch in den meisten Survivor-Like Spielen verwendet.</w:t>
+        <w:t>. Die Mechaniken des Spieles basierten auf dem Layout der Arcade-Maschine, durch zwei Joysticks kann man den Protagonisten von Robotron kontrollieren, sowie die Richtung, in die dieser schießt. Im Laufe des Spieles muss man sich durch mehrere Level, in einer begrenzten Arena, kämpfen und die dort vorhandenen Gegner besiegen, das Geschehen betrachtet man aus der Vogelperspektive. Nachdem Abschluss einer Welle kommt man, nach einer kurzen Überblende, in das nächste Level. Die Gegner variieren sich durch ihr Bewegungsmuster, so wie ihre Lebensanzahl. Diese grundlegenden Attribute werden immer noch in den meisten Survivor-Like Spielen verwendet.</w:t>
       </w:r>
     </w:p>
     <w:p>
@@ -6051,7 +6479,15 @@
           <w:rFonts w:ascii="Arial" w:hAnsi="Arial" w:cs="Arial"/>
           <w:color w:val="000000" w:themeColor="text1"/>
         </w:rPr>
-        <w:t xml:space="preserve"> diese Mechanik mit den verschiedenen Waffen aus Smash TV kombiniert </w:t>
+        <w:t xml:space="preserve"> diese Mechanik mit den verschiedenen Waffen aus </w:t>
+      </w:r>
+      <w:r>
+        <w:rPr>
+          <w:rFonts w:ascii="Arial" w:hAnsi="Arial" w:cs="Arial"/>
+          <w:color w:val="000000" w:themeColor="text1"/>
+        </w:rPr>
+        <w:lastRenderedPageBreak/>
+        <w:t xml:space="preserve">Smash TV kombiniert </w:t>
       </w:r>
       <w:sdt>
         <w:sdtPr>
@@ -6220,15 +6656,7 @@
           <w:rFonts w:ascii="Arial" w:hAnsi="Arial" w:cs="Arial"/>
           <w:color w:val="000000" w:themeColor="text1"/>
         </w:rPr>
-        <w:t xml:space="preserve"> der Gegner, das bedeutet das Locken und Manipulieren der Gegner, durch geschicktes Positionieren des Charakters. Andere Hauptmechaniken liegen im Upgrade </w:t>
-      </w:r>
-      <w:r>
-        <w:rPr>
-          <w:rFonts w:ascii="Arial" w:hAnsi="Arial" w:cs="Arial"/>
-          <w:color w:val="000000" w:themeColor="text1"/>
-        </w:rPr>
-        <w:lastRenderedPageBreak/>
-        <w:t>System, nämlich wenn man genug Gegner getötet hat und/oder genug Mana-Orbs aufgesammelt hat, erhält man ein Level-Up. Mit diesem kann man weitere Zaubersprüche freischalten, die sich periodisch automatisch aktivieren, oder bisherige Zaubersprüche verbessern. Im Gegensatz zu bisherigen Spielen des Genres ersetzen diese nicht die bisherigen Waffen bzw. Zaubersprüche, die man bereits hat, sondern werden zusätzlich hinzugefügt, dadurch wird der Charakter immer stärker im Laufe des Spieles und man kann immer mehr Gegner gleichzeitig bekämpfen.</w:t>
+        <w:t xml:space="preserve"> der Gegner, das bedeutet das Locken und Manipulieren der Gegner, durch geschicktes Positionieren des Charakters. Andere Hauptmechaniken liegen im Upgrade System, nämlich wenn man genug Gegner getötet hat und/oder genug Mana-Orbs aufgesammelt hat, erhält man ein Level-Up. Mit diesem kann man weitere Zaubersprüche freischalten, die sich periodisch automatisch aktivieren, oder bisherige Zaubersprüche verbessern. Im Gegensatz zu bisherigen Spielen des Genres ersetzen diese nicht die bisherigen Waffen bzw. Zaubersprüche, die man bereits hat, sondern werden zusätzlich hinzugefügt, dadurch wird der Charakter immer stärker im Laufe des Spieles und man kann immer mehr Gegner gleichzeitig bekämpfen.</w:t>
       </w:r>
     </w:p>
     <w:p>
@@ -6255,7 +6683,23 @@
           <w:rFonts w:ascii="Arial" w:hAnsi="Arial" w:cs="Arial"/>
           <w:color w:val="000000" w:themeColor="text1"/>
         </w:rPr>
-        <w:t xml:space="preserve">Wenige Jahre später erschien das Namen gebende Spiel des Genres: Vampire Survivors </w:t>
+        <w:t xml:space="preserve">Wenige Jahre später erschien </w:t>
+      </w:r>
+      <w:proofErr w:type="gramStart"/>
+      <w:r>
+        <w:rPr>
+          <w:rFonts w:ascii="Arial" w:hAnsi="Arial" w:cs="Arial"/>
+          <w:color w:val="000000" w:themeColor="text1"/>
+        </w:rPr>
+        <w:t>das Namen</w:t>
+      </w:r>
+      <w:proofErr w:type="gramEnd"/>
+      <w:r>
+        <w:rPr>
+          <w:rFonts w:ascii="Arial" w:hAnsi="Arial" w:cs="Arial"/>
+          <w:color w:val="000000" w:themeColor="text1"/>
+        </w:rPr>
+        <w:t xml:space="preserve"> gebende Spiel des Genres: Vampire Survivors </w:t>
       </w:r>
       <w:sdt>
         <w:sdtPr>
@@ -6326,7 +6770,15 @@
           <w:rFonts w:ascii="Arial" w:hAnsi="Arial" w:cs="Arial"/>
           <w:color w:val="000000" w:themeColor="text1"/>
         </w:rPr>
-        <w:t>“ erhalten, sobald man das Richtige Pärchen an Waffen und Ausrüstungen vollständig verbessert hat. Dadurch gab es verschiedene Kombinationen, auf die man sich spezialisieren konnte. Zusätzlich wurden eine viel Zahl an verschiedenen Maps, mit verschiedenen Begrenzungen und Gegnerwellen, sowie mehrere Charaktere und Waffen designt. Eine der größten Veränderungen gegenüber Magic Survival liegt darin, dass die Gegner, nachdem man sie besiegt hat, ihre Erfahrungspunkte auf den Boden fallen lassen und man diese nicht direkt erhält. Daher muss man später nochmal an denselben Ort laufen, um das Level-Up zu erhalten. Dadurch wurde das Kiten der Gegner deutlich interessanter und man musste vorrauschauender planen, wohin man sich fortbewegen möchte. Die größte Innovation jedoch, lag in der Verwendung einer sogenannten Meta-Progression (dt. Meta-Fortschritt). Diese Mechanik entstammt dem Rogue-Lite Genre und ermöglicht es Spielern in den einzelnen Versuchen Währung zu sammeln, diese zwischen den Versuchen für permanente Upgrades ausgegeben werden kann. Dadurch kann man die Werte des Charakters verbessern, aber auch neue Waffen und Items freischalten.</w:t>
+        <w:t xml:space="preserve">“ erhalten, sobald man das Richtige Pärchen an Waffen und Ausrüstungen vollständig verbessert hat. Dadurch gab es verschiedene Kombinationen, auf die man sich spezialisieren konnte. Zusätzlich wurden eine viel Zahl an verschiedenen Maps, mit verschiedenen Begrenzungen und Gegnerwellen, sowie mehrere Charaktere und Waffen designt. Eine der größten Veränderungen gegenüber Magic Survival liegt darin, dass die Gegner, nachdem man sie besiegt hat, ihre Erfahrungspunkte auf den Boden fallen lassen und man diese nicht direkt erhält. Daher muss man später nochmal an denselben Ort laufen, um das Level-Up zu erhalten. Dadurch wurde das Kiten der Gegner deutlich </w:t>
+      </w:r>
+      <w:r>
+        <w:rPr>
+          <w:rFonts w:ascii="Arial" w:hAnsi="Arial" w:cs="Arial"/>
+          <w:color w:val="000000" w:themeColor="text1"/>
+        </w:rPr>
+        <w:lastRenderedPageBreak/>
+        <w:t>interessanter und man musste vorrauschauender planen, wohin man sich fortbewegen möchte. Die größte Innovation jedoch, lag in der Verwendung einer sogenannten Meta-Progression (dt. Meta-Fortschritt). Diese Mechanik entstammt dem Rogue-Lite Genre und ermöglicht es Spielern in den einzelnen Versuchen Währung zu sammeln, diese zwischen den Versuchen für permanente Upgrades ausgegeben werden kann. Dadurch kann man die Werte des Charakters verbessern, aber auch neue Waffen und Items freischalten.</w:t>
       </w:r>
     </w:p>
     <w:p>
@@ -6353,15 +6805,7 @@
           <w:rFonts w:ascii="Arial" w:hAnsi="Arial" w:cs="Arial"/>
           <w:color w:val="000000" w:themeColor="text1"/>
         </w:rPr>
-        <w:t xml:space="preserve">Zusammengefasst besitzen moderne Survivor-Like Spiele meistens folgende Qualitäten und Mechaniken. Der Core-Gameplay-Loop besteht darin in einer begrenzten oder unbegrenzten Arena bis zu einem Zeitpunkt oder dem Besiegen eines Boss-Gegners zu überleben. Um das zu erschweren, kommen von mehreren Seiten Gegner auf die Spieler zu, diese fügen bei Berührung Schaden zu und können vom Spieler getötet werden. Der spielbare Charakter ist nur in der Bewegung kontrollierbar, das heißt, dass dieser automatisch angreift und/oder automatisch auf den nächsten Gegner zielt. Wenn man </w:t>
-      </w:r>
-      <w:r>
-        <w:rPr>
-          <w:rFonts w:ascii="Arial" w:hAnsi="Arial" w:cs="Arial"/>
-          <w:color w:val="000000" w:themeColor="text1"/>
-        </w:rPr>
-        <w:lastRenderedPageBreak/>
-        <w:t>ausreichend Gegner getötet hat, erhält man ein Level-Up, da kann man seine Waffen verbessern oder neue Fähigkeiten freischalten. Oft gibt es ein Kombinationssystem, mit dem man Boni erhält, wenn man die Richtigen Waffen ausrüstet. Die Arena, in der sich der Core-Gameplay-Loop abspielt, wird nicht zufällig generiert und ist bei jedem Versuch sehr ähnlich. Außerhalb von Versuchen kann man erhöhte Schwierigkeitsstufen freischalten, beispielsweise erscheinen mehr Gegner oder manche Waffen sind schwächer. Dem gegenüber steht die Meta-Progression, in der man sich permanente Upgrades kaufen kann. Ebenso kann man verschiedene Startwaffen oder Startcharaktere freischalten, die einen anderen Ausgangspunkt zu dem Level-Up System bieten. Als letztes kann man weitere Maps freischalten, die durch andere Begrenzungen oder neue Gegnervariationen wiederspielwert hinzufügen.</w:t>
+        <w:t>Zusammengefasst besitzen moderne Survivor-Like Spiele meistens folgende Qualitäten und Mechaniken. Der Core-Gameplay-Loop besteht darin in einer begrenzten oder unbegrenzten Arena bis zu einem Zeitpunkt oder dem Besiegen eines Boss-Gegners zu überleben. Um das zu erschweren, kommen von mehreren Seiten Gegner auf die Spieler zu, diese fügen bei Berührung Schaden zu und können vom Spieler getötet werden. Der spielbare Charakter ist nur in der Bewegung kontrollierbar, das heißt, dass dieser automatisch angreift und/oder automatisch auf den nächsten Gegner zielt. Wenn man ausreichend Gegner getötet hat, erhält man ein Level-Up, da kann man seine Waffen verbessern oder neue Fähigkeiten freischalten. Oft gibt es ein Kombinationssystem, mit dem man Boni erhält, wenn man die Richtigen Waffen ausrüstet. Die Arena, in der sich der Core-Gameplay-Loop abspielt, wird nicht zufällig generiert und ist bei jedem Versuch sehr ähnlich. Außerhalb von Versuchen kann man erhöhte Schwierigkeitsstufen freischalten, beispielsweise erscheinen mehr Gegner oder manche Waffen sind schwächer. Dem gegenüber steht die Meta-Progression, in der man sich permanente Upgrades kaufen kann. Ebenso kann man verschiedene Startwaffen oder Startcharaktere freischalten, die einen anderen Ausgangspunkt zu dem Level-Up System bieten. Als letztes kann man weitere Maps freischalten, die durch andere Begrenzungen oder neue Gegnervariationen wiederspielwert hinzufügen.</w:t>
       </w:r>
     </w:p>
     <w:p>
@@ -6407,6 +6851,7 @@
           <w:sz w:val="36"/>
           <w:szCs w:val="36"/>
         </w:rPr>
+        <w:lastRenderedPageBreak/>
         <w:t>3</w:t>
       </w:r>
       <w:r>
@@ -6586,8 +7031,29 @@
           <w:szCs w:val="36"/>
           <w:lang w:val="en-US"/>
         </w:rPr>
-        <w:lastRenderedPageBreak/>
-        <w:t>3.4.3. 20 Minutes Till Dawn</w:t>
+        <w:t xml:space="preserve">3.4.3. 20 Minutes </w:t>
+      </w:r>
+      <w:proofErr w:type="gramStart"/>
+      <w:r>
+        <w:rPr>
+          <w:rFonts w:ascii="Arial" w:hAnsi="Arial" w:cs="Arial"/>
+          <w:color w:val="000000" w:themeColor="text1"/>
+          <w:sz w:val="36"/>
+          <w:szCs w:val="36"/>
+          <w:lang w:val="en-US"/>
+        </w:rPr>
+        <w:t>Till</w:t>
+      </w:r>
+      <w:proofErr w:type="gramEnd"/>
+      <w:r>
+        <w:rPr>
+          <w:rFonts w:ascii="Arial" w:hAnsi="Arial" w:cs="Arial"/>
+          <w:color w:val="000000" w:themeColor="text1"/>
+          <w:sz w:val="36"/>
+          <w:szCs w:val="36"/>
+          <w:lang w:val="en-US"/>
+        </w:rPr>
+        <w:t xml:space="preserve"> Dawn</w:t>
       </w:r>
     </w:p>
     <w:p>
@@ -6796,6 +7262,7 @@
         <w:t xml:space="preserve">. Die restlichen Grundmechaniken sind sehr ähnlich wie in herkömmlichen Spielen des Genres. So etwa kommen von allen Seiten Gegner auf die </w:t>
       </w:r>
       <w:proofErr w:type="spellStart"/>
+      <w:proofErr w:type="gramStart"/>
       <w:r>
         <w:rPr>
           <w:rFonts w:ascii="Arial" w:hAnsi="Arial" w:cs="Arial"/>
@@ -6804,6 +7271,7 @@
         <w:t>Spieler:innen</w:t>
       </w:r>
       <w:proofErr w:type="spellEnd"/>
+      <w:proofErr w:type="gramEnd"/>
       <w:r>
         <w:rPr>
           <w:rFonts w:ascii="Arial" w:hAnsi="Arial" w:cs="Arial"/>
@@ -6903,7 +7371,15 @@
           <w:rFonts w:ascii="Arial" w:hAnsi="Arial" w:cs="Arial"/>
           <w:color w:val="000000" w:themeColor="text1"/>
         </w:rPr>
-        <w:t xml:space="preserve">kann man nur unterbrechen, solange man übrige Munition hat. Eine weitere Restriktion liegt darin, dass man sich beim Schießen langsamer bewegt, als wenn man nicht schießt. Durch diese Einschränkungen wird eine weitere Ebene dem Spiel hinzugefügt, es geht nun nicht mehr nur größtenteils um effizientes Kiten der Gegner, sondern man muss seine Munition haushalten, sowie abschätzen wann man Schießen kann, beziehungsweise wann die Gegner zu nahe sind. Diese Restriktion wurde hinzugefügt, da für </w:t>
+        <w:t xml:space="preserve">kann man nur unterbrechen, solange man übrige Munition hat. Eine weitere Restriktion liegt darin, dass man sich beim Schießen langsamer bewegt, als wenn man nicht schießt. </w:t>
+      </w:r>
+      <w:r>
+        <w:rPr>
+          <w:rFonts w:ascii="Arial" w:hAnsi="Arial" w:cs="Arial"/>
+          <w:color w:val="000000" w:themeColor="text1"/>
+        </w:rPr>
+        <w:lastRenderedPageBreak/>
+        <w:t xml:space="preserve">Durch diese Einschränkungen wird eine weitere Ebene dem Spiel hinzugefügt, es geht nun nicht mehr nur größtenteils um effizientes Kiten der Gegner, sondern man muss seine Munition haushalten, sowie abschätzen wann man Schießen kann, beziehungsweise wann die Gegner zu nahe sind. Diese Restriktion wurde hinzugefügt, da für </w:t>
       </w:r>
       <w:proofErr w:type="spellStart"/>
       <w:r>
@@ -6922,6 +7398,7 @@
         <w:t xml:space="preserve"> ein automatisches Angriff-System die </w:t>
       </w:r>
       <w:proofErr w:type="spellStart"/>
+      <w:proofErr w:type="gramStart"/>
       <w:r>
         <w:rPr>
           <w:rFonts w:ascii="Arial" w:hAnsi="Arial" w:cs="Arial"/>
@@ -6930,6 +7407,7 @@
         <w:t>Spieler:innen</w:t>
       </w:r>
       <w:proofErr w:type="spellEnd"/>
+      <w:proofErr w:type="gramEnd"/>
       <w:r>
         <w:rPr>
           <w:rFonts w:ascii="Arial" w:hAnsi="Arial" w:cs="Arial"/>
@@ -7077,6 +7555,7 @@
         <w:t xml:space="preserve"> verwandte Items frei. Beispielsweise gibt es ein Item, mit dem man Gegner verbrennen kann. Sobald man dieses erhalten hat, kann ein anderes Item, das die </w:t>
       </w:r>
       <w:proofErr w:type="spellStart"/>
+      <w:proofErr w:type="gramStart"/>
       <w:r>
         <w:rPr>
           <w:rFonts w:ascii="Arial" w:hAnsi="Arial" w:cs="Arial"/>
@@ -7085,20 +7564,13 @@
         <w:t>Spieler:innen</w:t>
       </w:r>
       <w:proofErr w:type="spellEnd"/>
-      <w:r>
-        <w:rPr>
-          <w:rFonts w:ascii="Arial" w:hAnsi="Arial" w:cs="Arial"/>
-          <w:color w:val="000000" w:themeColor="text1"/>
-        </w:rPr>
-        <w:t xml:space="preserve"> heilt wenn man genug Gegner verbrannt hat bei einem Level-</w:t>
-      </w:r>
-      <w:r>
-        <w:rPr>
-          <w:rFonts w:ascii="Arial" w:hAnsi="Arial" w:cs="Arial"/>
-          <w:color w:val="000000" w:themeColor="text1"/>
-        </w:rPr>
-        <w:lastRenderedPageBreak/>
-        <w:t>Up erscheinen. Dadurch sind die einzelnen Items deutlich einzigartiger verglichen mit anderen Survivor-Likes, jedoch ist es auch schwieriger starke Item Kombinationen aufzubauen, da einige Kombinationen erst im Laufe eines Versuches freigeschaltet werden müssen.</w:t>
+      <w:proofErr w:type="gramEnd"/>
+      <w:r>
+        <w:rPr>
+          <w:rFonts w:ascii="Arial" w:hAnsi="Arial" w:cs="Arial"/>
+          <w:color w:val="000000" w:themeColor="text1"/>
+        </w:rPr>
+        <w:t xml:space="preserve"> heilt wenn man genug Gegner verbrannt hat bei einem Level-Up erscheinen. Dadurch sind die einzelnen Items deutlich einzigartiger verglichen mit anderen Survivor-Likes, jedoch ist es auch schwieriger starke Item Kombinationen aufzubauen, da einige Kombinationen erst im Laufe eines Versuches freigeschaltet werden müssen.</w:t>
       </w:r>
       <w:r>
         <w:rPr>
@@ -7288,6 +7760,7 @@
         <w:t xml:space="preserve">Jedoch bietet sie nur eine einmalige Interaktionsmöglichkeit pro Versuch, wodurch der Wiederspielwert gesteigert wird, aber nicht die Aktivität der </w:t>
       </w:r>
       <w:proofErr w:type="spellStart"/>
+      <w:proofErr w:type="gramStart"/>
       <w:r>
         <w:rPr>
           <w:rFonts w:ascii="Arial" w:hAnsi="Arial" w:cs="Arial"/>
@@ -7296,6 +7769,7 @@
         <w:t>Spieler:innen</w:t>
       </w:r>
       <w:proofErr w:type="spellEnd"/>
+      <w:proofErr w:type="gramEnd"/>
       <w:r>
         <w:rPr>
           <w:rFonts w:ascii="Arial" w:hAnsi="Arial" w:cs="Arial"/>
@@ -7325,6 +7799,7 @@
           <w:rFonts w:ascii="Arial" w:hAnsi="Arial" w:cs="Arial"/>
           <w:color w:val="000000" w:themeColor="text1"/>
         </w:rPr>
+        <w:lastRenderedPageBreak/>
         <w:t>Im Laufe eines Versuch</w:t>
       </w:r>
       <w:r>
@@ -7517,15 +7992,7 @@
           <w:rFonts w:ascii="Arial" w:hAnsi="Arial" w:cs="Arial"/>
           <w:color w:val="000000" w:themeColor="text1"/>
         </w:rPr>
-        <w:t xml:space="preserve"> Direkt damit verbunden ist die Entscheidung, ob man schießen möchte oder lieber nicht, da dies die Laufgeschwindigkeit des Charakters beeinflusst. Das heißt man muss abwägen, ob man einen größeren Vorteil erhält, wenn man wegläuft und kurzfristig </w:t>
-      </w:r>
-      <w:r>
-        <w:rPr>
-          <w:rFonts w:ascii="Arial" w:hAnsi="Arial" w:cs="Arial"/>
-          <w:color w:val="000000" w:themeColor="text1"/>
-        </w:rPr>
-        <w:lastRenderedPageBreak/>
-        <w:t>dem Problem aus dem Weg geht oder Gegner bekämpft und mehr Erfahrung erhält so wie potenziellen Schaden präventiv verhindert, jedoch geht man dabei das Risiko ein zu langsam zu sein und Schaden zu erhalten. Diese Entscheidung hat ähnlich wie das Bewegen des Charakters eine hohe Frequenz und man muss sie mehrmals pro Minute treffen, jedoch sind die Auswirkungen langfristig betrachtet nicht sehr signifikant.</w:t>
+        <w:t xml:space="preserve"> Direkt damit verbunden ist die Entscheidung, ob man schießen möchte oder lieber nicht, da dies die Laufgeschwindigkeit des Charakters beeinflusst. Das heißt man muss abwägen, ob man einen größeren Vorteil erhält, wenn man wegläuft und kurzfristig dem Problem aus dem Weg geht oder Gegner bekämpft und mehr Erfahrung erhält so wie potenziellen Schaden präventiv verhindert, jedoch geht man dabei das Risiko ein zu langsam zu sein und Schaden zu erhalten. Diese Entscheidung hat ähnlich wie das Bewegen des Charakters eine hohe Frequenz und man muss sie mehrmals pro Minute treffen, jedoch sind die Auswirkungen langfristig betrachtet nicht sehr signifikant.</w:t>
       </w:r>
     </w:p>
     <w:p>
@@ -7549,7 +8016,23 @@
           <w:rFonts w:ascii="Arial" w:hAnsi="Arial" w:cs="Arial"/>
           <w:color w:val="000000" w:themeColor="text1"/>
         </w:rPr>
-        <w:t xml:space="preserve">Hier gibt es stellenweise Aspekte von langfristigen gegenüber kurzfristigen Entscheidung, aber insbesondere Playstyle Entscheidungen </w:t>
+        <w:t xml:space="preserve">Hier gibt es stellenweise Aspekte von langfristigen </w:t>
+      </w:r>
+      <w:proofErr w:type="gramStart"/>
+      <w:r>
+        <w:rPr>
+          <w:rFonts w:ascii="Arial" w:hAnsi="Arial" w:cs="Arial"/>
+          <w:color w:val="000000" w:themeColor="text1"/>
+        </w:rPr>
+        <w:t>gegenüber kurzfristigen Entscheidung</w:t>
+      </w:r>
+      <w:proofErr w:type="gramEnd"/>
+      <w:r>
+        <w:rPr>
+          <w:rFonts w:ascii="Arial" w:hAnsi="Arial" w:cs="Arial"/>
+          <w:color w:val="000000" w:themeColor="text1"/>
+        </w:rPr>
+        <w:t xml:space="preserve">, aber insbesondere Playstyle Entscheidungen </w:t>
       </w:r>
       <w:sdt>
         <w:sdtPr>
@@ -7607,6 +8090,7 @@
         <w:t xml:space="preserve">. Da die ausgewählten Items nicht verfallen, sondern sich ansammeln haben frühe Entscheidungen große Auswirkungen auf den Rest des Versuches. Zusätzlich schaltet man durch das Auswählen von Items weitere frei, wodurch jede Entscheidung die weiteren Optionen eines Versuches stark beeinflussen. Des Weiteren gibt es einige Items, die einen direkten Vorteil geben (bspw. Gibt es ein Item, das die </w:t>
       </w:r>
       <w:proofErr w:type="spellStart"/>
+      <w:proofErr w:type="gramStart"/>
       <w:r>
         <w:rPr>
           <w:rFonts w:ascii="Arial" w:hAnsi="Arial" w:cs="Arial"/>
@@ -7615,6 +8099,7 @@
         <w:t>Spieler:innen</w:t>
       </w:r>
       <w:proofErr w:type="spellEnd"/>
+      <w:proofErr w:type="gramEnd"/>
       <w:r>
         <w:rPr>
           <w:rFonts w:ascii="Arial" w:hAnsi="Arial" w:cs="Arial"/>
@@ -7663,6 +8148,7 @@
           <w:rFonts w:ascii="Arial" w:hAnsi="Arial" w:cs="Arial"/>
           <w:color w:val="000000" w:themeColor="text1"/>
         </w:rPr>
+        <w:lastRenderedPageBreak/>
         <w:t xml:space="preserve">Zusammenfassend lässt sich sagen, dass </w:t>
       </w:r>
       <w:r>
@@ -10951,6 +11437,7 @@
   <w:style w:type="character" w:default="1" w:styleId="Absatz-Standardschriftart">
     <w:name w:val="Default Paragraph Font"/>
     <w:uiPriority w:val="1"/>
+    <w:semiHidden/>
     <w:unhideWhenUsed/>
   </w:style>
   <w:style w:type="table" w:default="1" w:styleId="NormaleTabelle">
@@ -11568,7 +12055,7 @@
     <b:Year>2009</b:Year>
     <b:City>Natick, Massachusetts</b:City>
     <b:Publisher>A K Peters</b:Publisher>
-    <b:RefOrder>19</b:RefOrder>
+    <b:RefOrder>22</b:RefOrder>
   </b:Source>
   <b:Source>
     <b:Tag>Dag18</b:Tag>
@@ -11594,7 +12081,7 @@
     <b:Pages>707-715</b:Pages>
     <b:Volume>34</b:Volume>
     <b:Issue>8</b:Issue>
-    <b:RefOrder>20</b:RefOrder>
+    <b:RefOrder>23</b:RefOrder>
   </b:Source>
   <b:Source>
     <b:Tag>Liu12</b:Tag>
@@ -11620,7 +12107,7 @@
     <b:Pages>553-568</b:Pages>
     <b:Volume>42</b:Volume>
     <b:Issue>6</b:Issue>
-    <b:RefOrder>21</b:RefOrder>
+    <b:RefOrder>24</b:RefOrder>
   </b:Source>
   <b:Source>
     <b:Tag>Che19</b:Tag>
@@ -11642,7 +12129,7 @@
     <b:Pages>1170-1181</b:Pages>
     <b:Volume>35</b:Volume>
     <b:Issue>13</b:Issue>
-    <b:RefOrder>22</b:RefOrder>
+    <b:RefOrder>25</b:RefOrder>
   </b:Source>
   <b:Source>
     <b:Tag>Yun</b:Tag>
@@ -11674,7 +12161,7 @@
     <b:PeriodicalTitle>Proceedings of the SIGCHI conference on human factors in computing systems</b:PeriodicalTitle>
     <b:Pages>2195–2204</b:Pages>
     <b:Year>2009</b:Year>
-    <b:RefOrder>23</b:RefOrder>
+    <b:RefOrder>26</b:RefOrder>
   </b:Source>
   <b:Source>
     <b:Tag>Pat13</b:Tag>
@@ -11699,7 +12186,7 @@
     <b:Year>2013</b:Year>
     <b:Pages>315 – 321</b:Pages>
     <b:Volume>7</b:Volume>
-    <b:RefOrder>24</b:RefOrder>
+    <b:RefOrder>27</b:RefOrder>
   </b:Source>
   <b:Source>
     <b:Tag>Liu09</b:Tag>
@@ -11732,7 +12219,7 @@
     <b:Year>2009</b:Year>
     <b:Volume>25</b:Volume>
     <b:Issue>6</b:Issue>
-    <b:RefOrder>25</b:RefOrder>
+    <b:RefOrder>28</b:RefOrder>
   </b:Source>
   <b:Source>
     <b:Tag>Sha19</b:Tag>
@@ -11757,7 +12244,7 @@
     <b:Year>2019</b:Year>
     <b:Pages>395–403</b:Pages>
     <b:Volume>156</b:Volume>
-    <b:RefOrder>26</b:RefOrder>
+    <b:RefOrder>29</b:RefOrder>
   </b:Source>
   <b:Source>
     <b:Tag>Neb20</b:Tag>
@@ -11821,7 +12308,7 @@
     <b:Pages>53-62</b:Pages>
     <b:Volume>4</b:Volume>
     <b:Issue>1</b:Issue>
-    <b:RefOrder>27</b:RefOrder>
+    <b:RefOrder>30</b:RefOrder>
   </b:Source>
   <b:Source>
     <b:Tag>Abu12</b:Tag>
@@ -11847,7 +12334,7 @@
     <b:Pages>317-330</b:Pages>
     <b:Volume>38</b:Volume>
     <b:Issue>3</b:Issue>
-    <b:RefOrder>28</b:RefOrder>
+    <b:RefOrder>31</b:RefOrder>
   </b:Source>
   <b:Source>
     <b:Tag>Thi22</b:Tag>
@@ -11870,7 +12357,7 @@
     <b:Day>18</b:Day>
     <b:URL>https://www.youtube.com/watch?v=bxp4G-oJATM</b:URL>
     <b:LCID>de-DE</b:LCID>
-    <b:RefOrder>29</b:RefOrder>
+    <b:RefOrder>32</b:RefOrder>
   </b:Source>
   <b:Source>
     <b:Tag>Mei24</b:Tag>
@@ -11920,7 +12407,7 @@
     <b:Title>Eugene Jarvis, Larry DeMa</b:Title>
     <b:PublicationTitle>Robotron: 2084</b:PublicationTitle>
     <b:Year>1982</b:Year>
-    <b:RefOrder>12</b:RefOrder>
+    <b:RefOrder>15</b:RefOrder>
   </b:Source>
   <b:Source>
     <b:Tag>Wah97</b:Tag>
@@ -11929,7 +12416,7 @@
     <b:Title>Wah-Software</b:Title>
     <b:PublicationTitle>Alien Phobia</b:PublicationTitle>
     <b:Year>1997</b:Year>
-    <b:RefOrder>14</b:RefOrder>
+    <b:RefOrder>17</b:RefOrder>
   </b:Source>
   <b:Source>
     <b:Tag>Eug90</b:Tag>
@@ -11938,7 +12425,7 @@
     <b:Title>Eugene Jarvis, Mark Turmell</b:Title>
     <b:PublicationTitle>Smash TV</b:PublicationTitle>
     <b:Year>1990</b:Year>
-    <b:RefOrder>13</b:RefOrder>
+    <b:RefOrder>16</b:RefOrder>
   </b:Source>
   <b:Source>
     <b:Tag>Wah98</b:Tag>
@@ -11947,7 +12434,7 @@
     <b:Title>Wah-Software</b:Title>
     <b:PublicationTitle>Phobia II</b:PublicationTitle>
     <b:Year>1998</b:Year>
-    <b:RefOrder>15</b:RefOrder>
+    <b:RefOrder>18</b:RefOrder>
   </b:Source>
   <b:Source>
     <b:Tag>Lem19</b:Tag>
@@ -11956,7 +12443,7 @@
     <b:Title>Leme</b:Title>
     <b:PublicationTitle>Magic Surival</b:PublicationTitle>
     <b:Year>2019</b:Year>
-    <b:RefOrder>16</b:RefOrder>
+    <b:RefOrder>19</b:RefOrder>
   </b:Source>
   <b:Source>
     <b:Tag>Luc22</b:Tag>
@@ -11965,7 +12452,7 @@
     <b:Title>Luca Galante</b:Title>
     <b:PublicationTitle>Vampire Survivors</b:PublicationTitle>
     <b:Year>2021</b:Year>
-    <b:RefOrder>11</b:RefOrder>
+    <b:RefOrder>14</b:RefOrder>
   </b:Source>
   <b:Source>
     <b:Tag>fla23</b:Tag>
@@ -11974,7 +12461,7 @@
     <b:Title>flanne</b:Title>
     <b:PublicationTitle>20 Minutes Till Dawn</b:PublicationTitle>
     <b:Year>2023</b:Year>
-    <b:RefOrder>17</b:RefOrder>
+    <b:RefOrder>20</b:RefOrder>
   </b:Source>
   <b:Source>
     <b:Tag>zuk23</b:Tag>
@@ -11994,7 +12481,7 @@
       </b:Author>
     </b:Author>
     <b:URL>https://howtomarketagame.com/2022/06/14/20-minutes-till-dawn/</b:URL>
-    <b:RefOrder>18</b:RefOrder>
+    <b:RefOrder>21</b:RefOrder>
   </b:Source>
   <b:Source>
     <b:Tag>Fie23</b:Tag>
@@ -12064,11 +12551,41 @@
     <b:URL>https://www.statista.com/statistics/1097628/thailand-share-of-gamers-by-device/</b:URL>
     <b:RefOrder>10</b:RefOrder>
   </b:Source>
+  <b:Source>
+    <b:Tag>Sta22</b:Tag>
+    <b:SourceType>DocumentFromInternetSite</b:SourceType>
+    <b:Guid>{B4E3C9AB-8224-42E2-9C0B-FD986AE2938A}</b:Guid>
+    <b:Title>Statista</b:Title>
+    <b:InternetSiteTitle>Average gaming session length among console/desktop PC/smartphone/tablet gamers in the United States as of August 2022 von Statista abgerufen 14. Juni 2024</b:InternetSiteTitle>
+    <b:Year>2022</b:Year>
+    <b:Month>August</b:Month>
+    <b:Day>11</b:Day>
+    <b:URL>statista.com/statistics/1339287/us-console-gaming-session-length/ und statista.com/statistics/1339296/us-pc-gaming-session-length/ und statista.com/statistics/1339873/us-smartphone-gaming-session-length/ und statista.com/statistics/1339875/us-tablet-gamin</b:URL>
+    <b:RefOrder>11</b:RefOrder>
+  </b:Source>
+  <b:Source>
+    <b:Tag>Sub18</b:Tag>
+    <b:SourceType>Misc</b:SourceType>
+    <b:Guid>{97556477-54FB-4633-B2AD-AB1D3E7CEB5E}</b:Guid>
+    <b:Title>Subset Games</b:Title>
+    <b:PublicationTitle>Into the Breach</b:PublicationTitle>
+    <b:Year>2018</b:Year>
+    <b:RefOrder>13</b:RefOrder>
+  </b:Source>
+  <b:Source>
+    <b:Tag>Meg19</b:Tag>
+    <b:SourceType>Misc</b:SourceType>
+    <b:Guid>{3D29ED14-D732-4D20-B1F8-D5D528BAF7CB}</b:Guid>
+    <b:Title>Mega Crit</b:Title>
+    <b:PublicationTitle>Slay the Spire</b:PublicationTitle>
+    <b:Year>2019</b:Year>
+    <b:RefOrder>12</b:RefOrder>
+  </b:Source>
 </b:Sources>
 </file>
 
 <file path=customXml/itemProps1.xml><?xml version="1.0" encoding="utf-8"?>
-<ds:datastoreItem xmlns:ds="http://schemas.openxmlformats.org/officeDocument/2006/customXml" ds:itemID="{E1178EE7-2B64-4EAA-887D-4AC24E5F6B93}">
+<ds:datastoreItem xmlns:ds="http://schemas.openxmlformats.org/officeDocument/2006/customXml" ds:itemID="{3524719A-0D35-4310-B6E9-62A03B78363B}">
   <ds:schemaRefs>
     <ds:schemaRef ds:uri="http://schemas.openxmlformats.org/officeDocument/2006/bibliography"/>
   </ds:schemaRefs>

</xml_diff>

<commit_message>
added motivation and rewrote first chapter
</commit_message>
<xml_diff>
--- a/first_draft.docx
+++ b/first_draft.docx
@@ -60,7 +60,18 @@
           <w:sz w:val="44"/>
           <w:szCs w:val="44"/>
         </w:rPr>
-        <w:t xml:space="preserve">Entstehung neuer Genres: </w:t>
+        <w:t>Aufkommen</w:t>
+      </w:r>
+      <w:r>
+        <w:rPr>
+          <w:rFonts w:ascii="Arial" w:hAnsi="Arial" w:cs="Arial"/>
+          <w:b/>
+          <w:bCs/>
+          <w:color w:val="000000" w:themeColor="text1"/>
+          <w:sz w:val="44"/>
+          <w:szCs w:val="44"/>
+        </w:rPr>
+        <w:t xml:space="preserve"> neuer Genres: </w:t>
       </w:r>
     </w:p>
     <w:p>
@@ -85,21 +96,72 @@
           <w:sz w:val="44"/>
           <w:szCs w:val="44"/>
         </w:rPr>
-        <w:t xml:space="preserve">Survivor-Like und </w:t>
-      </w:r>
-      <w:proofErr w:type="spellStart"/>
+        <w:t>Survivor-Like und Autobattler</w:t>
+      </w:r>
+    </w:p>
+    <w:p>
+      <w:pPr>
+        <w:spacing w:line="360" w:lineRule="auto"/>
+        <w:jc w:val="center"/>
+        <w:rPr>
+          <w:rFonts w:ascii="Arial" w:hAnsi="Arial" w:cs="Arial"/>
+          <w:color w:val="000000" w:themeColor="text1"/>
+          <w:sz w:val="44"/>
+          <w:szCs w:val="44"/>
+        </w:rPr>
+      </w:pPr>
+      <w:r>
+        <w:rPr>
+          <w:rFonts w:ascii="Arial" w:hAnsi="Arial" w:cs="Arial"/>
+          <w:color w:val="000000" w:themeColor="text1"/>
+          <w:sz w:val="44"/>
+          <w:szCs w:val="44"/>
+        </w:rPr>
+        <w:t>Wie viel Gameplay braucht ein Spiel?</w:t>
+      </w:r>
+    </w:p>
+    <w:p>
+      <w:pPr>
+        <w:spacing w:line="360" w:lineRule="auto"/>
+        <w:jc w:val="center"/>
+        <w:rPr>
+          <w:rFonts w:ascii="Arial" w:hAnsi="Arial" w:cs="Arial"/>
+          <w:color w:val="000000" w:themeColor="text1"/>
+          <w:sz w:val="36"/>
+          <w:szCs w:val="36"/>
+        </w:rPr>
+      </w:pPr>
+    </w:p>
+    <w:p>
+      <w:pPr>
+        <w:spacing w:line="360" w:lineRule="auto"/>
+        <w:jc w:val="center"/>
+        <w:rPr>
+          <w:rFonts w:ascii="Arial" w:hAnsi="Arial" w:cs="Arial"/>
+        </w:rPr>
+      </w:pPr>
       <w:r>
         <w:rPr>
           <w:rFonts w:ascii="Arial" w:hAnsi="Arial" w:cs="Arial"/>
           <w:b/>
           <w:bCs/>
           <w:color w:val="000000" w:themeColor="text1"/>
-          <w:sz w:val="44"/>
-          <w:szCs w:val="44"/>
-        </w:rPr>
-        <w:t>Autobattler</w:t>
-      </w:r>
-      <w:proofErr w:type="spellEnd"/>
+          <w:sz w:val="32"/>
+          <w:szCs w:val="32"/>
+        </w:rPr>
+        <w:t>Bachelor</w:t>
+      </w:r>
+      <w:r>
+        <w:rPr>
+          <w:rFonts w:ascii="Arial" w:hAnsi="Arial" w:cs="Arial"/>
+          <w:b/>
+          <w:bCs/>
+          <w:color w:val="000000" w:themeColor="text1"/>
+          <w:sz w:val="32"/>
+          <w:szCs w:val="32"/>
+        </w:rPr>
+        <w:t>arbeit</w:t>
+      </w:r>
     </w:p>
     <w:p>
       <w:pPr>
@@ -108,18 +170,18 @@
         <w:rPr>
           <w:rFonts w:ascii="Arial" w:hAnsi="Arial" w:cs="Arial"/>
           <w:color w:val="000000" w:themeColor="text1"/>
-          <w:sz w:val="44"/>
-          <w:szCs w:val="44"/>
-        </w:rPr>
-      </w:pPr>
-      <w:r>
-        <w:rPr>
-          <w:rFonts w:ascii="Arial" w:hAnsi="Arial" w:cs="Arial"/>
-          <w:color w:val="000000" w:themeColor="text1"/>
-          <w:sz w:val="44"/>
-          <w:szCs w:val="44"/>
-        </w:rPr>
-        <w:t>Wie viel Gameplay braucht ein Spiel?</w:t>
+          <w:sz w:val="32"/>
+          <w:szCs w:val="32"/>
+        </w:rPr>
+      </w:pPr>
+      <w:r>
+        <w:rPr>
+          <w:rFonts w:ascii="Arial" w:hAnsi="Arial" w:cs="Arial"/>
+          <w:color w:val="000000" w:themeColor="text1"/>
+          <w:sz w:val="32"/>
+          <w:szCs w:val="32"/>
+        </w:rPr>
+        <w:t>an der Hochschule Macromedia</w:t>
       </w:r>
     </w:p>
     <w:p>
@@ -129,10 +191,19 @@
         <w:rPr>
           <w:rFonts w:ascii="Arial" w:hAnsi="Arial" w:cs="Arial"/>
           <w:color w:val="000000" w:themeColor="text1"/>
-          <w:sz w:val="36"/>
-          <w:szCs w:val="36"/>
-        </w:rPr>
-      </w:pPr>
+          <w:sz w:val="32"/>
+          <w:szCs w:val="32"/>
+        </w:rPr>
+      </w:pPr>
+      <w:r>
+        <w:rPr>
+          <w:rFonts w:ascii="Arial" w:hAnsi="Arial" w:cs="Arial"/>
+          <w:color w:val="000000" w:themeColor="text1"/>
+          <w:sz w:val="32"/>
+          <w:szCs w:val="32"/>
+        </w:rPr>
+        <w:t>vorgelegt von Laurin Loewe</w:t>
+      </w:r>
     </w:p>
     <w:p>
       <w:pPr>
@@ -140,42 +211,32 @@
         <w:jc w:val="center"/>
         <w:rPr>
           <w:rFonts w:ascii="Arial" w:hAnsi="Arial" w:cs="Arial"/>
-        </w:rPr>
-      </w:pPr>
-      <w:r>
-        <w:rPr>
-          <w:rFonts w:ascii="Arial" w:hAnsi="Arial" w:cs="Arial"/>
-          <w:b/>
-          <w:bCs/>
           <w:color w:val="000000" w:themeColor="text1"/>
           <w:sz w:val="32"/>
           <w:szCs w:val="32"/>
         </w:rPr>
-        <w:t>Bachelor</w:t>
-      </w:r>
-      <w:r>
-        <w:rPr>
-          <w:rFonts w:ascii="Arial" w:hAnsi="Arial" w:cs="Arial"/>
-          <w:b/>
-          <w:bCs/>
+      </w:pPr>
+    </w:p>
+    <w:p>
+      <w:pPr>
+        <w:spacing w:line="360" w:lineRule="auto"/>
+        <w:jc w:val="center"/>
+        <w:rPr>
+          <w:rFonts w:ascii="Arial" w:hAnsi="Arial" w:cs="Arial"/>
           <w:color w:val="000000" w:themeColor="text1"/>
           <w:sz w:val="32"/>
           <w:szCs w:val="32"/>
         </w:rPr>
-        <w:t>arbeit</w:t>
-      </w:r>
-    </w:p>
-    <w:p>
-      <w:pPr>
-        <w:spacing w:line="360" w:lineRule="auto"/>
-        <w:jc w:val="center"/>
+      </w:pPr>
+      <w:r>
         <w:rPr>
           <w:rFonts w:ascii="Arial" w:hAnsi="Arial" w:cs="Arial"/>
           <w:color w:val="000000" w:themeColor="text1"/>
           <w:sz w:val="32"/>
           <w:szCs w:val="32"/>
         </w:rPr>
-      </w:pPr>
+        <w:t>Erstprüfer</w:t>
+      </w:r>
       <w:r>
         <w:rPr>
           <w:rFonts w:ascii="Arial" w:hAnsi="Arial" w:cs="Arial"/>
@@ -183,20 +244,17 @@
           <w:sz w:val="32"/>
           <w:szCs w:val="32"/>
         </w:rPr>
-        <w:t>an der Hochschule Macromedia</w:t>
-      </w:r>
-    </w:p>
-    <w:p>
-      <w:pPr>
-        <w:spacing w:line="360" w:lineRule="auto"/>
-        <w:jc w:val="center"/>
+        <w:t>:</w:t>
+      </w:r>
+      <w:r>
         <w:rPr>
           <w:rFonts w:ascii="Arial" w:hAnsi="Arial" w:cs="Arial"/>
           <w:color w:val="000000" w:themeColor="text1"/>
           <w:sz w:val="32"/>
           <w:szCs w:val="32"/>
         </w:rPr>
-      </w:pPr>
+        <w:t xml:space="preserve"> Prof.</w:t>
+      </w:r>
       <w:r>
         <w:rPr>
           <w:rFonts w:ascii="Arial" w:hAnsi="Arial" w:cs="Arial"/>
@@ -204,66 +262,6 @@
           <w:sz w:val="32"/>
           <w:szCs w:val="32"/>
         </w:rPr>
-        <w:t>vorgelegt von Laurin Loewe</w:t>
-      </w:r>
-    </w:p>
-    <w:p>
-      <w:pPr>
-        <w:spacing w:line="360" w:lineRule="auto"/>
-        <w:jc w:val="center"/>
-        <w:rPr>
-          <w:rFonts w:ascii="Arial" w:hAnsi="Arial" w:cs="Arial"/>
-          <w:color w:val="000000" w:themeColor="text1"/>
-          <w:sz w:val="32"/>
-          <w:szCs w:val="32"/>
-        </w:rPr>
-      </w:pPr>
-    </w:p>
-    <w:p>
-      <w:pPr>
-        <w:spacing w:line="360" w:lineRule="auto"/>
-        <w:jc w:val="center"/>
-        <w:rPr>
-          <w:rFonts w:ascii="Arial" w:hAnsi="Arial" w:cs="Arial"/>
-          <w:color w:val="000000" w:themeColor="text1"/>
-          <w:sz w:val="32"/>
-          <w:szCs w:val="32"/>
-        </w:rPr>
-      </w:pPr>
-      <w:r>
-        <w:rPr>
-          <w:rFonts w:ascii="Arial" w:hAnsi="Arial" w:cs="Arial"/>
-          <w:color w:val="000000" w:themeColor="text1"/>
-          <w:sz w:val="32"/>
-          <w:szCs w:val="32"/>
-        </w:rPr>
-        <w:t>Erstprüfer</w:t>
-      </w:r>
-      <w:r>
-        <w:rPr>
-          <w:rFonts w:ascii="Arial" w:hAnsi="Arial" w:cs="Arial"/>
-          <w:color w:val="000000" w:themeColor="text1"/>
-          <w:sz w:val="32"/>
-          <w:szCs w:val="32"/>
-        </w:rPr>
-        <w:t>:</w:t>
-      </w:r>
-      <w:r>
-        <w:rPr>
-          <w:rFonts w:ascii="Arial" w:hAnsi="Arial" w:cs="Arial"/>
-          <w:color w:val="000000" w:themeColor="text1"/>
-          <w:sz w:val="32"/>
-          <w:szCs w:val="32"/>
-        </w:rPr>
-        <w:t xml:space="preserve"> Prof.</w:t>
-      </w:r>
-      <w:r>
-        <w:rPr>
-          <w:rFonts w:ascii="Arial" w:hAnsi="Arial" w:cs="Arial"/>
-          <w:color w:val="000000" w:themeColor="text1"/>
-          <w:sz w:val="32"/>
-          <w:szCs w:val="32"/>
-        </w:rPr>
         <w:t xml:space="preserve"> Ephraim Wagner</w:t>
       </w:r>
     </w:p>
@@ -292,15 +290,14 @@
       <w:pPr>
         <w:pStyle w:val="berschrift1"/>
         <w:spacing w:line="360" w:lineRule="auto"/>
-        <w:jc w:val="both"/>
-        <w:rPr>
-          <w:rFonts w:ascii="Arial" w:hAnsi="Arial" w:cs="Arial"/>
-          <w:color w:val="000000" w:themeColor="text1"/>
-          <w:sz w:val="36"/>
-          <w:szCs w:val="36"/>
-        </w:rPr>
-      </w:pPr>
-      <w:bookmarkStart w:id="0" w:name="_Toc164853432"/>
+        <w:rPr>
+          <w:rFonts w:ascii="Arial" w:hAnsi="Arial" w:cs="Arial"/>
+          <w:color w:val="000000" w:themeColor="text1"/>
+          <w:sz w:val="36"/>
+          <w:szCs w:val="36"/>
+        </w:rPr>
+      </w:pPr>
+      <w:bookmarkStart w:id="0" w:name="_Toc170139917"/>
       <w:r>
         <w:rPr>
           <w:rFonts w:ascii="Arial" w:hAnsi="Arial" w:cs="Arial"/>
@@ -309,7 +306,16 @@
           <w:szCs w:val="36"/>
         </w:rPr>
         <w:lastRenderedPageBreak/>
-        <w:t xml:space="preserve">1. </w:t>
+        <w:t>I</w:t>
+      </w:r>
+      <w:r>
+        <w:rPr>
+          <w:rFonts w:ascii="Arial" w:hAnsi="Arial" w:cs="Arial"/>
+          <w:color w:val="000000" w:themeColor="text1"/>
+          <w:sz w:val="36"/>
+          <w:szCs w:val="36"/>
+        </w:rPr>
+        <w:t xml:space="preserve">. </w:t>
       </w:r>
       <w:r>
         <w:rPr>
@@ -451,6 +457,48 @@
     </w:p>
     <w:p>
       <w:pPr>
+        <w:spacing w:line="360" w:lineRule="auto"/>
+        <w:jc w:val="both"/>
+        <w:rPr>
+          <w:rFonts w:ascii="Arial" w:hAnsi="Arial" w:cs="Arial"/>
+          <w:color w:val="000000" w:themeColor="text1"/>
+        </w:rPr>
+      </w:pPr>
+    </w:p>
+    <w:p>
+      <w:pPr>
+        <w:spacing w:line="360" w:lineRule="auto"/>
+        <w:jc w:val="both"/>
+        <w:rPr>
+          <w:rFonts w:ascii="Arial" w:hAnsi="Arial" w:cs="Arial"/>
+          <w:color w:val="000000" w:themeColor="text1"/>
+          <w:sz w:val="36"/>
+          <w:szCs w:val="36"/>
+        </w:rPr>
+      </w:pPr>
+    </w:p>
+    <w:p>
+      <w:pPr>
+        <w:jc w:val="both"/>
+        <w:rPr>
+          <w:rFonts w:ascii="Arial" w:hAnsi="Arial" w:cs="Arial"/>
+          <w:color w:val="000000" w:themeColor="text1"/>
+          <w:sz w:val="36"/>
+          <w:szCs w:val="36"/>
+        </w:rPr>
+      </w:pPr>
+      <w:r>
+        <w:rPr>
+          <w:rFonts w:ascii="Arial" w:hAnsi="Arial" w:cs="Arial"/>
+          <w:color w:val="000000" w:themeColor="text1"/>
+          <w:sz w:val="36"/>
+          <w:szCs w:val="36"/>
+        </w:rPr>
+        <w:br w:type="page"/>
+      </w:r>
+    </w:p>
+    <w:p>
+      <w:pPr>
         <w:pStyle w:val="berschrift1"/>
         <w:spacing w:line="360" w:lineRule="auto"/>
         <w:jc w:val="both"/>
@@ -461,15 +509,25 @@
           <w:szCs w:val="36"/>
         </w:rPr>
       </w:pPr>
-      <w:bookmarkStart w:id="1" w:name="_Toc164853433"/>
-      <w:r>
-        <w:rPr>
-          <w:rFonts w:ascii="Arial" w:hAnsi="Arial" w:cs="Arial"/>
-          <w:color w:val="000000" w:themeColor="text1"/>
-          <w:sz w:val="36"/>
-          <w:szCs w:val="36"/>
-        </w:rPr>
-        <w:t xml:space="preserve">1. </w:t>
+      <w:bookmarkStart w:id="1" w:name="_Toc170139918"/>
+      <w:r>
+        <w:rPr>
+          <w:rFonts w:ascii="Arial" w:hAnsi="Arial" w:cs="Arial"/>
+          <w:color w:val="000000" w:themeColor="text1"/>
+          <w:sz w:val="36"/>
+          <w:szCs w:val="36"/>
+        </w:rPr>
+        <w:lastRenderedPageBreak/>
+        <w:t>II</w:t>
+      </w:r>
+      <w:r>
+        <w:rPr>
+          <w:rFonts w:ascii="Arial" w:hAnsi="Arial" w:cs="Arial"/>
+          <w:color w:val="000000" w:themeColor="text1"/>
+          <w:sz w:val="36"/>
+          <w:szCs w:val="36"/>
+        </w:rPr>
+        <w:t xml:space="preserve">. </w:t>
       </w:r>
       <w:r>
         <w:rPr>
@@ -496,118 +554,103 @@
           <w:rFonts w:ascii="Arial" w:hAnsi="Arial" w:cs="Arial"/>
           <w:color w:val="000000" w:themeColor="text1"/>
         </w:rPr>
-        <w:t xml:space="preserve">Videospiele sind ein immer größer werdender Teil der modernen Pop-Kultur </w:t>
-      </w:r>
-      <w:sdt>
-        <w:sdtPr>
-          <w:rPr>
-            <w:rFonts w:ascii="Arial" w:hAnsi="Arial" w:cs="Arial"/>
-            <w:color w:val="000000" w:themeColor="text1"/>
-          </w:rPr>
-          <w:id w:val="1853692045"/>
-          <w:citation/>
-        </w:sdtPr>
-        <w:sdtContent>
-          <w:r>
-            <w:rPr>
-              <w:rFonts w:ascii="Arial" w:hAnsi="Arial" w:cs="Arial"/>
-              <w:color w:val="000000" w:themeColor="text1"/>
-            </w:rPr>
-            <w:fldChar w:fldCharType="begin"/>
-          </w:r>
-          <w:r>
-            <w:rPr>
-              <w:rFonts w:ascii="Arial" w:hAnsi="Arial" w:cs="Arial"/>
-              <w:color w:val="000000" w:themeColor="text1"/>
-            </w:rPr>
-            <w:instrText xml:space="preserve"> CITATION Kos14 \l 1031 </w:instrText>
-          </w:r>
-          <w:r>
-            <w:rPr>
-              <w:rFonts w:ascii="Arial" w:hAnsi="Arial" w:cs="Arial"/>
-              <w:color w:val="000000" w:themeColor="text1"/>
-            </w:rPr>
-            <w:fldChar w:fldCharType="separate"/>
-          </w:r>
-          <w:r>
-            <w:rPr>
-              <w:rFonts w:ascii="Arial" w:hAnsi="Arial" w:cs="Arial"/>
-              <w:noProof/>
-              <w:color w:val="000000" w:themeColor="text1"/>
-            </w:rPr>
-            <w:t>(Koster, 2014)</w:t>
-          </w:r>
-          <w:r>
-            <w:rPr>
-              <w:rFonts w:ascii="Arial" w:hAnsi="Arial" w:cs="Arial"/>
-              <w:color w:val="000000" w:themeColor="text1"/>
-            </w:rPr>
-            <w:fldChar w:fldCharType="end"/>
-          </w:r>
-        </w:sdtContent>
-      </w:sdt>
-      <w:r>
-        <w:rPr>
-          <w:rFonts w:ascii="Arial" w:hAnsi="Arial" w:cs="Arial"/>
-          <w:color w:val="000000" w:themeColor="text1"/>
-        </w:rPr>
-        <w:t xml:space="preserve">. Es gibt sie schon seit über 50 Jahren </w:t>
-      </w:r>
-      <w:sdt>
-        <w:sdtPr>
-          <w:rPr>
-            <w:rFonts w:ascii="Arial" w:hAnsi="Arial" w:cs="Arial"/>
-            <w:color w:val="000000" w:themeColor="text1"/>
-          </w:rPr>
-          <w:id w:val="759798712"/>
-          <w:citation/>
-        </w:sdtPr>
-        <w:sdtContent>
-          <w:r>
-            <w:rPr>
-              <w:rFonts w:ascii="Arial" w:hAnsi="Arial" w:cs="Arial"/>
-              <w:color w:val="000000" w:themeColor="text1"/>
-            </w:rPr>
-            <w:fldChar w:fldCharType="begin"/>
-          </w:r>
-          <w:r>
-            <w:rPr>
-              <w:rFonts w:ascii="Arial" w:hAnsi="Arial" w:cs="Arial"/>
-              <w:color w:val="000000" w:themeColor="text1"/>
-            </w:rPr>
-            <w:instrText xml:space="preserve"> CITATION Neb20 \l 1031 </w:instrText>
-          </w:r>
-          <w:r>
-            <w:rPr>
-              <w:rFonts w:ascii="Arial" w:hAnsi="Arial" w:cs="Arial"/>
-              <w:color w:val="000000" w:themeColor="text1"/>
-            </w:rPr>
-            <w:fldChar w:fldCharType="separate"/>
-          </w:r>
-          <w:r>
-            <w:rPr>
-              <w:rFonts w:ascii="Arial" w:hAnsi="Arial" w:cs="Arial"/>
-              <w:noProof/>
-              <w:color w:val="000000" w:themeColor="text1"/>
-            </w:rPr>
-            <w:t>(Nebel, Beege, Schneider, &amp; Rey, 2020)</w:t>
-          </w:r>
-          <w:r>
-            <w:rPr>
-              <w:rFonts w:ascii="Arial" w:hAnsi="Arial" w:cs="Arial"/>
-              <w:color w:val="000000" w:themeColor="text1"/>
-            </w:rPr>
-            <w:fldChar w:fldCharType="end"/>
-          </w:r>
-        </w:sdtContent>
-      </w:sdt>
-      <w:r>
-        <w:rPr>
-          <w:rFonts w:ascii="Arial" w:hAnsi="Arial" w:cs="Arial"/>
-          <w:color w:val="000000" w:themeColor="text1"/>
-        </w:rPr>
-        <w:t>, trotzdem ist der Begriff Videospiel sehr vage und unpräzise. Zunächst möchte ich diesen genauer betrachten und definieren.</w:t>
-      </w:r>
+        <w:t>Seit meiner Kindheit an spiele ich Videospiele</w:t>
+      </w:r>
+      <w:r>
+        <w:rPr>
+          <w:rFonts w:ascii="Arial" w:hAnsi="Arial" w:cs="Arial"/>
+          <w:color w:val="000000" w:themeColor="text1"/>
+        </w:rPr>
+        <w:t xml:space="preserve">, dabei sind mir insbesondere in den letzten Jahren Veränderungen in den Design Prinzipien und dem Grundlegenden Gameplay vieler Spiele aufgefallen. Immer öfters habe ich mich als Spieler </w:t>
+      </w:r>
+      <w:proofErr w:type="gramStart"/>
+      <w:r>
+        <w:rPr>
+          <w:rFonts w:ascii="Arial" w:hAnsi="Arial" w:cs="Arial"/>
+          <w:color w:val="000000" w:themeColor="text1"/>
+        </w:rPr>
+        <w:t>bevormundet</w:t>
+      </w:r>
+      <w:proofErr w:type="gramEnd"/>
+      <w:r>
+        <w:rPr>
+          <w:rFonts w:ascii="Arial" w:hAnsi="Arial" w:cs="Arial"/>
+          <w:color w:val="000000" w:themeColor="text1"/>
+        </w:rPr>
+        <w:t xml:space="preserve"> gefühlt, da Entscheidungen vom Spiel aus für mich getroffen wurden. Gleichzeitig gab es immer wieder Situationen, in denen ich auf das Spiel gewartet habe und nichts aktiv machen konnte.</w:t>
+      </w:r>
+    </w:p>
+    <w:p>
+      <w:pPr>
+        <w:spacing w:line="360" w:lineRule="auto"/>
+        <w:jc w:val="both"/>
+        <w:rPr>
+          <w:rFonts w:ascii="Arial" w:hAnsi="Arial" w:cs="Arial"/>
+          <w:color w:val="000000" w:themeColor="text1"/>
+        </w:rPr>
+      </w:pPr>
+      <w:r>
+        <w:rPr>
+          <w:rFonts w:ascii="Arial" w:hAnsi="Arial" w:cs="Arial"/>
+          <w:color w:val="000000" w:themeColor="text1"/>
+        </w:rPr>
+        <w:t>Als ich mich genauer mit dem Thema befasst habe, sind mir zwei Genre aufgefallen, nämlich die Survivor-Like und die Autobattler. In beiden werden die Optionen und Interaktionsmöglichkeiten der Spieler eingeschränkt, dennoch hatte ich sehr viel Spaß beim Spielen und wollte sie immer wieder starten und einen weiteren Versuch beginnen. Aus diesen Erfahrungen stellte ich mir die Frage, was diese Spiele anders machen und ob ihre Einzigartigkeit der Grund für ihren Erfolg in den letzten Jahren war. Ebenso wollte ich wissen, wie extrem man deren Design Prinzipien führen kann und ab wann das Spiel zusammenbricht. Wie viel Gameplay braucht man, um überhaupt ein Spiel zu haben? Wie viel Gameplay braucht man, damit es Spaß macht? Wie sieht ein Spiel aus, bei dem man das Gameplay komplett reduziert?</w:t>
+      </w:r>
+    </w:p>
+    <w:p>
+      <w:pPr>
+        <w:spacing w:line="360" w:lineRule="auto"/>
+        <w:jc w:val="both"/>
+        <w:rPr>
+          <w:rFonts w:ascii="Arial" w:hAnsi="Arial" w:cs="Arial"/>
+          <w:color w:val="000000" w:themeColor="text1"/>
+        </w:rPr>
+      </w:pPr>
+      <w:r>
+        <w:rPr>
+          <w:rFonts w:ascii="Arial" w:hAnsi="Arial" w:cs="Arial"/>
+          <w:color w:val="000000" w:themeColor="text1"/>
+        </w:rPr>
+        <w:t xml:space="preserve">Um diese Fragen zu beantworten </w:t>
+      </w:r>
+      <w:r>
+        <w:rPr>
+          <w:rFonts w:ascii="Arial" w:hAnsi="Arial" w:cs="Arial"/>
+          <w:color w:val="000000" w:themeColor="text1"/>
+        </w:rPr>
+        <w:t xml:space="preserve">habe ich vor ein eigenen Autobattler zu kreieren mit mehreren Optionen um die Entscheidungen und Interaktionsmöglichkeiten quantitativ so wie qualitativ anzupassen. Daraus wollte ich durch eigen Analyse </w:t>
+      </w:r>
+      <w:r>
+        <w:rPr>
+          <w:rFonts w:ascii="Arial" w:hAnsi="Arial" w:cs="Arial"/>
+          <w:color w:val="000000" w:themeColor="text1"/>
+        </w:rPr>
+        <w:t>feststellen,</w:t>
+      </w:r>
+      <w:r>
+        <w:rPr>
+          <w:rFonts w:ascii="Arial" w:hAnsi="Arial" w:cs="Arial"/>
+          <w:color w:val="000000" w:themeColor="text1"/>
+        </w:rPr>
+        <w:t xml:space="preserve"> wo der Kern eines Spieles liegt und wie viele Elemente man hinzufügen kann, bevor es zu chaotisch wird.</w:t>
+      </w:r>
+      <w:r>
+        <w:rPr>
+          <w:rFonts w:ascii="Arial" w:hAnsi="Arial" w:cs="Arial"/>
+          <w:color w:val="000000" w:themeColor="text1"/>
+        </w:rPr>
+        <w:t xml:space="preserve"> Ebenso möchte ich bekannte Elemente aus Autobattler-Spielen und Survivor-Likes zusammenbringen.</w:t>
+      </w:r>
+    </w:p>
+    <w:p>
+      <w:pPr>
+        <w:spacing w:line="360" w:lineRule="auto"/>
+        <w:jc w:val="both"/>
+        <w:rPr>
+          <w:rFonts w:ascii="Arial" w:hAnsi="Arial" w:cs="Arial"/>
+          <w:color w:val="000000" w:themeColor="text1"/>
+        </w:rPr>
+      </w:pPr>
     </w:p>
     <w:p>
       <w:pPr>
@@ -693,7 +736,6 @@
             <w:tabs>
               <w:tab w:val="right" w:leader="dot" w:pos="8494"/>
             </w:tabs>
-            <w:jc w:val="both"/>
             <w:rPr>
               <w:noProof/>
               <w:kern w:val="2"/>
@@ -720,14 +762,14 @@
             </w:rPr>
             <w:fldChar w:fldCharType="separate"/>
           </w:r>
-          <w:hyperlink w:anchor="_Toc164853432" w:history="1">
+          <w:hyperlink w:anchor="_Toc170139917" w:history="1">
             <w:r>
               <w:rPr>
                 <w:rStyle w:val="Hyperlink"/>
                 <w:rFonts w:ascii="Arial" w:hAnsi="Arial" w:cs="Arial"/>
                 <w:noProof/>
               </w:rPr>
-              <w:t>1. Zusammenfassung</w:t>
+              <w:t>I. Zusammenfassung</w:t>
             </w:r>
             <w:r>
               <w:rPr>
@@ -748,7 +790,7 @@
                 <w:noProof/>
                 <w:webHidden/>
               </w:rPr>
-              <w:instrText xml:space="preserve"> PAGEREF _Toc164853432 \h </w:instrText>
+              <w:instrText xml:space="preserve"> PAGEREF _Toc170139917 \h </w:instrText>
             </w:r>
             <w:r>
               <w:rPr>
@@ -785,7 +827,6 @@
             <w:tabs>
               <w:tab w:val="right" w:leader="dot" w:pos="8494"/>
             </w:tabs>
-            <w:jc w:val="both"/>
             <w:rPr>
               <w:noProof/>
               <w:kern w:val="2"/>
@@ -794,14 +835,14 @@
               <w14:ligatures w14:val="standardContextual"/>
             </w:rPr>
           </w:pPr>
-          <w:hyperlink w:anchor="_Toc164853433" w:history="1">
+          <w:hyperlink w:anchor="_Toc170139918" w:history="1">
             <w:r>
               <w:rPr>
                 <w:rStyle w:val="Hyperlink"/>
                 <w:rFonts w:ascii="Arial" w:hAnsi="Arial" w:cs="Arial"/>
                 <w:noProof/>
               </w:rPr>
-              <w:t>1. Motivation</w:t>
+              <w:t>II. Motivation</w:t>
             </w:r>
             <w:r>
               <w:rPr>
@@ -822,7 +863,7 @@
                 <w:noProof/>
                 <w:webHidden/>
               </w:rPr>
-              <w:instrText xml:space="preserve"> PAGEREF _Toc164853433 \h </w:instrText>
+              <w:instrText xml:space="preserve"> PAGEREF _Toc170139918 \h </w:instrText>
             </w:r>
             <w:r>
               <w:rPr>
@@ -842,7 +883,7 @@
                 <w:noProof/>
                 <w:webHidden/>
               </w:rPr>
-              <w:t>2</w:t>
+              <w:t>3</w:t>
             </w:r>
             <w:r>
               <w:rPr>
@@ -859,7 +900,6 @@
             <w:tabs>
               <w:tab w:val="right" w:leader="dot" w:pos="8494"/>
             </w:tabs>
-            <w:jc w:val="both"/>
             <w:rPr>
               <w:noProof/>
               <w:kern w:val="2"/>
@@ -868,13 +908,86 @@
               <w14:ligatures w14:val="standardContextual"/>
             </w:rPr>
           </w:pPr>
-          <w:hyperlink w:anchor="_Toc164853434" w:history="1">
+          <w:hyperlink w:anchor="_Toc170139919" w:history="1">
             <w:r>
               <w:rPr>
                 <w:rStyle w:val="Hyperlink"/>
                 <w:rFonts w:ascii="Arial" w:hAnsi="Arial" w:cs="Arial"/>
                 <w:noProof/>
               </w:rPr>
+              <w:t>III. Theorie und Analyse</w:t>
+            </w:r>
+            <w:r>
+              <w:rPr>
+                <w:noProof/>
+                <w:webHidden/>
+              </w:rPr>
+              <w:tab/>
+            </w:r>
+            <w:r>
+              <w:rPr>
+                <w:noProof/>
+                <w:webHidden/>
+              </w:rPr>
+              <w:fldChar w:fldCharType="begin"/>
+            </w:r>
+            <w:r>
+              <w:rPr>
+                <w:noProof/>
+                <w:webHidden/>
+              </w:rPr>
+              <w:instrText xml:space="preserve"> PAGEREF _Toc170139919 \h </w:instrText>
+            </w:r>
+            <w:r>
+              <w:rPr>
+                <w:noProof/>
+                <w:webHidden/>
+              </w:rPr>
+            </w:r>
+            <w:r>
+              <w:rPr>
+                <w:noProof/>
+                <w:webHidden/>
+              </w:rPr>
+              <w:fldChar w:fldCharType="separate"/>
+            </w:r>
+            <w:r>
+              <w:rPr>
+                <w:noProof/>
+                <w:webHidden/>
+              </w:rPr>
+              <w:t>5</w:t>
+            </w:r>
+            <w:r>
+              <w:rPr>
+                <w:noProof/>
+                <w:webHidden/>
+              </w:rPr>
+              <w:fldChar w:fldCharType="end"/>
+            </w:r>
+          </w:hyperlink>
+        </w:p>
+        <w:p>
+          <w:pPr>
+            <w:pStyle w:val="Verzeichnis1"/>
+            <w:tabs>
+              <w:tab w:val="right" w:leader="dot" w:pos="8494"/>
+            </w:tabs>
+            <w:rPr>
+              <w:noProof/>
+              <w:kern w:val="2"/>
+              <w:sz w:val="24"/>
+              <w:szCs w:val="24"/>
+              <w14:ligatures w14:val="standardContextual"/>
+            </w:rPr>
+          </w:pPr>
+          <w:hyperlink w:anchor="_Toc170139920" w:history="1">
+            <w:r>
+              <w:rPr>
+                <w:rStyle w:val="Hyperlink"/>
+                <w:rFonts w:ascii="Arial" w:hAnsi="Arial" w:cs="Arial"/>
+                <w:noProof/>
+              </w:rPr>
               <w:t>1. Was sind Videospiele?</w:t>
             </w:r>
             <w:r>
@@ -896,7 +1009,7 @@
                 <w:noProof/>
                 <w:webHidden/>
               </w:rPr>
-              <w:instrText xml:space="preserve"> PAGEREF _Toc164853434 \h </w:instrText>
+              <w:instrText xml:space="preserve"> PAGEREF _Toc170139920 \h </w:instrText>
             </w:r>
             <w:r>
               <w:rPr>
@@ -916,7 +1029,7 @@
                 <w:noProof/>
                 <w:webHidden/>
               </w:rPr>
-              <w:t>4</w:t>
+              <w:t>5</w:t>
             </w:r>
             <w:r>
               <w:rPr>
@@ -934,7 +1047,6 @@
               <w:tab w:val="left" w:pos="720"/>
               <w:tab w:val="right" w:leader="dot" w:pos="8494"/>
             </w:tabs>
-            <w:jc w:val="both"/>
             <w:rPr>
               <w:noProof/>
               <w:kern w:val="2"/>
@@ -943,7 +1055,7 @@
               <w14:ligatures w14:val="standardContextual"/>
             </w:rPr>
           </w:pPr>
-          <w:hyperlink w:anchor="_Toc164853435" w:history="1">
+          <w:hyperlink w:anchor="_Toc170139921" w:history="1">
             <w:r>
               <w:rPr>
                 <w:rStyle w:val="Hyperlink"/>
@@ -989,7 +1101,7 @@
                 <w:noProof/>
                 <w:webHidden/>
               </w:rPr>
-              <w:instrText xml:space="preserve"> PAGEREF _Toc164853435 \h </w:instrText>
+              <w:instrText xml:space="preserve"> PAGEREF _Toc170139921 \h </w:instrText>
             </w:r>
             <w:r>
               <w:rPr>
@@ -1009,7 +1121,7 @@
                 <w:noProof/>
                 <w:webHidden/>
               </w:rPr>
-              <w:t>5</w:t>
+              <w:t>6</w:t>
             </w:r>
             <w:r>
               <w:rPr>
@@ -1027,7 +1139,6 @@
               <w:tab w:val="left" w:pos="720"/>
               <w:tab w:val="right" w:leader="dot" w:pos="8494"/>
             </w:tabs>
-            <w:jc w:val="both"/>
             <w:rPr>
               <w:noProof/>
               <w:kern w:val="2"/>
@@ -1036,7 +1147,7 @@
               <w14:ligatures w14:val="standardContextual"/>
             </w:rPr>
           </w:pPr>
-          <w:hyperlink w:anchor="_Toc164853436" w:history="1">
+          <w:hyperlink w:anchor="_Toc170139922" w:history="1">
             <w:r>
               <w:rPr>
                 <w:rStyle w:val="Hyperlink"/>
@@ -1082,7 +1193,7 @@
                 <w:noProof/>
                 <w:webHidden/>
               </w:rPr>
-              <w:instrText xml:space="preserve"> PAGEREF _Toc164853436 \h </w:instrText>
+              <w:instrText xml:space="preserve"> PAGEREF _Toc170139922 \h </w:instrText>
             </w:r>
             <w:r>
               <w:rPr>
@@ -1102,7 +1213,7 @@
                 <w:noProof/>
                 <w:webHidden/>
               </w:rPr>
-              <w:t>5</w:t>
+              <w:t>7</w:t>
             </w:r>
             <w:r>
               <w:rPr>
@@ -1119,7 +1230,6 @@
             <w:tabs>
               <w:tab w:val="right" w:leader="dot" w:pos="8494"/>
             </w:tabs>
-            <w:jc w:val="both"/>
             <w:rPr>
               <w:noProof/>
               <w:kern w:val="2"/>
@@ -1128,7 +1238,7 @@
               <w14:ligatures w14:val="standardContextual"/>
             </w:rPr>
           </w:pPr>
-          <w:hyperlink w:anchor="_Toc164853437" w:history="1">
+          <w:hyperlink w:anchor="_Toc170139923" w:history="1">
             <w:r>
               <w:rPr>
                 <w:rStyle w:val="Hyperlink"/>
@@ -1156,7 +1266,7 @@
                 <w:noProof/>
                 <w:webHidden/>
               </w:rPr>
-              <w:instrText xml:space="preserve"> PAGEREF _Toc164853437 \h </w:instrText>
+              <w:instrText xml:space="preserve"> PAGEREF _Toc170139923 \h </w:instrText>
             </w:r>
             <w:r>
               <w:rPr>
@@ -1176,7 +1286,7 @@
                 <w:noProof/>
                 <w:webHidden/>
               </w:rPr>
-              <w:t>6</w:t>
+              <w:t>10</w:t>
             </w:r>
             <w:r>
               <w:rPr>
@@ -1193,7 +1303,6 @@
             <w:tabs>
               <w:tab w:val="right" w:leader="dot" w:pos="8494"/>
             </w:tabs>
-            <w:jc w:val="both"/>
             <w:rPr>
               <w:noProof/>
               <w:kern w:val="2"/>
@@ -1202,7 +1311,7 @@
               <w14:ligatures w14:val="standardContextual"/>
             </w:rPr>
           </w:pPr>
-          <w:hyperlink w:anchor="_Toc164853438" w:history="1">
+          <w:hyperlink w:anchor="_Toc170139924" w:history="1">
             <w:r>
               <w:rPr>
                 <w:rStyle w:val="Hyperlink"/>
@@ -1230,7 +1339,7 @@
                 <w:noProof/>
                 <w:webHidden/>
               </w:rPr>
-              <w:instrText xml:space="preserve"> PAGEREF _Toc164853438 \h </w:instrText>
+              <w:instrText xml:space="preserve"> PAGEREF _Toc170139924 \h </w:instrText>
             </w:r>
             <w:r>
               <w:rPr>
@@ -1250,7 +1359,7 @@
                 <w:noProof/>
                 <w:webHidden/>
               </w:rPr>
-              <w:t>6</w:t>
+              <w:t>12</w:t>
             </w:r>
             <w:r>
               <w:rPr>
@@ -1267,7 +1376,6 @@
             <w:tabs>
               <w:tab w:val="right" w:leader="dot" w:pos="8494"/>
             </w:tabs>
-            <w:jc w:val="both"/>
             <w:rPr>
               <w:noProof/>
               <w:kern w:val="2"/>
@@ -1276,7 +1384,7 @@
               <w14:ligatures w14:val="standardContextual"/>
             </w:rPr>
           </w:pPr>
-          <w:hyperlink w:anchor="_Toc164853439" w:history="1">
+          <w:hyperlink w:anchor="_Toc170139925" w:history="1">
             <w:r>
               <w:rPr>
                 <w:rStyle w:val="Hyperlink"/>
@@ -1304,7 +1412,7 @@
                 <w:noProof/>
                 <w:webHidden/>
               </w:rPr>
-              <w:instrText xml:space="preserve"> PAGEREF _Toc164853439 \h </w:instrText>
+              <w:instrText xml:space="preserve"> PAGEREF _Toc170139925 \h </w:instrText>
             </w:r>
             <w:r>
               <w:rPr>
@@ -1324,7 +1432,7 @@
                 <w:noProof/>
                 <w:webHidden/>
               </w:rPr>
-              <w:t>6</w:t>
+              <w:t>12</w:t>
             </w:r>
             <w:r>
               <w:rPr>
@@ -1341,7 +1449,6 @@
             <w:tabs>
               <w:tab w:val="right" w:leader="dot" w:pos="8494"/>
             </w:tabs>
-            <w:jc w:val="both"/>
             <w:rPr>
               <w:noProof/>
               <w:kern w:val="2"/>
@@ -1350,7 +1457,7 @@
               <w14:ligatures w14:val="standardContextual"/>
             </w:rPr>
           </w:pPr>
-          <w:hyperlink w:anchor="_Toc164853440" w:history="1">
+          <w:hyperlink w:anchor="_Toc170139926" w:history="1">
             <w:r>
               <w:rPr>
                 <w:rStyle w:val="Hyperlink"/>
@@ -1378,7 +1485,7 @@
                 <w:noProof/>
                 <w:webHidden/>
               </w:rPr>
-              <w:instrText xml:space="preserve"> PAGEREF _Toc164853440 \h </w:instrText>
+              <w:instrText xml:space="preserve"> PAGEREF _Toc170139926 \h </w:instrText>
             </w:r>
             <w:r>
               <w:rPr>
@@ -1398,7 +1505,7 @@
                 <w:noProof/>
                 <w:webHidden/>
               </w:rPr>
-              <w:t>6</w:t>
+              <w:t>12</w:t>
             </w:r>
             <w:r>
               <w:rPr>
@@ -1415,7 +1522,6 @@
             <w:tabs>
               <w:tab w:val="right" w:leader="dot" w:pos="8494"/>
             </w:tabs>
-            <w:jc w:val="both"/>
             <w:rPr>
               <w:noProof/>
               <w:kern w:val="2"/>
@@ -1424,14 +1530,14 @@
               <w14:ligatures w14:val="standardContextual"/>
             </w:rPr>
           </w:pPr>
-          <w:hyperlink w:anchor="_Toc164853441" w:history="1">
+          <w:hyperlink w:anchor="_Toc170139927" w:history="1">
             <w:r>
               <w:rPr>
                 <w:rStyle w:val="Hyperlink"/>
                 <w:rFonts w:ascii="Arial" w:hAnsi="Arial" w:cs="Arial"/>
                 <w:noProof/>
               </w:rPr>
-              <w:t>3.1. Autobattler</w:t>
+              <w:t>3.1. Geschichte der Autobattler</w:t>
             </w:r>
             <w:r>
               <w:rPr>
@@ -1452,7 +1558,7 @@
                 <w:noProof/>
                 <w:webHidden/>
               </w:rPr>
-              <w:instrText xml:space="preserve"> PAGEREF _Toc164853441 \h </w:instrText>
+              <w:instrText xml:space="preserve"> PAGEREF _Toc170139927 \h </w:instrText>
             </w:r>
             <w:r>
               <w:rPr>
@@ -1472,7 +1578,7 @@
                 <w:noProof/>
                 <w:webHidden/>
               </w:rPr>
-              <w:t>6</w:t>
+              <w:t>12</w:t>
             </w:r>
             <w:r>
               <w:rPr>
@@ -1489,7 +1595,6 @@
             <w:tabs>
               <w:tab w:val="right" w:leader="dot" w:pos="8494"/>
             </w:tabs>
-            <w:jc w:val="both"/>
             <w:rPr>
               <w:noProof/>
               <w:kern w:val="2"/>
@@ -1498,14 +1603,14 @@
               <w14:ligatures w14:val="standardContextual"/>
             </w:rPr>
           </w:pPr>
-          <w:hyperlink w:anchor="_Toc164853442" w:history="1">
+          <w:hyperlink w:anchor="_Toc170139928" w:history="1">
             <w:r>
               <w:rPr>
                 <w:rStyle w:val="Hyperlink"/>
                 <w:rFonts w:ascii="Arial" w:hAnsi="Arial" w:cs="Arial"/>
                 <w:noProof/>
               </w:rPr>
-              <w:t>3.2. Survivor-Like</w:t>
+              <w:t>3.2. Moderne Autobattler</w:t>
             </w:r>
             <w:r>
               <w:rPr>
@@ -1526,7 +1631,7 @@
                 <w:noProof/>
                 <w:webHidden/>
               </w:rPr>
-              <w:instrText xml:space="preserve"> PAGEREF _Toc164853442 \h </w:instrText>
+              <w:instrText xml:space="preserve"> PAGEREF _Toc170139928 \h </w:instrText>
             </w:r>
             <w:r>
               <w:rPr>
@@ -1546,7 +1651,7 @@
                 <w:noProof/>
                 <w:webHidden/>
               </w:rPr>
-              <w:t>6</w:t>
+              <w:t>12</w:t>
             </w:r>
             <w:r>
               <w:rPr>
@@ -1563,7 +1668,6 @@
             <w:tabs>
               <w:tab w:val="right" w:leader="dot" w:pos="8494"/>
             </w:tabs>
-            <w:jc w:val="both"/>
             <w:rPr>
               <w:noProof/>
               <w:kern w:val="2"/>
@@ -1572,14 +1676,14 @@
               <w14:ligatures w14:val="standardContextual"/>
             </w:rPr>
           </w:pPr>
-          <w:hyperlink w:anchor="_Toc164853443" w:history="1">
+          <w:hyperlink w:anchor="_Toc170139929" w:history="1">
             <w:r>
               <w:rPr>
                 <w:rStyle w:val="Hyperlink"/>
                 <w:rFonts w:ascii="Arial" w:hAnsi="Arial" w:cs="Arial"/>
                 <w:noProof/>
               </w:rPr>
-              <w:t>3.3. Trend zur Reduktion der Entscheidungen</w:t>
+              <w:t>3.3. Geschichte des Survivor-Like Genres</w:t>
             </w:r>
             <w:r>
               <w:rPr>
@@ -1600,7 +1704,7 @@
                 <w:noProof/>
                 <w:webHidden/>
               </w:rPr>
-              <w:instrText xml:space="preserve"> PAGEREF _Toc164853443 \h </w:instrText>
+              <w:instrText xml:space="preserve"> PAGEREF _Toc170139929 \h </w:instrText>
             </w:r>
             <w:r>
               <w:rPr>
@@ -1620,7 +1724,7 @@
                 <w:noProof/>
                 <w:webHidden/>
               </w:rPr>
-              <w:t>6</w:t>
+              <w:t>12</w:t>
             </w:r>
             <w:r>
               <w:rPr>
@@ -1637,7 +1741,6 @@
             <w:tabs>
               <w:tab w:val="right" w:leader="dot" w:pos="8494"/>
             </w:tabs>
-            <w:jc w:val="both"/>
             <w:rPr>
               <w:noProof/>
               <w:kern w:val="2"/>
@@ -1646,14 +1749,14 @@
               <w14:ligatures w14:val="standardContextual"/>
             </w:rPr>
           </w:pPr>
-          <w:hyperlink w:anchor="_Toc164853444" w:history="1">
+          <w:hyperlink w:anchor="_Toc170139930" w:history="1">
             <w:r>
               <w:rPr>
                 <w:rStyle w:val="Hyperlink"/>
                 <w:rFonts w:ascii="Arial" w:hAnsi="Arial" w:cs="Arial"/>
                 <w:noProof/>
               </w:rPr>
-              <w:t>4.1. Analyse</w:t>
+              <w:t>3.4. Moderne Survivor-Like</w:t>
             </w:r>
             <w:r>
               <w:rPr>
@@ -1674,7 +1777,7 @@
                 <w:noProof/>
                 <w:webHidden/>
               </w:rPr>
-              <w:instrText xml:space="preserve"> PAGEREF _Toc164853444 \h </w:instrText>
+              <w:instrText xml:space="preserve"> PAGEREF _Toc170139930 \h </w:instrText>
             </w:r>
             <w:r>
               <w:rPr>
@@ -1694,7 +1797,7 @@
                 <w:noProof/>
                 <w:webHidden/>
               </w:rPr>
-              <w:t>6</w:t>
+              <w:t>16</w:t>
             </w:r>
             <w:r>
               <w:rPr>
@@ -1711,7 +1814,6 @@
             <w:tabs>
               <w:tab w:val="right" w:leader="dot" w:pos="8494"/>
             </w:tabs>
-            <w:jc w:val="both"/>
             <w:rPr>
               <w:noProof/>
               <w:kern w:val="2"/>
@@ -1720,14 +1822,15 @@
               <w14:ligatures w14:val="standardContextual"/>
             </w:rPr>
           </w:pPr>
-          <w:hyperlink w:anchor="_Toc164853445" w:history="1">
+          <w:hyperlink w:anchor="_Toc170139931" w:history="1">
             <w:r>
               <w:rPr>
                 <w:rStyle w:val="Hyperlink"/>
                 <w:rFonts w:ascii="Arial" w:hAnsi="Arial" w:cs="Arial"/>
                 <w:noProof/>
-              </w:rPr>
-              <w:t>4.2. Ergebnisse</w:t>
+                <w:lang w:val="en-US"/>
+              </w:rPr>
+              <w:t>3.4.1. Vampire Survivors</w:t>
             </w:r>
             <w:r>
               <w:rPr>
@@ -1748,7 +1851,7 @@
                 <w:noProof/>
                 <w:webHidden/>
               </w:rPr>
-              <w:instrText xml:space="preserve"> PAGEREF _Toc164853445 \h </w:instrText>
+              <w:instrText xml:space="preserve"> PAGEREF _Toc170139931 \h </w:instrText>
             </w:r>
             <w:r>
               <w:rPr>
@@ -1768,7 +1871,7 @@
                 <w:noProof/>
                 <w:webHidden/>
               </w:rPr>
-              <w:t>6</w:t>
+              <w:t>16</w:t>
             </w:r>
             <w:r>
               <w:rPr>
@@ -1785,7 +1888,6 @@
             <w:tabs>
               <w:tab w:val="right" w:leader="dot" w:pos="8494"/>
             </w:tabs>
-            <w:jc w:val="both"/>
             <w:rPr>
               <w:noProof/>
               <w:kern w:val="2"/>
@@ -1794,12 +1896,743 @@
               <w14:ligatures w14:val="standardContextual"/>
             </w:rPr>
           </w:pPr>
-          <w:hyperlink w:anchor="_Toc164853446" w:history="1">
+          <w:hyperlink w:anchor="_Toc170139932" w:history="1">
             <w:r>
               <w:rPr>
                 <w:rStyle w:val="Hyperlink"/>
                 <w:rFonts w:ascii="Arial" w:hAnsi="Arial" w:cs="Arial"/>
                 <w:noProof/>
+                <w:lang w:val="en-US"/>
+              </w:rPr>
+              <w:t>3.4.2. Brotato</w:t>
+            </w:r>
+            <w:r>
+              <w:rPr>
+                <w:noProof/>
+                <w:webHidden/>
+              </w:rPr>
+              <w:tab/>
+            </w:r>
+            <w:r>
+              <w:rPr>
+                <w:noProof/>
+                <w:webHidden/>
+              </w:rPr>
+              <w:fldChar w:fldCharType="begin"/>
+            </w:r>
+            <w:r>
+              <w:rPr>
+                <w:noProof/>
+                <w:webHidden/>
+              </w:rPr>
+              <w:instrText xml:space="preserve"> PAGEREF _Toc170139932 \h </w:instrText>
+            </w:r>
+            <w:r>
+              <w:rPr>
+                <w:noProof/>
+                <w:webHidden/>
+              </w:rPr>
+            </w:r>
+            <w:r>
+              <w:rPr>
+                <w:noProof/>
+                <w:webHidden/>
+              </w:rPr>
+              <w:fldChar w:fldCharType="separate"/>
+            </w:r>
+            <w:r>
+              <w:rPr>
+                <w:noProof/>
+                <w:webHidden/>
+              </w:rPr>
+              <w:t>16</w:t>
+            </w:r>
+            <w:r>
+              <w:rPr>
+                <w:noProof/>
+                <w:webHidden/>
+              </w:rPr>
+              <w:fldChar w:fldCharType="end"/>
+            </w:r>
+          </w:hyperlink>
+        </w:p>
+        <w:p>
+          <w:pPr>
+            <w:pStyle w:val="Verzeichnis1"/>
+            <w:tabs>
+              <w:tab w:val="right" w:leader="dot" w:pos="8494"/>
+            </w:tabs>
+            <w:rPr>
+              <w:noProof/>
+              <w:kern w:val="2"/>
+              <w:sz w:val="24"/>
+              <w:szCs w:val="24"/>
+              <w14:ligatures w14:val="standardContextual"/>
+            </w:rPr>
+          </w:pPr>
+          <w:hyperlink w:anchor="_Toc170139933" w:history="1">
+            <w:r>
+              <w:rPr>
+                <w:rStyle w:val="Hyperlink"/>
+                <w:rFonts w:ascii="Arial" w:hAnsi="Arial" w:cs="Arial"/>
+                <w:noProof/>
+              </w:rPr>
+              <w:t>3.4.3. 20 Minutes Till Dawn</w:t>
+            </w:r>
+            <w:r>
+              <w:rPr>
+                <w:noProof/>
+                <w:webHidden/>
+              </w:rPr>
+              <w:tab/>
+            </w:r>
+            <w:r>
+              <w:rPr>
+                <w:noProof/>
+                <w:webHidden/>
+              </w:rPr>
+              <w:fldChar w:fldCharType="begin"/>
+            </w:r>
+            <w:r>
+              <w:rPr>
+                <w:noProof/>
+                <w:webHidden/>
+              </w:rPr>
+              <w:instrText xml:space="preserve"> PAGEREF _Toc170139933 \h </w:instrText>
+            </w:r>
+            <w:r>
+              <w:rPr>
+                <w:noProof/>
+                <w:webHidden/>
+              </w:rPr>
+            </w:r>
+            <w:r>
+              <w:rPr>
+                <w:noProof/>
+                <w:webHidden/>
+              </w:rPr>
+              <w:fldChar w:fldCharType="separate"/>
+            </w:r>
+            <w:r>
+              <w:rPr>
+                <w:noProof/>
+                <w:webHidden/>
+              </w:rPr>
+              <w:t>16</w:t>
+            </w:r>
+            <w:r>
+              <w:rPr>
+                <w:noProof/>
+                <w:webHidden/>
+              </w:rPr>
+              <w:fldChar w:fldCharType="end"/>
+            </w:r>
+          </w:hyperlink>
+        </w:p>
+        <w:p>
+          <w:pPr>
+            <w:pStyle w:val="Verzeichnis1"/>
+            <w:tabs>
+              <w:tab w:val="right" w:leader="dot" w:pos="8494"/>
+            </w:tabs>
+            <w:rPr>
+              <w:noProof/>
+              <w:kern w:val="2"/>
+              <w:sz w:val="24"/>
+              <w:szCs w:val="24"/>
+              <w14:ligatures w14:val="standardContextual"/>
+            </w:rPr>
+          </w:pPr>
+          <w:hyperlink w:anchor="_Toc170139934" w:history="1">
+            <w:r>
+              <w:rPr>
+                <w:rStyle w:val="Hyperlink"/>
+                <w:rFonts w:ascii="Arial" w:hAnsi="Arial" w:cs="Arial"/>
+                <w:noProof/>
+              </w:rPr>
+              <w:t>3.5. Trend zur Reduktion der Entscheidungen</w:t>
+            </w:r>
+            <w:r>
+              <w:rPr>
+                <w:noProof/>
+                <w:webHidden/>
+              </w:rPr>
+              <w:tab/>
+            </w:r>
+            <w:r>
+              <w:rPr>
+                <w:noProof/>
+                <w:webHidden/>
+              </w:rPr>
+              <w:fldChar w:fldCharType="begin"/>
+            </w:r>
+            <w:r>
+              <w:rPr>
+                <w:noProof/>
+                <w:webHidden/>
+              </w:rPr>
+              <w:instrText xml:space="preserve"> PAGEREF _Toc170139934 \h </w:instrText>
+            </w:r>
+            <w:r>
+              <w:rPr>
+                <w:noProof/>
+                <w:webHidden/>
+              </w:rPr>
+            </w:r>
+            <w:r>
+              <w:rPr>
+                <w:noProof/>
+                <w:webHidden/>
+              </w:rPr>
+              <w:fldChar w:fldCharType="separate"/>
+            </w:r>
+            <w:r>
+              <w:rPr>
+                <w:noProof/>
+                <w:webHidden/>
+              </w:rPr>
+              <w:t>19</w:t>
+            </w:r>
+            <w:r>
+              <w:rPr>
+                <w:noProof/>
+                <w:webHidden/>
+              </w:rPr>
+              <w:fldChar w:fldCharType="end"/>
+            </w:r>
+          </w:hyperlink>
+        </w:p>
+        <w:p>
+          <w:pPr>
+            <w:pStyle w:val="Verzeichnis1"/>
+            <w:tabs>
+              <w:tab w:val="right" w:leader="dot" w:pos="8494"/>
+            </w:tabs>
+            <w:rPr>
+              <w:noProof/>
+              <w:kern w:val="2"/>
+              <w:sz w:val="24"/>
+              <w:szCs w:val="24"/>
+              <w14:ligatures w14:val="standardContextual"/>
+            </w:rPr>
+          </w:pPr>
+          <w:hyperlink w:anchor="_Toc170139935" w:history="1">
+            <w:r>
+              <w:rPr>
+                <w:rStyle w:val="Hyperlink"/>
+                <w:rFonts w:ascii="Arial" w:hAnsi="Arial" w:cs="Arial"/>
+                <w:noProof/>
+              </w:rPr>
+              <w:t>IV. Praktische Umsetzung</w:t>
+            </w:r>
+            <w:r>
+              <w:rPr>
+                <w:noProof/>
+                <w:webHidden/>
+              </w:rPr>
+              <w:tab/>
+            </w:r>
+            <w:r>
+              <w:rPr>
+                <w:noProof/>
+                <w:webHidden/>
+              </w:rPr>
+              <w:fldChar w:fldCharType="begin"/>
+            </w:r>
+            <w:r>
+              <w:rPr>
+                <w:noProof/>
+                <w:webHidden/>
+              </w:rPr>
+              <w:instrText xml:space="preserve"> PAGEREF _Toc170139935 \h </w:instrText>
+            </w:r>
+            <w:r>
+              <w:rPr>
+                <w:noProof/>
+                <w:webHidden/>
+              </w:rPr>
+            </w:r>
+            <w:r>
+              <w:rPr>
+                <w:noProof/>
+                <w:webHidden/>
+              </w:rPr>
+              <w:fldChar w:fldCharType="separate"/>
+            </w:r>
+            <w:r>
+              <w:rPr>
+                <w:noProof/>
+                <w:webHidden/>
+              </w:rPr>
+              <w:t>19</w:t>
+            </w:r>
+            <w:r>
+              <w:rPr>
+                <w:noProof/>
+                <w:webHidden/>
+              </w:rPr>
+              <w:fldChar w:fldCharType="end"/>
+            </w:r>
+          </w:hyperlink>
+        </w:p>
+        <w:p>
+          <w:pPr>
+            <w:pStyle w:val="Verzeichnis1"/>
+            <w:tabs>
+              <w:tab w:val="right" w:leader="dot" w:pos="8494"/>
+            </w:tabs>
+            <w:rPr>
+              <w:noProof/>
+              <w:kern w:val="2"/>
+              <w:sz w:val="24"/>
+              <w:szCs w:val="24"/>
+              <w14:ligatures w14:val="standardContextual"/>
+            </w:rPr>
+          </w:pPr>
+          <w:hyperlink w:anchor="_Toc170139936" w:history="1">
+            <w:r>
+              <w:rPr>
+                <w:rStyle w:val="Hyperlink"/>
+                <w:rFonts w:ascii="Arial" w:hAnsi="Arial" w:cs="Arial"/>
+                <w:noProof/>
+              </w:rPr>
+              <w:t>1. Umsetzung</w:t>
+            </w:r>
+            <w:r>
+              <w:rPr>
+                <w:noProof/>
+                <w:webHidden/>
+              </w:rPr>
+              <w:tab/>
+            </w:r>
+            <w:r>
+              <w:rPr>
+                <w:noProof/>
+                <w:webHidden/>
+              </w:rPr>
+              <w:fldChar w:fldCharType="begin"/>
+            </w:r>
+            <w:r>
+              <w:rPr>
+                <w:noProof/>
+                <w:webHidden/>
+              </w:rPr>
+              <w:instrText xml:space="preserve"> PAGEREF _Toc170139936 \h </w:instrText>
+            </w:r>
+            <w:r>
+              <w:rPr>
+                <w:noProof/>
+                <w:webHidden/>
+              </w:rPr>
+            </w:r>
+            <w:r>
+              <w:rPr>
+                <w:noProof/>
+                <w:webHidden/>
+              </w:rPr>
+              <w:fldChar w:fldCharType="separate"/>
+            </w:r>
+            <w:r>
+              <w:rPr>
+                <w:noProof/>
+                <w:webHidden/>
+              </w:rPr>
+              <w:t>19</w:t>
+            </w:r>
+            <w:r>
+              <w:rPr>
+                <w:noProof/>
+                <w:webHidden/>
+              </w:rPr>
+              <w:fldChar w:fldCharType="end"/>
+            </w:r>
+          </w:hyperlink>
+        </w:p>
+        <w:p>
+          <w:pPr>
+            <w:pStyle w:val="Verzeichnis1"/>
+            <w:tabs>
+              <w:tab w:val="right" w:leader="dot" w:pos="8494"/>
+            </w:tabs>
+            <w:rPr>
+              <w:noProof/>
+              <w:kern w:val="2"/>
+              <w:sz w:val="24"/>
+              <w:szCs w:val="24"/>
+              <w14:ligatures w14:val="standardContextual"/>
+            </w:rPr>
+          </w:pPr>
+          <w:hyperlink w:anchor="_Toc170139937" w:history="1">
+            <w:r>
+              <w:rPr>
+                <w:rStyle w:val="Hyperlink"/>
+                <w:rFonts w:ascii="Arial" w:hAnsi="Arial" w:cs="Arial"/>
+                <w:noProof/>
+              </w:rPr>
+              <w:t>2. Analyse</w:t>
+            </w:r>
+            <w:r>
+              <w:rPr>
+                <w:noProof/>
+                <w:webHidden/>
+              </w:rPr>
+              <w:tab/>
+            </w:r>
+            <w:r>
+              <w:rPr>
+                <w:noProof/>
+                <w:webHidden/>
+              </w:rPr>
+              <w:fldChar w:fldCharType="begin"/>
+            </w:r>
+            <w:r>
+              <w:rPr>
+                <w:noProof/>
+                <w:webHidden/>
+              </w:rPr>
+              <w:instrText xml:space="preserve"> PAGEREF _Toc170139937 \h </w:instrText>
+            </w:r>
+            <w:r>
+              <w:rPr>
+                <w:noProof/>
+                <w:webHidden/>
+              </w:rPr>
+            </w:r>
+            <w:r>
+              <w:rPr>
+                <w:noProof/>
+                <w:webHidden/>
+              </w:rPr>
+              <w:fldChar w:fldCharType="separate"/>
+            </w:r>
+            <w:r>
+              <w:rPr>
+                <w:noProof/>
+                <w:webHidden/>
+              </w:rPr>
+              <w:t>19</w:t>
+            </w:r>
+            <w:r>
+              <w:rPr>
+                <w:noProof/>
+                <w:webHidden/>
+              </w:rPr>
+              <w:fldChar w:fldCharType="end"/>
+            </w:r>
+          </w:hyperlink>
+        </w:p>
+        <w:p>
+          <w:pPr>
+            <w:pStyle w:val="Verzeichnis1"/>
+            <w:tabs>
+              <w:tab w:val="right" w:leader="dot" w:pos="8494"/>
+            </w:tabs>
+            <w:rPr>
+              <w:noProof/>
+              <w:kern w:val="2"/>
+              <w:sz w:val="24"/>
+              <w:szCs w:val="24"/>
+              <w14:ligatures w14:val="standardContextual"/>
+            </w:rPr>
+          </w:pPr>
+          <w:hyperlink w:anchor="_Toc170139938" w:history="1">
+            <w:r>
+              <w:rPr>
+                <w:rStyle w:val="Hyperlink"/>
+                <w:rFonts w:ascii="Arial" w:hAnsi="Arial" w:cs="Arial"/>
+                <w:noProof/>
+              </w:rPr>
+              <w:t>3. Ergebnisse</w:t>
+            </w:r>
+            <w:r>
+              <w:rPr>
+                <w:noProof/>
+                <w:webHidden/>
+              </w:rPr>
+              <w:tab/>
+            </w:r>
+            <w:r>
+              <w:rPr>
+                <w:noProof/>
+                <w:webHidden/>
+              </w:rPr>
+              <w:fldChar w:fldCharType="begin"/>
+            </w:r>
+            <w:r>
+              <w:rPr>
+                <w:noProof/>
+                <w:webHidden/>
+              </w:rPr>
+              <w:instrText xml:space="preserve"> PAGEREF _Toc170139938 \h </w:instrText>
+            </w:r>
+            <w:r>
+              <w:rPr>
+                <w:noProof/>
+                <w:webHidden/>
+              </w:rPr>
+            </w:r>
+            <w:r>
+              <w:rPr>
+                <w:noProof/>
+                <w:webHidden/>
+              </w:rPr>
+              <w:fldChar w:fldCharType="separate"/>
+            </w:r>
+            <w:r>
+              <w:rPr>
+                <w:noProof/>
+                <w:webHidden/>
+              </w:rPr>
+              <w:t>19</w:t>
+            </w:r>
+            <w:r>
+              <w:rPr>
+                <w:noProof/>
+                <w:webHidden/>
+              </w:rPr>
+              <w:fldChar w:fldCharType="end"/>
+            </w:r>
+          </w:hyperlink>
+        </w:p>
+        <w:p>
+          <w:pPr>
+            <w:pStyle w:val="Verzeichnis1"/>
+            <w:tabs>
+              <w:tab w:val="right" w:leader="dot" w:pos="8494"/>
+            </w:tabs>
+            <w:rPr>
+              <w:noProof/>
+              <w:kern w:val="2"/>
+              <w:sz w:val="24"/>
+              <w:szCs w:val="24"/>
+              <w14:ligatures w14:val="standardContextual"/>
+            </w:rPr>
+          </w:pPr>
+          <w:hyperlink w:anchor="_Toc170139939" w:history="1">
+            <w:r>
+              <w:rPr>
+                <w:rStyle w:val="Hyperlink"/>
+                <w:rFonts w:ascii="Arial" w:hAnsi="Arial" w:cs="Arial"/>
+                <w:noProof/>
+              </w:rPr>
+              <w:t>V. Schluss</w:t>
+            </w:r>
+            <w:r>
+              <w:rPr>
+                <w:noProof/>
+                <w:webHidden/>
+              </w:rPr>
+              <w:tab/>
+            </w:r>
+            <w:r>
+              <w:rPr>
+                <w:noProof/>
+                <w:webHidden/>
+              </w:rPr>
+              <w:fldChar w:fldCharType="begin"/>
+            </w:r>
+            <w:r>
+              <w:rPr>
+                <w:noProof/>
+                <w:webHidden/>
+              </w:rPr>
+              <w:instrText xml:space="preserve"> PAGEREF _Toc170139939 \h </w:instrText>
+            </w:r>
+            <w:r>
+              <w:rPr>
+                <w:noProof/>
+                <w:webHidden/>
+              </w:rPr>
+            </w:r>
+            <w:r>
+              <w:rPr>
+                <w:noProof/>
+                <w:webHidden/>
+              </w:rPr>
+              <w:fldChar w:fldCharType="separate"/>
+            </w:r>
+            <w:r>
+              <w:rPr>
+                <w:noProof/>
+                <w:webHidden/>
+              </w:rPr>
+              <w:t>19</w:t>
+            </w:r>
+            <w:r>
+              <w:rPr>
+                <w:noProof/>
+                <w:webHidden/>
+              </w:rPr>
+              <w:fldChar w:fldCharType="end"/>
+            </w:r>
+          </w:hyperlink>
+        </w:p>
+        <w:p>
+          <w:pPr>
+            <w:pStyle w:val="Verzeichnis1"/>
+            <w:tabs>
+              <w:tab w:val="right" w:leader="dot" w:pos="8494"/>
+            </w:tabs>
+            <w:rPr>
+              <w:noProof/>
+              <w:kern w:val="2"/>
+              <w:sz w:val="24"/>
+              <w:szCs w:val="24"/>
+              <w14:ligatures w14:val="standardContextual"/>
+            </w:rPr>
+          </w:pPr>
+          <w:hyperlink w:anchor="_Toc170139940" w:history="1">
+            <w:r>
+              <w:rPr>
+                <w:rStyle w:val="Hyperlink"/>
+                <w:rFonts w:ascii="Arial" w:hAnsi="Arial" w:cs="Arial"/>
+                <w:noProof/>
+              </w:rPr>
+              <w:t>1. Fazit</w:t>
+            </w:r>
+            <w:r>
+              <w:rPr>
+                <w:noProof/>
+                <w:webHidden/>
+              </w:rPr>
+              <w:tab/>
+            </w:r>
+            <w:r>
+              <w:rPr>
+                <w:noProof/>
+                <w:webHidden/>
+              </w:rPr>
+              <w:fldChar w:fldCharType="begin"/>
+            </w:r>
+            <w:r>
+              <w:rPr>
+                <w:noProof/>
+                <w:webHidden/>
+              </w:rPr>
+              <w:instrText xml:space="preserve"> PAGEREF _Toc170139940 \h </w:instrText>
+            </w:r>
+            <w:r>
+              <w:rPr>
+                <w:noProof/>
+                <w:webHidden/>
+              </w:rPr>
+            </w:r>
+            <w:r>
+              <w:rPr>
+                <w:noProof/>
+                <w:webHidden/>
+              </w:rPr>
+              <w:fldChar w:fldCharType="separate"/>
+            </w:r>
+            <w:r>
+              <w:rPr>
+                <w:noProof/>
+                <w:webHidden/>
+              </w:rPr>
+              <w:t>19</w:t>
+            </w:r>
+            <w:r>
+              <w:rPr>
+                <w:noProof/>
+                <w:webHidden/>
+              </w:rPr>
+              <w:fldChar w:fldCharType="end"/>
+            </w:r>
+          </w:hyperlink>
+        </w:p>
+        <w:p>
+          <w:pPr>
+            <w:pStyle w:val="Verzeichnis1"/>
+            <w:tabs>
+              <w:tab w:val="right" w:leader="dot" w:pos="8494"/>
+            </w:tabs>
+            <w:rPr>
+              <w:noProof/>
+              <w:kern w:val="2"/>
+              <w:sz w:val="24"/>
+              <w:szCs w:val="24"/>
+              <w14:ligatures w14:val="standardContextual"/>
+            </w:rPr>
+          </w:pPr>
+          <w:hyperlink w:anchor="_Toc170139941" w:history="1">
+            <w:r>
+              <w:rPr>
+                <w:rStyle w:val="Hyperlink"/>
+                <w:rFonts w:ascii="Arial" w:hAnsi="Arial" w:cs="Arial"/>
+                <w:noProof/>
+              </w:rPr>
+              <w:t>2. Ausblick</w:t>
+            </w:r>
+            <w:r>
+              <w:rPr>
+                <w:noProof/>
+                <w:webHidden/>
+              </w:rPr>
+              <w:tab/>
+            </w:r>
+            <w:r>
+              <w:rPr>
+                <w:noProof/>
+                <w:webHidden/>
+              </w:rPr>
+              <w:fldChar w:fldCharType="begin"/>
+            </w:r>
+            <w:r>
+              <w:rPr>
+                <w:noProof/>
+                <w:webHidden/>
+              </w:rPr>
+              <w:instrText xml:space="preserve"> PAGEREF _Toc170139941 \h </w:instrText>
+            </w:r>
+            <w:r>
+              <w:rPr>
+                <w:noProof/>
+                <w:webHidden/>
+              </w:rPr>
+            </w:r>
+            <w:r>
+              <w:rPr>
+                <w:noProof/>
+                <w:webHidden/>
+              </w:rPr>
+              <w:fldChar w:fldCharType="separate"/>
+            </w:r>
+            <w:r>
+              <w:rPr>
+                <w:noProof/>
+                <w:webHidden/>
+              </w:rPr>
+              <w:t>19</w:t>
+            </w:r>
+            <w:r>
+              <w:rPr>
+                <w:noProof/>
+                <w:webHidden/>
+              </w:rPr>
+              <w:fldChar w:fldCharType="end"/>
+            </w:r>
+          </w:hyperlink>
+        </w:p>
+        <w:p>
+          <w:pPr>
+            <w:pStyle w:val="Verzeichnis1"/>
+            <w:tabs>
+              <w:tab w:val="right" w:leader="dot" w:pos="8494"/>
+            </w:tabs>
+            <w:rPr>
+              <w:noProof/>
+              <w:kern w:val="2"/>
+              <w:sz w:val="24"/>
+              <w:szCs w:val="24"/>
+              <w14:ligatures w14:val="standardContextual"/>
+            </w:rPr>
+          </w:pPr>
+          <w:hyperlink w:anchor="_Toc170139942" w:history="1">
+            <w:r>
+              <w:rPr>
+                <w:rStyle w:val="Hyperlink"/>
+                <w:rFonts w:ascii="Arial" w:hAnsi="Arial" w:cs="Arial"/>
+                <w:noProof/>
               </w:rPr>
               <w:t>Literaturverzeichnis</w:t>
             </w:r>
@@ -1822,7 +2655,7 @@
                 <w:noProof/>
                 <w:webHidden/>
               </w:rPr>
-              <w:instrText xml:space="preserve"> PAGEREF _Toc164853446 \h </w:instrText>
+              <w:instrText xml:space="preserve"> PAGEREF _Toc170139942 \h </w:instrText>
             </w:r>
             <w:r>
               <w:rPr>
@@ -1842,7 +2675,7 @@
                 <w:noProof/>
                 <w:webHidden/>
               </w:rPr>
-              <w:t>7</w:t>
+              <w:t>20</w:t>
             </w:r>
             <w:r>
               <w:rPr>
@@ -1934,53 +2767,6 @@
     </w:p>
     <w:p>
       <w:pPr>
-        <w:spacing w:line="360" w:lineRule="auto"/>
-        <w:jc w:val="both"/>
-        <w:rPr>
-          <w:rFonts w:ascii="Arial" w:hAnsi="Arial" w:cs="Arial"/>
-          <w:color w:val="000000" w:themeColor="text1"/>
-        </w:rPr>
-      </w:pPr>
-    </w:p>
-    <w:p>
-      <w:pPr>
-        <w:spacing w:line="360" w:lineRule="auto"/>
-        <w:jc w:val="both"/>
-        <w:rPr>
-          <w:rFonts w:ascii="Arial" w:hAnsi="Arial" w:cs="Arial"/>
-          <w:color w:val="000000" w:themeColor="text1"/>
-        </w:rPr>
-      </w:pPr>
-    </w:p>
-    <w:p>
-      <w:pPr>
-        <w:spacing w:line="360" w:lineRule="auto"/>
-        <w:jc w:val="both"/>
-        <w:rPr>
-          <w:rFonts w:ascii="Arial" w:hAnsi="Arial" w:cs="Arial"/>
-          <w:color w:val="000000" w:themeColor="text1"/>
-        </w:rPr>
-      </w:pPr>
-    </w:p>
-    <w:p>
-      <w:pPr>
-        <w:spacing w:line="360" w:lineRule="auto"/>
-        <w:jc w:val="both"/>
-        <w:rPr>
-          <w:rFonts w:ascii="Arial" w:hAnsi="Arial" w:cs="Arial"/>
-          <w:color w:val="000000" w:themeColor="text1"/>
-        </w:rPr>
-      </w:pPr>
-      <w:r>
-        <w:rPr>
-          <w:rFonts w:ascii="Arial" w:hAnsi="Arial" w:cs="Arial"/>
-          <w:color w:val="000000" w:themeColor="text1"/>
-        </w:rPr>
-        <w:br w:type="page"/>
-      </w:r>
-    </w:p>
-    <w:p>
-      <w:pPr>
         <w:pStyle w:val="berschrift1"/>
         <w:spacing w:line="360" w:lineRule="auto"/>
         <w:jc w:val="both"/>
@@ -1992,7 +2778,7 @@
         </w:rPr>
       </w:pPr>
       <w:bookmarkStart w:id="2" w:name="_Ref106028403"/>
-      <w:bookmarkStart w:id="3" w:name="_Toc164853434"/>
+      <w:bookmarkStart w:id="3" w:name="_Toc170139919"/>
       <w:r>
         <w:rPr>
           <w:rFonts w:ascii="Arial" w:hAnsi="Arial" w:cs="Arial"/>
@@ -2001,62 +2787,141 @@
           <w:szCs w:val="36"/>
         </w:rPr>
         <w:lastRenderedPageBreak/>
-        <w:t>1.</w:t>
-      </w:r>
-      <w:r>
-        <w:rPr>
-          <w:rFonts w:ascii="Arial" w:hAnsi="Arial" w:cs="Arial"/>
-          <w:color w:val="000000" w:themeColor="text1"/>
-          <w:sz w:val="36"/>
-          <w:szCs w:val="36"/>
-        </w:rPr>
-        <w:t xml:space="preserve"> </w:t>
-      </w:r>
-      <w:bookmarkEnd w:id="2"/>
-      <w:r>
-        <w:rPr>
-          <w:rFonts w:ascii="Arial" w:hAnsi="Arial" w:cs="Arial"/>
-          <w:color w:val="000000" w:themeColor="text1"/>
-          <w:sz w:val="36"/>
-          <w:szCs w:val="36"/>
-        </w:rPr>
-        <w:t xml:space="preserve">Was sind </w:t>
-      </w:r>
-      <w:r>
-        <w:rPr>
-          <w:rFonts w:ascii="Arial" w:hAnsi="Arial" w:cs="Arial"/>
-          <w:color w:val="000000" w:themeColor="text1"/>
-          <w:sz w:val="36"/>
-          <w:szCs w:val="36"/>
-        </w:rPr>
-        <w:t>Videospiele</w:t>
-      </w:r>
-      <w:r>
-        <w:rPr>
-          <w:rFonts w:ascii="Arial" w:hAnsi="Arial" w:cs="Arial"/>
-          <w:color w:val="000000" w:themeColor="text1"/>
-          <w:sz w:val="36"/>
-          <w:szCs w:val="36"/>
-        </w:rPr>
-        <w:t>?</w:t>
+        <w:t>I</w:t>
+      </w:r>
+      <w:r>
+        <w:rPr>
+          <w:rFonts w:ascii="Arial" w:hAnsi="Arial" w:cs="Arial"/>
+          <w:color w:val="000000" w:themeColor="text1"/>
+          <w:sz w:val="36"/>
+          <w:szCs w:val="36"/>
+        </w:rPr>
+        <w:t>II</w:t>
+      </w:r>
+      <w:r>
+        <w:rPr>
+          <w:rFonts w:ascii="Arial" w:hAnsi="Arial" w:cs="Arial"/>
+          <w:color w:val="000000" w:themeColor="text1"/>
+          <w:sz w:val="36"/>
+          <w:szCs w:val="36"/>
+        </w:rPr>
+        <w:t xml:space="preserve">. </w:t>
+      </w:r>
+      <w:r>
+        <w:rPr>
+          <w:rFonts w:ascii="Arial" w:hAnsi="Arial" w:cs="Arial"/>
+          <w:color w:val="000000" w:themeColor="text1"/>
+          <w:sz w:val="36"/>
+          <w:szCs w:val="36"/>
+        </w:rPr>
+        <w:t>Theorie und Analyse</w:t>
       </w:r>
       <w:bookmarkEnd w:id="3"/>
     </w:p>
     <w:p>
       <w:pPr>
+        <w:pStyle w:val="berschrift1"/>
         <w:spacing w:line="360" w:lineRule="auto"/>
         <w:jc w:val="both"/>
         <w:rPr>
           <w:rFonts w:ascii="Arial" w:hAnsi="Arial" w:cs="Arial"/>
           <w:color w:val="000000" w:themeColor="text1"/>
-        </w:rPr>
-      </w:pPr>
-      <w:r>
-        <w:rPr>
-          <w:rFonts w:ascii="Arial" w:hAnsi="Arial" w:cs="Arial"/>
-          <w:color w:val="000000" w:themeColor="text1"/>
-        </w:rPr>
-        <w:t xml:space="preserve">Videospiele sind ein immer größer werdender Teil der modernen Pop-Kultur </w:t>
+          <w:sz w:val="36"/>
+          <w:szCs w:val="36"/>
+        </w:rPr>
+      </w:pPr>
+      <w:bookmarkStart w:id="4" w:name="_Toc170139920"/>
+      <w:r>
+        <w:rPr>
+          <w:rFonts w:ascii="Arial" w:hAnsi="Arial" w:cs="Arial"/>
+          <w:color w:val="000000" w:themeColor="text1"/>
+          <w:sz w:val="36"/>
+          <w:szCs w:val="36"/>
+        </w:rPr>
+        <w:t>1.</w:t>
+      </w:r>
+      <w:r>
+        <w:rPr>
+          <w:rFonts w:ascii="Arial" w:hAnsi="Arial" w:cs="Arial"/>
+          <w:color w:val="000000" w:themeColor="text1"/>
+          <w:sz w:val="36"/>
+          <w:szCs w:val="36"/>
+        </w:rPr>
+        <w:t xml:space="preserve"> </w:t>
+      </w:r>
+      <w:bookmarkEnd w:id="2"/>
+      <w:r>
+        <w:rPr>
+          <w:rFonts w:ascii="Arial" w:hAnsi="Arial" w:cs="Arial"/>
+          <w:color w:val="000000" w:themeColor="text1"/>
+          <w:sz w:val="36"/>
+          <w:szCs w:val="36"/>
+        </w:rPr>
+        <w:t xml:space="preserve">Was sind </w:t>
+      </w:r>
+      <w:r>
+        <w:rPr>
+          <w:rFonts w:ascii="Arial" w:hAnsi="Arial" w:cs="Arial"/>
+          <w:color w:val="000000" w:themeColor="text1"/>
+          <w:sz w:val="36"/>
+          <w:szCs w:val="36"/>
+        </w:rPr>
+        <w:t>Videospiele</w:t>
+      </w:r>
+      <w:r>
+        <w:rPr>
+          <w:rFonts w:ascii="Arial" w:hAnsi="Arial" w:cs="Arial"/>
+          <w:color w:val="000000" w:themeColor="text1"/>
+          <w:sz w:val="36"/>
+          <w:szCs w:val="36"/>
+        </w:rPr>
+        <w:t>?</w:t>
+      </w:r>
+      <w:bookmarkEnd w:id="4"/>
+    </w:p>
+    <w:p>
+      <w:pPr>
+        <w:spacing w:line="360" w:lineRule="auto"/>
+        <w:jc w:val="both"/>
+        <w:rPr>
+          <w:rFonts w:ascii="Arial" w:hAnsi="Arial" w:cs="Arial"/>
+          <w:color w:val="000000" w:themeColor="text1"/>
+        </w:rPr>
+      </w:pPr>
+      <w:r>
+        <w:rPr>
+          <w:rFonts w:ascii="Arial" w:hAnsi="Arial" w:cs="Arial"/>
+          <w:color w:val="000000" w:themeColor="text1"/>
+        </w:rPr>
+        <w:t xml:space="preserve">Videospiele sind ein </w:t>
+      </w:r>
+      <w:r>
+        <w:rPr>
+          <w:rFonts w:ascii="Arial" w:hAnsi="Arial" w:cs="Arial"/>
+          <w:color w:val="000000" w:themeColor="text1"/>
+        </w:rPr>
+        <w:t>zunehmend bedeutender</w:t>
+      </w:r>
+      <w:r>
+        <w:rPr>
+          <w:rFonts w:ascii="Arial" w:hAnsi="Arial" w:cs="Arial"/>
+          <w:color w:val="000000" w:themeColor="text1"/>
+        </w:rPr>
+        <w:t xml:space="preserve"> Teil der modernen Pop</w:t>
+      </w:r>
+      <w:r>
+        <w:rPr>
+          <w:rFonts w:ascii="Arial" w:hAnsi="Arial" w:cs="Arial"/>
+          <w:color w:val="000000" w:themeColor="text1"/>
+        </w:rPr>
+        <w:t>k</w:t>
+      </w:r>
+      <w:r>
+        <w:rPr>
+          <w:rFonts w:ascii="Arial" w:hAnsi="Arial" w:cs="Arial"/>
+          <w:color w:val="000000" w:themeColor="text1"/>
+        </w:rPr>
+        <w:t xml:space="preserve">ultur </w:t>
       </w:r>
       <w:sdt>
         <w:sdtPr>
@@ -2118,21 +2983,23 @@
           <w:rFonts w:ascii="Arial" w:hAnsi="Arial" w:cs="Arial"/>
           <w:color w:val="000000" w:themeColor="text1"/>
         </w:rPr>
-        <w:t xml:space="preserve">Es gibt sie schon seit </w:t>
-      </w:r>
-      <w:r>
-        <w:rPr>
-          <w:rFonts w:ascii="Arial" w:hAnsi="Arial" w:cs="Arial"/>
-          <w:color w:val="000000" w:themeColor="text1"/>
-        </w:rPr>
-        <w:t>über 50</w:t>
-      </w:r>
-      <w:r>
-        <w:rPr>
-          <w:rFonts w:ascii="Arial" w:hAnsi="Arial" w:cs="Arial"/>
-          <w:color w:val="000000" w:themeColor="text1"/>
-        </w:rPr>
-        <w:t xml:space="preserve"> Jahren </w:t>
+        <w:t xml:space="preserve">Obwohl es sie bereits seit über 50 Jahren </w:t>
+      </w:r>
+      <w:proofErr w:type="gramStart"/>
+      <w:r>
+        <w:rPr>
+          <w:rFonts w:ascii="Arial" w:hAnsi="Arial" w:cs="Arial"/>
+          <w:color w:val="000000" w:themeColor="text1"/>
+        </w:rPr>
+        <w:t>gibt</w:t>
+      </w:r>
+      <w:proofErr w:type="gramEnd"/>
+      <w:r>
+        <w:rPr>
+          <w:rFonts w:ascii="Arial" w:hAnsi="Arial" w:cs="Arial"/>
+          <w:color w:val="000000" w:themeColor="text1"/>
+        </w:rPr>
+        <w:t xml:space="preserve"> </w:t>
       </w:r>
       <w:sdt>
         <w:sdtPr>
@@ -2187,7 +3054,7 @@
           <w:rFonts w:ascii="Arial" w:hAnsi="Arial" w:cs="Arial"/>
           <w:color w:val="000000" w:themeColor="text1"/>
         </w:rPr>
-        <w:t>, trotzdem ist der Begriff Videospiel sehr vage und unpräzise. Zunächst möchte ich diesen genauer betrachten und definieren.</w:t>
+        <w:t>, bleibt der Begriff "Videospiel" oft vage und ungenau. Daher möchte ich diesen zunächst genauer betrachten und definieren.</w:t>
       </w:r>
     </w:p>
     <w:p>
@@ -2204,21 +3071,14 @@
           <w:rFonts w:ascii="Arial" w:hAnsi="Arial" w:cs="Arial"/>
           <w:color w:val="000000" w:themeColor="text1"/>
         </w:rPr>
-        <w:t xml:space="preserve">Schon von klein an </w:t>
-      </w:r>
-      <w:r>
-        <w:rPr>
-          <w:rFonts w:ascii="Arial" w:hAnsi="Arial" w:cs="Arial"/>
-          <w:color w:val="000000" w:themeColor="text1"/>
-        </w:rPr>
-        <w:t>s</w:t>
-      </w:r>
-      <w:r>
-        <w:rPr>
-          <w:rFonts w:ascii="Arial" w:hAnsi="Arial" w:cs="Arial"/>
-          <w:color w:val="000000" w:themeColor="text1"/>
-        </w:rPr>
-        <w:t xml:space="preserve">pielen Kinder mit verschiedenen Gegenständen, dadurch lernen sie motorische Fähigkeiten, Grundlagen der Logik und wie die Welt um sie herum funktioniert </w:t>
+        <w:t>Schon in jungen Jahren spielen Kinder mit verschiedenen Gegenständen und erlernen dabei motorische Fähigkeiten, logische Grundlagen sowie das Verständnis der Welt um sie herum</w:t>
+      </w:r>
+      <w:r>
+        <w:rPr>
+          <w:rFonts w:ascii="Arial" w:hAnsi="Arial" w:cs="Arial"/>
+          <w:color w:val="000000" w:themeColor="text1"/>
+        </w:rPr>
+        <w:t xml:space="preserve"> </w:t>
       </w:r>
       <w:sdt>
         <w:sdtPr>
@@ -2280,35 +3140,7 @@
           <w:rFonts w:ascii="Arial" w:hAnsi="Arial" w:cs="Arial"/>
           <w:color w:val="000000" w:themeColor="text1"/>
         </w:rPr>
-        <w:t>So etwa werden einfache Bausteine zu Türmen konstruiert</w:t>
-      </w:r>
-      <w:r>
-        <w:rPr>
-          <w:rFonts w:ascii="Arial" w:hAnsi="Arial" w:cs="Arial"/>
-          <w:color w:val="000000" w:themeColor="text1"/>
-        </w:rPr>
-        <w:t>,</w:t>
-      </w:r>
-      <w:r>
-        <w:rPr>
-          <w:rFonts w:ascii="Arial" w:hAnsi="Arial" w:cs="Arial"/>
-          <w:color w:val="000000" w:themeColor="text1"/>
-        </w:rPr>
-        <w:t xml:space="preserve"> verschieden förmige Gegenstände in passenden Öffnungen gesteckt</w:t>
-      </w:r>
-      <w:r>
-        <w:rPr>
-          <w:rFonts w:ascii="Arial" w:hAnsi="Arial" w:cs="Arial"/>
-          <w:color w:val="000000" w:themeColor="text1"/>
-        </w:rPr>
-        <w:t xml:space="preserve"> oder</w:t>
-      </w:r>
-      <w:r>
-        <w:rPr>
-          <w:rFonts w:ascii="Arial" w:hAnsi="Arial" w:cs="Arial"/>
-          <w:color w:val="000000" w:themeColor="text1"/>
-        </w:rPr>
-        <w:t xml:space="preserve"> simple Rollenspiele wie „Räuber und Gendarmen“ gespielt.</w:t>
+        <w:t>So werden beispielsweise einfache Bausteine zu Türmen gebaut, verschieden geformte Gegenstände in passende Öffnungen gesteckt oder einfache Rollenspiele wie „Räuber und Gendarmen“ gespielt.</w:t>
       </w:r>
       <w:r>
         <w:rPr>
@@ -2332,21 +3164,7 @@
           <w:rFonts w:ascii="Arial" w:hAnsi="Arial" w:cs="Arial"/>
           <w:color w:val="000000" w:themeColor="text1"/>
         </w:rPr>
-        <w:t>Wenn sie älter werden, lernen Kinder neue Konzepte kennen, angefangen bei simplen Spielen wie Ti</w:t>
-      </w:r>
-      <w:r>
-        <w:rPr>
-          <w:rFonts w:ascii="Arial" w:hAnsi="Arial" w:cs="Arial"/>
-          <w:color w:val="000000" w:themeColor="text1"/>
-        </w:rPr>
-        <w:t>c</w:t>
-      </w:r>
-      <w:r>
-        <w:rPr>
-          <w:rFonts w:ascii="Arial" w:hAnsi="Arial" w:cs="Arial"/>
-          <w:color w:val="000000" w:themeColor="text1"/>
-        </w:rPr>
-        <w:t xml:space="preserve"> </w:t>
+        <w:t xml:space="preserve">Mit zunehmendem Alter entdecken Kinder neue Spielkonzepte, beginnend mit simplen Spielen wie Tic </w:t>
       </w:r>
       <w:proofErr w:type="spellStart"/>
       <w:r>
@@ -2354,14 +3172,7 @@
           <w:rFonts w:ascii="Arial" w:hAnsi="Arial" w:cs="Arial"/>
           <w:color w:val="000000" w:themeColor="text1"/>
         </w:rPr>
-        <w:t>Ta</w:t>
-      </w:r>
-      <w:r>
-        <w:rPr>
-          <w:rFonts w:ascii="Arial" w:hAnsi="Arial" w:cs="Arial"/>
-          <w:color w:val="000000" w:themeColor="text1"/>
-        </w:rPr>
-        <w:t>c</w:t>
+        <w:t>Tac</w:t>
       </w:r>
       <w:proofErr w:type="spellEnd"/>
       <w:r>
@@ -2369,42 +3180,7 @@
           <w:rFonts w:ascii="Arial" w:hAnsi="Arial" w:cs="Arial"/>
           <w:color w:val="000000" w:themeColor="text1"/>
         </w:rPr>
-        <w:t xml:space="preserve"> Toe. Die vorher gehenden Spiele werden langweilig und uninteressant, aber auch die neuen Spiele werden irgendwann liegen gelassen und vergessen</w:t>
-      </w:r>
-      <w:r>
-        <w:rPr>
-          <w:rFonts w:ascii="Arial" w:hAnsi="Arial" w:cs="Arial"/>
-          <w:color w:val="000000" w:themeColor="text1"/>
-        </w:rPr>
-        <w:t xml:space="preserve">. </w:t>
-      </w:r>
-      <w:r>
-        <w:rPr>
-          <w:rFonts w:ascii="Arial" w:hAnsi="Arial" w:cs="Arial"/>
-          <w:color w:val="000000" w:themeColor="text1"/>
-        </w:rPr>
-        <w:t xml:space="preserve">Im Falle </w:t>
-      </w:r>
-      <w:r>
-        <w:rPr>
-          <w:rFonts w:ascii="Arial" w:hAnsi="Arial" w:cs="Arial"/>
-          <w:color w:val="000000" w:themeColor="text1"/>
-        </w:rPr>
-        <w:t>von Ti</w:t>
-      </w:r>
-      <w:r>
-        <w:rPr>
-          <w:rFonts w:ascii="Arial" w:hAnsi="Arial" w:cs="Arial"/>
-          <w:color w:val="000000" w:themeColor="text1"/>
-        </w:rPr>
-        <w:t>c</w:t>
-      </w:r>
-      <w:r>
-        <w:rPr>
-          <w:rFonts w:ascii="Arial" w:hAnsi="Arial" w:cs="Arial"/>
-          <w:color w:val="000000" w:themeColor="text1"/>
-        </w:rPr>
-        <w:t xml:space="preserve"> </w:t>
+        <w:t xml:space="preserve"> Toe. Die zuvor gespielten Spiele werden uninteressant, doch auch die neuen Spiele verlieren irgendwann ihren Reiz. Im Falle von Tic </w:t>
       </w:r>
       <w:proofErr w:type="spellStart"/>
       <w:r>
@@ -2412,14 +3188,7 @@
           <w:rFonts w:ascii="Arial" w:hAnsi="Arial" w:cs="Arial"/>
           <w:color w:val="000000" w:themeColor="text1"/>
         </w:rPr>
-        <w:t>Ta</w:t>
-      </w:r>
-      <w:r>
-        <w:rPr>
-          <w:rFonts w:ascii="Arial" w:hAnsi="Arial" w:cs="Arial"/>
-          <w:color w:val="000000" w:themeColor="text1"/>
-        </w:rPr>
-        <w:t>c</w:t>
+        <w:t>Tac</w:t>
       </w:r>
       <w:proofErr w:type="spellEnd"/>
       <w:r>
@@ -2427,21 +3196,21 @@
           <w:rFonts w:ascii="Arial" w:hAnsi="Arial" w:cs="Arial"/>
           <w:color w:val="000000" w:themeColor="text1"/>
         </w:rPr>
-        <w:t xml:space="preserve"> Toe liegt das meistens daran, dass die Kinder verstanden haben, wie man jede Runde zu einem Unentschieden führt. In kurzer Zeit haben sie die Muster und Regeln von simplen Spielen s</w:t>
-      </w:r>
-      <w:r>
-        <w:rPr>
-          <w:rFonts w:ascii="Arial" w:hAnsi="Arial" w:cs="Arial"/>
-          <w:color w:val="000000" w:themeColor="text1"/>
-        </w:rPr>
-        <w:t>ehr</w:t>
-      </w:r>
-      <w:r>
-        <w:rPr>
-          <w:rFonts w:ascii="Arial" w:hAnsi="Arial" w:cs="Arial"/>
-          <w:color w:val="000000" w:themeColor="text1"/>
-        </w:rPr>
-        <w:t xml:space="preserve"> schnell verstanden</w:t>
+        <w:t xml:space="preserve"> Toe geschieht dies meist, wenn die Kinder erkennen, wie man jede Partie zu einem Unentschieden führt. Sie durchschauen schnell die Muster und Regeln </w:t>
+      </w:r>
+      <w:r>
+        <w:rPr>
+          <w:rFonts w:ascii="Arial" w:hAnsi="Arial" w:cs="Arial"/>
+          <w:color w:val="000000" w:themeColor="text1"/>
+        </w:rPr>
+        <w:t>simpler</w:t>
+      </w:r>
+      <w:r>
+        <w:rPr>
+          <w:rFonts w:ascii="Arial" w:hAnsi="Arial" w:cs="Arial"/>
+          <w:color w:val="000000" w:themeColor="text1"/>
+        </w:rPr>
+        <w:t xml:space="preserve"> Spiele</w:t>
       </w:r>
       <w:r>
         <w:rPr>
@@ -2520,7 +3289,49 @@
           <w:rFonts w:ascii="Arial" w:hAnsi="Arial" w:cs="Arial"/>
           <w:color w:val="000000" w:themeColor="text1"/>
         </w:rPr>
-        <w:t xml:space="preserve">Die Spiele, die danach folgen, haben allesamt eins gemeinsam, es sind Konstrukte, die auf Regeln und Vorgaben gebaut sind, die nur dann funktionieren, wenn alle </w:t>
+        <w:t xml:space="preserve">Die </w:t>
+      </w:r>
+      <w:r>
+        <w:rPr>
+          <w:rFonts w:ascii="Arial" w:hAnsi="Arial" w:cs="Arial"/>
+          <w:color w:val="000000" w:themeColor="text1"/>
+        </w:rPr>
+        <w:t>darauffolgenden Spiele</w:t>
+      </w:r>
+      <w:r>
+        <w:rPr>
+          <w:rFonts w:ascii="Arial" w:hAnsi="Arial" w:cs="Arial"/>
+          <w:color w:val="000000" w:themeColor="text1"/>
+        </w:rPr>
+        <w:t xml:space="preserve"> haben allesamt eins gemeinsam</w:t>
+      </w:r>
+      <w:r>
+        <w:rPr>
+          <w:rFonts w:ascii="Arial" w:hAnsi="Arial" w:cs="Arial"/>
+          <w:color w:val="000000" w:themeColor="text1"/>
+        </w:rPr>
+        <w:t>:</w:t>
+      </w:r>
+      <w:r>
+        <w:rPr>
+          <w:rFonts w:ascii="Arial" w:hAnsi="Arial" w:cs="Arial"/>
+          <w:color w:val="000000" w:themeColor="text1"/>
+        </w:rPr>
+        <w:t xml:space="preserve"> </w:t>
+      </w:r>
+      <w:r>
+        <w:rPr>
+          <w:rFonts w:ascii="Arial" w:hAnsi="Arial" w:cs="Arial"/>
+          <w:color w:val="000000" w:themeColor="text1"/>
+        </w:rPr>
+        <w:t>Sie</w:t>
+      </w:r>
+      <w:r>
+        <w:rPr>
+          <w:rFonts w:ascii="Arial" w:hAnsi="Arial" w:cs="Arial"/>
+          <w:color w:val="000000" w:themeColor="text1"/>
+        </w:rPr>
+        <w:t xml:space="preserve"> sind Konstrukte, die auf Regeln und Vorgaben gebaut sind, die nur dann funktionieren, wenn alle </w:t>
       </w:r>
       <w:r>
         <w:rPr>
@@ -2565,30 +3376,56 @@
           <w:rFonts w:ascii="Arial" w:hAnsi="Arial" w:cs="Arial"/>
           <w:color w:val="000000" w:themeColor="text1"/>
         </w:rPr>
-        <w:t xml:space="preserve">Dementsprechend ist ein Videospiel, ein digitales Unterhaltungsmedium, dass mehrere Regeln und Muster </w:t>
-      </w:r>
-      <w:proofErr w:type="gramStart"/>
-      <w:r>
-        <w:rPr>
-          <w:rFonts w:ascii="Arial" w:hAnsi="Arial" w:cs="Arial"/>
-          <w:color w:val="000000" w:themeColor="text1"/>
-        </w:rPr>
-        <w:t>aufweis</w:t>
-      </w:r>
-      <w:r>
-        <w:rPr>
-          <w:rFonts w:ascii="Arial" w:hAnsi="Arial" w:cs="Arial"/>
-          <w:color w:val="000000" w:themeColor="text1"/>
-        </w:rPr>
-        <w:t>t</w:t>
-      </w:r>
-      <w:proofErr w:type="gramEnd"/>
-      <w:r>
-        <w:rPr>
-          <w:rFonts w:ascii="Arial" w:hAnsi="Arial" w:cs="Arial"/>
-          <w:color w:val="000000" w:themeColor="text1"/>
-        </w:rPr>
-        <w:t>, denen man folgen muss, um das Spiel zu spielen. Während des Spielens lernt der Spieler wie die einzelnen Vorgaben und Regeln miteinander interagieren, ebenso wie die Gegenstände der dargestellten digitalen Welt.</w:t>
+        <w:t xml:space="preserve">Dementsprechend ist ein Videospiel, ein digitales Unterhaltungsmedium, </w:t>
+      </w:r>
+      <w:r>
+        <w:rPr>
+          <w:rFonts w:ascii="Arial" w:hAnsi="Arial" w:cs="Arial"/>
+          <w:color w:val="000000" w:themeColor="text1"/>
+        </w:rPr>
+        <w:t>das aus mehreren Regeln und Mustern besteht,</w:t>
+      </w:r>
+      <w:r>
+        <w:rPr>
+          <w:rFonts w:ascii="Arial" w:hAnsi="Arial" w:cs="Arial"/>
+          <w:color w:val="000000" w:themeColor="text1"/>
+        </w:rPr>
+        <w:t xml:space="preserve"> </w:t>
+      </w:r>
+      <w:r>
+        <w:rPr>
+          <w:rFonts w:ascii="Arial" w:hAnsi="Arial" w:cs="Arial"/>
+          <w:color w:val="000000" w:themeColor="text1"/>
+        </w:rPr>
+        <w:t xml:space="preserve">denen man folgen muss, um </w:t>
+      </w:r>
+      <w:r>
+        <w:rPr>
+          <w:rFonts w:ascii="Arial" w:hAnsi="Arial" w:cs="Arial"/>
+          <w:color w:val="000000" w:themeColor="text1"/>
+        </w:rPr>
+        <w:t>es</w:t>
+      </w:r>
+      <w:r>
+        <w:rPr>
+          <w:rFonts w:ascii="Arial" w:hAnsi="Arial" w:cs="Arial"/>
+          <w:color w:val="000000" w:themeColor="text1"/>
+        </w:rPr>
+        <w:t xml:space="preserve"> zu spielen. </w:t>
+      </w:r>
+      <w:r>
+        <w:rPr>
+          <w:rFonts w:ascii="Arial" w:hAnsi="Arial" w:cs="Arial"/>
+          <w:color w:val="000000" w:themeColor="text1"/>
+        </w:rPr>
+        <w:t>Während des Spielens lernt der Spieler, wie die einzelnen Regeln und Vorgaben miteinander interagieren und wie die Gegenstände in der dargestellten digitalen Welt funktionieren</w:t>
+      </w:r>
+      <w:r>
+        <w:rPr>
+          <w:rFonts w:ascii="Arial" w:hAnsi="Arial" w:cs="Arial"/>
+          <w:color w:val="000000" w:themeColor="text1"/>
+        </w:rPr>
+        <w:t>.</w:t>
       </w:r>
       <w:r>
         <w:rPr>
@@ -2666,7 +3503,7 @@
         </w:rPr>
         <w:t>.</w:t>
       </w:r>
-      <w:bookmarkStart w:id="4" w:name="_Ref106099915"/>
+      <w:bookmarkStart w:id="5" w:name="_Ref106099915"/>
     </w:p>
     <w:p>
       <w:pPr>
@@ -2754,7 +3591,7 @@
           <w:szCs w:val="36"/>
         </w:rPr>
       </w:pPr>
-      <w:bookmarkStart w:id="5" w:name="_Toc164853435"/>
+      <w:bookmarkStart w:id="6" w:name="_Toc170139921"/>
       <w:r>
         <w:rPr>
           <w:rFonts w:ascii="Arial" w:hAnsi="Arial" w:cs="Arial"/>
@@ -2792,7 +3629,7 @@
         </w:rPr>
         <w:t>Simulationen</w:t>
       </w:r>
-      <w:bookmarkEnd w:id="5"/>
+      <w:bookmarkEnd w:id="6"/>
     </w:p>
     <w:p>
       <w:pPr>
@@ -3269,7 +4106,7 @@
           <w:szCs w:val="36"/>
         </w:rPr>
       </w:pPr>
-      <w:bookmarkStart w:id="6" w:name="_Toc164853436"/>
+      <w:bookmarkStart w:id="7" w:name="_Toc170139922"/>
       <w:r>
         <w:rPr>
           <w:rFonts w:ascii="Arial" w:hAnsi="Arial" w:cs="Arial"/>
@@ -3280,7 +4117,7 @@
         <w:lastRenderedPageBreak/>
         <w:t>Entscheidungen bewerten und kategorisieren</w:t>
       </w:r>
-      <w:bookmarkEnd w:id="6"/>
+      <w:bookmarkEnd w:id="7"/>
     </w:p>
     <w:p>
       <w:pPr>
@@ -4476,6 +5313,7 @@
           <w:szCs w:val="36"/>
         </w:rPr>
       </w:pPr>
+      <w:bookmarkStart w:id="8" w:name="_Toc170139923"/>
       <w:r>
         <w:rPr>
           <w:rFonts w:ascii="Arial" w:hAnsi="Arial" w:cs="Arial"/>
@@ -4494,7 +5332,6 @@
         </w:rPr>
         <w:t>.</w:t>
       </w:r>
-      <w:bookmarkStart w:id="7" w:name="_Toc164853437"/>
       <w:r>
         <w:rPr>
           <w:rFonts w:ascii="Arial" w:hAnsi="Arial" w:cs="Arial"/>
@@ -4513,7 +5350,7 @@
         </w:rPr>
         <w:t>Zielgruppenentwicklung: Gaming für den Mainstream</w:t>
       </w:r>
-      <w:bookmarkEnd w:id="7"/>
+      <w:bookmarkEnd w:id="8"/>
     </w:p>
     <w:p>
       <w:pPr>
@@ -5607,7 +6444,7 @@
           <w:szCs w:val="36"/>
         </w:rPr>
       </w:pPr>
-      <w:bookmarkStart w:id="8" w:name="_Toc164853438"/>
+      <w:bookmarkStart w:id="9" w:name="_Toc170139924"/>
       <w:r>
         <w:rPr>
           <w:rFonts w:ascii="Arial" w:hAnsi="Arial" w:cs="Arial"/>
@@ -5653,7 +6490,7 @@
         </w:rPr>
         <w:t>Einfluss von Filmen auf Spiele</w:t>
       </w:r>
-      <w:bookmarkEnd w:id="8"/>
+      <w:bookmarkEnd w:id="9"/>
     </w:p>
     <w:p>
       <w:r>
@@ -5677,7 +6514,7 @@
           <w:szCs w:val="36"/>
         </w:rPr>
       </w:pPr>
-      <w:bookmarkStart w:id="9" w:name="_Toc164853439"/>
+      <w:bookmarkStart w:id="10" w:name="_Toc170139925"/>
       <w:r>
         <w:rPr>
           <w:rFonts w:ascii="Arial" w:hAnsi="Arial" w:cs="Arial"/>
@@ -5723,7 +6560,7 @@
         </w:rPr>
         <w:t>Anpassung von Spielen</w:t>
       </w:r>
-      <w:bookmarkEnd w:id="9"/>
+      <w:bookmarkEnd w:id="10"/>
     </w:p>
     <w:p>
       <w:pPr>
@@ -5742,6 +6579,7 @@
           <w:szCs w:val="36"/>
         </w:rPr>
       </w:pPr>
+      <w:bookmarkStart w:id="11" w:name="_Toc170139926"/>
       <w:r>
         <w:rPr>
           <w:rFonts w:ascii="Arial" w:hAnsi="Arial" w:cs="Arial"/>
@@ -5760,28 +6598,16 @@
         </w:rPr>
         <w:t xml:space="preserve">. </w:t>
       </w:r>
-      <w:bookmarkStart w:id="10" w:name="_Toc164853440"/>
-      <w:r>
-        <w:rPr>
-          <w:rFonts w:ascii="Arial" w:hAnsi="Arial" w:cs="Arial"/>
-          <w:color w:val="000000" w:themeColor="text1"/>
-          <w:sz w:val="36"/>
-          <w:szCs w:val="36"/>
-        </w:rPr>
-        <w:t xml:space="preserve">Aufkommen zweier neuer Genres: Survivor-Like und </w:t>
-      </w:r>
-      <w:proofErr w:type="spellStart"/>
-      <w:r>
-        <w:rPr>
-          <w:rFonts w:ascii="Arial" w:hAnsi="Arial" w:cs="Arial"/>
-          <w:color w:val="000000" w:themeColor="text1"/>
-          <w:sz w:val="36"/>
-          <w:szCs w:val="36"/>
-        </w:rPr>
-        <w:t>Autobattler</w:t>
-      </w:r>
-      <w:bookmarkEnd w:id="10"/>
-      <w:proofErr w:type="spellEnd"/>
+      <w:r>
+        <w:rPr>
+          <w:rFonts w:ascii="Arial" w:hAnsi="Arial" w:cs="Arial"/>
+          <w:color w:val="000000" w:themeColor="text1"/>
+          <w:sz w:val="36"/>
+          <w:szCs w:val="36"/>
+        </w:rPr>
+        <w:t>Aufkommen zweier neuer Genres: Survivor-Like und Autobattler</w:t>
+      </w:r>
+      <w:bookmarkEnd w:id="11"/>
     </w:p>
     <w:p/>
     <w:p>
@@ -5796,6 +6622,7 @@
           <w:szCs w:val="36"/>
         </w:rPr>
       </w:pPr>
+      <w:bookmarkStart w:id="12" w:name="_Toc170139927"/>
       <w:r>
         <w:rPr>
           <w:rFonts w:ascii="Arial" w:hAnsi="Arial" w:cs="Arial"/>
@@ -5839,19 +6666,9 @@
           <w:sz w:val="36"/>
           <w:szCs w:val="36"/>
         </w:rPr>
-        <w:t xml:space="preserve">Geschichte der </w:t>
-      </w:r>
-      <w:proofErr w:type="spellStart"/>
-      <w:r>
-        <w:rPr>
-          <w:rFonts w:ascii="Arial" w:hAnsi="Arial" w:cs="Arial"/>
-          <w:color w:val="000000" w:themeColor="text1"/>
-          <w:sz w:val="36"/>
-          <w:szCs w:val="36"/>
-        </w:rPr>
-        <w:t>Autobattler</w:t>
-      </w:r>
-      <w:proofErr w:type="spellEnd"/>
+        <w:t>Geschichte der Autobattler</w:t>
+      </w:r>
+      <w:bookmarkEnd w:id="12"/>
     </w:p>
     <w:p>
       <w:pPr>
@@ -5875,6 +6692,7 @@
           <w:szCs w:val="36"/>
         </w:rPr>
       </w:pPr>
+      <w:bookmarkStart w:id="13" w:name="_Toc170139928"/>
       <w:r>
         <w:rPr>
           <w:rFonts w:ascii="Arial" w:hAnsi="Arial" w:cs="Arial"/>
@@ -5927,19 +6745,9 @@
           <w:sz w:val="36"/>
           <w:szCs w:val="36"/>
         </w:rPr>
-        <w:t xml:space="preserve">Moderne </w:t>
-      </w:r>
-      <w:proofErr w:type="spellStart"/>
-      <w:r>
-        <w:rPr>
-          <w:rFonts w:ascii="Arial" w:hAnsi="Arial" w:cs="Arial"/>
-          <w:color w:val="000000" w:themeColor="text1"/>
-          <w:sz w:val="36"/>
-          <w:szCs w:val="36"/>
-        </w:rPr>
-        <w:t>Autobattler</w:t>
-      </w:r>
-      <w:proofErr w:type="spellEnd"/>
+        <w:t>Moderne Autobattler</w:t>
+      </w:r>
+      <w:bookmarkEnd w:id="13"/>
     </w:p>
     <w:p/>
     <w:p>
@@ -5954,7 +6762,7 @@
           <w:szCs w:val="36"/>
         </w:rPr>
       </w:pPr>
-      <w:bookmarkStart w:id="11" w:name="_Toc164853442"/>
+      <w:bookmarkStart w:id="14" w:name="_Toc170139929"/>
       <w:r>
         <w:rPr>
           <w:rFonts w:ascii="Arial" w:hAnsi="Arial" w:cs="Arial"/>
@@ -6027,7 +6835,6 @@
         </w:rPr>
         <w:t>Survivor-Like</w:t>
       </w:r>
-      <w:bookmarkEnd w:id="11"/>
       <w:r>
         <w:rPr>
           <w:rFonts w:ascii="Arial" w:hAnsi="Arial" w:cs="Arial"/>
@@ -6037,6 +6844,7 @@
         </w:rPr>
         <w:t xml:space="preserve"> Genres</w:t>
       </w:r>
+      <w:bookmarkEnd w:id="14"/>
     </w:p>
     <w:p>
       <w:pPr>
@@ -6844,6 +7652,7 @@
           <w:szCs w:val="36"/>
         </w:rPr>
       </w:pPr>
+      <w:bookmarkStart w:id="15" w:name="_Toc170139930"/>
       <w:r>
         <w:rPr>
           <w:rFonts w:ascii="Arial" w:hAnsi="Arial" w:cs="Arial"/>
@@ -6890,6 +7699,7 @@
         </w:rPr>
         <w:t>Moderne Survivor-Like</w:t>
       </w:r>
+      <w:bookmarkEnd w:id="15"/>
     </w:p>
     <w:p>
       <w:pPr>
@@ -6947,6 +7757,7 @@
           <w:lang w:val="en-US"/>
         </w:rPr>
       </w:pPr>
+      <w:bookmarkStart w:id="16" w:name="_Toc170139931"/>
       <w:r>
         <w:rPr>
           <w:rFonts w:ascii="Arial" w:hAnsi="Arial" w:cs="Arial"/>
@@ -6957,6 +7768,7 @@
         </w:rPr>
         <w:t>3.4.1. Vampire Survivors</w:t>
       </w:r>
+      <w:bookmarkEnd w:id="16"/>
     </w:p>
     <w:p>
       <w:pPr>
@@ -6979,6 +7791,7 @@
           <w:lang w:val="en-US"/>
         </w:rPr>
       </w:pPr>
+      <w:bookmarkStart w:id="17" w:name="_Toc170139932"/>
       <w:r>
         <w:rPr>
           <w:rFonts w:ascii="Arial" w:hAnsi="Arial" w:cs="Arial"/>
@@ -7000,6 +7813,7 @@
         </w:rPr>
         <w:t>Brotato</w:t>
       </w:r>
+      <w:bookmarkEnd w:id="17"/>
       <w:proofErr w:type="spellEnd"/>
     </w:p>
     <w:p>
@@ -7020,41 +7834,39 @@
           <w:color w:val="000000" w:themeColor="text1"/>
           <w:sz w:val="36"/>
           <w:szCs w:val="36"/>
-          <w:lang w:val="en-US"/>
-        </w:rPr>
-      </w:pPr>
-      <w:r>
-        <w:rPr>
-          <w:rFonts w:ascii="Arial" w:hAnsi="Arial" w:cs="Arial"/>
-          <w:color w:val="000000" w:themeColor="text1"/>
-          <w:sz w:val="36"/>
-          <w:szCs w:val="36"/>
-          <w:lang w:val="en-US"/>
-        </w:rPr>
-        <w:t xml:space="preserve">3.4.3. 20 Minutes </w:t>
-      </w:r>
-      <w:proofErr w:type="gramStart"/>
-      <w:r>
-        <w:rPr>
-          <w:rFonts w:ascii="Arial" w:hAnsi="Arial" w:cs="Arial"/>
-          <w:color w:val="000000" w:themeColor="text1"/>
-          <w:sz w:val="36"/>
-          <w:szCs w:val="36"/>
-          <w:lang w:val="en-US"/>
-        </w:rPr>
-        <w:t>Till</w:t>
-      </w:r>
-      <w:proofErr w:type="gramEnd"/>
-      <w:r>
-        <w:rPr>
-          <w:rFonts w:ascii="Arial" w:hAnsi="Arial" w:cs="Arial"/>
-          <w:color w:val="000000" w:themeColor="text1"/>
-          <w:sz w:val="36"/>
-          <w:szCs w:val="36"/>
-          <w:lang w:val="en-US"/>
-        </w:rPr>
-        <w:t xml:space="preserve"> Dawn</w:t>
-      </w:r>
+        </w:rPr>
+      </w:pPr>
+      <w:bookmarkStart w:id="18" w:name="_Toc170139933"/>
+      <w:r>
+        <w:rPr>
+          <w:rFonts w:ascii="Arial" w:hAnsi="Arial" w:cs="Arial"/>
+          <w:color w:val="000000" w:themeColor="text1"/>
+          <w:sz w:val="36"/>
+          <w:szCs w:val="36"/>
+        </w:rPr>
+        <w:t xml:space="preserve">3.4.3. 20 </w:t>
+      </w:r>
+      <w:proofErr w:type="spellStart"/>
+      <w:r>
+        <w:rPr>
+          <w:rFonts w:ascii="Arial" w:hAnsi="Arial" w:cs="Arial"/>
+          <w:color w:val="000000" w:themeColor="text1"/>
+          <w:sz w:val="36"/>
+          <w:szCs w:val="36"/>
+        </w:rPr>
+        <w:t>Minutes</w:t>
+      </w:r>
+      <w:proofErr w:type="spellEnd"/>
+      <w:r>
+        <w:rPr>
+          <w:rFonts w:ascii="Arial" w:hAnsi="Arial" w:cs="Arial"/>
+          <w:color w:val="000000" w:themeColor="text1"/>
+          <w:sz w:val="36"/>
+          <w:szCs w:val="36"/>
+        </w:rPr>
+        <w:t xml:space="preserve"> Till Dawn</w:t>
+      </w:r>
+      <w:bookmarkEnd w:id="18"/>
     </w:p>
     <w:p>
       <w:pPr>
@@ -8237,7 +9049,7 @@
           <w:szCs w:val="36"/>
         </w:rPr>
       </w:pPr>
-      <w:bookmarkStart w:id="12" w:name="_Toc164853443"/>
+      <w:bookmarkStart w:id="19" w:name="_Toc170139934"/>
       <w:r>
         <w:rPr>
           <w:rFonts w:ascii="Arial" w:hAnsi="Arial" w:cs="Arial"/>
@@ -8292,7 +9104,7 @@
         </w:rPr>
         <w:t>Trend zur Reduktion der Entscheidungen</w:t>
       </w:r>
-      <w:bookmarkEnd w:id="12"/>
+      <w:bookmarkEnd w:id="19"/>
     </w:p>
     <w:p>
       <w:pPr>
@@ -8377,6 +9189,33 @@
       <w:pPr>
         <w:jc w:val="both"/>
       </w:pPr>
+      <w:r>
+        <w:rPr>
+          <w:rFonts w:ascii="Arial" w:hAnsi="Arial" w:cs="Arial"/>
+          <w:color w:val="000000" w:themeColor="text1"/>
+          <w:sz w:val="36"/>
+          <w:szCs w:val="36"/>
+        </w:rPr>
+        <w:t>4</w:t>
+      </w:r>
+      <w:r>
+        <w:rPr>
+          <w:rFonts w:ascii="Arial" w:hAnsi="Arial" w:cs="Arial"/>
+          <w:color w:val="000000" w:themeColor="text1"/>
+          <w:sz w:val="36"/>
+          <w:szCs w:val="36"/>
+        </w:rPr>
+        <w:t xml:space="preserve">. </w:t>
+      </w:r>
+      <w:r>
+        <w:rPr>
+          <w:rFonts w:ascii="Arial" w:hAnsi="Arial" w:cs="Arial"/>
+          <w:color w:val="000000" w:themeColor="text1"/>
+          <w:sz w:val="36"/>
+          <w:szCs w:val="36"/>
+        </w:rPr>
+        <w:t>Fazit</w:t>
+      </w:r>
     </w:p>
     <w:p>
       <w:pPr>
@@ -8392,48 +9231,6 @@
       <w:pPr>
         <w:jc w:val="both"/>
       </w:pPr>
-    </w:p>
-    <w:p>
-      <w:pPr>
-        <w:jc w:val="both"/>
-      </w:pPr>
-    </w:p>
-    <w:p>
-      <w:pPr>
-        <w:jc w:val="both"/>
-      </w:pPr>
-    </w:p>
-    <w:p>
-      <w:pPr>
-        <w:jc w:val="both"/>
-      </w:pPr>
-      <w:r>
-        <w:rPr>
-          <w:rFonts w:ascii="Arial" w:hAnsi="Arial" w:cs="Arial"/>
-          <w:color w:val="000000" w:themeColor="text1"/>
-          <w:sz w:val="36"/>
-          <w:szCs w:val="36"/>
-        </w:rPr>
-        <w:t>4</w:t>
-      </w:r>
-      <w:r>
-        <w:rPr>
-          <w:rFonts w:ascii="Arial" w:hAnsi="Arial" w:cs="Arial"/>
-          <w:color w:val="000000" w:themeColor="text1"/>
-          <w:sz w:val="36"/>
-          <w:szCs w:val="36"/>
-        </w:rPr>
-        <w:t xml:space="preserve">. </w:t>
-      </w:r>
-      <w:r>
-        <w:rPr>
-          <w:rFonts w:ascii="Arial" w:hAnsi="Arial" w:cs="Arial"/>
-          <w:color w:val="000000" w:themeColor="text1"/>
-          <w:sz w:val="36"/>
-          <w:szCs w:val="36"/>
-        </w:rPr>
-        <w:t>Umsetzung</w:t>
-      </w:r>
     </w:p>
     <w:p>
       <w:pPr>
@@ -8447,53 +9244,35 @@
           <w:szCs w:val="36"/>
         </w:rPr>
       </w:pPr>
-      <w:bookmarkStart w:id="13" w:name="_Toc164853444"/>
-      <w:r>
-        <w:rPr>
-          <w:rFonts w:ascii="Arial" w:hAnsi="Arial" w:cs="Arial"/>
-          <w:color w:val="000000" w:themeColor="text1"/>
-          <w:sz w:val="36"/>
-          <w:szCs w:val="36"/>
-        </w:rPr>
-        <w:t>4</w:t>
-      </w:r>
-      <w:r>
-        <w:rPr>
-          <w:rFonts w:ascii="Arial" w:hAnsi="Arial" w:cs="Arial"/>
-          <w:color w:val="000000" w:themeColor="text1"/>
-          <w:sz w:val="36"/>
-          <w:szCs w:val="36"/>
-        </w:rPr>
-        <w:t>.</w:t>
-      </w:r>
-      <w:r>
-        <w:rPr>
-          <w:rFonts w:ascii="Arial" w:hAnsi="Arial" w:cs="Arial"/>
-          <w:color w:val="000000" w:themeColor="text1"/>
-          <w:sz w:val="36"/>
-          <w:szCs w:val="36"/>
-        </w:rPr>
-        <w:t>1.</w:t>
-      </w:r>
-      <w:r>
-        <w:rPr>
-          <w:rFonts w:ascii="Arial" w:hAnsi="Arial" w:cs="Arial"/>
-          <w:color w:val="000000" w:themeColor="text1"/>
-          <w:sz w:val="36"/>
-          <w:szCs w:val="36"/>
-        </w:rPr>
-        <w:t xml:space="preserve"> </w:t>
-      </w:r>
-      <w:r>
-        <w:rPr>
-          <w:rFonts w:ascii="Arial" w:hAnsi="Arial" w:cs="Arial"/>
-          <w:color w:val="000000" w:themeColor="text1"/>
-          <w:sz w:val="36"/>
-          <w:szCs w:val="36"/>
-        </w:rPr>
-        <w:t>Analyse</w:t>
-      </w:r>
-      <w:bookmarkEnd w:id="13"/>
+      <w:bookmarkStart w:id="20" w:name="_Toc170139935"/>
+      <w:r>
+        <w:rPr>
+          <w:rFonts w:ascii="Arial" w:hAnsi="Arial" w:cs="Arial"/>
+          <w:color w:val="000000" w:themeColor="text1"/>
+          <w:sz w:val="36"/>
+          <w:szCs w:val="36"/>
+        </w:rPr>
+        <w:t>IV</w:t>
+      </w:r>
+      <w:r>
+        <w:rPr>
+          <w:rFonts w:ascii="Arial" w:hAnsi="Arial" w:cs="Arial"/>
+          <w:color w:val="000000" w:themeColor="text1"/>
+          <w:sz w:val="36"/>
+          <w:szCs w:val="36"/>
+        </w:rPr>
+        <w:t xml:space="preserve">. </w:t>
+      </w:r>
+      <w:r>
+        <w:rPr>
+          <w:rFonts w:ascii="Arial" w:hAnsi="Arial" w:cs="Arial"/>
+          <w:color w:val="000000" w:themeColor="text1"/>
+          <w:sz w:val="36"/>
+          <w:szCs w:val="36"/>
+        </w:rPr>
+        <w:t>Praktische Umsetzung</w:t>
+      </w:r>
+      <w:bookmarkEnd w:id="20"/>
     </w:p>
     <w:p>
       <w:pPr>
@@ -8507,98 +9286,237 @@
           <w:szCs w:val="36"/>
         </w:rPr>
       </w:pPr>
-      <w:bookmarkStart w:id="14" w:name="_Toc164853445"/>
-      <w:r>
-        <w:rPr>
-          <w:rFonts w:ascii="Arial" w:hAnsi="Arial" w:cs="Arial"/>
-          <w:color w:val="000000" w:themeColor="text1"/>
-          <w:sz w:val="36"/>
-          <w:szCs w:val="36"/>
-        </w:rPr>
-        <w:t>4.2. Ergebnisse</w:t>
-      </w:r>
-      <w:bookmarkEnd w:id="14"/>
-    </w:p>
-    <w:p>
-      <w:pPr>
-        <w:jc w:val="both"/>
-      </w:pPr>
-    </w:p>
-    <w:p>
-      <w:pPr>
-        <w:jc w:val="both"/>
-      </w:pPr>
-      <w:r>
-        <w:rPr>
-          <w:rFonts w:ascii="Arial" w:hAnsi="Arial" w:cs="Arial"/>
-          <w:color w:val="000000" w:themeColor="text1"/>
-          <w:sz w:val="36"/>
-          <w:szCs w:val="36"/>
-        </w:rPr>
-        <w:t>5</w:t>
-      </w:r>
-      <w:r>
-        <w:rPr>
-          <w:rFonts w:ascii="Arial" w:hAnsi="Arial" w:cs="Arial"/>
-          <w:color w:val="000000" w:themeColor="text1"/>
-          <w:sz w:val="36"/>
-          <w:szCs w:val="36"/>
-        </w:rPr>
-        <w:t xml:space="preserve">. </w:t>
-      </w:r>
-      <w:r>
-        <w:rPr>
-          <w:rFonts w:ascii="Arial" w:hAnsi="Arial" w:cs="Arial"/>
-          <w:color w:val="000000" w:themeColor="text1"/>
-          <w:sz w:val="36"/>
-          <w:szCs w:val="36"/>
-        </w:rPr>
-        <w:t>Fazit</w:t>
-      </w:r>
-    </w:p>
-    <w:p>
-      <w:pPr>
-        <w:jc w:val="both"/>
-        <w:rPr>
-          <w:rFonts w:ascii="Arial" w:hAnsi="Arial" w:cs="Arial"/>
-          <w:color w:val="000000" w:themeColor="text1"/>
-        </w:rPr>
-      </w:pPr>
-      <w:r>
-        <w:rPr>
-          <w:rFonts w:ascii="Arial" w:hAnsi="Arial" w:cs="Arial"/>
-          <w:color w:val="000000" w:themeColor="text1"/>
-          <w:sz w:val="36"/>
-          <w:szCs w:val="36"/>
-        </w:rPr>
-        <w:t>5</w:t>
-      </w:r>
-      <w:r>
-        <w:rPr>
-          <w:rFonts w:ascii="Arial" w:hAnsi="Arial" w:cs="Arial"/>
-          <w:color w:val="000000" w:themeColor="text1"/>
-          <w:sz w:val="36"/>
-          <w:szCs w:val="36"/>
-        </w:rPr>
-        <w:t xml:space="preserve">. </w:t>
-      </w:r>
-      <w:r>
-        <w:rPr>
-          <w:rFonts w:ascii="Arial" w:hAnsi="Arial" w:cs="Arial"/>
-          <w:color w:val="000000" w:themeColor="text1"/>
-          <w:sz w:val="36"/>
-          <w:szCs w:val="36"/>
-        </w:rPr>
-        <w:t>Ausblick</w:t>
-      </w:r>
-    </w:p>
-    <w:p>
-      <w:pPr>
+      <w:bookmarkStart w:id="21" w:name="_Toc170139936"/>
+      <w:r>
+        <w:rPr>
+          <w:rFonts w:ascii="Arial" w:hAnsi="Arial" w:cs="Arial"/>
+          <w:color w:val="000000" w:themeColor="text1"/>
+          <w:sz w:val="36"/>
+          <w:szCs w:val="36"/>
+        </w:rPr>
+        <w:t xml:space="preserve">1. </w:t>
+      </w:r>
+      <w:r>
+        <w:rPr>
+          <w:rFonts w:ascii="Arial" w:hAnsi="Arial" w:cs="Arial"/>
+          <w:color w:val="000000" w:themeColor="text1"/>
+          <w:sz w:val="36"/>
+          <w:szCs w:val="36"/>
+        </w:rPr>
+        <w:t>Umsetzung</w:t>
+      </w:r>
+      <w:bookmarkEnd w:id="21"/>
+    </w:p>
+    <w:p>
+      <w:pPr>
+        <w:pStyle w:val="berschrift1"/>
         <w:spacing w:line="360" w:lineRule="auto"/>
         <w:jc w:val="both"/>
         <w:rPr>
           <w:rFonts w:ascii="Arial" w:hAnsi="Arial" w:cs="Arial"/>
           <w:color w:val="000000" w:themeColor="text1"/>
+          <w:sz w:val="36"/>
+          <w:szCs w:val="36"/>
+        </w:rPr>
+      </w:pPr>
+      <w:bookmarkStart w:id="22" w:name="_Toc170139937"/>
+      <w:r>
+        <w:rPr>
+          <w:rFonts w:ascii="Arial" w:hAnsi="Arial" w:cs="Arial"/>
+          <w:color w:val="000000" w:themeColor="text1"/>
+          <w:sz w:val="36"/>
+          <w:szCs w:val="36"/>
+        </w:rPr>
+        <w:t>2</w:t>
+      </w:r>
+      <w:r>
+        <w:rPr>
+          <w:rFonts w:ascii="Arial" w:hAnsi="Arial" w:cs="Arial"/>
+          <w:color w:val="000000" w:themeColor="text1"/>
+          <w:sz w:val="36"/>
+          <w:szCs w:val="36"/>
+        </w:rPr>
+        <w:t>.</w:t>
+      </w:r>
+      <w:r>
+        <w:rPr>
+          <w:rFonts w:ascii="Arial" w:hAnsi="Arial" w:cs="Arial"/>
+          <w:color w:val="000000" w:themeColor="text1"/>
+          <w:sz w:val="36"/>
+          <w:szCs w:val="36"/>
+        </w:rPr>
+        <w:t xml:space="preserve"> </w:t>
+      </w:r>
+      <w:r>
+        <w:rPr>
+          <w:rFonts w:ascii="Arial" w:hAnsi="Arial" w:cs="Arial"/>
+          <w:color w:val="000000" w:themeColor="text1"/>
+          <w:sz w:val="36"/>
+          <w:szCs w:val="36"/>
+        </w:rPr>
+        <w:t>Analyse</w:t>
+      </w:r>
+      <w:bookmarkEnd w:id="22"/>
+    </w:p>
+    <w:p>
+      <w:pPr>
+        <w:pStyle w:val="berschrift1"/>
+        <w:spacing w:line="360" w:lineRule="auto"/>
+        <w:jc w:val="both"/>
+        <w:rPr>
+          <w:rFonts w:ascii="Arial" w:hAnsi="Arial" w:cs="Arial"/>
+          <w:color w:val="000000" w:themeColor="text1"/>
+          <w:sz w:val="36"/>
+          <w:szCs w:val="36"/>
+        </w:rPr>
+      </w:pPr>
+      <w:bookmarkStart w:id="23" w:name="_Toc170139938"/>
+      <w:r>
+        <w:rPr>
+          <w:rFonts w:ascii="Arial" w:hAnsi="Arial" w:cs="Arial"/>
+          <w:color w:val="000000" w:themeColor="text1"/>
+          <w:sz w:val="36"/>
+          <w:szCs w:val="36"/>
+        </w:rPr>
+        <w:t>3</w:t>
+      </w:r>
+      <w:r>
+        <w:rPr>
+          <w:rFonts w:ascii="Arial" w:hAnsi="Arial" w:cs="Arial"/>
+          <w:color w:val="000000" w:themeColor="text1"/>
+          <w:sz w:val="36"/>
+          <w:szCs w:val="36"/>
+        </w:rPr>
+        <w:t>. Ergebnisse</w:t>
+      </w:r>
+      <w:bookmarkEnd w:id="23"/>
+    </w:p>
+    <w:p/>
+    <w:p/>
+    <w:p>
+      <w:pPr>
+        <w:pStyle w:val="berschrift1"/>
+        <w:spacing w:line="360" w:lineRule="auto"/>
+        <w:jc w:val="both"/>
+        <w:rPr>
+          <w:rFonts w:ascii="Arial" w:hAnsi="Arial" w:cs="Arial"/>
+          <w:color w:val="000000" w:themeColor="text1"/>
+          <w:sz w:val="36"/>
+          <w:szCs w:val="36"/>
+        </w:rPr>
+      </w:pPr>
+      <w:bookmarkStart w:id="24" w:name="_Toc170139939"/>
+      <w:r>
+        <w:rPr>
+          <w:rFonts w:ascii="Arial" w:hAnsi="Arial" w:cs="Arial"/>
+          <w:color w:val="000000" w:themeColor="text1"/>
+          <w:sz w:val="36"/>
+          <w:szCs w:val="36"/>
+        </w:rPr>
+        <w:t>V</w:t>
+      </w:r>
+      <w:r>
+        <w:rPr>
+          <w:rFonts w:ascii="Arial" w:hAnsi="Arial" w:cs="Arial"/>
+          <w:color w:val="000000" w:themeColor="text1"/>
+          <w:sz w:val="36"/>
+          <w:szCs w:val="36"/>
+        </w:rPr>
+        <w:t xml:space="preserve">. </w:t>
+      </w:r>
+      <w:r>
+        <w:rPr>
+          <w:rFonts w:ascii="Arial" w:hAnsi="Arial" w:cs="Arial"/>
+          <w:color w:val="000000" w:themeColor="text1"/>
+          <w:sz w:val="36"/>
+          <w:szCs w:val="36"/>
+        </w:rPr>
+        <w:t>Schluss</w:t>
+      </w:r>
+      <w:bookmarkEnd w:id="24"/>
+    </w:p>
+    <w:p>
+      <w:pPr>
+        <w:pStyle w:val="berschrift1"/>
+        <w:spacing w:line="360" w:lineRule="auto"/>
+        <w:jc w:val="both"/>
+        <w:rPr>
+          <w:rFonts w:ascii="Arial" w:hAnsi="Arial" w:cs="Arial"/>
+          <w:color w:val="000000" w:themeColor="text1"/>
+          <w:sz w:val="36"/>
+          <w:szCs w:val="36"/>
+        </w:rPr>
+      </w:pPr>
+      <w:bookmarkStart w:id="25" w:name="_Toc170139940"/>
+      <w:r>
+        <w:rPr>
+          <w:rFonts w:ascii="Arial" w:hAnsi="Arial" w:cs="Arial"/>
+          <w:color w:val="000000" w:themeColor="text1"/>
+          <w:sz w:val="36"/>
+          <w:szCs w:val="36"/>
+        </w:rPr>
+        <w:t xml:space="preserve">1. </w:t>
+      </w:r>
+      <w:r>
+        <w:rPr>
+          <w:rFonts w:ascii="Arial" w:hAnsi="Arial" w:cs="Arial"/>
+          <w:color w:val="000000" w:themeColor="text1"/>
+          <w:sz w:val="36"/>
+          <w:szCs w:val="36"/>
+        </w:rPr>
+        <w:t>Fazit</w:t>
+      </w:r>
+      <w:bookmarkEnd w:id="25"/>
+    </w:p>
+    <w:p>
+      <w:pPr>
+        <w:pStyle w:val="berschrift1"/>
+        <w:spacing w:line="360" w:lineRule="auto"/>
+        <w:jc w:val="both"/>
+        <w:rPr>
+          <w:rFonts w:ascii="Arial" w:hAnsi="Arial" w:cs="Arial"/>
+          <w:color w:val="000000" w:themeColor="text1"/>
+          <w:sz w:val="36"/>
+          <w:szCs w:val="36"/>
+        </w:rPr>
+      </w:pPr>
+      <w:bookmarkStart w:id="26" w:name="_Toc170139941"/>
+      <w:r>
+        <w:rPr>
+          <w:rFonts w:ascii="Arial" w:hAnsi="Arial" w:cs="Arial"/>
+          <w:color w:val="000000" w:themeColor="text1"/>
+          <w:sz w:val="36"/>
+          <w:szCs w:val="36"/>
+        </w:rPr>
+        <w:t>2.</w:t>
+      </w:r>
+      <w:r>
+        <w:rPr>
+          <w:rFonts w:ascii="Arial" w:hAnsi="Arial" w:cs="Arial"/>
+          <w:color w:val="000000" w:themeColor="text1"/>
+          <w:sz w:val="36"/>
+          <w:szCs w:val="36"/>
+        </w:rPr>
+        <w:t xml:space="preserve"> </w:t>
+      </w:r>
+      <w:r>
+        <w:rPr>
+          <w:rFonts w:ascii="Arial" w:hAnsi="Arial" w:cs="Arial"/>
+          <w:color w:val="000000" w:themeColor="text1"/>
+          <w:sz w:val="36"/>
+          <w:szCs w:val="36"/>
+        </w:rPr>
+        <w:t>Ausblick</w:t>
+      </w:r>
+      <w:bookmarkEnd w:id="26"/>
+    </w:p>
+    <w:p>
+      <w:pPr>
+        <w:spacing w:line="360" w:lineRule="auto"/>
+        <w:jc w:val="both"/>
+        <w:rPr>
+          <w:rFonts w:ascii="Arial" w:hAnsi="Arial" w:cs="Arial"/>
+          <w:color w:val="000000" w:themeColor="text1"/>
         </w:rPr>
       </w:pPr>
       <w:r>
@@ -8611,8 +9529,8 @@
         <w:br w:type="page"/>
       </w:r>
     </w:p>
-    <w:bookmarkEnd w:id="4" w:displacedByCustomXml="next"/>
-    <w:bookmarkStart w:id="15" w:name="_Toc164853446" w:displacedByCustomXml="next"/>
+    <w:bookmarkEnd w:id="5" w:displacedByCustomXml="next"/>
+    <w:bookmarkStart w:id="27" w:name="_Toc170139942" w:displacedByCustomXml="next"/>
     <w:sdt>
       <w:sdtPr>
         <w:rPr>
@@ -8656,7 +9574,7 @@
             </w:rPr>
             <w:t>Literaturverzeichnis</w:t>
           </w:r>
-          <w:bookmarkEnd w:id="15"/>
+          <w:bookmarkEnd w:id="27"/>
         </w:p>
         <w:sdt>
           <w:sdtPr>
@@ -11411,7 +12329,7 @@
   <w:style w:type="paragraph" w:default="1" w:styleId="Standard">
     <w:name w:val="Normal"/>
     <w:qFormat/>
-    <w:rsid w:val="00FC2240"/>
+    <w:rsid w:val="006B4ADC"/>
   </w:style>
   <w:style w:type="paragraph" w:styleId="berschrift1">
     <w:name w:val="heading 1"/>

</xml_diff>

<commit_message>
added start off auto battler
</commit_message>
<xml_diff>
--- a/first_draft.docx
+++ b/first_draft.docx
@@ -561,23 +561,7 @@
           <w:rFonts w:ascii="Arial" w:hAnsi="Arial" w:cs="Arial"/>
           <w:color w:val="000000" w:themeColor="text1"/>
         </w:rPr>
-        <w:t xml:space="preserve">, dabei sind mir insbesondere in den letzten Jahren Veränderungen in den Design Prinzipien und dem Grundlegenden Gameplay vieler Spiele aufgefallen. Immer öfters habe ich mich als Spieler </w:t>
-      </w:r>
-      <w:proofErr w:type="gramStart"/>
-      <w:r>
-        <w:rPr>
-          <w:rFonts w:ascii="Arial" w:hAnsi="Arial" w:cs="Arial"/>
-          <w:color w:val="000000" w:themeColor="text1"/>
-        </w:rPr>
-        <w:t>bevormundet</w:t>
-      </w:r>
-      <w:proofErr w:type="gramEnd"/>
-      <w:r>
-        <w:rPr>
-          <w:rFonts w:ascii="Arial" w:hAnsi="Arial" w:cs="Arial"/>
-          <w:color w:val="000000" w:themeColor="text1"/>
-        </w:rPr>
-        <w:t xml:space="preserve"> gefühlt, da Entscheidungen vom Spiel aus für mich getroffen wurden. Gleichzeitig gab es immer wieder Situationen, in denen ich auf das Spiel gewartet habe und nichts aktiv machen konnte.</w:t>
+        <w:t>, dabei sind mir insbesondere in den letzten Jahren Veränderungen in den Design Prinzipien und dem Grundlegenden Gameplay vieler Spiele aufgefallen. Immer öfters habe ich mich als Spieler bevormundet gefühlt, da Entscheidungen vom Spiel aus für mich getroffen wurden. Gleichzeitig gab es immer wieder Situationen, in denen ich auf das Spiel gewartet habe und nichts aktiv machen konnte.</w:t>
       </w:r>
     </w:p>
     <w:p>
@@ -2983,17 +2967,8 @@
           <w:rFonts w:ascii="Arial" w:hAnsi="Arial" w:cs="Arial"/>
           <w:color w:val="000000" w:themeColor="text1"/>
         </w:rPr>
-        <w:t xml:space="preserve">Obwohl es sie bereits seit über 50 Jahren </w:t>
-      </w:r>
-      <w:proofErr w:type="gramStart"/>
-      <w:r>
-        <w:rPr>
-          <w:rFonts w:ascii="Arial" w:hAnsi="Arial" w:cs="Arial"/>
-          <w:color w:val="000000" w:themeColor="text1"/>
-        </w:rPr>
-        <w:t>gibt</w:t>
-      </w:r>
-      <w:proofErr w:type="gramEnd"/>
+        <w:t>Obwohl es sie bereits seit über 50 Jahren gibt</w:t>
+      </w:r>
       <w:r>
         <w:rPr>
           <w:rFonts w:ascii="Arial" w:hAnsi="Arial" w:cs="Arial"/>
@@ -3690,17 +3665,8 @@
           <w:rFonts w:ascii="Arial" w:hAnsi="Arial" w:cs="Arial"/>
           <w:color w:val="000000" w:themeColor="text1"/>
         </w:rPr>
-        <w:t xml:space="preserve">Ebenso verfolgt man oft eine Geschichte, die einem durch diese Welt führt. Die Grenze zwischen diesen beiden Medien identifiziert Sid Meier darin, dass Spiele eine Reihe an interessanten Entscheidungen </w:t>
-      </w:r>
-      <w:proofErr w:type="gramStart"/>
-      <w:r>
-        <w:rPr>
-          <w:rFonts w:ascii="Arial" w:hAnsi="Arial" w:cs="Arial"/>
-          <w:color w:val="000000" w:themeColor="text1"/>
-        </w:rPr>
-        <w:t>sind</w:t>
-      </w:r>
-      <w:proofErr w:type="gramEnd"/>
+        <w:t>Ebenso verfolgt man oft eine Geschichte, die einem durch diese Welt führt. Die Grenze zwischen diesen beiden Medien identifiziert Sid Meier darin, dass Spiele eine Reihe an interessanten Entscheidungen sind</w:t>
+      </w:r>
       <w:sdt>
         <w:sdtPr>
           <w:rPr>
@@ -4553,23 +4519,7 @@
           <w:rFonts w:ascii="Arial" w:hAnsi="Arial" w:cs="Arial"/>
           <w:color w:val="000000" w:themeColor="text1"/>
         </w:rPr>
-        <w:t xml:space="preserve"> Jedoch ist es insbesondere bei dieser Art von Entscheidungen wichtig, dass die Spieler vor der Entscheidung wissen, dass die Konsequenzen der Entscheidungen langfristig </w:t>
-      </w:r>
-      <w:proofErr w:type="gramStart"/>
-      <w:r>
-        <w:rPr>
-          <w:rFonts w:ascii="Arial" w:hAnsi="Arial" w:cs="Arial"/>
-          <w:color w:val="000000" w:themeColor="text1"/>
-        </w:rPr>
-        <w:t>sind</w:t>
-      </w:r>
-      <w:proofErr w:type="gramEnd"/>
-      <w:r>
-        <w:rPr>
-          <w:rFonts w:ascii="Arial" w:hAnsi="Arial" w:cs="Arial"/>
-          <w:color w:val="000000" w:themeColor="text1"/>
-        </w:rPr>
-        <w:t xml:space="preserve"> </w:t>
+        <w:t xml:space="preserve"> Jedoch ist es insbesondere bei dieser Art von Entscheidungen wichtig, dass die Spieler vor der Entscheidung wissen, dass die Konsequenzen der Entscheidungen langfristig sind </w:t>
       </w:r>
       <w:sdt>
         <w:sdtPr>
@@ -5241,17 +5191,8 @@
           <w:rFonts w:ascii="Arial" w:hAnsi="Arial" w:cs="Arial"/>
           <w:color w:val="000000" w:themeColor="text1"/>
         </w:rPr>
-        <w:t xml:space="preserve"> um sich fortzubewegen und seine Gegner zu eliminieren, während man in einem Action-Shooter deutlich weniger Zeit für sehr ähnliche Entscheidungen </w:t>
-      </w:r>
-      <w:proofErr w:type="gramStart"/>
-      <w:r>
-        <w:rPr>
-          <w:rFonts w:ascii="Arial" w:hAnsi="Arial" w:cs="Arial"/>
-          <w:color w:val="000000" w:themeColor="text1"/>
-        </w:rPr>
-        <w:t>hat</w:t>
-      </w:r>
-      <w:proofErr w:type="gramEnd"/>
+        <w:t xml:space="preserve"> um sich fortzubewegen und seine Gegner zu eliminieren, während man in einem Action-Shooter deutlich weniger Zeit für sehr ähnliche Entscheidungen hat</w:t>
+      </w:r>
       <w:r>
         <w:rPr>
           <w:rFonts w:ascii="Arial" w:hAnsi="Arial" w:cs="Arial"/>
@@ -5995,46 +5936,14 @@
           <w:rFonts w:ascii="Arial" w:hAnsi="Arial" w:cs="Arial"/>
           <w:color w:val="000000" w:themeColor="text1"/>
         </w:rPr>
-        <w:t xml:space="preserve">verbreitet </w:t>
-      </w:r>
-      <w:proofErr w:type="gramStart"/>
-      <w:r>
-        <w:rPr>
-          <w:rFonts w:ascii="Arial" w:hAnsi="Arial" w:cs="Arial"/>
-          <w:color w:val="000000" w:themeColor="text1"/>
-        </w:rPr>
-        <w:t>wurde</w:t>
-      </w:r>
-      <w:proofErr w:type="gramEnd"/>
-      <w:r>
-        <w:rPr>
-          <w:rFonts w:ascii="Arial" w:hAnsi="Arial" w:cs="Arial"/>
-          <w:color w:val="000000" w:themeColor="text1"/>
-        </w:rPr>
-        <w:t xml:space="preserve"> wie etwa Thailand oder den Philippinen wurden Handys mit Abstand als häufigstes Spielmedium genannt. </w:t>
-      </w:r>
-      <w:r>
-        <w:rPr>
-          <w:rFonts w:ascii="Arial" w:hAnsi="Arial" w:cs="Arial"/>
-          <w:color w:val="000000" w:themeColor="text1"/>
-        </w:rPr>
-        <w:t xml:space="preserve">Jeweils haben über 90%, der befragten Spieler, angegeben auf ihrem Handy zu spielen, während in den Philippinen nur 46% auf einem Laptop oder PC </w:t>
-      </w:r>
-      <w:proofErr w:type="gramStart"/>
-      <w:r>
-        <w:rPr>
-          <w:rFonts w:ascii="Arial" w:hAnsi="Arial" w:cs="Arial"/>
-          <w:color w:val="000000" w:themeColor="text1"/>
-        </w:rPr>
-        <w:t>spielen</w:t>
-      </w:r>
-      <w:proofErr w:type="gramEnd"/>
-      <w:r>
-        <w:rPr>
-          <w:rFonts w:ascii="Arial" w:hAnsi="Arial" w:cs="Arial"/>
-          <w:color w:val="000000" w:themeColor="text1"/>
-        </w:rPr>
-        <w:t xml:space="preserve"> </w:t>
+        <w:t xml:space="preserve">verbreitet wurde wie etwa Thailand oder den Philippinen wurden Handys mit Abstand als häufigstes Spielmedium genannt. </w:t>
+      </w:r>
+      <w:r>
+        <w:rPr>
+          <w:rFonts w:ascii="Arial" w:hAnsi="Arial" w:cs="Arial"/>
+          <w:color w:val="000000" w:themeColor="text1"/>
+        </w:rPr>
+        <w:t xml:space="preserve">Jeweils haben über 90%, der befragten Spieler, angegeben auf ihrem Handy zu spielen, während in den Philippinen nur 46% auf einem Laptop oder PC spielen </w:t>
       </w:r>
       <w:sdt>
         <w:sdtPr>
@@ -6856,6 +6765,405 @@
           <w:color w:val="000000" w:themeColor="text1"/>
         </w:rPr>
       </w:pPr>
+      <w:r>
+        <w:rPr>
+          <w:rFonts w:ascii="Arial" w:hAnsi="Arial" w:cs="Arial"/>
+          <w:color w:val="000000" w:themeColor="text1"/>
+        </w:rPr>
+        <w:t>Autobattler entstanden aus der Reduktion von Multiplayer Online Battle Arena (MOBA) Spielen, mit dem Ziel die Strategischen Elemente des MOBA Genres zu betonen und auf eine Einzelspieler Version zu reduzieren.</w:t>
+      </w:r>
+      <w:r>
+        <w:rPr>
+          <w:rFonts w:ascii="Arial" w:hAnsi="Arial" w:cs="Arial"/>
+          <w:color w:val="000000" w:themeColor="text1"/>
+        </w:rPr>
+        <w:t xml:space="preserve"> Sie kombinieren Elemente aus Rogue-Like Spielen und kompetitiven Onlinespielen.</w:t>
+      </w:r>
+    </w:p>
+    <w:p>
+      <w:pPr>
+        <w:spacing w:line="360" w:lineRule="auto"/>
+        <w:jc w:val="both"/>
+        <w:rPr>
+          <w:rFonts w:ascii="Arial" w:hAnsi="Arial" w:cs="Arial"/>
+          <w:color w:val="000000" w:themeColor="text1"/>
+        </w:rPr>
+      </w:pPr>
+      <w:r>
+        <w:rPr>
+          <w:rFonts w:ascii="Arial" w:hAnsi="Arial" w:cs="Arial"/>
+          <w:color w:val="000000" w:themeColor="text1"/>
+        </w:rPr>
+        <w:t>Wie viele andere Genre entstand der erste Autobattler als Modifikation eines existierenden Spieles</w:t>
+      </w:r>
+      <w:r>
+        <w:rPr>
+          <w:rFonts w:ascii="Arial" w:hAnsi="Arial" w:cs="Arial"/>
+          <w:color w:val="000000" w:themeColor="text1"/>
+        </w:rPr>
+        <w:t xml:space="preserve">. In dem Fall der Autobattler geschah dies im Januar 2019 durch Dota Auto Chess, eine Modifikation des Spieles Dota 2 </w:t>
+      </w:r>
+      <w:sdt>
+        <w:sdtPr>
+          <w:rPr>
+            <w:rFonts w:ascii="Arial" w:hAnsi="Arial" w:cs="Arial"/>
+            <w:color w:val="000000" w:themeColor="text1"/>
+          </w:rPr>
+          <w:id w:val="82973308"/>
+          <w:citation/>
+        </w:sdtPr>
+        <w:sdtContent>
+          <w:r>
+            <w:rPr>
+              <w:rFonts w:ascii="Arial" w:hAnsi="Arial" w:cs="Arial"/>
+              <w:color w:val="000000" w:themeColor="text1"/>
+            </w:rPr>
+            <w:fldChar w:fldCharType="begin"/>
+          </w:r>
+          <w:r>
+            <w:rPr>
+              <w:rFonts w:ascii="Arial" w:hAnsi="Arial" w:cs="Arial"/>
+              <w:color w:val="000000" w:themeColor="text1"/>
+            </w:rPr>
+            <w:instrText xml:space="preserve"> CITATION Dro19 \l 1031 </w:instrText>
+          </w:r>
+          <w:r>
+            <w:rPr>
+              <w:rFonts w:ascii="Arial" w:hAnsi="Arial" w:cs="Arial"/>
+              <w:color w:val="000000" w:themeColor="text1"/>
+            </w:rPr>
+            <w:fldChar w:fldCharType="separate"/>
+          </w:r>
+          <w:r>
+            <w:rPr>
+              <w:rFonts w:ascii="Arial" w:hAnsi="Arial" w:cs="Arial"/>
+              <w:noProof/>
+              <w:color w:val="000000" w:themeColor="text1"/>
+            </w:rPr>
+            <w:t>(Drodo Studio, 2019)</w:t>
+          </w:r>
+          <w:r>
+            <w:rPr>
+              <w:rFonts w:ascii="Arial" w:hAnsi="Arial" w:cs="Arial"/>
+              <w:color w:val="000000" w:themeColor="text1"/>
+            </w:rPr>
+            <w:fldChar w:fldCharType="end"/>
+          </w:r>
+        </w:sdtContent>
+      </w:sdt>
+      <w:sdt>
+        <w:sdtPr>
+          <w:rPr>
+            <w:rFonts w:ascii="Arial" w:hAnsi="Arial" w:cs="Arial"/>
+            <w:color w:val="000000" w:themeColor="text1"/>
+          </w:rPr>
+          <w:id w:val="1576782659"/>
+          <w:citation/>
+        </w:sdtPr>
+        <w:sdtContent>
+          <w:r>
+            <w:rPr>
+              <w:rFonts w:ascii="Arial" w:hAnsi="Arial" w:cs="Arial"/>
+              <w:color w:val="000000" w:themeColor="text1"/>
+            </w:rPr>
+            <w:fldChar w:fldCharType="begin"/>
+          </w:r>
+          <w:r>
+            <w:rPr>
+              <w:rFonts w:ascii="Arial" w:hAnsi="Arial" w:cs="Arial"/>
+              <w:color w:val="000000" w:themeColor="text1"/>
+            </w:rPr>
+            <w:instrText xml:space="preserve"> CITATION Val13 \l 1031 </w:instrText>
+          </w:r>
+          <w:r>
+            <w:rPr>
+              <w:rFonts w:ascii="Arial" w:hAnsi="Arial" w:cs="Arial"/>
+              <w:color w:val="000000" w:themeColor="text1"/>
+            </w:rPr>
+            <w:fldChar w:fldCharType="separate"/>
+          </w:r>
+          <w:r>
+            <w:rPr>
+              <w:rFonts w:ascii="Arial" w:hAnsi="Arial" w:cs="Arial"/>
+              <w:noProof/>
+              <w:color w:val="000000" w:themeColor="text1"/>
+            </w:rPr>
+            <w:t xml:space="preserve"> </w:t>
+          </w:r>
+          <w:r>
+            <w:rPr>
+              <w:rFonts w:ascii="Arial" w:hAnsi="Arial" w:cs="Arial"/>
+              <w:noProof/>
+              <w:color w:val="000000" w:themeColor="text1"/>
+            </w:rPr>
+            <w:t>(Valve, 2013)</w:t>
+          </w:r>
+          <w:r>
+            <w:rPr>
+              <w:rFonts w:ascii="Arial" w:hAnsi="Arial" w:cs="Arial"/>
+              <w:color w:val="000000" w:themeColor="text1"/>
+            </w:rPr>
+            <w:fldChar w:fldCharType="end"/>
+          </w:r>
+        </w:sdtContent>
+      </w:sdt>
+      <w:r>
+        <w:rPr>
+          <w:rFonts w:ascii="Arial" w:hAnsi="Arial" w:cs="Arial"/>
+          <w:color w:val="000000" w:themeColor="text1"/>
+        </w:rPr>
+        <w:t xml:space="preserve">. Die spielbaren Charaktere aus Dota 2 werden auf einem schachähnlichen Brett platziert und bekämpfen sich gegenseitig. Dabei können die Spieler nur vor Beginn des Kampfes auf das Ergebnis Einfluss auswirken, indem sie die Charaktere unterschiedlich platzieren </w:t>
+      </w:r>
+      <w:r>
+        <w:rPr>
+          <w:rFonts w:ascii="Arial" w:hAnsi="Arial" w:cs="Arial"/>
+          <w:color w:val="000000" w:themeColor="text1"/>
+        </w:rPr>
+        <w:lastRenderedPageBreak/>
+        <w:t>und ihre Ausrüstung anpassen. Sobald der Kampf begonnen hat, können sie nur noch zuschauen, wie ihre Einheiten selbständig kämpfen.</w:t>
+      </w:r>
+    </w:p>
+    <w:p>
+      <w:pPr>
+        <w:spacing w:line="360" w:lineRule="auto"/>
+        <w:jc w:val="both"/>
+        <w:rPr>
+          <w:rFonts w:ascii="Arial" w:hAnsi="Arial" w:cs="Arial"/>
+          <w:color w:val="000000" w:themeColor="text1"/>
+        </w:rPr>
+      </w:pPr>
+      <w:r>
+        <w:rPr>
+          <w:rFonts w:ascii="Arial" w:hAnsi="Arial" w:cs="Arial"/>
+          <w:color w:val="000000" w:themeColor="text1"/>
+        </w:rPr>
+        <w:t xml:space="preserve">Die Modifikation </w:t>
+      </w:r>
+      <w:r>
+        <w:rPr>
+          <w:rFonts w:ascii="Arial" w:hAnsi="Arial" w:cs="Arial"/>
+          <w:color w:val="000000" w:themeColor="text1"/>
+        </w:rPr>
+        <w:t xml:space="preserve">war ein großer Erfolg und hatte bereits innerhalb der nächsten Vier Monate über acht Millionen Spieler, davon waren beständig zwischen 100.000 und 200.000 Online, das entspricht etwa 15-20% der Spieleranzahl von dem Originalspiel Dota 2 </w:t>
+      </w:r>
+      <w:sdt>
+        <w:sdtPr>
+          <w:rPr>
+            <w:rFonts w:ascii="Arial" w:hAnsi="Arial" w:cs="Arial"/>
+            <w:color w:val="000000" w:themeColor="text1"/>
+          </w:rPr>
+          <w:id w:val="155116867"/>
+          <w:citation/>
+        </w:sdtPr>
+        <w:sdtContent>
+          <w:r>
+            <w:rPr>
+              <w:rFonts w:ascii="Arial" w:hAnsi="Arial" w:cs="Arial"/>
+              <w:color w:val="000000" w:themeColor="text1"/>
+            </w:rPr>
+            <w:fldChar w:fldCharType="begin"/>
+          </w:r>
+          <w:r>
+            <w:rPr>
+              <w:rFonts w:ascii="Arial" w:hAnsi="Arial" w:cs="Arial"/>
+              <w:color w:val="000000" w:themeColor="text1"/>
+            </w:rPr>
+            <w:instrText xml:space="preserve"> CITATION PCG24 \l 1031 </w:instrText>
+          </w:r>
+          <w:r>
+            <w:rPr>
+              <w:rFonts w:ascii="Arial" w:hAnsi="Arial" w:cs="Arial"/>
+              <w:color w:val="000000" w:themeColor="text1"/>
+            </w:rPr>
+            <w:fldChar w:fldCharType="separate"/>
+          </w:r>
+          <w:r>
+            <w:rPr>
+              <w:rFonts w:ascii="Arial" w:hAnsi="Arial" w:cs="Arial"/>
+              <w:noProof/>
+              <w:color w:val="000000" w:themeColor="text1"/>
+            </w:rPr>
+            <w:t>(PCGamesN, 2024)</w:t>
+          </w:r>
+          <w:r>
+            <w:rPr>
+              <w:rFonts w:ascii="Arial" w:hAnsi="Arial" w:cs="Arial"/>
+              <w:color w:val="000000" w:themeColor="text1"/>
+            </w:rPr>
+            <w:fldChar w:fldCharType="end"/>
+          </w:r>
+        </w:sdtContent>
+      </w:sdt>
+      <w:r>
+        <w:rPr>
+          <w:rFonts w:ascii="Arial" w:hAnsi="Arial" w:cs="Arial"/>
+          <w:color w:val="000000" w:themeColor="text1"/>
+        </w:rPr>
+        <w:t xml:space="preserve"> </w:t>
+      </w:r>
+      <w:sdt>
+        <w:sdtPr>
+          <w:rPr>
+            <w:rFonts w:ascii="Arial" w:hAnsi="Arial" w:cs="Arial"/>
+            <w:color w:val="000000" w:themeColor="text1"/>
+          </w:rPr>
+          <w:id w:val="-752511821"/>
+          <w:citation/>
+        </w:sdtPr>
+        <w:sdtContent>
+          <w:r>
+            <w:rPr>
+              <w:rFonts w:ascii="Arial" w:hAnsi="Arial" w:cs="Arial"/>
+              <w:color w:val="000000" w:themeColor="text1"/>
+            </w:rPr>
+            <w:fldChar w:fldCharType="begin"/>
+          </w:r>
+          <w:r>
+            <w:rPr>
+              <w:rFonts w:ascii="Arial" w:hAnsi="Arial" w:cs="Arial"/>
+              <w:color w:val="000000" w:themeColor="text1"/>
+            </w:rPr>
+            <w:instrText xml:space="preserve"> CITATION Ste24 \l 1031 </w:instrText>
+          </w:r>
+          <w:r>
+            <w:rPr>
+              <w:rFonts w:ascii="Arial" w:hAnsi="Arial" w:cs="Arial"/>
+              <w:color w:val="000000" w:themeColor="text1"/>
+            </w:rPr>
+            <w:fldChar w:fldCharType="separate"/>
+          </w:r>
+          <w:r>
+            <w:rPr>
+              <w:rFonts w:ascii="Arial" w:hAnsi="Arial" w:cs="Arial"/>
+              <w:noProof/>
+              <w:color w:val="000000" w:themeColor="text1"/>
+            </w:rPr>
+            <w:t>(Steamcharts, 2024)</w:t>
+          </w:r>
+          <w:r>
+            <w:rPr>
+              <w:rFonts w:ascii="Arial" w:hAnsi="Arial" w:cs="Arial"/>
+              <w:color w:val="000000" w:themeColor="text1"/>
+            </w:rPr>
+            <w:fldChar w:fldCharType="end"/>
+          </w:r>
+        </w:sdtContent>
+      </w:sdt>
+      <w:r>
+        <w:rPr>
+          <w:rFonts w:ascii="Arial" w:hAnsi="Arial" w:cs="Arial"/>
+          <w:color w:val="000000" w:themeColor="text1"/>
+        </w:rPr>
+        <w:t xml:space="preserve">. </w:t>
+      </w:r>
+    </w:p>
+    <w:p>
+      <w:pPr>
+        <w:spacing w:line="360" w:lineRule="auto"/>
+        <w:jc w:val="both"/>
+        <w:rPr>
+          <w:rFonts w:ascii="Arial" w:hAnsi="Arial" w:cs="Arial"/>
+          <w:color w:val="000000" w:themeColor="text1"/>
+        </w:rPr>
+      </w:pPr>
+      <w:r>
+        <w:rPr>
+          <w:rFonts w:ascii="Arial" w:hAnsi="Arial" w:cs="Arial"/>
+          <w:color w:val="000000" w:themeColor="text1"/>
+        </w:rPr>
+        <w:t xml:space="preserve">Von dem Erfolg beeindruckt begannen die Entwickler von Dota 2 eine eigene Version der Modifikation zu entwickeln. Nur fünf Monate nach der Veröffentlichung der Modifikation erschien im Juni 2019 das Spiel Dota Underlords in Early Access. Im Laufe der nächsten Monate wurde über mehrere Updates das Spiel finalisiert und erschien im Februar 2020 als </w:t>
+      </w:r>
+      <w:proofErr w:type="spellStart"/>
+      <w:r>
+        <w:rPr>
+          <w:rFonts w:ascii="Arial" w:hAnsi="Arial" w:cs="Arial"/>
+          <w:color w:val="000000" w:themeColor="text1"/>
+        </w:rPr>
+        <w:t>Full</w:t>
+      </w:r>
+      <w:proofErr w:type="spellEnd"/>
+      <w:r>
+        <w:rPr>
+          <w:rFonts w:ascii="Arial" w:hAnsi="Arial" w:cs="Arial"/>
+          <w:color w:val="000000" w:themeColor="text1"/>
+        </w:rPr>
+        <w:t xml:space="preserve"> Release </w:t>
+      </w:r>
+      <w:sdt>
+        <w:sdtPr>
+          <w:rPr>
+            <w:rFonts w:ascii="Arial" w:hAnsi="Arial" w:cs="Arial"/>
+            <w:color w:val="000000" w:themeColor="text1"/>
+          </w:rPr>
+          <w:id w:val="-1769380379"/>
+          <w:citation/>
+        </w:sdtPr>
+        <w:sdtContent>
+          <w:r>
+            <w:rPr>
+              <w:rFonts w:ascii="Arial" w:hAnsi="Arial" w:cs="Arial"/>
+              <w:color w:val="000000" w:themeColor="text1"/>
+            </w:rPr>
+            <w:fldChar w:fldCharType="begin"/>
+          </w:r>
+          <w:r>
+            <w:rPr>
+              <w:rFonts w:ascii="Arial" w:hAnsi="Arial" w:cs="Arial"/>
+              <w:color w:val="000000" w:themeColor="text1"/>
+            </w:rPr>
+            <w:instrText xml:space="preserve"> CITATION Val20 \l 1031 </w:instrText>
+          </w:r>
+          <w:r>
+            <w:rPr>
+              <w:rFonts w:ascii="Arial" w:hAnsi="Arial" w:cs="Arial"/>
+              <w:color w:val="000000" w:themeColor="text1"/>
+            </w:rPr>
+            <w:fldChar w:fldCharType="separate"/>
+          </w:r>
+          <w:r>
+            <w:rPr>
+              <w:rFonts w:ascii="Arial" w:hAnsi="Arial" w:cs="Arial"/>
+              <w:noProof/>
+              <w:color w:val="000000" w:themeColor="text1"/>
+            </w:rPr>
+            <w:t>(Valve, 2020)</w:t>
+          </w:r>
+          <w:r>
+            <w:rPr>
+              <w:rFonts w:ascii="Arial" w:hAnsi="Arial" w:cs="Arial"/>
+              <w:color w:val="000000" w:themeColor="text1"/>
+            </w:rPr>
+            <w:fldChar w:fldCharType="end"/>
+          </w:r>
+        </w:sdtContent>
+      </w:sdt>
+      <w:r>
+        <w:rPr>
+          <w:rFonts w:ascii="Arial" w:hAnsi="Arial" w:cs="Arial"/>
+          <w:color w:val="000000" w:themeColor="text1"/>
+        </w:rPr>
+        <w:t>.</w:t>
+      </w:r>
+    </w:p>
+    <w:p>
+      <w:pPr>
+        <w:spacing w:line="360" w:lineRule="auto"/>
+        <w:jc w:val="both"/>
+        <w:rPr>
+          <w:rFonts w:ascii="Arial" w:hAnsi="Arial" w:cs="Arial"/>
+          <w:color w:val="000000" w:themeColor="text1"/>
+        </w:rPr>
+      </w:pPr>
+    </w:p>
+    <w:p>
+      <w:pPr>
+        <w:spacing w:line="360" w:lineRule="auto"/>
+        <w:jc w:val="both"/>
+        <w:rPr>
+          <w:rFonts w:ascii="Arial" w:hAnsi="Arial" w:cs="Arial"/>
+          <w:color w:val="000000" w:themeColor="text1"/>
+        </w:rPr>
+      </w:pPr>
     </w:p>
     <w:p>
       <w:pPr>
@@ -6929,6 +7237,16 @@
     <w:p/>
     <w:p>
       <w:pPr>
+        <w:spacing w:line="360" w:lineRule="auto"/>
+        <w:jc w:val="both"/>
+        <w:rPr>
+          <w:rFonts w:ascii="Arial" w:hAnsi="Arial" w:cs="Arial"/>
+          <w:color w:val="000000" w:themeColor="text1"/>
+        </w:rPr>
+      </w:pPr>
+    </w:p>
+    <w:p>
+      <w:pPr>
         <w:pStyle w:val="berschrift1"/>
         <w:spacing w:line="360" w:lineRule="auto"/>
         <w:jc w:val="both"/>
@@ -6937,6 +7255,326 @@
           <w:color w:val="000000" w:themeColor="text1"/>
           <w:sz w:val="36"/>
           <w:szCs w:val="36"/>
+          <w:lang w:val="en-US"/>
+        </w:rPr>
+      </w:pPr>
+      <w:r>
+        <w:rPr>
+          <w:rFonts w:ascii="Arial" w:hAnsi="Arial" w:cs="Arial"/>
+          <w:color w:val="000000" w:themeColor="text1"/>
+          <w:sz w:val="36"/>
+          <w:szCs w:val="36"/>
+          <w:lang w:val="en-US"/>
+        </w:rPr>
+        <w:t>3.</w:t>
+      </w:r>
+      <w:r>
+        <w:rPr>
+          <w:rFonts w:ascii="Arial" w:hAnsi="Arial" w:cs="Arial"/>
+          <w:color w:val="000000" w:themeColor="text1"/>
+          <w:sz w:val="36"/>
+          <w:szCs w:val="36"/>
+          <w:lang w:val="en-US"/>
+        </w:rPr>
+        <w:t>2</w:t>
+      </w:r>
+      <w:r>
+        <w:rPr>
+          <w:rFonts w:ascii="Arial" w:hAnsi="Arial" w:cs="Arial"/>
+          <w:color w:val="000000" w:themeColor="text1"/>
+          <w:sz w:val="36"/>
+          <w:szCs w:val="36"/>
+          <w:lang w:val="en-US"/>
+        </w:rPr>
+        <w:t>.</w:t>
+      </w:r>
+      <w:r>
+        <w:rPr>
+          <w:rFonts w:ascii="Arial" w:hAnsi="Arial" w:cs="Arial"/>
+          <w:color w:val="000000" w:themeColor="text1"/>
+          <w:sz w:val="36"/>
+          <w:szCs w:val="36"/>
+          <w:lang w:val="en-US"/>
+        </w:rPr>
+        <w:t>1.</w:t>
+      </w:r>
+      <w:r>
+        <w:rPr>
+          <w:rFonts w:ascii="Arial" w:hAnsi="Arial" w:cs="Arial"/>
+          <w:color w:val="000000" w:themeColor="text1"/>
+          <w:sz w:val="36"/>
+          <w:szCs w:val="36"/>
+          <w:lang w:val="en-US"/>
+        </w:rPr>
+        <w:t xml:space="preserve"> </w:t>
+      </w:r>
+      <w:proofErr w:type="spellStart"/>
+      <w:r>
+        <w:rPr>
+          <w:rFonts w:ascii="Arial" w:hAnsi="Arial" w:cs="Arial"/>
+          <w:color w:val="000000" w:themeColor="text1"/>
+          <w:sz w:val="36"/>
+          <w:szCs w:val="36"/>
+          <w:lang w:val="en-US"/>
+        </w:rPr>
+        <w:t>Teamfight</w:t>
+      </w:r>
+      <w:proofErr w:type="spellEnd"/>
+      <w:r>
+        <w:rPr>
+          <w:rFonts w:ascii="Arial" w:hAnsi="Arial" w:cs="Arial"/>
+          <w:color w:val="000000" w:themeColor="text1"/>
+          <w:sz w:val="36"/>
+          <w:szCs w:val="36"/>
+          <w:lang w:val="en-US"/>
+        </w:rPr>
+        <w:t xml:space="preserve"> T</w:t>
+      </w:r>
+      <w:r>
+        <w:rPr>
+          <w:rFonts w:ascii="Arial" w:hAnsi="Arial" w:cs="Arial"/>
+          <w:color w:val="000000" w:themeColor="text1"/>
+          <w:sz w:val="36"/>
+          <w:szCs w:val="36"/>
+          <w:lang w:val="en-US"/>
+        </w:rPr>
+        <w:t>actics</w:t>
+      </w:r>
+    </w:p>
+    <w:p>
+      <w:pPr>
+        <w:spacing w:line="360" w:lineRule="auto"/>
+        <w:jc w:val="both"/>
+        <w:rPr>
+          <w:rFonts w:ascii="Arial" w:hAnsi="Arial" w:cs="Arial"/>
+          <w:color w:val="000000" w:themeColor="text1"/>
+          <w:lang w:val="en-US"/>
+        </w:rPr>
+      </w:pPr>
+      <w:r>
+        <w:rPr>
+          <w:rFonts w:ascii="Arial" w:hAnsi="Arial" w:cs="Arial"/>
+          <w:color w:val="000000" w:themeColor="text1"/>
+          <w:lang w:val="en-US"/>
+        </w:rPr>
+        <w:t xml:space="preserve">Keyword combos, Hex layout, item combinations, combine to level up, </w:t>
+      </w:r>
+      <w:proofErr w:type="spellStart"/>
+      <w:r>
+        <w:rPr>
+          <w:rFonts w:ascii="Arial" w:hAnsi="Arial" w:cs="Arial"/>
+          <w:color w:val="000000" w:themeColor="text1"/>
+          <w:lang w:val="en-US"/>
+        </w:rPr>
+        <w:t>Gleichzeitig</w:t>
+      </w:r>
+      <w:proofErr w:type="spellEnd"/>
+      <w:r>
+        <w:rPr>
+          <w:rFonts w:ascii="Arial" w:hAnsi="Arial" w:cs="Arial"/>
+          <w:color w:val="000000" w:themeColor="text1"/>
+          <w:lang w:val="en-US"/>
+        </w:rPr>
+        <w:t>, drafting</w:t>
+      </w:r>
+    </w:p>
+    <w:p>
+      <w:pPr>
+        <w:spacing w:line="360" w:lineRule="auto"/>
+        <w:jc w:val="both"/>
+        <w:rPr>
+          <w:rFonts w:ascii="Arial" w:hAnsi="Arial" w:cs="Arial"/>
+          <w:color w:val="000000" w:themeColor="text1"/>
+          <w:lang w:val="en-US"/>
+        </w:rPr>
+      </w:pPr>
+    </w:p>
+    <w:p>
+      <w:pPr>
+        <w:pStyle w:val="berschrift1"/>
+        <w:spacing w:line="360" w:lineRule="auto"/>
+        <w:jc w:val="both"/>
+        <w:rPr>
+          <w:rFonts w:ascii="Arial" w:hAnsi="Arial" w:cs="Arial"/>
+          <w:color w:val="000000" w:themeColor="text1"/>
+          <w:sz w:val="36"/>
+          <w:szCs w:val="36"/>
+          <w:lang w:val="en-US"/>
+        </w:rPr>
+      </w:pPr>
+      <w:r>
+        <w:rPr>
+          <w:rFonts w:ascii="Arial" w:hAnsi="Arial" w:cs="Arial"/>
+          <w:color w:val="000000" w:themeColor="text1"/>
+          <w:sz w:val="36"/>
+          <w:szCs w:val="36"/>
+          <w:lang w:val="en-US"/>
+        </w:rPr>
+        <w:t>3.2.</w:t>
+      </w:r>
+      <w:r>
+        <w:rPr>
+          <w:rFonts w:ascii="Arial" w:hAnsi="Arial" w:cs="Arial"/>
+          <w:color w:val="000000" w:themeColor="text1"/>
+          <w:sz w:val="36"/>
+          <w:szCs w:val="36"/>
+          <w:lang w:val="en-US"/>
+        </w:rPr>
+        <w:t>2</w:t>
+      </w:r>
+      <w:r>
+        <w:rPr>
+          <w:rFonts w:ascii="Arial" w:hAnsi="Arial" w:cs="Arial"/>
+          <w:color w:val="000000" w:themeColor="text1"/>
+          <w:sz w:val="36"/>
+          <w:szCs w:val="36"/>
+          <w:lang w:val="en-US"/>
+        </w:rPr>
+        <w:t>. Super Auto Pets</w:t>
+      </w:r>
+    </w:p>
+    <w:p>
+      <w:pPr>
+        <w:spacing w:line="360" w:lineRule="auto"/>
+        <w:rPr>
+          <w:lang w:val="en-US"/>
+        </w:rPr>
+      </w:pPr>
+      <w:r>
+        <w:rPr>
+          <w:rFonts w:ascii="Arial" w:hAnsi="Arial" w:cs="Arial"/>
+          <w:color w:val="000000" w:themeColor="text1"/>
+          <w:lang w:val="en-US"/>
+        </w:rPr>
+        <w:t xml:space="preserve">Unique simple Battle system, </w:t>
+      </w:r>
+      <w:proofErr w:type="spellStart"/>
+      <w:r>
+        <w:rPr>
+          <w:rFonts w:ascii="Arial" w:hAnsi="Arial" w:cs="Arial"/>
+          <w:color w:val="000000" w:themeColor="text1"/>
+          <w:lang w:val="en-US"/>
+        </w:rPr>
+        <w:t>Asynchron</w:t>
+      </w:r>
+      <w:proofErr w:type="spellEnd"/>
+      <w:r>
+        <w:rPr>
+          <w:rFonts w:ascii="Arial" w:hAnsi="Arial" w:cs="Arial"/>
+          <w:color w:val="000000" w:themeColor="text1"/>
+          <w:lang w:val="en-US"/>
+        </w:rPr>
+        <w:t>, Pet packs</w:t>
+      </w:r>
+    </w:p>
+    <w:p>
+      <w:pPr>
+        <w:spacing w:line="360" w:lineRule="auto"/>
+        <w:jc w:val="both"/>
+        <w:rPr>
+          <w:rFonts w:ascii="Arial" w:hAnsi="Arial" w:cs="Arial"/>
+          <w:color w:val="000000" w:themeColor="text1"/>
+          <w:lang w:val="en-US"/>
+        </w:rPr>
+      </w:pPr>
+    </w:p>
+    <w:p>
+      <w:pPr>
+        <w:pStyle w:val="berschrift1"/>
+        <w:spacing w:line="360" w:lineRule="auto"/>
+        <w:jc w:val="both"/>
+        <w:rPr>
+          <w:rFonts w:ascii="Arial" w:hAnsi="Arial" w:cs="Arial"/>
+          <w:color w:val="000000" w:themeColor="text1"/>
+          <w:sz w:val="36"/>
+          <w:szCs w:val="36"/>
+          <w:lang w:val="en-US"/>
+        </w:rPr>
+      </w:pPr>
+      <w:r>
+        <w:rPr>
+          <w:rFonts w:ascii="Arial" w:hAnsi="Arial" w:cs="Arial"/>
+          <w:color w:val="000000" w:themeColor="text1"/>
+          <w:sz w:val="36"/>
+          <w:szCs w:val="36"/>
+          <w:lang w:val="en-US"/>
+        </w:rPr>
+        <w:t>3.2.</w:t>
+      </w:r>
+      <w:r>
+        <w:rPr>
+          <w:rFonts w:ascii="Arial" w:hAnsi="Arial" w:cs="Arial"/>
+          <w:color w:val="000000" w:themeColor="text1"/>
+          <w:sz w:val="36"/>
+          <w:szCs w:val="36"/>
+          <w:lang w:val="en-US"/>
+        </w:rPr>
+        <w:t>3</w:t>
+      </w:r>
+      <w:r>
+        <w:rPr>
+          <w:rFonts w:ascii="Arial" w:hAnsi="Arial" w:cs="Arial"/>
+          <w:color w:val="000000" w:themeColor="text1"/>
+          <w:sz w:val="36"/>
+          <w:szCs w:val="36"/>
+          <w:lang w:val="en-US"/>
+        </w:rPr>
+        <w:t xml:space="preserve">. </w:t>
+      </w:r>
+      <w:r>
+        <w:rPr>
+          <w:rFonts w:ascii="Arial" w:hAnsi="Arial" w:cs="Arial"/>
+          <w:color w:val="000000" w:themeColor="text1"/>
+          <w:sz w:val="36"/>
+          <w:szCs w:val="36"/>
+          <w:lang w:val="en-US"/>
+        </w:rPr>
+        <w:t>Luck be a Landlord?</w:t>
+      </w:r>
+      <w:r>
+        <w:rPr>
+          <w:rFonts w:ascii="Arial" w:hAnsi="Arial" w:cs="Arial"/>
+          <w:color w:val="000000" w:themeColor="text1"/>
+          <w:sz w:val="36"/>
+          <w:szCs w:val="36"/>
+          <w:lang w:val="en-US"/>
+        </w:rPr>
+        <w:t xml:space="preserve"> Crop Rotation? Nothing?</w:t>
+      </w:r>
+    </w:p>
+    <w:p>
+      <w:pPr>
+        <w:spacing w:line="360" w:lineRule="auto"/>
+        <w:rPr>
+          <w:lang w:val="en-US"/>
+        </w:rPr>
+      </w:pPr>
+      <w:r>
+        <w:rPr>
+          <w:rFonts w:ascii="Arial" w:hAnsi="Arial" w:cs="Arial"/>
+          <w:color w:val="000000" w:themeColor="text1"/>
+          <w:lang w:val="en-US"/>
+        </w:rPr>
+        <w:t>Uniqu</w:t>
+      </w:r>
+    </w:p>
+    <w:p>
+      <w:pPr>
+        <w:rPr>
+          <w:lang w:val="en-US"/>
+        </w:rPr>
+      </w:pPr>
+    </w:p>
+    <w:p>
+      <w:pPr>
+        <w:pStyle w:val="berschrift1"/>
+        <w:spacing w:line="360" w:lineRule="auto"/>
+        <w:jc w:val="both"/>
+        <w:rPr>
+          <w:rFonts w:ascii="Arial" w:hAnsi="Arial" w:cs="Arial"/>
+          <w:color w:val="000000" w:themeColor="text1"/>
+          <w:sz w:val="36"/>
+          <w:szCs w:val="36"/>
         </w:rPr>
       </w:pPr>
       <w:bookmarkStart w:id="14" w:name="_Toc170139929"/>
@@ -7032,22 +7670,12 @@
           <w:color w:val="000000" w:themeColor="text1"/>
         </w:rPr>
       </w:pPr>
-    </w:p>
-    <w:p>
-      <w:pPr>
-        <w:spacing w:line="360" w:lineRule="auto"/>
-        <w:jc w:val="both"/>
-        <w:rPr>
-          <w:rFonts w:ascii="Arial" w:hAnsi="Arial" w:cs="Arial"/>
-          <w:color w:val="000000" w:themeColor="text1"/>
-        </w:rPr>
-      </w:pPr>
-      <w:r>
-        <w:rPr>
-          <w:rFonts w:ascii="Arial" w:hAnsi="Arial" w:cs="Arial"/>
-          <w:color w:val="000000" w:themeColor="text1"/>
-        </w:rPr>
-        <w:t xml:space="preserve">Survivor-Like spiele reduzieren das Rogue-Like Genre und das Action-Shooter Genre auf ihre Hauptkomponenten und entfernen dabei Interaktionsmöglichkeiten zwischen den Spielern und dem Spiel. Dennoch erhalten sie hohen Wiederspielwert und Tiefe </w:t>
+      <w:r>
+        <w:rPr>
+          <w:rFonts w:ascii="Arial" w:hAnsi="Arial" w:cs="Arial"/>
+          <w:color w:val="000000" w:themeColor="text1"/>
+        </w:rPr>
+        <w:t xml:space="preserve">Survivor-Like spiele reduzieren das Rogue-Like Genre und das Action-Shooter Genre auf ihre Hauptkomponenten und entfernen dabei Interaktionsmöglichkeiten zwischen </w:t>
       </w:r>
       <w:r>
         <w:rPr>
@@ -7055,7 +7683,7 @@
           <w:color w:val="000000" w:themeColor="text1"/>
         </w:rPr>
         <w:lastRenderedPageBreak/>
-        <w:t>durch andere Mechaniken. Um sich das genauer anzuschauen ist es hilfreich sich die Wurzeln und Vorgänger des Genres anzuschauen und nennenswerte Einträge und ihre Innovation genauer zu betrachten.</w:t>
+        <w:t>den Spielern und dem Spiel. Dennoch erhalten sie hohen Wiederspielwert und Tiefe durch andere Mechaniken. Um sich das genauer anzuschauen ist es hilfreich sich die Wurzeln und Vorgänger des Genres anzuschauen und nennenswerte Einträge und ihre Innovation genauer zu betrachten.</w:t>
       </w:r>
     </w:p>
     <w:p>
@@ -7464,7 +8092,15 @@
           <w:rFonts w:ascii="Arial" w:hAnsi="Arial" w:cs="Arial"/>
           <w:color w:val="000000" w:themeColor="text1"/>
         </w:rPr>
-        <w:t xml:space="preserve"> diese Mechanik mit den verschiedenen Waffen aus Smash TV kombiniert </w:t>
+        <w:t xml:space="preserve"> diese Mechanik mit den verschiedenen Waffen aus </w:t>
+      </w:r>
+      <w:r>
+        <w:rPr>
+          <w:rFonts w:ascii="Arial" w:hAnsi="Arial" w:cs="Arial"/>
+          <w:color w:val="000000" w:themeColor="text1"/>
+        </w:rPr>
+        <w:lastRenderedPageBreak/>
+        <w:t xml:space="preserve">Smash TV kombiniert </w:t>
       </w:r>
       <w:sdt>
         <w:sdtPr>
@@ -7519,15 +8155,7 @@
           <w:rFonts w:ascii="Arial" w:hAnsi="Arial" w:cs="Arial"/>
           <w:color w:val="000000" w:themeColor="text1"/>
         </w:rPr>
-        <w:t>. Dadurch entstand eine Action-</w:t>
-      </w:r>
-      <w:r>
-        <w:rPr>
-          <w:rFonts w:ascii="Arial" w:hAnsi="Arial" w:cs="Arial"/>
-          <w:color w:val="000000" w:themeColor="text1"/>
-        </w:rPr>
-        <w:lastRenderedPageBreak/>
-        <w:t>Herausforderung mit großem Fokus auf Beweglichkeit und vorrauschschauendem Spielen. So war es oft sinnvoll sich zu überlegen, an welchem Ort in den nächsten paar Sekunden weniger Gegner sein werden. Dieses Core-Element des Gameplay-Loops ist in den meisten modernen Survivor-Like Spielen noch vorhanden.</w:t>
+        <w:t>. Dadurch entstand eine Action-Herausforderung mit großem Fokus auf Beweglichkeit und vorrauschschauendem Spielen. So war es oft sinnvoll sich zu überlegen, an welchem Ort in den nächsten paar Sekunden weniger Gegner sein werden. Dieses Core-Element des Gameplay-Loops ist in den meisten modernen Survivor-Like Spielen noch vorhanden.</w:t>
       </w:r>
     </w:p>
     <w:p>
@@ -7668,23 +8296,7 @@
           <w:rFonts w:ascii="Arial" w:hAnsi="Arial" w:cs="Arial"/>
           <w:color w:val="000000" w:themeColor="text1"/>
         </w:rPr>
-        <w:t xml:space="preserve">Wenige Jahre später erschien </w:t>
-      </w:r>
-      <w:proofErr w:type="gramStart"/>
-      <w:r>
-        <w:rPr>
-          <w:rFonts w:ascii="Arial" w:hAnsi="Arial" w:cs="Arial"/>
-          <w:color w:val="000000" w:themeColor="text1"/>
-        </w:rPr>
-        <w:t>das Namen</w:t>
-      </w:r>
-      <w:proofErr w:type="gramEnd"/>
-      <w:r>
-        <w:rPr>
-          <w:rFonts w:ascii="Arial" w:hAnsi="Arial" w:cs="Arial"/>
-          <w:color w:val="000000" w:themeColor="text1"/>
-        </w:rPr>
-        <w:t xml:space="preserve"> gebende Spiel des Genres: Vampire Survivors </w:t>
+        <w:t xml:space="preserve">Wenige Jahre später erschien das Namen gebende Spiel des Genres: Vampire Survivors </w:t>
       </w:r>
       <w:sdt>
         <w:sdtPr>
@@ -7755,7 +8367,7 @@
           <w:rFonts w:ascii="Arial" w:hAnsi="Arial" w:cs="Arial"/>
           <w:color w:val="000000" w:themeColor="text1"/>
         </w:rPr>
-        <w:t xml:space="preserve">“ erhalten, sobald man das Richtige Pärchen an Waffen und Ausrüstungen vollständig verbessert hat. Dadurch gab es verschiedene Kombinationen, auf die man sich spezialisieren konnte. Zusätzlich wurden eine viel Zahl an verschiedenen Maps, mit verschiedenen Begrenzungen und Gegnerwellen, sowie mehrere Charaktere und Waffen designt. Eine der größten Veränderungen gegenüber Magic Survival liegt darin, dass die Gegner, nachdem man sie besiegt hat, ihre Erfahrungspunkte auf den Boden fallen lassen und man diese nicht direkt erhält. Daher muss man später nochmal an denselben Ort laufen, um das Level-Up zu erhalten. Dadurch wurde das Kiten der Gegner deutlich interessanter und man musste vorrauschauender planen, wohin man sich fortbewegen </w:t>
+        <w:t xml:space="preserve">“ erhalten, sobald man das Richtige Pärchen an Waffen und Ausrüstungen vollständig verbessert hat. Dadurch gab es verschiedene Kombinationen, auf die man sich spezialisieren konnte. Zusätzlich wurden eine viel Zahl an verschiedenen Maps, mit verschiedenen Begrenzungen und Gegnerwellen, sowie mehrere Charaktere und Waffen designt. Eine der größten Veränderungen gegenüber Magic Survival liegt darin, dass die Gegner, nachdem man sie besiegt hat, ihre Erfahrungspunkte auf den Boden fallen lassen und man diese nicht direkt erhält. Daher muss man später nochmal an denselben Ort laufen, um das Level-Up zu erhalten. Dadurch wurde das Kiten der Gegner deutlich </w:t>
       </w:r>
       <w:r>
         <w:rPr>
@@ -7763,7 +8375,7 @@
           <w:color w:val="000000" w:themeColor="text1"/>
         </w:rPr>
         <w:lastRenderedPageBreak/>
-        <w:t>möchte. Die größte Innovation jedoch, lag in der Verwendung einer sogenannten Meta-Progression (dt. Meta-Fortschritt). Diese Mechanik entstammt dem Rogue-Lite Genre und ermöglicht es Spielern in den einzelnen Versuchen Währung zu sammeln, diese zwischen den Versuchen für permanente Upgrades ausgegeben werden kann. Dadurch kann man die Werte des Charakters verbessern, aber auch neue Waffen und Items freischalten.</w:t>
+        <w:t>interessanter und man musste vorrauschauender planen, wohin man sich fortbewegen möchte. Die größte Innovation jedoch, lag in der Verwendung einer sogenannten Meta-Progression (dt. Meta-Fortschritt). Diese Mechanik entstammt dem Rogue-Lite Genre und ermöglicht es Spielern in den einzelnen Versuchen Währung zu sammeln, diese zwischen den Versuchen für permanente Upgrades ausgegeben werden kann. Dadurch kann man die Werte des Charakters verbessern, aber auch neue Waffen und Items freischalten.</w:t>
       </w:r>
     </w:p>
     <w:p>
@@ -7951,6 +8563,24 @@
       <w:pPr>
         <w:jc w:val="both"/>
         <w:rPr>
+          <w:rFonts w:ascii="Arial" w:hAnsi="Arial" w:cs="Arial"/>
+          <w:color w:val="000000" w:themeColor="text1"/>
+          <w:lang w:val="en-US"/>
+        </w:rPr>
+      </w:pPr>
+      <w:r>
+        <w:rPr>
+          <w:rFonts w:ascii="Arial" w:hAnsi="Arial" w:cs="Arial"/>
+          <w:color w:val="000000" w:themeColor="text1"/>
+          <w:lang w:val="en-US"/>
+        </w:rPr>
+        <w:t>Evolutions, Chests, 30 Minutes win, different chars and weapons? Different maps</w:t>
+      </w:r>
+    </w:p>
+    <w:p>
+      <w:pPr>
+        <w:jc w:val="both"/>
+        <w:rPr>
           <w:lang w:val="en-US"/>
         </w:rPr>
       </w:pPr>
@@ -7997,6 +8627,68 @@
       <w:pPr>
         <w:jc w:val="both"/>
         <w:rPr>
+          <w:rFonts w:ascii="Arial" w:hAnsi="Arial" w:cs="Arial"/>
+          <w:color w:val="000000" w:themeColor="text1"/>
+          <w:lang w:val="en-US"/>
+        </w:rPr>
+      </w:pPr>
+      <w:proofErr w:type="spellStart"/>
+      <w:r>
+        <w:rPr>
+          <w:rFonts w:ascii="Arial" w:hAnsi="Arial" w:cs="Arial"/>
+          <w:color w:val="000000" w:themeColor="text1"/>
+          <w:lang w:val="en-US"/>
+        </w:rPr>
+        <w:t>Keywored</w:t>
+      </w:r>
+      <w:proofErr w:type="spellEnd"/>
+      <w:r>
+        <w:rPr>
+          <w:rFonts w:ascii="Arial" w:hAnsi="Arial" w:cs="Arial"/>
+          <w:color w:val="000000" w:themeColor="text1"/>
+          <w:lang w:val="en-US"/>
+        </w:rPr>
+        <w:t xml:space="preserve"> synergy</w:t>
+      </w:r>
+      <w:r>
+        <w:rPr>
+          <w:rFonts w:ascii="Arial" w:hAnsi="Arial" w:cs="Arial"/>
+          <w:color w:val="000000" w:themeColor="text1"/>
+          <w:lang w:val="en-US"/>
+        </w:rPr>
+        <w:t xml:space="preserve">, combine items for upgrade, </w:t>
+      </w:r>
+      <w:r>
+        <w:rPr>
+          <w:rFonts w:ascii="Arial" w:hAnsi="Arial" w:cs="Arial"/>
+          <w:color w:val="000000" w:themeColor="text1"/>
+          <w:lang w:val="en-US"/>
+        </w:rPr>
+        <w:t xml:space="preserve">shop layout akin to </w:t>
+      </w:r>
+      <w:proofErr w:type="spellStart"/>
+      <w:r>
+        <w:rPr>
+          <w:rFonts w:ascii="Arial" w:hAnsi="Arial" w:cs="Arial"/>
+          <w:color w:val="000000" w:themeColor="text1"/>
+          <w:lang w:val="en-US"/>
+        </w:rPr>
+        <w:t>autobattle</w:t>
+      </w:r>
+      <w:proofErr w:type="spellEnd"/>
+      <w:r>
+        <w:rPr>
+          <w:rFonts w:ascii="Arial" w:hAnsi="Arial" w:cs="Arial"/>
+          <w:color w:val="000000" w:themeColor="text1"/>
+          <w:lang w:val="en-US"/>
+        </w:rPr>
+        <w:t>, combinations of characters and items, 20 wave wins</w:t>
+      </w:r>
+    </w:p>
+    <w:p>
+      <w:pPr>
+        <w:jc w:val="both"/>
+        <w:rPr>
           <w:lang w:val="en-US"/>
         </w:rPr>
       </w:pPr>
@@ -8011,7 +8703,6 @@
           <w:color w:val="000000" w:themeColor="text1"/>
           <w:sz w:val="36"/>
           <w:szCs w:val="36"/>
-          <w:lang w:val="en-US"/>
         </w:rPr>
       </w:pPr>
       <w:bookmarkStart w:id="18" w:name="_Toc170139933"/>
@@ -8021,31 +8712,28 @@
           <w:color w:val="000000" w:themeColor="text1"/>
           <w:sz w:val="36"/>
           <w:szCs w:val="36"/>
-          <w:lang w:val="en-US"/>
-        </w:rPr>
-        <w:t xml:space="preserve">3.4.3. 20 Minutes </w:t>
-      </w:r>
-      <w:proofErr w:type="gramStart"/>
-      <w:r>
-        <w:rPr>
-          <w:rFonts w:ascii="Arial" w:hAnsi="Arial" w:cs="Arial"/>
-          <w:color w:val="000000" w:themeColor="text1"/>
-          <w:sz w:val="36"/>
-          <w:szCs w:val="36"/>
-          <w:lang w:val="en-US"/>
-        </w:rPr>
-        <w:t>Till</w:t>
-      </w:r>
-      <w:proofErr w:type="gramEnd"/>
-      <w:r>
-        <w:rPr>
-          <w:rFonts w:ascii="Arial" w:hAnsi="Arial" w:cs="Arial"/>
-          <w:color w:val="000000" w:themeColor="text1"/>
-          <w:sz w:val="36"/>
-          <w:szCs w:val="36"/>
-          <w:lang w:val="en-US"/>
-        </w:rPr>
-        <w:t xml:space="preserve"> Dawn</w:t>
+        </w:rPr>
+        <w:t xml:space="preserve">3.4.3. 20 </w:t>
+      </w:r>
+      <w:proofErr w:type="spellStart"/>
+      <w:r>
+        <w:rPr>
+          <w:rFonts w:ascii="Arial" w:hAnsi="Arial" w:cs="Arial"/>
+          <w:color w:val="000000" w:themeColor="text1"/>
+          <w:sz w:val="36"/>
+          <w:szCs w:val="36"/>
+        </w:rPr>
+        <w:t>Minutes</w:t>
+      </w:r>
+      <w:proofErr w:type="spellEnd"/>
+      <w:r>
+        <w:rPr>
+          <w:rFonts w:ascii="Arial" w:hAnsi="Arial" w:cs="Arial"/>
+          <w:color w:val="000000" w:themeColor="text1"/>
+          <w:sz w:val="36"/>
+          <w:szCs w:val="36"/>
+        </w:rPr>
+        <w:t xml:space="preserve"> Till Dawn</w:t>
       </w:r>
       <w:bookmarkEnd w:id="18"/>
     </w:p>
@@ -8255,7 +8943,6 @@
         <w:t xml:space="preserve">. Die restlichen Grundmechaniken sind sehr ähnlich wie in herkömmlichen Spielen des Genres. So etwa kommen von allen Seiten Gegner auf die </w:t>
       </w:r>
       <w:proofErr w:type="spellStart"/>
-      <w:proofErr w:type="gramStart"/>
       <w:r>
         <w:rPr>
           <w:rFonts w:ascii="Arial" w:hAnsi="Arial" w:cs="Arial"/>
@@ -8264,7 +8951,6 @@
         <w:t>Spieler:innen</w:t>
       </w:r>
       <w:proofErr w:type="spellEnd"/>
-      <w:proofErr w:type="gramEnd"/>
       <w:r>
         <w:rPr>
           <w:rFonts w:ascii="Arial" w:hAnsi="Arial" w:cs="Arial"/>
@@ -8322,7 +9008,15 @@
           <w:rFonts w:ascii="Arial" w:hAnsi="Arial" w:cs="Arial"/>
           <w:color w:val="000000" w:themeColor="text1"/>
         </w:rPr>
-        <w:t>Insbesondere das Angriff System ist sehr einzigartig in dem Genre, denn wie oben beschrieben greift man nicht automatisch an. Stattdessen muss man manuell auf die Gegner zielen und zum Schießen mit der Maus klicken. Wenn man das Magazin aufgebraucht hat oder aufhört zu schießen</w:t>
+        <w:t xml:space="preserve">Insbesondere das Angriff System ist sehr einzigartig in dem Genre, denn wie oben beschrieben greift man nicht automatisch an. Stattdessen muss man manuell auf die Gegner zielen und zum Schießen mit der Maus klicken. Wenn man das Magazin </w:t>
+      </w:r>
+      <w:r>
+        <w:rPr>
+          <w:rFonts w:ascii="Arial" w:hAnsi="Arial" w:cs="Arial"/>
+          <w:color w:val="000000" w:themeColor="text1"/>
+        </w:rPr>
+        <w:lastRenderedPageBreak/>
+        <w:t>aufgebraucht hat oder aufhört zu schießen</w:t>
       </w:r>
       <w:r>
         <w:rPr>
@@ -8364,15 +9058,7 @@
           <w:rFonts w:ascii="Arial" w:hAnsi="Arial" w:cs="Arial"/>
           <w:color w:val="000000" w:themeColor="text1"/>
         </w:rPr>
-        <w:t xml:space="preserve">kann man nur unterbrechen, solange man übrige Munition hat. Eine weitere Restriktion liegt darin, dass man sich beim Schießen langsamer bewegt, als wenn man nicht schießt. </w:t>
-      </w:r>
-      <w:r>
-        <w:rPr>
-          <w:rFonts w:ascii="Arial" w:hAnsi="Arial" w:cs="Arial"/>
-          <w:color w:val="000000" w:themeColor="text1"/>
-        </w:rPr>
-        <w:lastRenderedPageBreak/>
-        <w:t xml:space="preserve">Durch diese Einschränkungen wird eine weitere Ebene dem Spiel hinzugefügt, es geht nun nicht mehr nur größtenteils um effizientes Kiten der Gegner, sondern man muss seine Munition haushalten, sowie abschätzen wann man Schießen kann, beziehungsweise wann die Gegner zu nahe sind. Diese Restriktion wurde hinzugefügt, da für </w:t>
+        <w:t xml:space="preserve">kann man nur unterbrechen, solange man übrige Munition hat. Eine weitere Restriktion liegt darin, dass man sich beim Schießen langsamer bewegt, als wenn man nicht schießt. Durch diese Einschränkungen wird eine weitere Ebene dem Spiel hinzugefügt, es geht nun nicht mehr nur größtenteils um effizientes Kiten der Gegner, sondern man muss seine Munition haushalten, sowie abschätzen wann man Schießen kann, beziehungsweise wann die Gegner zu nahe sind. Diese Restriktion wurde hinzugefügt, da für </w:t>
       </w:r>
       <w:proofErr w:type="spellStart"/>
       <w:r>
@@ -8391,7 +9077,6 @@
         <w:t xml:space="preserve"> ein automatisches Angriff-System die </w:t>
       </w:r>
       <w:proofErr w:type="spellStart"/>
-      <w:proofErr w:type="gramStart"/>
       <w:r>
         <w:rPr>
           <w:rFonts w:ascii="Arial" w:hAnsi="Arial" w:cs="Arial"/>
@@ -8400,7 +9085,6 @@
         <w:t>Spieler:innen</w:t>
       </w:r>
       <w:proofErr w:type="spellEnd"/>
-      <w:proofErr w:type="gramEnd"/>
       <w:r>
         <w:rPr>
           <w:rFonts w:ascii="Arial" w:hAnsi="Arial" w:cs="Arial"/>
@@ -8548,7 +9232,6 @@
         <w:t xml:space="preserve"> verwandte Items frei. Beispielsweise gibt es ein Item, mit dem man Gegner verbrennen kann. Sobald man dieses erhalten hat, kann ein anderes Item, das die </w:t>
       </w:r>
       <w:proofErr w:type="spellStart"/>
-      <w:proofErr w:type="gramStart"/>
       <w:r>
         <w:rPr>
           <w:rFonts w:ascii="Arial" w:hAnsi="Arial" w:cs="Arial"/>
@@ -8557,7 +9240,6 @@
         <w:t>Spieler:innen</w:t>
       </w:r>
       <w:proofErr w:type="spellEnd"/>
-      <w:proofErr w:type="gramEnd"/>
       <w:r>
         <w:rPr>
           <w:rFonts w:ascii="Arial" w:hAnsi="Arial" w:cs="Arial"/>
@@ -8688,7 +9370,15 @@
           <w:rFonts w:ascii="Arial" w:hAnsi="Arial" w:cs="Arial"/>
           <w:color w:val="000000" w:themeColor="text1"/>
         </w:rPr>
-        <w:t xml:space="preserve"> als Playstyle und Persönlichkeits-Entscheidung einordbar mit langfristigen Aspekten </w:t>
+        <w:t xml:space="preserve"> als Playstyle und Persönlichkeits-Entscheidung einordbar mit langfristigen </w:t>
+      </w:r>
+      <w:r>
+        <w:rPr>
+          <w:rFonts w:ascii="Arial" w:hAnsi="Arial" w:cs="Arial"/>
+          <w:color w:val="000000" w:themeColor="text1"/>
+        </w:rPr>
+        <w:lastRenderedPageBreak/>
+        <w:t xml:space="preserve">Aspekten </w:t>
       </w:r>
       <w:sdt>
         <w:sdtPr>
@@ -8753,7 +9443,6 @@
         <w:t xml:space="preserve">Jedoch bietet sie nur eine einmalige Interaktionsmöglichkeit pro Versuch, wodurch der Wiederspielwert gesteigert wird, aber nicht die Aktivität der </w:t>
       </w:r>
       <w:proofErr w:type="spellStart"/>
-      <w:proofErr w:type="gramStart"/>
       <w:r>
         <w:rPr>
           <w:rFonts w:ascii="Arial" w:hAnsi="Arial" w:cs="Arial"/>
@@ -8762,7 +9451,6 @@
         <w:t>Spieler:innen</w:t>
       </w:r>
       <w:proofErr w:type="spellEnd"/>
-      <w:proofErr w:type="gramEnd"/>
       <w:r>
         <w:rPr>
           <w:rFonts w:ascii="Arial" w:hAnsi="Arial" w:cs="Arial"/>
@@ -8792,7 +9480,6 @@
           <w:rFonts w:ascii="Arial" w:hAnsi="Arial" w:cs="Arial"/>
           <w:color w:val="000000" w:themeColor="text1"/>
         </w:rPr>
-        <w:lastRenderedPageBreak/>
         <w:t>Im Laufe eines Versuch</w:t>
       </w:r>
       <w:r>
@@ -8977,23 +9664,7 @@
           <w:rFonts w:ascii="Arial" w:hAnsi="Arial" w:cs="Arial"/>
           <w:color w:val="000000" w:themeColor="text1"/>
         </w:rPr>
-        <w:t xml:space="preserve">Hier gibt es stellenweise Aspekte von langfristigen </w:t>
-      </w:r>
-      <w:proofErr w:type="gramStart"/>
-      <w:r>
-        <w:rPr>
-          <w:rFonts w:ascii="Arial" w:hAnsi="Arial" w:cs="Arial"/>
-          <w:color w:val="000000" w:themeColor="text1"/>
-        </w:rPr>
-        <w:t>gegenüber kurzfristigen Entscheidung</w:t>
-      </w:r>
-      <w:proofErr w:type="gramEnd"/>
-      <w:r>
-        <w:rPr>
-          <w:rFonts w:ascii="Arial" w:hAnsi="Arial" w:cs="Arial"/>
-          <w:color w:val="000000" w:themeColor="text1"/>
-        </w:rPr>
-        <w:t xml:space="preserve">, aber insbesondere Playstyle Entscheidungen </w:t>
+        <w:t xml:space="preserve">Hier gibt es stellenweise Aspekte von langfristigen gegenüber kurzfristigen Entscheidung, aber insbesondere Playstyle Entscheidungen </w:t>
       </w:r>
       <w:sdt>
         <w:sdtPr>
@@ -9051,7 +9722,6 @@
         <w:t xml:space="preserve">. Da die ausgewählten Items nicht verfallen, sondern sich ansammeln haben frühe Entscheidungen große Auswirkungen auf den Rest des Versuches. Zusätzlich schaltet man durch das Auswählen von Items weitere frei, wodurch jede Entscheidung die weiteren Optionen eines Versuches stark beeinflussen. Des Weiteren gibt es einige Items, die einen direkten Vorteil geben (bspw. Gibt es ein Item, das die </w:t>
       </w:r>
       <w:proofErr w:type="spellStart"/>
-      <w:proofErr w:type="gramStart"/>
       <w:r>
         <w:rPr>
           <w:rFonts w:ascii="Arial" w:hAnsi="Arial" w:cs="Arial"/>
@@ -9060,7 +9730,6 @@
         <w:t>Spieler:innen</w:t>
       </w:r>
       <w:proofErr w:type="spellEnd"/>
-      <w:proofErr w:type="gramEnd"/>
       <w:r>
         <w:rPr>
           <w:rFonts w:ascii="Arial" w:hAnsi="Arial" w:cs="Arial"/>
@@ -9082,7 +9751,15 @@
           <w:rFonts w:ascii="Arial" w:hAnsi="Arial" w:cs="Arial"/>
           <w:color w:val="000000" w:themeColor="text1"/>
         </w:rPr>
-        <w:t>, dementsprechend muss man die Auswahl eines Items etwa alle 30 Sekunden treffen. Durch die Kombinationsmöglichkeiten der Items, so wie ihrer langfristigen Auswirkung, hat diese Entscheidung einen sehr starken Einfluss auf das Spiel und sind die primäre Interaktionsmöglichkeit mit dem Spiel. Durch eine hohe Anzahl an Items so wie eine zufällige Auswahl wird der Wiederspielwert gehoben.</w:t>
+        <w:t xml:space="preserve">, dementsprechend muss man die Auswahl eines Items etwa alle 30 Sekunden treffen. Durch die Kombinationsmöglichkeiten der Items, so wie ihrer langfristigen Auswirkung, hat diese Entscheidung einen sehr starken Einfluss auf das Spiel und sind </w:t>
+      </w:r>
+      <w:r>
+        <w:rPr>
+          <w:rFonts w:ascii="Arial" w:hAnsi="Arial" w:cs="Arial"/>
+          <w:color w:val="000000" w:themeColor="text1"/>
+        </w:rPr>
+        <w:lastRenderedPageBreak/>
+        <w:t>die primäre Interaktionsmöglichkeit mit dem Spiel. Durch eine hohe Anzahl an Items so wie eine zufällige Auswahl wird der Wiederspielwert gehoben.</w:t>
       </w:r>
     </w:p>
     <w:p>
@@ -9109,7 +9786,6 @@
           <w:rFonts w:ascii="Arial" w:hAnsi="Arial" w:cs="Arial"/>
           <w:color w:val="000000" w:themeColor="text1"/>
         </w:rPr>
-        <w:lastRenderedPageBreak/>
         <w:t xml:space="preserve">Zusammenfassend lässt sich sagen, dass </w:t>
       </w:r>
       <w:r>
@@ -9553,6 +10229,7 @@
           <w:sz w:val="36"/>
           <w:szCs w:val="36"/>
         </w:rPr>
+        <w:lastRenderedPageBreak/>
         <w:t>V. Schluss</w:t>
       </w:r>
       <w:bookmarkEnd w:id="24"/>
@@ -12442,7 +13119,7 @@
   <w:style w:type="paragraph" w:default="1" w:styleId="Standard">
     <w:name w:val="Normal"/>
     <w:qFormat/>
-    <w:rsid w:val="006B4ADC"/>
+    <w:rsid w:val="00E3293E"/>
   </w:style>
   <w:style w:type="paragraph" w:styleId="berschrift1">
     <w:name w:val="heading 1"/>
@@ -13086,7 +13763,7 @@
     <b:Year>2009</b:Year>
     <b:City>Natick, Massachusetts</b:City>
     <b:Publisher>A K Peters</b:Publisher>
-    <b:RefOrder>22</b:RefOrder>
+    <b:RefOrder>27</b:RefOrder>
   </b:Source>
   <b:Source>
     <b:Tag>Dag18</b:Tag>
@@ -13112,7 +13789,7 @@
     <b:Pages>707-715</b:Pages>
     <b:Volume>34</b:Volume>
     <b:Issue>8</b:Issue>
-    <b:RefOrder>23</b:RefOrder>
+    <b:RefOrder>28</b:RefOrder>
   </b:Source>
   <b:Source>
     <b:Tag>Liu12</b:Tag>
@@ -13138,7 +13815,7 @@
     <b:Pages>553-568</b:Pages>
     <b:Volume>42</b:Volume>
     <b:Issue>6</b:Issue>
-    <b:RefOrder>24</b:RefOrder>
+    <b:RefOrder>29</b:RefOrder>
   </b:Source>
   <b:Source>
     <b:Tag>Che19</b:Tag>
@@ -13160,7 +13837,7 @@
     <b:Pages>1170-1181</b:Pages>
     <b:Volume>35</b:Volume>
     <b:Issue>13</b:Issue>
-    <b:RefOrder>25</b:RefOrder>
+    <b:RefOrder>30</b:RefOrder>
   </b:Source>
   <b:Source>
     <b:Tag>Yun</b:Tag>
@@ -13192,7 +13869,7 @@
     <b:PeriodicalTitle>Proceedings of the SIGCHI conference on human factors in computing systems</b:PeriodicalTitle>
     <b:Pages>2195–2204</b:Pages>
     <b:Year>2009</b:Year>
-    <b:RefOrder>26</b:RefOrder>
+    <b:RefOrder>31</b:RefOrder>
   </b:Source>
   <b:Source>
     <b:Tag>Pat13</b:Tag>
@@ -13217,7 +13894,7 @@
     <b:Year>2013</b:Year>
     <b:Pages>315 – 321</b:Pages>
     <b:Volume>7</b:Volume>
-    <b:RefOrder>27</b:RefOrder>
+    <b:RefOrder>32</b:RefOrder>
   </b:Source>
   <b:Source>
     <b:Tag>Liu09</b:Tag>
@@ -13250,7 +13927,7 @@
     <b:Year>2009</b:Year>
     <b:Volume>25</b:Volume>
     <b:Issue>6</b:Issue>
-    <b:RefOrder>28</b:RefOrder>
+    <b:RefOrder>33</b:RefOrder>
   </b:Source>
   <b:Source>
     <b:Tag>Sha19</b:Tag>
@@ -13275,7 +13952,7 @@
     <b:Year>2019</b:Year>
     <b:Pages>395–403</b:Pages>
     <b:Volume>156</b:Volume>
-    <b:RefOrder>29</b:RefOrder>
+    <b:RefOrder>34</b:RefOrder>
   </b:Source>
   <b:Source>
     <b:Tag>Neb20</b:Tag>
@@ -13339,7 +14016,7 @@
     <b:Pages>53-62</b:Pages>
     <b:Volume>4</b:Volume>
     <b:Issue>1</b:Issue>
-    <b:RefOrder>30</b:RefOrder>
+    <b:RefOrder>35</b:RefOrder>
   </b:Source>
   <b:Source>
     <b:Tag>Abu12</b:Tag>
@@ -13365,7 +14042,7 @@
     <b:Pages>317-330</b:Pages>
     <b:Volume>38</b:Volume>
     <b:Issue>3</b:Issue>
-    <b:RefOrder>31</b:RefOrder>
+    <b:RefOrder>36</b:RefOrder>
   </b:Source>
   <b:Source>
     <b:Tag>Thi22</b:Tag>
@@ -13388,7 +14065,7 @@
     <b:Day>18</b:Day>
     <b:URL>https://www.youtube.com/watch?v=bxp4G-oJATM</b:URL>
     <b:LCID>de-DE</b:LCID>
-    <b:RefOrder>32</b:RefOrder>
+    <b:RefOrder>37</b:RefOrder>
   </b:Source>
   <b:Source>
     <b:Tag>Mei24</b:Tag>
@@ -13438,7 +14115,7 @@
     <b:Title>Eugene Jarvis, Larry DeMa</b:Title>
     <b:PublicationTitle>Robotron: 2084</b:PublicationTitle>
     <b:Year>1982</b:Year>
-    <b:RefOrder>15</b:RefOrder>
+    <b:RefOrder>20</b:RefOrder>
   </b:Source>
   <b:Source>
     <b:Tag>Wah97</b:Tag>
@@ -13447,7 +14124,7 @@
     <b:Title>Wah-Software</b:Title>
     <b:PublicationTitle>Alien Phobia</b:PublicationTitle>
     <b:Year>1997</b:Year>
-    <b:RefOrder>17</b:RefOrder>
+    <b:RefOrder>22</b:RefOrder>
   </b:Source>
   <b:Source>
     <b:Tag>Eug90</b:Tag>
@@ -13456,7 +14133,7 @@
     <b:Title>Eugene Jarvis, Mark Turmell</b:Title>
     <b:PublicationTitle>Smash TV</b:PublicationTitle>
     <b:Year>1990</b:Year>
-    <b:RefOrder>16</b:RefOrder>
+    <b:RefOrder>21</b:RefOrder>
   </b:Source>
   <b:Source>
     <b:Tag>Wah98</b:Tag>
@@ -13465,7 +14142,7 @@
     <b:Title>Wah-Software</b:Title>
     <b:PublicationTitle>Phobia II</b:PublicationTitle>
     <b:Year>1998</b:Year>
-    <b:RefOrder>18</b:RefOrder>
+    <b:RefOrder>23</b:RefOrder>
   </b:Source>
   <b:Source>
     <b:Tag>Lem19</b:Tag>
@@ -13474,7 +14151,7 @@
     <b:Title>Leme</b:Title>
     <b:PublicationTitle>Magic Surival</b:PublicationTitle>
     <b:Year>2019</b:Year>
-    <b:RefOrder>19</b:RefOrder>
+    <b:RefOrder>24</b:RefOrder>
   </b:Source>
   <b:Source>
     <b:Tag>Luc22</b:Tag>
@@ -13483,7 +14160,7 @@
     <b:Title>Luca Galante</b:Title>
     <b:PublicationTitle>Vampire Survivors</b:PublicationTitle>
     <b:Year>2021</b:Year>
-    <b:RefOrder>14</b:RefOrder>
+    <b:RefOrder>19</b:RefOrder>
   </b:Source>
   <b:Source>
     <b:Tag>fla23</b:Tag>
@@ -13492,7 +14169,7 @@
     <b:Title>flanne</b:Title>
     <b:PublicationTitle>20 Minutes Till Dawn</b:PublicationTitle>
     <b:Year>2023</b:Year>
-    <b:RefOrder>20</b:RefOrder>
+    <b:RefOrder>25</b:RefOrder>
   </b:Source>
   <b:Source>
     <b:Tag>zuk23</b:Tag>
@@ -13512,7 +14189,7 @@
       </b:Author>
     </b:Author>
     <b:URL>https://howtomarketagame.com/2022/06/14/20-minutes-till-dawn/</b:URL>
-    <b:RefOrder>21</b:RefOrder>
+    <b:RefOrder>26</b:RefOrder>
   </b:Source>
   <b:Source>
     <b:Tag>Fie23</b:Tag>
@@ -13612,11 +14289,70 @@
     <b:Year>2019</b:Year>
     <b:RefOrder>12</b:RefOrder>
   </b:Source>
+  <b:Source>
+    <b:Tag>Dro19</b:Tag>
+    <b:SourceType>Misc</b:SourceType>
+    <b:Guid>{3F3144CF-22E9-40F3-92F0-08F8302D17F7}</b:Guid>
+    <b:Title>Drodo Studio</b:Title>
+    <b:PublicationTitle>Dota Auto Chess</b:PublicationTitle>
+    <b:Year>2019</b:Year>
+    <b:RefOrder>14</b:RefOrder>
+  </b:Source>
+  <b:Source>
+    <b:Tag>Rio19</b:Tag>
+    <b:SourceType>Misc</b:SourceType>
+    <b:Guid>{03FB6AC2-8C3E-497D-8F49-5E448AFA2B3B}</b:Guid>
+    <b:Title>Riot Games</b:Title>
+    <b:PublicationTitle>Teamfight Tactics</b:PublicationTitle>
+    <b:Year>2019</b:Year>
+    <b:RefOrder>38</b:RefOrder>
+  </b:Source>
+  <b:Source>
+    <b:Tag>Val13</b:Tag>
+    <b:SourceType>Misc</b:SourceType>
+    <b:Guid>{3A104D8C-DD2D-4A3F-9A39-4096C11F034F}</b:Guid>
+    <b:Title>Valve</b:Title>
+    <b:PublicationTitle>Dota 2</b:PublicationTitle>
+    <b:Year>2013</b:Year>
+    <b:RefOrder>15</b:RefOrder>
+  </b:Source>
+  <b:Source>
+    <b:Tag>PCG24</b:Tag>
+    <b:SourceType>InternetSite</b:SourceType>
+    <b:Guid>{9D4C2053-42D3-4F5E-9D3E-B91B2883D387}</b:Guid>
+    <b:Title>PCGamesN</b:Title>
+    <b:Year>2024</b:Year>
+    <b:Month>Juni</b:Month>
+    <b:Day>25</b:Day>
+    <b:URL>https://www.pcgamesn.com/dota-2/dota-auto-chess-player-count</b:URL>
+    <b:RefOrder>16</b:RefOrder>
+  </b:Source>
+  <b:Source>
+    <b:Tag>Ste24</b:Tag>
+    <b:SourceType>InternetSite</b:SourceType>
+    <b:Guid>{122FA01E-6A1E-452D-9EF8-043EF2F808CB}</b:Guid>
+    <b:Title>Steamcharts</b:Title>
+    <b:Year>2024</b:Year>
+    <b:Month>Juni</b:Month>
+    <b:Day>25</b:Day>
+    <b:URL>https://steamcharts.com/app/570#All</b:URL>
+    <b:RefOrder>17</b:RefOrder>
+  </b:Source>
+  <b:Source>
+    <b:Tag>Val20</b:Tag>
+    <b:SourceType>Misc</b:SourceType>
+    <b:Guid>{AF974AB9-2DDD-4081-BB6A-CB01E0C10318}</b:Guid>
+    <b:Title>Valve</b:Title>
+    <b:Year>2020</b:Year>
+    <b:Month>Februar</b:Month>
+    <b:PublicationTitle>Dota Underlords</b:PublicationTitle>
+    <b:RefOrder>18</b:RefOrder>
+  </b:Source>
 </b:Sources>
 </file>
 
 <file path=customXml/itemProps1.xml><?xml version="1.0" encoding="utf-8"?>
-<ds:datastoreItem xmlns:ds="http://schemas.openxmlformats.org/officeDocument/2006/customXml" ds:itemID="{3524719A-0D35-4310-B6E9-62A03B78363B}">
+<ds:datastoreItem xmlns:ds="http://schemas.openxmlformats.org/officeDocument/2006/customXml" ds:itemID="{101DC726-2E43-4B7D-AD31-A07E6041B802}">
   <ds:schemaRefs>
     <ds:schemaRef ds:uri="http://schemas.openxmlformats.org/officeDocument/2006/bibliography"/>
   </ds:schemaRefs>

</xml_diff>

<commit_message>
finished geschichte von autobattlern
</commit_message>
<xml_diff>
--- a/first_draft.docx
+++ b/first_draft.docx
@@ -562,14 +562,7 @@
           <w:rFonts w:ascii="Arial" w:hAnsi="Arial" w:cs="Arial"/>
           <w:color w:val="000000" w:themeColor="text1"/>
         </w:rPr>
-        <w:t xml:space="preserve"> </w:t>
-      </w:r>
-      <w:r>
-        <w:rPr>
-          <w:rFonts w:ascii="Arial" w:hAnsi="Arial" w:cs="Arial"/>
-          <w:color w:val="000000" w:themeColor="text1"/>
-        </w:rPr>
-        <w:t>entwickelt</w:t>
+        <w:t xml:space="preserve"> entwickelt</w:t>
       </w:r>
       <w:r>
         <w:rPr>
@@ -6982,7 +6975,21 @@
           <w:rFonts w:ascii="Arial" w:hAnsi="Arial" w:cs="Arial"/>
           <w:color w:val="000000" w:themeColor="text1"/>
         </w:rPr>
-        <w:t xml:space="preserve">Autobattler entstanden aus der Reduktion von Multiplayer Online Battle Arena (MOBA) Spielen, mit dem Ziel die Strategischen Elemente des </w:t>
+        <w:t xml:space="preserve">Autobattler entstanden aus der Reduktion von Multiplayer Online Battle Arena (MOBA) Spielen, mit dem Ziel die </w:t>
+      </w:r>
+      <w:r>
+        <w:rPr>
+          <w:rFonts w:ascii="Arial" w:hAnsi="Arial" w:cs="Arial"/>
+          <w:color w:val="000000" w:themeColor="text1"/>
+        </w:rPr>
+        <w:t>s</w:t>
+      </w:r>
+      <w:r>
+        <w:rPr>
+          <w:rFonts w:ascii="Arial" w:hAnsi="Arial" w:cs="Arial"/>
+          <w:color w:val="000000" w:themeColor="text1"/>
+        </w:rPr>
+        <w:t xml:space="preserve">trategischen Elemente des </w:t>
       </w:r>
       <w:proofErr w:type="gramStart"/>
       <w:r>
@@ -7006,6 +7013,13 @@
           <w:color w:val="000000" w:themeColor="text1"/>
         </w:rPr>
         <w:t xml:space="preserve"> Sie kombinieren Elemente aus Rogue-Like Spielen und kompetitiven Onlinespielen.</w:t>
+      </w:r>
+      <w:r>
+        <w:rPr>
+          <w:rFonts w:ascii="Arial" w:hAnsi="Arial" w:cs="Arial"/>
+          <w:color w:val="000000" w:themeColor="text1"/>
+        </w:rPr>
+        <w:t xml:space="preserve"> </w:t>
       </w:r>
     </w:p>
     <w:p>
@@ -7140,7 +7154,21 @@
           <w:rFonts w:ascii="Arial" w:hAnsi="Arial" w:cs="Arial"/>
           <w:color w:val="000000" w:themeColor="text1"/>
         </w:rPr>
-        <w:t xml:space="preserve">. Die spielbaren Charaktere aus Dota 2 werden auf einem schachähnlichen Brett platziert und bekämpfen sich gegenseitig. Dabei können die Spieler nur vor Beginn des Kampfes auf das Ergebnis Einfluss auswirken, indem sie die Charaktere unterschiedlich platzieren </w:t>
+        <w:t>. Die spielbaren Charaktere aus Dota 2 werden auf einem schachähnlichen Brett platziert und bekämpfen sich gegenseitig. Dabei können die Spieler nur vor Beginn des Kampfes auf das Ergebnis Einfluss auswirken</w:t>
+      </w:r>
+      <w:r>
+        <w:rPr>
+          <w:rFonts w:ascii="Arial" w:hAnsi="Arial" w:cs="Arial"/>
+          <w:color w:val="000000" w:themeColor="text1"/>
+        </w:rPr>
+        <w:t>. Dies geschieht,</w:t>
+      </w:r>
+      <w:r>
+        <w:rPr>
+          <w:rFonts w:ascii="Arial" w:hAnsi="Arial" w:cs="Arial"/>
+          <w:color w:val="000000" w:themeColor="text1"/>
+        </w:rPr>
+        <w:t xml:space="preserve"> indem sie die Charaktere </w:t>
       </w:r>
       <w:r>
         <w:rPr>
@@ -7148,7 +7176,14 @@
           <w:color w:val="000000" w:themeColor="text1"/>
         </w:rPr>
         <w:lastRenderedPageBreak/>
-        <w:t>und ihre Ausrüstung anpassen. Sobald der Kampf begonnen hat, können sie nur noch zuschauen, wie ihre Einheiten selbständig kämpfen.</w:t>
+        <w:t>unterschiedlich platzieren und ihre Ausrüstung anpassen. Sobald der Kampf begonnen hat, können sie nur noch zuschauen, wie ihre Einheiten selbständig kämpfen.</w:t>
+      </w:r>
+      <w:r>
+        <w:rPr>
+          <w:rFonts w:ascii="Arial" w:hAnsi="Arial" w:cs="Arial"/>
+          <w:color w:val="000000" w:themeColor="text1"/>
+        </w:rPr>
+        <w:t xml:space="preserve"> Die Spieler kämpfen in einem Round-Robin-System gegeneinander, das heißt jede Runde spielt man gegen einen anderen Gegner, bis alle Spieler einmal gegen alle anderen gekämpft haben. Zu den Items und Ausrüstungen kann man die sowohl die Anzahl der platzierbaren Charaktere, gegen den Eintausch von Währung, erhöhen, aber insbesondere auch die Charaktere verbessern und ihr Werte verstärken.</w:t>
       </w:r>
     </w:p>
     <w:p>
@@ -7160,6 +7195,16 @@
           <w:color w:val="000000" w:themeColor="text1"/>
         </w:rPr>
       </w:pPr>
+    </w:p>
+    <w:p>
+      <w:pPr>
+        <w:spacing w:line="360" w:lineRule="auto"/>
+        <w:jc w:val="both"/>
+        <w:rPr>
+          <w:rFonts w:ascii="Arial" w:hAnsi="Arial" w:cs="Arial"/>
+          <w:color w:val="000000" w:themeColor="text1"/>
+        </w:rPr>
+      </w:pPr>
       <w:r>
         <w:rPr>
           <w:rFonts w:ascii="Arial" w:hAnsi="Arial" w:cs="Arial"/>
@@ -7172,7 +7217,21 @@
           <w:rFonts w:ascii="Arial" w:hAnsi="Arial" w:cs="Arial"/>
           <w:color w:val="000000" w:themeColor="text1"/>
         </w:rPr>
-        <w:t xml:space="preserve">war ein großer Erfolg und hatte bereits innerhalb der nächsten Vier Monate über acht Millionen Spieler, davon waren beständig zwischen 100.000 und 200.000 Online, das entspricht etwa 15-20% der Spieleranzahl von dem Originalspiel Dota 2 </w:t>
+        <w:t>war ein großer Erfolg und hatte bereits innerhalb der nächsten Vier Monate über acht Millionen Spieler, davon waren beständig zwischen 100.000 und 200.000 Online, das entspr</w:t>
+      </w:r>
+      <w:r>
+        <w:rPr>
+          <w:rFonts w:ascii="Arial" w:hAnsi="Arial" w:cs="Arial"/>
+          <w:color w:val="000000" w:themeColor="text1"/>
+        </w:rPr>
+        <w:t>ach damals</w:t>
+      </w:r>
+      <w:r>
+        <w:rPr>
+          <w:rFonts w:ascii="Arial" w:hAnsi="Arial" w:cs="Arial"/>
+          <w:color w:val="000000" w:themeColor="text1"/>
+        </w:rPr>
+        <w:t xml:space="preserve"> etwa 15-20% der Spieleranzahl von dem Originalspiel Dota 2 </w:t>
       </w:r>
       <w:sdt>
         <w:sdtPr>
@@ -7282,7 +7341,197 @@
           <w:rFonts w:ascii="Arial" w:hAnsi="Arial" w:cs="Arial"/>
           <w:color w:val="000000" w:themeColor="text1"/>
         </w:rPr>
-        <w:t xml:space="preserve">. </w:t>
+        <w:t>.</w:t>
+      </w:r>
+      <w:r>
+        <w:rPr>
+          <w:rFonts w:ascii="Arial" w:hAnsi="Arial" w:cs="Arial"/>
+          <w:color w:val="000000" w:themeColor="text1"/>
+        </w:rPr>
+        <w:t xml:space="preserve"> </w:t>
+      </w:r>
+      <w:r>
+        <w:rPr>
+          <w:rFonts w:ascii="Arial" w:hAnsi="Arial" w:cs="Arial"/>
+          <w:color w:val="000000" w:themeColor="text1"/>
+        </w:rPr>
+        <w:t xml:space="preserve">Von dem Erfolg motiviert </w:t>
+      </w:r>
+      <w:r>
+        <w:rPr>
+          <w:rFonts w:ascii="Arial" w:hAnsi="Arial" w:cs="Arial"/>
+          <w:color w:val="000000" w:themeColor="text1"/>
+        </w:rPr>
+        <w:t xml:space="preserve">veröffentlichte </w:t>
+      </w:r>
+      <w:proofErr w:type="spellStart"/>
+      <w:r>
+        <w:rPr>
+          <w:rFonts w:ascii="Arial" w:hAnsi="Arial" w:cs="Arial"/>
+          <w:color w:val="000000" w:themeColor="text1"/>
+        </w:rPr>
+        <w:t>Drodo</w:t>
+      </w:r>
+      <w:proofErr w:type="spellEnd"/>
+      <w:r>
+        <w:rPr>
+          <w:rFonts w:ascii="Arial" w:hAnsi="Arial" w:cs="Arial"/>
+          <w:color w:val="000000" w:themeColor="text1"/>
+        </w:rPr>
+        <w:t xml:space="preserve"> Studio</w:t>
+      </w:r>
+      <w:r>
+        <w:rPr>
+          <w:rFonts w:ascii="Arial" w:hAnsi="Arial" w:cs="Arial"/>
+          <w:color w:val="000000" w:themeColor="text1"/>
+        </w:rPr>
+        <w:t>, das Studio</w:t>
+      </w:r>
+      <w:r>
+        <w:rPr>
+          <w:rFonts w:ascii="Arial" w:hAnsi="Arial" w:cs="Arial"/>
+          <w:color w:val="000000" w:themeColor="text1"/>
+        </w:rPr>
+        <w:t xml:space="preserve"> hinter Dota Auto Chess</w:t>
+      </w:r>
+      <w:r>
+        <w:rPr>
+          <w:rFonts w:ascii="Arial" w:hAnsi="Arial" w:cs="Arial"/>
+          <w:color w:val="000000" w:themeColor="text1"/>
+        </w:rPr>
+        <w:t xml:space="preserve">, </w:t>
+      </w:r>
+      <w:r>
+        <w:rPr>
+          <w:rFonts w:ascii="Arial" w:hAnsi="Arial" w:cs="Arial"/>
+          <w:color w:val="000000" w:themeColor="text1"/>
+        </w:rPr>
+        <w:t>wenige Monate später</w:t>
+      </w:r>
+      <w:r>
+        <w:rPr>
+          <w:rFonts w:ascii="Arial" w:hAnsi="Arial" w:cs="Arial"/>
+          <w:color w:val="000000" w:themeColor="text1"/>
+        </w:rPr>
+        <w:t xml:space="preserve"> ihre eigene alleinstehende Version in der Form eines Mobile-Spiels. </w:t>
+      </w:r>
+      <w:r>
+        <w:rPr>
+          <w:rFonts w:ascii="Arial" w:hAnsi="Arial" w:cs="Arial"/>
+          <w:color w:val="000000" w:themeColor="text1"/>
+        </w:rPr>
+        <w:t>Auto Chess</w:t>
+      </w:r>
+      <w:r>
+        <w:rPr>
+          <w:rFonts w:ascii="Arial" w:hAnsi="Arial" w:cs="Arial"/>
+          <w:color w:val="000000" w:themeColor="text1"/>
+        </w:rPr>
+        <w:t xml:space="preserve"> erschien im April 2019 für Android und im Mai </w:t>
+      </w:r>
+      <w:r>
+        <w:rPr>
+          <w:rFonts w:ascii="Arial" w:hAnsi="Arial" w:cs="Arial"/>
+          <w:color w:val="000000" w:themeColor="text1"/>
+        </w:rPr>
+        <w:t xml:space="preserve">2019 </w:t>
+      </w:r>
+      <w:r>
+        <w:rPr>
+          <w:rFonts w:ascii="Arial" w:hAnsi="Arial" w:cs="Arial"/>
+          <w:color w:val="000000" w:themeColor="text1"/>
+        </w:rPr>
+        <w:t>für iOS</w:t>
+      </w:r>
+      <w:r>
+        <w:rPr>
+          <w:rFonts w:ascii="Arial" w:hAnsi="Arial" w:cs="Arial"/>
+          <w:color w:val="000000" w:themeColor="text1"/>
+        </w:rPr>
+        <w:t xml:space="preserve">. Dabei wird der gleiche </w:t>
+      </w:r>
+      <w:r>
+        <w:rPr>
+          <w:rFonts w:ascii="Arial" w:hAnsi="Arial" w:cs="Arial"/>
+          <w:color w:val="000000" w:themeColor="text1"/>
+        </w:rPr>
+        <w:t xml:space="preserve">Gameplay-Loop wie </w:t>
+      </w:r>
+      <w:r>
+        <w:rPr>
+          <w:rFonts w:ascii="Arial" w:hAnsi="Arial" w:cs="Arial"/>
+          <w:color w:val="000000" w:themeColor="text1"/>
+        </w:rPr>
+        <w:t>bei der</w:t>
+      </w:r>
+      <w:r>
+        <w:rPr>
+          <w:rFonts w:ascii="Arial" w:hAnsi="Arial" w:cs="Arial"/>
+          <w:color w:val="000000" w:themeColor="text1"/>
+        </w:rPr>
+        <w:t xml:space="preserve"> Modifikation</w:t>
+      </w:r>
+      <w:r>
+        <w:rPr>
+          <w:rFonts w:ascii="Arial" w:hAnsi="Arial" w:cs="Arial"/>
+          <w:color w:val="000000" w:themeColor="text1"/>
+        </w:rPr>
+        <w:t xml:space="preserve"> verwendet nur diesmal mit eigenen Charakteren </w:t>
+      </w:r>
+      <w:sdt>
+        <w:sdtPr>
+          <w:rPr>
+            <w:rFonts w:ascii="Arial" w:hAnsi="Arial" w:cs="Arial"/>
+            <w:color w:val="000000" w:themeColor="text1"/>
+          </w:rPr>
+          <w:id w:val="-699000689"/>
+          <w:citation/>
+        </w:sdtPr>
+        <w:sdtContent>
+          <w:r>
+            <w:rPr>
+              <w:rFonts w:ascii="Arial" w:hAnsi="Arial" w:cs="Arial"/>
+              <w:color w:val="000000" w:themeColor="text1"/>
+            </w:rPr>
+            <w:fldChar w:fldCharType="begin"/>
+          </w:r>
+          <w:r>
+            <w:rPr>
+              <w:rFonts w:ascii="Arial" w:hAnsi="Arial" w:cs="Arial"/>
+              <w:color w:val="000000" w:themeColor="text1"/>
+            </w:rPr>
+            <w:instrText xml:space="preserve"> CITATION Dro191 \l 1031 </w:instrText>
+          </w:r>
+          <w:r>
+            <w:rPr>
+              <w:rFonts w:ascii="Arial" w:hAnsi="Arial" w:cs="Arial"/>
+              <w:color w:val="000000" w:themeColor="text1"/>
+            </w:rPr>
+            <w:fldChar w:fldCharType="separate"/>
+          </w:r>
+          <w:r>
+            <w:rPr>
+              <w:rFonts w:ascii="Arial" w:hAnsi="Arial" w:cs="Arial"/>
+              <w:noProof/>
+              <w:color w:val="000000" w:themeColor="text1"/>
+            </w:rPr>
+            <w:t>(Drodo Studio, 2019)</w:t>
+          </w:r>
+          <w:r>
+            <w:rPr>
+              <w:rFonts w:ascii="Arial" w:hAnsi="Arial" w:cs="Arial"/>
+              <w:color w:val="000000" w:themeColor="text1"/>
+            </w:rPr>
+            <w:fldChar w:fldCharType="end"/>
+          </w:r>
+        </w:sdtContent>
+      </w:sdt>
+      <w:r>
+        <w:rPr>
+          <w:rFonts w:ascii="Arial" w:hAnsi="Arial" w:cs="Arial"/>
+          <w:color w:val="000000" w:themeColor="text1"/>
+        </w:rPr>
+        <w:t>.</w:t>
       </w:r>
     </w:p>
     <w:p>
@@ -7294,12 +7543,29 @@
           <w:color w:val="000000" w:themeColor="text1"/>
         </w:rPr>
       </w:pPr>
-      <w:r>
-        <w:rPr>
-          <w:rFonts w:ascii="Arial" w:hAnsi="Arial" w:cs="Arial"/>
-          <w:color w:val="000000" w:themeColor="text1"/>
-        </w:rPr>
-        <w:t xml:space="preserve">Von dem Erfolg beeindruckt begannen die Entwickler von Dota 2 eine eigene Version der Modifikation zu entwickeln. Nur fünf Monate nach der Veröffentlichung der Modifikation erschien im Juni 2019 das Spiel Dota Underlords in Early Access. Im Laufe der nächsten Monate wurde über mehrere Updates das Spiel finalisiert und erschien im Februar 2020 als </w:t>
+    </w:p>
+    <w:p>
+      <w:pPr>
+        <w:spacing w:line="360" w:lineRule="auto"/>
+        <w:jc w:val="both"/>
+        <w:rPr>
+          <w:rFonts w:ascii="Arial" w:hAnsi="Arial" w:cs="Arial"/>
+          <w:color w:val="000000" w:themeColor="text1"/>
+        </w:rPr>
+      </w:pPr>
+      <w:r>
+        <w:rPr>
+          <w:rFonts w:ascii="Arial" w:hAnsi="Arial" w:cs="Arial"/>
+          <w:color w:val="000000" w:themeColor="text1"/>
+        </w:rPr>
+        <w:t>Kurze Zeit später</w:t>
+      </w:r>
+      <w:r>
+        <w:rPr>
+          <w:rFonts w:ascii="Arial" w:hAnsi="Arial" w:cs="Arial"/>
+          <w:color w:val="000000" w:themeColor="text1"/>
+        </w:rPr>
+        <w:t xml:space="preserve"> begannen die Entwickler von Dota 2 eine eigene Version der Modifikation zu entwickeln. Nur fünf Monate nach der Veröffentlichung der Modifikation erschien im Juni 2019 das Spiel Dota Underlords in Early Access. Im Laufe der nächsten Monate wurde über mehrere Updates das Spiel finalisiert und erschien im Februar 2020 als </w:t>
       </w:r>
       <w:proofErr w:type="spellStart"/>
       <w:r>
@@ -7372,6 +7638,153 @@
         </w:rPr>
         <w:t>.</w:t>
       </w:r>
+      <w:r>
+        <w:rPr>
+          <w:rFonts w:ascii="Arial" w:hAnsi="Arial" w:cs="Arial"/>
+          <w:color w:val="000000" w:themeColor="text1"/>
+        </w:rPr>
+        <w:t xml:space="preserve"> </w:t>
+      </w:r>
+      <w:r>
+        <w:rPr>
+          <w:rFonts w:ascii="Arial" w:hAnsi="Arial" w:cs="Arial"/>
+          <w:color w:val="000000" w:themeColor="text1"/>
+        </w:rPr>
+        <w:t xml:space="preserve">In dem gleichen Zeitraum begannen die Entwickler hinter dem MOBA League of Legends ihre eigene Version eines Autobattler Spiel zu entwickeln. So wurde am 26ten Juni </w:t>
+      </w:r>
+      <w:proofErr w:type="spellStart"/>
+      <w:r>
+        <w:rPr>
+          <w:rFonts w:ascii="Arial" w:hAnsi="Arial" w:cs="Arial"/>
+          <w:color w:val="000000" w:themeColor="text1"/>
+        </w:rPr>
+        <w:t>Teamfight</w:t>
+      </w:r>
+      <w:proofErr w:type="spellEnd"/>
+      <w:r>
+        <w:rPr>
+          <w:rFonts w:ascii="Arial" w:hAnsi="Arial" w:cs="Arial"/>
+          <w:color w:val="000000" w:themeColor="text1"/>
+        </w:rPr>
+        <w:t xml:space="preserve"> </w:t>
+      </w:r>
+      <w:proofErr w:type="spellStart"/>
+      <w:r>
+        <w:rPr>
+          <w:rFonts w:ascii="Arial" w:hAnsi="Arial" w:cs="Arial"/>
+          <w:color w:val="000000" w:themeColor="text1"/>
+        </w:rPr>
+        <w:t>Tactics</w:t>
+      </w:r>
+      <w:proofErr w:type="spellEnd"/>
+      <w:r>
+        <w:rPr>
+          <w:rFonts w:ascii="Arial" w:hAnsi="Arial" w:cs="Arial"/>
+          <w:color w:val="000000" w:themeColor="text1"/>
+        </w:rPr>
+        <w:t xml:space="preserve"> veröffentlicht </w:t>
+      </w:r>
+      <w:sdt>
+        <w:sdtPr>
+          <w:rPr>
+            <w:rFonts w:ascii="Arial" w:hAnsi="Arial" w:cs="Arial"/>
+            <w:color w:val="000000" w:themeColor="text1"/>
+          </w:rPr>
+          <w:id w:val="-1739236340"/>
+          <w:citation/>
+        </w:sdtPr>
+        <w:sdtContent>
+          <w:r>
+            <w:rPr>
+              <w:rFonts w:ascii="Arial" w:hAnsi="Arial" w:cs="Arial"/>
+              <w:color w:val="000000" w:themeColor="text1"/>
+            </w:rPr>
+            <w:fldChar w:fldCharType="begin"/>
+          </w:r>
+          <w:r>
+            <w:rPr>
+              <w:rFonts w:ascii="Arial" w:hAnsi="Arial" w:cs="Arial"/>
+              <w:color w:val="000000" w:themeColor="text1"/>
+            </w:rPr>
+            <w:instrText xml:space="preserve"> CITATION Rio19 \l 1031 </w:instrText>
+          </w:r>
+          <w:r>
+            <w:rPr>
+              <w:rFonts w:ascii="Arial" w:hAnsi="Arial" w:cs="Arial"/>
+              <w:color w:val="000000" w:themeColor="text1"/>
+            </w:rPr>
+            <w:fldChar w:fldCharType="separate"/>
+          </w:r>
+          <w:r>
+            <w:rPr>
+              <w:rFonts w:ascii="Arial" w:hAnsi="Arial" w:cs="Arial"/>
+              <w:noProof/>
+              <w:color w:val="000000" w:themeColor="text1"/>
+            </w:rPr>
+            <w:t>(Riot Games, 2019)</w:t>
+          </w:r>
+          <w:r>
+            <w:rPr>
+              <w:rFonts w:ascii="Arial" w:hAnsi="Arial" w:cs="Arial"/>
+              <w:color w:val="000000" w:themeColor="text1"/>
+            </w:rPr>
+            <w:fldChar w:fldCharType="end"/>
+          </w:r>
+        </w:sdtContent>
+      </w:sdt>
+      <w:r>
+        <w:rPr>
+          <w:rFonts w:ascii="Arial" w:hAnsi="Arial" w:cs="Arial"/>
+          <w:color w:val="000000" w:themeColor="text1"/>
+        </w:rPr>
+        <w:t xml:space="preserve">. Das Grundprinzip blieb das gleiche wie bei Dota Auto Chess, nur verwendet </w:t>
+      </w:r>
+      <w:proofErr w:type="spellStart"/>
+      <w:r>
+        <w:rPr>
+          <w:rFonts w:ascii="Arial" w:hAnsi="Arial" w:cs="Arial"/>
+          <w:color w:val="000000" w:themeColor="text1"/>
+        </w:rPr>
+        <w:t>Teamfight</w:t>
+      </w:r>
+      <w:proofErr w:type="spellEnd"/>
+      <w:r>
+        <w:rPr>
+          <w:rFonts w:ascii="Arial" w:hAnsi="Arial" w:cs="Arial"/>
+          <w:color w:val="000000" w:themeColor="text1"/>
+        </w:rPr>
+        <w:t xml:space="preserve"> </w:t>
+      </w:r>
+      <w:proofErr w:type="spellStart"/>
+      <w:r>
+        <w:rPr>
+          <w:rFonts w:ascii="Arial" w:hAnsi="Arial" w:cs="Arial"/>
+          <w:color w:val="000000" w:themeColor="text1"/>
+        </w:rPr>
+        <w:t>Tactics</w:t>
+      </w:r>
+      <w:proofErr w:type="spellEnd"/>
+      <w:r>
+        <w:rPr>
+          <w:rFonts w:ascii="Arial" w:hAnsi="Arial" w:cs="Arial"/>
+          <w:color w:val="000000" w:themeColor="text1"/>
+        </w:rPr>
+        <w:t xml:space="preserve"> Charaktere aus League of Legends</w:t>
+      </w:r>
+      <w:r>
+        <w:rPr>
+          <w:rFonts w:ascii="Arial" w:hAnsi="Arial" w:cs="Arial"/>
+          <w:color w:val="000000" w:themeColor="text1"/>
+        </w:rPr>
+        <w:t xml:space="preserve">. </w:t>
+      </w:r>
+      <w:r>
+        <w:rPr>
+          <w:rFonts w:ascii="Arial" w:hAnsi="Arial" w:cs="Arial"/>
+          <w:color w:val="000000" w:themeColor="text1"/>
+        </w:rPr>
+        <w:t>Ein großer Unterschied ist die Verwendung eines hexagonalen Rasters, das sich von den bisherigen rechteckigen Gittern deutlich unterscheidet.</w:t>
+      </w:r>
     </w:p>
     <w:p>
       <w:pPr>
@@ -7382,6 +7795,98 @@
           <w:color w:val="000000" w:themeColor="text1"/>
         </w:rPr>
       </w:pPr>
+    </w:p>
+    <w:p>
+      <w:pPr>
+        <w:spacing w:line="360" w:lineRule="auto"/>
+        <w:jc w:val="both"/>
+        <w:rPr>
+          <w:rFonts w:ascii="Arial" w:hAnsi="Arial" w:cs="Arial"/>
+          <w:color w:val="000000" w:themeColor="text1"/>
+        </w:rPr>
+      </w:pPr>
+      <w:r>
+        <w:rPr>
+          <w:rFonts w:ascii="Arial" w:hAnsi="Arial" w:cs="Arial"/>
+          <w:color w:val="000000" w:themeColor="text1"/>
+        </w:rPr>
+        <w:t xml:space="preserve">Im Jahre 2020 erschien </w:t>
+      </w:r>
+      <w:r>
+        <w:rPr>
+          <w:rFonts w:ascii="Arial" w:hAnsi="Arial" w:cs="Arial"/>
+          <w:color w:val="000000" w:themeColor="text1"/>
+        </w:rPr>
+        <w:t>Might &amp; Magic: Chess Royale</w:t>
+      </w:r>
+      <w:r>
+        <w:rPr>
+          <w:rFonts w:ascii="Arial" w:hAnsi="Arial" w:cs="Arial"/>
+          <w:color w:val="000000" w:themeColor="text1"/>
+        </w:rPr>
+        <w:t xml:space="preserve"> von </w:t>
+      </w:r>
+      <w:r>
+        <w:rPr>
+          <w:rFonts w:ascii="Arial" w:hAnsi="Arial" w:cs="Arial"/>
+          <w:color w:val="000000" w:themeColor="text1"/>
+        </w:rPr>
+        <w:t xml:space="preserve">Ubisoft und kombinierte das Battle Royale Genre mit herkömmlichen Autobattler Mechaniken. Die Grundlagen blieben dieselben und beinhalteten ein rechteckiges Raster, auf dem jede Runde die Charaktere der Spieler gegen, die der Gegner kämpfen. Der große Unterschied liegt in der Spieleranzahl, bei Spielen wie </w:t>
+      </w:r>
+      <w:proofErr w:type="spellStart"/>
+      <w:r>
+        <w:rPr>
+          <w:rFonts w:ascii="Arial" w:hAnsi="Arial" w:cs="Arial"/>
+          <w:color w:val="000000" w:themeColor="text1"/>
+        </w:rPr>
+        <w:t>Teamfight</w:t>
+      </w:r>
+      <w:proofErr w:type="spellEnd"/>
+      <w:r>
+        <w:rPr>
+          <w:rFonts w:ascii="Arial" w:hAnsi="Arial" w:cs="Arial"/>
+          <w:color w:val="000000" w:themeColor="text1"/>
+        </w:rPr>
+        <w:t xml:space="preserve"> </w:t>
+      </w:r>
+      <w:proofErr w:type="spellStart"/>
+      <w:r>
+        <w:rPr>
+          <w:rFonts w:ascii="Arial" w:hAnsi="Arial" w:cs="Arial"/>
+          <w:color w:val="000000" w:themeColor="text1"/>
+        </w:rPr>
+        <w:t>Tactics</w:t>
+      </w:r>
+      <w:proofErr w:type="spellEnd"/>
+      <w:r>
+        <w:rPr>
+          <w:rFonts w:ascii="Arial" w:hAnsi="Arial" w:cs="Arial"/>
+          <w:color w:val="000000" w:themeColor="text1"/>
+        </w:rPr>
+        <w:t xml:space="preserve"> kämpfen Acht Spieler in einem Round-</w:t>
+      </w:r>
+      <w:r>
+        <w:rPr>
+          <w:rFonts w:ascii="Arial" w:hAnsi="Arial" w:cs="Arial"/>
+          <w:color w:val="000000" w:themeColor="text1"/>
+        </w:rPr>
+        <w:lastRenderedPageBreak/>
+        <w:t xml:space="preserve">Robin-System gegeneinander, währenddessen treten in Might &amp; Magic: Chess Royale über 90 Spieler in einem Turnier an. Dabei besitzt jeder Spieler Drei Leben und verliert eins davon, wenn man eine Runde verliert. Der Spieler, der am Ende noch Leben </w:t>
+      </w:r>
+      <w:r>
+        <w:rPr>
+          <w:rFonts w:ascii="Arial" w:hAnsi="Arial" w:cs="Arial"/>
+          <w:color w:val="000000" w:themeColor="text1"/>
+        </w:rPr>
+        <w:t>übrig hat</w:t>
+      </w:r>
+      <w:r>
+        <w:rPr>
+          <w:rFonts w:ascii="Arial" w:hAnsi="Arial" w:cs="Arial"/>
+          <w:color w:val="000000" w:themeColor="text1"/>
+        </w:rPr>
+        <w:t>, gewinnt.</w:t>
+      </w:r>
     </w:p>
     <w:p>
       <w:pPr>
@@ -7639,17 +8144,7 @@
         <w:t>, Pet packs</w:t>
       </w:r>
     </w:p>
-    <w:p>
-      <w:pPr>
-        <w:spacing w:line="360" w:lineRule="auto"/>
-        <w:jc w:val="both"/>
-        <w:rPr>
-          <w:rFonts w:ascii="Arial" w:hAnsi="Arial" w:cs="Arial"/>
-          <w:color w:val="000000" w:themeColor="text1"/>
-          <w:lang w:val="en-US"/>
-        </w:rPr>
-      </w:pPr>
-    </w:p>
+    <w:p/>
     <w:p>
       <w:pPr>
         <w:pStyle w:val="berschrift1"/>
@@ -7662,15 +8157,15 @@
           <w:szCs w:val="36"/>
         </w:rPr>
       </w:pPr>
+      <w:bookmarkStart w:id="14" w:name="_Toc170139929"/>
       <w:r>
         <w:rPr>
           <w:rFonts w:ascii="Arial" w:hAnsi="Arial" w:cs="Arial"/>
           <w:color w:val="000000" w:themeColor="text1"/>
           <w:sz w:val="36"/>
           <w:szCs w:val="36"/>
-          <w:lang w:val="en-US"/>
-        </w:rPr>
-        <w:t>3.2.</w:t>
+        </w:rPr>
+        <w:t>3</w:t>
       </w:r>
       <w:r>
         <w:rPr>
@@ -7678,9 +8173,8 @@
           <w:color w:val="000000" w:themeColor="text1"/>
           <w:sz w:val="36"/>
           <w:szCs w:val="36"/>
-          <w:lang w:val="en-US"/>
-        </w:rPr>
-        <w:t>3</w:t>
+        </w:rPr>
+        <w:t>.</w:t>
       </w:r>
       <w:r>
         <w:rPr>
@@ -7688,9 +8182,8 @@
           <w:color w:val="000000" w:themeColor="text1"/>
           <w:sz w:val="36"/>
           <w:szCs w:val="36"/>
-          <w:lang w:val="en-US"/>
-        </w:rPr>
-        <w:t xml:space="preserve">. </w:t>
+        </w:rPr>
+        <w:t>3</w:t>
       </w:r>
       <w:r>
         <w:rPr>
@@ -7698,31 +8191,26 @@
           <w:color w:val="000000" w:themeColor="text1"/>
           <w:sz w:val="36"/>
           <w:szCs w:val="36"/>
-          <w:lang w:val="en-US"/>
-        </w:rPr>
-        <w:t xml:space="preserve">Luck be a </w:t>
-      </w:r>
-      <w:proofErr w:type="gramStart"/>
+        </w:rPr>
+        <w:t>.</w:t>
+      </w:r>
       <w:r>
         <w:rPr>
           <w:rFonts w:ascii="Arial" w:hAnsi="Arial" w:cs="Arial"/>
           <w:color w:val="000000" w:themeColor="text1"/>
           <w:sz w:val="36"/>
           <w:szCs w:val="36"/>
-          <w:lang w:val="en-US"/>
-        </w:rPr>
-        <w:t>Landlord</w:t>
-      </w:r>
-      <w:proofErr w:type="gramEnd"/>
+        </w:rPr>
+        <w:t xml:space="preserve"> </w:t>
+      </w:r>
       <w:r>
         <w:rPr>
           <w:rFonts w:ascii="Arial" w:hAnsi="Arial" w:cs="Arial"/>
           <w:color w:val="000000" w:themeColor="text1"/>
           <w:sz w:val="36"/>
           <w:szCs w:val="36"/>
-          <w:lang w:val="en-US"/>
-        </w:rPr>
-        <w:t>?</w:t>
+        </w:rPr>
+        <w:t>Geschichte des</w:t>
       </w:r>
       <w:r>
         <w:rPr>
@@ -7730,9 +8218,8 @@
           <w:color w:val="000000" w:themeColor="text1"/>
           <w:sz w:val="36"/>
           <w:szCs w:val="36"/>
-          <w:lang w:val="en-US"/>
-        </w:rPr>
-        <w:t xml:space="preserve"> Crop Rotation? </w:t>
+        </w:rPr>
+        <w:t xml:space="preserve"> </w:t>
       </w:r>
       <w:r>
         <w:rPr>
@@ -7741,143 +8228,34 @@
           <w:sz w:val="36"/>
           <w:szCs w:val="36"/>
         </w:rPr>
-        <w:t>Nothing?</w:t>
-      </w:r>
-    </w:p>
-    <w:p>
-      <w:pPr>
-        <w:spacing w:line="360" w:lineRule="auto"/>
-      </w:pPr>
-      <w:proofErr w:type="spellStart"/>
-      <w:r>
-        <w:rPr>
-          <w:rFonts w:ascii="Arial" w:hAnsi="Arial" w:cs="Arial"/>
-          <w:color w:val="000000" w:themeColor="text1"/>
-        </w:rPr>
-        <w:t>Uniqu</w:t>
-      </w:r>
-      <w:proofErr w:type="spellEnd"/>
-    </w:p>
-    <w:p/>
-    <w:p>
-      <w:pPr>
-        <w:pStyle w:val="berschrift1"/>
+        <w:t>Survivor-Like</w:t>
+      </w:r>
+      <w:r>
+        <w:rPr>
+          <w:rFonts w:ascii="Arial" w:hAnsi="Arial" w:cs="Arial"/>
+          <w:color w:val="000000" w:themeColor="text1"/>
+          <w:sz w:val="36"/>
+          <w:szCs w:val="36"/>
+        </w:rPr>
+        <w:t xml:space="preserve"> Genres</w:t>
+      </w:r>
+      <w:bookmarkEnd w:id="14"/>
+    </w:p>
+    <w:p>
+      <w:pPr>
         <w:spacing w:line="360" w:lineRule="auto"/>
         <w:jc w:val="both"/>
         <w:rPr>
           <w:rFonts w:ascii="Arial" w:hAnsi="Arial" w:cs="Arial"/>
           <w:color w:val="000000" w:themeColor="text1"/>
-          <w:sz w:val="36"/>
-          <w:szCs w:val="36"/>
-        </w:rPr>
-      </w:pPr>
-      <w:bookmarkStart w:id="14" w:name="_Toc170139929"/>
-      <w:r>
-        <w:rPr>
-          <w:rFonts w:ascii="Arial" w:hAnsi="Arial" w:cs="Arial"/>
-          <w:color w:val="000000" w:themeColor="text1"/>
-          <w:sz w:val="36"/>
-          <w:szCs w:val="36"/>
-        </w:rPr>
-        <w:t>3</w:t>
-      </w:r>
-      <w:r>
-        <w:rPr>
-          <w:rFonts w:ascii="Arial" w:hAnsi="Arial" w:cs="Arial"/>
-          <w:color w:val="000000" w:themeColor="text1"/>
-          <w:sz w:val="36"/>
-          <w:szCs w:val="36"/>
-        </w:rPr>
-        <w:t>.</w:t>
-      </w:r>
-      <w:r>
-        <w:rPr>
-          <w:rFonts w:ascii="Arial" w:hAnsi="Arial" w:cs="Arial"/>
-          <w:color w:val="000000" w:themeColor="text1"/>
-          <w:sz w:val="36"/>
-          <w:szCs w:val="36"/>
-        </w:rPr>
-        <w:t>3</w:t>
-      </w:r>
-      <w:r>
-        <w:rPr>
-          <w:rFonts w:ascii="Arial" w:hAnsi="Arial" w:cs="Arial"/>
-          <w:color w:val="000000" w:themeColor="text1"/>
-          <w:sz w:val="36"/>
-          <w:szCs w:val="36"/>
-        </w:rPr>
-        <w:t>.</w:t>
-      </w:r>
-      <w:r>
-        <w:rPr>
-          <w:rFonts w:ascii="Arial" w:hAnsi="Arial" w:cs="Arial"/>
-          <w:color w:val="000000" w:themeColor="text1"/>
-          <w:sz w:val="36"/>
-          <w:szCs w:val="36"/>
-        </w:rPr>
-        <w:t xml:space="preserve"> </w:t>
-      </w:r>
-      <w:r>
-        <w:rPr>
-          <w:rFonts w:ascii="Arial" w:hAnsi="Arial" w:cs="Arial"/>
-          <w:color w:val="000000" w:themeColor="text1"/>
-          <w:sz w:val="36"/>
-          <w:szCs w:val="36"/>
-        </w:rPr>
-        <w:t>Geschichte des</w:t>
-      </w:r>
-      <w:r>
-        <w:rPr>
-          <w:rFonts w:ascii="Arial" w:hAnsi="Arial" w:cs="Arial"/>
-          <w:color w:val="000000" w:themeColor="text1"/>
-          <w:sz w:val="36"/>
-          <w:szCs w:val="36"/>
-        </w:rPr>
-        <w:t xml:space="preserve"> </w:t>
-      </w:r>
-      <w:r>
-        <w:rPr>
-          <w:rFonts w:ascii="Arial" w:hAnsi="Arial" w:cs="Arial"/>
-          <w:color w:val="000000" w:themeColor="text1"/>
-          <w:sz w:val="36"/>
-          <w:szCs w:val="36"/>
-        </w:rPr>
-        <w:t>Survivor-Like</w:t>
-      </w:r>
-      <w:r>
-        <w:rPr>
-          <w:rFonts w:ascii="Arial" w:hAnsi="Arial" w:cs="Arial"/>
-          <w:color w:val="000000" w:themeColor="text1"/>
-          <w:sz w:val="36"/>
-          <w:szCs w:val="36"/>
-        </w:rPr>
-        <w:t xml:space="preserve"> Genres</w:t>
-      </w:r>
-      <w:bookmarkEnd w:id="14"/>
-    </w:p>
-    <w:p>
-      <w:pPr>
-        <w:spacing w:line="360" w:lineRule="auto"/>
-        <w:jc w:val="both"/>
-        <w:rPr>
-          <w:rFonts w:ascii="Arial" w:hAnsi="Arial" w:cs="Arial"/>
-          <w:color w:val="000000" w:themeColor="text1"/>
-        </w:rPr>
-      </w:pPr>
-      <w:r>
-        <w:rPr>
-          <w:rFonts w:ascii="Arial" w:hAnsi="Arial" w:cs="Arial"/>
-          <w:color w:val="000000" w:themeColor="text1"/>
-        </w:rPr>
-        <w:t xml:space="preserve">Survivor-Like spiele reduzieren das Rogue-Like Genre und das Action-Shooter Genre auf ihre Hauptkomponenten und entfernen dabei Interaktionsmöglichkeiten zwischen </w:t>
-      </w:r>
-      <w:r>
-        <w:rPr>
-          <w:rFonts w:ascii="Arial" w:hAnsi="Arial" w:cs="Arial"/>
-          <w:color w:val="000000" w:themeColor="text1"/>
-        </w:rPr>
-        <w:lastRenderedPageBreak/>
-        <w:t>den Spielern und dem Spiel. Dennoch erhalten sie hohen Wiederspielwert und Tiefe durch andere Mechaniken. Um sich das genauer anzuschauen ist es hilfreich sich die Wurzeln und Vorgänger des Genres anzuschauen und nennenswerte Einträge und ihre Innovation genauer zu betrachten.</w:t>
+        </w:rPr>
+      </w:pPr>
+      <w:r>
+        <w:rPr>
+          <w:rFonts w:ascii="Arial" w:hAnsi="Arial" w:cs="Arial"/>
+          <w:color w:val="000000" w:themeColor="text1"/>
+        </w:rPr>
+        <w:t>Survivor-Like spiele reduzieren das Rogue-Like Genre und das Action-Shooter Genre auf ihre Hauptkomponenten und entfernen dabei Interaktionsmöglichkeiten zwischen den Spielern und dem Spiel. Dennoch erhalten sie hohen Wiederspielwert und Tiefe durch andere Mechaniken. Um sich das genauer anzuschauen ist es hilfreich sich die Wurzeln und Vorgänger des Genres anzuschauen und nennenswerte Einträge und ihre Innovation genauer zu betrachten.</w:t>
       </w:r>
     </w:p>
     <w:p>
@@ -8055,7 +8433,29 @@
           <w:rFonts w:ascii="Arial" w:hAnsi="Arial" w:cs="Arial"/>
           <w:color w:val="000000" w:themeColor="text1"/>
         </w:rPr>
-        <w:t>. Die Mechaniken des Spieles basierten auf dem Layout der Arcade-Maschine, durch zwei Joysticks kann man den Protagonisten von Robotron kontrollieren, sowie die Richtung, in die dieser schießt. Im Laufe des Spieles muss man sich durch mehrere Level, in einer begrenzten Arena, kämpfen und die dort vorhandenen Gegner besiegen, das Geschehen betrachtet man aus der Vogelperspektive. Nachdem Abschluss einer Welle kommt man, nach einer kurzen Überblende, in das nächste Level. Die Gegner variieren sich durch ihr Bewegungsmuster, so wie ihre Lebensanzahl. Diese grundlegenden Attribute werden immer noch in den meisten Survivor-Like Spielen verwendet.</w:t>
+        <w:t xml:space="preserve">. Die Mechaniken des Spieles basierten auf dem Layout der Arcade-Maschine, </w:t>
+      </w:r>
+      <w:r>
+        <w:rPr>
+          <w:rFonts w:ascii="Arial" w:hAnsi="Arial" w:cs="Arial"/>
+          <w:color w:val="000000" w:themeColor="text1"/>
+        </w:rPr>
+        <w:lastRenderedPageBreak/>
+        <w:t>durch zwei Joysticks kann man den Protagonisten von Robotron kontrollieren, sowie die Richtung, in die dieser schießt. Im Laufe des Spieles muss man sich durch mehrere Level, in einer begrenzten Arena, kämpfen und die dort vorhandenen Gegner besiegen, das Geschehen betrachtet man aus der Vogelperspektive. Nach</w:t>
+      </w:r>
+      <w:r>
+        <w:rPr>
+          <w:rFonts w:ascii="Arial" w:hAnsi="Arial" w:cs="Arial"/>
+          <w:color w:val="000000" w:themeColor="text1"/>
+        </w:rPr>
+        <w:t xml:space="preserve"> </w:t>
+      </w:r>
+      <w:r>
+        <w:rPr>
+          <w:rFonts w:ascii="Arial" w:hAnsi="Arial" w:cs="Arial"/>
+          <w:color w:val="000000" w:themeColor="text1"/>
+        </w:rPr>
+        <w:t>dem Abschluss einer Welle kommt man, nach einer kurzen Überblende, in das nächste Level. Die Gegner variieren sich durch ihr Bewegungsmuster, so wie ihre Lebensanzahl. Diese grundlegenden Attribute werden immer noch in den meisten Survivor-Like Spielen verwendet.</w:t>
       </w:r>
     </w:p>
     <w:p>
@@ -8286,15 +8686,7 @@
           <w:rFonts w:ascii="Arial" w:hAnsi="Arial" w:cs="Arial"/>
           <w:color w:val="000000" w:themeColor="text1"/>
         </w:rPr>
-        <w:t xml:space="preserve"> diese Mechanik mit den verschiedenen Waffen aus </w:t>
-      </w:r>
-      <w:r>
-        <w:rPr>
-          <w:rFonts w:ascii="Arial" w:hAnsi="Arial" w:cs="Arial"/>
-          <w:color w:val="000000" w:themeColor="text1"/>
-        </w:rPr>
-        <w:lastRenderedPageBreak/>
-        <w:t xml:space="preserve">Smash TV kombiniert </w:t>
+        <w:t xml:space="preserve"> diese Mechanik mit den verschiedenen Waffen aus Smash TV kombiniert </w:t>
       </w:r>
       <w:sdt>
         <w:sdtPr>
@@ -8447,23 +8839,15 @@
           <w:rFonts w:ascii="Arial" w:hAnsi="Arial" w:cs="Arial"/>
           <w:color w:val="000000" w:themeColor="text1"/>
         </w:rPr>
-        <w:t xml:space="preserve"> bewegen sich die Gegner größtenteils gezielt auf den Spieler zu, dadurch besteht großer Teil des Gameplays im </w:t>
-      </w:r>
-      <w:proofErr w:type="spellStart"/>
-      <w:r>
-        <w:rPr>
-          <w:rFonts w:ascii="Arial" w:hAnsi="Arial" w:cs="Arial"/>
-          <w:color w:val="000000" w:themeColor="text1"/>
-        </w:rPr>
-        <w:t>Kiting</w:t>
-      </w:r>
-      <w:proofErr w:type="spellEnd"/>
-      <w:r>
-        <w:rPr>
-          <w:rFonts w:ascii="Arial" w:hAnsi="Arial" w:cs="Arial"/>
-          <w:color w:val="000000" w:themeColor="text1"/>
-        </w:rPr>
-        <w:t xml:space="preserve"> der Gegner, das bedeutet das Locken und Manipulieren der Gegner, durch geschicktes Positionieren des Charakters. Andere Hauptmechaniken liegen im Upgrade System, nämlich wenn man genug Gegner getötet hat und/oder genug Mana-Orbs aufgesammelt hat, erhält man ein Level-Up. Mit diesem kann man weitere Zaubersprüche freischalten, die sich periodisch automatisch aktivieren, oder bisherige Zaubersprüche verbessern. Im Gegensatz zu bisherigen Spielen des Genres ersetzen diese nicht die bisherigen Waffen bzw. Zaubersprüche, die man bereits hat, sondern werden zusätzlich hinzugefügt, dadurch wird der Charakter immer stärker im Laufe des Spieles und man kann immer mehr Gegner gleichzeitig bekämpfen.</w:t>
+        <w:t xml:space="preserve"> bewegen sich die </w:t>
+      </w:r>
+      <w:r>
+        <w:rPr>
+          <w:rFonts w:ascii="Arial" w:hAnsi="Arial" w:cs="Arial"/>
+          <w:color w:val="000000" w:themeColor="text1"/>
+        </w:rPr>
+        <w:lastRenderedPageBreak/>
+        <w:t>Gegner größtenteils gezielt auf den Spieler zu, dadurch besteht großer Teil des Gameplays im Kiting der Gegner, das bedeutet das Locken und Manipulieren der Gegner, durch geschicktes Positionieren des Charakters. Andere Hauptmechaniken liegen im Upgrade System, nämlich wenn man genug Gegner getötet hat und/oder genug Mana-Orbs aufgesammelt hat, erhält man ein Level-Up. Mit diesem kann man weitere Zaubersprüche freischalten, die sich periodisch automatisch aktivieren, oder bisherige Zaubersprüche verbessern. Im Gegensatz zu bisherigen Spielen des Genres ersetzen diese nicht die bisherigen Waffen bzw. Zaubersprüche, die man bereits hat, sondern werden zusätzlich hinzugefügt, dadurch wird der Charakter immer stärker im Laufe des Spieles und man kann immer mehr Gegner gleichzeitig bekämpfen.</w:t>
       </w:r>
     </w:p>
     <w:p>
@@ -8490,23 +8874,21 @@
           <w:rFonts w:ascii="Arial" w:hAnsi="Arial" w:cs="Arial"/>
           <w:color w:val="000000" w:themeColor="text1"/>
         </w:rPr>
-        <w:t xml:space="preserve">Wenige Jahre später erschien </w:t>
-      </w:r>
-      <w:proofErr w:type="gramStart"/>
-      <w:r>
-        <w:rPr>
-          <w:rFonts w:ascii="Arial" w:hAnsi="Arial" w:cs="Arial"/>
-          <w:color w:val="000000" w:themeColor="text1"/>
-        </w:rPr>
-        <w:t>das Namen</w:t>
-      </w:r>
-      <w:proofErr w:type="gramEnd"/>
-      <w:r>
-        <w:rPr>
-          <w:rFonts w:ascii="Arial" w:hAnsi="Arial" w:cs="Arial"/>
-          <w:color w:val="000000" w:themeColor="text1"/>
-        </w:rPr>
-        <w:t xml:space="preserve"> gebende Spiel des Genres: Vampire Survivors </w:t>
+        <w:t xml:space="preserve">Wenige Jahre später erschien das </w:t>
+      </w:r>
+      <w:r>
+        <w:rPr>
+          <w:rFonts w:ascii="Arial" w:hAnsi="Arial" w:cs="Arial"/>
+          <w:color w:val="000000" w:themeColor="text1"/>
+        </w:rPr>
+        <w:t>n</w:t>
+      </w:r>
+      <w:r>
+        <w:rPr>
+          <w:rFonts w:ascii="Arial" w:hAnsi="Arial" w:cs="Arial"/>
+          <w:color w:val="000000" w:themeColor="text1"/>
+        </w:rPr>
+        <w:t xml:space="preserve">amengebende Spiel des Genres: Vampire Survivors </w:t>
       </w:r>
       <w:sdt>
         <w:sdtPr>
@@ -8577,15 +8959,7 @@
           <w:rFonts w:ascii="Arial" w:hAnsi="Arial" w:cs="Arial"/>
           <w:color w:val="000000" w:themeColor="text1"/>
         </w:rPr>
-        <w:t xml:space="preserve">“ erhalten, sobald man das Richtige Pärchen an Waffen und Ausrüstungen vollständig verbessert hat. Dadurch gab es verschiedene Kombinationen, auf die man sich spezialisieren konnte. Zusätzlich wurden eine viel Zahl an verschiedenen Maps, mit verschiedenen Begrenzungen und Gegnerwellen, sowie mehrere Charaktere und Waffen designt. Eine der größten Veränderungen gegenüber Magic Survival liegt darin, dass die Gegner, nachdem man sie besiegt hat, ihre Erfahrungspunkte auf den Boden fallen lassen und man diese nicht direkt erhält. Daher muss man später nochmal an denselben Ort laufen, um das Level-Up zu erhalten. Dadurch wurde das Kiten der Gegner deutlich </w:t>
-      </w:r>
-      <w:r>
-        <w:rPr>
-          <w:rFonts w:ascii="Arial" w:hAnsi="Arial" w:cs="Arial"/>
-          <w:color w:val="000000" w:themeColor="text1"/>
-        </w:rPr>
-        <w:lastRenderedPageBreak/>
-        <w:t>interessanter und man musste vorrauschauender planen, wohin man sich fortbewegen möchte. Die größte Innovation jedoch, lag in der Verwendung einer sogenannten Meta-Progression (dt. Meta-Fortschritt). Diese Mechanik entstammt dem Rogue-Lite Genre und ermöglicht es Spielern in den einzelnen Versuchen Währung zu sammeln, diese zwischen den Versuchen für permanente Upgrades ausgegeben werden kann. Dadurch kann man die Werte des Charakters verbessern, aber auch neue Waffen und Items freischalten.</w:t>
+        <w:t>“ erhalten, sobald man das Richtige Pärchen an Waffen und Ausrüstungen vollständig verbessert hat. Dadurch gab es verschiedene Kombinationen, auf die man sich spezialisieren konnte. Zusätzlich wurden eine viel Zahl an verschiedenen Maps, mit verschiedenen Begrenzungen und Gegnerwellen, sowie mehrere Charaktere und Waffen designt. Eine der größten Veränderungen gegenüber Magic Survival liegt darin, dass die Gegner, nachdem man sie besiegt hat, ihre Erfahrungspunkte auf den Boden fallen lassen und man diese nicht direkt erhält. Daher muss man später nochmal an denselben Ort laufen, um das Level-Up zu erhalten. Dadurch wurde das Kiten der Gegner deutlich interessanter und man musste vorrauschauender planen, wohin man sich fortbewegen möchte. Die größte Innovation jedoch, lag in der Verwendung einer sogenannten Meta-Progression (dt. Meta-Fortschritt). Diese Mechanik entstammt dem Rogue-Lite Genre und ermöglicht es Spielern in den einzelnen Versuchen Währung zu sammeln, diese zwischen den Versuchen für permanente Upgrades ausgegeben werden kann. Dadurch kann man die Werte des Charakters verbessern, aber auch neue Waffen und Items freischalten.</w:t>
       </w:r>
     </w:p>
     <w:p>
@@ -8612,7 +8986,15 @@
           <w:rFonts w:ascii="Arial" w:hAnsi="Arial" w:cs="Arial"/>
           <w:color w:val="000000" w:themeColor="text1"/>
         </w:rPr>
-        <w:t>Zusammengefasst besitzen moderne Survivor-Like Spiele meistens folgende Qualitäten und Mechaniken. Der Core-Gameplay-Loop besteht darin in einer begrenzten oder unbegrenzten Arena bis zu einem Zeitpunkt oder dem Besiegen eines Boss-Gegners zu überleben. Um das zu erschweren, kommen von mehreren Seiten Gegner auf die Spieler zu, diese fügen bei Berührung Schaden zu und können vom Spieler getötet werden. Der spielbare Charakter ist nur in der Bewegung kontrollierbar, das heißt, dass dieser automatisch angreift und/oder automatisch auf den nächsten Gegner zielt. Wenn man ausreichend Gegner getötet hat, erhält man ein Level-Up, da kann man seine Waffen verbessern oder neue Fähigkeiten freischalten. Oft gibt es ein Kombinationssystem, mit dem man Boni erhält, wenn man die Richtigen Waffen ausrüstet. Die Arena, in der sich der Core-Gameplay-Loop abspielt, wird nicht zufällig generiert und ist bei jedem Versuch sehr ähnlich. Außerhalb von Versuchen kann man erhöhte Schwierigkeitsstufen freischalten, beispielsweise erscheinen mehr Gegner oder manche Waffen sind schwächer. Dem gegenüber steht die Meta-Progression, in der man sich permanente Upgrades kaufen kann. Ebenso kann man verschiedene Startwaffen oder Startcharaktere freischalten, die einen anderen Ausgangspunkt zu dem Level-Up System bieten. Als letztes kann man weitere Maps freischalten, die durch andere Begrenzungen oder neue Gegnervariationen wiederspielwert hinzufügen.</w:t>
+        <w:t xml:space="preserve">Zusammengefasst besitzen moderne Survivor-Like Spiele meistens folgende Qualitäten und Mechaniken. Der Core-Gameplay-Loop besteht darin in einer begrenzten oder unbegrenzten Arena bis zu einem Zeitpunkt oder dem Besiegen eines Boss-Gegners zu überleben. Um das zu erschweren, kommen von mehreren Seiten Gegner auf die Spieler zu, diese fügen bei Berührung Schaden zu und können vom Spieler getötet werden. Der </w:t>
+      </w:r>
+      <w:r>
+        <w:rPr>
+          <w:rFonts w:ascii="Arial" w:hAnsi="Arial" w:cs="Arial"/>
+          <w:color w:val="000000" w:themeColor="text1"/>
+        </w:rPr>
+        <w:lastRenderedPageBreak/>
+        <w:t>spielbare Charakter ist nur in der Bewegung kontrollierbar, das heißt, dass dieser automatisch angreift und/oder automatisch auf den nächsten Gegner zielt. Wenn man ausreichend Gegner getötet hat, erhält man ein Level-Up, da kann man seine Waffen verbessern oder neue Fähigkeiten freischalten. Oft gibt es ein Kombinationssystem, mit dem man Boni erhält, wenn man die Richtigen Waffen ausrüstet. Die Arena, in der sich der Core-Gameplay-Loop abspielt, wird nicht zufällig generiert und ist bei jedem Versuch sehr ähnlich. Außerhalb von Versuchen kann man erhöhte Schwierigkeitsstufen freischalten, beispielsweise erscheinen mehr Gegner oder manche Waffen sind schwächer. Dem gegenüber steht die Meta-Progression, in der man sich permanente Upgrades kaufen kann. Ebenso kann man verschiedene Startwaffen oder Startcharaktere freischalten, die einen anderen Ausgangspunkt zu dem Level-Up System bieten. Als letztes kann man weitere Maps freischalten, die durch andere Begrenzungen oder neue Gegnervariationen wiederspielwert hinzufügen.</w:t>
       </w:r>
     </w:p>
     <w:p>
@@ -8659,7 +9041,6 @@
           <w:sz w:val="36"/>
           <w:szCs w:val="36"/>
         </w:rPr>
-        <w:lastRenderedPageBreak/>
         <w:t>3</w:t>
       </w:r>
       <w:r>
@@ -8817,6 +9198,7 @@
           <w:szCs w:val="36"/>
           <w:lang w:val="en-US"/>
         </w:rPr>
+        <w:lastRenderedPageBreak/>
         <w:t xml:space="preserve">3.4.2. </w:t>
       </w:r>
       <w:proofErr w:type="spellStart"/>
@@ -9220,15 +9602,7 @@
           <w:rFonts w:ascii="Arial" w:hAnsi="Arial" w:cs="Arial"/>
           <w:color w:val="000000" w:themeColor="text1"/>
         </w:rPr>
-        <w:t xml:space="preserve">Insbesondere das Angriff System ist sehr einzigartig in dem Genre, denn wie oben beschrieben greift man nicht automatisch an. Stattdessen muss man manuell auf die Gegner zielen und zum Schießen mit der Maus klicken. Wenn man das Magazin </w:t>
-      </w:r>
-      <w:r>
-        <w:rPr>
-          <w:rFonts w:ascii="Arial" w:hAnsi="Arial" w:cs="Arial"/>
-          <w:color w:val="000000" w:themeColor="text1"/>
-        </w:rPr>
-        <w:lastRenderedPageBreak/>
-        <w:t>aufgebraucht hat oder aufhört zu schießen</w:t>
+        <w:t>Insbesondere das Angriff System ist sehr einzigartig in dem Genre, denn wie oben beschrieben greift man nicht automatisch an. Stattdessen muss man manuell auf die Gegner zielen und zum Schießen mit der Maus klicken. Wenn man das Magazin aufgebraucht hat oder aufhört zu schießen</w:t>
       </w:r>
       <w:r>
         <w:rPr>
@@ -9415,7 +9789,15 @@
           <w:rFonts w:ascii="Arial" w:hAnsi="Arial" w:cs="Arial"/>
           <w:color w:val="000000" w:themeColor="text1"/>
         </w:rPr>
-        <w:t>), das heißt, dass sich die Effekte nicht addieren oder verstärken, wenn man mehrmals das gleiche Item einsammeln würde. U</w:t>
+        <w:t xml:space="preserve">), das heißt, dass sich die Effekte nicht addieren oder verstärken, wenn man mehrmals das gleiche Item einsammeln </w:t>
+      </w:r>
+      <w:r>
+        <w:rPr>
+          <w:rFonts w:ascii="Arial" w:hAnsi="Arial" w:cs="Arial"/>
+          <w:color w:val="000000" w:themeColor="text1"/>
+        </w:rPr>
+        <w:lastRenderedPageBreak/>
+        <w:t>würde. U</w:t>
       </w:r>
       <w:r>
         <w:rPr>
@@ -9586,15 +9968,7 @@
           <w:rFonts w:ascii="Arial" w:hAnsi="Arial" w:cs="Arial"/>
           <w:color w:val="000000" w:themeColor="text1"/>
         </w:rPr>
-        <w:t xml:space="preserve"> als Playstyle und Persönlichkeits-Entscheidung einordbar mit langfristigen </w:t>
-      </w:r>
-      <w:r>
-        <w:rPr>
-          <w:rFonts w:ascii="Arial" w:hAnsi="Arial" w:cs="Arial"/>
-          <w:color w:val="000000" w:themeColor="text1"/>
-        </w:rPr>
-        <w:lastRenderedPageBreak/>
-        <w:t xml:space="preserve">Aspekten </w:t>
+        <w:t xml:space="preserve"> als Playstyle und Persönlichkeits-Entscheidung einordbar mit langfristigen Aspekten </w:t>
       </w:r>
       <w:sdt>
         <w:sdtPr>
@@ -9844,7 +10218,15 @@
           <w:rFonts w:ascii="Arial" w:hAnsi="Arial" w:cs="Arial"/>
           <w:color w:val="000000" w:themeColor="text1"/>
         </w:rPr>
-        <w:t xml:space="preserve">an den nächsten Orten gehen, an dem die meisten Erfahrungspunkte liegen. Diese Art der Interaktion wiederholt sich mehrfach pro Minute, jedoch sind die jeweiligen </w:t>
+        <w:t xml:space="preserve">an den nächsten Orten gehen, an dem die meisten Erfahrungspunkte liegen. Diese Art der Interaktion </w:t>
+      </w:r>
+      <w:r>
+        <w:rPr>
+          <w:rFonts w:ascii="Arial" w:hAnsi="Arial" w:cs="Arial"/>
+          <w:color w:val="000000" w:themeColor="text1"/>
+        </w:rPr>
+        <w:lastRenderedPageBreak/>
+        <w:t xml:space="preserve">wiederholt sich mehrfach pro Minute, jedoch sind die jeweiligen </w:t>
       </w:r>
       <w:r>
         <w:rPr>
@@ -9987,15 +10369,7 @@
           <w:rFonts w:ascii="Arial" w:hAnsi="Arial" w:cs="Arial"/>
           <w:color w:val="000000" w:themeColor="text1"/>
         </w:rPr>
-        <w:t xml:space="preserve">, dementsprechend muss man die Auswahl eines Items etwa alle 30 Sekunden treffen. Durch die Kombinationsmöglichkeiten der Items, so wie ihrer langfristigen Auswirkung, hat diese Entscheidung einen sehr starken Einfluss auf das Spiel und sind </w:t>
-      </w:r>
-      <w:r>
-        <w:rPr>
-          <w:rFonts w:ascii="Arial" w:hAnsi="Arial" w:cs="Arial"/>
-          <w:color w:val="000000" w:themeColor="text1"/>
-        </w:rPr>
-        <w:lastRenderedPageBreak/>
-        <w:t>die primäre Interaktionsmöglichkeit mit dem Spiel. Durch eine hohe Anzahl an Items so wie eine zufällige Auswahl wird der Wiederspielwert gehoben.</w:t>
+        <w:t>, dementsprechend muss man die Auswahl eines Items etwa alle 30 Sekunden treffen. Durch die Kombinationsmöglichkeiten der Items, so wie ihrer langfristigen Auswirkung, hat diese Entscheidung einen sehr starken Einfluss auf das Spiel und sind die primäre Interaktionsmöglichkeit mit dem Spiel. Durch eine hohe Anzahl an Items so wie eine zufällige Auswahl wird der Wiederspielwert gehoben.</w:t>
       </w:r>
     </w:p>
     <w:p>
@@ -10118,6 +10492,7 @@
           <w:sz w:val="36"/>
           <w:szCs w:val="36"/>
         </w:rPr>
+        <w:lastRenderedPageBreak/>
         <w:t>3</w:t>
       </w:r>
       <w:r>
@@ -10465,7 +10840,6 @@
           <w:sz w:val="36"/>
           <w:szCs w:val="36"/>
         </w:rPr>
-        <w:lastRenderedPageBreak/>
         <w:t>V. Schluss</w:t>
       </w:r>
       <w:bookmarkEnd w:id="24"/>
@@ -13999,7 +14373,7 @@
     <b:Year>2009</b:Year>
     <b:City>Natick, Massachusetts</b:City>
     <b:Publisher>A K Peters</b:Publisher>
-    <b:RefOrder>27</b:RefOrder>
+    <b:RefOrder>29</b:RefOrder>
   </b:Source>
   <b:Source>
     <b:Tag>Dag18</b:Tag>
@@ -14025,7 +14399,7 @@
     <b:Pages>707-715</b:Pages>
     <b:Volume>34</b:Volume>
     <b:Issue>8</b:Issue>
-    <b:RefOrder>28</b:RefOrder>
+    <b:RefOrder>30</b:RefOrder>
   </b:Source>
   <b:Source>
     <b:Tag>Liu12</b:Tag>
@@ -14051,7 +14425,7 @@
     <b:Pages>553-568</b:Pages>
     <b:Volume>42</b:Volume>
     <b:Issue>6</b:Issue>
-    <b:RefOrder>29</b:RefOrder>
+    <b:RefOrder>31</b:RefOrder>
   </b:Source>
   <b:Source>
     <b:Tag>Che19</b:Tag>
@@ -14073,7 +14447,7 @@
     <b:Pages>1170-1181</b:Pages>
     <b:Volume>35</b:Volume>
     <b:Issue>13</b:Issue>
-    <b:RefOrder>30</b:RefOrder>
+    <b:RefOrder>32</b:RefOrder>
   </b:Source>
   <b:Source>
     <b:Tag>Yun</b:Tag>
@@ -14105,7 +14479,7 @@
     <b:PeriodicalTitle>Proceedings of the SIGCHI conference on human factors in computing systems</b:PeriodicalTitle>
     <b:Pages>2195–2204</b:Pages>
     <b:Year>2009</b:Year>
-    <b:RefOrder>31</b:RefOrder>
+    <b:RefOrder>33</b:RefOrder>
   </b:Source>
   <b:Source>
     <b:Tag>Pat13</b:Tag>
@@ -14130,7 +14504,7 @@
     <b:Year>2013</b:Year>
     <b:Pages>315 – 321</b:Pages>
     <b:Volume>7</b:Volume>
-    <b:RefOrder>32</b:RefOrder>
+    <b:RefOrder>34</b:RefOrder>
   </b:Source>
   <b:Source>
     <b:Tag>Liu09</b:Tag>
@@ -14163,7 +14537,7 @@
     <b:Year>2009</b:Year>
     <b:Volume>25</b:Volume>
     <b:Issue>6</b:Issue>
-    <b:RefOrder>33</b:RefOrder>
+    <b:RefOrder>35</b:RefOrder>
   </b:Source>
   <b:Source>
     <b:Tag>Sha19</b:Tag>
@@ -14188,7 +14562,7 @@
     <b:Year>2019</b:Year>
     <b:Pages>395–403</b:Pages>
     <b:Volume>156</b:Volume>
-    <b:RefOrder>34</b:RefOrder>
+    <b:RefOrder>36</b:RefOrder>
   </b:Source>
   <b:Source>
     <b:Tag>Neb20</b:Tag>
@@ -14252,7 +14626,7 @@
     <b:Pages>53-62</b:Pages>
     <b:Volume>4</b:Volume>
     <b:Issue>1</b:Issue>
-    <b:RefOrder>35</b:RefOrder>
+    <b:RefOrder>37</b:RefOrder>
   </b:Source>
   <b:Source>
     <b:Tag>Abu12</b:Tag>
@@ -14278,7 +14652,7 @@
     <b:Pages>317-330</b:Pages>
     <b:Volume>38</b:Volume>
     <b:Issue>3</b:Issue>
-    <b:RefOrder>36</b:RefOrder>
+    <b:RefOrder>38</b:RefOrder>
   </b:Source>
   <b:Source>
     <b:Tag>Thi22</b:Tag>
@@ -14301,7 +14675,7 @@
     <b:Day>18</b:Day>
     <b:URL>https://www.youtube.com/watch?v=bxp4G-oJATM</b:URL>
     <b:LCID>de-DE</b:LCID>
-    <b:RefOrder>37</b:RefOrder>
+    <b:RefOrder>39</b:RefOrder>
   </b:Source>
   <b:Source>
     <b:Tag>Mei24</b:Tag>
@@ -14351,7 +14725,7 @@
     <b:Title>Eugene Jarvis, Larry DeMa</b:Title>
     <b:PublicationTitle>Robotron: 2084</b:PublicationTitle>
     <b:Year>1982</b:Year>
-    <b:RefOrder>20</b:RefOrder>
+    <b:RefOrder>22</b:RefOrder>
   </b:Source>
   <b:Source>
     <b:Tag>Wah97</b:Tag>
@@ -14360,7 +14734,7 @@
     <b:Title>Wah-Software</b:Title>
     <b:PublicationTitle>Alien Phobia</b:PublicationTitle>
     <b:Year>1997</b:Year>
-    <b:RefOrder>22</b:RefOrder>
+    <b:RefOrder>24</b:RefOrder>
   </b:Source>
   <b:Source>
     <b:Tag>Eug90</b:Tag>
@@ -14369,7 +14743,7 @@
     <b:Title>Eugene Jarvis, Mark Turmell</b:Title>
     <b:PublicationTitle>Smash TV</b:PublicationTitle>
     <b:Year>1990</b:Year>
-    <b:RefOrder>21</b:RefOrder>
+    <b:RefOrder>23</b:RefOrder>
   </b:Source>
   <b:Source>
     <b:Tag>Wah98</b:Tag>
@@ -14378,7 +14752,7 @@
     <b:Title>Wah-Software</b:Title>
     <b:PublicationTitle>Phobia II</b:PublicationTitle>
     <b:Year>1998</b:Year>
-    <b:RefOrder>23</b:RefOrder>
+    <b:RefOrder>25</b:RefOrder>
   </b:Source>
   <b:Source>
     <b:Tag>Lem19</b:Tag>
@@ -14387,7 +14761,7 @@
     <b:Title>Leme</b:Title>
     <b:PublicationTitle>Magic Surival</b:PublicationTitle>
     <b:Year>2019</b:Year>
-    <b:RefOrder>24</b:RefOrder>
+    <b:RefOrder>26</b:RefOrder>
   </b:Source>
   <b:Source>
     <b:Tag>Luc22</b:Tag>
@@ -14396,7 +14770,7 @@
     <b:Title>Luca Galante</b:Title>
     <b:PublicationTitle>Vampire Survivors</b:PublicationTitle>
     <b:Year>2021</b:Year>
-    <b:RefOrder>19</b:RefOrder>
+    <b:RefOrder>21</b:RefOrder>
   </b:Source>
   <b:Source>
     <b:Tag>fla23</b:Tag>
@@ -14405,7 +14779,7 @@
     <b:Title>flanne</b:Title>
     <b:PublicationTitle>20 Minutes Till Dawn</b:PublicationTitle>
     <b:Year>2023</b:Year>
-    <b:RefOrder>25</b:RefOrder>
+    <b:RefOrder>27</b:RefOrder>
   </b:Source>
   <b:Source>
     <b:Tag>zuk23</b:Tag>
@@ -14425,7 +14799,7 @@
       </b:Author>
     </b:Author>
     <b:URL>https://howtomarketagame.com/2022/06/14/20-minutes-till-dawn/</b:URL>
-    <b:RefOrder>26</b:RefOrder>
+    <b:RefOrder>28</b:RefOrder>
   </b:Source>
   <b:Source>
     <b:Tag>Fie23</b:Tag>
@@ -14541,7 +14915,7 @@
     <b:Title>Riot Games</b:Title>
     <b:PublicationTitle>Teamfight Tactics</b:PublicationTitle>
     <b:Year>2019</b:Year>
-    <b:RefOrder>38</b:RefOrder>
+    <b:RefOrder>20</b:RefOrder>
   </b:Source>
   <b:Source>
     <b:Tag>Val13</b:Tag>
@@ -14582,13 +14956,22 @@
     <b:Year>2020</b:Year>
     <b:Month>Februar</b:Month>
     <b:PublicationTitle>Dota Underlords</b:PublicationTitle>
+    <b:RefOrder>19</b:RefOrder>
+  </b:Source>
+  <b:Source>
+    <b:Tag>Dro191</b:Tag>
+    <b:SourceType>Misc</b:SourceType>
+    <b:Guid>{B13E8019-DF31-47BC-8CF7-7479E1B963DA}</b:Guid>
+    <b:Title>Drodo Studio</b:Title>
+    <b:PublicationTitle>Auto Chess</b:PublicationTitle>
+    <b:Year>2019</b:Year>
     <b:RefOrder>18</b:RefOrder>
   </b:Source>
 </b:Sources>
 </file>
 
 <file path=customXml/itemProps1.xml><?xml version="1.0" encoding="utf-8"?>
-<ds:datastoreItem xmlns:ds="http://schemas.openxmlformats.org/officeDocument/2006/customXml" ds:itemID="{101DC726-2E43-4B7D-AD31-A07E6041B802}">
+<ds:datastoreItem xmlns:ds="http://schemas.openxmlformats.org/officeDocument/2006/customXml" ds:itemID="{FE602294-4072-4987-84BF-41293C5C445D}">
   <ds:schemaRefs>
     <ds:schemaRef ds:uri="http://schemas.openxmlformats.org/officeDocument/2006/bibliography"/>
   </ds:schemaRefs>

</xml_diff>

<commit_message>
added super auto pet
</commit_message>
<xml_diff>
--- a/first_draft.docx
+++ b/first_draft.docx
@@ -368,15 +368,13 @@
         </w:rPr>
         <w:t xml:space="preserve">Jedes Spiel und jedes Genre </w:t>
       </w:r>
-      <w:proofErr w:type="gramStart"/>
-      <w:r>
-        <w:rPr>
-          <w:rFonts w:ascii="Arial" w:hAnsi="Arial" w:cs="Arial"/>
-          <w:color w:val="000000" w:themeColor="text1"/>
-        </w:rPr>
-        <w:t>muss</w:t>
-      </w:r>
-      <w:proofErr w:type="gramEnd"/>
+      <w:r>
+        <w:rPr>
+          <w:rFonts w:ascii="Arial" w:hAnsi="Arial" w:cs="Arial"/>
+          <w:color w:val="000000" w:themeColor="text1"/>
+        </w:rPr>
+        <w:t>müssen</w:t>
+      </w:r>
       <w:r>
         <w:rPr>
           <w:rFonts w:ascii="Arial" w:hAnsi="Arial" w:cs="Arial"/>
@@ -675,23 +673,7 @@
           <w:rFonts w:ascii="Arial" w:hAnsi="Arial" w:cs="Arial"/>
           <w:color w:val="000000" w:themeColor="text1"/>
         </w:rPr>
-        <w:t xml:space="preserve">, dabei sind mir insbesondere in den letzten Jahren Veränderungen in den Design Prinzipien und dem Grundlegenden Gameplay vieler Spiele aufgefallen. Immer öfters habe ich mich als Spieler </w:t>
-      </w:r>
-      <w:proofErr w:type="gramStart"/>
-      <w:r>
-        <w:rPr>
-          <w:rFonts w:ascii="Arial" w:hAnsi="Arial" w:cs="Arial"/>
-          <w:color w:val="000000" w:themeColor="text1"/>
-        </w:rPr>
-        <w:t>bevormundet</w:t>
-      </w:r>
-      <w:proofErr w:type="gramEnd"/>
-      <w:r>
-        <w:rPr>
-          <w:rFonts w:ascii="Arial" w:hAnsi="Arial" w:cs="Arial"/>
-          <w:color w:val="000000" w:themeColor="text1"/>
-        </w:rPr>
-        <w:t xml:space="preserve"> gefühlt, da Entscheidungen vom Spiel aus für mich getroffen wurden. Gleichzeitig gab es immer wieder Situationen, in denen ich auf das Spiel gewartet habe und nichts aktiv machen konnte.</w:t>
+        <w:t>, dabei sind mir insbesondere in den letzten Jahren Veränderungen in den Design Prinzipien und dem Grundlegenden Gameplay vieler Spiele aufgefallen. Immer öfters habe ich mich als Spieler bevormundet gefühlt, da Entscheidungen vom Spiel aus für mich getroffen wurden. Gleichzeitig gab es immer wieder Situationen, in denen ich auf das Spiel gewartet habe und nichts aktiv machen konnte.</w:t>
       </w:r>
     </w:p>
     <w:p>
@@ -3097,17 +3079,8 @@
           <w:rFonts w:ascii="Arial" w:hAnsi="Arial" w:cs="Arial"/>
           <w:color w:val="000000" w:themeColor="text1"/>
         </w:rPr>
-        <w:t xml:space="preserve">Obwohl es sie bereits seit über 50 Jahren </w:t>
-      </w:r>
-      <w:proofErr w:type="gramStart"/>
-      <w:r>
-        <w:rPr>
-          <w:rFonts w:ascii="Arial" w:hAnsi="Arial" w:cs="Arial"/>
-          <w:color w:val="000000" w:themeColor="text1"/>
-        </w:rPr>
-        <w:t>gibt</w:t>
-      </w:r>
-      <w:proofErr w:type="gramEnd"/>
+        <w:t>Obwohl es sie bereits seit über 50 Jahren gibt</w:t>
+      </w:r>
       <w:r>
         <w:rPr>
           <w:rFonts w:ascii="Arial" w:hAnsi="Arial" w:cs="Arial"/>
@@ -3278,39 +3251,7 @@
           <w:rFonts w:ascii="Arial" w:hAnsi="Arial" w:cs="Arial"/>
           <w:color w:val="000000" w:themeColor="text1"/>
         </w:rPr>
-        <w:t xml:space="preserve">Mit zunehmendem Alter entdecken Kinder neue Spielkonzepte, beginnend mit simplen Spielen wie Tic </w:t>
-      </w:r>
-      <w:proofErr w:type="spellStart"/>
-      <w:r>
-        <w:rPr>
-          <w:rFonts w:ascii="Arial" w:hAnsi="Arial" w:cs="Arial"/>
-          <w:color w:val="000000" w:themeColor="text1"/>
-        </w:rPr>
-        <w:t>Tac</w:t>
-      </w:r>
-      <w:proofErr w:type="spellEnd"/>
-      <w:r>
-        <w:rPr>
-          <w:rFonts w:ascii="Arial" w:hAnsi="Arial" w:cs="Arial"/>
-          <w:color w:val="000000" w:themeColor="text1"/>
-        </w:rPr>
-        <w:t xml:space="preserve"> Toe. Die zuvor gespielten Spiele werden uninteressant, doch auch die neuen Spiele verlieren irgendwann ihren Reiz. Im Falle von Tic </w:t>
-      </w:r>
-      <w:proofErr w:type="spellStart"/>
-      <w:r>
-        <w:rPr>
-          <w:rFonts w:ascii="Arial" w:hAnsi="Arial" w:cs="Arial"/>
-          <w:color w:val="000000" w:themeColor="text1"/>
-        </w:rPr>
-        <w:t>Tac</w:t>
-      </w:r>
-      <w:proofErr w:type="spellEnd"/>
-      <w:r>
-        <w:rPr>
-          <w:rFonts w:ascii="Arial" w:hAnsi="Arial" w:cs="Arial"/>
-          <w:color w:val="000000" w:themeColor="text1"/>
-        </w:rPr>
-        <w:t xml:space="preserve"> Toe geschieht dies meist, wenn die Kinder erkennen, wie man jede Partie zu einem Unentschieden führt. Sie durchschauen schnell die Muster und Regeln </w:t>
+        <w:t xml:space="preserve">Mit zunehmendem Alter entdecken Kinder neue Spielkonzepte, beginnend mit simplen Spielen wie Tic Tac Toe. Die zuvor gespielten Spiele werden uninteressant, doch auch die neuen Spiele verlieren irgendwann ihren Reiz. Im Falle von Tic Tac Toe geschieht dies meist, wenn die Kinder erkennen, wie man jede Partie zu einem Unentschieden führt. Sie durchschauen schnell die Muster und Regeln </w:t>
       </w:r>
       <w:r>
         <w:rPr>
@@ -3804,17 +3745,8 @@
           <w:rFonts w:ascii="Arial" w:hAnsi="Arial" w:cs="Arial"/>
           <w:color w:val="000000" w:themeColor="text1"/>
         </w:rPr>
-        <w:t xml:space="preserve">Ebenso verfolgt man oft eine Geschichte, die einem durch diese Welt führt. Die Grenze zwischen diesen beiden Medien identifiziert Sid Meier darin, dass Spiele eine Reihe an interessanten Entscheidungen </w:t>
-      </w:r>
-      <w:proofErr w:type="gramStart"/>
-      <w:r>
-        <w:rPr>
-          <w:rFonts w:ascii="Arial" w:hAnsi="Arial" w:cs="Arial"/>
-          <w:color w:val="000000" w:themeColor="text1"/>
-        </w:rPr>
-        <w:t>sind</w:t>
-      </w:r>
-      <w:proofErr w:type="gramEnd"/>
+        <w:t>Ebenso verfolgt man oft eine Geschichte, die einem durch diese Welt führt. Die Grenze zwischen diesen beiden Medien identifiziert Sid Meier darin, dass Spiele eine Reihe an interessanten Entscheidungen sind</w:t>
+      </w:r>
       <w:sdt>
         <w:sdtPr>
           <w:rPr>
@@ -4042,39 +3974,7 @@
           <w:rFonts w:ascii="Arial" w:hAnsi="Arial" w:cs="Arial"/>
           <w:color w:val="000000" w:themeColor="text1"/>
         </w:rPr>
-        <w:t xml:space="preserve">So etwa ist </w:t>
-      </w:r>
-      <w:proofErr w:type="spellStart"/>
-      <w:r>
-        <w:rPr>
-          <w:rFonts w:ascii="Arial" w:hAnsi="Arial" w:cs="Arial"/>
-          <w:color w:val="000000" w:themeColor="text1"/>
-        </w:rPr>
-        <w:t>What</w:t>
-      </w:r>
-      <w:proofErr w:type="spellEnd"/>
-      <w:r>
-        <w:rPr>
-          <w:rFonts w:ascii="Arial" w:hAnsi="Arial" w:cs="Arial"/>
-          <w:color w:val="000000" w:themeColor="text1"/>
-        </w:rPr>
-        <w:t xml:space="preserve"> </w:t>
-      </w:r>
-      <w:proofErr w:type="spellStart"/>
-      <w:r>
-        <w:rPr>
-          <w:rFonts w:ascii="Arial" w:hAnsi="Arial" w:cs="Arial"/>
-          <w:color w:val="000000" w:themeColor="text1"/>
-        </w:rPr>
-        <w:t>Remains</w:t>
-      </w:r>
-      <w:proofErr w:type="spellEnd"/>
-      <w:r>
-        <w:rPr>
-          <w:rFonts w:ascii="Arial" w:hAnsi="Arial" w:cs="Arial"/>
-          <w:color w:val="000000" w:themeColor="text1"/>
-        </w:rPr>
-        <w:t xml:space="preserve"> of Edith Finch</w:t>
+        <w:t>So etwa ist What Remains of Edith Finch</w:t>
       </w:r>
       <w:r>
         <w:rPr>
@@ -4667,23 +4567,7 @@
           <w:rFonts w:ascii="Arial" w:hAnsi="Arial" w:cs="Arial"/>
           <w:color w:val="000000" w:themeColor="text1"/>
         </w:rPr>
-        <w:t xml:space="preserve"> Jedoch ist es insbesondere bei dieser Art von Entscheidungen wichtig, dass die Spieler vor der Entscheidung wissen, dass die Konsequenzen der Entscheidungen langfristig </w:t>
-      </w:r>
-      <w:proofErr w:type="gramStart"/>
-      <w:r>
-        <w:rPr>
-          <w:rFonts w:ascii="Arial" w:hAnsi="Arial" w:cs="Arial"/>
-          <w:color w:val="000000" w:themeColor="text1"/>
-        </w:rPr>
-        <w:t>sind</w:t>
-      </w:r>
-      <w:proofErr w:type="gramEnd"/>
-      <w:r>
-        <w:rPr>
-          <w:rFonts w:ascii="Arial" w:hAnsi="Arial" w:cs="Arial"/>
-          <w:color w:val="000000" w:themeColor="text1"/>
-        </w:rPr>
-        <w:t xml:space="preserve"> </w:t>
+        <w:t xml:space="preserve"> Jedoch ist es insbesondere bei dieser Art von Entscheidungen wichtig, dass die Spieler vor der Entscheidung wissen, dass die Konsequenzen der Entscheidungen langfristig sind </w:t>
       </w:r>
       <w:sdt>
         <w:sdtPr>
@@ -5355,17 +5239,8 @@
           <w:rFonts w:ascii="Arial" w:hAnsi="Arial" w:cs="Arial"/>
           <w:color w:val="000000" w:themeColor="text1"/>
         </w:rPr>
-        <w:t xml:space="preserve"> um sich fortzubewegen und seine Gegner zu eliminieren, während man in einem Action-Shooter deutlich weniger Zeit für sehr ähnliche Entscheidungen </w:t>
-      </w:r>
-      <w:proofErr w:type="gramStart"/>
-      <w:r>
-        <w:rPr>
-          <w:rFonts w:ascii="Arial" w:hAnsi="Arial" w:cs="Arial"/>
-          <w:color w:val="000000" w:themeColor="text1"/>
-        </w:rPr>
-        <w:t>hat</w:t>
-      </w:r>
-      <w:proofErr w:type="gramEnd"/>
+        <w:t xml:space="preserve"> um sich fortzubewegen und seine Gegner zu eliminieren, während man in einem Action-Shooter deutlich weniger Zeit für sehr ähnliche Entscheidungen hat</w:t>
+      </w:r>
       <w:r>
         <w:rPr>
           <w:rFonts w:ascii="Arial" w:hAnsi="Arial" w:cs="Arial"/>
@@ -5454,23 +5329,7 @@
           <w:rFonts w:ascii="Arial" w:hAnsi="Arial" w:cs="Arial"/>
           <w:color w:val="000000" w:themeColor="text1"/>
         </w:rPr>
-        <w:t xml:space="preserve">2016 veröffentlichte </w:t>
-      </w:r>
-      <w:proofErr w:type="spellStart"/>
-      <w:r>
-        <w:rPr>
-          <w:rFonts w:ascii="Arial" w:hAnsi="Arial" w:cs="Arial"/>
-          <w:color w:val="000000" w:themeColor="text1"/>
-        </w:rPr>
-        <w:t>Superhot</w:t>
-      </w:r>
-      <w:proofErr w:type="spellEnd"/>
-      <w:r>
-        <w:rPr>
-          <w:rFonts w:ascii="Arial" w:hAnsi="Arial" w:cs="Arial"/>
-          <w:color w:val="000000" w:themeColor="text1"/>
-        </w:rPr>
-        <w:t>, welches im Grunde ein Action-Shoot</w:t>
+        <w:t>2016 veröffentlichte Superhot, welches im Grunde ein Action-Shoot</w:t>
       </w:r>
       <w:r>
         <w:rPr>
@@ -6109,46 +5968,14 @@
           <w:rFonts w:ascii="Arial" w:hAnsi="Arial" w:cs="Arial"/>
           <w:color w:val="000000" w:themeColor="text1"/>
         </w:rPr>
-        <w:t xml:space="preserve">verbreitet </w:t>
-      </w:r>
-      <w:proofErr w:type="gramStart"/>
-      <w:r>
-        <w:rPr>
-          <w:rFonts w:ascii="Arial" w:hAnsi="Arial" w:cs="Arial"/>
-          <w:color w:val="000000" w:themeColor="text1"/>
-        </w:rPr>
-        <w:t>wurde</w:t>
-      </w:r>
-      <w:proofErr w:type="gramEnd"/>
-      <w:r>
-        <w:rPr>
-          <w:rFonts w:ascii="Arial" w:hAnsi="Arial" w:cs="Arial"/>
-          <w:color w:val="000000" w:themeColor="text1"/>
-        </w:rPr>
-        <w:t xml:space="preserve"> wie etwa Thailand oder den Philippinen wurden Handys mit Abstand als häufigstes Spielmedium genannt. </w:t>
-      </w:r>
-      <w:r>
-        <w:rPr>
-          <w:rFonts w:ascii="Arial" w:hAnsi="Arial" w:cs="Arial"/>
-          <w:color w:val="000000" w:themeColor="text1"/>
-        </w:rPr>
-        <w:t xml:space="preserve">Jeweils haben über 90%, der befragten Spieler, angegeben auf ihrem Handy zu spielen, während in den Philippinen nur 46% auf einem Laptop oder PC </w:t>
-      </w:r>
-      <w:proofErr w:type="gramStart"/>
-      <w:r>
-        <w:rPr>
-          <w:rFonts w:ascii="Arial" w:hAnsi="Arial" w:cs="Arial"/>
-          <w:color w:val="000000" w:themeColor="text1"/>
-        </w:rPr>
-        <w:t>spielen</w:t>
-      </w:r>
-      <w:proofErr w:type="gramEnd"/>
-      <w:r>
-        <w:rPr>
-          <w:rFonts w:ascii="Arial" w:hAnsi="Arial" w:cs="Arial"/>
-          <w:color w:val="000000" w:themeColor="text1"/>
-        </w:rPr>
-        <w:t xml:space="preserve"> </w:t>
+        <w:t xml:space="preserve">verbreitet wurde wie etwa Thailand oder den Philippinen wurden Handys mit Abstand als häufigstes Spielmedium genannt. </w:t>
+      </w:r>
+      <w:r>
+        <w:rPr>
+          <w:rFonts w:ascii="Arial" w:hAnsi="Arial" w:cs="Arial"/>
+          <w:color w:val="000000" w:themeColor="text1"/>
+        </w:rPr>
+        <w:t xml:space="preserve">Jeweils haben über 90%, der befragten Spieler, angegeben auf ihrem Handy zu spielen, während in den Philippinen nur 46% auf einem Laptop oder PC spielen </w:t>
       </w:r>
       <w:sdt>
         <w:sdtPr>
@@ -6513,103 +6340,7 @@
           <w:rFonts w:ascii="Arial" w:hAnsi="Arial" w:cs="Arial"/>
           <w:color w:val="000000" w:themeColor="text1"/>
         </w:rPr>
-        <w:t xml:space="preserve"> Je nach Spielgenre ist dies sehr relevant. Beispielsweise beträgt die Dauer eines erfolgreich abgeschlossenen Versuches in Strategie Rogue-Like Spielen wie </w:t>
-      </w:r>
-      <w:proofErr w:type="spellStart"/>
-      <w:r>
-        <w:rPr>
-          <w:rFonts w:ascii="Arial" w:hAnsi="Arial" w:cs="Arial"/>
-          <w:color w:val="000000" w:themeColor="text1"/>
-        </w:rPr>
-        <w:t>Slay</w:t>
-      </w:r>
-      <w:proofErr w:type="spellEnd"/>
-      <w:r>
-        <w:rPr>
-          <w:rFonts w:ascii="Arial" w:hAnsi="Arial" w:cs="Arial"/>
-          <w:color w:val="000000" w:themeColor="text1"/>
-        </w:rPr>
-        <w:t xml:space="preserve"> </w:t>
-      </w:r>
-      <w:proofErr w:type="spellStart"/>
-      <w:r>
-        <w:rPr>
-          <w:rFonts w:ascii="Arial" w:hAnsi="Arial" w:cs="Arial"/>
-          <w:color w:val="000000" w:themeColor="text1"/>
-        </w:rPr>
-        <w:t>the</w:t>
-      </w:r>
-      <w:proofErr w:type="spellEnd"/>
-      <w:r>
-        <w:rPr>
-          <w:rFonts w:ascii="Arial" w:hAnsi="Arial" w:cs="Arial"/>
-          <w:color w:val="000000" w:themeColor="text1"/>
-        </w:rPr>
-        <w:t xml:space="preserve"> </w:t>
-      </w:r>
-      <w:proofErr w:type="spellStart"/>
-      <w:r>
-        <w:rPr>
-          <w:rFonts w:ascii="Arial" w:hAnsi="Arial" w:cs="Arial"/>
-          <w:color w:val="000000" w:themeColor="text1"/>
-        </w:rPr>
-        <w:t>Spire</w:t>
-      </w:r>
-      <w:proofErr w:type="spellEnd"/>
-      <w:r>
-        <w:rPr>
-          <w:rFonts w:ascii="Arial" w:hAnsi="Arial" w:cs="Arial"/>
-          <w:color w:val="000000" w:themeColor="text1"/>
-        </w:rPr>
-        <w:t xml:space="preserve"> oder </w:t>
-      </w:r>
-      <w:proofErr w:type="spellStart"/>
-      <w:r>
-        <w:rPr>
-          <w:rFonts w:ascii="Arial" w:hAnsi="Arial" w:cs="Arial"/>
-          <w:color w:val="000000" w:themeColor="text1"/>
-        </w:rPr>
-        <w:t>Into</w:t>
-      </w:r>
-      <w:proofErr w:type="spellEnd"/>
-      <w:r>
-        <w:rPr>
-          <w:rFonts w:ascii="Arial" w:hAnsi="Arial" w:cs="Arial"/>
-          <w:color w:val="000000" w:themeColor="text1"/>
-        </w:rPr>
-        <w:t xml:space="preserve"> </w:t>
-      </w:r>
-      <w:proofErr w:type="spellStart"/>
-      <w:r>
-        <w:rPr>
-          <w:rFonts w:ascii="Arial" w:hAnsi="Arial" w:cs="Arial"/>
-          <w:color w:val="000000" w:themeColor="text1"/>
-        </w:rPr>
-        <w:t>the</w:t>
-      </w:r>
-      <w:proofErr w:type="spellEnd"/>
-      <w:r>
-        <w:rPr>
-          <w:rFonts w:ascii="Arial" w:hAnsi="Arial" w:cs="Arial"/>
-          <w:color w:val="000000" w:themeColor="text1"/>
-        </w:rPr>
-        <w:t xml:space="preserve"> </w:t>
-      </w:r>
-      <w:proofErr w:type="spellStart"/>
-      <w:r>
-        <w:rPr>
-          <w:rFonts w:ascii="Arial" w:hAnsi="Arial" w:cs="Arial"/>
-          <w:color w:val="000000" w:themeColor="text1"/>
-        </w:rPr>
-        <w:t>Breach</w:t>
-      </w:r>
-      <w:proofErr w:type="spellEnd"/>
-      <w:r>
-        <w:rPr>
-          <w:rFonts w:ascii="Arial" w:hAnsi="Arial" w:cs="Arial"/>
-          <w:color w:val="000000" w:themeColor="text1"/>
-        </w:rPr>
-        <w:t xml:space="preserve"> zwischen zwei und vier Stunden </w:t>
+        <w:t xml:space="preserve"> Je nach Spielgenre ist dies sehr relevant. Beispielsweise beträgt die Dauer eines erfolgreich abgeschlossenen Versuches in Strategie Rogue-Like Spielen wie Slay the Spire oder Into the Breach zwischen zwei und vier Stunden </w:t>
       </w:r>
       <w:sdt>
         <w:sdtPr>
@@ -6989,23 +6720,7 @@
           <w:rFonts w:ascii="Arial" w:hAnsi="Arial" w:cs="Arial"/>
           <w:color w:val="000000" w:themeColor="text1"/>
         </w:rPr>
-        <w:t xml:space="preserve">trategischen Elemente des </w:t>
-      </w:r>
-      <w:proofErr w:type="gramStart"/>
-      <w:r>
-        <w:rPr>
-          <w:rFonts w:ascii="Arial" w:hAnsi="Arial" w:cs="Arial"/>
-          <w:color w:val="000000" w:themeColor="text1"/>
-        </w:rPr>
-        <w:t>MOBA Genres</w:t>
-      </w:r>
-      <w:proofErr w:type="gramEnd"/>
-      <w:r>
-        <w:rPr>
-          <w:rFonts w:ascii="Arial" w:hAnsi="Arial" w:cs="Arial"/>
-          <w:color w:val="000000" w:themeColor="text1"/>
-        </w:rPr>
-        <w:t xml:space="preserve"> zu betonen und auf eine Einzelspieler Version zu reduzieren.</w:t>
+        <w:t>trategischen Elemente des MOBA Genres zu betonen und auf eine Einzelspieler Version zu reduzieren.</w:t>
       </w:r>
       <w:r>
         <w:rPr>
@@ -7364,7 +7079,6 @@
         </w:rPr>
         <w:t xml:space="preserve">veröffentlichte </w:t>
       </w:r>
-      <w:proofErr w:type="spellStart"/>
       <w:r>
         <w:rPr>
           <w:rFonts w:ascii="Arial" w:hAnsi="Arial" w:cs="Arial"/>
@@ -7372,7 +7086,6 @@
         </w:rPr>
         <w:t>Drodo</w:t>
       </w:r>
-      <w:proofErr w:type="spellEnd"/>
       <w:r>
         <w:rPr>
           <w:rFonts w:ascii="Arial" w:hAnsi="Arial" w:cs="Arial"/>
@@ -7399,14 +7112,7 @@
           <w:rFonts w:ascii="Arial" w:hAnsi="Arial" w:cs="Arial"/>
           <w:color w:val="000000" w:themeColor="text1"/>
         </w:rPr>
-        <w:t xml:space="preserve">, </w:t>
-      </w:r>
-      <w:r>
-        <w:rPr>
-          <w:rFonts w:ascii="Arial" w:hAnsi="Arial" w:cs="Arial"/>
-          <w:color w:val="000000" w:themeColor="text1"/>
-        </w:rPr>
-        <w:t>wenige Monate später</w:t>
+        <w:t>, wenige Monate später</w:t>
       </w:r>
       <w:r>
         <w:rPr>
@@ -7565,23 +7271,7 @@
           <w:rFonts w:ascii="Arial" w:hAnsi="Arial" w:cs="Arial"/>
           <w:color w:val="000000" w:themeColor="text1"/>
         </w:rPr>
-        <w:t xml:space="preserve"> begannen die Entwickler von Dota 2 eine eigene Version der Modifikation zu entwickeln. Nur fünf Monate nach der Veröffentlichung der Modifikation erschien im Juni 2019 das Spiel Dota Underlords in Early Access. Im Laufe der nächsten Monate wurde über mehrere Updates das Spiel finalisiert und erschien im Februar 2020 als </w:t>
-      </w:r>
-      <w:proofErr w:type="spellStart"/>
-      <w:r>
-        <w:rPr>
-          <w:rFonts w:ascii="Arial" w:hAnsi="Arial" w:cs="Arial"/>
-          <w:color w:val="000000" w:themeColor="text1"/>
-        </w:rPr>
-        <w:t>Full</w:t>
-      </w:r>
-      <w:proofErr w:type="spellEnd"/>
-      <w:r>
-        <w:rPr>
-          <w:rFonts w:ascii="Arial" w:hAnsi="Arial" w:cs="Arial"/>
-          <w:color w:val="000000" w:themeColor="text1"/>
-        </w:rPr>
-        <w:t xml:space="preserve"> Release </w:t>
+        <w:t xml:space="preserve"> begannen die Entwickler von Dota 2 eine eigene Version der Modifikation zu entwickeln. Nur fünf Monate nach der Veröffentlichung der Modifikation erschien im Juni 2019 das Spiel Dota Underlords in Early Access. Im Laufe der nächsten Monate wurde über mehrere Updates das Spiel finalisiert und erschien im Februar 2020 als Full Release </w:t>
       </w:r>
       <w:sdt>
         <w:sdtPr>
@@ -7652,37 +7342,12 @@
         </w:rPr>
         <w:t xml:space="preserve">In dem gleichen Zeitraum begannen die Entwickler hinter dem MOBA League of Legends ihre eigene Version eines Autobattler Spiel zu entwickeln. So wurde am 26ten Juni </w:t>
       </w:r>
-      <w:proofErr w:type="spellStart"/>
-      <w:r>
-        <w:rPr>
-          <w:rFonts w:ascii="Arial" w:hAnsi="Arial" w:cs="Arial"/>
-          <w:color w:val="000000" w:themeColor="text1"/>
-        </w:rPr>
-        <w:t>Teamfight</w:t>
-      </w:r>
-      <w:proofErr w:type="spellEnd"/>
-      <w:r>
-        <w:rPr>
-          <w:rFonts w:ascii="Arial" w:hAnsi="Arial" w:cs="Arial"/>
-          <w:color w:val="000000" w:themeColor="text1"/>
-        </w:rPr>
-        <w:t xml:space="preserve"> </w:t>
-      </w:r>
-      <w:proofErr w:type="spellStart"/>
-      <w:r>
-        <w:rPr>
-          <w:rFonts w:ascii="Arial" w:hAnsi="Arial" w:cs="Arial"/>
-          <w:color w:val="000000" w:themeColor="text1"/>
-        </w:rPr>
-        <w:t>Tactics</w:t>
-      </w:r>
-      <w:proofErr w:type="spellEnd"/>
-      <w:r>
-        <w:rPr>
-          <w:rFonts w:ascii="Arial" w:hAnsi="Arial" w:cs="Arial"/>
-          <w:color w:val="000000" w:themeColor="text1"/>
-        </w:rPr>
-        <w:t xml:space="preserve"> veröffentlicht </w:t>
+      <w:r>
+        <w:rPr>
+          <w:rFonts w:ascii="Arial" w:hAnsi="Arial" w:cs="Arial"/>
+          <w:color w:val="000000" w:themeColor="text1"/>
+        </w:rPr>
+        <w:t xml:space="preserve">Teamfight Tactics veröffentlicht </w:t>
       </w:r>
       <w:sdt>
         <w:sdtPr>
@@ -7737,39 +7402,7 @@
           <w:rFonts w:ascii="Arial" w:hAnsi="Arial" w:cs="Arial"/>
           <w:color w:val="000000" w:themeColor="text1"/>
         </w:rPr>
-        <w:t xml:space="preserve">. Das Grundprinzip blieb das gleiche wie bei Dota Auto Chess, nur verwendet </w:t>
-      </w:r>
-      <w:proofErr w:type="spellStart"/>
-      <w:r>
-        <w:rPr>
-          <w:rFonts w:ascii="Arial" w:hAnsi="Arial" w:cs="Arial"/>
-          <w:color w:val="000000" w:themeColor="text1"/>
-        </w:rPr>
-        <w:t>Teamfight</w:t>
-      </w:r>
-      <w:proofErr w:type="spellEnd"/>
-      <w:r>
-        <w:rPr>
-          <w:rFonts w:ascii="Arial" w:hAnsi="Arial" w:cs="Arial"/>
-          <w:color w:val="000000" w:themeColor="text1"/>
-        </w:rPr>
-        <w:t xml:space="preserve"> </w:t>
-      </w:r>
-      <w:proofErr w:type="spellStart"/>
-      <w:r>
-        <w:rPr>
-          <w:rFonts w:ascii="Arial" w:hAnsi="Arial" w:cs="Arial"/>
-          <w:color w:val="000000" w:themeColor="text1"/>
-        </w:rPr>
-        <w:t>Tactics</w:t>
-      </w:r>
-      <w:proofErr w:type="spellEnd"/>
-      <w:r>
-        <w:rPr>
-          <w:rFonts w:ascii="Arial" w:hAnsi="Arial" w:cs="Arial"/>
-          <w:color w:val="000000" w:themeColor="text1"/>
-        </w:rPr>
-        <w:t xml:space="preserve"> Charaktere aus League of Legends</w:t>
+        <w:t>. Das Grundprinzip blieb das gleiche wie bei Dota Auto Chess, nur verwendet Teamfight Tactics Charaktere aus League of Legends</w:t>
       </w:r>
       <w:r>
         <w:rPr>
@@ -7831,39 +7464,7 @@
           <w:rFonts w:ascii="Arial" w:hAnsi="Arial" w:cs="Arial"/>
           <w:color w:val="000000" w:themeColor="text1"/>
         </w:rPr>
-        <w:t xml:space="preserve">Ubisoft und kombinierte das Battle Royale Genre mit herkömmlichen Autobattler Mechaniken. Die Grundlagen blieben dieselben und beinhalteten ein rechteckiges Raster, auf dem jede Runde die Charaktere der Spieler gegen, die der Gegner kämpfen. Der große Unterschied liegt in der Spieleranzahl, bei Spielen wie </w:t>
-      </w:r>
-      <w:proofErr w:type="spellStart"/>
-      <w:r>
-        <w:rPr>
-          <w:rFonts w:ascii="Arial" w:hAnsi="Arial" w:cs="Arial"/>
-          <w:color w:val="000000" w:themeColor="text1"/>
-        </w:rPr>
-        <w:t>Teamfight</w:t>
-      </w:r>
-      <w:proofErr w:type="spellEnd"/>
-      <w:r>
-        <w:rPr>
-          <w:rFonts w:ascii="Arial" w:hAnsi="Arial" w:cs="Arial"/>
-          <w:color w:val="000000" w:themeColor="text1"/>
-        </w:rPr>
-        <w:t xml:space="preserve"> </w:t>
-      </w:r>
-      <w:proofErr w:type="spellStart"/>
-      <w:r>
-        <w:rPr>
-          <w:rFonts w:ascii="Arial" w:hAnsi="Arial" w:cs="Arial"/>
-          <w:color w:val="000000" w:themeColor="text1"/>
-        </w:rPr>
-        <w:t>Tactics</w:t>
-      </w:r>
-      <w:proofErr w:type="spellEnd"/>
-      <w:r>
-        <w:rPr>
-          <w:rFonts w:ascii="Arial" w:hAnsi="Arial" w:cs="Arial"/>
-          <w:color w:val="000000" w:themeColor="text1"/>
-        </w:rPr>
-        <w:t xml:space="preserve"> kämpfen Acht Spieler in einem Round-</w:t>
+        <w:t>Ubisoft und kombinierte das Battle Royale Genre mit herkömmlichen Autobattler Mechaniken. Die Grundlagen blieben dieselben und beinhalteten ein rechteckiges Raster, auf dem jede Runde die Charaktere der Spieler gegen, die der Gegner kämpfen. Der große Unterschied liegt in der Spieleranzahl, bei Spielen wie Teamfight Tactics kämpfen Acht Spieler in einem Round-</w:t>
       </w:r>
       <w:r>
         <w:rPr>
@@ -7983,9 +7584,8 @@
           <w:szCs w:val="36"/>
           <w:lang w:val="en-US"/>
         </w:rPr>
-        <w:t xml:space="preserve">3.2.1. </w:t>
-      </w:r>
-      <w:proofErr w:type="spellStart"/>
+        <w:t>3.2.1. Teamfight T</w:t>
+      </w:r>
       <w:r>
         <w:rPr>
           <w:rFonts w:ascii="Arial" w:hAnsi="Arial" w:cs="Arial"/>
@@ -7994,9 +7594,51 @@
           <w:szCs w:val="36"/>
           <w:lang w:val="en-US"/>
         </w:rPr>
-        <w:t>Teamfight</w:t>
-      </w:r>
-      <w:proofErr w:type="spellEnd"/>
+        <w:t>actics</w:t>
+      </w:r>
+    </w:p>
+    <w:p>
+      <w:pPr>
+        <w:spacing w:line="360" w:lineRule="auto"/>
+        <w:jc w:val="both"/>
+        <w:rPr>
+          <w:rFonts w:ascii="Arial" w:hAnsi="Arial" w:cs="Arial"/>
+          <w:color w:val="000000" w:themeColor="text1"/>
+          <w:lang w:val="en-US"/>
+        </w:rPr>
+      </w:pPr>
+      <w:r>
+        <w:rPr>
+          <w:rFonts w:ascii="Arial" w:hAnsi="Arial" w:cs="Arial"/>
+          <w:color w:val="000000" w:themeColor="text1"/>
+          <w:lang w:val="en-US"/>
+        </w:rPr>
+        <w:t>Keyword combos, Hex layout, item combinations, combine to level up, Gleichzeitig, drafting</w:t>
+      </w:r>
+    </w:p>
+    <w:p>
+      <w:pPr>
+        <w:spacing w:line="360" w:lineRule="auto"/>
+        <w:jc w:val="both"/>
+        <w:rPr>
+          <w:rFonts w:ascii="Arial" w:hAnsi="Arial" w:cs="Arial"/>
+          <w:color w:val="000000" w:themeColor="text1"/>
+          <w:lang w:val="en-US"/>
+        </w:rPr>
+      </w:pPr>
+    </w:p>
+    <w:p>
+      <w:pPr>
+        <w:pStyle w:val="berschrift1"/>
+        <w:spacing w:line="360" w:lineRule="auto"/>
+        <w:jc w:val="both"/>
+        <w:rPr>
+          <w:rFonts w:ascii="Arial" w:hAnsi="Arial" w:cs="Arial"/>
+          <w:color w:val="000000" w:themeColor="text1"/>
+          <w:sz w:val="36"/>
+          <w:szCs w:val="36"/>
+        </w:rPr>
+      </w:pPr>
       <w:r>
         <w:rPr>
           <w:rFonts w:ascii="Arial" w:hAnsi="Arial" w:cs="Arial"/>
@@ -8005,7 +7647,7 @@
           <w:szCs w:val="36"/>
           <w:lang w:val="en-US"/>
         </w:rPr>
-        <w:t xml:space="preserve"> T</w:t>
+        <w:t>3.2.</w:t>
       </w:r>
       <w:r>
         <w:rPr>
@@ -8015,62 +7657,9 @@
           <w:szCs w:val="36"/>
           <w:lang w:val="en-US"/>
         </w:rPr>
-        <w:t>actics</w:t>
-      </w:r>
-    </w:p>
-    <w:p>
-      <w:pPr>
-        <w:spacing w:line="360" w:lineRule="auto"/>
-        <w:jc w:val="both"/>
-        <w:rPr>
-          <w:rFonts w:ascii="Arial" w:hAnsi="Arial" w:cs="Arial"/>
-          <w:color w:val="000000" w:themeColor="text1"/>
-          <w:lang w:val="en-US"/>
-        </w:rPr>
-      </w:pPr>
-      <w:r>
-        <w:rPr>
-          <w:rFonts w:ascii="Arial" w:hAnsi="Arial" w:cs="Arial"/>
-          <w:color w:val="000000" w:themeColor="text1"/>
-          <w:lang w:val="en-US"/>
-        </w:rPr>
-        <w:t xml:space="preserve">Keyword combos, Hex layout, item combinations, combine to level up, </w:t>
-      </w:r>
-      <w:proofErr w:type="spellStart"/>
-      <w:r>
-        <w:rPr>
-          <w:rFonts w:ascii="Arial" w:hAnsi="Arial" w:cs="Arial"/>
-          <w:color w:val="000000" w:themeColor="text1"/>
-          <w:lang w:val="en-US"/>
-        </w:rPr>
-        <w:t>Gleichzeitig</w:t>
-      </w:r>
-      <w:proofErr w:type="spellEnd"/>
-      <w:r>
-        <w:rPr>
-          <w:rFonts w:ascii="Arial" w:hAnsi="Arial" w:cs="Arial"/>
-          <w:color w:val="000000" w:themeColor="text1"/>
-          <w:lang w:val="en-US"/>
-        </w:rPr>
-        <w:t>, drafting</w:t>
-      </w:r>
-    </w:p>
-    <w:p>
-      <w:pPr>
-        <w:spacing w:line="360" w:lineRule="auto"/>
-        <w:jc w:val="both"/>
-        <w:rPr>
-          <w:rFonts w:ascii="Arial" w:hAnsi="Arial" w:cs="Arial"/>
-          <w:color w:val="000000" w:themeColor="text1"/>
-          <w:lang w:val="en-US"/>
-        </w:rPr>
-      </w:pPr>
-    </w:p>
-    <w:p>
-      <w:pPr>
-        <w:pStyle w:val="berschrift1"/>
-        <w:spacing w:line="360" w:lineRule="auto"/>
-        <w:jc w:val="both"/>
+        <w:t>2</w:t>
+      </w:r>
+      <w:r>
         <w:rPr>
           <w:rFonts w:ascii="Arial" w:hAnsi="Arial" w:cs="Arial"/>
           <w:color w:val="000000" w:themeColor="text1"/>
@@ -8078,73 +7667,888 @@
           <w:szCs w:val="36"/>
           <w:lang w:val="en-US"/>
         </w:rPr>
-      </w:pPr>
+        <w:t xml:space="preserve">. </w:t>
+      </w:r>
       <w:r>
         <w:rPr>
           <w:rFonts w:ascii="Arial" w:hAnsi="Arial" w:cs="Arial"/>
           <w:color w:val="000000" w:themeColor="text1"/>
           <w:sz w:val="36"/>
           <w:szCs w:val="36"/>
-          <w:lang w:val="en-US"/>
-        </w:rPr>
-        <w:t>3.2.</w:t>
-      </w:r>
-      <w:r>
-        <w:rPr>
-          <w:rFonts w:ascii="Arial" w:hAnsi="Arial" w:cs="Arial"/>
-          <w:color w:val="000000" w:themeColor="text1"/>
-          <w:sz w:val="36"/>
-          <w:szCs w:val="36"/>
-          <w:lang w:val="en-US"/>
-        </w:rPr>
-        <w:t>2</w:t>
-      </w:r>
-      <w:r>
-        <w:rPr>
-          <w:rFonts w:ascii="Arial" w:hAnsi="Arial" w:cs="Arial"/>
-          <w:color w:val="000000" w:themeColor="text1"/>
-          <w:sz w:val="36"/>
-          <w:szCs w:val="36"/>
-          <w:lang w:val="en-US"/>
-        </w:rPr>
-        <w:t>. Super Auto Pets</w:t>
+        </w:rPr>
+        <w:t>Super Auto Pets</w:t>
       </w:r>
     </w:p>
     <w:p>
       <w:pPr>
         <w:spacing w:line="360" w:lineRule="auto"/>
-        <w:rPr>
-          <w:lang w:val="en-US"/>
-        </w:rPr>
-      </w:pPr>
-      <w:r>
-        <w:rPr>
-          <w:rFonts w:ascii="Arial" w:hAnsi="Arial" w:cs="Arial"/>
-          <w:color w:val="000000" w:themeColor="text1"/>
-          <w:lang w:val="en-US"/>
-        </w:rPr>
-        <w:t xml:space="preserve">Unique simple Battle system, </w:t>
-      </w:r>
-      <w:proofErr w:type="spellStart"/>
-      <w:r>
-        <w:rPr>
-          <w:rFonts w:ascii="Arial" w:hAnsi="Arial" w:cs="Arial"/>
-          <w:color w:val="000000" w:themeColor="text1"/>
-          <w:lang w:val="en-US"/>
-        </w:rPr>
-        <w:t>Asynchron</w:t>
-      </w:r>
-      <w:proofErr w:type="spellEnd"/>
-      <w:r>
-        <w:rPr>
-          <w:rFonts w:ascii="Arial" w:hAnsi="Arial" w:cs="Arial"/>
-          <w:color w:val="000000" w:themeColor="text1"/>
-          <w:lang w:val="en-US"/>
-        </w:rPr>
-        <w:t>, Pet packs</w:t>
-      </w:r>
-    </w:p>
-    <w:p/>
+        <w:jc w:val="both"/>
+        <w:rPr>
+          <w:rFonts w:ascii="Arial" w:hAnsi="Arial" w:cs="Arial"/>
+          <w:color w:val="000000" w:themeColor="text1"/>
+        </w:rPr>
+      </w:pPr>
+      <w:r>
+        <w:rPr>
+          <w:rFonts w:ascii="Arial" w:hAnsi="Arial" w:cs="Arial"/>
+          <w:color w:val="000000" w:themeColor="text1"/>
+        </w:rPr>
+        <w:t>Im September 2021 erschien Super A</w:t>
+      </w:r>
+      <w:r>
+        <w:rPr>
+          <w:rFonts w:ascii="Arial" w:hAnsi="Arial" w:cs="Arial"/>
+          <w:color w:val="000000" w:themeColor="text1"/>
+        </w:rPr>
+        <w:t xml:space="preserve">uto Pets von </w:t>
+      </w:r>
+      <w:r>
+        <w:rPr>
+          <w:rFonts w:ascii="Arial" w:hAnsi="Arial" w:cs="Arial"/>
+          <w:color w:val="000000" w:themeColor="text1"/>
+        </w:rPr>
+        <w:t>Team Wood Games</w:t>
+      </w:r>
+      <w:r>
+        <w:rPr>
+          <w:rFonts w:ascii="Arial" w:hAnsi="Arial" w:cs="Arial"/>
+          <w:color w:val="000000" w:themeColor="text1"/>
+        </w:rPr>
+        <w:t>, eine</w:t>
+      </w:r>
+      <w:r>
+        <w:rPr>
+          <w:rFonts w:ascii="Arial" w:hAnsi="Arial" w:cs="Arial"/>
+          <w:color w:val="000000" w:themeColor="text1"/>
+        </w:rPr>
+        <w:t xml:space="preserve"> einladende</w:t>
+      </w:r>
+      <w:r>
+        <w:rPr>
+          <w:rFonts w:ascii="Arial" w:hAnsi="Arial" w:cs="Arial"/>
+          <w:color w:val="000000" w:themeColor="text1"/>
+        </w:rPr>
+        <w:t xml:space="preserve"> und</w:t>
+      </w:r>
+      <w:r>
+        <w:rPr>
+          <w:rFonts w:ascii="Arial" w:hAnsi="Arial" w:cs="Arial"/>
+          <w:color w:val="000000" w:themeColor="text1"/>
+        </w:rPr>
+        <w:t xml:space="preserve"> visuell </w:t>
+      </w:r>
+      <w:r>
+        <w:rPr>
+          <w:rFonts w:ascii="Arial" w:hAnsi="Arial" w:cs="Arial"/>
+          <w:color w:val="000000" w:themeColor="text1"/>
+        </w:rPr>
+        <w:t>verspieltere</w:t>
+      </w:r>
+      <w:r>
+        <w:rPr>
+          <w:rFonts w:ascii="Arial" w:hAnsi="Arial" w:cs="Arial"/>
+          <w:color w:val="000000" w:themeColor="text1"/>
+        </w:rPr>
+        <w:t xml:space="preserve"> </w:t>
+      </w:r>
+      <w:r>
+        <w:rPr>
+          <w:rFonts w:ascii="Arial" w:hAnsi="Arial" w:cs="Arial"/>
+          <w:color w:val="000000" w:themeColor="text1"/>
+        </w:rPr>
+        <w:t>Version des Autobattler Genre</w:t>
+      </w:r>
+      <w:r>
+        <w:rPr>
+          <w:rFonts w:ascii="Arial" w:hAnsi="Arial" w:cs="Arial"/>
+          <w:color w:val="000000" w:themeColor="text1"/>
+        </w:rPr>
+        <w:t>s</w:t>
+      </w:r>
+      <w:r>
+        <w:rPr>
+          <w:rFonts w:ascii="Arial" w:hAnsi="Arial" w:cs="Arial"/>
+          <w:color w:val="000000" w:themeColor="text1"/>
+        </w:rPr>
+        <w:t xml:space="preserve"> als herkömmlichen Titeln wie Teamfight Tactics und Dota Underlords</w:t>
+      </w:r>
+      <w:r>
+        <w:rPr>
+          <w:rFonts w:ascii="Arial" w:hAnsi="Arial" w:cs="Arial"/>
+          <w:color w:val="000000" w:themeColor="text1"/>
+        </w:rPr>
+        <w:t xml:space="preserve"> </w:t>
+      </w:r>
+      <w:sdt>
+        <w:sdtPr>
+          <w:rPr>
+            <w:rFonts w:ascii="Arial" w:hAnsi="Arial" w:cs="Arial"/>
+            <w:color w:val="000000" w:themeColor="text1"/>
+          </w:rPr>
+          <w:id w:val="-1888181326"/>
+          <w:citation/>
+        </w:sdtPr>
+        <w:sdtContent>
+          <w:r>
+            <w:rPr>
+              <w:rFonts w:ascii="Arial" w:hAnsi="Arial" w:cs="Arial"/>
+              <w:color w:val="000000" w:themeColor="text1"/>
+            </w:rPr>
+            <w:fldChar w:fldCharType="begin"/>
+          </w:r>
+          <w:r>
+            <w:rPr>
+              <w:rFonts w:ascii="Arial" w:hAnsi="Arial" w:cs="Arial"/>
+              <w:color w:val="000000" w:themeColor="text1"/>
+            </w:rPr>
+            <w:instrText xml:space="preserve"> CITATION Tea21 \l 1031 </w:instrText>
+          </w:r>
+          <w:r>
+            <w:rPr>
+              <w:rFonts w:ascii="Arial" w:hAnsi="Arial" w:cs="Arial"/>
+              <w:color w:val="000000" w:themeColor="text1"/>
+            </w:rPr>
+            <w:fldChar w:fldCharType="separate"/>
+          </w:r>
+          <w:r>
+            <w:rPr>
+              <w:rFonts w:ascii="Arial" w:hAnsi="Arial" w:cs="Arial"/>
+              <w:noProof/>
+              <w:color w:val="000000" w:themeColor="text1"/>
+            </w:rPr>
+            <w:t>(Team Wood Games, 2021)</w:t>
+          </w:r>
+          <w:r>
+            <w:rPr>
+              <w:rFonts w:ascii="Arial" w:hAnsi="Arial" w:cs="Arial"/>
+              <w:color w:val="000000" w:themeColor="text1"/>
+            </w:rPr>
+            <w:fldChar w:fldCharType="end"/>
+          </w:r>
+        </w:sdtContent>
+      </w:sdt>
+      <w:r>
+        <w:rPr>
+          <w:rFonts w:ascii="Arial" w:hAnsi="Arial" w:cs="Arial"/>
+          <w:color w:val="000000" w:themeColor="text1"/>
+        </w:rPr>
+        <w:t xml:space="preserve">. Die Grundphasen </w:t>
+      </w:r>
+      <w:r>
+        <w:rPr>
+          <w:rFonts w:ascii="Arial" w:hAnsi="Arial" w:cs="Arial"/>
+          <w:color w:val="000000" w:themeColor="text1"/>
+        </w:rPr>
+        <w:t>sind</w:t>
+      </w:r>
+      <w:r>
+        <w:rPr>
+          <w:rFonts w:ascii="Arial" w:hAnsi="Arial" w:cs="Arial"/>
+          <w:color w:val="000000" w:themeColor="text1"/>
+        </w:rPr>
+        <w:t xml:space="preserve"> die gleichen</w:t>
+      </w:r>
+      <w:r>
+        <w:rPr>
+          <w:rFonts w:ascii="Arial" w:hAnsi="Arial" w:cs="Arial"/>
+          <w:color w:val="000000" w:themeColor="text1"/>
+        </w:rPr>
+        <w:t>.</w:t>
+      </w:r>
+      <w:r>
+        <w:rPr>
+          <w:rFonts w:ascii="Arial" w:hAnsi="Arial" w:cs="Arial"/>
+          <w:color w:val="000000" w:themeColor="text1"/>
+        </w:rPr>
+        <w:t xml:space="preserve"> </w:t>
+      </w:r>
+      <w:r>
+        <w:rPr>
+          <w:rFonts w:ascii="Arial" w:hAnsi="Arial" w:cs="Arial"/>
+          <w:color w:val="000000" w:themeColor="text1"/>
+        </w:rPr>
+        <w:t>Z</w:t>
+      </w:r>
+      <w:r>
+        <w:rPr>
+          <w:rFonts w:ascii="Arial" w:hAnsi="Arial" w:cs="Arial"/>
+          <w:color w:val="000000" w:themeColor="text1"/>
+        </w:rPr>
+        <w:t xml:space="preserve">unächst befindet man sich in einer Kaufphase, in der man seine Einheiten ausrüsten kann und </w:t>
+      </w:r>
+      <w:r>
+        <w:rPr>
+          <w:rFonts w:ascii="Arial" w:hAnsi="Arial" w:cs="Arial"/>
+          <w:color w:val="000000" w:themeColor="text1"/>
+        </w:rPr>
+        <w:t>neuplatzieren kann.</w:t>
+      </w:r>
+      <w:r>
+        <w:rPr>
+          <w:rFonts w:ascii="Arial" w:hAnsi="Arial" w:cs="Arial"/>
+          <w:color w:val="000000" w:themeColor="text1"/>
+        </w:rPr>
+        <w:t xml:space="preserve"> Diese wird gefolgt von der Kampfphase, in der die Einheiten autonom gegen andere Spieler kämpfen.</w:t>
+      </w:r>
+    </w:p>
+    <w:p>
+      <w:pPr>
+        <w:spacing w:line="360" w:lineRule="auto"/>
+        <w:jc w:val="both"/>
+        <w:rPr>
+          <w:rFonts w:ascii="Arial" w:hAnsi="Arial" w:cs="Arial"/>
+          <w:color w:val="000000" w:themeColor="text1"/>
+        </w:rPr>
+      </w:pPr>
+      <w:r>
+        <w:rPr>
+          <w:rFonts w:ascii="Arial" w:hAnsi="Arial" w:cs="Arial"/>
+          <w:color w:val="000000" w:themeColor="text1"/>
+        </w:rPr>
+        <w:t>Innerhalb eines Versuches erstell</w:t>
+      </w:r>
+      <w:r>
+        <w:rPr>
+          <w:rFonts w:ascii="Arial" w:hAnsi="Arial" w:cs="Arial"/>
+          <w:color w:val="000000" w:themeColor="text1"/>
+        </w:rPr>
+        <w:t>en die Spieler</w:t>
+      </w:r>
+      <w:r>
+        <w:rPr>
+          <w:rFonts w:ascii="Arial" w:hAnsi="Arial" w:cs="Arial"/>
+          <w:color w:val="000000" w:themeColor="text1"/>
+        </w:rPr>
+        <w:t xml:space="preserve"> ein Team bestehend aus bis zu fünf Tieren. Diese sind die namensgebenden Einheiten des Spiels. </w:t>
+      </w:r>
+      <w:r>
+        <w:rPr>
+          <w:rFonts w:ascii="Arial" w:hAnsi="Arial" w:cs="Arial"/>
+          <w:color w:val="000000" w:themeColor="text1"/>
+        </w:rPr>
+        <w:t>Um dem anfängerfreundlichen</w:t>
+      </w:r>
+      <w:r>
+        <w:rPr>
+          <w:rFonts w:ascii="Arial" w:hAnsi="Arial" w:cs="Arial"/>
+          <w:color w:val="000000" w:themeColor="text1"/>
+        </w:rPr>
+        <w:t>,</w:t>
+      </w:r>
+      <w:r>
+        <w:rPr>
+          <w:rFonts w:ascii="Arial" w:hAnsi="Arial" w:cs="Arial"/>
+          <w:color w:val="000000" w:themeColor="text1"/>
+        </w:rPr>
+        <w:t xml:space="preserve"> visuellen Stil gerecht zu werden, wurde ein neues Kampfsystem entworfen, das sehr stark von </w:t>
+      </w:r>
+      <w:r>
+        <w:rPr>
+          <w:rFonts w:ascii="Arial" w:hAnsi="Arial" w:cs="Arial"/>
+          <w:color w:val="000000" w:themeColor="text1"/>
+        </w:rPr>
+        <w:t>herkömmlichen</w:t>
+      </w:r>
+      <w:r>
+        <w:rPr>
+          <w:rFonts w:ascii="Arial" w:hAnsi="Arial" w:cs="Arial"/>
+          <w:color w:val="000000" w:themeColor="text1"/>
+        </w:rPr>
+        <w:t xml:space="preserve"> Systemen</w:t>
+      </w:r>
+      <w:r>
+        <w:rPr>
+          <w:rFonts w:ascii="Arial" w:hAnsi="Arial" w:cs="Arial"/>
+          <w:color w:val="000000" w:themeColor="text1"/>
+        </w:rPr>
+        <w:t>,</w:t>
+      </w:r>
+      <w:r>
+        <w:rPr>
+          <w:rFonts w:ascii="Arial" w:hAnsi="Arial" w:cs="Arial"/>
+          <w:color w:val="000000" w:themeColor="text1"/>
+        </w:rPr>
+        <w:t xml:space="preserve"> wie </w:t>
+      </w:r>
+      <w:r>
+        <w:rPr>
+          <w:rFonts w:ascii="Arial" w:hAnsi="Arial" w:cs="Arial"/>
+          <w:color w:val="000000" w:themeColor="text1"/>
+        </w:rPr>
+        <w:t xml:space="preserve">sie </w:t>
+      </w:r>
+      <w:r>
+        <w:rPr>
+          <w:rFonts w:ascii="Arial" w:hAnsi="Arial" w:cs="Arial"/>
+          <w:color w:val="000000" w:themeColor="text1"/>
+        </w:rPr>
+        <w:t>in Teamfight Tactics oder Auto Chess</w:t>
+      </w:r>
+      <w:r>
+        <w:rPr>
+          <w:rFonts w:ascii="Arial" w:hAnsi="Arial" w:cs="Arial"/>
+          <w:color w:val="000000" w:themeColor="text1"/>
+        </w:rPr>
+        <w:t xml:space="preserve"> vorhanden sind,</w:t>
+      </w:r>
+      <w:r>
+        <w:rPr>
+          <w:rFonts w:ascii="Arial" w:hAnsi="Arial" w:cs="Arial"/>
+          <w:color w:val="000000" w:themeColor="text1"/>
+        </w:rPr>
+        <w:t xml:space="preserve"> abweicht. </w:t>
+      </w:r>
+      <w:r>
+        <w:rPr>
+          <w:rFonts w:ascii="Arial" w:hAnsi="Arial" w:cs="Arial"/>
+          <w:color w:val="000000" w:themeColor="text1"/>
+        </w:rPr>
+        <w:t xml:space="preserve">Die fünf gewählten Tiere bilden eine Reihe und kämpfen zugbasiert gegen die gegnerische Reihe an Tieren, dabei greifen die </w:t>
+      </w:r>
+      <w:r>
+        <w:rPr>
+          <w:rFonts w:ascii="Arial" w:hAnsi="Arial" w:cs="Arial"/>
+          <w:color w:val="000000" w:themeColor="text1"/>
+        </w:rPr>
+        <w:t xml:space="preserve">zwei </w:t>
+      </w:r>
+      <w:r>
+        <w:rPr>
+          <w:rFonts w:ascii="Arial" w:hAnsi="Arial" w:cs="Arial"/>
+          <w:color w:val="000000" w:themeColor="text1"/>
+        </w:rPr>
+        <w:t>Tiere, die sich in der Mitte treffen</w:t>
+      </w:r>
+      <w:r>
+        <w:rPr>
+          <w:rFonts w:ascii="Arial" w:hAnsi="Arial" w:cs="Arial"/>
+          <w:color w:val="000000" w:themeColor="text1"/>
+        </w:rPr>
+        <w:t xml:space="preserve">, gegenseitig an. </w:t>
+      </w:r>
+      <w:r>
+        <w:rPr>
+          <w:rFonts w:ascii="Arial" w:hAnsi="Arial" w:cs="Arial"/>
+          <w:color w:val="000000" w:themeColor="text1"/>
+        </w:rPr>
+        <w:t xml:space="preserve">Dies wird so oft wiederholt, bis alle Tiere </w:t>
+      </w:r>
+      <w:r>
+        <w:rPr>
+          <w:rFonts w:ascii="Arial" w:hAnsi="Arial" w:cs="Arial"/>
+          <w:color w:val="000000" w:themeColor="text1"/>
+        </w:rPr>
+        <w:t>eines Spielers</w:t>
+      </w:r>
+      <w:r>
+        <w:rPr>
+          <w:rFonts w:ascii="Arial" w:hAnsi="Arial" w:cs="Arial"/>
+          <w:color w:val="000000" w:themeColor="text1"/>
+        </w:rPr>
+        <w:t xml:space="preserve"> besiegt wurden. </w:t>
+      </w:r>
+      <w:r>
+        <w:rPr>
+          <w:rFonts w:ascii="Arial" w:hAnsi="Arial" w:cs="Arial"/>
+          <w:color w:val="000000" w:themeColor="text1"/>
+        </w:rPr>
+        <w:t xml:space="preserve">Passend zu dem simplen Kampfsystem bestehen die Tiere </w:t>
+      </w:r>
+      <w:r>
+        <w:rPr>
+          <w:rFonts w:ascii="Arial" w:hAnsi="Arial" w:cs="Arial"/>
+          <w:color w:val="000000" w:themeColor="text1"/>
+        </w:rPr>
+        <w:t>lediglich</w:t>
+      </w:r>
+      <w:r>
+        <w:rPr>
+          <w:rFonts w:ascii="Arial" w:hAnsi="Arial" w:cs="Arial"/>
+          <w:color w:val="000000" w:themeColor="text1"/>
+        </w:rPr>
+        <w:t xml:space="preserve"> aus drei </w:t>
+      </w:r>
+      <w:r>
+        <w:rPr>
+          <w:rFonts w:ascii="Arial" w:hAnsi="Arial" w:cs="Arial"/>
+          <w:color w:val="000000" w:themeColor="text1"/>
+        </w:rPr>
+        <w:t>Attributen</w:t>
+      </w:r>
+      <w:r>
+        <w:rPr>
+          <w:rFonts w:ascii="Arial" w:hAnsi="Arial" w:cs="Arial"/>
+          <w:color w:val="000000" w:themeColor="text1"/>
+        </w:rPr>
+        <w:t xml:space="preserve">: den </w:t>
+      </w:r>
+      <w:r>
+        <w:rPr>
+          <w:rFonts w:ascii="Arial" w:hAnsi="Arial" w:cs="Arial"/>
+          <w:color w:val="000000" w:themeColor="text1"/>
+        </w:rPr>
+        <w:t>Lebenspunkte</w:t>
+      </w:r>
+      <w:r>
+        <w:rPr>
+          <w:rFonts w:ascii="Arial" w:hAnsi="Arial" w:cs="Arial"/>
+          <w:color w:val="000000" w:themeColor="text1"/>
+        </w:rPr>
+        <w:t>n</w:t>
+      </w:r>
+      <w:r>
+        <w:rPr>
+          <w:rFonts w:ascii="Arial" w:hAnsi="Arial" w:cs="Arial"/>
+          <w:color w:val="000000" w:themeColor="text1"/>
+        </w:rPr>
+        <w:t xml:space="preserve">, </w:t>
+      </w:r>
+      <w:r>
+        <w:rPr>
+          <w:rFonts w:ascii="Arial" w:hAnsi="Arial" w:cs="Arial"/>
+          <w:color w:val="000000" w:themeColor="text1"/>
+        </w:rPr>
+        <w:t xml:space="preserve">den </w:t>
+      </w:r>
+      <w:r>
+        <w:rPr>
+          <w:rFonts w:ascii="Arial" w:hAnsi="Arial" w:cs="Arial"/>
+          <w:color w:val="000000" w:themeColor="text1"/>
+        </w:rPr>
+        <w:t>Angriff</w:t>
+      </w:r>
+      <w:r>
+        <w:rPr>
+          <w:rFonts w:ascii="Arial" w:hAnsi="Arial" w:cs="Arial"/>
+          <w:color w:val="000000" w:themeColor="text1"/>
+        </w:rPr>
+        <w:t>spunkten</w:t>
+      </w:r>
+      <w:r>
+        <w:rPr>
+          <w:rFonts w:ascii="Arial" w:hAnsi="Arial" w:cs="Arial"/>
+          <w:color w:val="000000" w:themeColor="text1"/>
+        </w:rPr>
+        <w:t xml:space="preserve"> und eine</w:t>
+      </w:r>
+      <w:r>
+        <w:rPr>
+          <w:rFonts w:ascii="Arial" w:hAnsi="Arial" w:cs="Arial"/>
+          <w:color w:val="000000" w:themeColor="text1"/>
+        </w:rPr>
+        <w:t>r</w:t>
+      </w:r>
+      <w:r>
+        <w:rPr>
+          <w:rFonts w:ascii="Arial" w:hAnsi="Arial" w:cs="Arial"/>
+          <w:color w:val="000000" w:themeColor="text1"/>
+        </w:rPr>
+        <w:t xml:space="preserve"> einzigartige</w:t>
+      </w:r>
+      <w:r>
+        <w:rPr>
+          <w:rFonts w:ascii="Arial" w:hAnsi="Arial" w:cs="Arial"/>
+          <w:color w:val="000000" w:themeColor="text1"/>
+        </w:rPr>
+        <w:t>n</w:t>
+      </w:r>
+      <w:r>
+        <w:rPr>
+          <w:rFonts w:ascii="Arial" w:hAnsi="Arial" w:cs="Arial"/>
+          <w:color w:val="000000" w:themeColor="text1"/>
+        </w:rPr>
+        <w:t xml:space="preserve"> Fähigkeit. </w:t>
+      </w:r>
+      <w:r>
+        <w:rPr>
+          <w:rFonts w:ascii="Arial" w:hAnsi="Arial" w:cs="Arial"/>
+          <w:color w:val="000000" w:themeColor="text1"/>
+        </w:rPr>
+        <w:t xml:space="preserve">So wird sichergestellt, dass </w:t>
+      </w:r>
+      <w:r>
+        <w:rPr>
+          <w:rFonts w:ascii="Arial" w:hAnsi="Arial" w:cs="Arial"/>
+          <w:color w:val="000000" w:themeColor="text1"/>
+        </w:rPr>
+        <w:t>man die Funktionalität des Kampfsystems sehr schnell begreifen und die meisten Informationen direkt auf einen Blick einsehen</w:t>
+      </w:r>
+      <w:r>
+        <w:rPr>
+          <w:rFonts w:ascii="Arial" w:hAnsi="Arial" w:cs="Arial"/>
+          <w:color w:val="000000" w:themeColor="text1"/>
+        </w:rPr>
+        <w:t xml:space="preserve"> kann</w:t>
+      </w:r>
+      <w:r>
+        <w:rPr>
+          <w:rFonts w:ascii="Arial" w:hAnsi="Arial" w:cs="Arial"/>
+          <w:color w:val="000000" w:themeColor="text1"/>
+        </w:rPr>
+        <w:t xml:space="preserve">. Sobald </w:t>
+      </w:r>
+      <w:r>
+        <w:rPr>
+          <w:rFonts w:ascii="Arial" w:hAnsi="Arial" w:cs="Arial"/>
+          <w:color w:val="000000" w:themeColor="text1"/>
+        </w:rPr>
+        <w:t>der Spieler</w:t>
+      </w:r>
+      <w:r>
+        <w:rPr>
+          <w:rFonts w:ascii="Arial" w:hAnsi="Arial" w:cs="Arial"/>
+          <w:color w:val="000000" w:themeColor="text1"/>
+        </w:rPr>
+        <w:t xml:space="preserve"> zehn Runden gewonnen hat, </w:t>
+      </w:r>
+      <w:r>
+        <w:rPr>
+          <w:rFonts w:ascii="Arial" w:hAnsi="Arial" w:cs="Arial"/>
+          <w:color w:val="000000" w:themeColor="text1"/>
+        </w:rPr>
+        <w:t xml:space="preserve">ist der </w:t>
+      </w:r>
+      <w:r>
+        <w:rPr>
+          <w:rFonts w:ascii="Arial" w:hAnsi="Arial" w:cs="Arial"/>
+          <w:color w:val="000000" w:themeColor="text1"/>
+        </w:rPr>
+        <w:t>Versuch</w:t>
+      </w:r>
+      <w:r>
+        <w:rPr>
+          <w:rFonts w:ascii="Arial" w:hAnsi="Arial" w:cs="Arial"/>
+          <w:color w:val="000000" w:themeColor="text1"/>
+        </w:rPr>
+        <w:t xml:space="preserve"> des Spielers erfolgreich abgeschlossen. Falls der Spieler </w:t>
+      </w:r>
+      <w:r>
+        <w:rPr>
+          <w:rFonts w:ascii="Arial" w:hAnsi="Arial" w:cs="Arial"/>
+          <w:color w:val="000000" w:themeColor="text1"/>
+        </w:rPr>
+        <w:t xml:space="preserve">jedoch fünf Mal </w:t>
+      </w:r>
+      <w:r>
+        <w:rPr>
+          <w:rFonts w:ascii="Arial" w:hAnsi="Arial" w:cs="Arial"/>
+          <w:color w:val="000000" w:themeColor="text1"/>
+        </w:rPr>
+        <w:t>verliert,</w:t>
+      </w:r>
+      <w:r>
+        <w:rPr>
+          <w:rFonts w:ascii="Arial" w:hAnsi="Arial" w:cs="Arial"/>
+          <w:color w:val="000000" w:themeColor="text1"/>
+        </w:rPr>
+        <w:t xml:space="preserve"> </w:t>
+      </w:r>
+      <w:r>
+        <w:rPr>
+          <w:rFonts w:ascii="Arial" w:hAnsi="Arial" w:cs="Arial"/>
+          <w:color w:val="000000" w:themeColor="text1"/>
+        </w:rPr>
+        <w:t xml:space="preserve">scheidet dieser aus </w:t>
+      </w:r>
+      <w:r>
+        <w:rPr>
+          <w:rFonts w:ascii="Arial" w:hAnsi="Arial" w:cs="Arial"/>
+          <w:color w:val="000000" w:themeColor="text1"/>
+        </w:rPr>
+        <w:t>und muss von vorne beginnen.</w:t>
+      </w:r>
+    </w:p>
+    <w:p>
+      <w:pPr>
+        <w:spacing w:line="360" w:lineRule="auto"/>
+        <w:jc w:val="both"/>
+        <w:rPr>
+          <w:rFonts w:ascii="Arial" w:hAnsi="Arial" w:cs="Arial"/>
+          <w:color w:val="000000" w:themeColor="text1"/>
+        </w:rPr>
+      </w:pPr>
+      <w:r>
+        <w:rPr>
+          <w:rFonts w:ascii="Arial" w:hAnsi="Arial" w:cs="Arial"/>
+          <w:color w:val="000000" w:themeColor="text1"/>
+        </w:rPr>
+        <w:lastRenderedPageBreak/>
+        <w:t>Eine weitere Innovation</w:t>
+      </w:r>
+      <w:r>
+        <w:rPr>
+          <w:rFonts w:ascii="Arial" w:hAnsi="Arial" w:cs="Arial"/>
+          <w:color w:val="000000" w:themeColor="text1"/>
+        </w:rPr>
+        <w:t>,</w:t>
+      </w:r>
+      <w:r>
+        <w:rPr>
+          <w:rFonts w:ascii="Arial" w:hAnsi="Arial" w:cs="Arial"/>
+          <w:color w:val="000000" w:themeColor="text1"/>
+        </w:rPr>
+        <w:t xml:space="preserve"> ist die Verwendung eines asynchronen Kampfablauf</w:t>
+      </w:r>
+      <w:r>
+        <w:rPr>
+          <w:rFonts w:ascii="Arial" w:hAnsi="Arial" w:cs="Arial"/>
+          <w:color w:val="000000" w:themeColor="text1"/>
+        </w:rPr>
+        <w:t>s.</w:t>
+      </w:r>
+      <w:r>
+        <w:rPr>
+          <w:rFonts w:ascii="Arial" w:hAnsi="Arial" w:cs="Arial"/>
+          <w:color w:val="000000" w:themeColor="text1"/>
+        </w:rPr>
+        <w:t xml:space="preserve"> </w:t>
+      </w:r>
+      <w:r>
+        <w:rPr>
+          <w:rFonts w:ascii="Arial" w:hAnsi="Arial" w:cs="Arial"/>
+          <w:color w:val="000000" w:themeColor="text1"/>
+        </w:rPr>
+        <w:t>D</w:t>
+      </w:r>
+      <w:r>
+        <w:rPr>
+          <w:rFonts w:ascii="Arial" w:hAnsi="Arial" w:cs="Arial"/>
+          <w:color w:val="000000" w:themeColor="text1"/>
+        </w:rPr>
+        <w:t xml:space="preserve">as heißt man kämpft nun nicht mehr direkt gegen andere Spieler, sondern gegen deren vorherige Versuche. </w:t>
+      </w:r>
+      <w:r>
+        <w:rPr>
+          <w:rFonts w:ascii="Arial" w:hAnsi="Arial" w:cs="Arial"/>
+          <w:color w:val="000000" w:themeColor="text1"/>
+        </w:rPr>
+        <w:t>So</w:t>
+      </w:r>
+      <w:r>
+        <w:rPr>
+          <w:rFonts w:ascii="Arial" w:hAnsi="Arial" w:cs="Arial"/>
+          <w:color w:val="000000" w:themeColor="text1"/>
+        </w:rPr>
+        <w:t xml:space="preserve"> </w:t>
+      </w:r>
+      <w:r>
+        <w:rPr>
+          <w:rFonts w:ascii="Arial" w:hAnsi="Arial" w:cs="Arial"/>
+          <w:color w:val="000000" w:themeColor="text1"/>
+        </w:rPr>
+        <w:t xml:space="preserve">kann man beliebig viel Zeit in der Einkaufsphase verwenden und in der Kampfphase vorspulen oder sich den Kampf mehrfach anschauen. Ebenso hat es den Vorteil, dass man meistens gegen Gegner </w:t>
+      </w:r>
+      <w:r>
+        <w:rPr>
+          <w:rFonts w:ascii="Arial" w:hAnsi="Arial" w:cs="Arial"/>
+          <w:color w:val="000000" w:themeColor="text1"/>
+        </w:rPr>
+        <w:t>kämpft,</w:t>
+      </w:r>
+      <w:r>
+        <w:rPr>
+          <w:rFonts w:ascii="Arial" w:hAnsi="Arial" w:cs="Arial"/>
+          <w:color w:val="000000" w:themeColor="text1"/>
+        </w:rPr>
+        <w:t xml:space="preserve"> die zu dem damaligen Zeitpunkt</w:t>
+      </w:r>
+      <w:r>
+        <w:rPr>
+          <w:rFonts w:ascii="Arial" w:hAnsi="Arial" w:cs="Arial"/>
+          <w:color w:val="000000" w:themeColor="text1"/>
+        </w:rPr>
+        <w:t>,</w:t>
+      </w:r>
+      <w:r>
+        <w:rPr>
+          <w:rFonts w:ascii="Arial" w:hAnsi="Arial" w:cs="Arial"/>
+          <w:color w:val="000000" w:themeColor="text1"/>
+        </w:rPr>
+        <w:t xml:space="preserve"> ähnlich viele gewonnene</w:t>
+      </w:r>
+      <w:r>
+        <w:rPr>
+          <w:rFonts w:ascii="Arial" w:hAnsi="Arial" w:cs="Arial"/>
+          <w:color w:val="000000" w:themeColor="text1"/>
+        </w:rPr>
+        <w:t xml:space="preserve">- </w:t>
+      </w:r>
+      <w:r>
+        <w:rPr>
+          <w:rFonts w:ascii="Arial" w:hAnsi="Arial" w:cs="Arial"/>
+          <w:color w:val="000000" w:themeColor="text1"/>
+        </w:rPr>
+        <w:t>und verlorene Runden ha</w:t>
+      </w:r>
+      <w:r>
+        <w:rPr>
+          <w:rFonts w:ascii="Arial" w:hAnsi="Arial" w:cs="Arial"/>
+          <w:color w:val="000000" w:themeColor="text1"/>
+        </w:rPr>
+        <w:t>tten</w:t>
+      </w:r>
+      <w:r>
+        <w:rPr>
+          <w:rFonts w:ascii="Arial" w:hAnsi="Arial" w:cs="Arial"/>
+          <w:color w:val="000000" w:themeColor="text1"/>
+        </w:rPr>
+        <w:t xml:space="preserve"> wie man selbst.</w:t>
+      </w:r>
+      <w:r>
+        <w:rPr>
+          <w:rFonts w:ascii="Arial" w:hAnsi="Arial" w:cs="Arial"/>
+          <w:color w:val="000000" w:themeColor="text1"/>
+        </w:rPr>
+        <w:t xml:space="preserve"> Dieses System wurde in vielen nachfolgenden Autobattlern aufgenommen, </w:t>
+      </w:r>
+      <w:r>
+        <w:rPr>
+          <w:rFonts w:ascii="Arial" w:hAnsi="Arial" w:cs="Arial"/>
+          <w:color w:val="000000" w:themeColor="text1"/>
+        </w:rPr>
+        <w:t xml:space="preserve">wie </w:t>
+      </w:r>
+      <w:r>
+        <w:rPr>
+          <w:rFonts w:ascii="Arial" w:hAnsi="Arial" w:cs="Arial"/>
+          <w:color w:val="000000" w:themeColor="text1"/>
+        </w:rPr>
+        <w:t xml:space="preserve">beispielsweise Backpack Battles </w:t>
+      </w:r>
+      <w:sdt>
+        <w:sdtPr>
+          <w:rPr>
+            <w:rFonts w:ascii="Arial" w:hAnsi="Arial" w:cs="Arial"/>
+            <w:color w:val="000000" w:themeColor="text1"/>
+          </w:rPr>
+          <w:id w:val="1651096380"/>
+          <w:citation/>
+        </w:sdtPr>
+        <w:sdtContent>
+          <w:r>
+            <w:rPr>
+              <w:rFonts w:ascii="Arial" w:hAnsi="Arial" w:cs="Arial"/>
+              <w:color w:val="000000" w:themeColor="text1"/>
+            </w:rPr>
+            <w:fldChar w:fldCharType="begin"/>
+          </w:r>
+          <w:r>
+            <w:rPr>
+              <w:rFonts w:ascii="Arial" w:hAnsi="Arial" w:cs="Arial"/>
+              <w:color w:val="000000" w:themeColor="text1"/>
+            </w:rPr>
+            <w:instrText xml:space="preserve"> CITATION Pla24 \l 1031 </w:instrText>
+          </w:r>
+          <w:r>
+            <w:rPr>
+              <w:rFonts w:ascii="Arial" w:hAnsi="Arial" w:cs="Arial"/>
+              <w:color w:val="000000" w:themeColor="text1"/>
+            </w:rPr>
+            <w:fldChar w:fldCharType="separate"/>
+          </w:r>
+          <w:r>
+            <w:rPr>
+              <w:rFonts w:ascii="Arial" w:hAnsi="Arial" w:cs="Arial"/>
+              <w:noProof/>
+              <w:color w:val="000000" w:themeColor="text1"/>
+            </w:rPr>
+            <w:t>(PlayWithFurcifer, 2024)</w:t>
+          </w:r>
+          <w:r>
+            <w:rPr>
+              <w:rFonts w:ascii="Arial" w:hAnsi="Arial" w:cs="Arial"/>
+              <w:color w:val="000000" w:themeColor="text1"/>
+            </w:rPr>
+            <w:fldChar w:fldCharType="end"/>
+          </w:r>
+        </w:sdtContent>
+      </w:sdt>
+      <w:r>
+        <w:rPr>
+          <w:rFonts w:ascii="Arial" w:hAnsi="Arial" w:cs="Arial"/>
+          <w:color w:val="000000" w:themeColor="text1"/>
+        </w:rPr>
+        <w:t>.</w:t>
+      </w:r>
+    </w:p>
+    <w:p>
+      <w:pPr>
+        <w:spacing w:line="360" w:lineRule="auto"/>
+        <w:jc w:val="both"/>
+        <w:rPr>
+          <w:rFonts w:ascii="Arial" w:hAnsi="Arial" w:cs="Arial"/>
+          <w:color w:val="000000" w:themeColor="text1"/>
+        </w:rPr>
+      </w:pPr>
+      <w:r>
+        <w:rPr>
+          <w:rFonts w:ascii="Arial" w:hAnsi="Arial" w:cs="Arial"/>
+          <w:color w:val="000000" w:themeColor="text1"/>
+        </w:rPr>
+        <w:t>Super Auto Pets ist sehr</w:t>
+      </w:r>
+      <w:r>
+        <w:rPr>
+          <w:rFonts w:ascii="Arial" w:hAnsi="Arial" w:cs="Arial"/>
+          <w:color w:val="000000" w:themeColor="text1"/>
+        </w:rPr>
+        <w:t xml:space="preserve"> einsteigerfreundlich</w:t>
+      </w:r>
+      <w:r>
+        <w:rPr>
+          <w:rFonts w:ascii="Arial" w:hAnsi="Arial" w:cs="Arial"/>
+          <w:color w:val="000000" w:themeColor="text1"/>
+        </w:rPr>
+        <w:t>,</w:t>
+      </w:r>
+      <w:r>
+        <w:rPr>
+          <w:rFonts w:ascii="Arial" w:hAnsi="Arial" w:cs="Arial"/>
+          <w:color w:val="000000" w:themeColor="text1"/>
+        </w:rPr>
+        <w:t xml:space="preserve"> bietet aber dennoch viel Tiefe durch die Kombination der einzigartigen Fähigkeiten und der Verwendung von Schlüsselwörtern. Durch die große Anzahl an verschiedenen Tieren kann man auch bei mehrfache</w:t>
+      </w:r>
+      <w:r>
+        <w:rPr>
+          <w:rFonts w:ascii="Arial" w:hAnsi="Arial" w:cs="Arial"/>
+          <w:color w:val="000000" w:themeColor="text1"/>
+        </w:rPr>
+        <w:t>m</w:t>
+      </w:r>
+      <w:r>
+        <w:rPr>
+          <w:rFonts w:ascii="Arial" w:hAnsi="Arial" w:cs="Arial"/>
+          <w:color w:val="000000" w:themeColor="text1"/>
+        </w:rPr>
+        <w:t xml:space="preserve"> Spielen immer wieder neue Kombinationen entdecken. Um den Wiederspielwert zu erhöhen, gibt es sogenannte Pet Packs, diese bestimmen welche Tiere in dem Pool der möglichen Einheiten sind. Jedes dieser Pet Packs beinhaltet etwa 60 verschiedene und neue Tiere, wodurch man jedes Mal andere </w:t>
+      </w:r>
+      <w:r>
+        <w:rPr>
+          <w:rFonts w:ascii="Arial" w:hAnsi="Arial" w:cs="Arial"/>
+          <w:color w:val="000000" w:themeColor="text1"/>
+        </w:rPr>
+        <w:t>Zusammenstellungen</w:t>
+      </w:r>
+      <w:r>
+        <w:rPr>
+          <w:rFonts w:ascii="Arial" w:hAnsi="Arial" w:cs="Arial"/>
+          <w:color w:val="000000" w:themeColor="text1"/>
+        </w:rPr>
+        <w:t xml:space="preserve"> erhalten kann. Zusätzlich gibt es jede Woche ein </w:t>
+      </w:r>
+      <w:r>
+        <w:rPr>
+          <w:rFonts w:ascii="Arial" w:hAnsi="Arial" w:cs="Arial"/>
+          <w:color w:val="000000" w:themeColor="text1"/>
+        </w:rPr>
+        <w:t>zeitlich limitiertes Pack mit zufällig ausgewählten Tieren aus den regulären Packs. Durch diese verschiedenen Packs findet man immer wieder neue Ideen und Kombinationen, wodurch auch erfahrene Spieler aufgerufen werden, einen neuen Versuch zu starten.</w:t>
+      </w:r>
+    </w:p>
+    <w:p>
+      <w:pPr>
+        <w:spacing w:line="360" w:lineRule="auto"/>
+      </w:pPr>
+    </w:p>
     <w:p>
       <w:pPr>
         <w:pStyle w:val="berschrift1"/>
@@ -8364,6 +8768,7 @@
           <w:rFonts w:ascii="Arial" w:hAnsi="Arial" w:cs="Arial"/>
           <w:color w:val="000000" w:themeColor="text1"/>
         </w:rPr>
+        <w:lastRenderedPageBreak/>
         <w:t xml:space="preserve">So etwa wurde 1982 das Spiel </w:t>
       </w:r>
       <w:r>
@@ -8433,15 +8838,7 @@
           <w:rFonts w:ascii="Arial" w:hAnsi="Arial" w:cs="Arial"/>
           <w:color w:val="000000" w:themeColor="text1"/>
         </w:rPr>
-        <w:t xml:space="preserve">. Die Mechaniken des Spieles basierten auf dem Layout der Arcade-Maschine, </w:t>
-      </w:r>
-      <w:r>
-        <w:rPr>
-          <w:rFonts w:ascii="Arial" w:hAnsi="Arial" w:cs="Arial"/>
-          <w:color w:val="000000" w:themeColor="text1"/>
-        </w:rPr>
-        <w:lastRenderedPageBreak/>
-        <w:t>durch zwei Joysticks kann man den Protagonisten von Robotron kontrollieren, sowie die Richtung, in die dieser schießt. Im Laufe des Spieles muss man sich durch mehrere Level, in einer begrenzten Arena, kämpfen und die dort vorhandenen Gegner besiegen, das Geschehen betrachtet man aus der Vogelperspektive. Nach</w:t>
+        <w:t>. Die Mechaniken des Spieles basierten auf dem Layout der Arcade-Maschine, durch zwei Joysticks kann man den Protagonisten von Robotron kontrollieren, sowie die Richtung, in die dieser schießt. Im Laufe des Spieles muss man sich durch mehrere Level, in einer begrenzten Arena, kämpfen und die dort vorhandenen Gegner besiegen, das Geschehen betrachtet man aus der Vogelperspektive. Nach</w:t>
       </w:r>
       <w:r>
         <w:rPr>
@@ -8592,23 +8989,7 @@
           <w:rFonts w:ascii="Arial" w:hAnsi="Arial" w:cs="Arial"/>
           <w:color w:val="000000" w:themeColor="text1"/>
         </w:rPr>
-        <w:t xml:space="preserve">Das im Jahre 1997 erschiene Alien </w:t>
-      </w:r>
-      <w:proofErr w:type="spellStart"/>
-      <w:r>
-        <w:rPr>
-          <w:rFonts w:ascii="Arial" w:hAnsi="Arial" w:cs="Arial"/>
-          <w:color w:val="000000" w:themeColor="text1"/>
-        </w:rPr>
-        <w:t>Phobia</w:t>
-      </w:r>
-      <w:proofErr w:type="spellEnd"/>
-      <w:r>
-        <w:rPr>
-          <w:rFonts w:ascii="Arial" w:hAnsi="Arial" w:cs="Arial"/>
-          <w:color w:val="000000" w:themeColor="text1"/>
-        </w:rPr>
-        <w:t xml:space="preserve"> steuert sich ähnlich wie seine Vorgänger, der große Unterschied liegt darin, dass die Gegner sich gezielt auf die Spieler zubewegen und nicht mehr nur ihrem eigenen Bewegungsmuster hinterherlaufen </w:t>
+        <w:t xml:space="preserve">Das im Jahre 1997 erschiene Alien Phobia steuert sich ähnlich wie seine Vorgänger, der große Unterschied liegt darin, dass die Gegner sich gezielt auf die Spieler zubewegen und nicht mehr nur ihrem eigenen Bewegungsmuster hinterherlaufen </w:t>
       </w:r>
       <w:sdt>
         <w:sdtPr>
@@ -8665,21 +9046,12 @@
         </w:rPr>
         <w:t xml:space="preserve">. Später wurde in </w:t>
       </w:r>
-      <w:proofErr w:type="spellStart"/>
-      <w:r>
-        <w:rPr>
-          <w:rFonts w:ascii="Arial" w:hAnsi="Arial" w:cs="Arial"/>
-          <w:color w:val="000000" w:themeColor="text1"/>
-        </w:rPr>
-        <w:t>Phobia</w:t>
-      </w:r>
-      <w:proofErr w:type="spellEnd"/>
-      <w:r>
-        <w:rPr>
-          <w:rFonts w:ascii="Arial" w:hAnsi="Arial" w:cs="Arial"/>
-          <w:color w:val="000000" w:themeColor="text1"/>
-        </w:rPr>
-        <w:t xml:space="preserve"> II</w:t>
+      <w:r>
+        <w:rPr>
+          <w:rFonts w:ascii="Arial" w:hAnsi="Arial" w:cs="Arial"/>
+          <w:color w:val="000000" w:themeColor="text1"/>
+        </w:rPr>
+        <w:t>Phobia II</w:t>
       </w:r>
       <w:r>
         <w:rPr>
@@ -8823,23 +9195,7 @@
           <w:rFonts w:ascii="Arial" w:hAnsi="Arial" w:cs="Arial"/>
           <w:color w:val="000000" w:themeColor="text1"/>
         </w:rPr>
-        <w:t xml:space="preserve">. Die Grundmechaniken waren wie bei den Vorgängern ähnlich, doch einige neue Standards des Genres wurden hier zum ersten Mal etabliert. So etwa konnte man nur noch die Bewegungen des Charakters kontrollieren und nicht mehr die Schussrichtung oder die Fähigkeiten. Diese wurden automatisch aktiviert beziehungsweise es wurde automatisch auf die Gegner geschossen. Wie bei </w:t>
-      </w:r>
-      <w:proofErr w:type="spellStart"/>
-      <w:r>
-        <w:rPr>
-          <w:rFonts w:ascii="Arial" w:hAnsi="Arial" w:cs="Arial"/>
-          <w:color w:val="000000" w:themeColor="text1"/>
-        </w:rPr>
-        <w:t>Phobia</w:t>
-      </w:r>
-      <w:proofErr w:type="spellEnd"/>
-      <w:r>
-        <w:rPr>
-          <w:rFonts w:ascii="Arial" w:hAnsi="Arial" w:cs="Arial"/>
-          <w:color w:val="000000" w:themeColor="text1"/>
-        </w:rPr>
-        <w:t xml:space="preserve"> bewegen sich die </w:t>
+        <w:t xml:space="preserve">. Die Grundmechaniken waren wie bei den Vorgängern ähnlich, doch einige neue Standards des Genres wurden hier zum ersten Mal etabliert. So etwa konnte man nur noch die Bewegungen des Charakters kontrollieren und nicht mehr die </w:t>
       </w:r>
       <w:r>
         <w:rPr>
@@ -8847,7 +9203,7 @@
           <w:color w:val="000000" w:themeColor="text1"/>
         </w:rPr>
         <w:lastRenderedPageBreak/>
-        <w:t>Gegner größtenteils gezielt auf den Spieler zu, dadurch besteht großer Teil des Gameplays im Kiting der Gegner, das bedeutet das Locken und Manipulieren der Gegner, durch geschicktes Positionieren des Charakters. Andere Hauptmechaniken liegen im Upgrade System, nämlich wenn man genug Gegner getötet hat und/oder genug Mana-Orbs aufgesammelt hat, erhält man ein Level-Up. Mit diesem kann man weitere Zaubersprüche freischalten, die sich periodisch automatisch aktivieren, oder bisherige Zaubersprüche verbessern. Im Gegensatz zu bisherigen Spielen des Genres ersetzen diese nicht die bisherigen Waffen bzw. Zaubersprüche, die man bereits hat, sondern werden zusätzlich hinzugefügt, dadurch wird der Charakter immer stärker im Laufe des Spieles und man kann immer mehr Gegner gleichzeitig bekämpfen.</w:t>
+        <w:t>Schussrichtung oder die Fähigkeiten. Diese wurden automatisch aktiviert beziehungsweise es wurde automatisch auf die Gegner geschossen. Wie bei Phobia bewegen sich die Gegner größtenteils gezielt auf den Spieler zu, dadurch besteht großer Teil des Gameplays im Kiting der Gegner, das bedeutet das Locken und Manipulieren der Gegner, durch geschicktes Positionieren des Charakters. Andere Hauptmechaniken liegen im Upgrade System, nämlich wenn man genug Gegner getötet hat und/oder genug Mana-Orbs aufgesammelt hat, erhält man ein Level-Up. Mit diesem kann man weitere Zaubersprüche freischalten, die sich periodisch automatisch aktivieren, oder bisherige Zaubersprüche verbessern. Im Gegensatz zu bisherigen Spielen des Genres ersetzen diese nicht die bisherigen Waffen bzw. Zaubersprüche, die man bereits hat, sondern werden zusätzlich hinzugefügt, dadurch wird der Charakter immer stärker im Laufe des Spieles und man kann immer mehr Gegner gleichzeitig bekämpfen.</w:t>
       </w:r>
     </w:p>
     <w:p>
@@ -8943,23 +9299,7 @@
           <w:rFonts w:ascii="Arial" w:hAnsi="Arial" w:cs="Arial"/>
           <w:color w:val="000000" w:themeColor="text1"/>
         </w:rPr>
-        <w:t>. Die Grundmechaniken sind sehr ähnlich wie bei Magic Survival, doch wurde das Upgrade System erweitert sowie das Voranschreiten im Spiel angepasst. Man konnte nun auch passive Ausrüstungen erhalten, die die Werte des Charakters oder andere Attribute verbesserten. Zusätzlich konnte man sogenannte „</w:t>
-      </w:r>
-      <w:proofErr w:type="spellStart"/>
-      <w:r>
-        <w:rPr>
-          <w:rFonts w:ascii="Arial" w:hAnsi="Arial" w:cs="Arial"/>
-          <w:color w:val="000000" w:themeColor="text1"/>
-        </w:rPr>
-        <w:t>Evolutions</w:t>
-      </w:r>
-      <w:proofErr w:type="spellEnd"/>
-      <w:r>
-        <w:rPr>
-          <w:rFonts w:ascii="Arial" w:hAnsi="Arial" w:cs="Arial"/>
-          <w:color w:val="000000" w:themeColor="text1"/>
-        </w:rPr>
-        <w:t>“ erhalten, sobald man das Richtige Pärchen an Waffen und Ausrüstungen vollständig verbessert hat. Dadurch gab es verschiedene Kombinationen, auf die man sich spezialisieren konnte. Zusätzlich wurden eine viel Zahl an verschiedenen Maps, mit verschiedenen Begrenzungen und Gegnerwellen, sowie mehrere Charaktere und Waffen designt. Eine der größten Veränderungen gegenüber Magic Survival liegt darin, dass die Gegner, nachdem man sie besiegt hat, ihre Erfahrungspunkte auf den Boden fallen lassen und man diese nicht direkt erhält. Daher muss man später nochmal an denselben Ort laufen, um das Level-Up zu erhalten. Dadurch wurde das Kiten der Gegner deutlich interessanter und man musste vorrauschauender planen, wohin man sich fortbewegen möchte. Die größte Innovation jedoch, lag in der Verwendung einer sogenannten Meta-Progression (dt. Meta-Fortschritt). Diese Mechanik entstammt dem Rogue-Lite Genre und ermöglicht es Spielern in den einzelnen Versuchen Währung zu sammeln, diese zwischen den Versuchen für permanente Upgrades ausgegeben werden kann. Dadurch kann man die Werte des Charakters verbessern, aber auch neue Waffen und Items freischalten.</w:t>
+        <w:t>. Die Grundmechaniken sind sehr ähnlich wie bei Magic Survival, doch wurde das Upgrade System erweitert sowie das Voranschreiten im Spiel angepasst. Man konnte nun auch passive Ausrüstungen erhalten, die die Werte des Charakters oder andere Attribute verbesserten. Zusätzlich konnte man sogenannte „Evolutions“ erhalten, sobald man das Richtige Pärchen an Waffen und Ausrüstungen vollständig verbessert hat. Dadurch gab es verschiedene Kombinationen, auf die man sich spezialisieren konnte. Zusätzlich wurden eine viel Zahl an verschiedenen Maps, mit verschiedenen Begrenzungen und Gegnerwellen, sowie mehrere Charaktere und Waffen designt. Eine der größten Veränderungen gegenüber Magic Survival liegt darin, dass die Gegner, nachdem man sie besiegt hat, ihre Erfahrungspunkte auf den Boden fallen lassen und man diese nicht direkt erhält. Daher muss man später nochmal an denselben Ort laufen, um das Level-Up zu erhalten. Dadurch wurde das Kiten der Gegner deutlich interessanter und man musste vorrauschauender planen, wohin man sich fortbewegen möchte. Die größte Innovation jedoch, lag in der Verwendung einer sogenannten Meta-Progression (dt. Meta-Fortschritt). Diese Mechanik entstammt dem Rogue-Lite Genre und ermöglicht es Spielern in den einzelnen Versuchen Währung zu sammeln, diese zwischen den Versuchen für permanente Upgrades ausgegeben werden kann. Dadurch kann man die Werte des Charakters verbessern, aber auch neue Waffen und Items freischalten.</w:t>
       </w:r>
     </w:p>
     <w:p>
@@ -8986,7 +9326,7 @@
           <w:rFonts w:ascii="Arial" w:hAnsi="Arial" w:cs="Arial"/>
           <w:color w:val="000000" w:themeColor="text1"/>
         </w:rPr>
-        <w:t xml:space="preserve">Zusammengefasst besitzen moderne Survivor-Like Spiele meistens folgende Qualitäten und Mechaniken. Der Core-Gameplay-Loop besteht darin in einer begrenzten oder unbegrenzten Arena bis zu einem Zeitpunkt oder dem Besiegen eines Boss-Gegners zu überleben. Um das zu erschweren, kommen von mehreren Seiten Gegner auf die Spieler zu, diese fügen bei Berührung Schaden zu und können vom Spieler getötet werden. Der </w:t>
+        <w:t xml:space="preserve">Zusammengefasst besitzen moderne Survivor-Like Spiele meistens folgende Qualitäten und Mechaniken. Der Core-Gameplay-Loop besteht darin in einer begrenzten oder unbegrenzten Arena bis zu einem Zeitpunkt oder dem Besiegen eines Boss-Gegners zu </w:t>
       </w:r>
       <w:r>
         <w:rPr>
@@ -8994,7 +9334,7 @@
           <w:color w:val="000000" w:themeColor="text1"/>
         </w:rPr>
         <w:lastRenderedPageBreak/>
-        <w:t>spielbare Charakter ist nur in der Bewegung kontrollierbar, das heißt, dass dieser automatisch angreift und/oder automatisch auf den nächsten Gegner zielt. Wenn man ausreichend Gegner getötet hat, erhält man ein Level-Up, da kann man seine Waffen verbessern oder neue Fähigkeiten freischalten. Oft gibt es ein Kombinationssystem, mit dem man Boni erhält, wenn man die Richtigen Waffen ausrüstet. Die Arena, in der sich der Core-Gameplay-Loop abspielt, wird nicht zufällig generiert und ist bei jedem Versuch sehr ähnlich. Außerhalb von Versuchen kann man erhöhte Schwierigkeitsstufen freischalten, beispielsweise erscheinen mehr Gegner oder manche Waffen sind schwächer. Dem gegenüber steht die Meta-Progression, in der man sich permanente Upgrades kaufen kann. Ebenso kann man verschiedene Startwaffen oder Startcharaktere freischalten, die einen anderen Ausgangspunkt zu dem Level-Up System bieten. Als letztes kann man weitere Maps freischalten, die durch andere Begrenzungen oder neue Gegnervariationen wiederspielwert hinzufügen.</w:t>
+        <w:t>überleben. Um das zu erschweren, kommen von mehreren Seiten Gegner auf die Spieler zu, diese fügen bei Berührung Schaden zu und können vom Spieler getötet werden. Der spielbare Charakter ist nur in der Bewegung kontrollierbar, das heißt, dass dieser automatisch angreift und/oder automatisch auf den nächsten Gegner zielt. Wenn man ausreichend Gegner getötet hat, erhält man ein Level-Up, da kann man seine Waffen verbessern oder neue Fähigkeiten freischalten. Oft gibt es ein Kombinationssystem, mit dem man Boni erhält, wenn man die Richtigen Waffen ausrüstet. Die Arena, in der sich der Core-Gameplay-Loop abspielt, wird nicht zufällig generiert und ist bei jedem Versuch sehr ähnlich. Außerhalb von Versuchen kann man erhöhte Schwierigkeitsstufen freischalten, beispielsweise erscheinen mehr Gegner oder manche Waffen sind schwächer. Dem gegenüber steht die Meta-Progression, in der man sich permanente Upgrades kaufen kann. Ebenso kann man verschiedene Startwaffen oder Startcharaktere freischalten, die einen anderen Ausgangspunkt zu dem Level-Up System bieten. Als letztes kann man weitere Maps freischalten, die durch andere Begrenzungen oder neue Gegnervariationen wiederspielwert hinzufügen.</w:t>
       </w:r>
     </w:p>
     <w:p>
@@ -9199,133 +9539,73 @@
           <w:lang w:val="en-US"/>
         </w:rPr>
         <w:lastRenderedPageBreak/>
-        <w:t xml:space="preserve">3.4.2. </w:t>
-      </w:r>
-      <w:proofErr w:type="spellStart"/>
-      <w:r>
+        <w:t>3.4.2. Brotato</w:t>
+      </w:r>
+      <w:bookmarkEnd w:id="17"/>
+    </w:p>
+    <w:p>
+      <w:pPr>
+        <w:jc w:val="both"/>
+        <w:rPr>
+          <w:rFonts w:ascii="Arial" w:hAnsi="Arial" w:cs="Arial"/>
+          <w:color w:val="000000" w:themeColor="text1"/>
+          <w:lang w:val="en-US"/>
+        </w:rPr>
+      </w:pPr>
+      <w:r>
+        <w:rPr>
+          <w:rFonts w:ascii="Arial" w:hAnsi="Arial" w:cs="Arial"/>
+          <w:color w:val="000000" w:themeColor="text1"/>
+          <w:lang w:val="en-US"/>
+        </w:rPr>
+        <w:t>Keywored synergy</w:t>
+      </w:r>
+      <w:r>
+        <w:rPr>
+          <w:rFonts w:ascii="Arial" w:hAnsi="Arial" w:cs="Arial"/>
+          <w:color w:val="000000" w:themeColor="text1"/>
+          <w:lang w:val="en-US"/>
+        </w:rPr>
+        <w:t xml:space="preserve">, combine items for upgrade, </w:t>
+      </w:r>
+      <w:r>
+        <w:rPr>
+          <w:rFonts w:ascii="Arial" w:hAnsi="Arial" w:cs="Arial"/>
+          <w:color w:val="000000" w:themeColor="text1"/>
+          <w:lang w:val="en-US"/>
+        </w:rPr>
+        <w:t>shop layout akin to autobattle, combinations of characters and items, 20 wave wins</w:t>
+      </w:r>
+    </w:p>
+    <w:p>
+      <w:pPr>
+        <w:jc w:val="both"/>
+        <w:rPr>
+          <w:lang w:val="en-US"/>
+        </w:rPr>
+      </w:pPr>
+    </w:p>
+    <w:p>
+      <w:pPr>
+        <w:pStyle w:val="berschrift1"/>
+        <w:spacing w:line="360" w:lineRule="auto"/>
+        <w:jc w:val="both"/>
         <w:rPr>
           <w:rFonts w:ascii="Arial" w:hAnsi="Arial" w:cs="Arial"/>
           <w:color w:val="000000" w:themeColor="text1"/>
           <w:sz w:val="36"/>
           <w:szCs w:val="36"/>
-          <w:lang w:val="en-US"/>
-        </w:rPr>
-        <w:t>Brotato</w:t>
-      </w:r>
-      <w:bookmarkEnd w:id="17"/>
-      <w:proofErr w:type="spellEnd"/>
-    </w:p>
-    <w:p>
-      <w:pPr>
-        <w:jc w:val="both"/>
-        <w:rPr>
-          <w:rFonts w:ascii="Arial" w:hAnsi="Arial" w:cs="Arial"/>
-          <w:color w:val="000000" w:themeColor="text1"/>
-          <w:lang w:val="en-US"/>
-        </w:rPr>
-      </w:pPr>
-      <w:proofErr w:type="spellStart"/>
-      <w:r>
-        <w:rPr>
-          <w:rFonts w:ascii="Arial" w:hAnsi="Arial" w:cs="Arial"/>
-          <w:color w:val="000000" w:themeColor="text1"/>
-          <w:lang w:val="en-US"/>
-        </w:rPr>
-        <w:t>Keywored</w:t>
-      </w:r>
-      <w:proofErr w:type="spellEnd"/>
-      <w:r>
-        <w:rPr>
-          <w:rFonts w:ascii="Arial" w:hAnsi="Arial" w:cs="Arial"/>
-          <w:color w:val="000000" w:themeColor="text1"/>
-          <w:lang w:val="en-US"/>
-        </w:rPr>
-        <w:t xml:space="preserve"> synergy</w:t>
-      </w:r>
-      <w:r>
-        <w:rPr>
-          <w:rFonts w:ascii="Arial" w:hAnsi="Arial" w:cs="Arial"/>
-          <w:color w:val="000000" w:themeColor="text1"/>
-          <w:lang w:val="en-US"/>
-        </w:rPr>
-        <w:t xml:space="preserve">, combine items for upgrade, </w:t>
-      </w:r>
-      <w:r>
-        <w:rPr>
-          <w:rFonts w:ascii="Arial" w:hAnsi="Arial" w:cs="Arial"/>
-          <w:color w:val="000000" w:themeColor="text1"/>
-          <w:lang w:val="en-US"/>
-        </w:rPr>
-        <w:t xml:space="preserve">shop layout akin to </w:t>
-      </w:r>
-      <w:proofErr w:type="spellStart"/>
-      <w:r>
-        <w:rPr>
-          <w:rFonts w:ascii="Arial" w:hAnsi="Arial" w:cs="Arial"/>
-          <w:color w:val="000000" w:themeColor="text1"/>
-          <w:lang w:val="en-US"/>
-        </w:rPr>
-        <w:t>autobattle</w:t>
-      </w:r>
-      <w:proofErr w:type="spellEnd"/>
-      <w:r>
-        <w:rPr>
-          <w:rFonts w:ascii="Arial" w:hAnsi="Arial" w:cs="Arial"/>
-          <w:color w:val="000000" w:themeColor="text1"/>
-          <w:lang w:val="en-US"/>
-        </w:rPr>
-        <w:t>, combinations of characters and items, 20 wave wins</w:t>
-      </w:r>
-    </w:p>
-    <w:p>
-      <w:pPr>
-        <w:jc w:val="both"/>
-        <w:rPr>
-          <w:lang w:val="en-US"/>
-        </w:rPr>
-      </w:pPr>
-    </w:p>
-    <w:p>
-      <w:pPr>
-        <w:pStyle w:val="berschrift1"/>
-        <w:spacing w:line="360" w:lineRule="auto"/>
-        <w:jc w:val="both"/>
+        </w:rPr>
+      </w:pPr>
+      <w:bookmarkStart w:id="18" w:name="_Toc170139933"/>
+      <w:r>
         <w:rPr>
           <w:rFonts w:ascii="Arial" w:hAnsi="Arial" w:cs="Arial"/>
           <w:color w:val="000000" w:themeColor="text1"/>
           <w:sz w:val="36"/>
           <w:szCs w:val="36"/>
         </w:rPr>
-      </w:pPr>
-      <w:bookmarkStart w:id="18" w:name="_Toc170139933"/>
-      <w:r>
-        <w:rPr>
-          <w:rFonts w:ascii="Arial" w:hAnsi="Arial" w:cs="Arial"/>
-          <w:color w:val="000000" w:themeColor="text1"/>
-          <w:sz w:val="36"/>
-          <w:szCs w:val="36"/>
-        </w:rPr>
-        <w:t xml:space="preserve">3.4.3. 20 </w:t>
-      </w:r>
-      <w:proofErr w:type="spellStart"/>
-      <w:r>
-        <w:rPr>
-          <w:rFonts w:ascii="Arial" w:hAnsi="Arial" w:cs="Arial"/>
-          <w:color w:val="000000" w:themeColor="text1"/>
-          <w:sz w:val="36"/>
-          <w:szCs w:val="36"/>
-        </w:rPr>
-        <w:t>Minutes</w:t>
-      </w:r>
-      <w:proofErr w:type="spellEnd"/>
-      <w:r>
-        <w:rPr>
-          <w:rFonts w:ascii="Arial" w:hAnsi="Arial" w:cs="Arial"/>
-          <w:color w:val="000000" w:themeColor="text1"/>
-          <w:sz w:val="36"/>
-          <w:szCs w:val="36"/>
-        </w:rPr>
-        <w:t xml:space="preserve"> Till Dawn</w:t>
+        <w:t>3.4.3. 20 Minutes Till Dawn</w:t>
       </w:r>
       <w:bookmarkEnd w:id="18"/>
     </w:p>
@@ -9343,71 +9623,7 @@
           <w:rFonts w:ascii="Arial" w:hAnsi="Arial" w:cs="Arial"/>
           <w:color w:val="000000" w:themeColor="text1"/>
         </w:rPr>
-        <w:t xml:space="preserve">Im Jahre 2022 erschien 20 </w:t>
-      </w:r>
-      <w:proofErr w:type="spellStart"/>
-      <w:r>
-        <w:rPr>
-          <w:rFonts w:ascii="Arial" w:hAnsi="Arial" w:cs="Arial"/>
-          <w:color w:val="000000" w:themeColor="text1"/>
-        </w:rPr>
-        <w:t>Minutes</w:t>
-      </w:r>
-      <w:proofErr w:type="spellEnd"/>
-      <w:r>
-        <w:rPr>
-          <w:rFonts w:ascii="Arial" w:hAnsi="Arial" w:cs="Arial"/>
-          <w:color w:val="000000" w:themeColor="text1"/>
-        </w:rPr>
-        <w:t xml:space="preserve"> Till Dawn, entwickelt von </w:t>
-      </w:r>
-      <w:proofErr w:type="spellStart"/>
-      <w:r>
-        <w:rPr>
-          <w:rFonts w:ascii="Arial" w:hAnsi="Arial" w:cs="Arial"/>
-          <w:color w:val="000000" w:themeColor="text1"/>
-        </w:rPr>
-        <w:t>flanne</w:t>
-      </w:r>
-      <w:proofErr w:type="spellEnd"/>
-      <w:r>
-        <w:rPr>
-          <w:rFonts w:ascii="Arial" w:hAnsi="Arial" w:cs="Arial"/>
-          <w:color w:val="000000" w:themeColor="text1"/>
-        </w:rPr>
-        <w:t xml:space="preserve">, zunächst in </w:t>
-      </w:r>
-      <w:proofErr w:type="spellStart"/>
-      <w:r>
-        <w:rPr>
-          <w:rFonts w:ascii="Arial" w:hAnsi="Arial" w:cs="Arial"/>
-          <w:color w:val="000000" w:themeColor="text1"/>
-        </w:rPr>
-        <w:t>early</w:t>
-      </w:r>
-      <w:proofErr w:type="spellEnd"/>
-      <w:r>
-        <w:rPr>
-          <w:rFonts w:ascii="Arial" w:hAnsi="Arial" w:cs="Arial"/>
-          <w:color w:val="000000" w:themeColor="text1"/>
-        </w:rPr>
-        <w:t xml:space="preserve"> </w:t>
-      </w:r>
-      <w:proofErr w:type="spellStart"/>
-      <w:r>
-        <w:rPr>
-          <w:rFonts w:ascii="Arial" w:hAnsi="Arial" w:cs="Arial"/>
-          <w:color w:val="000000" w:themeColor="text1"/>
-        </w:rPr>
-        <w:t>access</w:t>
-      </w:r>
-      <w:proofErr w:type="spellEnd"/>
-      <w:r>
-        <w:rPr>
-          <w:rFonts w:ascii="Arial" w:hAnsi="Arial" w:cs="Arial"/>
-          <w:color w:val="000000" w:themeColor="text1"/>
-        </w:rPr>
-        <w:t xml:space="preserve"> und erhielt 2023 einen vollen Release </w:t>
+        <w:t xml:space="preserve">Im Jahre 2022 erschien 20 Minutes Till Dawn, entwickelt von flanne, zunächst in early access und erhielt 2023 einen vollen Release </w:t>
       </w:r>
       <w:sdt>
         <w:sdtPr>
@@ -9532,25 +9748,7 @@
           <w:rFonts w:ascii="Arial" w:hAnsi="Arial" w:cs="Arial"/>
           <w:color w:val="000000" w:themeColor="text1"/>
         </w:rPr>
-        <w:t xml:space="preserve">. Die restlichen Grundmechaniken sind sehr ähnlich wie in herkömmlichen Spielen des Genres. So etwa kommen von allen Seiten Gegner auf die </w:t>
-      </w:r>
-      <w:proofErr w:type="spellStart"/>
-      <w:proofErr w:type="gramStart"/>
-      <w:r>
-        <w:rPr>
-          <w:rFonts w:ascii="Arial" w:hAnsi="Arial" w:cs="Arial"/>
-          <w:color w:val="000000" w:themeColor="text1"/>
-        </w:rPr>
-        <w:t>Spieler:innen</w:t>
-      </w:r>
-      <w:proofErr w:type="spellEnd"/>
-      <w:proofErr w:type="gramEnd"/>
-      <w:r>
-        <w:rPr>
-          <w:rFonts w:ascii="Arial" w:hAnsi="Arial" w:cs="Arial"/>
-          <w:color w:val="000000" w:themeColor="text1"/>
-        </w:rPr>
-        <w:t xml:space="preserve"> zugelaufen, gegen die man sich verteidigen muss. Diese hinterlassen Erfahrungspunkte, wenn man sie besiegt. Nachdem man genug Erfahrungspunkte eingesammelt hat, erhält man ein Level-Up und kann eine von mehreren neuen Verbesserungen auswählen. Dieser Gameplay-Loop wird durch gelegentliche Boss-Gegner unterbrochen. Die Versuche spielen in einer von mehreren Aren</w:t>
+        <w:t>. Die restlichen Grundmechaniken sind sehr ähnlich wie in herkömmlichen Spielen des Genres. So etwa kommen von allen Seiten Gegner auf die Spieler:innen zugelaufen, gegen die man sich verteidigen muss. Diese hinterlassen Erfahrungspunkte, wenn man sie besiegt. Nachdem man genug Erfahrungspunkte eingesammelt hat, erhält man ein Level-Up und kann eine von mehreren neuen Verbesserungen auswählen. Dieser Gameplay-Loop wird durch gelegentliche Boss-Gegner unterbrochen. Die Versuche spielen in einer von mehreren Aren</w:t>
       </w:r>
       <w:r>
         <w:rPr>
@@ -9644,41 +9842,7 @@
           <w:rFonts w:ascii="Arial" w:hAnsi="Arial" w:cs="Arial"/>
           <w:color w:val="000000" w:themeColor="text1"/>
         </w:rPr>
-        <w:t xml:space="preserve">kann man nur unterbrechen, solange man übrige Munition hat. Eine weitere Restriktion liegt darin, dass man sich beim Schießen langsamer bewegt, als wenn man nicht schießt. Durch diese Einschränkungen wird eine weitere Ebene dem Spiel hinzugefügt, es geht nun nicht mehr nur größtenteils um effizientes Kiten der Gegner, sondern man muss seine Munition haushalten, sowie abschätzen wann man Schießen kann, beziehungsweise wann die Gegner zu nahe sind. Diese Restriktion wurde hinzugefügt, da für </w:t>
-      </w:r>
-      <w:proofErr w:type="spellStart"/>
-      <w:r>
-        <w:rPr>
-          <w:rFonts w:ascii="Arial" w:hAnsi="Arial" w:cs="Arial"/>
-          <w:color w:val="000000" w:themeColor="text1"/>
-        </w:rPr>
-        <w:t>flanne</w:t>
-      </w:r>
-      <w:proofErr w:type="spellEnd"/>
-      <w:r>
-        <w:rPr>
-          <w:rFonts w:ascii="Arial" w:hAnsi="Arial" w:cs="Arial"/>
-          <w:color w:val="000000" w:themeColor="text1"/>
-        </w:rPr>
-        <w:t xml:space="preserve"> ein automatisches Angriff-System die </w:t>
-      </w:r>
-      <w:proofErr w:type="spellStart"/>
-      <w:proofErr w:type="gramStart"/>
-      <w:r>
-        <w:rPr>
-          <w:rFonts w:ascii="Arial" w:hAnsi="Arial" w:cs="Arial"/>
-          <w:color w:val="000000" w:themeColor="text1"/>
-        </w:rPr>
-        <w:t>Spieler:innen</w:t>
-      </w:r>
-      <w:proofErr w:type="spellEnd"/>
-      <w:proofErr w:type="gramEnd"/>
-      <w:r>
-        <w:rPr>
-          <w:rFonts w:ascii="Arial" w:hAnsi="Arial" w:cs="Arial"/>
-          <w:color w:val="000000" w:themeColor="text1"/>
-        </w:rPr>
-        <w:t xml:space="preserve"> nicht aktiv genug involviert </w:t>
+        <w:t xml:space="preserve">kann man nur unterbrechen, solange man übrige Munition hat. Eine weitere Restriktion liegt darin, dass man sich beim Schießen langsamer bewegt, als wenn man nicht schießt. Durch diese Einschränkungen wird eine weitere Ebene dem Spiel hinzugefügt, es geht nun nicht mehr nur größtenteils um effizientes Kiten der Gegner, sondern man muss seine Munition haushalten, sowie abschätzen wann man Schießen kann, beziehungsweise wann die Gegner zu nahe sind. Diese Restriktion wurde hinzugefügt, da für flanne ein automatisches Angriff-System die Spieler:innen nicht aktiv genug involviert </w:t>
       </w:r>
       <w:sdt>
         <w:sdtPr>
@@ -9750,40 +9914,15 @@
           <w:rFonts w:ascii="Arial" w:hAnsi="Arial" w:cs="Arial"/>
           <w:color w:val="000000" w:themeColor="text1"/>
         </w:rPr>
-        <w:t xml:space="preserve">Eine weitere Innovation liegt in dem Upgrade System, denn die auswählbaren Items verändern nicht nur die Werte des Charakters, sondern haben oft vielschichtige und komplexe Effekte. Des Weiteren sind diese Items nur einmalig einsammelbar und dementsprechend nicht </w:t>
-      </w:r>
-      <w:proofErr w:type="spellStart"/>
-      <w:r>
-        <w:rPr>
-          <w:rFonts w:ascii="Arial" w:hAnsi="Arial" w:cs="Arial"/>
-          <w:color w:val="000000" w:themeColor="text1"/>
-        </w:rPr>
-        <w:t>stackable</w:t>
-      </w:r>
-      <w:proofErr w:type="spellEnd"/>
-      <w:r>
-        <w:rPr>
-          <w:rFonts w:ascii="Arial" w:hAnsi="Arial" w:cs="Arial"/>
-          <w:color w:val="000000" w:themeColor="text1"/>
-        </w:rPr>
-        <w:t xml:space="preserve"> (dt. stapelbar</w:t>
-      </w:r>
-      <w:r>
-        <w:rPr>
-          <w:rFonts w:ascii="Arial" w:hAnsi="Arial" w:cs="Arial"/>
-          <w:color w:val="000000" w:themeColor="text1"/>
-        </w:rPr>
-        <w:t xml:space="preserve">, </w:t>
-      </w:r>
-      <w:proofErr w:type="spellStart"/>
-      <w:r>
-        <w:rPr>
-          <w:rFonts w:ascii="Arial" w:hAnsi="Arial" w:cs="Arial"/>
-          <w:color w:val="000000" w:themeColor="text1"/>
-        </w:rPr>
-        <w:t>akkumulierbar</w:t>
-      </w:r>
-      <w:proofErr w:type="spellEnd"/>
+        <w:t>Eine weitere Innovation liegt in dem Upgrade System, denn die auswählbaren Items verändern nicht nur die Werte des Charakters, sondern haben oft vielschichtige und komplexe Effekte. Des Weiteren sind diese Items nur einmalig einsammelbar und dementsprechend nicht stackable (dt. stapelbar</w:t>
+      </w:r>
+      <w:r>
+        <w:rPr>
+          <w:rFonts w:ascii="Arial" w:hAnsi="Arial" w:cs="Arial"/>
+          <w:color w:val="000000" w:themeColor="text1"/>
+        </w:rPr>
+        <w:t>, akkumulierbar</w:t>
+      </w:r>
       <w:r>
         <w:rPr>
           <w:rFonts w:ascii="Arial" w:hAnsi="Arial" w:cs="Arial"/>
@@ -9825,25 +9964,7 @@
           <w:rFonts w:ascii="Arial" w:hAnsi="Arial" w:cs="Arial"/>
           <w:color w:val="000000" w:themeColor="text1"/>
         </w:rPr>
-        <w:t xml:space="preserve"> verwandte Items frei. Beispielsweise gibt es ein Item, mit dem man Gegner verbrennen kann. Sobald man dieses erhalten hat, kann ein anderes Item, das die </w:t>
-      </w:r>
-      <w:proofErr w:type="spellStart"/>
-      <w:proofErr w:type="gramStart"/>
-      <w:r>
-        <w:rPr>
-          <w:rFonts w:ascii="Arial" w:hAnsi="Arial" w:cs="Arial"/>
-          <w:color w:val="000000" w:themeColor="text1"/>
-        </w:rPr>
-        <w:t>Spieler:innen</w:t>
-      </w:r>
-      <w:proofErr w:type="spellEnd"/>
-      <w:proofErr w:type="gramEnd"/>
-      <w:r>
-        <w:rPr>
-          <w:rFonts w:ascii="Arial" w:hAnsi="Arial" w:cs="Arial"/>
-          <w:color w:val="000000" w:themeColor="text1"/>
-        </w:rPr>
-        <w:t xml:space="preserve"> heilt wenn man genug Gegner verbrannt hat bei einem Level-Up erscheinen. Dadurch sind die einzelnen Items deutlich einzigartiger verglichen mit anderen Survivor-Likes, jedoch ist es auch schwieriger starke Item Kombinationen aufzubauen, da einige Kombinationen erst im Laufe eines Versuches freigeschaltet werden müssen.</w:t>
+        <w:t xml:space="preserve"> verwandte Items frei. Beispielsweise gibt es ein Item, mit dem man Gegner verbrennen kann. Sobald man dieses erhalten hat, kann ein anderes Item, das die Spieler:innen heilt wenn man genug Gegner verbrannt hat bei einem Level-Up erscheinen. Dadurch sind die einzelnen Items deutlich einzigartiger verglichen mit anderen Survivor-Likes, jedoch ist es auch schwieriger starke Item Kombinationen aufzubauen, da einige Kombinationen erst im Laufe eines Versuches freigeschaltet werden müssen.</w:t>
       </w:r>
       <w:r>
         <w:rPr>
@@ -9867,39 +9988,7 @@
           <w:rFonts w:ascii="Arial" w:hAnsi="Arial" w:cs="Arial"/>
           <w:color w:val="000000" w:themeColor="text1"/>
         </w:rPr>
-        <w:t xml:space="preserve">Um manche Combos zu fördern und zusätzliche Vorteile zu vergeben gibt es sogenannte </w:t>
-      </w:r>
-      <w:proofErr w:type="spellStart"/>
-      <w:r>
-        <w:rPr>
-          <w:rFonts w:ascii="Arial" w:hAnsi="Arial" w:cs="Arial"/>
-          <w:color w:val="000000" w:themeColor="text1"/>
-        </w:rPr>
-        <w:t>Synergies</w:t>
-      </w:r>
-      <w:proofErr w:type="spellEnd"/>
-      <w:r>
-        <w:rPr>
-          <w:rFonts w:ascii="Arial" w:hAnsi="Arial" w:cs="Arial"/>
-          <w:color w:val="000000" w:themeColor="text1"/>
-        </w:rPr>
-        <w:t xml:space="preserve"> die in dem Item-Pool hinzugefügt werden, wenn man entsprechende zweier oder dreier Pärchen an Items ausgewählt hat. Diese variieren in Einzigartigkeit und Einfluss auf das Spiel sehr, dadurch werden auch untypische Kombinationen gefördert. Ähnliche System gibt es auch in vielen anderen Survivor-Like Spielen, beispielsweise die </w:t>
-      </w:r>
-      <w:proofErr w:type="spellStart"/>
-      <w:r>
-        <w:rPr>
-          <w:rFonts w:ascii="Arial" w:hAnsi="Arial" w:cs="Arial"/>
-          <w:color w:val="000000" w:themeColor="text1"/>
-        </w:rPr>
-        <w:t>Evolutios</w:t>
-      </w:r>
-      <w:proofErr w:type="spellEnd"/>
-      <w:r>
-        <w:rPr>
-          <w:rFonts w:ascii="Arial" w:hAnsi="Arial" w:cs="Arial"/>
-          <w:color w:val="000000" w:themeColor="text1"/>
-        </w:rPr>
-        <w:t xml:space="preserve"> in Vampire Survivors.</w:t>
+        <w:t>Um manche Combos zu fördern und zusätzliche Vorteile zu vergeben gibt es sogenannte Synergies die in dem Item-Pool hinzugefügt werden, wenn man entsprechende zweier oder dreier Pärchen an Items ausgewählt hat. Diese variieren in Einzigartigkeit und Einfluss auf das Spiel sehr, dadurch werden auch untypische Kombinationen gefördert. Ähnliche System gibt es auch in vielen anderen Survivor-Like Spielen, beispielsweise die Evolutios in Vampire Survivors.</w:t>
       </w:r>
     </w:p>
     <w:p>
@@ -10030,25 +10119,7 @@
           <w:rFonts w:ascii="Arial" w:hAnsi="Arial" w:cs="Arial"/>
           <w:color w:val="000000" w:themeColor="text1"/>
         </w:rPr>
-        <w:t xml:space="preserve">Jedoch bietet sie nur eine einmalige Interaktionsmöglichkeit pro Versuch, wodurch der Wiederspielwert gesteigert wird, aber nicht die Aktivität der </w:t>
-      </w:r>
-      <w:proofErr w:type="spellStart"/>
-      <w:proofErr w:type="gramStart"/>
-      <w:r>
-        <w:rPr>
-          <w:rFonts w:ascii="Arial" w:hAnsi="Arial" w:cs="Arial"/>
-          <w:color w:val="000000" w:themeColor="text1"/>
-        </w:rPr>
-        <w:t>Spieler:innen</w:t>
-      </w:r>
-      <w:proofErr w:type="spellEnd"/>
-      <w:proofErr w:type="gramEnd"/>
-      <w:r>
-        <w:rPr>
-          <w:rFonts w:ascii="Arial" w:hAnsi="Arial" w:cs="Arial"/>
-          <w:color w:val="000000" w:themeColor="text1"/>
-        </w:rPr>
-        <w:t xml:space="preserve"> </w:t>
+        <w:t xml:space="preserve">Jedoch bietet sie nur eine einmalige Interaktionsmöglichkeit pro Versuch, wodurch der Wiederspielwert gesteigert wird, aber nicht die Aktivität der Spieler:innen </w:t>
       </w:r>
       <w:r>
         <w:rPr>
@@ -10264,23 +10335,7 @@
           <w:rFonts w:ascii="Arial" w:hAnsi="Arial" w:cs="Arial"/>
           <w:color w:val="000000" w:themeColor="text1"/>
         </w:rPr>
-        <w:t xml:space="preserve">Hier gibt es stellenweise Aspekte von langfristigen </w:t>
-      </w:r>
-      <w:proofErr w:type="gramStart"/>
-      <w:r>
-        <w:rPr>
-          <w:rFonts w:ascii="Arial" w:hAnsi="Arial" w:cs="Arial"/>
-          <w:color w:val="000000" w:themeColor="text1"/>
-        </w:rPr>
-        <w:t>gegenüber kurzfristigen Entscheidung</w:t>
-      </w:r>
-      <w:proofErr w:type="gramEnd"/>
-      <w:r>
-        <w:rPr>
-          <w:rFonts w:ascii="Arial" w:hAnsi="Arial" w:cs="Arial"/>
-          <w:color w:val="000000" w:themeColor="text1"/>
-        </w:rPr>
-        <w:t xml:space="preserve">, aber insbesondere Playstyle Entscheidungen </w:t>
+        <w:t xml:space="preserve">Hier gibt es stellenweise Aspekte von langfristigen gegenüber kurzfristigen Entscheidung, aber insbesondere Playstyle Entscheidungen </w:t>
       </w:r>
       <w:sdt>
         <w:sdtPr>
@@ -10335,41 +10390,7 @@
           <w:rFonts w:ascii="Arial" w:hAnsi="Arial" w:cs="Arial"/>
           <w:color w:val="000000" w:themeColor="text1"/>
         </w:rPr>
-        <w:t xml:space="preserve">. Da die ausgewählten Items nicht verfallen, sondern sich ansammeln haben frühe Entscheidungen große Auswirkungen auf den Rest des Versuches. Zusätzlich schaltet man durch das Auswählen von Items weitere frei, wodurch jede Entscheidung die weiteren Optionen eines Versuches stark beeinflussen. Des Weiteren gibt es einige Items, die einen direkten Vorteil geben (bspw. Gibt es ein Item, das die </w:t>
-      </w:r>
-      <w:proofErr w:type="spellStart"/>
-      <w:proofErr w:type="gramStart"/>
-      <w:r>
-        <w:rPr>
-          <w:rFonts w:ascii="Arial" w:hAnsi="Arial" w:cs="Arial"/>
-          <w:color w:val="000000" w:themeColor="text1"/>
-        </w:rPr>
-        <w:t>Spieler:innen</w:t>
-      </w:r>
-      <w:proofErr w:type="spellEnd"/>
-      <w:proofErr w:type="gramEnd"/>
-      <w:r>
-        <w:rPr>
-          <w:rFonts w:ascii="Arial" w:hAnsi="Arial" w:cs="Arial"/>
-          <w:color w:val="000000" w:themeColor="text1"/>
-        </w:rPr>
-        <w:t xml:space="preserve"> um 1 Leben heilt), jedoch gibt es deutlich mehr mit einem langfristigen Vorteil (bspw. Eine Schadenserhöhung). Daher kann man stellenweise sich entscheiden lieber langfristig zu investieren oder kurzfristig sich zu heilen. Im Laufe eines Versuches erhält man zwischen 35 und 45 Level-</w:t>
-      </w:r>
-      <w:proofErr w:type="spellStart"/>
-      <w:r>
-        <w:rPr>
-          <w:rFonts w:ascii="Arial" w:hAnsi="Arial" w:cs="Arial"/>
-          <w:color w:val="000000" w:themeColor="text1"/>
-        </w:rPr>
-        <w:t>Ups</w:t>
-      </w:r>
-      <w:proofErr w:type="spellEnd"/>
-      <w:r>
-        <w:rPr>
-          <w:rFonts w:ascii="Arial" w:hAnsi="Arial" w:cs="Arial"/>
-          <w:color w:val="000000" w:themeColor="text1"/>
-        </w:rPr>
-        <w:t>, dementsprechend muss man die Auswahl eines Items etwa alle 30 Sekunden treffen. Durch die Kombinationsmöglichkeiten der Items, so wie ihrer langfristigen Auswirkung, hat diese Entscheidung einen sehr starken Einfluss auf das Spiel und sind die primäre Interaktionsmöglichkeit mit dem Spiel. Durch eine hohe Anzahl an Items so wie eine zufällige Auswahl wird der Wiederspielwert gehoben.</w:t>
+        <w:t>. Da die ausgewählten Items nicht verfallen, sondern sich ansammeln haben frühe Entscheidungen große Auswirkungen auf den Rest des Versuches. Zusätzlich schaltet man durch das Auswählen von Items weitere frei, wodurch jede Entscheidung die weiteren Optionen eines Versuches stark beeinflussen. Des Weiteren gibt es einige Items, die einen direkten Vorteil geben (bspw. Gibt es ein Item, das die Spieler:innen um 1 Leben heilt), jedoch gibt es deutlich mehr mit einem langfristigen Vorteil (bspw. Eine Schadenserhöhung). Daher kann man stellenweise sich entscheiden lieber langfristig zu investieren oder kurzfristig sich zu heilen. Im Laufe eines Versuches erhält man zwischen 35 und 45 Level-Ups, dementsprechend muss man die Auswahl eines Items etwa alle 30 Sekunden treffen. Durch die Kombinationsmöglichkeiten der Items, so wie ihrer langfristigen Auswirkung, hat diese Entscheidung einen sehr starken Einfluss auf das Spiel und sind die primäre Interaktionsmöglichkeit mit dem Spiel. Durch eine hohe Anzahl an Items so wie eine zufällige Auswahl wird der Wiederspielwert gehoben.</w:t>
       </w:r>
     </w:p>
     <w:p>
@@ -10403,71 +10424,7 @@
           <w:rFonts w:ascii="Arial" w:hAnsi="Arial" w:cs="Arial"/>
           <w:color w:val="000000" w:themeColor="text1"/>
         </w:rPr>
-        <w:t xml:space="preserve">man in 20 </w:t>
-      </w:r>
-      <w:proofErr w:type="spellStart"/>
-      <w:r>
-        <w:rPr>
-          <w:rFonts w:ascii="Arial" w:hAnsi="Arial" w:cs="Arial"/>
-          <w:color w:val="000000" w:themeColor="text1"/>
-        </w:rPr>
-        <w:t>Minutes</w:t>
-      </w:r>
-      <w:proofErr w:type="spellEnd"/>
-      <w:r>
-        <w:rPr>
-          <w:rFonts w:ascii="Arial" w:hAnsi="Arial" w:cs="Arial"/>
-          <w:color w:val="000000" w:themeColor="text1"/>
-        </w:rPr>
-        <w:t xml:space="preserve"> </w:t>
-      </w:r>
-      <w:proofErr w:type="spellStart"/>
-      <w:r>
-        <w:rPr>
-          <w:rFonts w:ascii="Arial" w:hAnsi="Arial" w:cs="Arial"/>
-          <w:color w:val="000000" w:themeColor="text1"/>
-        </w:rPr>
-        <w:t>till</w:t>
-      </w:r>
-      <w:proofErr w:type="spellEnd"/>
-      <w:r>
-        <w:rPr>
-          <w:rFonts w:ascii="Arial" w:hAnsi="Arial" w:cs="Arial"/>
-          <w:color w:val="000000" w:themeColor="text1"/>
-        </w:rPr>
-        <w:t xml:space="preserve"> Dawn als erstes eine sehr einflussreiche Entscheidung in der Auswahl des Charakters und der Waffe treffen muss. Im Laufe eines Versuches muss man dann alle paar Sekunden durch Bewegung und Schießen kleine Entscheidungen treffen, deren Auswirkungen sind tendenziell kurzfristig und nicht sehr einzigartig. Dies wird etwa alle 30 Sekunden durch eine sehr einflussreiche Entscheidung der Item Auswahlunterbrochen. Diese Entscheidung ist das Hauptelement des Core-Gameplay-Loop von 20 </w:t>
-      </w:r>
-      <w:proofErr w:type="spellStart"/>
-      <w:r>
-        <w:rPr>
-          <w:rFonts w:ascii="Arial" w:hAnsi="Arial" w:cs="Arial"/>
-          <w:color w:val="000000" w:themeColor="text1"/>
-        </w:rPr>
-        <w:t>Minutes</w:t>
-      </w:r>
-      <w:proofErr w:type="spellEnd"/>
-      <w:r>
-        <w:rPr>
-          <w:rFonts w:ascii="Arial" w:hAnsi="Arial" w:cs="Arial"/>
-          <w:color w:val="000000" w:themeColor="text1"/>
-        </w:rPr>
-        <w:t xml:space="preserve"> </w:t>
-      </w:r>
-      <w:proofErr w:type="spellStart"/>
-      <w:r>
-        <w:rPr>
-          <w:rFonts w:ascii="Arial" w:hAnsi="Arial" w:cs="Arial"/>
-          <w:color w:val="000000" w:themeColor="text1"/>
-        </w:rPr>
-        <w:t>till</w:t>
-      </w:r>
-      <w:proofErr w:type="spellEnd"/>
-      <w:r>
-        <w:rPr>
-          <w:rFonts w:ascii="Arial" w:hAnsi="Arial" w:cs="Arial"/>
-          <w:color w:val="000000" w:themeColor="text1"/>
-        </w:rPr>
-        <w:t xml:space="preserve"> Dawn.</w:t>
+        <w:t>man in 20 Minutes till Dawn als erstes eine sehr einflussreiche Entscheidung in der Auswahl des Charakters und der Waffe treffen muss. Im Laufe eines Versuches muss man dann alle paar Sekunden durch Bewegung und Schießen kleine Entscheidungen treffen, deren Auswirkungen sind tendenziell kurzfristig und nicht sehr einzigartig. Dies wird etwa alle 30 Sekunden durch eine sehr einflussreiche Entscheidung der Item Auswahlunterbrochen. Diese Entscheidung ist das Hauptelement des Core-Gameplay-Loop von 20 Minutes till Dawn.</w:t>
       </w:r>
     </w:p>
     <w:p/>
@@ -13755,7 +13712,6 @@
   <w:style w:type="character" w:default="1" w:styleId="Absatz-Standardschriftart">
     <w:name w:val="Default Paragraph Font"/>
     <w:uiPriority w:val="1"/>
-    <w:semiHidden/>
     <w:unhideWhenUsed/>
   </w:style>
   <w:style w:type="table" w:default="1" w:styleId="NormaleTabelle">
@@ -14373,7 +14329,7 @@
     <b:Year>2009</b:Year>
     <b:City>Natick, Massachusetts</b:City>
     <b:Publisher>A K Peters</b:Publisher>
-    <b:RefOrder>29</b:RefOrder>
+    <b:RefOrder>31</b:RefOrder>
   </b:Source>
   <b:Source>
     <b:Tag>Dag18</b:Tag>
@@ -14399,7 +14355,7 @@
     <b:Pages>707-715</b:Pages>
     <b:Volume>34</b:Volume>
     <b:Issue>8</b:Issue>
-    <b:RefOrder>30</b:RefOrder>
+    <b:RefOrder>32</b:RefOrder>
   </b:Source>
   <b:Source>
     <b:Tag>Liu12</b:Tag>
@@ -14425,7 +14381,7 @@
     <b:Pages>553-568</b:Pages>
     <b:Volume>42</b:Volume>
     <b:Issue>6</b:Issue>
-    <b:RefOrder>31</b:RefOrder>
+    <b:RefOrder>33</b:RefOrder>
   </b:Source>
   <b:Source>
     <b:Tag>Che19</b:Tag>
@@ -14447,7 +14403,7 @@
     <b:Pages>1170-1181</b:Pages>
     <b:Volume>35</b:Volume>
     <b:Issue>13</b:Issue>
-    <b:RefOrder>32</b:RefOrder>
+    <b:RefOrder>34</b:RefOrder>
   </b:Source>
   <b:Source>
     <b:Tag>Yun</b:Tag>
@@ -14479,7 +14435,7 @@
     <b:PeriodicalTitle>Proceedings of the SIGCHI conference on human factors in computing systems</b:PeriodicalTitle>
     <b:Pages>2195–2204</b:Pages>
     <b:Year>2009</b:Year>
-    <b:RefOrder>33</b:RefOrder>
+    <b:RefOrder>35</b:RefOrder>
   </b:Source>
   <b:Source>
     <b:Tag>Pat13</b:Tag>
@@ -14504,7 +14460,7 @@
     <b:Year>2013</b:Year>
     <b:Pages>315 – 321</b:Pages>
     <b:Volume>7</b:Volume>
-    <b:RefOrder>34</b:RefOrder>
+    <b:RefOrder>36</b:RefOrder>
   </b:Source>
   <b:Source>
     <b:Tag>Liu09</b:Tag>
@@ -14537,7 +14493,7 @@
     <b:Year>2009</b:Year>
     <b:Volume>25</b:Volume>
     <b:Issue>6</b:Issue>
-    <b:RefOrder>35</b:RefOrder>
+    <b:RefOrder>37</b:RefOrder>
   </b:Source>
   <b:Source>
     <b:Tag>Sha19</b:Tag>
@@ -14562,7 +14518,7 @@
     <b:Year>2019</b:Year>
     <b:Pages>395–403</b:Pages>
     <b:Volume>156</b:Volume>
-    <b:RefOrder>36</b:RefOrder>
+    <b:RefOrder>38</b:RefOrder>
   </b:Source>
   <b:Source>
     <b:Tag>Neb20</b:Tag>
@@ -14626,7 +14582,7 @@
     <b:Pages>53-62</b:Pages>
     <b:Volume>4</b:Volume>
     <b:Issue>1</b:Issue>
-    <b:RefOrder>37</b:RefOrder>
+    <b:RefOrder>39</b:RefOrder>
   </b:Source>
   <b:Source>
     <b:Tag>Abu12</b:Tag>
@@ -14652,7 +14608,7 @@
     <b:Pages>317-330</b:Pages>
     <b:Volume>38</b:Volume>
     <b:Issue>3</b:Issue>
-    <b:RefOrder>38</b:RefOrder>
+    <b:RefOrder>40</b:RefOrder>
   </b:Source>
   <b:Source>
     <b:Tag>Thi22</b:Tag>
@@ -14675,7 +14631,7 @@
     <b:Day>18</b:Day>
     <b:URL>https://www.youtube.com/watch?v=bxp4G-oJATM</b:URL>
     <b:LCID>de-DE</b:LCID>
-    <b:RefOrder>39</b:RefOrder>
+    <b:RefOrder>41</b:RefOrder>
   </b:Source>
   <b:Source>
     <b:Tag>Mei24</b:Tag>
@@ -14725,7 +14681,7 @@
     <b:Title>Eugene Jarvis, Larry DeMa</b:Title>
     <b:PublicationTitle>Robotron: 2084</b:PublicationTitle>
     <b:Year>1982</b:Year>
-    <b:RefOrder>22</b:RefOrder>
+    <b:RefOrder>24</b:RefOrder>
   </b:Source>
   <b:Source>
     <b:Tag>Wah97</b:Tag>
@@ -14734,7 +14690,7 @@
     <b:Title>Wah-Software</b:Title>
     <b:PublicationTitle>Alien Phobia</b:PublicationTitle>
     <b:Year>1997</b:Year>
-    <b:RefOrder>24</b:RefOrder>
+    <b:RefOrder>26</b:RefOrder>
   </b:Source>
   <b:Source>
     <b:Tag>Eug90</b:Tag>
@@ -14743,7 +14699,7 @@
     <b:Title>Eugene Jarvis, Mark Turmell</b:Title>
     <b:PublicationTitle>Smash TV</b:PublicationTitle>
     <b:Year>1990</b:Year>
-    <b:RefOrder>23</b:RefOrder>
+    <b:RefOrder>25</b:RefOrder>
   </b:Source>
   <b:Source>
     <b:Tag>Wah98</b:Tag>
@@ -14752,7 +14708,7 @@
     <b:Title>Wah-Software</b:Title>
     <b:PublicationTitle>Phobia II</b:PublicationTitle>
     <b:Year>1998</b:Year>
-    <b:RefOrder>25</b:RefOrder>
+    <b:RefOrder>27</b:RefOrder>
   </b:Source>
   <b:Source>
     <b:Tag>Lem19</b:Tag>
@@ -14761,7 +14717,7 @@
     <b:Title>Leme</b:Title>
     <b:PublicationTitle>Magic Surival</b:PublicationTitle>
     <b:Year>2019</b:Year>
-    <b:RefOrder>26</b:RefOrder>
+    <b:RefOrder>28</b:RefOrder>
   </b:Source>
   <b:Source>
     <b:Tag>Luc22</b:Tag>
@@ -14770,7 +14726,7 @@
     <b:Title>Luca Galante</b:Title>
     <b:PublicationTitle>Vampire Survivors</b:PublicationTitle>
     <b:Year>2021</b:Year>
-    <b:RefOrder>21</b:RefOrder>
+    <b:RefOrder>23</b:RefOrder>
   </b:Source>
   <b:Source>
     <b:Tag>fla23</b:Tag>
@@ -14779,7 +14735,7 @@
     <b:Title>flanne</b:Title>
     <b:PublicationTitle>20 Minutes Till Dawn</b:PublicationTitle>
     <b:Year>2023</b:Year>
-    <b:RefOrder>27</b:RefOrder>
+    <b:RefOrder>29</b:RefOrder>
   </b:Source>
   <b:Source>
     <b:Tag>zuk23</b:Tag>
@@ -14799,7 +14755,7 @@
       </b:Author>
     </b:Author>
     <b:URL>https://howtomarketagame.com/2022/06/14/20-minutes-till-dawn/</b:URL>
-    <b:RefOrder>28</b:RefOrder>
+    <b:RefOrder>30</b:RefOrder>
   </b:Source>
   <b:Source>
     <b:Tag>Fie23</b:Tag>
@@ -14967,11 +14923,29 @@
     <b:Year>2019</b:Year>
     <b:RefOrder>18</b:RefOrder>
   </b:Source>
+  <b:Source>
+    <b:Tag>Tea21</b:Tag>
+    <b:SourceType>Misc</b:SourceType>
+    <b:Guid>{34B499DA-757C-4AD9-9F25-D9ADBA4BA63B}</b:Guid>
+    <b:Title>Team Wood Games</b:Title>
+    <b:PublicationTitle>Super Auto Pets</b:PublicationTitle>
+    <b:Year>2021</b:Year>
+    <b:RefOrder>21</b:RefOrder>
+  </b:Source>
+  <b:Source>
+    <b:Tag>Pla24</b:Tag>
+    <b:SourceType>Misc</b:SourceType>
+    <b:Guid>{19F5E8BB-F54D-4457-A117-AF0F6F185493}</b:Guid>
+    <b:Title>PlayWithFurcifer</b:Title>
+    <b:PublicationTitle>Backpack Battles</b:PublicationTitle>
+    <b:Year>2024</b:Year>
+    <b:RefOrder>22</b:RefOrder>
+  </b:Source>
 </b:Sources>
 </file>
 
 <file path=customXml/itemProps1.xml><?xml version="1.0" encoding="utf-8"?>
-<ds:datastoreItem xmlns:ds="http://schemas.openxmlformats.org/officeDocument/2006/customXml" ds:itemID="{FE602294-4072-4987-84BF-41293C5C445D}">
+<ds:datastoreItem xmlns:ds="http://schemas.openxmlformats.org/officeDocument/2006/customXml" ds:itemID="{D9FC95E2-ADB0-43E8-8A6B-62DFA5B0DAC5}">
   <ds:schemaRefs>
     <ds:schemaRef ds:uri="http://schemas.openxmlformats.org/officeDocument/2006/bibliography"/>
   </ds:schemaRefs>

</xml_diff>

<commit_message>
added basic yarn shader
</commit_message>
<xml_diff>
--- a/first_draft.docx
+++ b/first_draft.docx
@@ -3558,7 +3558,39 @@
           <w:rFonts w:ascii="Arial" w:hAnsi="Arial" w:cs="Arial"/>
           <w:color w:val="000000" w:themeColor="text1"/>
         </w:rPr>
-        <w:t xml:space="preserve">Mit zunehmendem Alter entdecken Kinder neue Spielkonzepte, beginnend mit simplen Spielen wie Tic Tac Toe. Die zuvor gespielten Spiele werden uninteressant, doch auch die neuen Spiele verlieren irgendwann ihren Reiz. Im Falle von Tic Tac Toe geschieht dies meist, wenn die Kinder erkennen, wie man jede Partie zu einem Unentschieden führt. Sie durchschauen schnell die Muster und Regeln </w:t>
+        <w:t xml:space="preserve">Mit zunehmendem Alter entdecken Kinder neue Spielkonzepte, beginnend mit simplen Spielen wie Tic </w:t>
+      </w:r>
+      <w:proofErr w:type="spellStart"/>
+      <w:r>
+        <w:rPr>
+          <w:rFonts w:ascii="Arial" w:hAnsi="Arial" w:cs="Arial"/>
+          <w:color w:val="000000" w:themeColor="text1"/>
+        </w:rPr>
+        <w:t>Tac</w:t>
+      </w:r>
+      <w:proofErr w:type="spellEnd"/>
+      <w:r>
+        <w:rPr>
+          <w:rFonts w:ascii="Arial" w:hAnsi="Arial" w:cs="Arial"/>
+          <w:color w:val="000000" w:themeColor="text1"/>
+        </w:rPr>
+        <w:t xml:space="preserve"> Toe. Die zuvor gespielten Spiele werden uninteressant, doch auch die neuen Spiele verlieren irgendwann ihren Reiz. Im Falle von Tic </w:t>
+      </w:r>
+      <w:proofErr w:type="spellStart"/>
+      <w:r>
+        <w:rPr>
+          <w:rFonts w:ascii="Arial" w:hAnsi="Arial" w:cs="Arial"/>
+          <w:color w:val="000000" w:themeColor="text1"/>
+        </w:rPr>
+        <w:t>Tac</w:t>
+      </w:r>
+      <w:proofErr w:type="spellEnd"/>
+      <w:r>
+        <w:rPr>
+          <w:rFonts w:ascii="Arial" w:hAnsi="Arial" w:cs="Arial"/>
+          <w:color w:val="000000" w:themeColor="text1"/>
+        </w:rPr>
+        <w:t xml:space="preserve"> Toe geschieht dies meist, wenn die Kinder erkennen, wie man jede Partie zu einem Unentschieden führt. Sie durchschauen schnell die Muster und Regeln </w:t>
       </w:r>
       <w:r>
         <w:rPr>
@@ -4280,7 +4312,39 @@
           <w:rFonts w:ascii="Arial" w:hAnsi="Arial" w:cs="Arial"/>
           <w:color w:val="000000" w:themeColor="text1"/>
         </w:rPr>
-        <w:t>So etwa ist What Remains of Edith Finch</w:t>
+        <w:t xml:space="preserve">So etwa ist </w:t>
+      </w:r>
+      <w:proofErr w:type="spellStart"/>
+      <w:r>
+        <w:rPr>
+          <w:rFonts w:ascii="Arial" w:hAnsi="Arial" w:cs="Arial"/>
+          <w:color w:val="000000" w:themeColor="text1"/>
+        </w:rPr>
+        <w:t>What</w:t>
+      </w:r>
+      <w:proofErr w:type="spellEnd"/>
+      <w:r>
+        <w:rPr>
+          <w:rFonts w:ascii="Arial" w:hAnsi="Arial" w:cs="Arial"/>
+          <w:color w:val="000000" w:themeColor="text1"/>
+        </w:rPr>
+        <w:t xml:space="preserve"> </w:t>
+      </w:r>
+      <w:proofErr w:type="spellStart"/>
+      <w:r>
+        <w:rPr>
+          <w:rFonts w:ascii="Arial" w:hAnsi="Arial" w:cs="Arial"/>
+          <w:color w:val="000000" w:themeColor="text1"/>
+        </w:rPr>
+        <w:t>Remains</w:t>
+      </w:r>
+      <w:proofErr w:type="spellEnd"/>
+      <w:r>
+        <w:rPr>
+          <w:rFonts w:ascii="Arial" w:hAnsi="Arial" w:cs="Arial"/>
+          <w:color w:val="000000" w:themeColor="text1"/>
+        </w:rPr>
+        <w:t xml:space="preserve"> of Edith Finch</w:t>
       </w:r>
       <w:r>
         <w:rPr>
@@ -5620,7 +5684,23 @@
           <w:rFonts w:ascii="Arial" w:hAnsi="Arial" w:cs="Arial"/>
           <w:color w:val="000000" w:themeColor="text1"/>
         </w:rPr>
-        <w:t>2016 veröffentlichte Superhot, welches im Grunde ein Action-Shoot</w:t>
+        <w:t xml:space="preserve">2016 veröffentlichte </w:t>
+      </w:r>
+      <w:proofErr w:type="spellStart"/>
+      <w:r>
+        <w:rPr>
+          <w:rFonts w:ascii="Arial" w:hAnsi="Arial" w:cs="Arial"/>
+          <w:color w:val="000000" w:themeColor="text1"/>
+        </w:rPr>
+        <w:t>Superhot</w:t>
+      </w:r>
+      <w:proofErr w:type="spellEnd"/>
+      <w:r>
+        <w:rPr>
+          <w:rFonts w:ascii="Arial" w:hAnsi="Arial" w:cs="Arial"/>
+          <w:color w:val="000000" w:themeColor="text1"/>
+        </w:rPr>
+        <w:t>, welches im Grunde ein Action-Shoot</w:t>
       </w:r>
       <w:r>
         <w:rPr>
@@ -6638,7 +6718,103 @@
           <w:rFonts w:ascii="Arial" w:hAnsi="Arial" w:cs="Arial"/>
           <w:color w:val="000000" w:themeColor="text1"/>
         </w:rPr>
-        <w:t xml:space="preserve"> Je nach Spielgenre ist dies sehr relevant. Beispielsweise beträgt die Dauer eines erfolgreich abgeschlossenen Versuches in Strategie Rogue-Like Spielen wie Slay the Spire oder Into the Breach zwischen zwei und vier Stunden </w:t>
+        <w:t xml:space="preserve"> Je nach Spielgenre ist dies sehr relevant. Beispielsweise beträgt die Dauer eines erfolgreich abgeschlossenen Versuches in Strategie Rogue-Like Spielen wie </w:t>
+      </w:r>
+      <w:proofErr w:type="spellStart"/>
+      <w:r>
+        <w:rPr>
+          <w:rFonts w:ascii="Arial" w:hAnsi="Arial" w:cs="Arial"/>
+          <w:color w:val="000000" w:themeColor="text1"/>
+        </w:rPr>
+        <w:t>Slay</w:t>
+      </w:r>
+      <w:proofErr w:type="spellEnd"/>
+      <w:r>
+        <w:rPr>
+          <w:rFonts w:ascii="Arial" w:hAnsi="Arial" w:cs="Arial"/>
+          <w:color w:val="000000" w:themeColor="text1"/>
+        </w:rPr>
+        <w:t xml:space="preserve"> </w:t>
+      </w:r>
+      <w:proofErr w:type="spellStart"/>
+      <w:r>
+        <w:rPr>
+          <w:rFonts w:ascii="Arial" w:hAnsi="Arial" w:cs="Arial"/>
+          <w:color w:val="000000" w:themeColor="text1"/>
+        </w:rPr>
+        <w:t>the</w:t>
+      </w:r>
+      <w:proofErr w:type="spellEnd"/>
+      <w:r>
+        <w:rPr>
+          <w:rFonts w:ascii="Arial" w:hAnsi="Arial" w:cs="Arial"/>
+          <w:color w:val="000000" w:themeColor="text1"/>
+        </w:rPr>
+        <w:t xml:space="preserve"> </w:t>
+      </w:r>
+      <w:proofErr w:type="spellStart"/>
+      <w:r>
+        <w:rPr>
+          <w:rFonts w:ascii="Arial" w:hAnsi="Arial" w:cs="Arial"/>
+          <w:color w:val="000000" w:themeColor="text1"/>
+        </w:rPr>
+        <w:t>Spire</w:t>
+      </w:r>
+      <w:proofErr w:type="spellEnd"/>
+      <w:r>
+        <w:rPr>
+          <w:rFonts w:ascii="Arial" w:hAnsi="Arial" w:cs="Arial"/>
+          <w:color w:val="000000" w:themeColor="text1"/>
+        </w:rPr>
+        <w:t xml:space="preserve"> oder </w:t>
+      </w:r>
+      <w:proofErr w:type="spellStart"/>
+      <w:r>
+        <w:rPr>
+          <w:rFonts w:ascii="Arial" w:hAnsi="Arial" w:cs="Arial"/>
+          <w:color w:val="000000" w:themeColor="text1"/>
+        </w:rPr>
+        <w:t>Into</w:t>
+      </w:r>
+      <w:proofErr w:type="spellEnd"/>
+      <w:r>
+        <w:rPr>
+          <w:rFonts w:ascii="Arial" w:hAnsi="Arial" w:cs="Arial"/>
+          <w:color w:val="000000" w:themeColor="text1"/>
+        </w:rPr>
+        <w:t xml:space="preserve"> </w:t>
+      </w:r>
+      <w:proofErr w:type="spellStart"/>
+      <w:r>
+        <w:rPr>
+          <w:rFonts w:ascii="Arial" w:hAnsi="Arial" w:cs="Arial"/>
+          <w:color w:val="000000" w:themeColor="text1"/>
+        </w:rPr>
+        <w:t>the</w:t>
+      </w:r>
+      <w:proofErr w:type="spellEnd"/>
+      <w:r>
+        <w:rPr>
+          <w:rFonts w:ascii="Arial" w:hAnsi="Arial" w:cs="Arial"/>
+          <w:color w:val="000000" w:themeColor="text1"/>
+        </w:rPr>
+        <w:t xml:space="preserve"> </w:t>
+      </w:r>
+      <w:proofErr w:type="spellStart"/>
+      <w:r>
+        <w:rPr>
+          <w:rFonts w:ascii="Arial" w:hAnsi="Arial" w:cs="Arial"/>
+          <w:color w:val="000000" w:themeColor="text1"/>
+        </w:rPr>
+        <w:t>Breach</w:t>
+      </w:r>
+      <w:proofErr w:type="spellEnd"/>
+      <w:r>
+        <w:rPr>
+          <w:rFonts w:ascii="Arial" w:hAnsi="Arial" w:cs="Arial"/>
+          <w:color w:val="000000" w:themeColor="text1"/>
+        </w:rPr>
+        <w:t xml:space="preserve"> zwischen zwei und vier Stunden </w:t>
       </w:r>
       <w:sdt>
         <w:sdtPr>
@@ -6929,6 +7105,193 @@
       </w:r>
       <w:bookmarkEnd w:id="11"/>
     </w:p>
+    <w:p>
+      <w:pPr>
+        <w:spacing w:line="360" w:lineRule="auto"/>
+        <w:jc w:val="both"/>
+        <w:rPr>
+          <w:rFonts w:ascii="Arial" w:hAnsi="Arial" w:cs="Arial"/>
+          <w:color w:val="000000" w:themeColor="text1"/>
+        </w:rPr>
+      </w:pPr>
+      <w:r>
+        <w:rPr>
+          <w:rFonts w:ascii="Arial" w:hAnsi="Arial" w:cs="Arial"/>
+          <w:color w:val="000000" w:themeColor="text1"/>
+        </w:rPr>
+        <w:t xml:space="preserve">In den letzten Jahren wurden alte Genres neuinterpretiert und alte Design Methoden neuangewandt. Dabei entstanden sehr erfolgreiche Spiele wie </w:t>
+      </w:r>
+      <w:proofErr w:type="spellStart"/>
+      <w:r>
+        <w:rPr>
+          <w:rFonts w:ascii="Arial" w:hAnsi="Arial" w:cs="Arial"/>
+          <w:color w:val="000000" w:themeColor="text1"/>
+        </w:rPr>
+        <w:t>Teamfight</w:t>
+      </w:r>
+      <w:proofErr w:type="spellEnd"/>
+      <w:r>
+        <w:rPr>
+          <w:rFonts w:ascii="Arial" w:hAnsi="Arial" w:cs="Arial"/>
+          <w:color w:val="000000" w:themeColor="text1"/>
+        </w:rPr>
+        <w:t xml:space="preserve"> </w:t>
+      </w:r>
+      <w:proofErr w:type="spellStart"/>
+      <w:r>
+        <w:rPr>
+          <w:rFonts w:ascii="Arial" w:hAnsi="Arial" w:cs="Arial"/>
+          <w:color w:val="000000" w:themeColor="text1"/>
+        </w:rPr>
+        <w:t>Tactics</w:t>
+      </w:r>
+      <w:proofErr w:type="spellEnd"/>
+      <w:r>
+        <w:rPr>
+          <w:rFonts w:ascii="Arial" w:hAnsi="Arial" w:cs="Arial"/>
+          <w:color w:val="000000" w:themeColor="text1"/>
+        </w:rPr>
+        <w:t xml:space="preserve"> und Vampire Survivors </w:t>
+      </w:r>
+      <w:sdt>
+        <w:sdtPr>
+          <w:rPr>
+            <w:rFonts w:ascii="Arial" w:hAnsi="Arial" w:cs="Arial"/>
+            <w:color w:val="000000" w:themeColor="text1"/>
+          </w:rPr>
+          <w:id w:val="-1490555249"/>
+          <w:citation/>
+        </w:sdtPr>
+        <w:sdtContent>
+          <w:r>
+            <w:rPr>
+              <w:rFonts w:ascii="Arial" w:hAnsi="Arial" w:cs="Arial"/>
+              <w:color w:val="000000" w:themeColor="text1"/>
+            </w:rPr>
+            <w:fldChar w:fldCharType="begin"/>
+          </w:r>
+          <w:r>
+            <w:rPr>
+              <w:rFonts w:ascii="Arial" w:hAnsi="Arial" w:cs="Arial"/>
+              <w:color w:val="000000" w:themeColor="text1"/>
+            </w:rPr>
+            <w:instrText xml:space="preserve"> CITATION Rio19 \l 1031 </w:instrText>
+          </w:r>
+          <w:r>
+            <w:rPr>
+              <w:rFonts w:ascii="Arial" w:hAnsi="Arial" w:cs="Arial"/>
+              <w:color w:val="000000" w:themeColor="text1"/>
+            </w:rPr>
+            <w:fldChar w:fldCharType="separate"/>
+          </w:r>
+          <w:r>
+            <w:rPr>
+              <w:rFonts w:ascii="Arial" w:hAnsi="Arial" w:cs="Arial"/>
+              <w:noProof/>
+              <w:color w:val="000000" w:themeColor="text1"/>
+            </w:rPr>
+            <w:t>(Riot Games, 2019)</w:t>
+          </w:r>
+          <w:r>
+            <w:rPr>
+              <w:rFonts w:ascii="Arial" w:hAnsi="Arial" w:cs="Arial"/>
+              <w:color w:val="000000" w:themeColor="text1"/>
+            </w:rPr>
+            <w:fldChar w:fldCharType="end"/>
+          </w:r>
+        </w:sdtContent>
+      </w:sdt>
+      <w:r>
+        <w:rPr>
+          <w:rFonts w:ascii="Arial" w:hAnsi="Arial" w:cs="Arial"/>
+          <w:color w:val="000000" w:themeColor="text1"/>
+        </w:rPr>
+        <w:t xml:space="preserve"> </w:t>
+      </w:r>
+      <w:sdt>
+        <w:sdtPr>
+          <w:rPr>
+            <w:rFonts w:ascii="Arial" w:hAnsi="Arial" w:cs="Arial"/>
+            <w:color w:val="000000" w:themeColor="text1"/>
+          </w:rPr>
+          <w:id w:val="1792555840"/>
+          <w:citation/>
+        </w:sdtPr>
+        <w:sdtContent>
+          <w:r>
+            <w:rPr>
+              <w:rFonts w:ascii="Arial" w:hAnsi="Arial" w:cs="Arial"/>
+              <w:color w:val="000000" w:themeColor="text1"/>
+            </w:rPr>
+            <w:fldChar w:fldCharType="begin"/>
+          </w:r>
+          <w:r>
+            <w:rPr>
+              <w:rFonts w:ascii="Arial" w:hAnsi="Arial" w:cs="Arial"/>
+              <w:color w:val="000000" w:themeColor="text1"/>
+            </w:rPr>
+            <w:instrText xml:space="preserve">CITATION Luc21 \l 1031 </w:instrText>
+          </w:r>
+          <w:r>
+            <w:rPr>
+              <w:rFonts w:ascii="Arial" w:hAnsi="Arial" w:cs="Arial"/>
+              <w:color w:val="000000" w:themeColor="text1"/>
+            </w:rPr>
+            <w:fldChar w:fldCharType="separate"/>
+          </w:r>
+          <w:r>
+            <w:rPr>
+              <w:rFonts w:ascii="Arial" w:hAnsi="Arial" w:cs="Arial"/>
+              <w:noProof/>
+              <w:color w:val="000000" w:themeColor="text1"/>
+            </w:rPr>
+            <w:t>(Luca Galante, 2021)</w:t>
+          </w:r>
+          <w:r>
+            <w:rPr>
+              <w:rFonts w:ascii="Arial" w:hAnsi="Arial" w:cs="Arial"/>
+              <w:color w:val="000000" w:themeColor="text1"/>
+            </w:rPr>
+            <w:fldChar w:fldCharType="end"/>
+          </w:r>
+        </w:sdtContent>
+      </w:sdt>
+      <w:r>
+        <w:rPr>
+          <w:rFonts w:ascii="Arial" w:hAnsi="Arial" w:cs="Arial"/>
+          <w:color w:val="000000" w:themeColor="text1"/>
+        </w:rPr>
+        <w:t>. Daraus entwickelten sich die</w:t>
+      </w:r>
+      <w:r>
+        <w:rPr>
+          <w:rFonts w:ascii="Arial" w:hAnsi="Arial" w:cs="Arial"/>
+          <w:color w:val="000000" w:themeColor="text1"/>
+        </w:rPr>
+        <w:t xml:space="preserve"> zwei</w:t>
+      </w:r>
+      <w:r>
+        <w:rPr>
+          <w:rFonts w:ascii="Arial" w:hAnsi="Arial" w:cs="Arial"/>
+          <w:color w:val="000000" w:themeColor="text1"/>
+        </w:rPr>
+        <w:t xml:space="preserve"> neuen Genres der Survivor-Like Spiele und der Autobattler. Beide Genres verbindet die Reduktion der Entscheidungen und Interaktionsmöglichkeiten, trotzdem liegt jeweils die Grundlage in hohen Wiederspielwert und variierenden Versuchen. Dadurch entsteht ein immer wieder einzigartiges Spielerlebnis mit wandelnden Inhalten und Regeln. Jeder Eintrag in diesen beiden Genres beantwortet die Frage „wie viel Gameplay braucht ein Spiel?“ auf eine andere Art</w:t>
+      </w:r>
+      <w:r>
+        <w:rPr>
+          <w:rFonts w:ascii="Arial" w:hAnsi="Arial" w:cs="Arial"/>
+          <w:color w:val="000000" w:themeColor="text1"/>
+        </w:rPr>
+        <w:t xml:space="preserve"> mit unterschiedlichen Herangehensweisen</w:t>
+      </w:r>
+      <w:r>
+        <w:rPr>
+          <w:rFonts w:ascii="Arial" w:hAnsi="Arial" w:cs="Arial"/>
+          <w:color w:val="000000" w:themeColor="text1"/>
+        </w:rPr>
+        <w:t>.</w:t>
+      </w:r>
+    </w:p>
     <w:p/>
     <w:p>
       <w:pPr>
@@ -7049,7 +7412,6 @@
           <w:rFonts w:ascii="Arial" w:hAnsi="Arial" w:cs="Arial"/>
           <w:color w:val="000000" w:themeColor="text1"/>
         </w:rPr>
-        <w:lastRenderedPageBreak/>
         <w:t>Wie viele andere Genre entstand der erste Autobattler als Modifikation eines existierenden Spieles</w:t>
       </w:r>
       <w:r>
@@ -7370,6 +7732,7 @@
         </w:rPr>
         <w:t xml:space="preserve">veröffentlichte </w:t>
       </w:r>
+      <w:proofErr w:type="spellStart"/>
       <w:r>
         <w:rPr>
           <w:rFonts w:ascii="Arial" w:hAnsi="Arial" w:cs="Arial"/>
@@ -7377,6 +7740,7 @@
         </w:rPr>
         <w:t>Drodo</w:t>
       </w:r>
+      <w:proofErr w:type="spellEnd"/>
       <w:r>
         <w:rPr>
           <w:rFonts w:ascii="Arial" w:hAnsi="Arial" w:cs="Arial"/>
@@ -7562,7 +7926,23 @@
           <w:rFonts w:ascii="Arial" w:hAnsi="Arial" w:cs="Arial"/>
           <w:color w:val="000000" w:themeColor="text1"/>
         </w:rPr>
-        <w:t xml:space="preserve"> begannen die Entwickler von Dota 2 eine eigene Version der Modifikation zu entwickeln. Nur fünf Monate nach der Veröffentlichung der Modifikation erschien im Juni 2019 das Spiel Dota Underlords in Early Access. Im Laufe der nächsten Monate wurde über mehrere Updates das Spiel finalisiert und erschien im Februar 2020 als Full Release </w:t>
+        <w:t xml:space="preserve"> begannen die Entwickler von Dota 2 eine eigene Version der Modifikation zu entwickeln. Nur fünf Monate nach der Veröffentlichung der Modifikation erschien im Juni 2019 das Spiel Dota Underlords in Early Access. Im Laufe der nächsten Monate wurde über mehrere Updates das Spiel finalisiert und erschien im Februar 2020 als </w:t>
+      </w:r>
+      <w:proofErr w:type="spellStart"/>
+      <w:r>
+        <w:rPr>
+          <w:rFonts w:ascii="Arial" w:hAnsi="Arial" w:cs="Arial"/>
+          <w:color w:val="000000" w:themeColor="text1"/>
+        </w:rPr>
+        <w:t>Full</w:t>
+      </w:r>
+      <w:proofErr w:type="spellEnd"/>
+      <w:r>
+        <w:rPr>
+          <w:rFonts w:ascii="Arial" w:hAnsi="Arial" w:cs="Arial"/>
+          <w:color w:val="000000" w:themeColor="text1"/>
+        </w:rPr>
+        <w:t xml:space="preserve"> Release </w:t>
       </w:r>
       <w:sdt>
         <w:sdtPr>
@@ -7631,14 +8011,47 @@
           <w:rFonts w:ascii="Arial" w:hAnsi="Arial" w:cs="Arial"/>
           <w:color w:val="000000" w:themeColor="text1"/>
         </w:rPr>
-        <w:t xml:space="preserve">In dem gleichen Zeitraum begannen die Entwickler hinter dem MOBA League of Legends ihre eigene Version eines Autobattler Spiel zu entwickeln. So wurde am 26ten Juni </w:t>
-      </w:r>
-      <w:r>
-        <w:rPr>
-          <w:rFonts w:ascii="Arial" w:hAnsi="Arial" w:cs="Arial"/>
-          <w:color w:val="000000" w:themeColor="text1"/>
-        </w:rPr>
-        <w:t xml:space="preserve">Teamfight Tactics veröffentlicht </w:t>
+        <w:t xml:space="preserve">In dem gleichen Zeitraum begannen die Entwickler hinter </w:t>
+      </w:r>
+      <w:r>
+        <w:rPr>
+          <w:rFonts w:ascii="Arial" w:hAnsi="Arial" w:cs="Arial"/>
+          <w:color w:val="000000" w:themeColor="text1"/>
+        </w:rPr>
+        <w:lastRenderedPageBreak/>
+        <w:t xml:space="preserve">dem MOBA League of Legends ihre eigene Version eines Autobattler Spiel zu entwickeln. So wurde am 26ten Juni </w:t>
+      </w:r>
+      <w:proofErr w:type="spellStart"/>
+      <w:r>
+        <w:rPr>
+          <w:rFonts w:ascii="Arial" w:hAnsi="Arial" w:cs="Arial"/>
+          <w:color w:val="000000" w:themeColor="text1"/>
+        </w:rPr>
+        <w:t>Teamfight</w:t>
+      </w:r>
+      <w:proofErr w:type="spellEnd"/>
+      <w:r>
+        <w:rPr>
+          <w:rFonts w:ascii="Arial" w:hAnsi="Arial" w:cs="Arial"/>
+          <w:color w:val="000000" w:themeColor="text1"/>
+        </w:rPr>
+        <w:t xml:space="preserve"> </w:t>
+      </w:r>
+      <w:proofErr w:type="spellStart"/>
+      <w:r>
+        <w:rPr>
+          <w:rFonts w:ascii="Arial" w:hAnsi="Arial" w:cs="Arial"/>
+          <w:color w:val="000000" w:themeColor="text1"/>
+        </w:rPr>
+        <w:t>Tactics</w:t>
+      </w:r>
+      <w:proofErr w:type="spellEnd"/>
+      <w:r>
+        <w:rPr>
+          <w:rFonts w:ascii="Arial" w:hAnsi="Arial" w:cs="Arial"/>
+          <w:color w:val="000000" w:themeColor="text1"/>
+        </w:rPr>
+        <w:t xml:space="preserve"> veröffentlicht </w:t>
       </w:r>
       <w:sdt>
         <w:sdtPr>
@@ -7693,7 +8106,39 @@
           <w:rFonts w:ascii="Arial" w:hAnsi="Arial" w:cs="Arial"/>
           <w:color w:val="000000" w:themeColor="text1"/>
         </w:rPr>
-        <w:t>. Das Grundprinzip blieb das gleiche wie bei Dota Auto Chess, nur verwendet Teamfight Tactics Charaktere aus League of Legends</w:t>
+        <w:t xml:space="preserve">. Das Grundprinzip blieb das gleiche wie bei Dota Auto Chess, nur verwendet </w:t>
+      </w:r>
+      <w:proofErr w:type="spellStart"/>
+      <w:r>
+        <w:rPr>
+          <w:rFonts w:ascii="Arial" w:hAnsi="Arial" w:cs="Arial"/>
+          <w:color w:val="000000" w:themeColor="text1"/>
+        </w:rPr>
+        <w:t>Teamfight</w:t>
+      </w:r>
+      <w:proofErr w:type="spellEnd"/>
+      <w:r>
+        <w:rPr>
+          <w:rFonts w:ascii="Arial" w:hAnsi="Arial" w:cs="Arial"/>
+          <w:color w:val="000000" w:themeColor="text1"/>
+        </w:rPr>
+        <w:t xml:space="preserve"> </w:t>
+      </w:r>
+      <w:proofErr w:type="spellStart"/>
+      <w:r>
+        <w:rPr>
+          <w:rFonts w:ascii="Arial" w:hAnsi="Arial" w:cs="Arial"/>
+          <w:color w:val="000000" w:themeColor="text1"/>
+        </w:rPr>
+        <w:t>Tactics</w:t>
+      </w:r>
+      <w:proofErr w:type="spellEnd"/>
+      <w:r>
+        <w:rPr>
+          <w:rFonts w:ascii="Arial" w:hAnsi="Arial" w:cs="Arial"/>
+          <w:color w:val="000000" w:themeColor="text1"/>
+        </w:rPr>
+        <w:t xml:space="preserve"> Charaktere aus League of Legends</w:t>
       </w:r>
       <w:r>
         <w:rPr>
@@ -7734,7 +8179,6 @@
           <w:rFonts w:ascii="Arial" w:hAnsi="Arial" w:cs="Arial"/>
           <w:color w:val="000000" w:themeColor="text1"/>
         </w:rPr>
-        <w:lastRenderedPageBreak/>
         <w:t xml:space="preserve">Im Jahre 2020 erschien </w:t>
       </w:r>
       <w:r>
@@ -7756,7 +8200,39 @@
           <w:rFonts w:ascii="Arial" w:hAnsi="Arial" w:cs="Arial"/>
           <w:color w:val="000000" w:themeColor="text1"/>
         </w:rPr>
-        <w:t xml:space="preserve">Ubisoft und kombinierte das Battle Royale Genre mit herkömmlichen Autobattler Mechaniken. Die Grundlagen blieben dieselben und beinhalteten ein rechteckiges Raster, auf dem jede Runde die Charaktere der Spieler gegen, die der Gegner kämpfen. Der große Unterschied liegt in der Spieleranzahl, bei Spielen wie Teamfight Tactics kämpfen Acht Spieler in einem Round-Robin-System gegeneinander, währenddessen treten in Might &amp; Magic: Chess Royale über 90 Spieler in einem Turnier an. Dabei besitzt jeder Spieler Drei Leben und verliert eins davon, wenn man eine Runde verliert. Der Spieler, der am Ende noch Leben </w:t>
+        <w:t xml:space="preserve">Ubisoft und kombinierte das Battle Royale Genre mit herkömmlichen Autobattler Mechaniken. Die Grundlagen blieben dieselben und beinhalteten ein rechteckiges Raster, auf dem jede Runde die Charaktere der Spieler gegen, die der Gegner kämpfen. Der große Unterschied liegt in der Spieleranzahl, bei Spielen wie </w:t>
+      </w:r>
+      <w:proofErr w:type="spellStart"/>
+      <w:r>
+        <w:rPr>
+          <w:rFonts w:ascii="Arial" w:hAnsi="Arial" w:cs="Arial"/>
+          <w:color w:val="000000" w:themeColor="text1"/>
+        </w:rPr>
+        <w:t>Teamfight</w:t>
+      </w:r>
+      <w:proofErr w:type="spellEnd"/>
+      <w:r>
+        <w:rPr>
+          <w:rFonts w:ascii="Arial" w:hAnsi="Arial" w:cs="Arial"/>
+          <w:color w:val="000000" w:themeColor="text1"/>
+        </w:rPr>
+        <w:t xml:space="preserve"> </w:t>
+      </w:r>
+      <w:proofErr w:type="spellStart"/>
+      <w:r>
+        <w:rPr>
+          <w:rFonts w:ascii="Arial" w:hAnsi="Arial" w:cs="Arial"/>
+          <w:color w:val="000000" w:themeColor="text1"/>
+        </w:rPr>
+        <w:t>Tactics</w:t>
+      </w:r>
+      <w:proofErr w:type="spellEnd"/>
+      <w:r>
+        <w:rPr>
+          <w:rFonts w:ascii="Arial" w:hAnsi="Arial" w:cs="Arial"/>
+          <w:color w:val="000000" w:themeColor="text1"/>
+        </w:rPr>
+        <w:t xml:space="preserve"> kämpfen Acht Spieler in einem Round-Robin-System gegeneinander, währenddessen treten in Might &amp; Magic: Chess Royale über 90 Spieler in einem Turnier an. Dabei besitzt jeder Spieler Drei Leben und verliert eins davon, wenn man eine Runde verliert. Der Spieler, der am Ende noch Leben </w:t>
       </w:r>
       <w:r>
         <w:rPr>
@@ -7839,7 +8315,23 @@
           <w:rFonts w:ascii="Arial" w:hAnsi="Arial" w:cs="Arial"/>
           <w:color w:val="000000" w:themeColor="text1"/>
         </w:rPr>
-        <w:t xml:space="preserve">Moderne Autobattler entfernen jegliche Interaktion während der Kampfphase, stattdessen zeichnen sie sich durch ein komplexes Kombinationssystem in der Ausrüstungsphase aus. Zusätzlich fördern sie die Kombinationsmöglichkeiten so wie den Wiederspielwert durch zeitlich begrenzte Einheiten-Sets und periodische Balance-Veränderungen sowie Einführung neuer Mechaniken. Das heißt obwohl man während der Kampfphase nicht mit dem Spiel interagieren kann, wird insbesondere durch die </w:t>
+        <w:t xml:space="preserve">Moderne Autobattler entfernen jegliche Interaktion während der Kampfphase, stattdessen zeichnen sie sich durch ein komplexes Kombinationssystem in der Ausrüstungsphase aus. Zusätzlich fördern sie die Kombinationsmöglichkeiten </w:t>
+      </w:r>
+      <w:proofErr w:type="spellStart"/>
+      <w:r>
+        <w:rPr>
+          <w:rFonts w:ascii="Arial" w:hAnsi="Arial" w:cs="Arial"/>
+          <w:color w:val="000000" w:themeColor="text1"/>
+        </w:rPr>
+        <w:t>so wie</w:t>
+      </w:r>
+      <w:proofErr w:type="spellEnd"/>
+      <w:r>
+        <w:rPr>
+          <w:rFonts w:ascii="Arial" w:hAnsi="Arial" w:cs="Arial"/>
+          <w:color w:val="000000" w:themeColor="text1"/>
+        </w:rPr>
+        <w:t xml:space="preserve"> den Wiederspielwert durch zeitlich begrenzte Einheiten-Sets und periodische Balance-Veränderungen sowie Einführung neuer Mechaniken. Das heißt obwohl man während der Kampfphase nicht mit dem Spiel interagieren kann, wird insbesondere durch die </w:t>
       </w:r>
       <w:r>
         <w:rPr>
@@ -7905,9 +8397,40 @@
           <w:sz w:val="36"/>
           <w:szCs w:val="36"/>
         </w:rPr>
-        <w:t>3.2.1. Teamfight Tactics</w:t>
+        <w:t xml:space="preserve">3.2.1. </w:t>
+      </w:r>
+      <w:proofErr w:type="spellStart"/>
+      <w:r>
+        <w:rPr>
+          <w:rFonts w:ascii="Arial" w:hAnsi="Arial" w:cs="Arial"/>
+          <w:color w:val="000000" w:themeColor="text1"/>
+          <w:sz w:val="36"/>
+          <w:szCs w:val="36"/>
+        </w:rPr>
+        <w:t>Teamfight</w:t>
+      </w:r>
+      <w:proofErr w:type="spellEnd"/>
+      <w:r>
+        <w:rPr>
+          <w:rFonts w:ascii="Arial" w:hAnsi="Arial" w:cs="Arial"/>
+          <w:color w:val="000000" w:themeColor="text1"/>
+          <w:sz w:val="36"/>
+          <w:szCs w:val="36"/>
+        </w:rPr>
+        <w:t xml:space="preserve"> </w:t>
+      </w:r>
+      <w:proofErr w:type="spellStart"/>
+      <w:r>
+        <w:rPr>
+          <w:rFonts w:ascii="Arial" w:hAnsi="Arial" w:cs="Arial"/>
+          <w:color w:val="000000" w:themeColor="text1"/>
+          <w:sz w:val="36"/>
+          <w:szCs w:val="36"/>
+        </w:rPr>
+        <w:t>Tactics</w:t>
       </w:r>
       <w:bookmarkEnd w:id="14"/>
+      <w:proofErr w:type="spellEnd"/>
     </w:p>
     <w:p>
       <w:pPr>
@@ -7937,7 +8460,71 @@
           <w:rFonts w:ascii="Arial" w:hAnsi="Arial" w:cs="Arial"/>
           <w:color w:val="000000" w:themeColor="text1"/>
         </w:rPr>
-        <w:t xml:space="preserve"> der am schnellsten gewachsen ist, ist Teamfight Tactis. Laut eigenen Angaben spielten in den ersten drei Monaten über 33 Millionen Spieler Teamfight Tactics </w:t>
+        <w:t xml:space="preserve"> der am schnellsten gewachsen ist, ist </w:t>
+      </w:r>
+      <w:proofErr w:type="spellStart"/>
+      <w:r>
+        <w:rPr>
+          <w:rFonts w:ascii="Arial" w:hAnsi="Arial" w:cs="Arial"/>
+          <w:color w:val="000000" w:themeColor="text1"/>
+        </w:rPr>
+        <w:t>Teamfight</w:t>
+      </w:r>
+      <w:proofErr w:type="spellEnd"/>
+      <w:r>
+        <w:rPr>
+          <w:rFonts w:ascii="Arial" w:hAnsi="Arial" w:cs="Arial"/>
+          <w:color w:val="000000" w:themeColor="text1"/>
+        </w:rPr>
+        <w:t xml:space="preserve"> </w:t>
+      </w:r>
+      <w:proofErr w:type="spellStart"/>
+      <w:r>
+        <w:rPr>
+          <w:rFonts w:ascii="Arial" w:hAnsi="Arial" w:cs="Arial"/>
+          <w:color w:val="000000" w:themeColor="text1"/>
+        </w:rPr>
+        <w:t>Tactis</w:t>
+      </w:r>
+      <w:proofErr w:type="spellEnd"/>
+      <w:r>
+        <w:rPr>
+          <w:rFonts w:ascii="Arial" w:hAnsi="Arial" w:cs="Arial"/>
+          <w:color w:val="000000" w:themeColor="text1"/>
+        </w:rPr>
+        <w:t xml:space="preserve">. Laut eigenen Angaben spielten in den ersten drei Monaten über 33 Millionen Spieler </w:t>
+      </w:r>
+      <w:proofErr w:type="spellStart"/>
+      <w:r>
+        <w:rPr>
+          <w:rFonts w:ascii="Arial" w:hAnsi="Arial" w:cs="Arial"/>
+          <w:color w:val="000000" w:themeColor="text1"/>
+        </w:rPr>
+        <w:t>Teamfight</w:t>
+      </w:r>
+      <w:proofErr w:type="spellEnd"/>
+      <w:r>
+        <w:rPr>
+          <w:rFonts w:ascii="Arial" w:hAnsi="Arial" w:cs="Arial"/>
+          <w:color w:val="000000" w:themeColor="text1"/>
+        </w:rPr>
+        <w:t xml:space="preserve"> </w:t>
+      </w:r>
+      <w:proofErr w:type="spellStart"/>
+      <w:r>
+        <w:rPr>
+          <w:rFonts w:ascii="Arial" w:hAnsi="Arial" w:cs="Arial"/>
+          <w:color w:val="000000" w:themeColor="text1"/>
+        </w:rPr>
+        <w:t>Tactics</w:t>
+      </w:r>
+      <w:proofErr w:type="spellEnd"/>
+      <w:r>
+        <w:rPr>
+          <w:rFonts w:ascii="Arial" w:hAnsi="Arial" w:cs="Arial"/>
+          <w:color w:val="000000" w:themeColor="text1"/>
+        </w:rPr>
+        <w:t xml:space="preserve"> </w:t>
       </w:r>
       <w:sdt>
         <w:sdtPr>
@@ -8051,7 +8638,7 @@
               <w:rFonts w:ascii="Arial" w:hAnsi="Arial" w:cs="Arial"/>
               <w:color w:val="000000" w:themeColor="text1"/>
             </w:rPr>
-            <w:instrText xml:space="preserve"> CITATION OP24 \l 1031 </w:instrText>
+            <w:instrText xml:space="preserve">CITATION OP24 \l 1031 </w:instrText>
           </w:r>
           <w:r>
             <w:rPr>
@@ -8109,7 +8696,39 @@
           <w:rFonts w:ascii="Arial" w:hAnsi="Arial" w:cs="Arial"/>
           <w:color w:val="000000" w:themeColor="text1"/>
         </w:rPr>
-        <w:t>Wie zuvor bereits erwähnt stammen die Charaktere in Teamfight Tactics aus dem Flaggschiff Spiel von Riot Games, League of Legends.</w:t>
+        <w:t xml:space="preserve">Wie zuvor bereits erwähnt stammen die Charaktere in </w:t>
+      </w:r>
+      <w:proofErr w:type="spellStart"/>
+      <w:r>
+        <w:rPr>
+          <w:rFonts w:ascii="Arial" w:hAnsi="Arial" w:cs="Arial"/>
+          <w:color w:val="000000" w:themeColor="text1"/>
+        </w:rPr>
+        <w:t>Teamfight</w:t>
+      </w:r>
+      <w:proofErr w:type="spellEnd"/>
+      <w:r>
+        <w:rPr>
+          <w:rFonts w:ascii="Arial" w:hAnsi="Arial" w:cs="Arial"/>
+          <w:color w:val="000000" w:themeColor="text1"/>
+        </w:rPr>
+        <w:t xml:space="preserve"> </w:t>
+      </w:r>
+      <w:proofErr w:type="spellStart"/>
+      <w:r>
+        <w:rPr>
+          <w:rFonts w:ascii="Arial" w:hAnsi="Arial" w:cs="Arial"/>
+          <w:color w:val="000000" w:themeColor="text1"/>
+        </w:rPr>
+        <w:t>Tactics</w:t>
+      </w:r>
+      <w:proofErr w:type="spellEnd"/>
+      <w:r>
+        <w:rPr>
+          <w:rFonts w:ascii="Arial" w:hAnsi="Arial" w:cs="Arial"/>
+          <w:color w:val="000000" w:themeColor="text1"/>
+        </w:rPr>
+        <w:t xml:space="preserve"> aus dem Flaggschiff Spiel von Riot Games, League of Legends.</w:t>
       </w:r>
       <w:r>
         <w:rPr>
@@ -8143,8 +8762,39 @@
           <w:rFonts w:ascii="Arial" w:hAnsi="Arial" w:cs="Arial"/>
           <w:color w:val="000000" w:themeColor="text1"/>
         </w:rPr>
-        <w:lastRenderedPageBreak/>
-        <w:t>Die Spieler haben mehrere Möglichkeiten, ihre Einheiten in Teamfight Tactics zu verstärken. Zum Beispiel können sie sie mit Gegenständen ausstatten, die ihre Werte verbessern und zusätzliche Effekte bieten.</w:t>
+        <w:t xml:space="preserve">Die Spieler haben mehrere Möglichkeiten, ihre Einheiten in </w:t>
+      </w:r>
+      <w:proofErr w:type="spellStart"/>
+      <w:r>
+        <w:rPr>
+          <w:rFonts w:ascii="Arial" w:hAnsi="Arial" w:cs="Arial"/>
+          <w:color w:val="000000" w:themeColor="text1"/>
+        </w:rPr>
+        <w:t>Teamfight</w:t>
+      </w:r>
+      <w:proofErr w:type="spellEnd"/>
+      <w:r>
+        <w:rPr>
+          <w:rFonts w:ascii="Arial" w:hAnsi="Arial" w:cs="Arial"/>
+          <w:color w:val="000000" w:themeColor="text1"/>
+        </w:rPr>
+        <w:t xml:space="preserve"> </w:t>
+      </w:r>
+      <w:proofErr w:type="spellStart"/>
+      <w:r>
+        <w:rPr>
+          <w:rFonts w:ascii="Arial" w:hAnsi="Arial" w:cs="Arial"/>
+          <w:color w:val="000000" w:themeColor="text1"/>
+        </w:rPr>
+        <w:t>Tactics</w:t>
+      </w:r>
+      <w:proofErr w:type="spellEnd"/>
+      <w:r>
+        <w:rPr>
+          <w:rFonts w:ascii="Arial" w:hAnsi="Arial" w:cs="Arial"/>
+          <w:color w:val="000000" w:themeColor="text1"/>
+        </w:rPr>
+        <w:t xml:space="preserve"> zu verstärken. Zum Beispiel können sie sie mit Gegenständen ausstatten, die ihre Werte verbessern und zusätzliche Effekte bieten.</w:t>
       </w:r>
       <w:r>
         <w:rPr>
@@ -8297,7 +8947,39 @@
           <w:rFonts w:ascii="Arial" w:hAnsi="Arial" w:cs="Arial"/>
           <w:color w:val="000000" w:themeColor="text1"/>
         </w:rPr>
-        <w:t xml:space="preserve">Eine der Hauptmechaniken von Teamfight Tactics liegt darin, dass alle Spieler einer Runde gleichzeitig agieren. Dementsprechend hat man nicht unbegrenzt Zeit in der Ausrüstungsphase und die Kampfphase geschieht in Echtzeit. Zusätzlich gibt es alle paar Runden einen </w:t>
+        <w:t xml:space="preserve">Eine der Hauptmechaniken von </w:t>
+      </w:r>
+      <w:proofErr w:type="spellStart"/>
+      <w:r>
+        <w:rPr>
+          <w:rFonts w:ascii="Arial" w:hAnsi="Arial" w:cs="Arial"/>
+          <w:color w:val="000000" w:themeColor="text1"/>
+        </w:rPr>
+        <w:t>Teamfight</w:t>
+      </w:r>
+      <w:proofErr w:type="spellEnd"/>
+      <w:r>
+        <w:rPr>
+          <w:rFonts w:ascii="Arial" w:hAnsi="Arial" w:cs="Arial"/>
+          <w:color w:val="000000" w:themeColor="text1"/>
+        </w:rPr>
+        <w:t xml:space="preserve"> </w:t>
+      </w:r>
+      <w:proofErr w:type="spellStart"/>
+      <w:r>
+        <w:rPr>
+          <w:rFonts w:ascii="Arial" w:hAnsi="Arial" w:cs="Arial"/>
+          <w:color w:val="000000" w:themeColor="text1"/>
+        </w:rPr>
+        <w:t>Tactics</w:t>
+      </w:r>
+      <w:proofErr w:type="spellEnd"/>
+      <w:r>
+        <w:rPr>
+          <w:rFonts w:ascii="Arial" w:hAnsi="Arial" w:cs="Arial"/>
+          <w:color w:val="000000" w:themeColor="text1"/>
+        </w:rPr>
+        <w:t xml:space="preserve"> liegt darin, dass alle Spieler einer Runde gleichzeitig agieren. Dementsprechend hat man nicht unbegrenzt Zeit in der Ausrüstungsphase und die Kampfphase geschieht in Echtzeit. Zusätzlich gibt es alle paar Runden einen </w:t>
       </w:r>
       <w:r>
         <w:rPr>
@@ -8436,7 +9118,39 @@
           <w:rFonts w:ascii="Arial" w:hAnsi="Arial" w:cs="Arial"/>
           <w:color w:val="000000" w:themeColor="text1"/>
         </w:rPr>
-        <w:t>Sie versuchen entweder, ihren früheren Rang wieder zu erreichen oder neue Kombinationen und Mechaniken auszuprobieren. Insgesamt wird der Wiederspielwert von Teamfight Tactics dadurch deutlich erhöht</w:t>
+        <w:t xml:space="preserve">Sie versuchen entweder, ihren früheren Rang wieder zu erreichen oder neue Kombinationen und Mechaniken auszuprobieren. Insgesamt wird der Wiederspielwert von </w:t>
+      </w:r>
+      <w:proofErr w:type="spellStart"/>
+      <w:r>
+        <w:rPr>
+          <w:rFonts w:ascii="Arial" w:hAnsi="Arial" w:cs="Arial"/>
+          <w:color w:val="000000" w:themeColor="text1"/>
+        </w:rPr>
+        <w:t>Teamfight</w:t>
+      </w:r>
+      <w:proofErr w:type="spellEnd"/>
+      <w:r>
+        <w:rPr>
+          <w:rFonts w:ascii="Arial" w:hAnsi="Arial" w:cs="Arial"/>
+          <w:color w:val="000000" w:themeColor="text1"/>
+        </w:rPr>
+        <w:t xml:space="preserve"> </w:t>
+      </w:r>
+      <w:proofErr w:type="spellStart"/>
+      <w:r>
+        <w:rPr>
+          <w:rFonts w:ascii="Arial" w:hAnsi="Arial" w:cs="Arial"/>
+          <w:color w:val="000000" w:themeColor="text1"/>
+        </w:rPr>
+        <w:t>Tactics</w:t>
+      </w:r>
+      <w:proofErr w:type="spellEnd"/>
+      <w:r>
+        <w:rPr>
+          <w:rFonts w:ascii="Arial" w:hAnsi="Arial" w:cs="Arial"/>
+          <w:color w:val="000000" w:themeColor="text1"/>
+        </w:rPr>
+        <w:t xml:space="preserve"> dadurch deutlich erhöht</w:t>
       </w:r>
       <w:r>
         <w:rPr>
@@ -8540,9 +9254,20 @@
           <w:sz w:val="36"/>
           <w:szCs w:val="36"/>
         </w:rPr>
-        <w:t>Super Auto Pets</w:t>
+        <w:t xml:space="preserve">Super Auto </w:t>
+      </w:r>
+      <w:proofErr w:type="spellStart"/>
+      <w:r>
+        <w:rPr>
+          <w:rFonts w:ascii="Arial" w:hAnsi="Arial" w:cs="Arial"/>
+          <w:color w:val="000000" w:themeColor="text1"/>
+          <w:sz w:val="36"/>
+          <w:szCs w:val="36"/>
+        </w:rPr>
+        <w:t>Pets</w:t>
       </w:r>
       <w:bookmarkEnd w:id="15"/>
+      <w:proofErr w:type="spellEnd"/>
     </w:p>
     <w:p>
       <w:pPr>
@@ -8565,7 +9290,23 @@
           <w:rFonts w:ascii="Arial" w:hAnsi="Arial" w:cs="Arial"/>
           <w:color w:val="000000" w:themeColor="text1"/>
         </w:rPr>
-        <w:t xml:space="preserve">uto Pets von </w:t>
+        <w:t xml:space="preserve">uto </w:t>
+      </w:r>
+      <w:proofErr w:type="spellStart"/>
+      <w:r>
+        <w:rPr>
+          <w:rFonts w:ascii="Arial" w:hAnsi="Arial" w:cs="Arial"/>
+          <w:color w:val="000000" w:themeColor="text1"/>
+        </w:rPr>
+        <w:t>Pets</w:t>
+      </w:r>
+      <w:proofErr w:type="spellEnd"/>
+      <w:r>
+        <w:rPr>
+          <w:rFonts w:ascii="Arial" w:hAnsi="Arial" w:cs="Arial"/>
+          <w:color w:val="000000" w:themeColor="text1"/>
+        </w:rPr>
+        <w:t xml:space="preserve"> von </w:t>
       </w:r>
       <w:r>
         <w:rPr>
@@ -8628,7 +9369,39 @@
           <w:rFonts w:ascii="Arial" w:hAnsi="Arial" w:cs="Arial"/>
           <w:color w:val="000000" w:themeColor="text1"/>
         </w:rPr>
-        <w:t xml:space="preserve"> als herkömmlichen Titeln wie Teamfight Tactics und Dota Underlords</w:t>
+        <w:t xml:space="preserve"> als herkömmlichen Titeln wie </w:t>
+      </w:r>
+      <w:proofErr w:type="spellStart"/>
+      <w:r>
+        <w:rPr>
+          <w:rFonts w:ascii="Arial" w:hAnsi="Arial" w:cs="Arial"/>
+          <w:color w:val="000000" w:themeColor="text1"/>
+        </w:rPr>
+        <w:t>Teamfight</w:t>
+      </w:r>
+      <w:proofErr w:type="spellEnd"/>
+      <w:r>
+        <w:rPr>
+          <w:rFonts w:ascii="Arial" w:hAnsi="Arial" w:cs="Arial"/>
+          <w:color w:val="000000" w:themeColor="text1"/>
+        </w:rPr>
+        <w:t xml:space="preserve"> </w:t>
+      </w:r>
+      <w:proofErr w:type="spellStart"/>
+      <w:r>
+        <w:rPr>
+          <w:rFonts w:ascii="Arial" w:hAnsi="Arial" w:cs="Arial"/>
+          <w:color w:val="000000" w:themeColor="text1"/>
+        </w:rPr>
+        <w:t>Tactics</w:t>
+      </w:r>
+      <w:proofErr w:type="spellEnd"/>
+      <w:r>
+        <w:rPr>
+          <w:rFonts w:ascii="Arial" w:hAnsi="Arial" w:cs="Arial"/>
+          <w:color w:val="000000" w:themeColor="text1"/>
+        </w:rPr>
+        <w:t xml:space="preserve"> und Dota Underlords</w:t>
       </w:r>
       <w:r>
         <w:rPr>
@@ -8732,15 +9505,7 @@
           <w:rFonts w:ascii="Arial" w:hAnsi="Arial" w:cs="Arial"/>
           <w:color w:val="000000" w:themeColor="text1"/>
         </w:rPr>
-        <w:t xml:space="preserve">unächst befindet man sich in einer Kaufphase, in der man seine </w:t>
-      </w:r>
-      <w:r>
-        <w:rPr>
-          <w:rFonts w:ascii="Arial" w:hAnsi="Arial" w:cs="Arial"/>
-          <w:color w:val="000000" w:themeColor="text1"/>
-        </w:rPr>
-        <w:lastRenderedPageBreak/>
-        <w:t xml:space="preserve">Einheiten ausrüsten kann und </w:t>
+        <w:t xml:space="preserve">unächst befindet man sich in einer Kaufphase, in der man seine Einheiten ausrüsten kann und </w:t>
       </w:r>
       <w:r>
         <w:rPr>
@@ -8858,7 +9623,39 @@
           <w:rFonts w:ascii="Arial" w:hAnsi="Arial" w:cs="Arial"/>
           <w:color w:val="000000" w:themeColor="text1"/>
         </w:rPr>
-        <w:t>in Teamfight Tactics oder Auto Chess</w:t>
+        <w:t xml:space="preserve">in </w:t>
+      </w:r>
+      <w:proofErr w:type="spellStart"/>
+      <w:r>
+        <w:rPr>
+          <w:rFonts w:ascii="Arial" w:hAnsi="Arial" w:cs="Arial"/>
+          <w:color w:val="000000" w:themeColor="text1"/>
+        </w:rPr>
+        <w:t>Teamfight</w:t>
+      </w:r>
+      <w:proofErr w:type="spellEnd"/>
+      <w:r>
+        <w:rPr>
+          <w:rFonts w:ascii="Arial" w:hAnsi="Arial" w:cs="Arial"/>
+          <w:color w:val="000000" w:themeColor="text1"/>
+        </w:rPr>
+        <w:t xml:space="preserve"> </w:t>
+      </w:r>
+      <w:proofErr w:type="spellStart"/>
+      <w:r>
+        <w:rPr>
+          <w:rFonts w:ascii="Arial" w:hAnsi="Arial" w:cs="Arial"/>
+          <w:color w:val="000000" w:themeColor="text1"/>
+        </w:rPr>
+        <w:t>Tactics</w:t>
+      </w:r>
+      <w:proofErr w:type="spellEnd"/>
+      <w:r>
+        <w:rPr>
+          <w:rFonts w:ascii="Arial" w:hAnsi="Arial" w:cs="Arial"/>
+          <w:color w:val="000000" w:themeColor="text1"/>
+        </w:rPr>
+        <w:t xml:space="preserve"> oder Auto Chess</w:t>
       </w:r>
       <w:r>
         <w:rPr>
@@ -9298,7 +10095,23 @@
           <w:rFonts w:ascii="Arial" w:hAnsi="Arial" w:cs="Arial"/>
           <w:color w:val="000000" w:themeColor="text1"/>
         </w:rPr>
-        <w:t xml:space="preserve">beispielsweise Backpack Battles </w:t>
+        <w:t xml:space="preserve">beispielsweise </w:t>
+      </w:r>
+      <w:proofErr w:type="spellStart"/>
+      <w:r>
+        <w:rPr>
+          <w:rFonts w:ascii="Arial" w:hAnsi="Arial" w:cs="Arial"/>
+          <w:color w:val="000000" w:themeColor="text1"/>
+        </w:rPr>
+        <w:t>Backpack</w:t>
+      </w:r>
+      <w:proofErr w:type="spellEnd"/>
+      <w:r>
+        <w:rPr>
+          <w:rFonts w:ascii="Arial" w:hAnsi="Arial" w:cs="Arial"/>
+          <w:color w:val="000000" w:themeColor="text1"/>
+        </w:rPr>
+        <w:t xml:space="preserve"> Battles </w:t>
       </w:r>
       <w:sdt>
         <w:sdtPr>
@@ -9380,7 +10193,24 @@
           <w:rFonts w:ascii="Arial" w:hAnsi="Arial" w:cs="Arial"/>
           <w:color w:val="000000" w:themeColor="text1"/>
         </w:rPr>
-        <w:t>Super Auto Pets ist sehr</w:t>
+        <w:lastRenderedPageBreak/>
+        <w:t xml:space="preserve">Super Auto </w:t>
+      </w:r>
+      <w:proofErr w:type="spellStart"/>
+      <w:r>
+        <w:rPr>
+          <w:rFonts w:ascii="Arial" w:hAnsi="Arial" w:cs="Arial"/>
+          <w:color w:val="000000" w:themeColor="text1"/>
+        </w:rPr>
+        <w:t>Pets</w:t>
+      </w:r>
+      <w:proofErr w:type="spellEnd"/>
+      <w:r>
+        <w:rPr>
+          <w:rFonts w:ascii="Arial" w:hAnsi="Arial" w:cs="Arial"/>
+          <w:color w:val="000000" w:themeColor="text1"/>
+        </w:rPr>
+        <w:t xml:space="preserve"> ist sehr</w:t>
       </w:r>
       <w:r>
         <w:rPr>
@@ -9415,7 +10245,39 @@
           <w:rFonts w:ascii="Arial" w:hAnsi="Arial" w:cs="Arial"/>
           <w:color w:val="000000" w:themeColor="text1"/>
         </w:rPr>
-        <w:t xml:space="preserve"> Spielen immer wieder neue Kombinationen entdecken. Um den Wiederspielwert zu erhöhen, gibt es sogenannte Pet Packs, diese bestimmen welche Tiere in dem Pool der möglichen Einheiten sind. Jedes dieser Pet Packs beinhaltet etwa 60 verschiedene und neue Tiere, wodurch man jedes Mal andere </w:t>
+        <w:t xml:space="preserve"> Spielen immer wieder neue Kombinationen entdecken. Um den Wiederspielwert zu erhöhen, gibt es sogenannte </w:t>
+      </w:r>
+      <w:proofErr w:type="spellStart"/>
+      <w:r>
+        <w:rPr>
+          <w:rFonts w:ascii="Arial" w:hAnsi="Arial" w:cs="Arial"/>
+          <w:color w:val="000000" w:themeColor="text1"/>
+        </w:rPr>
+        <w:t>Pet</w:t>
+      </w:r>
+      <w:proofErr w:type="spellEnd"/>
+      <w:r>
+        <w:rPr>
+          <w:rFonts w:ascii="Arial" w:hAnsi="Arial" w:cs="Arial"/>
+          <w:color w:val="000000" w:themeColor="text1"/>
+        </w:rPr>
+        <w:t xml:space="preserve"> Packs, diese bestimmen welche Tiere in dem Pool der möglichen Einheiten sind. Jedes dieser </w:t>
+      </w:r>
+      <w:proofErr w:type="spellStart"/>
+      <w:r>
+        <w:rPr>
+          <w:rFonts w:ascii="Arial" w:hAnsi="Arial" w:cs="Arial"/>
+          <w:color w:val="000000" w:themeColor="text1"/>
+        </w:rPr>
+        <w:t>Pet</w:t>
+      </w:r>
+      <w:proofErr w:type="spellEnd"/>
+      <w:r>
+        <w:rPr>
+          <w:rFonts w:ascii="Arial" w:hAnsi="Arial" w:cs="Arial"/>
+          <w:color w:val="000000" w:themeColor="text1"/>
+        </w:rPr>
+        <w:t xml:space="preserve"> Packs beinhaltet etwa 60 verschiedene und neue Tiere, wodurch man jedes Mal andere </w:t>
       </w:r>
       <w:r>
         <w:rPr>
@@ -9436,15 +10298,7 @@
           <w:rFonts w:ascii="Arial" w:hAnsi="Arial" w:cs="Arial"/>
           <w:color w:val="000000" w:themeColor="text1"/>
         </w:rPr>
-        <w:t xml:space="preserve">zeitlich limitiertes Pack mit zufällig ausgewählten Tieren aus den </w:t>
-      </w:r>
-      <w:r>
-        <w:rPr>
-          <w:rFonts w:ascii="Arial" w:hAnsi="Arial" w:cs="Arial"/>
-          <w:color w:val="000000" w:themeColor="text1"/>
-        </w:rPr>
-        <w:lastRenderedPageBreak/>
-        <w:t>regulären Packs. Durch diese verschiedenen Packs findet man immer wieder neue Ideen und Kombinationen, wodurch auch erfahrene Spieler aufgerufen werden, einen neuen Versuch zu starten.</w:t>
+        <w:t>zeitlich limitiertes Pack mit zufällig ausgewählten Tieren aus den regulären Packs. Durch diese verschiedenen Packs findet man immer wieder neue Ideen und Kombinationen, wodurch auch erfahrene Spieler aufgerufen werden, einen neuen Versuch zu starten.</w:t>
       </w:r>
     </w:p>
     <w:p>
@@ -9613,7 +10467,7 @@
               <w:rFonts w:ascii="Arial" w:hAnsi="Arial" w:cs="Arial"/>
               <w:color w:val="000000" w:themeColor="text1"/>
             </w:rPr>
-            <w:instrText xml:space="preserve">CITATION Luc22 \l 1031 </w:instrText>
+            <w:instrText xml:space="preserve">CITATION Luc21 \l 1031 </w:instrText>
           </w:r>
           <w:r>
             <w:rPr>
@@ -9850,15 +10704,7 @@
           <w:rFonts w:ascii="Arial" w:hAnsi="Arial" w:cs="Arial"/>
           <w:color w:val="000000" w:themeColor="text1"/>
         </w:rPr>
-        <w:t xml:space="preserve">. Bei diesem Spiel erweiterte Eugene Jarvis die Formel von Robotron, in dem Boss-Gegner, verschiedene Waffen und eine Mehrspieler-Option hinzugefügt wurden. Die Grundlagen der begrenzten Arena, so wie die Gegner mit verschiedenen Bewegungsmustern blieben gleich. Die besonderen Alleinstellungsmerkmale des Spieles, liegen in den verschiedenen Waffen, die man aufsammeln kann. Von Raketenwerfern, über Shotguns, bis hin zu Pistolen gab es viele verschiedene Variationen, die sowohl das Schussmuster, so wie </w:t>
-      </w:r>
-      <w:r>
-        <w:rPr>
-          <w:rFonts w:ascii="Arial" w:hAnsi="Arial" w:cs="Arial"/>
-          <w:color w:val="000000" w:themeColor="text1"/>
-        </w:rPr>
-        <w:lastRenderedPageBreak/>
-        <w:t xml:space="preserve">die Frequenz der Kugeln und den Schaden veränderten. Diese Waffen </w:t>
+        <w:t xml:space="preserve">. Bei diesem Spiel erweiterte Eugene Jarvis die Formel von Robotron, in dem Boss-Gegner, verschiedene Waffen und eine Mehrspieler-Option hinzugefügt wurden. Die Grundlagen der begrenzten Arena, so wie die Gegner mit verschiedenen Bewegungsmustern blieben gleich. Die besonderen Alleinstellungsmerkmale des Spieles, liegen in den verschiedenen Waffen, die man aufsammeln kann. Von Raketenwerfern, über Shotguns, bis hin zu Pistolen gab es viele verschiedene Variationen, die sowohl das Schussmuster, so wie die Frequenz der Kugeln und den Schaden veränderten. Diese Waffen </w:t>
       </w:r>
       <w:r>
         <w:rPr>
@@ -9899,7 +10745,23 @@
           <w:rFonts w:ascii="Arial" w:hAnsi="Arial" w:cs="Arial"/>
           <w:color w:val="000000" w:themeColor="text1"/>
         </w:rPr>
-        <w:t xml:space="preserve">Das im Jahre 1997 erschiene Alien Phobia steuert sich ähnlich wie seine Vorgänger, der große Unterschied liegt darin, dass die Gegner sich gezielt auf die Spieler zubewegen und nicht mehr nur ihrem eigenen Bewegungsmuster hinterherlaufen </w:t>
+        <w:t xml:space="preserve">Das im Jahre 1997 erschiene Alien </w:t>
+      </w:r>
+      <w:proofErr w:type="spellStart"/>
+      <w:r>
+        <w:rPr>
+          <w:rFonts w:ascii="Arial" w:hAnsi="Arial" w:cs="Arial"/>
+          <w:color w:val="000000" w:themeColor="text1"/>
+        </w:rPr>
+        <w:t>Phobia</w:t>
+      </w:r>
+      <w:proofErr w:type="spellEnd"/>
+      <w:r>
+        <w:rPr>
+          <w:rFonts w:ascii="Arial" w:hAnsi="Arial" w:cs="Arial"/>
+          <w:color w:val="000000" w:themeColor="text1"/>
+        </w:rPr>
+        <w:t xml:space="preserve"> steuert sich ähnlich wie seine Vorgänger, der große Unterschied liegt darin, dass die Gegner sich gezielt auf die Spieler zubewegen und nicht mehr nur ihrem eigenen Bewegungsmuster hinterherlaufen </w:t>
       </w:r>
       <w:sdt>
         <w:sdtPr>
@@ -9956,12 +10818,21 @@
         </w:rPr>
         <w:t xml:space="preserve">. Später wurde in </w:t>
       </w:r>
-      <w:r>
-        <w:rPr>
-          <w:rFonts w:ascii="Arial" w:hAnsi="Arial" w:cs="Arial"/>
-          <w:color w:val="000000" w:themeColor="text1"/>
-        </w:rPr>
-        <w:t>Phobia II</w:t>
+      <w:proofErr w:type="spellStart"/>
+      <w:r>
+        <w:rPr>
+          <w:rFonts w:ascii="Arial" w:hAnsi="Arial" w:cs="Arial"/>
+          <w:color w:val="000000" w:themeColor="text1"/>
+        </w:rPr>
+        <w:t>Phobia</w:t>
+      </w:r>
+      <w:proofErr w:type="spellEnd"/>
+      <w:r>
+        <w:rPr>
+          <w:rFonts w:ascii="Arial" w:hAnsi="Arial" w:cs="Arial"/>
+          <w:color w:val="000000" w:themeColor="text1"/>
+        </w:rPr>
+        <w:t xml:space="preserve"> II</w:t>
       </w:r>
       <w:r>
         <w:rPr>
@@ -10105,7 +10976,31 @@
           <w:rFonts w:ascii="Arial" w:hAnsi="Arial" w:cs="Arial"/>
           <w:color w:val="000000" w:themeColor="text1"/>
         </w:rPr>
-        <w:t>. Die Grundmechaniken waren wie bei den Vorgängern ähnlich, doch einige neue Standards des Genres wurden hier zum ersten Mal etabliert. So etwa konnte man nur noch die Bewegungen des Charakters kontrollieren und nicht mehr die Schussrichtung oder die Fähigkeiten. Diese wurden automatisch aktiviert beziehungsweise es wurde automatisch auf die Gegner geschossen. Wie bei Phobia bewegen sich die Gegner größtenteils gezielt auf den Spieler zu, dadurch besteht großer Teil des Gameplays im Kiting der Gegner, das bedeutet das Locken und Manipulieren der Gegner, durch geschicktes Positionieren des Charakters. Andere Hauptmechaniken liegen im Upgrade System, nämlich wenn man genug Gegner getötet hat und/oder genug Mana-Orbs aufgesammelt hat, erhält man ein Level-Up. Mit diesem kann man weitere Zaubersprüche freischalten, die sich periodisch automatisch aktivieren, oder bisherige Zaubersprüche verbessern. Im Gegensatz zu bisherigen Spielen des Genres ersetzen diese nicht die bisherigen Waffen bzw. Zaubersprüche, die man bereits hat, sondern werden zusätzlich hinzugefügt, dadurch wird der Charakter immer stärker im Laufe des Spieles und man kann immer mehr Gegner gleichzeitig bekämpfen.</w:t>
+        <w:t xml:space="preserve">. Die Grundmechaniken waren wie bei den Vorgängern ähnlich, doch einige neue Standards des Genres wurden hier zum ersten Mal etabliert. So etwa konnte man nur noch die Bewegungen des Charakters kontrollieren und nicht mehr die Schussrichtung oder die Fähigkeiten. Diese wurden automatisch aktiviert beziehungsweise es wurde automatisch auf die Gegner geschossen. Wie bei </w:t>
+      </w:r>
+      <w:proofErr w:type="spellStart"/>
+      <w:r>
+        <w:rPr>
+          <w:rFonts w:ascii="Arial" w:hAnsi="Arial" w:cs="Arial"/>
+          <w:color w:val="000000" w:themeColor="text1"/>
+        </w:rPr>
+        <w:t>Phobia</w:t>
+      </w:r>
+      <w:proofErr w:type="spellEnd"/>
+      <w:r>
+        <w:rPr>
+          <w:rFonts w:ascii="Arial" w:hAnsi="Arial" w:cs="Arial"/>
+          <w:color w:val="000000" w:themeColor="text1"/>
+        </w:rPr>
+        <w:t xml:space="preserve"> bewegen sich die Gegner größtenteils gezielt auf den Spieler zu, dadurch besteht großer Teil des Gameplays im Kiting der Gegner, das bedeutet das Locken und Manipulieren der Gegner, durch geschicktes Positionieren des Charakters. Andere Hauptmechaniken liegen im Upgrade System, nämlich wenn man genug Gegner getötet hat und/oder genug Mana-Orbs aufgesammelt hat, erhält man ein Level-Up. Mit diesem kann man weitere Zaubersprüche freischalten, die sich periodisch automatisch aktivieren, oder bisherige Zaubersprüche verbessern. Im Gegensatz zu bisherigen Spielen des Genres ersetzen diese nicht die bisherigen Waffen bzw. Zaubersprüche, die man bereits hat, sondern werden zusätzlich </w:t>
+      </w:r>
+      <w:r>
+        <w:rPr>
+          <w:rFonts w:ascii="Arial" w:hAnsi="Arial" w:cs="Arial"/>
+          <w:color w:val="000000" w:themeColor="text1"/>
+        </w:rPr>
+        <w:lastRenderedPageBreak/>
+        <w:t>hinzugefügt, dadurch wird der Charakter immer stärker im Laufe des Spieles und man kann immer mehr Gegner gleichzeitig bekämpfen.</w:t>
       </w:r>
     </w:p>
     <w:p>
@@ -10170,7 +11065,7 @@
               <w:rFonts w:ascii="Arial" w:hAnsi="Arial" w:cs="Arial"/>
               <w:color w:val="000000" w:themeColor="text1"/>
             </w:rPr>
-            <w:instrText xml:space="preserve"> CITATION Luc22 \l 1031 </w:instrText>
+            <w:instrText xml:space="preserve">CITATION Luc21 \l 1031 </w:instrText>
           </w:r>
           <w:r>
             <w:rPr>
@@ -10201,7 +11096,50 @@
           <w:rFonts w:ascii="Arial" w:hAnsi="Arial" w:cs="Arial"/>
           <w:color w:val="000000" w:themeColor="text1"/>
         </w:rPr>
-        <w:t xml:space="preserve">. Die Grundmechaniken sind sehr ähnlich wie bei Magic Survival, doch wurde das Upgrade System erweitert sowie das Voranschreiten im Spiel angepasst. Man konnte nun auch passive Ausrüstungen erhalten, die die Werte des Charakters oder </w:t>
+        <w:t>. Die Grundmechaniken sind sehr ähnlich wie bei Magic Survival, doch wurde das Upgrade System erweitert sowie das Voranschreiten im Spiel angepasst. Man konnte nun auch passive Ausrüstungen erhalten, die die Werte des Charakters oder andere Attribute verbesserten. Zusätzlich konnte man sogenannte „</w:t>
+      </w:r>
+      <w:proofErr w:type="spellStart"/>
+      <w:r>
+        <w:rPr>
+          <w:rFonts w:ascii="Arial" w:hAnsi="Arial" w:cs="Arial"/>
+          <w:color w:val="000000" w:themeColor="text1"/>
+        </w:rPr>
+        <w:t>Evolutions</w:t>
+      </w:r>
+      <w:proofErr w:type="spellEnd"/>
+      <w:r>
+        <w:rPr>
+          <w:rFonts w:ascii="Arial" w:hAnsi="Arial" w:cs="Arial"/>
+          <w:color w:val="000000" w:themeColor="text1"/>
+        </w:rPr>
+        <w:t>“ erhalten, sobald man das Richtige Pärchen an Waffen und Ausrüstungen vollständig verbessert hat. Dadurch gab es verschiedene Kombinationen, auf die man sich spezialisieren konnte. Zusätzlich wurden eine viel Zahl an verschiedenen Maps, mit verschiedenen Begrenzungen und Gegnerwellen, sowie mehrere Charaktere und Waffen designt. Eine der größten Veränderungen gegenüber Magic Survival liegt darin, dass die Gegner, nachdem man sie besiegt hat, ihre Erfahrungspunkte auf den Boden fallen lassen und man diese nicht direkt erhält. Daher muss man später nochmal an denselben Ort laufen, um das Level-Up zu erhalten. Dadurch wurde das Kiten der Gegner deutlich interessanter und man musste vorrauschauender planen, wohin man sich fortbewegen möchte. Die größte Innovation jedoch, lag in der Verwendung einer sogenannten Meta-Progression (dt. Meta-Fortschritt). Diese Mechanik entstammt dem Rogue-Lite Genre und ermöglicht es Spielern in den einzelnen Versuchen Währung zu sammeln, diese zwischen den Versuchen für permanente Upgrades ausgegeben werden kann. Dadurch kann man die Werte des Charakters verbessern, aber auch neue Waffen und Items freischalten.</w:t>
+      </w:r>
+    </w:p>
+    <w:p>
+      <w:pPr>
+        <w:spacing w:line="360" w:lineRule="auto"/>
+        <w:jc w:val="both"/>
+        <w:rPr>
+          <w:rFonts w:ascii="Arial" w:hAnsi="Arial" w:cs="Arial"/>
+          <w:color w:val="000000" w:themeColor="text1"/>
+        </w:rPr>
+      </w:pPr>
+    </w:p>
+    <w:p>
+      <w:pPr>
+        <w:spacing w:line="360" w:lineRule="auto"/>
+        <w:jc w:val="both"/>
+        <w:rPr>
+          <w:rFonts w:ascii="Arial" w:hAnsi="Arial" w:cs="Arial"/>
+          <w:color w:val="000000" w:themeColor="text1"/>
+        </w:rPr>
+      </w:pPr>
+      <w:r>
+        <w:rPr>
+          <w:rFonts w:ascii="Arial" w:hAnsi="Arial" w:cs="Arial"/>
+          <w:color w:val="000000" w:themeColor="text1"/>
+        </w:rPr>
+        <w:t xml:space="preserve">Zusammengefasst besitzen moderne Survivor-Like Spiele meistens folgende Qualitäten und Mechaniken. Der Core-Gameplay-Loop besteht darin in einer begrenzten oder unbegrenzten Arena bis zu einem Zeitpunkt oder dem Besiegen eines Boss-Gegners zu überleben. Um das zu erschweren, kommen von mehreren Seiten Gegner auf die Spieler zu, diese fügen bei Berührung Schaden zu und können vom Spieler getötet werden. Der spielbare Charakter ist nur in der Bewegung kontrollierbar, das heißt, dass dieser automatisch angreift und/oder automatisch auf den nächsten Gegner zielt. Wenn man ausreichend Gegner getötet hat, erhält man ein Level-Up, da kann man seine Waffen verbessern oder neue Fähigkeiten freischalten. Oft gibt es ein Kombinationssystem, mit dem man Boni erhält, wenn man die Richtigen Waffen ausrüstet. Die Arena, in der sich der Core-Gameplay-Loop abspielt, wird nicht zufällig generiert und ist bei jedem Versuch sehr ähnlich. Außerhalb von Versuchen kann man erhöhte Schwierigkeitsstufen freischalten, beispielsweise erscheinen mehr Gegner oder manche Waffen sind schwächer. </w:t>
       </w:r>
       <w:r>
         <w:rPr>
@@ -10209,7 +11147,7 @@
           <w:color w:val="000000" w:themeColor="text1"/>
         </w:rPr>
         <w:lastRenderedPageBreak/>
-        <w:t>andere Attribute verbesserten. Zusätzlich konnte man sogenannte „Evolutions“ erhalten, sobald man das Richtige Pärchen an Waffen und Ausrüstungen vollständig verbessert hat. Dadurch gab es verschiedene Kombinationen, auf die man sich spezialisieren konnte. Zusätzlich wurden eine viel Zahl an verschiedenen Maps, mit verschiedenen Begrenzungen und Gegnerwellen, sowie mehrere Charaktere und Waffen designt. Eine der größten Veränderungen gegenüber Magic Survival liegt darin, dass die Gegner, nachdem man sie besiegt hat, ihre Erfahrungspunkte auf den Boden fallen lassen und man diese nicht direkt erhält. Daher muss man später nochmal an denselben Ort laufen, um das Level-Up zu erhalten. Dadurch wurde das Kiten der Gegner deutlich interessanter und man musste vorrauschauender planen, wohin man sich fortbewegen möchte. Die größte Innovation jedoch, lag in der Verwendung einer sogenannten Meta-Progression (dt. Meta-Fortschritt). Diese Mechanik entstammt dem Rogue-Lite Genre und ermöglicht es Spielern in den einzelnen Versuchen Währung zu sammeln, diese zwischen den Versuchen für permanente Upgrades ausgegeben werden kann. Dadurch kann man die Werte des Charakters verbessern, aber auch neue Waffen und Items freischalten.</w:t>
+        <w:t>Dem gegenüber steht die Meta-Progression, in der man sich permanente Upgrades kaufen kann. Ebenso kann man verschiedene Startwaffen oder Startcharaktere freischalten, die einen anderen Ausgangspunkt zu dem Level-Up System bieten. Als letztes kann man weitere Maps freischalten, die durch andere Begrenzungen oder neue Gegnervariationen wiederspielwert hinzufügen.</w:t>
       </w:r>
     </w:p>
     <w:p>
@@ -10226,40 +11164,12 @@
       <w:pPr>
         <w:spacing w:line="360" w:lineRule="auto"/>
         <w:jc w:val="both"/>
-        <w:rPr>
-          <w:rFonts w:ascii="Arial" w:hAnsi="Arial" w:cs="Arial"/>
-          <w:color w:val="000000" w:themeColor="text1"/>
-        </w:rPr>
-      </w:pPr>
-      <w:r>
-        <w:rPr>
-          <w:rFonts w:ascii="Arial" w:hAnsi="Arial" w:cs="Arial"/>
-          <w:color w:val="000000" w:themeColor="text1"/>
-        </w:rPr>
-        <w:t>Zusammengefasst besitzen moderne Survivor-Like Spiele meistens folgende Qualitäten und Mechaniken. Der Core-Gameplay-Loop besteht darin in einer begrenzten oder unbegrenzten Arena bis zu einem Zeitpunkt oder dem Besiegen eines Boss-Gegners zu überleben. Um das zu erschweren, kommen von mehreren Seiten Gegner auf die Spieler zu, diese fügen bei Berührung Schaden zu und können vom Spieler getötet werden. Der spielbare Charakter ist nur in der Bewegung kontrollierbar, das heißt, dass dieser automatisch angreift und/oder automatisch auf den nächsten Gegner zielt. Wenn man ausreichend Gegner getötet hat, erhält man ein Level-Up, da kann man seine Waffen verbessern oder neue Fähigkeiten freischalten. Oft gibt es ein Kombinationssystem, mit dem man Boni erhält, wenn man die Richtigen Waffen ausrüstet. Die Arena, in der sich der Core-Gameplay-Loop abspielt, wird nicht zufällig generiert und ist bei jedem Versuch sehr ähnlich. Außerhalb von Versuchen kann man erhöhte Schwierigkeitsstufen freischalten, beispielsweise erscheinen mehr Gegner oder manche Waffen sind schwächer. Dem gegenüber steht die Meta-Progression, in der man sich permanente Upgrades kaufen kann. Ebenso kann man verschiedene Startwaffen oder Startcharaktere freischalten, die einen anderen Ausgangspunkt zu dem Level-Up System bieten. Als letztes kann man weitere Maps freischalten, die durch andere Begrenzungen oder neue Gegnervariationen wiederspielwert hinzufügen.</w:t>
-      </w:r>
-    </w:p>
-    <w:p>
-      <w:pPr>
-        <w:spacing w:line="360" w:lineRule="auto"/>
-        <w:jc w:val="both"/>
-        <w:rPr>
-          <w:rFonts w:ascii="Arial" w:hAnsi="Arial" w:cs="Arial"/>
-          <w:color w:val="000000" w:themeColor="text1"/>
-        </w:rPr>
-      </w:pPr>
-    </w:p>
-    <w:p>
-      <w:pPr>
-        <w:spacing w:line="360" w:lineRule="auto"/>
-        <w:jc w:val="both"/>
-      </w:pPr>
-      <w:r>
-        <w:rPr>
-          <w:rFonts w:ascii="Arial" w:hAnsi="Arial" w:cs="Arial"/>
-          <w:color w:val="000000" w:themeColor="text1"/>
-        </w:rPr>
-        <w:lastRenderedPageBreak/>
+      </w:pPr>
+      <w:r>
+        <w:rPr>
+          <w:rFonts w:ascii="Arial" w:hAnsi="Arial" w:cs="Arial"/>
+          <w:color w:val="000000" w:themeColor="text1"/>
+        </w:rPr>
         <w:t>Jedoch ist es wichtig zu bemerken, dass diese Vorschriften mehr Richtlinien als Regeln sind, die erfolgreichsten Einträge des Genres brechen aus diesem Konstrukt an einer oder mehreren Stellen hervor. Jedoch verbindet sie alle ein Gameplay-Loop, der an verschiedenen Stellen die Entscheidungsmöglichkeiten der Spieler einschränkt, sei es nun über ein limitiertes Upgrade-System oder über die Abwesenheit der Kontrolle über die Schussrichtung oder der Fähigkeiten.</w:t>
       </w:r>
     </w:p>
@@ -10427,12 +11337,21 @@
         <w:rPr>
           <w:rFonts w:ascii="Arial" w:hAnsi="Arial" w:cs="Arial"/>
           <w:color w:val="000000" w:themeColor="text1"/>
+          <w:lang w:val="en-US"/>
+        </w:rPr>
+      </w:pPr>
+      <w:bookmarkStart w:id="19" w:name="_Toc170382333"/>
+      <w:r>
+        <w:rPr>
+          <w:rFonts w:ascii="Arial" w:hAnsi="Arial" w:cs="Arial"/>
+          <w:color w:val="000000" w:themeColor="text1"/>
           <w:sz w:val="36"/>
           <w:szCs w:val="36"/>
           <w:lang w:val="en-US"/>
         </w:rPr>
-      </w:pPr>
-      <w:bookmarkStart w:id="19" w:name="_Toc170382333"/>
+        <w:t xml:space="preserve">3.4.2. </w:t>
+      </w:r>
+      <w:proofErr w:type="spellStart"/>
       <w:r>
         <w:rPr>
           <w:rFonts w:ascii="Arial" w:hAnsi="Arial" w:cs="Arial"/>
@@ -10441,50 +11360,520 @@
           <w:szCs w:val="36"/>
           <w:lang w:val="en-US"/>
         </w:rPr>
-        <w:t>3.4.2. Brotato</w:t>
+        <w:t>Brotato</w:t>
       </w:r>
       <w:bookmarkEnd w:id="19"/>
-    </w:p>
-    <w:p>
-      <w:pPr>
-        <w:jc w:val="both"/>
-        <w:rPr>
-          <w:rFonts w:ascii="Arial" w:hAnsi="Arial" w:cs="Arial"/>
-          <w:color w:val="000000" w:themeColor="text1"/>
-          <w:lang w:val="en-US"/>
-        </w:rPr>
-      </w:pPr>
-      <w:r>
-        <w:rPr>
-          <w:rFonts w:ascii="Arial" w:hAnsi="Arial" w:cs="Arial"/>
-          <w:color w:val="000000" w:themeColor="text1"/>
-          <w:lang w:val="en-US"/>
-        </w:rPr>
-        <w:t>Keywored synergy</w:t>
-      </w:r>
-      <w:r>
-        <w:rPr>
-          <w:rFonts w:ascii="Arial" w:hAnsi="Arial" w:cs="Arial"/>
-          <w:color w:val="000000" w:themeColor="text1"/>
-          <w:lang w:val="en-US"/>
-        </w:rPr>
-        <w:t xml:space="preserve">, combine items for upgrade, </w:t>
-      </w:r>
-      <w:r>
-        <w:rPr>
-          <w:rFonts w:ascii="Arial" w:hAnsi="Arial" w:cs="Arial"/>
-          <w:color w:val="000000" w:themeColor="text1"/>
-          <w:lang w:val="en-US"/>
-        </w:rPr>
-        <w:t>shop layout akin to autobattle, combinations of characters and items, 20 wave wins</w:t>
-      </w:r>
-    </w:p>
-    <w:p>
-      <w:pPr>
-        <w:jc w:val="both"/>
-        <w:rPr>
-          <w:lang w:val="en-US"/>
-        </w:rPr>
+      <w:proofErr w:type="spellEnd"/>
+    </w:p>
+    <w:p>
+      <w:pPr>
+        <w:spacing w:line="360" w:lineRule="auto"/>
+        <w:jc w:val="both"/>
+        <w:rPr>
+          <w:rFonts w:ascii="Arial" w:hAnsi="Arial" w:cs="Arial"/>
+          <w:color w:val="000000" w:themeColor="text1"/>
+        </w:rPr>
+      </w:pPr>
+      <w:r>
+        <w:rPr>
+          <w:rFonts w:ascii="Arial" w:hAnsi="Arial" w:cs="Arial"/>
+          <w:color w:val="000000" w:themeColor="text1"/>
+        </w:rPr>
+        <w:t xml:space="preserve">Im </w:t>
+      </w:r>
+      <w:r>
+        <w:rPr>
+          <w:rFonts w:ascii="Arial" w:hAnsi="Arial" w:cs="Arial"/>
+          <w:color w:val="000000" w:themeColor="text1"/>
+        </w:rPr>
+        <w:t xml:space="preserve">Jahre 2022 erschien </w:t>
+      </w:r>
+      <w:proofErr w:type="spellStart"/>
+      <w:r>
+        <w:rPr>
+          <w:rFonts w:ascii="Arial" w:hAnsi="Arial" w:cs="Arial"/>
+          <w:color w:val="000000" w:themeColor="text1"/>
+        </w:rPr>
+        <w:t>Brotato</w:t>
+      </w:r>
+      <w:proofErr w:type="spellEnd"/>
+      <w:r>
+        <w:rPr>
+          <w:rFonts w:ascii="Arial" w:hAnsi="Arial" w:cs="Arial"/>
+          <w:color w:val="000000" w:themeColor="text1"/>
+        </w:rPr>
+        <w:t xml:space="preserve"> in Early Access, jedoch bereits im nächsten Jahr wurde ein voller Release veröffentlicht </w:t>
+      </w:r>
+      <w:sdt>
+        <w:sdtPr>
+          <w:rPr>
+            <w:rFonts w:ascii="Arial" w:hAnsi="Arial" w:cs="Arial"/>
+            <w:color w:val="000000" w:themeColor="text1"/>
+          </w:rPr>
+          <w:id w:val="104779260"/>
+          <w:citation/>
+        </w:sdtPr>
+        <w:sdtContent>
+          <w:r>
+            <w:rPr>
+              <w:rFonts w:ascii="Arial" w:hAnsi="Arial" w:cs="Arial"/>
+              <w:color w:val="000000" w:themeColor="text1"/>
+            </w:rPr>
+            <w:fldChar w:fldCharType="begin"/>
+          </w:r>
+          <w:r>
+            <w:rPr>
+              <w:rFonts w:ascii="Arial" w:hAnsi="Arial" w:cs="Arial"/>
+              <w:color w:val="000000" w:themeColor="text1"/>
+            </w:rPr>
+            <w:instrText xml:space="preserve"> CITATION Blo23 \l 1031 </w:instrText>
+          </w:r>
+          <w:r>
+            <w:rPr>
+              <w:rFonts w:ascii="Arial" w:hAnsi="Arial" w:cs="Arial"/>
+              <w:color w:val="000000" w:themeColor="text1"/>
+            </w:rPr>
+            <w:fldChar w:fldCharType="separate"/>
+          </w:r>
+          <w:r>
+            <w:rPr>
+              <w:rFonts w:ascii="Arial" w:hAnsi="Arial" w:cs="Arial"/>
+              <w:noProof/>
+              <w:color w:val="000000" w:themeColor="text1"/>
+            </w:rPr>
+            <w:t>(Blobfish, 2023)</w:t>
+          </w:r>
+          <w:r>
+            <w:rPr>
+              <w:rFonts w:ascii="Arial" w:hAnsi="Arial" w:cs="Arial"/>
+              <w:color w:val="000000" w:themeColor="text1"/>
+            </w:rPr>
+            <w:fldChar w:fldCharType="end"/>
+          </w:r>
+        </w:sdtContent>
+      </w:sdt>
+      <w:r>
+        <w:rPr>
+          <w:rFonts w:ascii="Arial" w:hAnsi="Arial" w:cs="Arial"/>
+          <w:color w:val="000000" w:themeColor="text1"/>
+        </w:rPr>
+        <w:t xml:space="preserve">. </w:t>
+      </w:r>
+      <w:proofErr w:type="spellStart"/>
+      <w:r>
+        <w:rPr>
+          <w:rFonts w:ascii="Arial" w:hAnsi="Arial" w:cs="Arial"/>
+          <w:color w:val="000000" w:themeColor="text1"/>
+        </w:rPr>
+        <w:t>Brotato</w:t>
+      </w:r>
+      <w:proofErr w:type="spellEnd"/>
+      <w:r>
+        <w:rPr>
+          <w:rFonts w:ascii="Arial" w:hAnsi="Arial" w:cs="Arial"/>
+          <w:color w:val="000000" w:themeColor="text1"/>
+        </w:rPr>
+        <w:t xml:space="preserve"> war </w:t>
+      </w:r>
+      <w:r>
+        <w:rPr>
+          <w:rFonts w:ascii="Arial" w:hAnsi="Arial" w:cs="Arial"/>
+          <w:color w:val="000000" w:themeColor="text1"/>
+        </w:rPr>
+        <w:t>bereits</w:t>
+      </w:r>
+      <w:r>
+        <w:rPr>
+          <w:rFonts w:ascii="Arial" w:hAnsi="Arial" w:cs="Arial"/>
+          <w:color w:val="000000" w:themeColor="text1"/>
+        </w:rPr>
+        <w:t xml:space="preserve"> während der Early Access ein voller Erfolg und hatte über 30.000 gleichzeitige aktive Spieler im ersten Monat nach der Veröffentlichung </w:t>
+      </w:r>
+      <w:sdt>
+        <w:sdtPr>
+          <w:rPr>
+            <w:rFonts w:ascii="Arial" w:hAnsi="Arial" w:cs="Arial"/>
+            <w:color w:val="000000" w:themeColor="text1"/>
+          </w:rPr>
+          <w:id w:val="1979188666"/>
+          <w:citation/>
+        </w:sdtPr>
+        <w:sdtContent>
+          <w:r>
+            <w:rPr>
+              <w:rFonts w:ascii="Arial" w:hAnsi="Arial" w:cs="Arial"/>
+              <w:color w:val="000000" w:themeColor="text1"/>
+            </w:rPr>
+            <w:fldChar w:fldCharType="begin"/>
+          </w:r>
+          <w:r>
+            <w:rPr>
+              <w:rFonts w:ascii="Arial" w:hAnsi="Arial" w:cs="Arial"/>
+              <w:color w:val="000000" w:themeColor="text1"/>
+            </w:rPr>
+            <w:instrText xml:space="preserve"> CITATION Ste241 \l 1031 </w:instrText>
+          </w:r>
+          <w:r>
+            <w:rPr>
+              <w:rFonts w:ascii="Arial" w:hAnsi="Arial" w:cs="Arial"/>
+              <w:color w:val="000000" w:themeColor="text1"/>
+            </w:rPr>
+            <w:fldChar w:fldCharType="separate"/>
+          </w:r>
+          <w:r>
+            <w:rPr>
+              <w:rFonts w:ascii="Arial" w:hAnsi="Arial" w:cs="Arial"/>
+              <w:noProof/>
+              <w:color w:val="000000" w:themeColor="text1"/>
+            </w:rPr>
+            <w:t>(Steamcharts, 2024)</w:t>
+          </w:r>
+          <w:r>
+            <w:rPr>
+              <w:rFonts w:ascii="Arial" w:hAnsi="Arial" w:cs="Arial"/>
+              <w:color w:val="000000" w:themeColor="text1"/>
+            </w:rPr>
+            <w:fldChar w:fldCharType="end"/>
+          </w:r>
+        </w:sdtContent>
+      </w:sdt>
+      <w:r>
+        <w:rPr>
+          <w:rFonts w:ascii="Arial" w:hAnsi="Arial" w:cs="Arial"/>
+          <w:color w:val="000000" w:themeColor="text1"/>
+        </w:rPr>
+        <w:t xml:space="preserve">. </w:t>
+      </w:r>
+      <w:r>
+        <w:rPr>
+          <w:rFonts w:ascii="Arial" w:hAnsi="Arial" w:cs="Arial"/>
+          <w:color w:val="000000" w:themeColor="text1"/>
+        </w:rPr>
+        <w:t>Durch die Kombination von vielen Elementen des Autobattler Genres mit Rogue-Like- und Survivor-Like-Mechaniken entstand eine einzigartige Kombination.</w:t>
+      </w:r>
+    </w:p>
+    <w:p>
+      <w:pPr>
+        <w:spacing w:line="360" w:lineRule="auto"/>
+        <w:jc w:val="both"/>
+        <w:rPr>
+          <w:rFonts w:ascii="Arial" w:hAnsi="Arial" w:cs="Arial"/>
+          <w:color w:val="000000" w:themeColor="text1"/>
+        </w:rPr>
+      </w:pPr>
+    </w:p>
+    <w:p>
+      <w:pPr>
+        <w:spacing w:line="360" w:lineRule="auto"/>
+        <w:jc w:val="both"/>
+        <w:rPr>
+          <w:rFonts w:ascii="Arial" w:hAnsi="Arial" w:cs="Arial"/>
+          <w:color w:val="000000" w:themeColor="text1"/>
+        </w:rPr>
+      </w:pPr>
+      <w:r>
+        <w:rPr>
+          <w:rFonts w:ascii="Arial" w:hAnsi="Arial" w:cs="Arial"/>
+          <w:color w:val="000000" w:themeColor="text1"/>
+        </w:rPr>
+        <w:lastRenderedPageBreak/>
+        <w:t>Der Core-Gameplay-Loop ist sehr ähnli</w:t>
+      </w:r>
+      <w:r>
+        <w:rPr>
+          <w:rFonts w:ascii="Arial" w:hAnsi="Arial" w:cs="Arial"/>
+          <w:color w:val="000000" w:themeColor="text1"/>
+        </w:rPr>
+        <w:t>ch wie in anderen Survivor-Like Spielen. Die Spieler kämpfen in einer begrenzten Arena gegen Gegner, die sich auf sie zu bewegen. Zur Verteidigung greift der Charakter automatisch an. Nachdem die Spieler einige Sekunden lang überklebt haben und die Welle abgeschlossen haben, öffnet sich ein Kauf-Menü</w:t>
+      </w:r>
+      <w:r>
+        <w:rPr>
+          <w:rFonts w:ascii="Arial" w:hAnsi="Arial" w:cs="Arial"/>
+          <w:color w:val="000000" w:themeColor="text1"/>
+        </w:rPr>
+        <w:t>. Ähnlich wie in vielen Autobattlern kann man mehrere Gegenstände kaufen un</w:t>
+      </w:r>
+      <w:r>
+        <w:rPr>
+          <w:rFonts w:ascii="Arial" w:hAnsi="Arial" w:cs="Arial"/>
+          <w:color w:val="000000" w:themeColor="text1"/>
+        </w:rPr>
+        <w:t xml:space="preserve">d die verfügbaren Gegenstände neu </w:t>
+      </w:r>
+      <w:r>
+        <w:rPr>
+          <w:rFonts w:ascii="Arial" w:hAnsi="Arial" w:cs="Arial"/>
+          <w:color w:val="000000" w:themeColor="text1"/>
+        </w:rPr>
+        <w:t xml:space="preserve">auffüllen bzw. neu </w:t>
+      </w:r>
+      <w:r>
+        <w:rPr>
+          <w:rFonts w:ascii="Arial" w:hAnsi="Arial" w:cs="Arial"/>
+          <w:color w:val="000000" w:themeColor="text1"/>
+        </w:rPr>
+        <w:t>w</w:t>
+      </w:r>
+      <w:r>
+        <w:rPr>
+          <w:rFonts w:ascii="Arial" w:hAnsi="Arial" w:cs="Arial"/>
+          <w:color w:val="000000" w:themeColor="text1"/>
+        </w:rPr>
+        <w:t>ürfeln. Zusätzlich hat man die Option Items zu</w:t>
+      </w:r>
+      <w:r>
+        <w:rPr>
+          <w:rFonts w:ascii="Arial" w:hAnsi="Arial" w:cs="Arial"/>
+          <w:color w:val="000000" w:themeColor="text1"/>
+        </w:rPr>
+        <w:t xml:space="preserve"> </w:t>
+      </w:r>
+      <w:r>
+        <w:rPr>
+          <w:rFonts w:ascii="Arial" w:hAnsi="Arial" w:cs="Arial"/>
+          <w:color w:val="000000" w:themeColor="text1"/>
+        </w:rPr>
+        <w:t>reservieren</w:t>
+      </w:r>
+      <w:r>
+        <w:rPr>
+          <w:rFonts w:ascii="Arial" w:hAnsi="Arial" w:cs="Arial"/>
+          <w:color w:val="000000" w:themeColor="text1"/>
+        </w:rPr>
+        <w:t>,</w:t>
+      </w:r>
+      <w:r>
+        <w:rPr>
+          <w:rFonts w:ascii="Arial" w:hAnsi="Arial" w:cs="Arial"/>
+          <w:color w:val="000000" w:themeColor="text1"/>
+        </w:rPr>
+        <w:t xml:space="preserve"> um sie für später aufzuheben.</w:t>
+      </w:r>
+      <w:r>
+        <w:rPr>
+          <w:rFonts w:ascii="Arial" w:hAnsi="Arial" w:cs="Arial"/>
+          <w:color w:val="000000" w:themeColor="text1"/>
+        </w:rPr>
+        <w:t xml:space="preserve"> Insgesamt gibt es zwei grundlegende Arten von Items: Waffen und Ausrüstungen. Die Ausrüstungen verändern die Werte des spielbaren Charakters und haben manchmal zusätzliche Effekte. Die Spieler können beliebige viele Ausrüstungen kaufen und diese sind stapelbar. Die andere Art der Gegenstände sind die Waffen.</w:t>
+      </w:r>
+      <w:r>
+        <w:rPr>
+          <w:rFonts w:ascii="Arial" w:hAnsi="Arial" w:cs="Arial"/>
+          <w:color w:val="000000" w:themeColor="text1"/>
+        </w:rPr>
+        <w:t xml:space="preserve"> Die Kaufphase ist sehr ähnlich aufgebaut, wie in vielen Autobattlern und besitzt, wie oben beschrieben, viele Parallelen.</w:t>
+      </w:r>
+    </w:p>
+    <w:p>
+      <w:pPr>
+        <w:spacing w:line="360" w:lineRule="auto"/>
+        <w:jc w:val="both"/>
+        <w:rPr>
+          <w:rFonts w:ascii="Arial" w:hAnsi="Arial" w:cs="Arial"/>
+          <w:color w:val="000000" w:themeColor="text1"/>
+        </w:rPr>
+      </w:pPr>
+    </w:p>
+    <w:p>
+      <w:pPr>
+        <w:spacing w:line="360" w:lineRule="auto"/>
+        <w:jc w:val="both"/>
+        <w:rPr>
+          <w:rFonts w:ascii="Arial" w:hAnsi="Arial" w:cs="Arial"/>
+          <w:color w:val="000000" w:themeColor="text1"/>
+        </w:rPr>
+      </w:pPr>
+      <w:r>
+        <w:rPr>
+          <w:rFonts w:ascii="Arial" w:hAnsi="Arial" w:cs="Arial"/>
+          <w:color w:val="000000" w:themeColor="text1"/>
+        </w:rPr>
+        <w:t xml:space="preserve">Die Waffen sind ein Hauptbestandteil von </w:t>
+      </w:r>
+      <w:proofErr w:type="spellStart"/>
+      <w:r>
+        <w:rPr>
+          <w:rFonts w:ascii="Arial" w:hAnsi="Arial" w:cs="Arial"/>
+          <w:color w:val="000000" w:themeColor="text1"/>
+        </w:rPr>
+        <w:t>Brotato</w:t>
+      </w:r>
+      <w:proofErr w:type="spellEnd"/>
+      <w:r>
+        <w:rPr>
+          <w:rFonts w:ascii="Arial" w:hAnsi="Arial" w:cs="Arial"/>
+          <w:color w:val="000000" w:themeColor="text1"/>
+        </w:rPr>
+        <w:t xml:space="preserve">. Insgesamt gibt es über 30 verschiedene Waffen mit unterschiedlichen Attributen und Effekten. Die Spieler können bis zu sechs Waffen gleichzeitig ausgerüstet haben. Ähnlich wie das Klassen-Boni-System in </w:t>
+      </w:r>
+      <w:proofErr w:type="spellStart"/>
+      <w:r>
+        <w:rPr>
+          <w:rFonts w:ascii="Arial" w:hAnsi="Arial" w:cs="Arial"/>
+          <w:color w:val="000000" w:themeColor="text1"/>
+        </w:rPr>
+        <w:t>Teamfight</w:t>
+      </w:r>
+      <w:proofErr w:type="spellEnd"/>
+      <w:r>
+        <w:rPr>
+          <w:rFonts w:ascii="Arial" w:hAnsi="Arial" w:cs="Arial"/>
+          <w:color w:val="000000" w:themeColor="text1"/>
+        </w:rPr>
+        <w:t xml:space="preserve"> </w:t>
+      </w:r>
+      <w:proofErr w:type="spellStart"/>
+      <w:r>
+        <w:rPr>
+          <w:rFonts w:ascii="Arial" w:hAnsi="Arial" w:cs="Arial"/>
+          <w:color w:val="000000" w:themeColor="text1"/>
+        </w:rPr>
+        <w:t>Tactics</w:t>
+      </w:r>
+      <w:proofErr w:type="spellEnd"/>
+      <w:r>
+        <w:rPr>
+          <w:rFonts w:ascii="Arial" w:hAnsi="Arial" w:cs="Arial"/>
+          <w:color w:val="000000" w:themeColor="text1"/>
+        </w:rPr>
+        <w:t xml:space="preserve"> besitzen die Waffen ein oder zwei Schlüsselwörter. Wenn man mehrere von diesen gleichzeitig ausgerüstet hat, erhält man zusätzliche Werte Boni. Beispielsweise erhöhen 2, 3, 4, 5 oder 6 „schwere“ Waffen den Schaden um 5%, 10%, 15%, 20%, 25% bzw. 30%. </w:t>
+      </w:r>
+      <w:r>
+        <w:rPr>
+          <w:rFonts w:ascii="Arial" w:hAnsi="Arial" w:cs="Arial"/>
+          <w:color w:val="000000" w:themeColor="text1"/>
+        </w:rPr>
+        <w:t>Die Waffen sind in vier Stufen verfügbar und ihr Werte und Effekte werden zu höheren Stufen hin stärker. Damit die Spieler eine Waffe um eine Stufe verbessern können müssen zwei identische Waffen derselben Stufe kombiniert werden. Dieses System</w:t>
+      </w:r>
+      <w:r>
+        <w:rPr>
+          <w:rFonts w:ascii="Arial" w:hAnsi="Arial" w:cs="Arial"/>
+          <w:color w:val="000000" w:themeColor="text1"/>
+        </w:rPr>
+        <w:t xml:space="preserve"> der Stufen</w:t>
+      </w:r>
+      <w:r>
+        <w:rPr>
+          <w:rFonts w:ascii="Arial" w:hAnsi="Arial" w:cs="Arial"/>
+          <w:color w:val="000000" w:themeColor="text1"/>
+        </w:rPr>
+        <w:t xml:space="preserve"> ist in vielen Autobattlern wie beispielsweise Super Auto </w:t>
+      </w:r>
+      <w:proofErr w:type="spellStart"/>
+      <w:r>
+        <w:rPr>
+          <w:rFonts w:ascii="Arial" w:hAnsi="Arial" w:cs="Arial"/>
+          <w:color w:val="000000" w:themeColor="text1"/>
+        </w:rPr>
+        <w:t>Pets</w:t>
+      </w:r>
+      <w:proofErr w:type="spellEnd"/>
+      <w:r>
+        <w:rPr>
+          <w:rFonts w:ascii="Arial" w:hAnsi="Arial" w:cs="Arial"/>
+          <w:color w:val="000000" w:themeColor="text1"/>
+        </w:rPr>
+        <w:t xml:space="preserve"> vorhanden.</w:t>
+      </w:r>
+    </w:p>
+    <w:p>
+      <w:pPr>
+        <w:spacing w:line="360" w:lineRule="auto"/>
+        <w:jc w:val="both"/>
+        <w:rPr>
+          <w:rFonts w:ascii="Arial" w:hAnsi="Arial" w:cs="Arial"/>
+          <w:color w:val="000000" w:themeColor="text1"/>
+        </w:rPr>
+      </w:pPr>
+    </w:p>
+    <w:p>
+      <w:pPr>
+        <w:spacing w:line="360" w:lineRule="auto"/>
+        <w:jc w:val="both"/>
+        <w:rPr>
+          <w:rFonts w:ascii="Arial" w:hAnsi="Arial" w:cs="Arial"/>
+          <w:color w:val="000000" w:themeColor="text1"/>
+        </w:rPr>
+      </w:pPr>
+      <w:r>
+        <w:rPr>
+          <w:rFonts w:ascii="Arial" w:hAnsi="Arial" w:cs="Arial"/>
+          <w:color w:val="000000" w:themeColor="text1"/>
+        </w:rPr>
+        <w:t>Die Spieler verlieren einen Versuch, sobald sie einmal alle Lebenspunkte abgezogen bekommen haben und zu viel Schaden erhalten haben. Wenn sie jedoch es schaffen, 20 Wellen zu überleben und den Endgegner besiegen, gewinnen sie den Versuch. Insbesondere die Verwendung von Wellen als Limit und nicht Zeit, ist eine sehr untypische und innovative Idee im Survivor-Like Genre. Diese Mechanik wurde später von vielen anderen Spielen aufgegriffen</w:t>
+      </w:r>
+      <w:r>
+        <w:rPr>
+          <w:rFonts w:ascii="Arial" w:hAnsi="Arial" w:cs="Arial"/>
+          <w:color w:val="000000" w:themeColor="text1"/>
+        </w:rPr>
+        <w:t>.</w:t>
+      </w:r>
+    </w:p>
+    <w:p>
+      <w:pPr>
+        <w:spacing w:line="360" w:lineRule="auto"/>
+        <w:jc w:val="both"/>
+        <w:rPr>
+          <w:rFonts w:ascii="Arial" w:hAnsi="Arial" w:cs="Arial"/>
+          <w:color w:val="000000" w:themeColor="text1"/>
+        </w:rPr>
+      </w:pPr>
+    </w:p>
+    <w:p>
+      <w:pPr>
+        <w:spacing w:line="360" w:lineRule="auto"/>
+        <w:jc w:val="both"/>
+        <w:rPr>
+          <w:rFonts w:ascii="Arial" w:hAnsi="Arial" w:cs="Arial"/>
+          <w:color w:val="000000" w:themeColor="text1"/>
+        </w:rPr>
+      </w:pPr>
+      <w:r>
+        <w:rPr>
+          <w:rFonts w:ascii="Arial" w:hAnsi="Arial" w:cs="Arial"/>
+          <w:color w:val="000000" w:themeColor="text1"/>
+        </w:rPr>
+        <w:t xml:space="preserve">Durch die vielen verschiedenen Ausrüstungen und Waffen gibt es unzählige Kombinationsmöglichkeiten. Zusätzlich gibt es über 40 verschiedene Charaktere mit jeweils mehreren auswählbaren Startwaffen. Dadurch ist es gewährleistet, dass auch erfahrene </w:t>
+      </w:r>
+      <w:r>
+        <w:rPr>
+          <w:rFonts w:ascii="Arial" w:hAnsi="Arial" w:cs="Arial"/>
+          <w:color w:val="000000" w:themeColor="text1"/>
+        </w:rPr>
+        <w:lastRenderedPageBreak/>
+        <w:t>Spieler immer wieder neue Kombinationen entdecken und Neues ausprobieren. Insgesamt reduziert B</w:t>
+      </w:r>
+      <w:proofErr w:type="spellStart"/>
+      <w:r>
+        <w:rPr>
+          <w:rFonts w:ascii="Arial" w:hAnsi="Arial" w:cs="Arial"/>
+          <w:color w:val="000000" w:themeColor="text1"/>
+        </w:rPr>
+        <w:t>rotato</w:t>
+      </w:r>
+      <w:proofErr w:type="spellEnd"/>
+      <w:r>
+        <w:rPr>
+          <w:rFonts w:ascii="Arial" w:hAnsi="Arial" w:cs="Arial"/>
+          <w:color w:val="000000" w:themeColor="text1"/>
+        </w:rPr>
+        <w:t xml:space="preserve"> das aktive Kampfsystem auf Bewegung, dafür erreicht das Spiel große Tiefe innerhalb der Kaufphase mit den verschiedenen Item Kombinationen und den Waffen-Boni und ihre Zusatzeffekte.</w:t>
+      </w:r>
+    </w:p>
+    <w:p>
+      <w:pPr>
+        <w:spacing w:line="360" w:lineRule="auto"/>
+        <w:jc w:val="both"/>
+        <w:rPr>
+          <w:rFonts w:ascii="Arial" w:hAnsi="Arial" w:cs="Arial"/>
+          <w:color w:val="000000" w:themeColor="text1"/>
+        </w:rPr>
+      </w:pPr>
+    </w:p>
+    <w:p>
+      <w:pPr>
+        <w:jc w:val="both"/>
       </w:pPr>
     </w:p>
     <w:p>
@@ -10507,7 +11896,27 @@
           <w:sz w:val="36"/>
           <w:szCs w:val="36"/>
         </w:rPr>
-        <w:t>3.4.3. 20 Minutes Till Dawn</w:t>
+        <w:t xml:space="preserve">3.4.3. 20 </w:t>
+      </w:r>
+      <w:proofErr w:type="spellStart"/>
+      <w:r>
+        <w:rPr>
+          <w:rFonts w:ascii="Arial" w:hAnsi="Arial" w:cs="Arial"/>
+          <w:color w:val="000000" w:themeColor="text1"/>
+          <w:sz w:val="36"/>
+          <w:szCs w:val="36"/>
+        </w:rPr>
+        <w:t>Minutes</w:t>
+      </w:r>
+      <w:proofErr w:type="spellEnd"/>
+      <w:r>
+        <w:rPr>
+          <w:rFonts w:ascii="Arial" w:hAnsi="Arial" w:cs="Arial"/>
+          <w:color w:val="000000" w:themeColor="text1"/>
+          <w:sz w:val="36"/>
+          <w:szCs w:val="36"/>
+        </w:rPr>
+        <w:t xml:space="preserve"> Till Dawn</w:t>
       </w:r>
       <w:bookmarkEnd w:id="20"/>
     </w:p>
@@ -10525,7 +11934,71 @@
           <w:rFonts w:ascii="Arial" w:hAnsi="Arial" w:cs="Arial"/>
           <w:color w:val="000000" w:themeColor="text1"/>
         </w:rPr>
-        <w:t xml:space="preserve">Im Jahre 2022 erschien 20 Minutes Till Dawn, entwickelt von flanne, zunächst in early access und erhielt 2023 einen vollen Release </w:t>
+        <w:t xml:space="preserve">Im Jahre 2022 erschien 20 </w:t>
+      </w:r>
+      <w:proofErr w:type="spellStart"/>
+      <w:r>
+        <w:rPr>
+          <w:rFonts w:ascii="Arial" w:hAnsi="Arial" w:cs="Arial"/>
+          <w:color w:val="000000" w:themeColor="text1"/>
+        </w:rPr>
+        <w:t>Minutes</w:t>
+      </w:r>
+      <w:proofErr w:type="spellEnd"/>
+      <w:r>
+        <w:rPr>
+          <w:rFonts w:ascii="Arial" w:hAnsi="Arial" w:cs="Arial"/>
+          <w:color w:val="000000" w:themeColor="text1"/>
+        </w:rPr>
+        <w:t xml:space="preserve"> Till Dawn, entwickelt von </w:t>
+      </w:r>
+      <w:proofErr w:type="spellStart"/>
+      <w:r>
+        <w:rPr>
+          <w:rFonts w:ascii="Arial" w:hAnsi="Arial" w:cs="Arial"/>
+          <w:color w:val="000000" w:themeColor="text1"/>
+        </w:rPr>
+        <w:t>flanne</w:t>
+      </w:r>
+      <w:proofErr w:type="spellEnd"/>
+      <w:r>
+        <w:rPr>
+          <w:rFonts w:ascii="Arial" w:hAnsi="Arial" w:cs="Arial"/>
+          <w:color w:val="000000" w:themeColor="text1"/>
+        </w:rPr>
+        <w:t xml:space="preserve">, zunächst in </w:t>
+      </w:r>
+      <w:proofErr w:type="spellStart"/>
+      <w:r>
+        <w:rPr>
+          <w:rFonts w:ascii="Arial" w:hAnsi="Arial" w:cs="Arial"/>
+          <w:color w:val="000000" w:themeColor="text1"/>
+        </w:rPr>
+        <w:t>early</w:t>
+      </w:r>
+      <w:proofErr w:type="spellEnd"/>
+      <w:r>
+        <w:rPr>
+          <w:rFonts w:ascii="Arial" w:hAnsi="Arial" w:cs="Arial"/>
+          <w:color w:val="000000" w:themeColor="text1"/>
+        </w:rPr>
+        <w:t xml:space="preserve"> </w:t>
+      </w:r>
+      <w:proofErr w:type="spellStart"/>
+      <w:r>
+        <w:rPr>
+          <w:rFonts w:ascii="Arial" w:hAnsi="Arial" w:cs="Arial"/>
+          <w:color w:val="000000" w:themeColor="text1"/>
+        </w:rPr>
+        <w:t>access</w:t>
+      </w:r>
+      <w:proofErr w:type="spellEnd"/>
+      <w:r>
+        <w:rPr>
+          <w:rFonts w:ascii="Arial" w:hAnsi="Arial" w:cs="Arial"/>
+          <w:color w:val="000000" w:themeColor="text1"/>
+        </w:rPr>
+        <w:t xml:space="preserve"> und erhielt 2023 einen vollen Release </w:t>
       </w:r>
       <w:sdt>
         <w:sdtPr>
@@ -10650,15 +12123,23 @@
           <w:rFonts w:ascii="Arial" w:hAnsi="Arial" w:cs="Arial"/>
           <w:color w:val="000000" w:themeColor="text1"/>
         </w:rPr>
-        <w:t xml:space="preserve">. Die restlichen Grundmechaniken sind sehr ähnlich wie in herkömmlichen Spielen des Genres. So etwa kommen von allen Seiten Gegner auf die Spieler:innen zugelaufen, gegen die man sich verteidigen muss. Diese hinterlassen Erfahrungspunkte, wenn man sie besiegt. Nachdem man genug Erfahrungspunkte eingesammelt hat, erhält man ein Level-Up und kann eine von mehreren neuen Verbesserungen auswählen. Dieser </w:t>
-      </w:r>
-      <w:r>
-        <w:rPr>
-          <w:rFonts w:ascii="Arial" w:hAnsi="Arial" w:cs="Arial"/>
-          <w:color w:val="000000" w:themeColor="text1"/>
-        </w:rPr>
-        <w:lastRenderedPageBreak/>
-        <w:t>Gameplay-Loop wird durch gelegentliche Boss-Gegner unterbrochen. Die Versuche spielen in einer von mehreren Aren</w:t>
+        <w:t xml:space="preserve">. Die restlichen Grundmechaniken sind sehr ähnlich wie in herkömmlichen Spielen des Genres. So etwa kommen von allen Seiten Gegner auf die </w:t>
+      </w:r>
+      <w:proofErr w:type="spellStart"/>
+      <w:r>
+        <w:rPr>
+          <w:rFonts w:ascii="Arial" w:hAnsi="Arial" w:cs="Arial"/>
+          <w:color w:val="000000" w:themeColor="text1"/>
+        </w:rPr>
+        <w:t>Spieler:innen</w:t>
+      </w:r>
+      <w:proofErr w:type="spellEnd"/>
+      <w:r>
+        <w:rPr>
+          <w:rFonts w:ascii="Arial" w:hAnsi="Arial" w:cs="Arial"/>
+          <w:color w:val="000000" w:themeColor="text1"/>
+        </w:rPr>
+        <w:t xml:space="preserve"> zugelaufen, gegen die man sich verteidigen muss. Diese hinterlassen Erfahrungspunkte, wenn man sie besiegt. Nachdem man genug Erfahrungspunkte eingesammelt hat, erhält man ein Level-Up und kann eine von mehreren neuen Verbesserungen auswählen. Dieser Gameplay-Loop wird durch gelegentliche Boss-Gegner unterbrochen. Die Versuche spielen in einer von mehreren Aren</w:t>
       </w:r>
       <w:r>
         <w:rPr>
@@ -10752,7 +12233,39 @@
           <w:rFonts w:ascii="Arial" w:hAnsi="Arial" w:cs="Arial"/>
           <w:color w:val="000000" w:themeColor="text1"/>
         </w:rPr>
-        <w:t xml:space="preserve">kann man nur unterbrechen, solange man übrige Munition hat. Eine weitere Restriktion liegt darin, dass man sich beim Schießen langsamer bewegt, als wenn man nicht schießt. Durch diese Einschränkungen wird eine weitere Ebene dem Spiel hinzugefügt, es geht nun nicht mehr nur größtenteils um effizientes Kiten der Gegner, sondern man muss seine Munition haushalten, sowie abschätzen wann man Schießen kann, beziehungsweise wann die Gegner zu nahe sind. Diese Restriktion wurde hinzugefügt, da für flanne ein automatisches Angriff-System die Spieler:innen nicht aktiv genug involviert </w:t>
+        <w:t xml:space="preserve">kann man nur unterbrechen, solange man übrige Munition hat. Eine weitere Restriktion liegt darin, dass man sich beim Schießen langsamer bewegt, als wenn man nicht schießt. Durch diese Einschränkungen wird eine weitere Ebene dem Spiel hinzugefügt, es geht nun nicht mehr nur größtenteils um effizientes Kiten der Gegner, sondern man muss seine Munition haushalten, sowie abschätzen wann man Schießen kann, beziehungsweise wann die Gegner zu nahe sind. Diese Restriktion wurde hinzugefügt, da für </w:t>
+      </w:r>
+      <w:proofErr w:type="spellStart"/>
+      <w:r>
+        <w:rPr>
+          <w:rFonts w:ascii="Arial" w:hAnsi="Arial" w:cs="Arial"/>
+          <w:color w:val="000000" w:themeColor="text1"/>
+        </w:rPr>
+        <w:t>flanne</w:t>
+      </w:r>
+      <w:proofErr w:type="spellEnd"/>
+      <w:r>
+        <w:rPr>
+          <w:rFonts w:ascii="Arial" w:hAnsi="Arial" w:cs="Arial"/>
+          <w:color w:val="000000" w:themeColor="text1"/>
+        </w:rPr>
+        <w:t xml:space="preserve"> ein automatisches Angriff-System die </w:t>
+      </w:r>
+      <w:proofErr w:type="spellStart"/>
+      <w:r>
+        <w:rPr>
+          <w:rFonts w:ascii="Arial" w:hAnsi="Arial" w:cs="Arial"/>
+          <w:color w:val="000000" w:themeColor="text1"/>
+        </w:rPr>
+        <w:t>Spieler:innen</w:t>
+      </w:r>
+      <w:proofErr w:type="spellEnd"/>
+      <w:r>
+        <w:rPr>
+          <w:rFonts w:ascii="Arial" w:hAnsi="Arial" w:cs="Arial"/>
+          <w:color w:val="000000" w:themeColor="text1"/>
+        </w:rPr>
+        <w:t xml:space="preserve"> nicht aktiv genug involviert </w:t>
       </w:r>
       <w:sdt>
         <w:sdtPr>
@@ -10824,15 +12337,48 @@
           <w:rFonts w:ascii="Arial" w:hAnsi="Arial" w:cs="Arial"/>
           <w:color w:val="000000" w:themeColor="text1"/>
         </w:rPr>
-        <w:t>Eine weitere Innovation liegt in dem Upgrade System, denn die auswählbaren Items verändern nicht nur die Werte des Charakters, sondern haben oft vielschichtige und komplexe Effekte. Des Weiteren sind diese Items nur einmalig einsammelbar und dementsprechend nicht stackable (dt. stapelbar</w:t>
-      </w:r>
-      <w:r>
-        <w:rPr>
-          <w:rFonts w:ascii="Arial" w:hAnsi="Arial" w:cs="Arial"/>
-          <w:color w:val="000000" w:themeColor="text1"/>
-        </w:rPr>
-        <w:t>, akkumulierbar</w:t>
-      </w:r>
+        <w:t xml:space="preserve">Eine weitere Innovation liegt in dem Upgrade System, denn die auswählbaren Items verändern nicht nur die Werte des Charakters, sondern haben oft vielschichtige und </w:t>
+      </w:r>
+      <w:r>
+        <w:rPr>
+          <w:rFonts w:ascii="Arial" w:hAnsi="Arial" w:cs="Arial"/>
+          <w:color w:val="000000" w:themeColor="text1"/>
+        </w:rPr>
+        <w:lastRenderedPageBreak/>
+        <w:t xml:space="preserve">komplexe Effekte. Des Weiteren sind diese Items nur einmalig einsammelbar und dementsprechend nicht </w:t>
+      </w:r>
+      <w:proofErr w:type="spellStart"/>
+      <w:r>
+        <w:rPr>
+          <w:rFonts w:ascii="Arial" w:hAnsi="Arial" w:cs="Arial"/>
+          <w:color w:val="000000" w:themeColor="text1"/>
+        </w:rPr>
+        <w:t>stackable</w:t>
+      </w:r>
+      <w:proofErr w:type="spellEnd"/>
+      <w:r>
+        <w:rPr>
+          <w:rFonts w:ascii="Arial" w:hAnsi="Arial" w:cs="Arial"/>
+          <w:color w:val="000000" w:themeColor="text1"/>
+        </w:rPr>
+        <w:t xml:space="preserve"> (dt. stapelbar</w:t>
+      </w:r>
+      <w:r>
+        <w:rPr>
+          <w:rFonts w:ascii="Arial" w:hAnsi="Arial" w:cs="Arial"/>
+          <w:color w:val="000000" w:themeColor="text1"/>
+        </w:rPr>
+        <w:t xml:space="preserve">, </w:t>
+      </w:r>
+      <w:proofErr w:type="spellStart"/>
+      <w:r>
+        <w:rPr>
+          <w:rFonts w:ascii="Arial" w:hAnsi="Arial" w:cs="Arial"/>
+          <w:color w:val="000000" w:themeColor="text1"/>
+        </w:rPr>
+        <w:t>akkumulierbar</w:t>
+      </w:r>
+      <w:proofErr w:type="spellEnd"/>
       <w:r>
         <w:rPr>
           <w:rFonts w:ascii="Arial" w:hAnsi="Arial" w:cs="Arial"/>
@@ -10866,7 +12412,23 @@
           <w:rFonts w:ascii="Arial" w:hAnsi="Arial" w:cs="Arial"/>
           <w:color w:val="000000" w:themeColor="text1"/>
         </w:rPr>
-        <w:t xml:space="preserve"> verwandte Items frei. Beispielsweise gibt es ein Item, mit dem man Gegner verbrennen kann. Sobald man dieses erhalten hat, kann ein anderes Item, das die Spieler:innen heilt wenn man genug Gegner verbrannt hat bei einem Level-Up erscheinen. Dadurch sind die einzelnen Items deutlich einzigartiger verglichen mit anderen Survivor-Likes, jedoch ist es auch schwieriger starke Item Kombinationen aufzubauen, da einige Kombinationen erst im Laufe eines Versuches freigeschaltet werden müssen.</w:t>
+        <w:t xml:space="preserve"> verwandte Items frei. Beispielsweise gibt es ein Item, mit dem man Gegner verbrennen kann. Sobald man dieses erhalten hat, kann ein anderes Item, das die </w:t>
+      </w:r>
+      <w:proofErr w:type="spellStart"/>
+      <w:r>
+        <w:rPr>
+          <w:rFonts w:ascii="Arial" w:hAnsi="Arial" w:cs="Arial"/>
+          <w:color w:val="000000" w:themeColor="text1"/>
+        </w:rPr>
+        <w:t>Spieler:innen</w:t>
+      </w:r>
+      <w:proofErr w:type="spellEnd"/>
+      <w:r>
+        <w:rPr>
+          <w:rFonts w:ascii="Arial" w:hAnsi="Arial" w:cs="Arial"/>
+          <w:color w:val="000000" w:themeColor="text1"/>
+        </w:rPr>
+        <w:t xml:space="preserve"> heilt wenn man genug Gegner verbrannt hat bei einem Level-Up erscheinen. Dadurch sind die einzelnen Items deutlich einzigartiger verglichen mit anderen Survivor-Likes, jedoch ist es auch schwieriger starke Item Kombinationen aufzubauen, da einige Kombinationen erst im Laufe eines Versuches freigeschaltet werden müssen.</w:t>
       </w:r>
       <w:r>
         <w:rPr>
@@ -10890,7 +12452,39 @@
           <w:rFonts w:ascii="Arial" w:hAnsi="Arial" w:cs="Arial"/>
           <w:color w:val="000000" w:themeColor="text1"/>
         </w:rPr>
-        <w:t>Um manche Combos zu fördern und zusätzliche Vorteile zu vergeben gibt es sogenannte Synergies die in dem Item-Pool hinzugefügt werden, wenn man entsprechende zweier oder dreier Pärchen an Items ausgewählt hat. Diese variieren in Einzigartigkeit und Einfluss auf das Spiel sehr, dadurch werden auch untypische Kombinationen gefördert. Ähnliche System gibt es auch in vielen anderen Survivor-Like Spielen, beispielsweise die Evolutios in Vampire Survivors.</w:t>
+        <w:t xml:space="preserve">Um manche Combos zu fördern und zusätzliche Vorteile zu vergeben gibt es sogenannte </w:t>
+      </w:r>
+      <w:proofErr w:type="spellStart"/>
+      <w:r>
+        <w:rPr>
+          <w:rFonts w:ascii="Arial" w:hAnsi="Arial" w:cs="Arial"/>
+          <w:color w:val="000000" w:themeColor="text1"/>
+        </w:rPr>
+        <w:t>Synergies</w:t>
+      </w:r>
+      <w:proofErr w:type="spellEnd"/>
+      <w:r>
+        <w:rPr>
+          <w:rFonts w:ascii="Arial" w:hAnsi="Arial" w:cs="Arial"/>
+          <w:color w:val="000000" w:themeColor="text1"/>
+        </w:rPr>
+        <w:t xml:space="preserve"> die in dem Item-Pool hinzugefügt werden, wenn man entsprechende zweier oder dreier Pärchen an Items ausgewählt hat. Diese variieren in Einzigartigkeit und Einfluss auf das Spiel sehr, dadurch werden auch untypische Kombinationen gefördert. Ähnliche System gibt es auch in vielen anderen Survivor-Like Spielen, beispielsweise die </w:t>
+      </w:r>
+      <w:proofErr w:type="spellStart"/>
+      <w:r>
+        <w:rPr>
+          <w:rFonts w:ascii="Arial" w:hAnsi="Arial" w:cs="Arial"/>
+          <w:color w:val="000000" w:themeColor="text1"/>
+        </w:rPr>
+        <w:t>Evolutios</w:t>
+      </w:r>
+      <w:proofErr w:type="spellEnd"/>
+      <w:r>
+        <w:rPr>
+          <w:rFonts w:ascii="Arial" w:hAnsi="Arial" w:cs="Arial"/>
+          <w:color w:val="000000" w:themeColor="text1"/>
+        </w:rPr>
+        <w:t xml:space="preserve"> in Vampire Survivors.</w:t>
       </w:r>
     </w:p>
     <w:p>
@@ -10907,7 +12501,6 @@
           <w:rFonts w:ascii="Arial" w:hAnsi="Arial" w:cs="Arial"/>
           <w:color w:val="000000" w:themeColor="text1"/>
         </w:rPr>
-        <w:lastRenderedPageBreak/>
         <w:t xml:space="preserve">Um auf die Leitfrage „Wie viel Gameplay braucht ein Spiel?“ einzugehen, kann man die wiederholenden Entscheidungen im Spiel analysieren, kategorisieren und bewerten. Dadurch kann man feststellen wie viel Interaktion in einem Spiel vorhanden ist und </w:t>
       </w:r>
       <w:r>
@@ -11022,7 +12615,23 @@
           <w:rFonts w:ascii="Arial" w:hAnsi="Arial" w:cs="Arial"/>
           <w:color w:val="000000" w:themeColor="text1"/>
         </w:rPr>
-        <w:t xml:space="preserve">Jedoch bietet sie nur eine einmalige Interaktionsmöglichkeit pro Versuch, wodurch der Wiederspielwert gesteigert wird, aber nicht die Aktivität der Spieler:innen </w:t>
+        <w:t xml:space="preserve">Jedoch bietet sie nur eine einmalige Interaktionsmöglichkeit pro Versuch, wodurch der Wiederspielwert gesteigert wird, aber nicht die Aktivität der </w:t>
+      </w:r>
+      <w:proofErr w:type="spellStart"/>
+      <w:r>
+        <w:rPr>
+          <w:rFonts w:ascii="Arial" w:hAnsi="Arial" w:cs="Arial"/>
+          <w:color w:val="000000" w:themeColor="text1"/>
+        </w:rPr>
+        <w:t>Spieler:innen</w:t>
+      </w:r>
+      <w:proofErr w:type="spellEnd"/>
+      <w:r>
+        <w:rPr>
+          <w:rFonts w:ascii="Arial" w:hAnsi="Arial" w:cs="Arial"/>
+          <w:color w:val="000000" w:themeColor="text1"/>
+        </w:rPr>
+        <w:t xml:space="preserve"> </w:t>
       </w:r>
       <w:r>
         <w:rPr>
@@ -11185,7 +12794,15 @@
           <w:rFonts w:ascii="Arial" w:hAnsi="Arial" w:cs="Arial"/>
           <w:color w:val="000000" w:themeColor="text1"/>
         </w:rPr>
-        <w:t xml:space="preserve">Schaden erhält. Dem gegenüber steht die Option möglichst weit entfernt von den Gegnern zu laufen und sicherer zu spielen. Ähnlich ergeht es mit dem Kontrast zwischen langfristigem Planen und kurzfristigen. So etwa kann man sich vorrauschauend bewegen und gezielt an Orte gehen, von denen man erwartet, dass später keine Gegner dort sein werden. Alternativ kann man kurzfristig planen und </w:t>
+        <w:t xml:space="preserve">Schaden erhält. Dem gegenüber steht die Option möglichst weit entfernt von den Gegnern zu laufen und sicherer zu spielen. Ähnlich ergeht es mit dem Kontrast zwischen langfristigem Planen und kurzfristigen. So etwa kann man sich </w:t>
+      </w:r>
+      <w:r>
+        <w:rPr>
+          <w:rFonts w:ascii="Arial" w:hAnsi="Arial" w:cs="Arial"/>
+          <w:color w:val="000000" w:themeColor="text1"/>
+        </w:rPr>
+        <w:lastRenderedPageBreak/>
+        <w:t xml:space="preserve">vorrauschauend bewegen und gezielt an Orte gehen, von denen man erwartet, dass später keine Gegner dort sein werden. Alternativ kann man kurzfristig planen und </w:t>
       </w:r>
       <w:r>
         <w:rPr>
@@ -11285,15 +12902,39 @@
           <w:rFonts w:ascii="Arial" w:hAnsi="Arial" w:cs="Arial"/>
           <w:color w:val="000000" w:themeColor="text1"/>
         </w:rPr>
-        <w:t xml:space="preserve">. Da die ausgewählten Items nicht verfallen, sondern sich ansammeln haben frühe Entscheidungen große Auswirkungen auf den Rest des Versuches. Zusätzlich schaltet man durch das Auswählen von Items weitere frei, wodurch jede Entscheidung die weiteren Optionen </w:t>
-      </w:r>
-      <w:r>
-        <w:rPr>
-          <w:rFonts w:ascii="Arial" w:hAnsi="Arial" w:cs="Arial"/>
-          <w:color w:val="000000" w:themeColor="text1"/>
-        </w:rPr>
-        <w:lastRenderedPageBreak/>
-        <w:t>eines Versuches stark beeinflussen. Des Weiteren gibt es einige Items, die einen direkten Vorteil geben (bspw. Gibt es ein Item, das die Spieler:innen um 1 Leben heilt), jedoch gibt es deutlich mehr mit einem langfristigen Vorteil (bspw. Eine Schadenserhöhung). Daher kann man stellenweise sich entscheiden lieber langfristig zu investieren oder kurzfristig sich zu heilen. Im Laufe eines Versuches erhält man zwischen 35 und 45 Level-Ups, dementsprechend muss man die Auswahl eines Items etwa alle 30 Sekunden treffen. Durch die Kombinationsmöglichkeiten der Items, so wie ihrer langfristigen Auswirkung, hat diese Entscheidung einen sehr starken Einfluss auf das Spiel und sind die primäre Interaktionsmöglichkeit mit dem Spiel. Durch eine hohe Anzahl an Items so wie eine zufällige Auswahl wird der Wiederspielwert gehoben.</w:t>
+        <w:t xml:space="preserve">. Da die ausgewählten Items nicht verfallen, sondern sich ansammeln haben frühe Entscheidungen große Auswirkungen auf den Rest des Versuches. Zusätzlich schaltet man durch das Auswählen von Items weitere frei, wodurch jede Entscheidung die weiteren Optionen eines Versuches stark beeinflussen. Des Weiteren gibt es einige Items, die einen direkten Vorteil geben (bspw. Gibt es ein Item, das die </w:t>
+      </w:r>
+      <w:proofErr w:type="spellStart"/>
+      <w:r>
+        <w:rPr>
+          <w:rFonts w:ascii="Arial" w:hAnsi="Arial" w:cs="Arial"/>
+          <w:color w:val="000000" w:themeColor="text1"/>
+        </w:rPr>
+        <w:t>Spieler:innen</w:t>
+      </w:r>
+      <w:proofErr w:type="spellEnd"/>
+      <w:r>
+        <w:rPr>
+          <w:rFonts w:ascii="Arial" w:hAnsi="Arial" w:cs="Arial"/>
+          <w:color w:val="000000" w:themeColor="text1"/>
+        </w:rPr>
+        <w:t xml:space="preserve"> um 1 Leben heilt), jedoch gibt es deutlich mehr mit einem langfristigen Vorteil (bspw. Eine Schadenserhöhung). Daher kann man stellenweise sich entscheiden lieber langfristig zu investieren oder kurzfristig sich zu heilen. Im Laufe eines Versuches erhält man zwischen 35 und 45 Level-</w:t>
+      </w:r>
+      <w:proofErr w:type="spellStart"/>
+      <w:r>
+        <w:rPr>
+          <w:rFonts w:ascii="Arial" w:hAnsi="Arial" w:cs="Arial"/>
+          <w:color w:val="000000" w:themeColor="text1"/>
+        </w:rPr>
+        <w:t>Ups</w:t>
+      </w:r>
+      <w:proofErr w:type="spellEnd"/>
+      <w:r>
+        <w:rPr>
+          <w:rFonts w:ascii="Arial" w:hAnsi="Arial" w:cs="Arial"/>
+          <w:color w:val="000000" w:themeColor="text1"/>
+        </w:rPr>
+        <w:t>, dementsprechend muss man die Auswahl eines Items etwa alle 30 Sekunden treffen. Durch die Kombinationsmöglichkeiten der Items, so wie ihrer langfristigen Auswirkung, hat diese Entscheidung einen sehr starken Einfluss auf das Spiel und sind die primäre Interaktionsmöglichkeit mit dem Spiel. Durch eine hohe Anzahl an Items so wie eine zufällige Auswahl wird der Wiederspielwert gehoben.</w:t>
       </w:r>
     </w:p>
     <w:p>
@@ -11327,7 +12968,71 @@
           <w:rFonts w:ascii="Arial" w:hAnsi="Arial" w:cs="Arial"/>
           <w:color w:val="000000" w:themeColor="text1"/>
         </w:rPr>
-        <w:t>man in 20 Minutes till Dawn als erstes eine sehr einflussreiche Entscheidung in der Auswahl des Charakters und der Waffe treffen muss. Im Laufe eines Versuches muss man dann alle paar Sekunden durch Bewegung und Schießen kleine Entscheidungen treffen, deren Auswirkungen sind tendenziell kurzfristig und nicht sehr einzigartig. Dies wird etwa alle 30 Sekunden durch eine sehr einflussreiche Entscheidung der Item Auswahlunterbrochen. Diese Entscheidung ist das Hauptelement des Core-Gameplay-Loop von 20 Minutes till Dawn.</w:t>
+        <w:t xml:space="preserve">man in 20 </w:t>
+      </w:r>
+      <w:proofErr w:type="spellStart"/>
+      <w:r>
+        <w:rPr>
+          <w:rFonts w:ascii="Arial" w:hAnsi="Arial" w:cs="Arial"/>
+          <w:color w:val="000000" w:themeColor="text1"/>
+        </w:rPr>
+        <w:t>Minutes</w:t>
+      </w:r>
+      <w:proofErr w:type="spellEnd"/>
+      <w:r>
+        <w:rPr>
+          <w:rFonts w:ascii="Arial" w:hAnsi="Arial" w:cs="Arial"/>
+          <w:color w:val="000000" w:themeColor="text1"/>
+        </w:rPr>
+        <w:t xml:space="preserve"> </w:t>
+      </w:r>
+      <w:proofErr w:type="spellStart"/>
+      <w:r>
+        <w:rPr>
+          <w:rFonts w:ascii="Arial" w:hAnsi="Arial" w:cs="Arial"/>
+          <w:color w:val="000000" w:themeColor="text1"/>
+        </w:rPr>
+        <w:t>till</w:t>
+      </w:r>
+      <w:proofErr w:type="spellEnd"/>
+      <w:r>
+        <w:rPr>
+          <w:rFonts w:ascii="Arial" w:hAnsi="Arial" w:cs="Arial"/>
+          <w:color w:val="000000" w:themeColor="text1"/>
+        </w:rPr>
+        <w:t xml:space="preserve"> Dawn als erstes eine sehr einflussreiche Entscheidung in der Auswahl des Charakters und der Waffe treffen muss. Im Laufe eines Versuches muss man dann alle paar Sekunden durch Bewegung und Schießen kleine Entscheidungen treffen, deren Auswirkungen sind tendenziell kurzfristig und nicht sehr einzigartig. Dies wird etwa alle 30 Sekunden durch eine sehr einflussreiche Entscheidung der Item Auswahlunterbrochen. Diese Entscheidung ist das Hauptelement des Core-Gameplay-Loop von 20 </w:t>
+      </w:r>
+      <w:proofErr w:type="spellStart"/>
+      <w:r>
+        <w:rPr>
+          <w:rFonts w:ascii="Arial" w:hAnsi="Arial" w:cs="Arial"/>
+          <w:color w:val="000000" w:themeColor="text1"/>
+        </w:rPr>
+        <w:t>Minutes</w:t>
+      </w:r>
+      <w:proofErr w:type="spellEnd"/>
+      <w:r>
+        <w:rPr>
+          <w:rFonts w:ascii="Arial" w:hAnsi="Arial" w:cs="Arial"/>
+          <w:color w:val="000000" w:themeColor="text1"/>
+        </w:rPr>
+        <w:t xml:space="preserve"> </w:t>
+      </w:r>
+      <w:proofErr w:type="spellStart"/>
+      <w:r>
+        <w:rPr>
+          <w:rFonts w:ascii="Arial" w:hAnsi="Arial" w:cs="Arial"/>
+          <w:color w:val="000000" w:themeColor="text1"/>
+        </w:rPr>
+        <w:t>till</w:t>
+      </w:r>
+      <w:proofErr w:type="spellEnd"/>
+      <w:r>
+        <w:rPr>
+          <w:rFonts w:ascii="Arial" w:hAnsi="Arial" w:cs="Arial"/>
+          <w:color w:val="000000" w:themeColor="text1"/>
+        </w:rPr>
+        <w:t xml:space="preserve"> Dawn.</w:t>
       </w:r>
     </w:p>
     <w:p/>
@@ -11514,7 +13219,6 @@
           <w:sz w:val="36"/>
           <w:szCs w:val="36"/>
         </w:rPr>
-        <w:lastRenderedPageBreak/>
         <w:t>IV</w:t>
       </w:r>
       <w:r>
@@ -15200,7 +16904,7 @@
     <b:Year>2009</b:Year>
     <b:City>Natick, Massachusetts</b:City>
     <b:Publisher>A K Peters</b:Publisher>
-    <b:RefOrder>33</b:RefOrder>
+    <b:RefOrder>35</b:RefOrder>
   </b:Source>
   <b:Source>
     <b:Tag>Dag18</b:Tag>
@@ -15226,7 +16930,7 @@
     <b:Pages>707-715</b:Pages>
     <b:Volume>34</b:Volume>
     <b:Issue>8</b:Issue>
-    <b:RefOrder>34</b:RefOrder>
+    <b:RefOrder>36</b:RefOrder>
   </b:Source>
   <b:Source>
     <b:Tag>Liu12</b:Tag>
@@ -15252,7 +16956,7 @@
     <b:Pages>553-568</b:Pages>
     <b:Volume>42</b:Volume>
     <b:Issue>6</b:Issue>
-    <b:RefOrder>35</b:RefOrder>
+    <b:RefOrder>37</b:RefOrder>
   </b:Source>
   <b:Source>
     <b:Tag>Che19</b:Tag>
@@ -15274,7 +16978,7 @@
     <b:Pages>1170-1181</b:Pages>
     <b:Volume>35</b:Volume>
     <b:Issue>13</b:Issue>
-    <b:RefOrder>36</b:RefOrder>
+    <b:RefOrder>38</b:RefOrder>
   </b:Source>
   <b:Source>
     <b:Tag>Yun</b:Tag>
@@ -15306,7 +17010,7 @@
     <b:PeriodicalTitle>Proceedings of the SIGCHI conference on human factors in computing systems</b:PeriodicalTitle>
     <b:Pages>2195–2204</b:Pages>
     <b:Year>2009</b:Year>
-    <b:RefOrder>37</b:RefOrder>
+    <b:RefOrder>39</b:RefOrder>
   </b:Source>
   <b:Source>
     <b:Tag>Pat13</b:Tag>
@@ -15331,7 +17035,7 @@
     <b:Year>2013</b:Year>
     <b:Pages>315 – 321</b:Pages>
     <b:Volume>7</b:Volume>
-    <b:RefOrder>38</b:RefOrder>
+    <b:RefOrder>40</b:RefOrder>
   </b:Source>
   <b:Source>
     <b:Tag>Liu09</b:Tag>
@@ -15364,7 +17068,7 @@
     <b:Year>2009</b:Year>
     <b:Volume>25</b:Volume>
     <b:Issue>6</b:Issue>
-    <b:RefOrder>39</b:RefOrder>
+    <b:RefOrder>41</b:RefOrder>
   </b:Source>
   <b:Source>
     <b:Tag>Sha19</b:Tag>
@@ -15389,7 +17093,7 @@
     <b:Year>2019</b:Year>
     <b:Pages>395–403</b:Pages>
     <b:Volume>156</b:Volume>
-    <b:RefOrder>40</b:RefOrder>
+    <b:RefOrder>42</b:RefOrder>
   </b:Source>
   <b:Source>
     <b:Tag>Neb20</b:Tag>
@@ -15453,7 +17157,7 @@
     <b:Pages>53-62</b:Pages>
     <b:Volume>4</b:Volume>
     <b:Issue>1</b:Issue>
-    <b:RefOrder>41</b:RefOrder>
+    <b:RefOrder>43</b:RefOrder>
   </b:Source>
   <b:Source>
     <b:Tag>Abu12</b:Tag>
@@ -15479,7 +17183,7 @@
     <b:Pages>317-330</b:Pages>
     <b:Volume>38</b:Volume>
     <b:Issue>3</b:Issue>
-    <b:RefOrder>42</b:RefOrder>
+    <b:RefOrder>44</b:RefOrder>
   </b:Source>
   <b:Source>
     <b:Tag>Thi22</b:Tag>
@@ -15502,7 +17206,7 @@
     <b:Day>18</b:Day>
     <b:URL>https://www.youtube.com/watch?v=bxp4G-oJATM</b:URL>
     <b:LCID>de-DE</b:LCID>
-    <b:RefOrder>43</b:RefOrder>
+    <b:RefOrder>45</b:RefOrder>
   </b:Source>
   <b:Source>
     <b:Tag>Mei24</b:Tag>
@@ -15591,22 +17295,13 @@
     <b:RefOrder>30</b:RefOrder>
   </b:Source>
   <b:Source>
-    <b:Tag>Luc22</b:Tag>
-    <b:SourceType>Misc</b:SourceType>
-    <b:Guid>{267EC66F-39EC-446B-B912-690D42F324EF}</b:Guid>
-    <b:Title>Luca Galante</b:Title>
-    <b:PublicationTitle>Vampire Survivors</b:PublicationTitle>
-    <b:Year>2021</b:Year>
-    <b:RefOrder>25</b:RefOrder>
-  </b:Source>
-  <b:Source>
     <b:Tag>fla23</b:Tag>
     <b:SourceType>Misc</b:SourceType>
     <b:Guid>{A16BD1D0-B185-4678-89D7-19D7385EF275}</b:Guid>
     <b:Title>flanne</b:Title>
     <b:PublicationTitle>20 Minutes Till Dawn</b:PublicationTitle>
     <b:Year>2023</b:Year>
-    <b:RefOrder>31</b:RefOrder>
+    <b:RefOrder>33</b:RefOrder>
   </b:Source>
   <b:Source>
     <b:Tag>zuk23</b:Tag>
@@ -15626,7 +17321,7 @@
       </b:Author>
     </b:Author>
     <b:URL>https://howtomarketagame.com/2022/06/14/20-minutes-till-dawn/</b:URL>
-    <b:RefOrder>32</b:RefOrder>
+    <b:RefOrder>34</b:RefOrder>
   </b:Source>
   <b:Source>
     <b:Tag>Fie23</b:Tag>
@@ -15733,7 +17428,7 @@
     <b:Title>Drodo Studio</b:Title>
     <b:PublicationTitle>Dota Auto Chess</b:PublicationTitle>
     <b:Year>2019</b:Year>
-    <b:RefOrder>14</b:RefOrder>
+    <b:RefOrder>16</b:RefOrder>
   </b:Source>
   <b:Source>
     <b:Tag>Rio19</b:Tag>
@@ -15742,7 +17437,7 @@
     <b:Title>Riot Games</b:Title>
     <b:PublicationTitle>Teamfight Tactics</b:PublicationTitle>
     <b:Year>2019</b:Year>
-    <b:RefOrder>20</b:RefOrder>
+    <b:RefOrder>14</b:RefOrder>
   </b:Source>
   <b:Source>
     <b:Tag>Val13</b:Tag>
@@ -15751,7 +17446,7 @@
     <b:Title>Valve</b:Title>
     <b:PublicationTitle>Dota 2</b:PublicationTitle>
     <b:Year>2013</b:Year>
-    <b:RefOrder>15</b:RefOrder>
+    <b:RefOrder>17</b:RefOrder>
   </b:Source>
   <b:Source>
     <b:Tag>PCG24</b:Tag>
@@ -15762,7 +17457,7 @@
     <b:Month>Juni</b:Month>
     <b:Day>25</b:Day>
     <b:URL>https://www.pcgamesn.com/dota-2/dota-auto-chess-player-count</b:URL>
-    <b:RefOrder>16</b:RefOrder>
+    <b:RefOrder>18</b:RefOrder>
   </b:Source>
   <b:Source>
     <b:Tag>Ste24</b:Tag>
@@ -15773,7 +17468,7 @@
     <b:Month>Juni</b:Month>
     <b:Day>25</b:Day>
     <b:URL>https://steamcharts.com/app/570#All</b:URL>
-    <b:RefOrder>17</b:RefOrder>
+    <b:RefOrder>19</b:RefOrder>
   </b:Source>
   <b:Source>
     <b:Tag>Val20</b:Tag>
@@ -15783,7 +17478,7 @@
     <b:Year>2020</b:Year>
     <b:Month>Februar</b:Month>
     <b:PublicationTitle>Dota Underlords</b:PublicationTitle>
-    <b:RefOrder>19</b:RefOrder>
+    <b:RefOrder>21</b:RefOrder>
   </b:Source>
   <b:Source>
     <b:Tag>Dro191</b:Tag>
@@ -15792,7 +17487,7 @@
     <b:Title>Drodo Studio</b:Title>
     <b:PublicationTitle>Auto Chess</b:PublicationTitle>
     <b:Year>2019</b:Year>
-    <b:RefOrder>18</b:RefOrder>
+    <b:RefOrder>20</b:RefOrder>
   </b:Source>
   <b:Source>
     <b:Tag>Tea21</b:Tag>
@@ -15801,7 +17496,7 @@
     <b:Title>Team Wood Games</b:Title>
     <b:PublicationTitle>Super Auto Pets</b:PublicationTitle>
     <b:Year>2021</b:Year>
-    <b:RefOrder>23</b:RefOrder>
+    <b:RefOrder>24</b:RefOrder>
   </b:Source>
   <b:Source>
     <b:Tag>Pla24</b:Tag>
@@ -15810,7 +17505,7 @@
     <b:Title>PlayWithFurcifer</b:Title>
     <b:PublicationTitle>Backpack Battles</b:PublicationTitle>
     <b:Year>2024</b:Year>
-    <b:RefOrder>24</b:RefOrder>
+    <b:RefOrder>25</b:RefOrder>
   </b:Source>
   <b:Source>
     <b:Tag>Lea24</b:Tag>
@@ -15821,24 +17516,53 @@
     <b:Day>27</b:Day>
     <b:InternetSiteTitle>League of Legends</b:InternetSiteTitle>
     <b:URL>https://teamfighttactics.leagueoflegends.com/en-us/news/dev/tft-update-numbers-and-what-s-next/</b:URL>
-    <b:RefOrder>21</b:RefOrder>
+    <b:RefOrder>22</b:RefOrder>
+  </b:Source>
+  <b:Source>
+    <b:Tag>Luc21</b:Tag>
+    <b:SourceType>Misc</b:SourceType>
+    <b:Guid>{8A48459B-E35C-4ED6-9F54-86E2CE81B694}</b:Guid>
+    <b:Title>Luca Galante</b:Title>
+    <b:PublicationTitle>Vampire Survivors</b:PublicationTitle>
+    <b:Year>2021</b:Year>
+    <b:RefOrder>15</b:RefOrder>
+  </b:Source>
+  <b:Source>
+    <b:Tag>Blo23</b:Tag>
+    <b:SourceType>Misc</b:SourceType>
+    <b:Guid>{098E22C0-D296-4321-A1B3-FFABA35DE6C6}</b:Guid>
+    <b:Title>Blobfish</b:Title>
+    <b:Year>2023</b:Year>
+    <b:PublicationTitle>Brotato</b:PublicationTitle>
+    <b:RefOrder>31</b:RefOrder>
+  </b:Source>
+  <b:Source>
+    <b:Tag>Ste241</b:Tag>
+    <b:SourceType>InternetSite</b:SourceType>
+    <b:Guid>{1B818043-D235-437D-8FA9-0DC0B5E0971A}</b:Guid>
+    <b:Year>2024</b:Year>
+    <b:Month>Juni</b:Month>
+    <b:Day>27</b:Day>
+    <b:URL>https://steamcharts.com/app/1942280#All</b:URL>
+    <b:Title>Steamcharts</b:Title>
+    <b:RefOrder>32</b:RefOrder>
   </b:Source>
   <b:Source>
     <b:Tag>OP24</b:Tag>
     <b:SourceType>InternetSite</b:SourceType>
-    <b:Guid>{FD193F9E-C2A7-49FF-8E3E-600C15E652D4}</b:Guid>
-    <b:InternetSiteTitle>OP</b:InternetSiteTitle>
+    <b:Guid>{2A51DBB4-EA2A-4019-AEFD-7B4CF3509E31}</b:Guid>
     <b:Year>2024</b:Year>
     <b:Month>Juni</b:Month>
     <b:Day>27</b:Day>
     <b:URL>https://tft.op.gg/meta-trends/comps?mode=&amp;version=14.13</b:URL>
-    <b:RefOrder>22</b:RefOrder>
+    <b:Title>OP</b:Title>
+    <b:RefOrder>23</b:RefOrder>
   </b:Source>
 </b:Sources>
 </file>
 
 <file path=customXml/itemProps1.xml><?xml version="1.0" encoding="utf-8"?>
-<ds:datastoreItem xmlns:ds="http://schemas.openxmlformats.org/officeDocument/2006/customXml" ds:itemID="{A2395365-AAE8-40A0-B47C-75E5B1FA5C23}">
+<ds:datastoreItem xmlns:ds="http://schemas.openxmlformats.org/officeDocument/2006/customXml" ds:itemID="{E30968FF-EA50-41A7-BDD6-C9D4064961E6}">
   <ds:schemaRefs>
     <ds:schemaRef ds:uri="http://schemas.openxmlformats.org/officeDocument/2006/bibliography"/>
   </ds:schemaRefs>

</xml_diff>

<commit_message>
fixed 20 minutes till dawn
</commit_message>
<xml_diff>
--- a/first_draft.docx
+++ b/first_draft.docx
@@ -297,7 +297,7 @@
           <w:szCs w:val="36"/>
         </w:rPr>
       </w:pPr>
-      <w:bookmarkStart w:id="0" w:name="_Toc170382316"/>
+      <w:bookmarkStart w:id="0" w:name="_Toc170473189"/>
       <w:r>
         <w:rPr>
           <w:rFonts w:ascii="Arial" w:hAnsi="Arial" w:cs="Arial"/>
@@ -635,7 +635,7 @@
           <w:szCs w:val="36"/>
         </w:rPr>
       </w:pPr>
-      <w:bookmarkStart w:id="1" w:name="_Toc170382317"/>
+      <w:bookmarkStart w:id="1" w:name="_Toc170473190"/>
       <w:r>
         <w:rPr>
           <w:rFonts w:ascii="Arial" w:hAnsi="Arial" w:cs="Arial"/>
@@ -687,7 +687,23 @@
           <w:rFonts w:ascii="Arial" w:hAnsi="Arial" w:cs="Arial"/>
           <w:color w:val="000000" w:themeColor="text1"/>
         </w:rPr>
-        <w:t>, dabei sind mir insbesondere in den letzten Jahren Veränderungen in den Design Prinzipien und dem Grundlegenden Gameplay vieler Spiele aufgefallen. Immer öfters habe ich mich als Spieler bevormundet gefühlt, da Entscheidungen vom Spiel aus für mich getroffen wurden. Gleichzeitig gab es immer wieder Situationen, in denen ich auf das Spiel gewartet habe und nichts aktiv machen konnte.</w:t>
+        <w:t xml:space="preserve">, dabei sind mir insbesondere in den letzten Jahren Veränderungen in den Design Prinzipien und dem Grundlegenden Gameplay vieler Spiele aufgefallen. Immer öfters habe ich mich als Spieler </w:t>
+      </w:r>
+      <w:proofErr w:type="gramStart"/>
+      <w:r>
+        <w:rPr>
+          <w:rFonts w:ascii="Arial" w:hAnsi="Arial" w:cs="Arial"/>
+          <w:color w:val="000000" w:themeColor="text1"/>
+        </w:rPr>
+        <w:t>bevormundet</w:t>
+      </w:r>
+      <w:proofErr w:type="gramEnd"/>
+      <w:r>
+        <w:rPr>
+          <w:rFonts w:ascii="Arial" w:hAnsi="Arial" w:cs="Arial"/>
+          <w:color w:val="000000" w:themeColor="text1"/>
+        </w:rPr>
+        <w:t xml:space="preserve"> gefühlt, da Entscheidungen vom Spiel aus für mich getroffen wurden. Gleichzeitig gab es immer wieder Situationen, in denen ich auf das Spiel gewartet habe und nichts aktiv machen konnte.</w:t>
       </w:r>
     </w:p>
     <w:p>
@@ -872,7 +888,7 @@
             </w:rPr>
             <w:fldChar w:fldCharType="separate"/>
           </w:r>
-          <w:hyperlink w:anchor="_Toc170382316" w:history="1">
+          <w:hyperlink w:anchor="_Toc170473189" w:history="1">
             <w:r>
               <w:rPr>
                 <w:rStyle w:val="Hyperlink"/>
@@ -900,7 +916,7 @@
                 <w:noProof/>
                 <w:webHidden/>
               </w:rPr>
-              <w:instrText xml:space="preserve"> PAGEREF _Toc170382316 \h </w:instrText>
+              <w:instrText xml:space="preserve"> PAGEREF _Toc170473189 \h </w:instrText>
             </w:r>
             <w:r>
               <w:rPr>
@@ -945,7 +961,7 @@
               <w14:ligatures w14:val="standardContextual"/>
             </w:rPr>
           </w:pPr>
-          <w:hyperlink w:anchor="_Toc170382317" w:history="1">
+          <w:hyperlink w:anchor="_Toc170473190" w:history="1">
             <w:r>
               <w:rPr>
                 <w:rStyle w:val="Hyperlink"/>
@@ -973,7 +989,7 @@
                 <w:noProof/>
                 <w:webHidden/>
               </w:rPr>
-              <w:instrText xml:space="preserve"> PAGEREF _Toc170382317 \h </w:instrText>
+              <w:instrText xml:space="preserve"> PAGEREF _Toc170473190 \h </w:instrText>
             </w:r>
             <w:r>
               <w:rPr>
@@ -1018,7 +1034,7 @@
               <w14:ligatures w14:val="standardContextual"/>
             </w:rPr>
           </w:pPr>
-          <w:hyperlink w:anchor="_Toc170382318" w:history="1">
+          <w:hyperlink w:anchor="_Toc170473191" w:history="1">
             <w:r>
               <w:rPr>
                 <w:rStyle w:val="Hyperlink"/>
@@ -1046,7 +1062,7 @@
                 <w:noProof/>
                 <w:webHidden/>
               </w:rPr>
-              <w:instrText xml:space="preserve"> PAGEREF _Toc170382318 \h </w:instrText>
+              <w:instrText xml:space="preserve"> PAGEREF _Toc170473191 \h </w:instrText>
             </w:r>
             <w:r>
               <w:rPr>
@@ -1091,7 +1107,7 @@
               <w14:ligatures w14:val="standardContextual"/>
             </w:rPr>
           </w:pPr>
-          <w:hyperlink w:anchor="_Toc170382319" w:history="1">
+          <w:hyperlink w:anchor="_Toc170473192" w:history="1">
             <w:r>
               <w:rPr>
                 <w:rStyle w:val="Hyperlink"/>
@@ -1119,7 +1135,7 @@
                 <w:noProof/>
                 <w:webHidden/>
               </w:rPr>
-              <w:instrText xml:space="preserve"> PAGEREF _Toc170382319 \h </w:instrText>
+              <w:instrText xml:space="preserve"> PAGEREF _Toc170473192 \h </w:instrText>
             </w:r>
             <w:r>
               <w:rPr>
@@ -1140,190 +1156,6 @@
                 <w:webHidden/>
               </w:rPr>
               <w:t>5</w:t>
-            </w:r>
-            <w:r>
-              <w:rPr>
-                <w:noProof/>
-                <w:webHidden/>
-              </w:rPr>
-              <w:fldChar w:fldCharType="end"/>
-            </w:r>
-          </w:hyperlink>
-        </w:p>
-        <w:p>
-          <w:pPr>
-            <w:pStyle w:val="Verzeichnis1"/>
-            <w:tabs>
-              <w:tab w:val="left" w:pos="720"/>
-              <w:tab w:val="right" w:leader="dot" w:pos="8494"/>
-            </w:tabs>
-            <w:rPr>
-              <w:noProof/>
-              <w:kern w:val="2"/>
-              <w:sz w:val="24"/>
-              <w:szCs w:val="24"/>
-              <w14:ligatures w14:val="standardContextual"/>
-            </w:rPr>
-          </w:pPr>
-          <w:hyperlink w:anchor="_Toc170382320" w:history="1">
-            <w:r>
-              <w:rPr>
-                <w:rStyle w:val="Hyperlink"/>
-                <w:rFonts w:ascii="Arial" w:hAnsi="Arial" w:cs="Arial"/>
-                <w:noProof/>
-              </w:rPr>
-              <w:t>1.1.</w:t>
-            </w:r>
-            <w:r>
-              <w:rPr>
-                <w:noProof/>
-                <w:kern w:val="2"/>
-                <w:sz w:val="24"/>
-                <w:szCs w:val="24"/>
-                <w14:ligatures w14:val="standardContextual"/>
-              </w:rPr>
-              <w:tab/>
-            </w:r>
-            <w:r>
-              <w:rPr>
-                <w:rStyle w:val="Hyperlink"/>
-                <w:rFonts w:ascii="Arial" w:hAnsi="Arial" w:cs="Arial"/>
-                <w:noProof/>
-              </w:rPr>
-              <w:t>Unterschied zu Filmen oder Simulationen</w:t>
-            </w:r>
-            <w:r>
-              <w:rPr>
-                <w:noProof/>
-                <w:webHidden/>
-              </w:rPr>
-              <w:tab/>
-            </w:r>
-            <w:r>
-              <w:rPr>
-                <w:noProof/>
-                <w:webHidden/>
-              </w:rPr>
-              <w:fldChar w:fldCharType="begin"/>
-            </w:r>
-            <w:r>
-              <w:rPr>
-                <w:noProof/>
-                <w:webHidden/>
-              </w:rPr>
-              <w:instrText xml:space="preserve"> PAGEREF _Toc170382320 \h </w:instrText>
-            </w:r>
-            <w:r>
-              <w:rPr>
-                <w:noProof/>
-                <w:webHidden/>
-              </w:rPr>
-            </w:r>
-            <w:r>
-              <w:rPr>
-                <w:noProof/>
-                <w:webHidden/>
-              </w:rPr>
-              <w:fldChar w:fldCharType="separate"/>
-            </w:r>
-            <w:r>
-              <w:rPr>
-                <w:noProof/>
-                <w:webHidden/>
-              </w:rPr>
-              <w:t>6</w:t>
-            </w:r>
-            <w:r>
-              <w:rPr>
-                <w:noProof/>
-                <w:webHidden/>
-              </w:rPr>
-              <w:fldChar w:fldCharType="end"/>
-            </w:r>
-          </w:hyperlink>
-        </w:p>
-        <w:p>
-          <w:pPr>
-            <w:pStyle w:val="Verzeichnis1"/>
-            <w:tabs>
-              <w:tab w:val="left" w:pos="720"/>
-              <w:tab w:val="right" w:leader="dot" w:pos="8494"/>
-            </w:tabs>
-            <w:rPr>
-              <w:noProof/>
-              <w:kern w:val="2"/>
-              <w:sz w:val="24"/>
-              <w:szCs w:val="24"/>
-              <w14:ligatures w14:val="standardContextual"/>
-            </w:rPr>
-          </w:pPr>
-          <w:hyperlink w:anchor="_Toc170382321" w:history="1">
-            <w:r>
-              <w:rPr>
-                <w:rStyle w:val="Hyperlink"/>
-                <w:rFonts w:ascii="Arial" w:hAnsi="Arial" w:cs="Arial"/>
-                <w:noProof/>
-              </w:rPr>
-              <w:t>1.2.</w:t>
-            </w:r>
-            <w:r>
-              <w:rPr>
-                <w:noProof/>
-                <w:kern w:val="2"/>
-                <w:sz w:val="24"/>
-                <w:szCs w:val="24"/>
-                <w14:ligatures w14:val="standardContextual"/>
-              </w:rPr>
-              <w:tab/>
-            </w:r>
-            <w:r>
-              <w:rPr>
-                <w:rStyle w:val="Hyperlink"/>
-                <w:rFonts w:ascii="Arial" w:hAnsi="Arial" w:cs="Arial"/>
-                <w:noProof/>
-              </w:rPr>
-              <w:t>Entscheidungen bewerten und kategorisieren</w:t>
-            </w:r>
-            <w:r>
-              <w:rPr>
-                <w:noProof/>
-                <w:webHidden/>
-              </w:rPr>
-              <w:tab/>
-            </w:r>
-            <w:r>
-              <w:rPr>
-                <w:noProof/>
-                <w:webHidden/>
-              </w:rPr>
-              <w:fldChar w:fldCharType="begin"/>
-            </w:r>
-            <w:r>
-              <w:rPr>
-                <w:noProof/>
-                <w:webHidden/>
-              </w:rPr>
-              <w:instrText xml:space="preserve"> PAGEREF _Toc170382321 \h </w:instrText>
-            </w:r>
-            <w:r>
-              <w:rPr>
-                <w:noProof/>
-                <w:webHidden/>
-              </w:rPr>
-            </w:r>
-            <w:r>
-              <w:rPr>
-                <w:noProof/>
-                <w:webHidden/>
-              </w:rPr>
-              <w:fldChar w:fldCharType="separate"/>
-            </w:r>
-            <w:r>
-              <w:rPr>
-                <w:noProof/>
-                <w:webHidden/>
-              </w:rPr>
-              <w:t>7</w:t>
             </w:r>
             <w:r>
               <w:rPr>
@@ -1348,14 +1180,14 @@
               <w14:ligatures w14:val="standardContextual"/>
             </w:rPr>
           </w:pPr>
-          <w:hyperlink w:anchor="_Toc170382322" w:history="1">
+          <w:hyperlink w:anchor="_Toc170473193" w:history="1">
             <w:r>
               <w:rPr>
                 <w:rStyle w:val="Hyperlink"/>
                 <w:rFonts w:ascii="Arial" w:hAnsi="Arial" w:cs="Arial"/>
                 <w:noProof/>
               </w:rPr>
-              <w:t>2. Zielgruppenentwicklung: Gaming für den Mainstream</w:t>
+              <w:t>1.1. Unterschied zu Filmen oder Simulationen</w:t>
             </w:r>
             <w:r>
               <w:rPr>
@@ -1376,7 +1208,7 @@
                 <w:noProof/>
                 <w:webHidden/>
               </w:rPr>
-              <w:instrText xml:space="preserve"> PAGEREF _Toc170382322 \h </w:instrText>
+              <w:instrText xml:space="preserve"> PAGEREF _Toc170473193 \h </w:instrText>
             </w:r>
             <w:r>
               <w:rPr>
@@ -1396,7 +1228,7 @@
                 <w:noProof/>
                 <w:webHidden/>
               </w:rPr>
-              <w:t>10</w:t>
+              <w:t>6</w:t>
             </w:r>
             <w:r>
               <w:rPr>
@@ -1421,14 +1253,14 @@
               <w14:ligatures w14:val="standardContextual"/>
             </w:rPr>
           </w:pPr>
-          <w:hyperlink w:anchor="_Toc170382323" w:history="1">
+          <w:hyperlink w:anchor="_Toc170473194" w:history="1">
             <w:r>
               <w:rPr>
                 <w:rStyle w:val="Hyperlink"/>
                 <w:rFonts w:ascii="Arial" w:hAnsi="Arial" w:cs="Arial"/>
                 <w:noProof/>
               </w:rPr>
-              <w:t>2.1. Einfluss von Filmen auf Spiele</w:t>
+              <w:t>1.2. Entscheidungen bewerten und kategorisieren</w:t>
             </w:r>
             <w:r>
               <w:rPr>
@@ -1449,7 +1281,7 @@
                 <w:noProof/>
                 <w:webHidden/>
               </w:rPr>
-              <w:instrText xml:space="preserve"> PAGEREF _Toc170382323 \h </w:instrText>
+              <w:instrText xml:space="preserve"> PAGEREF _Toc170473194 \h </w:instrText>
             </w:r>
             <w:r>
               <w:rPr>
@@ -1469,7 +1301,7 @@
                 <w:noProof/>
                 <w:webHidden/>
               </w:rPr>
-              <w:t>12</w:t>
+              <w:t>7</w:t>
             </w:r>
             <w:r>
               <w:rPr>
@@ -1494,14 +1326,14 @@
               <w14:ligatures w14:val="standardContextual"/>
             </w:rPr>
           </w:pPr>
-          <w:hyperlink w:anchor="_Toc170382324" w:history="1">
+          <w:hyperlink w:anchor="_Toc170473195" w:history="1">
             <w:r>
               <w:rPr>
                 <w:rStyle w:val="Hyperlink"/>
                 <w:rFonts w:ascii="Arial" w:hAnsi="Arial" w:cs="Arial"/>
                 <w:noProof/>
               </w:rPr>
-              <w:t>2.2. Anpassung von Spielen</w:t>
+              <w:t>2. Zielgruppenentwicklung: Gaming für den Mainstream</w:t>
             </w:r>
             <w:r>
               <w:rPr>
@@ -1522,7 +1354,7 @@
                 <w:noProof/>
                 <w:webHidden/>
               </w:rPr>
-              <w:instrText xml:space="preserve"> PAGEREF _Toc170382324 \h </w:instrText>
+              <w:instrText xml:space="preserve"> PAGEREF _Toc170473195 \h </w:instrText>
             </w:r>
             <w:r>
               <w:rPr>
@@ -1542,7 +1374,7 @@
                 <w:noProof/>
                 <w:webHidden/>
               </w:rPr>
-              <w:t>12</w:t>
+              <w:t>10</w:t>
             </w:r>
             <w:r>
               <w:rPr>
@@ -1567,14 +1399,14 @@
               <w14:ligatures w14:val="standardContextual"/>
             </w:rPr>
           </w:pPr>
-          <w:hyperlink w:anchor="_Toc170382325" w:history="1">
+          <w:hyperlink w:anchor="_Toc170473196" w:history="1">
             <w:r>
               <w:rPr>
                 <w:rStyle w:val="Hyperlink"/>
                 <w:rFonts w:ascii="Arial" w:hAnsi="Arial" w:cs="Arial"/>
                 <w:noProof/>
               </w:rPr>
-              <w:t>3. Aufkommen zweier neuer Genres: Survivor-Like und Autobattler</w:t>
+              <w:t>2.1. Einfluss von Filmen auf Spiele</w:t>
             </w:r>
             <w:r>
               <w:rPr>
@@ -1595,7 +1427,7 @@
                 <w:noProof/>
                 <w:webHidden/>
               </w:rPr>
-              <w:instrText xml:space="preserve"> PAGEREF _Toc170382325 \h </w:instrText>
+              <w:instrText xml:space="preserve"> PAGEREF _Toc170473196 \h </w:instrText>
             </w:r>
             <w:r>
               <w:rPr>
@@ -1640,14 +1472,14 @@
               <w14:ligatures w14:val="standardContextual"/>
             </w:rPr>
           </w:pPr>
-          <w:hyperlink w:anchor="_Toc170382326" w:history="1">
+          <w:hyperlink w:anchor="_Toc170473197" w:history="1">
             <w:r>
               <w:rPr>
                 <w:rStyle w:val="Hyperlink"/>
                 <w:rFonts w:ascii="Arial" w:hAnsi="Arial" w:cs="Arial"/>
                 <w:noProof/>
               </w:rPr>
-              <w:t>3.1. Geschichte der Autobattler</w:t>
+              <w:t>2.2. Anpassung von Spielen</w:t>
             </w:r>
             <w:r>
               <w:rPr>
@@ -1668,7 +1500,7 @@
                 <w:noProof/>
                 <w:webHidden/>
               </w:rPr>
-              <w:instrText xml:space="preserve"> PAGEREF _Toc170382326 \h </w:instrText>
+              <w:instrText xml:space="preserve"> PAGEREF _Toc170473197 \h </w:instrText>
             </w:r>
             <w:r>
               <w:rPr>
@@ -1713,15 +1545,14 @@
               <w14:ligatures w14:val="standardContextual"/>
             </w:rPr>
           </w:pPr>
-          <w:hyperlink w:anchor="_Toc170382327" w:history="1">
+          <w:hyperlink w:anchor="_Toc170473198" w:history="1">
             <w:r>
               <w:rPr>
                 <w:rStyle w:val="Hyperlink"/>
                 <w:rFonts w:ascii="Arial" w:hAnsi="Arial" w:cs="Arial"/>
                 <w:noProof/>
-                <w:lang w:val="en-US"/>
-              </w:rPr>
-              <w:t>3.2. Moderne Autobattler</w:t>
+              </w:rPr>
+              <w:t>3. Aufkommen zweier neuer Genres: Survivor-Like und Autobattler</w:t>
             </w:r>
             <w:r>
               <w:rPr>
@@ -1742,7 +1573,7 @@
                 <w:noProof/>
                 <w:webHidden/>
               </w:rPr>
-              <w:instrText xml:space="preserve"> PAGEREF _Toc170382327 \h </w:instrText>
+              <w:instrText xml:space="preserve"> PAGEREF _Toc170473198 \h </w:instrText>
             </w:r>
             <w:r>
               <w:rPr>
@@ -1762,7 +1593,7 @@
                 <w:noProof/>
                 <w:webHidden/>
               </w:rPr>
-              <w:t>14</w:t>
+              <w:t>12</w:t>
             </w:r>
             <w:r>
               <w:rPr>
@@ -1787,15 +1618,14 @@
               <w14:ligatures w14:val="standardContextual"/>
             </w:rPr>
           </w:pPr>
-          <w:hyperlink w:anchor="_Toc170382328" w:history="1">
+          <w:hyperlink w:anchor="_Toc170473199" w:history="1">
             <w:r>
               <w:rPr>
                 <w:rStyle w:val="Hyperlink"/>
                 <w:rFonts w:ascii="Arial" w:hAnsi="Arial" w:cs="Arial"/>
                 <w:noProof/>
-                <w:lang w:val="en-US"/>
-              </w:rPr>
-              <w:t>3.2.1. Teamfight Tactics</w:t>
+              </w:rPr>
+              <w:t>3.1. Geschichte der Autobattler</w:t>
             </w:r>
             <w:r>
               <w:rPr>
@@ -1816,7 +1646,7 @@
                 <w:noProof/>
                 <w:webHidden/>
               </w:rPr>
-              <w:instrText xml:space="preserve"> PAGEREF _Toc170382328 \h </w:instrText>
+              <w:instrText xml:space="preserve"> PAGEREF _Toc170473199 \h </w:instrText>
             </w:r>
             <w:r>
               <w:rPr>
@@ -1836,7 +1666,7 @@
                 <w:noProof/>
                 <w:webHidden/>
               </w:rPr>
-              <w:t>14</w:t>
+              <w:t>13</w:t>
             </w:r>
             <w:r>
               <w:rPr>
@@ -1861,14 +1691,14 @@
               <w14:ligatures w14:val="standardContextual"/>
             </w:rPr>
           </w:pPr>
-          <w:hyperlink w:anchor="_Toc170382329" w:history="1">
+          <w:hyperlink w:anchor="_Toc170473200" w:history="1">
             <w:r>
               <w:rPr>
                 <w:rStyle w:val="Hyperlink"/>
                 <w:rFonts w:ascii="Arial" w:hAnsi="Arial" w:cs="Arial"/>
                 <w:noProof/>
               </w:rPr>
-              <w:t>3.2.2. Super Auto Pets</w:t>
+              <w:t>3.2. Moderne Autobattler</w:t>
             </w:r>
             <w:r>
               <w:rPr>
@@ -1889,7 +1719,7 @@
                 <w:noProof/>
                 <w:webHidden/>
               </w:rPr>
-              <w:instrText xml:space="preserve"> PAGEREF _Toc170382329 \h </w:instrText>
+              <w:instrText xml:space="preserve"> PAGEREF _Toc170473200 \h </w:instrText>
             </w:r>
             <w:r>
               <w:rPr>
@@ -1909,7 +1739,7 @@
                 <w:noProof/>
                 <w:webHidden/>
               </w:rPr>
-              <w:t>15</w:t>
+              <w:t>14</w:t>
             </w:r>
             <w:r>
               <w:rPr>
@@ -1934,14 +1764,14 @@
               <w14:ligatures w14:val="standardContextual"/>
             </w:rPr>
           </w:pPr>
-          <w:hyperlink w:anchor="_Toc170382330" w:history="1">
+          <w:hyperlink w:anchor="_Toc170473201" w:history="1">
             <w:r>
               <w:rPr>
                 <w:rStyle w:val="Hyperlink"/>
                 <w:rFonts w:ascii="Arial" w:hAnsi="Arial" w:cs="Arial"/>
                 <w:noProof/>
               </w:rPr>
-              <w:t>3.3. Geschichte des Survivor-Like Genres</w:t>
+              <w:t>3.2.1. Teamfight Tactics</w:t>
             </w:r>
             <w:r>
               <w:rPr>
@@ -1962,7 +1792,7 @@
                 <w:noProof/>
                 <w:webHidden/>
               </w:rPr>
-              <w:instrText xml:space="preserve"> PAGEREF _Toc170382330 \h </w:instrText>
+              <w:instrText xml:space="preserve"> PAGEREF _Toc170473201 \h </w:instrText>
             </w:r>
             <w:r>
               <w:rPr>
@@ -1982,7 +1812,7 @@
                 <w:noProof/>
                 <w:webHidden/>
               </w:rPr>
-              <w:t>16</w:t>
+              <w:t>14</w:t>
             </w:r>
             <w:r>
               <w:rPr>
@@ -2007,14 +1837,14 @@
               <w14:ligatures w14:val="standardContextual"/>
             </w:rPr>
           </w:pPr>
-          <w:hyperlink w:anchor="_Toc170382331" w:history="1">
+          <w:hyperlink w:anchor="_Toc170473202" w:history="1">
             <w:r>
               <w:rPr>
                 <w:rStyle w:val="Hyperlink"/>
                 <w:rFonts w:ascii="Arial" w:hAnsi="Arial" w:cs="Arial"/>
                 <w:noProof/>
               </w:rPr>
-              <w:t>3.4. Moderne Survivor-Like</w:t>
+              <w:t>3.2.2. Super Auto Pets</w:t>
             </w:r>
             <w:r>
               <w:rPr>
@@ -2035,7 +1865,7 @@
                 <w:noProof/>
                 <w:webHidden/>
               </w:rPr>
-              <w:instrText xml:space="preserve"> PAGEREF _Toc170382331 \h </w:instrText>
+              <w:instrText xml:space="preserve"> PAGEREF _Toc170473202 \h </w:instrText>
             </w:r>
             <w:r>
               <w:rPr>
@@ -2055,7 +1885,7 @@
                 <w:noProof/>
                 <w:webHidden/>
               </w:rPr>
-              <w:t>19</w:t>
+              <w:t>16</w:t>
             </w:r>
             <w:r>
               <w:rPr>
@@ -2080,15 +1910,14 @@
               <w14:ligatures w14:val="standardContextual"/>
             </w:rPr>
           </w:pPr>
-          <w:hyperlink w:anchor="_Toc170382332" w:history="1">
+          <w:hyperlink w:anchor="_Toc170473203" w:history="1">
             <w:r>
               <w:rPr>
                 <w:rStyle w:val="Hyperlink"/>
                 <w:rFonts w:ascii="Arial" w:hAnsi="Arial" w:cs="Arial"/>
                 <w:noProof/>
-                <w:lang w:val="en-US"/>
-              </w:rPr>
-              <w:t>3.4.1. Vampire Survivors</w:t>
+              </w:rPr>
+              <w:t>3.3. Geschichte des Survivor-Like Genres</w:t>
             </w:r>
             <w:r>
               <w:rPr>
@@ -2109,7 +1938,7 @@
                 <w:noProof/>
                 <w:webHidden/>
               </w:rPr>
-              <w:instrText xml:space="preserve"> PAGEREF _Toc170382332 \h </w:instrText>
+              <w:instrText xml:space="preserve"> PAGEREF _Toc170473203 \h </w:instrText>
             </w:r>
             <w:r>
               <w:rPr>
@@ -2129,7 +1958,7 @@
                 <w:noProof/>
                 <w:webHidden/>
               </w:rPr>
-              <w:t>20</w:t>
+              <w:t>17</w:t>
             </w:r>
             <w:r>
               <w:rPr>
@@ -2154,15 +1983,14 @@
               <w14:ligatures w14:val="standardContextual"/>
             </w:rPr>
           </w:pPr>
-          <w:hyperlink w:anchor="_Toc170382333" w:history="1">
+          <w:hyperlink w:anchor="_Toc170473204" w:history="1">
             <w:r>
               <w:rPr>
                 <w:rStyle w:val="Hyperlink"/>
                 <w:rFonts w:ascii="Arial" w:hAnsi="Arial" w:cs="Arial"/>
                 <w:noProof/>
-                <w:lang w:val="en-US"/>
-              </w:rPr>
-              <w:t>3.4.2. Brotato</w:t>
+              </w:rPr>
+              <w:t>3.4. Moderne Survivor-Like</w:t>
             </w:r>
             <w:r>
               <w:rPr>
@@ -2183,7 +2011,7 @@
                 <w:noProof/>
                 <w:webHidden/>
               </w:rPr>
-              <w:instrText xml:space="preserve"> PAGEREF _Toc170382333 \h </w:instrText>
+              <w:instrText xml:space="preserve"> PAGEREF _Toc170473204 \h </w:instrText>
             </w:r>
             <w:r>
               <w:rPr>
@@ -2228,14 +2056,14 @@
               <w14:ligatures w14:val="standardContextual"/>
             </w:rPr>
           </w:pPr>
-          <w:hyperlink w:anchor="_Toc170382334" w:history="1">
+          <w:hyperlink w:anchor="_Toc170473205" w:history="1">
             <w:r>
               <w:rPr>
                 <w:rStyle w:val="Hyperlink"/>
                 <w:rFonts w:ascii="Arial" w:hAnsi="Arial" w:cs="Arial"/>
                 <w:noProof/>
               </w:rPr>
-              <w:t>3.4.3. 20 Minutes Till Dawn</w:t>
+              <w:t>3.4.1. Vampire Survivors</w:t>
             </w:r>
             <w:r>
               <w:rPr>
@@ -2256,7 +2084,7 @@
                 <w:noProof/>
                 <w:webHidden/>
               </w:rPr>
-              <w:instrText xml:space="preserve"> PAGEREF _Toc170382334 \h </w:instrText>
+              <w:instrText xml:space="preserve"> PAGEREF _Toc170473205 \h </w:instrText>
             </w:r>
             <w:r>
               <w:rPr>
@@ -2301,14 +2129,14 @@
               <w14:ligatures w14:val="standardContextual"/>
             </w:rPr>
           </w:pPr>
-          <w:hyperlink w:anchor="_Toc170382335" w:history="1">
+          <w:hyperlink w:anchor="_Toc170473206" w:history="1">
             <w:r>
               <w:rPr>
                 <w:rStyle w:val="Hyperlink"/>
                 <w:rFonts w:ascii="Arial" w:hAnsi="Arial" w:cs="Arial"/>
                 <w:noProof/>
               </w:rPr>
-              <w:t>3.5. Trend zur Reduktion der Entscheidungen</w:t>
+              <w:t>3.4.2. Brotato</w:t>
             </w:r>
             <w:r>
               <w:rPr>
@@ -2329,7 +2157,7 @@
                 <w:noProof/>
                 <w:webHidden/>
               </w:rPr>
-              <w:instrText xml:space="preserve"> PAGEREF _Toc170382335 \h </w:instrText>
+              <w:instrText xml:space="preserve"> PAGEREF _Toc170473206 \h </w:instrText>
             </w:r>
             <w:r>
               <w:rPr>
@@ -2349,7 +2177,7 @@
                 <w:noProof/>
                 <w:webHidden/>
               </w:rPr>
-              <w:t>23</w:t>
+              <w:t>22</w:t>
             </w:r>
             <w:r>
               <w:rPr>
@@ -2374,14 +2202,14 @@
               <w14:ligatures w14:val="standardContextual"/>
             </w:rPr>
           </w:pPr>
-          <w:hyperlink w:anchor="_Toc170382336" w:history="1">
+          <w:hyperlink w:anchor="_Toc170473207" w:history="1">
             <w:r>
               <w:rPr>
                 <w:rStyle w:val="Hyperlink"/>
                 <w:rFonts w:ascii="Arial" w:hAnsi="Arial" w:cs="Arial"/>
                 <w:noProof/>
               </w:rPr>
-              <w:t>3.6. Reduktion in den Beispielen</w:t>
+              <w:t>3.4.3. 20 Minutes Till Dawn</w:t>
             </w:r>
             <w:r>
               <w:rPr>
@@ -2402,7 +2230,7 @@
                 <w:noProof/>
                 <w:webHidden/>
               </w:rPr>
-              <w:instrText xml:space="preserve"> PAGEREF _Toc170382336 \h </w:instrText>
+              <w:instrText xml:space="preserve"> PAGEREF _Toc170473207 \h </w:instrText>
             </w:r>
             <w:r>
               <w:rPr>
@@ -2447,14 +2275,14 @@
               <w14:ligatures w14:val="standardContextual"/>
             </w:rPr>
           </w:pPr>
-          <w:hyperlink w:anchor="_Toc170382337" w:history="1">
+          <w:hyperlink w:anchor="_Toc170473208" w:history="1">
             <w:r>
               <w:rPr>
                 <w:rStyle w:val="Hyperlink"/>
                 <w:rFonts w:ascii="Arial" w:hAnsi="Arial" w:cs="Arial"/>
                 <w:noProof/>
               </w:rPr>
-              <w:t>4. Fazit</w:t>
+              <w:t>3.5. Trend zur Reduktion der Entscheidungen</w:t>
             </w:r>
             <w:r>
               <w:rPr>
@@ -2475,7 +2303,7 @@
                 <w:noProof/>
                 <w:webHidden/>
               </w:rPr>
-              <w:instrText xml:space="preserve"> PAGEREF _Toc170382337 \h </w:instrText>
+              <w:instrText xml:space="preserve"> PAGEREF _Toc170473208 \h </w:instrText>
             </w:r>
             <w:r>
               <w:rPr>
@@ -2495,7 +2323,7 @@
                 <w:noProof/>
                 <w:webHidden/>
               </w:rPr>
-              <w:t>23</w:t>
+              <w:t>26</w:t>
             </w:r>
             <w:r>
               <w:rPr>
@@ -2520,14 +2348,14 @@
               <w14:ligatures w14:val="standardContextual"/>
             </w:rPr>
           </w:pPr>
-          <w:hyperlink w:anchor="_Toc170382338" w:history="1">
+          <w:hyperlink w:anchor="_Toc170473209" w:history="1">
             <w:r>
               <w:rPr>
                 <w:rStyle w:val="Hyperlink"/>
                 <w:rFonts w:ascii="Arial" w:hAnsi="Arial" w:cs="Arial"/>
                 <w:noProof/>
               </w:rPr>
-              <w:t>IV. Praktische Umsetzung</w:t>
+              <w:t>3.6. Reduktion in den Beispielen</w:t>
             </w:r>
             <w:r>
               <w:rPr>
@@ -2548,7 +2376,7 @@
                 <w:noProof/>
                 <w:webHidden/>
               </w:rPr>
-              <w:instrText xml:space="preserve"> PAGEREF _Toc170382338 \h </w:instrText>
+              <w:instrText xml:space="preserve"> PAGEREF _Toc170473209 \h </w:instrText>
             </w:r>
             <w:r>
               <w:rPr>
@@ -2568,7 +2396,7 @@
                 <w:noProof/>
                 <w:webHidden/>
               </w:rPr>
-              <w:t>23</w:t>
+              <w:t>26</w:t>
             </w:r>
             <w:r>
               <w:rPr>
@@ -2593,14 +2421,14 @@
               <w14:ligatures w14:val="standardContextual"/>
             </w:rPr>
           </w:pPr>
-          <w:hyperlink w:anchor="_Toc170382339" w:history="1">
+          <w:hyperlink w:anchor="_Toc170473210" w:history="1">
             <w:r>
               <w:rPr>
                 <w:rStyle w:val="Hyperlink"/>
                 <w:rFonts w:ascii="Arial" w:hAnsi="Arial" w:cs="Arial"/>
                 <w:noProof/>
               </w:rPr>
-              <w:t>1. Umsetzung</w:t>
+              <w:t>4. Fazit</w:t>
             </w:r>
             <w:r>
               <w:rPr>
@@ -2621,7 +2449,7 @@
                 <w:noProof/>
                 <w:webHidden/>
               </w:rPr>
-              <w:instrText xml:space="preserve"> PAGEREF _Toc170382339 \h </w:instrText>
+              <w:instrText xml:space="preserve"> PAGEREF _Toc170473210 \h </w:instrText>
             </w:r>
             <w:r>
               <w:rPr>
@@ -2641,7 +2469,7 @@
                 <w:noProof/>
                 <w:webHidden/>
               </w:rPr>
-              <w:t>23</w:t>
+              <w:t>27</w:t>
             </w:r>
             <w:r>
               <w:rPr>
@@ -2666,14 +2494,14 @@
               <w14:ligatures w14:val="standardContextual"/>
             </w:rPr>
           </w:pPr>
-          <w:hyperlink w:anchor="_Toc170382340" w:history="1">
+          <w:hyperlink w:anchor="_Toc170473211" w:history="1">
             <w:r>
               <w:rPr>
                 <w:rStyle w:val="Hyperlink"/>
                 <w:rFonts w:ascii="Arial" w:hAnsi="Arial" w:cs="Arial"/>
                 <w:noProof/>
               </w:rPr>
-              <w:t>2. Analyse</w:t>
+              <w:t>IV. Praktische Umsetzung</w:t>
             </w:r>
             <w:r>
               <w:rPr>
@@ -2694,7 +2522,7 @@
                 <w:noProof/>
                 <w:webHidden/>
               </w:rPr>
-              <w:instrText xml:space="preserve"> PAGEREF _Toc170382340 \h </w:instrText>
+              <w:instrText xml:space="preserve"> PAGEREF _Toc170473211 \h </w:instrText>
             </w:r>
             <w:r>
               <w:rPr>
@@ -2714,7 +2542,7 @@
                 <w:noProof/>
                 <w:webHidden/>
               </w:rPr>
-              <w:t>23</w:t>
+              <w:t>27</w:t>
             </w:r>
             <w:r>
               <w:rPr>
@@ -2739,14 +2567,14 @@
               <w14:ligatures w14:val="standardContextual"/>
             </w:rPr>
           </w:pPr>
-          <w:hyperlink w:anchor="_Toc170382341" w:history="1">
+          <w:hyperlink w:anchor="_Toc170473212" w:history="1">
             <w:r>
               <w:rPr>
                 <w:rStyle w:val="Hyperlink"/>
                 <w:rFonts w:ascii="Arial" w:hAnsi="Arial" w:cs="Arial"/>
                 <w:noProof/>
               </w:rPr>
-              <w:t>3. Ergebnisse</w:t>
+              <w:t>1. Umsetzung</w:t>
             </w:r>
             <w:r>
               <w:rPr>
@@ -2767,7 +2595,7 @@
                 <w:noProof/>
                 <w:webHidden/>
               </w:rPr>
-              <w:instrText xml:space="preserve"> PAGEREF _Toc170382341 \h </w:instrText>
+              <w:instrText xml:space="preserve"> PAGEREF _Toc170473212 \h </w:instrText>
             </w:r>
             <w:r>
               <w:rPr>
@@ -2787,7 +2615,7 @@
                 <w:noProof/>
                 <w:webHidden/>
               </w:rPr>
-              <w:t>23</w:t>
+              <w:t>27</w:t>
             </w:r>
             <w:r>
               <w:rPr>
@@ -2812,14 +2640,14 @@
               <w14:ligatures w14:val="standardContextual"/>
             </w:rPr>
           </w:pPr>
-          <w:hyperlink w:anchor="_Toc170382342" w:history="1">
+          <w:hyperlink w:anchor="_Toc170473213" w:history="1">
             <w:r>
               <w:rPr>
                 <w:rStyle w:val="Hyperlink"/>
                 <w:rFonts w:ascii="Arial" w:hAnsi="Arial" w:cs="Arial"/>
                 <w:noProof/>
               </w:rPr>
-              <w:t>V. Schluss</w:t>
+              <w:t>2. Analyse</w:t>
             </w:r>
             <w:r>
               <w:rPr>
@@ -2840,7 +2668,7 @@
                 <w:noProof/>
                 <w:webHidden/>
               </w:rPr>
-              <w:instrText xml:space="preserve"> PAGEREF _Toc170382342 \h </w:instrText>
+              <w:instrText xml:space="preserve"> PAGEREF _Toc170473213 \h </w:instrText>
             </w:r>
             <w:r>
               <w:rPr>
@@ -2860,7 +2688,7 @@
                 <w:noProof/>
                 <w:webHidden/>
               </w:rPr>
-              <w:t>23</w:t>
+              <w:t>27</w:t>
             </w:r>
             <w:r>
               <w:rPr>
@@ -2885,14 +2713,14 @@
               <w14:ligatures w14:val="standardContextual"/>
             </w:rPr>
           </w:pPr>
-          <w:hyperlink w:anchor="_Toc170382343" w:history="1">
+          <w:hyperlink w:anchor="_Toc170473214" w:history="1">
             <w:r>
               <w:rPr>
                 <w:rStyle w:val="Hyperlink"/>
                 <w:rFonts w:ascii="Arial" w:hAnsi="Arial" w:cs="Arial"/>
                 <w:noProof/>
               </w:rPr>
-              <w:t>1. Fazit</w:t>
+              <w:t>3. Ergebnisse</w:t>
             </w:r>
             <w:r>
               <w:rPr>
@@ -2913,7 +2741,7 @@
                 <w:noProof/>
                 <w:webHidden/>
               </w:rPr>
-              <w:instrText xml:space="preserve"> PAGEREF _Toc170382343 \h </w:instrText>
+              <w:instrText xml:space="preserve"> PAGEREF _Toc170473214 \h </w:instrText>
             </w:r>
             <w:r>
               <w:rPr>
@@ -2933,7 +2761,7 @@
                 <w:noProof/>
                 <w:webHidden/>
               </w:rPr>
-              <w:t>23</w:t>
+              <w:t>27</w:t>
             </w:r>
             <w:r>
               <w:rPr>
@@ -2958,14 +2786,14 @@
               <w14:ligatures w14:val="standardContextual"/>
             </w:rPr>
           </w:pPr>
-          <w:hyperlink w:anchor="_Toc170382344" w:history="1">
+          <w:hyperlink w:anchor="_Toc170473215" w:history="1">
             <w:r>
               <w:rPr>
                 <w:rStyle w:val="Hyperlink"/>
                 <w:rFonts w:ascii="Arial" w:hAnsi="Arial" w:cs="Arial"/>
                 <w:noProof/>
               </w:rPr>
-              <w:t>2. Ausblick</w:t>
+              <w:t>V. Schluss</w:t>
             </w:r>
             <w:r>
               <w:rPr>
@@ -2986,7 +2814,7 @@
                 <w:noProof/>
                 <w:webHidden/>
               </w:rPr>
-              <w:instrText xml:space="preserve"> PAGEREF _Toc170382344 \h </w:instrText>
+              <w:instrText xml:space="preserve"> PAGEREF _Toc170473215 \h </w:instrText>
             </w:r>
             <w:r>
               <w:rPr>
@@ -3006,7 +2834,7 @@
                 <w:noProof/>
                 <w:webHidden/>
               </w:rPr>
-              <w:t>23</w:t>
+              <w:t>27</w:t>
             </w:r>
             <w:r>
               <w:rPr>
@@ -3031,13 +2859,159 @@
               <w14:ligatures w14:val="standardContextual"/>
             </w:rPr>
           </w:pPr>
-          <w:hyperlink w:anchor="_Toc170382345" w:history="1">
+          <w:hyperlink w:anchor="_Toc170473216" w:history="1">
             <w:r>
               <w:rPr>
                 <w:rStyle w:val="Hyperlink"/>
                 <w:rFonts w:ascii="Arial" w:hAnsi="Arial" w:cs="Arial"/>
                 <w:noProof/>
               </w:rPr>
+              <w:t>1. Fazit</w:t>
+            </w:r>
+            <w:r>
+              <w:rPr>
+                <w:noProof/>
+                <w:webHidden/>
+              </w:rPr>
+              <w:tab/>
+            </w:r>
+            <w:r>
+              <w:rPr>
+                <w:noProof/>
+                <w:webHidden/>
+              </w:rPr>
+              <w:fldChar w:fldCharType="begin"/>
+            </w:r>
+            <w:r>
+              <w:rPr>
+                <w:noProof/>
+                <w:webHidden/>
+              </w:rPr>
+              <w:instrText xml:space="preserve"> PAGEREF _Toc170473216 \h </w:instrText>
+            </w:r>
+            <w:r>
+              <w:rPr>
+                <w:noProof/>
+                <w:webHidden/>
+              </w:rPr>
+            </w:r>
+            <w:r>
+              <w:rPr>
+                <w:noProof/>
+                <w:webHidden/>
+              </w:rPr>
+              <w:fldChar w:fldCharType="separate"/>
+            </w:r>
+            <w:r>
+              <w:rPr>
+                <w:noProof/>
+                <w:webHidden/>
+              </w:rPr>
+              <w:t>27</w:t>
+            </w:r>
+            <w:r>
+              <w:rPr>
+                <w:noProof/>
+                <w:webHidden/>
+              </w:rPr>
+              <w:fldChar w:fldCharType="end"/>
+            </w:r>
+          </w:hyperlink>
+        </w:p>
+        <w:p>
+          <w:pPr>
+            <w:pStyle w:val="Verzeichnis1"/>
+            <w:tabs>
+              <w:tab w:val="right" w:leader="dot" w:pos="8494"/>
+            </w:tabs>
+            <w:rPr>
+              <w:noProof/>
+              <w:kern w:val="2"/>
+              <w:sz w:val="24"/>
+              <w:szCs w:val="24"/>
+              <w14:ligatures w14:val="standardContextual"/>
+            </w:rPr>
+          </w:pPr>
+          <w:hyperlink w:anchor="_Toc170473217" w:history="1">
+            <w:r>
+              <w:rPr>
+                <w:rStyle w:val="Hyperlink"/>
+                <w:rFonts w:ascii="Arial" w:hAnsi="Arial" w:cs="Arial"/>
+                <w:noProof/>
+              </w:rPr>
+              <w:t>2. Ausblick</w:t>
+            </w:r>
+            <w:r>
+              <w:rPr>
+                <w:noProof/>
+                <w:webHidden/>
+              </w:rPr>
+              <w:tab/>
+            </w:r>
+            <w:r>
+              <w:rPr>
+                <w:noProof/>
+                <w:webHidden/>
+              </w:rPr>
+              <w:fldChar w:fldCharType="begin"/>
+            </w:r>
+            <w:r>
+              <w:rPr>
+                <w:noProof/>
+                <w:webHidden/>
+              </w:rPr>
+              <w:instrText xml:space="preserve"> PAGEREF _Toc170473217 \h </w:instrText>
+            </w:r>
+            <w:r>
+              <w:rPr>
+                <w:noProof/>
+                <w:webHidden/>
+              </w:rPr>
+            </w:r>
+            <w:r>
+              <w:rPr>
+                <w:noProof/>
+                <w:webHidden/>
+              </w:rPr>
+              <w:fldChar w:fldCharType="separate"/>
+            </w:r>
+            <w:r>
+              <w:rPr>
+                <w:noProof/>
+                <w:webHidden/>
+              </w:rPr>
+              <w:t>27</w:t>
+            </w:r>
+            <w:r>
+              <w:rPr>
+                <w:noProof/>
+                <w:webHidden/>
+              </w:rPr>
+              <w:fldChar w:fldCharType="end"/>
+            </w:r>
+          </w:hyperlink>
+        </w:p>
+        <w:p>
+          <w:pPr>
+            <w:pStyle w:val="Verzeichnis1"/>
+            <w:tabs>
+              <w:tab w:val="right" w:leader="dot" w:pos="8494"/>
+            </w:tabs>
+            <w:rPr>
+              <w:noProof/>
+              <w:kern w:val="2"/>
+              <w:sz w:val="24"/>
+              <w:szCs w:val="24"/>
+              <w14:ligatures w14:val="standardContextual"/>
+            </w:rPr>
+          </w:pPr>
+          <w:hyperlink w:anchor="_Toc170473218" w:history="1">
+            <w:r>
+              <w:rPr>
+                <w:rStyle w:val="Hyperlink"/>
+                <w:rFonts w:ascii="Arial" w:hAnsi="Arial" w:cs="Arial"/>
+                <w:noProof/>
+              </w:rPr>
               <w:t>Literaturverzeichnis</w:t>
             </w:r>
             <w:r>
@@ -3059,7 +3033,7 @@
                 <w:noProof/>
                 <w:webHidden/>
               </w:rPr>
-              <w:instrText xml:space="preserve"> PAGEREF _Toc170382345 \h </w:instrText>
+              <w:instrText xml:space="preserve"> PAGEREF _Toc170473218 \h </w:instrText>
             </w:r>
             <w:r>
               <w:rPr>
@@ -3079,7 +3053,7 @@
                 <w:noProof/>
                 <w:webHidden/>
               </w:rPr>
-              <w:t>24</w:t>
+              <w:t>28</w:t>
             </w:r>
             <w:r>
               <w:rPr>
@@ -3181,8 +3155,8 @@
           <w:szCs w:val="36"/>
         </w:rPr>
       </w:pPr>
-      <w:bookmarkStart w:id="2" w:name="_Toc170382318"/>
-      <w:bookmarkStart w:id="3" w:name="_Ref106028403"/>
+      <w:bookmarkStart w:id="2" w:name="_Ref106028403"/>
+      <w:bookmarkStart w:id="3" w:name="_Toc170473191"/>
       <w:r>
         <w:rPr>
           <w:rFonts w:ascii="Arial" w:hAnsi="Arial" w:cs="Arial"/>
@@ -3219,7 +3193,7 @@
         </w:rPr>
         <w:t>Theorie und Analyse</w:t>
       </w:r>
-      <w:bookmarkEnd w:id="2"/>
+      <w:bookmarkEnd w:id="3"/>
     </w:p>
     <w:p>
       <w:pPr>
@@ -3233,7 +3207,7 @@
           <w:szCs w:val="36"/>
         </w:rPr>
       </w:pPr>
-      <w:bookmarkStart w:id="4" w:name="_Toc170382319"/>
+      <w:bookmarkStart w:id="4" w:name="_Toc170473192"/>
       <w:r>
         <w:rPr>
           <w:rFonts w:ascii="Arial" w:hAnsi="Arial" w:cs="Arial"/>
@@ -3252,7 +3226,7 @@
         </w:rPr>
         <w:t xml:space="preserve"> </w:t>
       </w:r>
-      <w:bookmarkEnd w:id="3"/>
+      <w:bookmarkEnd w:id="2"/>
       <w:r>
         <w:rPr>
           <w:rFonts w:ascii="Arial" w:hAnsi="Arial" w:cs="Arial"/>
@@ -3386,8 +3360,17 @@
           <w:rFonts w:ascii="Arial" w:hAnsi="Arial" w:cs="Arial"/>
           <w:color w:val="000000" w:themeColor="text1"/>
         </w:rPr>
-        <w:t>Obwohl es sie bereits seit über 50 Jahren gibt</w:t>
-      </w:r>
+        <w:t xml:space="preserve">Obwohl es sie bereits seit über 50 Jahren </w:t>
+      </w:r>
+      <w:proofErr w:type="gramStart"/>
+      <w:r>
+        <w:rPr>
+          <w:rFonts w:ascii="Arial" w:hAnsi="Arial" w:cs="Arial"/>
+          <w:color w:val="000000" w:themeColor="text1"/>
+        </w:rPr>
+        <w:t>gibt</w:t>
+      </w:r>
+      <w:proofErr w:type="gramEnd"/>
       <w:r>
         <w:rPr>
           <w:rFonts w:ascii="Arial" w:hAnsi="Arial" w:cs="Arial"/>
@@ -3972,10 +3955,6 @@
     <w:p>
       <w:pPr>
         <w:pStyle w:val="berschrift1"/>
-        <w:numPr>
-          <w:ilvl w:val="1"/>
-          <w:numId w:val="12"/>
-        </w:numPr>
         <w:spacing w:line="360" w:lineRule="auto"/>
         <w:jc w:val="both"/>
         <w:rPr>
@@ -3985,7 +3964,7 @@
           <w:szCs w:val="36"/>
         </w:rPr>
       </w:pPr>
-      <w:bookmarkStart w:id="6" w:name="_Toc170382320"/>
+      <w:bookmarkStart w:id="6" w:name="_Toc170473193"/>
       <w:r>
         <w:rPr>
           <w:rFonts w:ascii="Arial" w:hAnsi="Arial" w:cs="Arial"/>
@@ -3993,7 +3972,7 @@
           <w:sz w:val="36"/>
           <w:szCs w:val="36"/>
         </w:rPr>
-        <w:t xml:space="preserve">Unterschied zu </w:t>
+        <w:t>1.1.</w:t>
       </w:r>
       <w:r>
         <w:rPr>
@@ -4002,7 +3981,7 @@
           <w:sz w:val="36"/>
           <w:szCs w:val="36"/>
         </w:rPr>
-        <w:t>Filmen</w:t>
+        <w:t xml:space="preserve"> </w:t>
       </w:r>
       <w:r>
         <w:rPr>
@@ -4011,7 +3990,7 @@
           <w:sz w:val="36"/>
           <w:szCs w:val="36"/>
         </w:rPr>
-        <w:t xml:space="preserve"> oder </w:t>
+        <w:t xml:space="preserve">Unterschied zu </w:t>
       </w:r>
       <w:r>
         <w:rPr>
@@ -4020,6 +3999,24 @@
           <w:sz w:val="36"/>
           <w:szCs w:val="36"/>
         </w:rPr>
+        <w:t>Filmen</w:t>
+      </w:r>
+      <w:r>
+        <w:rPr>
+          <w:rFonts w:ascii="Arial" w:hAnsi="Arial" w:cs="Arial"/>
+          <w:color w:val="000000" w:themeColor="text1"/>
+          <w:sz w:val="36"/>
+          <w:szCs w:val="36"/>
+        </w:rPr>
+        <w:t xml:space="preserve"> oder </w:t>
+      </w:r>
+      <w:r>
+        <w:rPr>
+          <w:rFonts w:ascii="Arial" w:hAnsi="Arial" w:cs="Arial"/>
+          <w:color w:val="000000" w:themeColor="text1"/>
+          <w:sz w:val="36"/>
+          <w:szCs w:val="36"/>
+        </w:rPr>
         <w:t>Simulationen</w:t>
       </w:r>
       <w:bookmarkEnd w:id="6"/>
@@ -4083,8 +4080,17 @@
           <w:rFonts w:ascii="Arial" w:hAnsi="Arial" w:cs="Arial"/>
           <w:color w:val="000000" w:themeColor="text1"/>
         </w:rPr>
-        <w:t>Ebenso verfolgt man oft eine Geschichte, die einem durch diese Welt führt. Die Grenze zwischen diesen beiden Medien identifiziert Sid Meier darin, dass Spiele eine Reihe an interessanten Entscheidungen sind</w:t>
-      </w:r>
+        <w:t xml:space="preserve">Ebenso verfolgt man oft eine Geschichte, die einem durch diese Welt führt. Die Grenze zwischen diesen beiden Medien identifiziert Sid Meier darin, dass Spiele eine Reihe an interessanten Entscheidungen </w:t>
+      </w:r>
+      <w:proofErr w:type="gramStart"/>
+      <w:r>
+        <w:rPr>
+          <w:rFonts w:ascii="Arial" w:hAnsi="Arial" w:cs="Arial"/>
+          <w:color w:val="000000" w:themeColor="text1"/>
+        </w:rPr>
+        <w:t>sind</w:t>
+      </w:r>
+      <w:proofErr w:type="gramEnd"/>
       <w:sdt>
         <w:sdtPr>
           <w:rPr>
@@ -4496,10 +4502,6 @@
     <w:p>
       <w:pPr>
         <w:pStyle w:val="berschrift1"/>
-        <w:numPr>
-          <w:ilvl w:val="1"/>
-          <w:numId w:val="12"/>
-        </w:numPr>
         <w:spacing w:line="360" w:lineRule="auto"/>
         <w:jc w:val="both"/>
         <w:rPr>
@@ -4509,7 +4511,25 @@
           <w:szCs w:val="36"/>
         </w:rPr>
       </w:pPr>
-      <w:bookmarkStart w:id="7" w:name="_Toc170382321"/>
+      <w:bookmarkStart w:id="7" w:name="_Toc170473194"/>
+      <w:r>
+        <w:rPr>
+          <w:rFonts w:ascii="Arial" w:hAnsi="Arial" w:cs="Arial"/>
+          <w:color w:val="000000" w:themeColor="text1"/>
+          <w:sz w:val="36"/>
+          <w:szCs w:val="36"/>
+        </w:rPr>
+        <w:t>1.2.</w:t>
+      </w:r>
+      <w:r>
+        <w:rPr>
+          <w:rFonts w:ascii="Arial" w:hAnsi="Arial" w:cs="Arial"/>
+          <w:color w:val="000000" w:themeColor="text1"/>
+          <w:sz w:val="36"/>
+          <w:szCs w:val="36"/>
+        </w:rPr>
+        <w:t xml:space="preserve"> </w:t>
+      </w:r>
       <w:r>
         <w:rPr>
           <w:rFonts w:ascii="Arial" w:hAnsi="Arial" w:cs="Arial"/>
@@ -4936,7 +4956,23 @@
           <w:rFonts w:ascii="Arial" w:hAnsi="Arial" w:cs="Arial"/>
           <w:color w:val="000000" w:themeColor="text1"/>
         </w:rPr>
-        <w:t xml:space="preserve"> Jedoch ist es insbesondere bei dieser Art von Entscheidungen wichtig, dass die Spieler vor der Entscheidung wissen, dass die Konsequenzen der Entscheidungen langfristig sind </w:t>
+        <w:t xml:space="preserve"> Jedoch ist es insbesondere bei dieser Art von Entscheidungen wichtig, dass die Spieler vor der Entscheidung wissen, dass die Konsequenzen der Entscheidungen langfristig </w:t>
+      </w:r>
+      <w:proofErr w:type="gramStart"/>
+      <w:r>
+        <w:rPr>
+          <w:rFonts w:ascii="Arial" w:hAnsi="Arial" w:cs="Arial"/>
+          <w:color w:val="000000" w:themeColor="text1"/>
+        </w:rPr>
+        <w:t>sind</w:t>
+      </w:r>
+      <w:proofErr w:type="gramEnd"/>
+      <w:r>
+        <w:rPr>
+          <w:rFonts w:ascii="Arial" w:hAnsi="Arial" w:cs="Arial"/>
+          <w:color w:val="000000" w:themeColor="text1"/>
+        </w:rPr>
+        <w:t xml:space="preserve"> </w:t>
       </w:r>
       <w:sdt>
         <w:sdtPr>
@@ -5594,8 +5630,17 @@
           <w:rFonts w:ascii="Arial" w:hAnsi="Arial" w:cs="Arial"/>
           <w:color w:val="000000" w:themeColor="text1"/>
         </w:rPr>
-        <w:t xml:space="preserve"> um sich fortzubewegen und seine Gegner zu eliminieren, während man in einem Action-Shooter deutlich weniger Zeit für sehr ähnliche Entscheidungen hat</w:t>
-      </w:r>
+        <w:t xml:space="preserve"> um sich fortzubewegen und seine Gegner zu eliminieren, während man in einem Action-Shooter deutlich weniger Zeit für sehr ähnliche Entscheidungen </w:t>
+      </w:r>
+      <w:proofErr w:type="gramStart"/>
+      <w:r>
+        <w:rPr>
+          <w:rFonts w:ascii="Arial" w:hAnsi="Arial" w:cs="Arial"/>
+          <w:color w:val="000000" w:themeColor="text1"/>
+        </w:rPr>
+        <w:t>hat</w:t>
+      </w:r>
+      <w:proofErr w:type="gramEnd"/>
       <w:r>
         <w:rPr>
           <w:rFonts w:ascii="Arial" w:hAnsi="Arial" w:cs="Arial"/>
@@ -5769,7 +5814,7 @@
           <w:szCs w:val="36"/>
         </w:rPr>
       </w:pPr>
-      <w:bookmarkStart w:id="8" w:name="_Toc170382322"/>
+      <w:bookmarkStart w:id="8" w:name="_Toc170473195"/>
       <w:r>
         <w:rPr>
           <w:rFonts w:ascii="Arial" w:hAnsi="Arial" w:cs="Arial"/>
@@ -6346,14 +6391,46 @@
           <w:rFonts w:ascii="Arial" w:hAnsi="Arial" w:cs="Arial"/>
           <w:color w:val="000000" w:themeColor="text1"/>
         </w:rPr>
-        <w:t xml:space="preserve">verbreitet wurde wie etwa Thailand oder den Philippinen wurden Handys mit Abstand als häufigstes Spielmedium genannt. </w:t>
-      </w:r>
-      <w:r>
-        <w:rPr>
-          <w:rFonts w:ascii="Arial" w:hAnsi="Arial" w:cs="Arial"/>
-          <w:color w:val="000000" w:themeColor="text1"/>
-        </w:rPr>
-        <w:t xml:space="preserve">Jeweils haben über 90%, der befragten Spieler, angegeben auf ihrem Handy zu spielen, während in den Philippinen nur 46% auf einem Laptop oder PC spielen </w:t>
+        <w:t xml:space="preserve">verbreitet </w:t>
+      </w:r>
+      <w:proofErr w:type="gramStart"/>
+      <w:r>
+        <w:rPr>
+          <w:rFonts w:ascii="Arial" w:hAnsi="Arial" w:cs="Arial"/>
+          <w:color w:val="000000" w:themeColor="text1"/>
+        </w:rPr>
+        <w:t>wurde</w:t>
+      </w:r>
+      <w:proofErr w:type="gramEnd"/>
+      <w:r>
+        <w:rPr>
+          <w:rFonts w:ascii="Arial" w:hAnsi="Arial" w:cs="Arial"/>
+          <w:color w:val="000000" w:themeColor="text1"/>
+        </w:rPr>
+        <w:t xml:space="preserve"> wie etwa Thailand oder den Philippinen wurden Handys mit Abstand als häufigstes Spielmedium genannt. </w:t>
+      </w:r>
+      <w:r>
+        <w:rPr>
+          <w:rFonts w:ascii="Arial" w:hAnsi="Arial" w:cs="Arial"/>
+          <w:color w:val="000000" w:themeColor="text1"/>
+        </w:rPr>
+        <w:t xml:space="preserve">Jeweils haben über 90%, der befragten Spieler, angegeben auf ihrem Handy zu spielen, während in den Philippinen nur 46% auf einem Laptop oder PC </w:t>
+      </w:r>
+      <w:proofErr w:type="gramStart"/>
+      <w:r>
+        <w:rPr>
+          <w:rFonts w:ascii="Arial" w:hAnsi="Arial" w:cs="Arial"/>
+          <w:color w:val="000000" w:themeColor="text1"/>
+        </w:rPr>
+        <w:t>spielen</w:t>
+      </w:r>
+      <w:proofErr w:type="gramEnd"/>
+      <w:r>
+        <w:rPr>
+          <w:rFonts w:ascii="Arial" w:hAnsi="Arial" w:cs="Arial"/>
+          <w:color w:val="000000" w:themeColor="text1"/>
+        </w:rPr>
+        <w:t xml:space="preserve"> </w:t>
       </w:r>
       <w:sdt>
         <w:sdtPr>
@@ -6940,7 +7017,7 @@
           <w:szCs w:val="36"/>
         </w:rPr>
       </w:pPr>
-      <w:bookmarkStart w:id="9" w:name="_Toc170382323"/>
+      <w:bookmarkStart w:id="9" w:name="_Toc170473196"/>
       <w:r>
         <w:rPr>
           <w:rFonts w:ascii="Arial" w:hAnsi="Arial" w:cs="Arial"/>
@@ -7010,7 +7087,7 @@
           <w:szCs w:val="36"/>
         </w:rPr>
       </w:pPr>
-      <w:bookmarkStart w:id="10" w:name="_Toc170382324"/>
+      <w:bookmarkStart w:id="10" w:name="_Toc170473197"/>
       <w:r>
         <w:rPr>
           <w:rFonts w:ascii="Arial" w:hAnsi="Arial" w:cs="Arial"/>
@@ -7075,7 +7152,7 @@
           <w:szCs w:val="36"/>
         </w:rPr>
       </w:pPr>
-      <w:bookmarkStart w:id="11" w:name="_Toc170382325"/>
+      <w:bookmarkStart w:id="11" w:name="_Toc170473198"/>
       <w:r>
         <w:rPr>
           <w:rFonts w:ascii="Arial" w:hAnsi="Arial" w:cs="Arial"/>
@@ -7305,7 +7382,7 @@
           <w:szCs w:val="36"/>
         </w:rPr>
       </w:pPr>
-      <w:bookmarkStart w:id="12" w:name="_Toc170382326"/>
+      <w:bookmarkStart w:id="12" w:name="_Toc170473199"/>
       <w:r>
         <w:rPr>
           <w:rFonts w:ascii="Arial" w:hAnsi="Arial" w:cs="Arial"/>
@@ -7381,7 +7458,23 @@
           <w:rFonts w:ascii="Arial" w:hAnsi="Arial" w:cs="Arial"/>
           <w:color w:val="000000" w:themeColor="text1"/>
         </w:rPr>
-        <w:t>trategischen Elemente des MOBA Genres zu betonen und auf eine Einzelspieler Version zu reduzieren.</w:t>
+        <w:t xml:space="preserve">trategischen Elemente des </w:t>
+      </w:r>
+      <w:proofErr w:type="gramStart"/>
+      <w:r>
+        <w:rPr>
+          <w:rFonts w:ascii="Arial" w:hAnsi="Arial" w:cs="Arial"/>
+          <w:color w:val="000000" w:themeColor="text1"/>
+        </w:rPr>
+        <w:t>MOBA Genres</w:t>
+      </w:r>
+      <w:proofErr w:type="gramEnd"/>
+      <w:r>
+        <w:rPr>
+          <w:rFonts w:ascii="Arial" w:hAnsi="Arial" w:cs="Arial"/>
+          <w:color w:val="000000" w:themeColor="text1"/>
+        </w:rPr>
+        <w:t xml:space="preserve"> zu betonen und auf eine Einzelspieler Version zu reduzieren.</w:t>
       </w:r>
       <w:r>
         <w:rPr>
@@ -8234,6 +8327,7 @@
         </w:rPr>
         <w:t xml:space="preserve"> kämpfen Acht Spieler in einem Round-Robin-System gegeneinander, währenddessen treten in Might &amp; Magic: Chess Royale über 90 Spieler in einem Turnier an. Dabei besitzt jeder Spieler Drei Leben und verliert eins davon, wenn man eine Runde verliert. Der Spieler, der am Ende noch Leben </w:t>
       </w:r>
+      <w:proofErr w:type="gramStart"/>
       <w:r>
         <w:rPr>
           <w:rFonts w:ascii="Arial" w:hAnsi="Arial" w:cs="Arial"/>
@@ -8241,6 +8335,7 @@
         </w:rPr>
         <w:t>übrig hat</w:t>
       </w:r>
+      <w:proofErr w:type="gramEnd"/>
       <w:r>
         <w:rPr>
           <w:rFonts w:ascii="Arial" w:hAnsi="Arial" w:cs="Arial"/>
@@ -8271,7 +8366,7 @@
           <w:szCs w:val="36"/>
         </w:rPr>
       </w:pPr>
-      <w:bookmarkStart w:id="13" w:name="_Toc170382327"/>
+      <w:bookmarkStart w:id="13" w:name="_Toc170473200"/>
       <w:r>
         <w:rPr>
           <w:rFonts w:ascii="Arial" w:hAnsi="Arial" w:cs="Arial"/>
@@ -8422,7 +8517,7 @@
           <w:color w:val="000000" w:themeColor="text1"/>
         </w:rPr>
       </w:pPr>
-      <w:bookmarkStart w:id="14" w:name="_Toc170382328"/>
+      <w:bookmarkStart w:id="14" w:name="_Toc170473201"/>
       <w:r>
         <w:rPr>
           <w:rFonts w:ascii="Arial" w:hAnsi="Arial" w:cs="Arial"/>
@@ -9270,7 +9365,7 @@
           <w:szCs w:val="36"/>
         </w:rPr>
       </w:pPr>
-      <w:bookmarkStart w:id="15" w:name="_Toc170382329"/>
+      <w:bookmarkStart w:id="15" w:name="_Toc170473202"/>
       <w:r>
         <w:rPr>
           <w:rFonts w:ascii="Arial" w:hAnsi="Arial" w:cs="Arial"/>
@@ -10351,7 +10446,7 @@
           <w:szCs w:val="36"/>
         </w:rPr>
       </w:pPr>
-      <w:bookmarkStart w:id="16" w:name="_Toc170382330"/>
+      <w:bookmarkStart w:id="16" w:name="_Toc170473203"/>
       <w:r>
         <w:rPr>
           <w:rFonts w:ascii="Arial" w:hAnsi="Arial" w:cs="Arial"/>
@@ -11219,7 +11314,7 @@
           <w:szCs w:val="36"/>
         </w:rPr>
       </w:pPr>
-      <w:bookmarkStart w:id="17" w:name="_Toc170382331"/>
+      <w:bookmarkStart w:id="17" w:name="_Toc170473204"/>
       <w:r>
         <w:rPr>
           <w:rFonts w:ascii="Arial" w:hAnsi="Arial" w:cs="Arial"/>
@@ -11328,17 +11423,15 @@
           <w:color w:val="000000" w:themeColor="text1"/>
           <w:sz w:val="36"/>
           <w:szCs w:val="36"/>
-          <w:lang w:val="en-US"/>
-        </w:rPr>
-      </w:pPr>
-      <w:bookmarkStart w:id="18" w:name="_Toc170382332"/>
+        </w:rPr>
+      </w:pPr>
+      <w:bookmarkStart w:id="18" w:name="_Toc170473205"/>
       <w:r>
         <w:rPr>
           <w:rFonts w:ascii="Arial" w:hAnsi="Arial" w:cs="Arial"/>
           <w:color w:val="000000" w:themeColor="text1"/>
           <w:sz w:val="36"/>
           <w:szCs w:val="36"/>
-          <w:lang w:val="en-US"/>
         </w:rPr>
         <w:t>3.4.1. Vampire Survivors</w:t>
       </w:r>
@@ -11423,6 +11516,7 @@
         <w:t xml:space="preserve">. Seit der ursprünglichen Veröffentlichung wurden durch Updates und </w:t>
       </w:r>
       <w:proofErr w:type="spellStart"/>
+      <w:proofErr w:type="gramStart"/>
       <w:r>
         <w:rPr>
           <w:rFonts w:ascii="Arial" w:hAnsi="Arial" w:cs="Arial"/>
@@ -11431,6 +11525,7 @@
         <w:t>DLC’s</w:t>
       </w:r>
       <w:proofErr w:type="spellEnd"/>
+      <w:proofErr w:type="gramEnd"/>
       <w:r>
         <w:rPr>
           <w:rFonts w:ascii="Arial" w:hAnsi="Arial" w:cs="Arial"/>
@@ -11649,7 +11744,7 @@
           <w:color w:val="000000" w:themeColor="text1"/>
         </w:rPr>
       </w:pPr>
-      <w:bookmarkStart w:id="19" w:name="_Toc170382333"/>
+      <w:bookmarkStart w:id="19" w:name="_Toc170473206"/>
       <w:r>
         <w:rPr>
           <w:rFonts w:ascii="Arial" w:hAnsi="Arial" w:cs="Arial"/>
@@ -11783,6 +11878,7 @@
         </w:rPr>
         <w:t xml:space="preserve"> war </w:t>
       </w:r>
+      <w:proofErr w:type="gramStart"/>
       <w:r>
         <w:rPr>
           <w:rFonts w:ascii="Arial" w:hAnsi="Arial" w:cs="Arial"/>
@@ -11790,6 +11886,7 @@
         </w:rPr>
         <w:t>bereits</w:t>
       </w:r>
+      <w:proofErr w:type="gramEnd"/>
       <w:r>
         <w:rPr>
           <w:rFonts w:ascii="Arial" w:hAnsi="Arial" w:cs="Arial"/>
@@ -12195,7 +12292,7 @@
           <w:szCs w:val="36"/>
         </w:rPr>
       </w:pPr>
-      <w:bookmarkStart w:id="20" w:name="_Toc170382334"/>
+      <w:bookmarkStart w:id="20" w:name="_Toc170473207"/>
       <w:r>
         <w:rPr>
           <w:rFonts w:ascii="Arial" w:hAnsi="Arial" w:cs="Arial"/>
@@ -12388,7 +12485,35 @@
           <w:rFonts w:ascii="Arial" w:hAnsi="Arial" w:cs="Arial"/>
           <w:color w:val="000000" w:themeColor="text1"/>
         </w:rPr>
-        <w:t xml:space="preserve">enn die kontrollierbaren Charaktere greifen nicht mehr automatisch an, sondern man muss aktiv klicken, damit diese </w:t>
+        <w:t xml:space="preserve">enn die kontrollierbaren Charaktere greifen nicht mehr automatisch an, sondern </w:t>
+      </w:r>
+      <w:r>
+        <w:rPr>
+          <w:rFonts w:ascii="Arial" w:hAnsi="Arial" w:cs="Arial"/>
+          <w:color w:val="000000" w:themeColor="text1"/>
+        </w:rPr>
+        <w:t>die Spieler</w:t>
+      </w:r>
+      <w:r>
+        <w:rPr>
+          <w:rFonts w:ascii="Arial" w:hAnsi="Arial" w:cs="Arial"/>
+          <w:color w:val="000000" w:themeColor="text1"/>
+        </w:rPr>
+        <w:t xml:space="preserve"> </w:t>
+      </w:r>
+      <w:r>
+        <w:rPr>
+          <w:rFonts w:ascii="Arial" w:hAnsi="Arial" w:cs="Arial"/>
+          <w:color w:val="000000" w:themeColor="text1"/>
+        </w:rPr>
+        <w:t>müssen</w:t>
+      </w:r>
+      <w:r>
+        <w:rPr>
+          <w:rFonts w:ascii="Arial" w:hAnsi="Arial" w:cs="Arial"/>
+          <w:color w:val="000000" w:themeColor="text1"/>
+        </w:rPr>
+        <w:t xml:space="preserve"> aktiv klicken, damit diese </w:t>
       </w:r>
       <w:r>
         <w:rPr>
@@ -12430,7 +12555,385 @@
           <w:rFonts w:ascii="Arial" w:hAnsi="Arial" w:cs="Arial"/>
           <w:color w:val="000000" w:themeColor="text1"/>
         </w:rPr>
-        <w:t xml:space="preserve">. Die restlichen Grundmechaniken sind sehr ähnlich wie in herkömmlichen Spielen des Genres. So etwa kommen von allen Seiten Gegner auf die </w:t>
+        <w:t>. Die restlichen Grundmechaniken sind sehr ähnlich wie in herkömmlichen Spielen des Genres. So etwa kommen von allen Seiten Gegner auf die Spieler</w:t>
+      </w:r>
+      <w:r>
+        <w:rPr>
+          <w:rFonts w:ascii="Arial" w:hAnsi="Arial" w:cs="Arial"/>
+          <w:color w:val="000000" w:themeColor="text1"/>
+        </w:rPr>
+        <w:t xml:space="preserve"> </w:t>
+      </w:r>
+      <w:r>
+        <w:rPr>
+          <w:rFonts w:ascii="Arial" w:hAnsi="Arial" w:cs="Arial"/>
+          <w:color w:val="000000" w:themeColor="text1"/>
+        </w:rPr>
+        <w:t xml:space="preserve">zugelaufen, gegen die </w:t>
+      </w:r>
+      <w:r>
+        <w:rPr>
+          <w:rFonts w:ascii="Arial" w:hAnsi="Arial" w:cs="Arial"/>
+          <w:color w:val="000000" w:themeColor="text1"/>
+        </w:rPr>
+        <w:t xml:space="preserve">sich die Spieler </w:t>
+      </w:r>
+      <w:r>
+        <w:rPr>
+          <w:rFonts w:ascii="Arial" w:hAnsi="Arial" w:cs="Arial"/>
+          <w:color w:val="000000" w:themeColor="text1"/>
+        </w:rPr>
+        <w:t>verteidigen muss. Die</w:t>
+      </w:r>
+      <w:r>
+        <w:rPr>
+          <w:rFonts w:ascii="Arial" w:hAnsi="Arial" w:cs="Arial"/>
+          <w:color w:val="000000" w:themeColor="text1"/>
+        </w:rPr>
+        <w:t xml:space="preserve"> besiegten Gegner</w:t>
+      </w:r>
+      <w:r>
+        <w:rPr>
+          <w:rFonts w:ascii="Arial" w:hAnsi="Arial" w:cs="Arial"/>
+          <w:color w:val="000000" w:themeColor="text1"/>
+        </w:rPr>
+        <w:t xml:space="preserve"> hinterlassen Erfahrungspunkte. Nachdem </w:t>
+      </w:r>
+      <w:r>
+        <w:rPr>
+          <w:rFonts w:ascii="Arial" w:hAnsi="Arial" w:cs="Arial"/>
+          <w:color w:val="000000" w:themeColor="text1"/>
+        </w:rPr>
+        <w:t>die Spieler</w:t>
+      </w:r>
+      <w:r>
+        <w:rPr>
+          <w:rFonts w:ascii="Arial" w:hAnsi="Arial" w:cs="Arial"/>
+          <w:color w:val="000000" w:themeColor="text1"/>
+        </w:rPr>
+        <w:t xml:space="preserve"> genug Erfahrungspunkte eingesammelt ha</w:t>
+      </w:r>
+      <w:r>
+        <w:rPr>
+          <w:rFonts w:ascii="Arial" w:hAnsi="Arial" w:cs="Arial"/>
+          <w:color w:val="000000" w:themeColor="text1"/>
+        </w:rPr>
+        <w:t>ben</w:t>
+      </w:r>
+      <w:r>
+        <w:rPr>
+          <w:rFonts w:ascii="Arial" w:hAnsi="Arial" w:cs="Arial"/>
+          <w:color w:val="000000" w:themeColor="text1"/>
+        </w:rPr>
+        <w:t xml:space="preserve">, </w:t>
+      </w:r>
+      <w:r>
+        <w:rPr>
+          <w:rFonts w:ascii="Arial" w:hAnsi="Arial" w:cs="Arial"/>
+          <w:color w:val="000000" w:themeColor="text1"/>
+        </w:rPr>
+        <w:t xml:space="preserve">erhalten sie </w:t>
+      </w:r>
+      <w:r>
+        <w:rPr>
+          <w:rFonts w:ascii="Arial" w:hAnsi="Arial" w:cs="Arial"/>
+          <w:color w:val="000000" w:themeColor="text1"/>
+        </w:rPr>
+        <w:t>ein Level-Up und k</w:t>
+      </w:r>
+      <w:r>
+        <w:rPr>
+          <w:rFonts w:ascii="Arial" w:hAnsi="Arial" w:cs="Arial"/>
+          <w:color w:val="000000" w:themeColor="text1"/>
+        </w:rPr>
+        <w:t>ö</w:t>
+      </w:r>
+      <w:r>
+        <w:rPr>
+          <w:rFonts w:ascii="Arial" w:hAnsi="Arial" w:cs="Arial"/>
+          <w:color w:val="000000" w:themeColor="text1"/>
+        </w:rPr>
+        <w:t>nn</w:t>
+      </w:r>
+      <w:r>
+        <w:rPr>
+          <w:rFonts w:ascii="Arial" w:hAnsi="Arial" w:cs="Arial"/>
+          <w:color w:val="000000" w:themeColor="text1"/>
+        </w:rPr>
+        <w:t>en</w:t>
+      </w:r>
+      <w:r>
+        <w:rPr>
+          <w:rFonts w:ascii="Arial" w:hAnsi="Arial" w:cs="Arial"/>
+          <w:color w:val="000000" w:themeColor="text1"/>
+        </w:rPr>
+        <w:t xml:space="preserve"> eine von mehreren neuen Verbesserungen auswählen. Dieser Gameplay-Loop wird durch gelegentliche Boss-Gegner unterbrochen. Die Versuche spielen in einer von mehreren Aren</w:t>
+      </w:r>
+      <w:r>
+        <w:rPr>
+          <w:rFonts w:ascii="Arial" w:hAnsi="Arial" w:cs="Arial"/>
+          <w:color w:val="000000" w:themeColor="text1"/>
+        </w:rPr>
+        <w:t>en</w:t>
+      </w:r>
+      <w:r>
+        <w:rPr>
+          <w:rFonts w:ascii="Arial" w:hAnsi="Arial" w:cs="Arial"/>
+          <w:color w:val="000000" w:themeColor="text1"/>
+        </w:rPr>
+        <w:t>, manche sind unbegrenzt, die anderen haben verschiedene Barrieren.</w:t>
+      </w:r>
+      <w:r>
+        <w:rPr>
+          <w:rFonts w:ascii="Arial" w:hAnsi="Arial" w:cs="Arial"/>
+          <w:color w:val="000000" w:themeColor="text1"/>
+        </w:rPr>
+        <w:t xml:space="preserve"> Wie der Name impliziert</w:t>
+      </w:r>
+      <w:r>
+        <w:rPr>
+          <w:rFonts w:ascii="Arial" w:hAnsi="Arial" w:cs="Arial"/>
+          <w:color w:val="000000" w:themeColor="text1"/>
+        </w:rPr>
+        <w:t>,</w:t>
+      </w:r>
+      <w:r>
+        <w:rPr>
+          <w:rFonts w:ascii="Arial" w:hAnsi="Arial" w:cs="Arial"/>
+          <w:color w:val="000000" w:themeColor="text1"/>
+        </w:rPr>
+        <w:t xml:space="preserve"> ist es das Ziel des Spieles 20 Minuten lang zu überleben, danach hat man einen Versuch erfolgreich absolviert.</w:t>
+      </w:r>
+    </w:p>
+    <w:p>
+      <w:pPr>
+        <w:spacing w:line="360" w:lineRule="auto"/>
+        <w:jc w:val="both"/>
+        <w:rPr>
+          <w:rFonts w:ascii="Arial" w:hAnsi="Arial" w:cs="Arial"/>
+          <w:color w:val="000000" w:themeColor="text1"/>
+        </w:rPr>
+      </w:pPr>
+    </w:p>
+    <w:p>
+      <w:pPr>
+        <w:spacing w:line="360" w:lineRule="auto"/>
+        <w:jc w:val="both"/>
+        <w:rPr>
+          <w:rFonts w:ascii="Arial" w:hAnsi="Arial" w:cs="Arial"/>
+          <w:color w:val="000000" w:themeColor="text1"/>
+        </w:rPr>
+      </w:pPr>
+      <w:r>
+        <w:rPr>
+          <w:rFonts w:ascii="Arial" w:hAnsi="Arial" w:cs="Arial"/>
+          <w:color w:val="000000" w:themeColor="text1"/>
+        </w:rPr>
+        <w:t>Insbesondere das Angriff System ist sehr einzigartig in dem Genre, denn wie oben beschrieben greif</w:t>
+      </w:r>
+      <w:r>
+        <w:rPr>
+          <w:rFonts w:ascii="Arial" w:hAnsi="Arial" w:cs="Arial"/>
+          <w:color w:val="000000" w:themeColor="text1"/>
+        </w:rPr>
+        <w:t>t der spielbare Charakter</w:t>
+      </w:r>
+      <w:r>
+        <w:rPr>
+          <w:rFonts w:ascii="Arial" w:hAnsi="Arial" w:cs="Arial"/>
+          <w:color w:val="000000" w:themeColor="text1"/>
+        </w:rPr>
+        <w:t xml:space="preserve"> nicht automatisch an. Stattdessen </w:t>
+      </w:r>
+      <w:r>
+        <w:rPr>
+          <w:rFonts w:ascii="Arial" w:hAnsi="Arial" w:cs="Arial"/>
+          <w:color w:val="000000" w:themeColor="text1"/>
+        </w:rPr>
+        <w:t xml:space="preserve">müssen die Spieler </w:t>
+      </w:r>
+      <w:r>
+        <w:rPr>
+          <w:rFonts w:ascii="Arial" w:hAnsi="Arial" w:cs="Arial"/>
+          <w:color w:val="000000" w:themeColor="text1"/>
+        </w:rPr>
+        <w:t xml:space="preserve">manuell auf die Gegner zielen und zum Schießen mit der Maus klicken. Wenn </w:t>
+      </w:r>
+      <w:r>
+        <w:rPr>
+          <w:rFonts w:ascii="Arial" w:hAnsi="Arial" w:cs="Arial"/>
+          <w:color w:val="000000" w:themeColor="text1"/>
+        </w:rPr>
+        <w:t>die Spieler</w:t>
+      </w:r>
+      <w:r>
+        <w:rPr>
+          <w:rFonts w:ascii="Arial" w:hAnsi="Arial" w:cs="Arial"/>
+          <w:color w:val="000000" w:themeColor="text1"/>
+        </w:rPr>
+        <w:t xml:space="preserve"> das Magazin aufgebraucht ha</w:t>
+      </w:r>
+      <w:r>
+        <w:rPr>
+          <w:rFonts w:ascii="Arial" w:hAnsi="Arial" w:cs="Arial"/>
+          <w:color w:val="000000" w:themeColor="text1"/>
+        </w:rPr>
+        <w:t>ben</w:t>
+      </w:r>
+      <w:r>
+        <w:rPr>
+          <w:rFonts w:ascii="Arial" w:hAnsi="Arial" w:cs="Arial"/>
+          <w:color w:val="000000" w:themeColor="text1"/>
+        </w:rPr>
+        <w:t xml:space="preserve"> oder aufhör</w:t>
+      </w:r>
+      <w:r>
+        <w:rPr>
+          <w:rFonts w:ascii="Arial" w:hAnsi="Arial" w:cs="Arial"/>
+          <w:color w:val="000000" w:themeColor="text1"/>
+        </w:rPr>
+        <w:t>en</w:t>
+      </w:r>
+      <w:r>
+        <w:rPr>
+          <w:rFonts w:ascii="Arial" w:hAnsi="Arial" w:cs="Arial"/>
+          <w:color w:val="000000" w:themeColor="text1"/>
+        </w:rPr>
+        <w:t xml:space="preserve"> zu schießen</w:t>
+      </w:r>
+      <w:r>
+        <w:rPr>
+          <w:rFonts w:ascii="Arial" w:hAnsi="Arial" w:cs="Arial"/>
+          <w:color w:val="000000" w:themeColor="text1"/>
+        </w:rPr>
+        <w:t>,</w:t>
+      </w:r>
+      <w:r>
+        <w:rPr>
+          <w:rFonts w:ascii="Arial" w:hAnsi="Arial" w:cs="Arial"/>
+          <w:color w:val="000000" w:themeColor="text1"/>
+        </w:rPr>
+        <w:t xml:space="preserve"> wird die Waffe </w:t>
+      </w:r>
+      <w:r>
+        <w:rPr>
+          <w:rFonts w:ascii="Arial" w:hAnsi="Arial" w:cs="Arial"/>
+          <w:color w:val="000000" w:themeColor="text1"/>
+        </w:rPr>
+        <w:lastRenderedPageBreak/>
+        <w:t>automatisch nachgeladen</w:t>
+      </w:r>
+      <w:r>
+        <w:rPr>
+          <w:rFonts w:ascii="Arial" w:hAnsi="Arial" w:cs="Arial"/>
+          <w:color w:val="000000" w:themeColor="text1"/>
+        </w:rPr>
+        <w:t>.</w:t>
+      </w:r>
+      <w:r>
+        <w:rPr>
+          <w:rFonts w:ascii="Arial" w:hAnsi="Arial" w:cs="Arial"/>
+          <w:color w:val="000000" w:themeColor="text1"/>
+        </w:rPr>
+        <w:t xml:space="preserve"> </w:t>
+      </w:r>
+      <w:r>
+        <w:rPr>
+          <w:rFonts w:ascii="Arial" w:hAnsi="Arial" w:cs="Arial"/>
+          <w:color w:val="000000" w:themeColor="text1"/>
+        </w:rPr>
+        <w:t xml:space="preserve">Dies </w:t>
+      </w:r>
+      <w:r>
+        <w:rPr>
+          <w:rFonts w:ascii="Arial" w:hAnsi="Arial" w:cs="Arial"/>
+          <w:color w:val="000000" w:themeColor="text1"/>
+        </w:rPr>
+        <w:t>kann nur unterbrechen</w:t>
+      </w:r>
+      <w:r>
+        <w:rPr>
+          <w:rFonts w:ascii="Arial" w:hAnsi="Arial" w:cs="Arial"/>
+          <w:color w:val="000000" w:themeColor="text1"/>
+        </w:rPr>
+        <w:t xml:space="preserve"> werden</w:t>
+      </w:r>
+      <w:r>
+        <w:rPr>
+          <w:rFonts w:ascii="Arial" w:hAnsi="Arial" w:cs="Arial"/>
+          <w:color w:val="000000" w:themeColor="text1"/>
+        </w:rPr>
+        <w:t xml:space="preserve">, solange man übrige Munition hat. Eine weitere Restriktion liegt darin, dass </w:t>
+      </w:r>
+      <w:r>
+        <w:rPr>
+          <w:rFonts w:ascii="Arial" w:hAnsi="Arial" w:cs="Arial"/>
+          <w:color w:val="000000" w:themeColor="text1"/>
+        </w:rPr>
+        <w:t>der Charakter</w:t>
+      </w:r>
+      <w:r>
+        <w:rPr>
+          <w:rFonts w:ascii="Arial" w:hAnsi="Arial" w:cs="Arial"/>
+          <w:color w:val="000000" w:themeColor="text1"/>
+        </w:rPr>
+        <w:t xml:space="preserve"> sich beim Schießen langsamer bewegt, als wenn </w:t>
+      </w:r>
+      <w:r>
+        <w:rPr>
+          <w:rFonts w:ascii="Arial" w:hAnsi="Arial" w:cs="Arial"/>
+          <w:color w:val="000000" w:themeColor="text1"/>
+        </w:rPr>
+        <w:t>die Spieler</w:t>
+      </w:r>
+      <w:r>
+        <w:rPr>
+          <w:rFonts w:ascii="Arial" w:hAnsi="Arial" w:cs="Arial"/>
+          <w:color w:val="000000" w:themeColor="text1"/>
+        </w:rPr>
+        <w:t xml:space="preserve"> nicht schieß</w:t>
+      </w:r>
+      <w:r>
+        <w:rPr>
+          <w:rFonts w:ascii="Arial" w:hAnsi="Arial" w:cs="Arial"/>
+          <w:color w:val="000000" w:themeColor="text1"/>
+        </w:rPr>
+        <w:t>en</w:t>
+      </w:r>
+      <w:r>
+        <w:rPr>
+          <w:rFonts w:ascii="Arial" w:hAnsi="Arial" w:cs="Arial"/>
+          <w:color w:val="000000" w:themeColor="text1"/>
+        </w:rPr>
+        <w:t xml:space="preserve">. Durch diese Einschränkungen wird eine weitere Ebene dem Spiel hinzugefügt, es geht nun nicht mehr nur größtenteils um effizientes Kiten der Gegner, sondern </w:t>
+      </w:r>
+      <w:r>
+        <w:rPr>
+          <w:rFonts w:ascii="Arial" w:hAnsi="Arial" w:cs="Arial"/>
+          <w:color w:val="000000" w:themeColor="text1"/>
+        </w:rPr>
+        <w:t xml:space="preserve">um das effiziente Haushalten der </w:t>
+      </w:r>
+      <w:r>
+        <w:rPr>
+          <w:rFonts w:ascii="Arial" w:hAnsi="Arial" w:cs="Arial"/>
+          <w:color w:val="000000" w:themeColor="text1"/>
+        </w:rPr>
+        <w:t xml:space="preserve">Munition, sowie </w:t>
+      </w:r>
+      <w:r>
+        <w:rPr>
+          <w:rFonts w:ascii="Arial" w:hAnsi="Arial" w:cs="Arial"/>
+          <w:color w:val="000000" w:themeColor="text1"/>
+        </w:rPr>
+        <w:t>das A</w:t>
+      </w:r>
+      <w:r>
+        <w:rPr>
+          <w:rFonts w:ascii="Arial" w:hAnsi="Arial" w:cs="Arial"/>
+          <w:color w:val="000000" w:themeColor="text1"/>
+        </w:rPr>
+        <w:t xml:space="preserve">bschätzen wann man Schießen kann, beziehungsweise wann die Gegner zu nahe sind. Diese Restriktion wurde hinzugefügt, da für </w:t>
       </w:r>
       <w:proofErr w:type="spellStart"/>
       <w:r>
@@ -12438,7 +12941,7 @@
           <w:rFonts w:ascii="Arial" w:hAnsi="Arial" w:cs="Arial"/>
           <w:color w:val="000000" w:themeColor="text1"/>
         </w:rPr>
-        <w:t>Spieler:innen</w:t>
+        <w:t>flanne</w:t>
       </w:r>
       <w:proofErr w:type="spellEnd"/>
       <w:r>
@@ -12446,80 +12949,7 @@
           <w:rFonts w:ascii="Arial" w:hAnsi="Arial" w:cs="Arial"/>
           <w:color w:val="000000" w:themeColor="text1"/>
         </w:rPr>
-        <w:t xml:space="preserve"> zugelaufen, gegen die man sich verteidigen muss. Diese hinterlassen Erfahrungspunkte, wenn man sie besiegt. Nachdem man genug Erfahrungspunkte eingesammelt hat, erhält man ein Level-Up und kann eine von mehreren neuen Verbesserungen auswählen. Dieser Gameplay-Loop wird durch gelegentliche Boss-Gegner unterbrochen. Die Versuche spielen in einer von mehreren Aren</w:t>
-      </w:r>
-      <w:r>
-        <w:rPr>
-          <w:rFonts w:ascii="Arial" w:hAnsi="Arial" w:cs="Arial"/>
-          <w:color w:val="000000" w:themeColor="text1"/>
-        </w:rPr>
-        <w:t>en</w:t>
-      </w:r>
-      <w:r>
-        <w:rPr>
-          <w:rFonts w:ascii="Arial" w:hAnsi="Arial" w:cs="Arial"/>
-          <w:color w:val="000000" w:themeColor="text1"/>
-        </w:rPr>
-        <w:t>, manche sind unbegrenzt, die anderen haben verschiedene Barrieren.</w:t>
-      </w:r>
-      <w:r>
-        <w:rPr>
-          <w:rFonts w:ascii="Arial" w:hAnsi="Arial" w:cs="Arial"/>
-          <w:color w:val="000000" w:themeColor="text1"/>
-        </w:rPr>
-        <w:t xml:space="preserve"> Wie der Name impliziert</w:t>
-      </w:r>
-      <w:r>
-        <w:rPr>
-          <w:rFonts w:ascii="Arial" w:hAnsi="Arial" w:cs="Arial"/>
-          <w:color w:val="000000" w:themeColor="text1"/>
-        </w:rPr>
-        <w:t>,</w:t>
-      </w:r>
-      <w:r>
-        <w:rPr>
-          <w:rFonts w:ascii="Arial" w:hAnsi="Arial" w:cs="Arial"/>
-          <w:color w:val="000000" w:themeColor="text1"/>
-        </w:rPr>
-        <w:t xml:space="preserve"> ist es das Ziel des Spieles 20 Minuten lang zu überleben, danach hat man einen Versuch erfolgreich absolviert.</w:t>
-      </w:r>
-    </w:p>
-    <w:p>
-      <w:pPr>
-        <w:spacing w:line="360" w:lineRule="auto"/>
-        <w:jc w:val="both"/>
-        <w:rPr>
-          <w:rFonts w:ascii="Arial" w:hAnsi="Arial" w:cs="Arial"/>
-          <w:color w:val="000000" w:themeColor="text1"/>
-        </w:rPr>
-      </w:pPr>
-      <w:r>
-        <w:rPr>
-          <w:rFonts w:ascii="Arial" w:hAnsi="Arial" w:cs="Arial"/>
-          <w:color w:val="000000" w:themeColor="text1"/>
-        </w:rPr>
-        <w:t>Insbesondere das Angriff System ist sehr einzigartig in dem Genre, denn wie oben beschrieben greift man nicht automatisch an. Stattdessen muss man manuell auf die Gegner zielen und zum Schießen mit der Maus klicken. Wenn man das Magazin aufgebraucht hat oder aufhört zu schießen</w:t>
-      </w:r>
-      <w:r>
-        <w:rPr>
-          <w:rFonts w:ascii="Arial" w:hAnsi="Arial" w:cs="Arial"/>
-          <w:color w:val="000000" w:themeColor="text1"/>
-        </w:rPr>
-        <w:t>,</w:t>
-      </w:r>
-      <w:r>
-        <w:rPr>
-          <w:rFonts w:ascii="Arial" w:hAnsi="Arial" w:cs="Arial"/>
-          <w:color w:val="000000" w:themeColor="text1"/>
-        </w:rPr>
-        <w:t xml:space="preserve"> wird die Waffe automatisch nachgeladen</w:t>
-      </w:r>
-      <w:r>
-        <w:rPr>
-          <w:rFonts w:ascii="Arial" w:hAnsi="Arial" w:cs="Arial"/>
-          <w:color w:val="000000" w:themeColor="text1"/>
-        </w:rPr>
-        <w:t>.</w:t>
+        <w:t xml:space="preserve"> ein automatisches Angriff-System die Spieler</w:t>
       </w:r>
       <w:r>
         <w:rPr>
@@ -12533,54 +12963,7 @@
           <w:rFonts w:ascii="Arial" w:hAnsi="Arial" w:cs="Arial"/>
           <w:color w:val="000000" w:themeColor="text1"/>
         </w:rPr>
-        <w:t xml:space="preserve">Dies </w:t>
-      </w:r>
-      <w:r>
-        <w:rPr>
-          <w:rFonts w:ascii="Arial" w:hAnsi="Arial" w:cs="Arial"/>
-          <w:color w:val="000000" w:themeColor="text1"/>
-        </w:rPr>
-        <w:t xml:space="preserve">kann man nur unterbrechen, solange man übrige Munition hat. Eine weitere Restriktion liegt darin, dass man sich beim Schießen langsamer bewegt, als wenn man nicht schießt. </w:t>
-      </w:r>
-      <w:r>
-        <w:rPr>
-          <w:rFonts w:ascii="Arial" w:hAnsi="Arial" w:cs="Arial"/>
-          <w:color w:val="000000" w:themeColor="text1"/>
-        </w:rPr>
-        <w:lastRenderedPageBreak/>
-        <w:t xml:space="preserve">Durch diese Einschränkungen wird eine weitere Ebene dem Spiel hinzugefügt, es geht nun nicht mehr nur größtenteils um effizientes Kiten der Gegner, sondern man muss seine Munition haushalten, sowie abschätzen wann man Schießen kann, beziehungsweise wann die Gegner zu nahe sind. Diese Restriktion wurde hinzugefügt, da für </w:t>
-      </w:r>
-      <w:proofErr w:type="spellStart"/>
-      <w:r>
-        <w:rPr>
-          <w:rFonts w:ascii="Arial" w:hAnsi="Arial" w:cs="Arial"/>
-          <w:color w:val="000000" w:themeColor="text1"/>
-        </w:rPr>
-        <w:t>flanne</w:t>
-      </w:r>
-      <w:proofErr w:type="spellEnd"/>
-      <w:r>
-        <w:rPr>
-          <w:rFonts w:ascii="Arial" w:hAnsi="Arial" w:cs="Arial"/>
-          <w:color w:val="000000" w:themeColor="text1"/>
-        </w:rPr>
-        <w:t xml:space="preserve"> ein automatisches Angriff-System die </w:t>
-      </w:r>
-      <w:proofErr w:type="spellStart"/>
-      <w:r>
-        <w:rPr>
-          <w:rFonts w:ascii="Arial" w:hAnsi="Arial" w:cs="Arial"/>
-          <w:color w:val="000000" w:themeColor="text1"/>
-        </w:rPr>
-        <w:t>Spieler:innen</w:t>
-      </w:r>
-      <w:proofErr w:type="spellEnd"/>
-      <w:r>
-        <w:rPr>
-          <w:rFonts w:ascii="Arial" w:hAnsi="Arial" w:cs="Arial"/>
-          <w:color w:val="000000" w:themeColor="text1"/>
-        </w:rPr>
-        <w:t xml:space="preserve"> nicht aktiv genug involviert </w:t>
+        <w:t xml:space="preserve">nicht aktiv genug involviert </w:t>
       </w:r>
       <w:sdt>
         <w:sdtPr>
@@ -12647,12 +13030,182 @@
           <w:color w:val="000000" w:themeColor="text1"/>
         </w:rPr>
       </w:pPr>
-      <w:r>
-        <w:rPr>
-          <w:rFonts w:ascii="Arial" w:hAnsi="Arial" w:cs="Arial"/>
-          <w:color w:val="000000" w:themeColor="text1"/>
-        </w:rPr>
-        <w:t xml:space="preserve">Eine weitere Innovation liegt in dem Upgrade System, denn die auswählbaren Items verändern nicht nur die Werte des Charakters, sondern haben oft vielschichtige und komplexe Effekte. Des Weiteren sind diese Items nur einmalig einsammelbar und dementsprechend nicht </w:t>
+    </w:p>
+    <w:p>
+      <w:pPr>
+        <w:spacing w:line="360" w:lineRule="auto"/>
+        <w:jc w:val="both"/>
+        <w:rPr>
+          <w:rFonts w:ascii="Arial" w:hAnsi="Arial" w:cs="Arial"/>
+          <w:color w:val="000000" w:themeColor="text1"/>
+        </w:rPr>
+      </w:pPr>
+      <w:r>
+        <w:rPr>
+          <w:rFonts w:ascii="Arial" w:hAnsi="Arial" w:cs="Arial"/>
+          <w:color w:val="000000" w:themeColor="text1"/>
+        </w:rPr>
+        <w:t>Eine weitere Innovation liegt in dem Upgrade System, denn die auswählbaren Items verändern nicht nur die Werte des Charakters, sondern haben oft vielschichtige und komplexe Effekte. Des Weiteren sind diese Items nur einmalig einsammelbar und dementsprechend nicht stapelbar, das heißt, dass sich die Effekte nicht addieren oder verstärken, wenn man mehrmals das gleiche Item einsammeln würde. U</w:t>
+      </w:r>
+      <w:r>
+        <w:rPr>
+          <w:rFonts w:ascii="Arial" w:hAnsi="Arial" w:cs="Arial"/>
+          <w:color w:val="000000" w:themeColor="text1"/>
+        </w:rPr>
+        <w:t xml:space="preserve">m trotzdem Fortschritt und Combos zu </w:t>
+      </w:r>
+      <w:r>
+        <w:rPr>
+          <w:rFonts w:ascii="Arial" w:hAnsi="Arial" w:cs="Arial"/>
+          <w:color w:val="000000" w:themeColor="text1"/>
+        </w:rPr>
+        <w:t>ermöglichen,</w:t>
+      </w:r>
+      <w:r>
+        <w:rPr>
+          <w:rFonts w:ascii="Arial" w:hAnsi="Arial" w:cs="Arial"/>
+          <w:color w:val="000000" w:themeColor="text1"/>
+        </w:rPr>
+        <w:t xml:space="preserve"> </w:t>
+      </w:r>
+      <w:r>
+        <w:rPr>
+          <w:rFonts w:ascii="Arial" w:hAnsi="Arial" w:cs="Arial"/>
+          <w:color w:val="000000" w:themeColor="text1"/>
+        </w:rPr>
+        <w:t xml:space="preserve">wird jedes Mal weitere verwandte Items freigeschaltet und dem Item-Pool hinzugefügt, sobald ein Item ausgewählt wird. </w:t>
+      </w:r>
+      <w:r>
+        <w:rPr>
+          <w:rFonts w:ascii="Arial" w:hAnsi="Arial" w:cs="Arial"/>
+          <w:color w:val="000000" w:themeColor="text1"/>
+        </w:rPr>
+        <w:t xml:space="preserve">Beispielsweise gibt es ein Item, mit dem </w:t>
+      </w:r>
+      <w:r>
+        <w:rPr>
+          <w:rFonts w:ascii="Arial" w:hAnsi="Arial" w:cs="Arial"/>
+          <w:color w:val="000000" w:themeColor="text1"/>
+        </w:rPr>
+        <w:t>die Kugeln die</w:t>
+      </w:r>
+      <w:r>
+        <w:rPr>
+          <w:rFonts w:ascii="Arial" w:hAnsi="Arial" w:cs="Arial"/>
+          <w:color w:val="000000" w:themeColor="text1"/>
+        </w:rPr>
+        <w:t xml:space="preserve"> Gegner verbrennen </w:t>
+      </w:r>
+      <w:r>
+        <w:rPr>
+          <w:rFonts w:ascii="Arial" w:hAnsi="Arial" w:cs="Arial"/>
+          <w:color w:val="000000" w:themeColor="text1"/>
+        </w:rPr>
+        <w:t>können</w:t>
+      </w:r>
+      <w:r>
+        <w:rPr>
+          <w:rFonts w:ascii="Arial" w:hAnsi="Arial" w:cs="Arial"/>
+          <w:color w:val="000000" w:themeColor="text1"/>
+        </w:rPr>
+        <w:t xml:space="preserve">. Sobald </w:t>
+      </w:r>
+      <w:r>
+        <w:rPr>
+          <w:rFonts w:ascii="Arial" w:hAnsi="Arial" w:cs="Arial"/>
+          <w:color w:val="000000" w:themeColor="text1"/>
+        </w:rPr>
+        <w:t>die Spieler</w:t>
+      </w:r>
+      <w:r>
+        <w:rPr>
+          <w:rFonts w:ascii="Arial" w:hAnsi="Arial" w:cs="Arial"/>
+          <w:color w:val="000000" w:themeColor="text1"/>
+        </w:rPr>
+        <w:t xml:space="preserve"> dieses erhalten ha</w:t>
+      </w:r>
+      <w:r>
+        <w:rPr>
+          <w:rFonts w:ascii="Arial" w:hAnsi="Arial" w:cs="Arial"/>
+          <w:color w:val="000000" w:themeColor="text1"/>
+        </w:rPr>
+        <w:t>ben</w:t>
+      </w:r>
+      <w:r>
+        <w:rPr>
+          <w:rFonts w:ascii="Arial" w:hAnsi="Arial" w:cs="Arial"/>
+          <w:color w:val="000000" w:themeColor="text1"/>
+        </w:rPr>
+        <w:t>, kann ein anderes Item, das die Spieler</w:t>
+      </w:r>
+      <w:r>
+        <w:rPr>
+          <w:rFonts w:ascii="Arial" w:hAnsi="Arial" w:cs="Arial"/>
+          <w:color w:val="000000" w:themeColor="text1"/>
+        </w:rPr>
+        <w:t xml:space="preserve"> heilt,</w:t>
+      </w:r>
+      <w:r>
+        <w:rPr>
+          <w:rFonts w:ascii="Arial" w:hAnsi="Arial" w:cs="Arial"/>
+          <w:color w:val="000000" w:themeColor="text1"/>
+        </w:rPr>
+        <w:t xml:space="preserve"> wenn </w:t>
+      </w:r>
+      <w:r>
+        <w:rPr>
+          <w:rFonts w:ascii="Arial" w:hAnsi="Arial" w:cs="Arial"/>
+          <w:color w:val="000000" w:themeColor="text1"/>
+        </w:rPr>
+        <w:t>sie</w:t>
+      </w:r>
+      <w:r>
+        <w:rPr>
+          <w:rFonts w:ascii="Arial" w:hAnsi="Arial" w:cs="Arial"/>
+          <w:color w:val="000000" w:themeColor="text1"/>
+        </w:rPr>
+        <w:t xml:space="preserve"> genug Gegner verbrannt ha</w:t>
+      </w:r>
+      <w:r>
+        <w:rPr>
+          <w:rFonts w:ascii="Arial" w:hAnsi="Arial" w:cs="Arial"/>
+          <w:color w:val="000000" w:themeColor="text1"/>
+        </w:rPr>
+        <w:t>ben,</w:t>
+      </w:r>
+      <w:r>
+        <w:rPr>
+          <w:rFonts w:ascii="Arial" w:hAnsi="Arial" w:cs="Arial"/>
+          <w:color w:val="000000" w:themeColor="text1"/>
+        </w:rPr>
+        <w:t xml:space="preserve"> bei einem Level-Up erscheinen. Dadurch sind die einzelnen Items deutlich einzigartiger verglichen mit anderen Survivor-Likes, jedoch ist es auch schwieriger starke Item Kombinationen aufzubauen, da einige Kombinationen erst im Laufe eines Versuches freigeschaltet werden müssen.</w:t>
+      </w:r>
+    </w:p>
+    <w:p>
+      <w:pPr>
+        <w:spacing w:line="360" w:lineRule="auto"/>
+        <w:jc w:val="both"/>
+        <w:rPr>
+          <w:rFonts w:ascii="Arial" w:hAnsi="Arial" w:cs="Arial"/>
+          <w:color w:val="000000" w:themeColor="text1"/>
+        </w:rPr>
+      </w:pPr>
+    </w:p>
+    <w:p>
+      <w:pPr>
+        <w:spacing w:line="360" w:lineRule="auto"/>
+        <w:jc w:val="both"/>
+        <w:rPr>
+          <w:rFonts w:ascii="Arial" w:hAnsi="Arial" w:cs="Arial"/>
+          <w:color w:val="000000" w:themeColor="text1"/>
+        </w:rPr>
+      </w:pPr>
+      <w:r>
+        <w:rPr>
+          <w:rFonts w:ascii="Arial" w:hAnsi="Arial" w:cs="Arial"/>
+          <w:color w:val="000000" w:themeColor="text1"/>
+        </w:rPr>
+        <w:t xml:space="preserve">Um manche Combos zu fördern und zusätzliche Vorteile zu vergeben gibt es sogenannte </w:t>
       </w:r>
       <w:proofErr w:type="spellStart"/>
       <w:r>
@@ -12660,7 +13213,7 @@
           <w:rFonts w:ascii="Arial" w:hAnsi="Arial" w:cs="Arial"/>
           <w:color w:val="000000" w:themeColor="text1"/>
         </w:rPr>
-        <w:t>stackable</w:t>
+        <w:t>Synergies</w:t>
       </w:r>
       <w:proofErr w:type="spellEnd"/>
       <w:r>
@@ -12668,14 +13221,35 @@
           <w:rFonts w:ascii="Arial" w:hAnsi="Arial" w:cs="Arial"/>
           <w:color w:val="000000" w:themeColor="text1"/>
         </w:rPr>
-        <w:t xml:space="preserve"> (dt. stapelbar</w:t>
-      </w:r>
-      <w:r>
-        <w:rPr>
-          <w:rFonts w:ascii="Arial" w:hAnsi="Arial" w:cs="Arial"/>
-          <w:color w:val="000000" w:themeColor="text1"/>
-        </w:rPr>
-        <w:t xml:space="preserve">, </w:t>
+        <w:t xml:space="preserve"> die dem Item-Pool hinzugefügt werden, wenn </w:t>
+      </w:r>
+      <w:r>
+        <w:rPr>
+          <w:rFonts w:ascii="Arial" w:hAnsi="Arial" w:cs="Arial"/>
+          <w:color w:val="000000" w:themeColor="text1"/>
+        </w:rPr>
+        <w:t>die Spieler</w:t>
+      </w:r>
+      <w:r>
+        <w:rPr>
+          <w:rFonts w:ascii="Arial" w:hAnsi="Arial" w:cs="Arial"/>
+          <w:color w:val="000000" w:themeColor="text1"/>
+        </w:rPr>
+        <w:t xml:space="preserve"> entsprechende zweier oder dreier Pärchen an Items ausgewählt ha</w:t>
+      </w:r>
+      <w:r>
+        <w:rPr>
+          <w:rFonts w:ascii="Arial" w:hAnsi="Arial" w:cs="Arial"/>
+          <w:color w:val="000000" w:themeColor="text1"/>
+        </w:rPr>
+        <w:t>ben</w:t>
+      </w:r>
+      <w:r>
+        <w:rPr>
+          <w:rFonts w:ascii="Arial" w:hAnsi="Arial" w:cs="Arial"/>
+          <w:color w:val="000000" w:themeColor="text1"/>
+        </w:rPr>
+        <w:t xml:space="preserve">. Diese variieren in Einzigartigkeit und Einfluss auf das Spiel sehr, dadurch werden auch untypische Kombinationen gefördert. Ähnliche System gibt es auch in vielen anderen Survivor-Like Spielen, beispielsweise die </w:t>
       </w:r>
       <w:proofErr w:type="spellStart"/>
       <w:r>
@@ -12683,7 +13257,7 @@
           <w:rFonts w:ascii="Arial" w:hAnsi="Arial" w:cs="Arial"/>
           <w:color w:val="000000" w:themeColor="text1"/>
         </w:rPr>
-        <w:t>akkumulierbar</w:t>
+        <w:t>Evolutios</w:t>
       </w:r>
       <w:proofErr w:type="spellEnd"/>
       <w:r>
@@ -12691,35 +13265,34 @@
           <w:rFonts w:ascii="Arial" w:hAnsi="Arial" w:cs="Arial"/>
           <w:color w:val="000000" w:themeColor="text1"/>
         </w:rPr>
-        <w:t>), das heißt, dass sich die Effekte nicht addieren oder verstärken, wenn man mehrmals das gleiche Item einsammeln würde. U</w:t>
-      </w:r>
-      <w:r>
-        <w:rPr>
-          <w:rFonts w:ascii="Arial" w:hAnsi="Arial" w:cs="Arial"/>
-          <w:color w:val="000000" w:themeColor="text1"/>
-        </w:rPr>
-        <w:t xml:space="preserve">m trotzdem Fortschritt und Combos zu </w:t>
-      </w:r>
-      <w:r>
-        <w:rPr>
-          <w:rFonts w:ascii="Arial" w:hAnsi="Arial" w:cs="Arial"/>
-          <w:color w:val="000000" w:themeColor="text1"/>
-        </w:rPr>
-        <w:t>ermöglichen,</w:t>
-      </w:r>
-      <w:r>
-        <w:rPr>
-          <w:rFonts w:ascii="Arial" w:hAnsi="Arial" w:cs="Arial"/>
-          <w:color w:val="000000" w:themeColor="text1"/>
-        </w:rPr>
-        <w:t xml:space="preserve"> schaltet man mit jedem ausgewählten Item weitere</w:t>
-      </w:r>
-      <w:r>
-        <w:rPr>
-          <w:rFonts w:ascii="Arial" w:hAnsi="Arial" w:cs="Arial"/>
-          <w:color w:val="000000" w:themeColor="text1"/>
-        </w:rPr>
-        <w:t xml:space="preserve"> verwandte Items frei. Beispielsweise gibt es ein Item, mit dem man Gegner verbrennen kann. Sobald man dieses erhalten hat, kann ein anderes Item, das die </w:t>
+        <w:t xml:space="preserve"> in Vampire Survivors.</w:t>
+      </w:r>
+    </w:p>
+    <w:p>
+      <w:pPr>
+        <w:spacing w:line="360" w:lineRule="auto"/>
+        <w:jc w:val="both"/>
+        <w:rPr>
+          <w:rFonts w:ascii="Arial" w:hAnsi="Arial" w:cs="Arial"/>
+          <w:color w:val="000000" w:themeColor="text1"/>
+        </w:rPr>
+      </w:pPr>
+    </w:p>
+    <w:p>
+      <w:pPr>
+        <w:spacing w:line="360" w:lineRule="auto"/>
+        <w:jc w:val="both"/>
+        <w:rPr>
+          <w:rFonts w:ascii="Arial" w:hAnsi="Arial" w:cs="Arial"/>
+          <w:color w:val="000000" w:themeColor="text1"/>
+        </w:rPr>
+      </w:pPr>
+      <w:r>
+        <w:rPr>
+          <w:rFonts w:ascii="Arial" w:hAnsi="Arial" w:cs="Arial"/>
+          <w:color w:val="000000" w:themeColor="text1"/>
+        </w:rPr>
+        <w:t xml:space="preserve">Neben den mehreren verfügbaren Stages gibt es wie in vielen anderen Survivor-Like Spielen auch mehrere auswählbare Charaktere und Waffen, von denen man vor Beginn eines Versuches eine Kombination zusammenstellen muss. Ebenso gibt es mehrere Schwierigkeitsstufen, die die Spieler im Laufe des Spieles freischalten, um neue Herausforderungen zu erhalten. Dem entgegenzuwirken besitzt 20 </w:t>
       </w:r>
       <w:proofErr w:type="spellStart"/>
       <w:r>
@@ -12727,7 +13300,7 @@
           <w:rFonts w:ascii="Arial" w:hAnsi="Arial" w:cs="Arial"/>
           <w:color w:val="000000" w:themeColor="text1"/>
         </w:rPr>
-        <w:t>Spieler:innen</w:t>
+        <w:t>Minutes</w:t>
       </w:r>
       <w:proofErr w:type="spellEnd"/>
       <w:r>
@@ -12735,64 +13308,36 @@
           <w:rFonts w:ascii="Arial" w:hAnsi="Arial" w:cs="Arial"/>
           <w:color w:val="000000" w:themeColor="text1"/>
         </w:rPr>
-        <w:t xml:space="preserve"> heilt wenn man genug Gegner verbrannt hat bei einem Level-Up erscheinen. Dadurch sind die einzelnen Items deutlich einzigartiger verglichen mit anderen Survivor-Likes, jedoch ist es auch schwieriger starke Item Kombinationen aufzubauen, da einige Kombinationen erst im Laufe eines Versuches freigeschaltet werden müssen.</w:t>
-      </w:r>
-      <w:r>
-        <w:rPr>
-          <w:rFonts w:ascii="Arial" w:hAnsi="Arial" w:cs="Arial"/>
-          <w:color w:val="000000" w:themeColor="text1"/>
-        </w:rPr>
-        <w:t xml:space="preserve"> </w:t>
-      </w:r>
-    </w:p>
-    <w:p>
-      <w:pPr>
-        <w:spacing w:line="360" w:lineRule="auto"/>
-        <w:jc w:val="both"/>
-        <w:rPr>
-          <w:rFonts w:ascii="Arial" w:hAnsi="Arial" w:cs="Arial"/>
-          <w:color w:val="000000" w:themeColor="text1"/>
-        </w:rPr>
-      </w:pPr>
-      <w:r>
-        <w:rPr>
-          <w:rFonts w:ascii="Arial" w:hAnsi="Arial" w:cs="Arial"/>
-          <w:color w:val="000000" w:themeColor="text1"/>
-        </w:rPr>
-        <w:t xml:space="preserve">Um manche Combos zu fördern und zusätzliche Vorteile zu vergeben gibt es sogenannte </w:t>
-      </w:r>
-      <w:proofErr w:type="spellStart"/>
-      <w:r>
-        <w:rPr>
-          <w:rFonts w:ascii="Arial" w:hAnsi="Arial" w:cs="Arial"/>
-          <w:color w:val="000000" w:themeColor="text1"/>
-        </w:rPr>
-        <w:t>Synergies</w:t>
-      </w:r>
-      <w:proofErr w:type="spellEnd"/>
-      <w:r>
-        <w:rPr>
-          <w:rFonts w:ascii="Arial" w:hAnsi="Arial" w:cs="Arial"/>
-          <w:color w:val="000000" w:themeColor="text1"/>
-        </w:rPr>
-        <w:t xml:space="preserve"> die in dem Item-Pool hinzugefügt werden, wenn man entsprechende zweier oder dreier Pärchen an Items ausgewählt hat. Diese variieren in Einzigartigkeit und Einfluss auf das Spiel sehr, dadurch werden auch untypische Kombinationen gefördert. Ähnliche System gibt es auch in vielen anderen Survivor-Like Spielen, beispielsweise die </w:t>
-      </w:r>
-      <w:proofErr w:type="spellStart"/>
-      <w:r>
-        <w:rPr>
-          <w:rFonts w:ascii="Arial" w:hAnsi="Arial" w:cs="Arial"/>
-          <w:color w:val="000000" w:themeColor="text1"/>
-        </w:rPr>
-        <w:t>Evolutios</w:t>
-      </w:r>
-      <w:proofErr w:type="spellEnd"/>
-      <w:r>
-        <w:rPr>
-          <w:rFonts w:ascii="Arial" w:hAnsi="Arial" w:cs="Arial"/>
-          <w:color w:val="000000" w:themeColor="text1"/>
-        </w:rPr>
-        <w:t xml:space="preserve"> in Vampire Survivors.</w:t>
-      </w:r>
+        <w:t xml:space="preserve"> Till Dawn ein </w:t>
+      </w:r>
+      <w:r>
+        <w:rPr>
+          <w:rFonts w:ascii="Arial" w:hAnsi="Arial" w:cs="Arial"/>
+          <w:color w:val="000000" w:themeColor="text1"/>
+        </w:rPr>
+        <w:lastRenderedPageBreak/>
+        <w:t>Meta-Progression-System, welches ähnlich fungiert wie das vergleichbare System in Vampire Survivors.</w:t>
+      </w:r>
+    </w:p>
+    <w:p>
+      <w:pPr>
+        <w:spacing w:line="360" w:lineRule="auto"/>
+        <w:jc w:val="both"/>
+        <w:rPr>
+          <w:rFonts w:ascii="Arial" w:hAnsi="Arial" w:cs="Arial"/>
+          <w:color w:val="000000" w:themeColor="text1"/>
+        </w:rPr>
+      </w:pPr>
+    </w:p>
+    <w:p>
+      <w:pPr>
+        <w:spacing w:line="360" w:lineRule="auto"/>
+        <w:jc w:val="both"/>
+        <w:rPr>
+          <w:rFonts w:ascii="Arial" w:hAnsi="Arial" w:cs="Arial"/>
+          <w:color w:val="000000" w:themeColor="text1"/>
+        </w:rPr>
+      </w:pPr>
     </w:p>
     <w:p>
       <w:pPr>
@@ -12925,6 +13470,7 @@
         <w:t xml:space="preserve">Jedoch bietet sie nur eine einmalige Interaktionsmöglichkeit pro Versuch, wodurch der Wiederspielwert gesteigert wird, aber nicht die Aktivität der </w:t>
       </w:r>
       <w:proofErr w:type="spellStart"/>
+      <w:proofErr w:type="gramStart"/>
       <w:r>
         <w:rPr>
           <w:rFonts w:ascii="Arial" w:hAnsi="Arial" w:cs="Arial"/>
@@ -12933,6 +13479,7 @@
         <w:t>Spieler:innen</w:t>
       </w:r>
       <w:proofErr w:type="spellEnd"/>
+      <w:proofErr w:type="gramEnd"/>
       <w:r>
         <w:rPr>
           <w:rFonts w:ascii="Arial" w:hAnsi="Arial" w:cs="Arial"/>
@@ -12962,7 +13509,6 @@
           <w:rFonts w:ascii="Arial" w:hAnsi="Arial" w:cs="Arial"/>
           <w:color w:val="000000" w:themeColor="text1"/>
         </w:rPr>
-        <w:lastRenderedPageBreak/>
         <w:t>Im Laufe eines Versuch</w:t>
       </w:r>
       <w:r>
@@ -13140,6 +13686,7 @@
           <w:rFonts w:ascii="Arial" w:hAnsi="Arial" w:cs="Arial"/>
           <w:color w:val="000000" w:themeColor="text1"/>
         </w:rPr>
+        <w:lastRenderedPageBreak/>
         <w:t xml:space="preserve">Die letzte Interaktionsmöglichkeit innerhalb eines Versuches liegt in der Item Auswahl bei einem Level-Up. </w:t>
       </w:r>
       <w:r>
@@ -13147,7 +13694,23 @@
           <w:rFonts w:ascii="Arial" w:hAnsi="Arial" w:cs="Arial"/>
           <w:color w:val="000000" w:themeColor="text1"/>
         </w:rPr>
-        <w:t xml:space="preserve">Hier gibt es stellenweise Aspekte von langfristigen gegenüber kurzfristigen Entscheidung, aber insbesondere Playstyle Entscheidungen </w:t>
+        <w:t xml:space="preserve">Hier gibt es stellenweise Aspekte von langfristigen </w:t>
+      </w:r>
+      <w:proofErr w:type="gramStart"/>
+      <w:r>
+        <w:rPr>
+          <w:rFonts w:ascii="Arial" w:hAnsi="Arial" w:cs="Arial"/>
+          <w:color w:val="000000" w:themeColor="text1"/>
+        </w:rPr>
+        <w:t>gegenüber kurzfristigen Entscheidung</w:t>
+      </w:r>
+      <w:proofErr w:type="gramEnd"/>
+      <w:r>
+        <w:rPr>
+          <w:rFonts w:ascii="Arial" w:hAnsi="Arial" w:cs="Arial"/>
+          <w:color w:val="000000" w:themeColor="text1"/>
+        </w:rPr>
+        <w:t xml:space="preserve">, aber insbesondere Playstyle Entscheidungen </w:t>
       </w:r>
       <w:sdt>
         <w:sdtPr>
@@ -13205,6 +13768,7 @@
         <w:t xml:space="preserve">. Da die ausgewählten Items nicht verfallen, sondern sich ansammeln haben frühe Entscheidungen große Auswirkungen auf den Rest des Versuches. Zusätzlich schaltet man durch das Auswählen von Items weitere frei, wodurch jede Entscheidung die weiteren Optionen eines Versuches stark beeinflussen. Des Weiteren gibt es einige Items, die einen direkten Vorteil geben (bspw. Gibt es ein Item, das die </w:t>
       </w:r>
       <w:proofErr w:type="spellStart"/>
+      <w:proofErr w:type="gramStart"/>
       <w:r>
         <w:rPr>
           <w:rFonts w:ascii="Arial" w:hAnsi="Arial" w:cs="Arial"/>
@@ -13213,6 +13777,7 @@
         <w:t>Spieler:innen</w:t>
       </w:r>
       <w:proofErr w:type="spellEnd"/>
+      <w:proofErr w:type="gramEnd"/>
       <w:r>
         <w:rPr>
           <w:rFonts w:ascii="Arial" w:hAnsi="Arial" w:cs="Arial"/>
@@ -13261,7 +13826,6 @@
           <w:rFonts w:ascii="Arial" w:hAnsi="Arial" w:cs="Arial"/>
           <w:color w:val="000000" w:themeColor="text1"/>
         </w:rPr>
-        <w:lastRenderedPageBreak/>
         <w:t xml:space="preserve">Zusammenfassend lässt sich sagen, dass </w:t>
       </w:r>
       <w:r>
@@ -13350,7 +13914,7 @@
           <w:szCs w:val="36"/>
         </w:rPr>
       </w:pPr>
-      <w:bookmarkStart w:id="21" w:name="_Toc170382335"/>
+      <w:bookmarkStart w:id="21" w:name="_Toc170473208"/>
       <w:r>
         <w:rPr>
           <w:rFonts w:ascii="Arial" w:hAnsi="Arial" w:cs="Arial"/>
@@ -13425,7 +13989,7 @@
           <w:szCs w:val="36"/>
         </w:rPr>
       </w:pPr>
-      <w:bookmarkStart w:id="22" w:name="_Toc170382336"/>
+      <w:bookmarkStart w:id="22" w:name="_Toc170473209"/>
       <w:r>
         <w:rPr>
           <w:rFonts w:ascii="Arial" w:hAnsi="Arial" w:cs="Arial"/>
@@ -13473,7 +14037,7 @@
           <w:szCs w:val="36"/>
         </w:rPr>
       </w:pPr>
-      <w:bookmarkStart w:id="23" w:name="_Toc170382337"/>
+      <w:bookmarkStart w:id="23" w:name="_Toc170473210"/>
       <w:r>
         <w:rPr>
           <w:rFonts w:ascii="Arial" w:hAnsi="Arial" w:cs="Arial"/>
@@ -13481,6 +14045,7 @@
           <w:sz w:val="36"/>
           <w:szCs w:val="36"/>
         </w:rPr>
+        <w:lastRenderedPageBreak/>
         <w:t>4. Fazit</w:t>
       </w:r>
       <w:bookmarkEnd w:id="23"/>
@@ -13512,7 +14077,7 @@
           <w:szCs w:val="36"/>
         </w:rPr>
       </w:pPr>
-      <w:bookmarkStart w:id="24" w:name="_Toc170382338"/>
+      <w:bookmarkStart w:id="24" w:name="_Toc170473211"/>
       <w:r>
         <w:rPr>
           <w:rFonts w:ascii="Arial" w:hAnsi="Arial" w:cs="Arial"/>
@@ -13554,7 +14119,7 @@
           <w:szCs w:val="36"/>
         </w:rPr>
       </w:pPr>
-      <w:bookmarkStart w:id="25" w:name="_Toc170382339"/>
+      <w:bookmarkStart w:id="25" w:name="_Toc170473212"/>
       <w:r>
         <w:rPr>
           <w:rFonts w:ascii="Arial" w:hAnsi="Arial" w:cs="Arial"/>
@@ -13578,7 +14143,7 @@
           <w:szCs w:val="36"/>
         </w:rPr>
       </w:pPr>
-      <w:bookmarkStart w:id="26" w:name="_Toc170382340"/>
+      <w:bookmarkStart w:id="26" w:name="_Toc170473213"/>
       <w:r>
         <w:rPr>
           <w:rFonts w:ascii="Arial" w:hAnsi="Arial" w:cs="Arial"/>
@@ -13629,7 +14194,7 @@
           <w:szCs w:val="36"/>
         </w:rPr>
       </w:pPr>
-      <w:bookmarkStart w:id="27" w:name="_Toc170382341"/>
+      <w:bookmarkStart w:id="27" w:name="_Toc170473214"/>
       <w:r>
         <w:rPr>
           <w:rFonts w:ascii="Arial" w:hAnsi="Arial" w:cs="Arial"/>
@@ -13664,7 +14229,7 @@
           <w:szCs w:val="36"/>
         </w:rPr>
       </w:pPr>
-      <w:bookmarkStart w:id="28" w:name="_Toc170382342"/>
+      <w:bookmarkStart w:id="28" w:name="_Toc170473215"/>
       <w:r>
         <w:rPr>
           <w:rFonts w:ascii="Arial" w:hAnsi="Arial" w:cs="Arial"/>
@@ -13672,7 +14237,6 @@
           <w:sz w:val="36"/>
           <w:szCs w:val="36"/>
         </w:rPr>
-        <w:lastRenderedPageBreak/>
         <w:t>V. Schluss</w:t>
       </w:r>
       <w:bookmarkEnd w:id="28"/>
@@ -13689,7 +14253,7 @@
           <w:szCs w:val="36"/>
         </w:rPr>
       </w:pPr>
-      <w:bookmarkStart w:id="29" w:name="_Toc170382343"/>
+      <w:bookmarkStart w:id="29" w:name="_Toc170473216"/>
       <w:r>
         <w:rPr>
           <w:rFonts w:ascii="Arial" w:hAnsi="Arial" w:cs="Arial"/>
@@ -13713,7 +14277,7 @@
           <w:szCs w:val="36"/>
         </w:rPr>
       </w:pPr>
-      <w:bookmarkStart w:id="30" w:name="_Toc170382344"/>
+      <w:bookmarkStart w:id="30" w:name="_Toc170473217"/>
       <w:r>
         <w:rPr>
           <w:rFonts w:ascii="Arial" w:hAnsi="Arial" w:cs="Arial"/>
@@ -13763,7 +14327,7 @@
       </w:r>
     </w:p>
     <w:bookmarkEnd w:id="5" w:displacedByCustomXml="next"/>
-    <w:bookmarkStart w:id="31" w:name="_Toc170382345" w:displacedByCustomXml="next"/>
+    <w:bookmarkStart w:id="31" w:name="_Toc170473218" w:displacedByCustomXml="next"/>
     <w:sdt>
       <w:sdtPr>
         <w:rPr>
@@ -16588,6 +17152,7 @@
   <w:style w:type="character" w:default="1" w:styleId="Absatz-Standardschriftart">
     <w:name w:val="Default Paragraph Font"/>
     <w:uiPriority w:val="1"/>
+    <w:semiHidden/>
     <w:unhideWhenUsed/>
   </w:style>
   <w:style w:type="table" w:default="1" w:styleId="NormaleTabelle">

</xml_diff>